<commit_message>
+ bibliografia inseridas; + parte escrita pronta
</commit_message>
<xml_diff>
--- a/escrita/DANILO_TCC1.docx
+++ b/escrita/DANILO_TCC1.docx
@@ -1405,7 +1405,7 @@
           <w:r>
             <w:fldChar w:fldCharType="separate"/>
           </w:r>
-          <w:hyperlink w:anchor="_Toc77790878" w:history="1">
+          <w:hyperlink w:anchor="_Toc78171951" w:history="1">
             <w:r>
               <w:rPr>
                 <w:rStyle w:val="Hyperlink"/>
@@ -1452,7 +1452,7 @@
                 <w:noProof/>
                 <w:webHidden/>
               </w:rPr>
-              <w:instrText xml:space="preserve"> PAGEREF _Toc77790878 \h </w:instrText>
+              <w:instrText xml:space="preserve"> PAGEREF _Toc78171951 \h </w:instrText>
             </w:r>
             <w:r>
               <w:rPr>
@@ -1498,7 +1498,7 @@
               <w:lang w:val="en-US"/>
             </w:rPr>
           </w:pPr>
-          <w:hyperlink w:anchor="_Toc77790879" w:history="1">
+          <w:hyperlink w:anchor="_Toc78171952" w:history="1">
             <w:r>
               <w:rPr>
                 <w:rStyle w:val="Hyperlink"/>
@@ -1525,7 +1525,7 @@
                 <w:noProof/>
                 <w:webHidden/>
               </w:rPr>
-              <w:instrText xml:space="preserve"> PAGEREF _Toc77790879 \h </w:instrText>
+              <w:instrText xml:space="preserve"> PAGEREF _Toc78171952 \h </w:instrText>
             </w:r>
             <w:r>
               <w:rPr>
@@ -1571,7 +1571,7 @@
               <w:lang w:val="en-US"/>
             </w:rPr>
           </w:pPr>
-          <w:hyperlink w:anchor="_Toc77790880" w:history="1">
+          <w:hyperlink w:anchor="_Toc78171953" w:history="1">
             <w:r>
               <w:rPr>
                 <w:rStyle w:val="Hyperlink"/>
@@ -1598,7 +1598,7 @@
                 <w:noProof/>
                 <w:webHidden/>
               </w:rPr>
-              <w:instrText xml:space="preserve"> PAGEREF _Toc77790880 \h </w:instrText>
+              <w:instrText xml:space="preserve"> PAGEREF _Toc78171953 \h </w:instrText>
             </w:r>
             <w:r>
               <w:rPr>
@@ -1644,7 +1644,7 @@
               <w:lang w:val="en-US"/>
             </w:rPr>
           </w:pPr>
-          <w:hyperlink w:anchor="_Toc77790881" w:history="1">
+          <w:hyperlink w:anchor="_Toc78171954" w:history="1">
             <w:r>
               <w:rPr>
                 <w:rStyle w:val="Hyperlink"/>
@@ -1688,7 +1688,7 @@
                 <w:noProof/>
                 <w:webHidden/>
               </w:rPr>
-              <w:instrText xml:space="preserve"> PAGEREF _Toc77790881 \h </w:instrText>
+              <w:instrText xml:space="preserve"> PAGEREF _Toc78171954 \h </w:instrText>
             </w:r>
             <w:r>
               <w:rPr>
@@ -1734,7 +1734,7 @@
               <w:lang w:val="en-US"/>
             </w:rPr>
           </w:pPr>
-          <w:hyperlink w:anchor="_Toc77790882" w:history="1">
+          <w:hyperlink w:anchor="_Toc78171955" w:history="1">
             <w:r>
               <w:rPr>
                 <w:rStyle w:val="Hyperlink"/>
@@ -1778,7 +1778,7 @@
                 <w:noProof/>
                 <w:webHidden/>
               </w:rPr>
-              <w:instrText xml:space="preserve"> PAGEREF _Toc77790882 \h </w:instrText>
+              <w:instrText xml:space="preserve"> PAGEREF _Toc78171955 \h </w:instrText>
             </w:r>
             <w:r>
               <w:rPr>
@@ -1824,7 +1824,7 @@
               <w:lang w:val="en-US"/>
             </w:rPr>
           </w:pPr>
-          <w:hyperlink w:anchor="_Toc77790883" w:history="1">
+          <w:hyperlink w:anchor="_Toc78171956" w:history="1">
             <w:r>
               <w:rPr>
                 <w:rStyle w:val="Hyperlink"/>
@@ -1851,7 +1851,7 @@
                 <w:noProof/>
                 <w:webHidden/>
               </w:rPr>
-              <w:instrText xml:space="preserve"> PAGEREF _Toc77790883 \h </w:instrText>
+              <w:instrText xml:space="preserve"> PAGEREF _Toc78171956 \h </w:instrText>
             </w:r>
             <w:r>
               <w:rPr>
@@ -1897,7 +1897,7 @@
               <w:lang w:val="en-US"/>
             </w:rPr>
           </w:pPr>
-          <w:hyperlink w:anchor="_Toc77790884" w:history="1">
+          <w:hyperlink w:anchor="_Toc78171957" w:history="1">
             <w:r>
               <w:rPr>
                 <w:rStyle w:val="Hyperlink"/>
@@ -1924,7 +1924,7 @@
                 <w:noProof/>
                 <w:webHidden/>
               </w:rPr>
-              <w:instrText xml:space="preserve"> PAGEREF _Toc77790884 \h </w:instrText>
+              <w:instrText xml:space="preserve"> PAGEREF _Toc78171957 \h </w:instrText>
             </w:r>
             <w:r>
               <w:rPr>
@@ -1970,7 +1970,7 @@
               <w:lang w:val="en-US"/>
             </w:rPr>
           </w:pPr>
-          <w:hyperlink w:anchor="_Toc77790885" w:history="1">
+          <w:hyperlink w:anchor="_Toc78171958" w:history="1">
             <w:r>
               <w:rPr>
                 <w:rStyle w:val="Hyperlink"/>
@@ -1997,7 +1997,7 @@
                 <w:noProof/>
                 <w:webHidden/>
               </w:rPr>
-              <w:instrText xml:space="preserve"> PAGEREF _Toc77790885 \h </w:instrText>
+              <w:instrText xml:space="preserve"> PAGEREF _Toc78171958 \h </w:instrText>
             </w:r>
             <w:r>
               <w:rPr>
@@ -2018,6 +2018,247 @@
                 <w:webHidden/>
               </w:rPr>
               <w:t>5</w:t>
+            </w:r>
+            <w:r>
+              <w:rPr>
+                <w:noProof/>
+                <w:webHidden/>
+              </w:rPr>
+              <w:fldChar w:fldCharType="end"/>
+            </w:r>
+          </w:hyperlink>
+        </w:p>
+        <w:p>
+          <w:pPr>
+            <w:pStyle w:val="Sumrio1"/>
+            <w:tabs>
+              <w:tab w:val="left" w:pos="660"/>
+              <w:tab w:val="right" w:leader="dot" w:pos="9061"/>
+            </w:tabs>
+            <w:rPr>
+              <w:rFonts w:asciiTheme="minorHAnsi" w:eastAsiaTheme="minorEastAsia" w:hAnsiTheme="minorHAnsi"/>
+              <w:b w:val="0"/>
+              <w:caps w:val="0"/>
+              <w:noProof/>
+              <w:sz w:val="22"/>
+              <w:szCs w:val="22"/>
+              <w:lang w:val="en-US"/>
+            </w:rPr>
+          </w:pPr>
+          <w:hyperlink w:anchor="_Toc78171959" w:history="1">
+            <w:r>
+              <w:rPr>
+                <w:rStyle w:val="Hyperlink"/>
+                <w:noProof/>
+                <w:spacing w:val="-20"/>
+              </w:rPr>
+              <w:t>2</w:t>
+            </w:r>
+            <w:r>
+              <w:rPr>
+                <w:rFonts w:asciiTheme="minorHAnsi" w:eastAsiaTheme="minorEastAsia" w:hAnsiTheme="minorHAnsi"/>
+                <w:b w:val="0"/>
+                <w:caps w:val="0"/>
+                <w:noProof/>
+                <w:sz w:val="22"/>
+                <w:szCs w:val="22"/>
+                <w:lang w:val="en-US"/>
+              </w:rPr>
+              <w:tab/>
+            </w:r>
+            <w:r>
+              <w:rPr>
+                <w:rStyle w:val="Hyperlink"/>
+                <w:noProof/>
+              </w:rPr>
+              <w:t>Projetos de Transformadores de distribuição trifásicos</w:t>
+            </w:r>
+            <w:r>
+              <w:rPr>
+                <w:noProof/>
+                <w:webHidden/>
+              </w:rPr>
+              <w:tab/>
+            </w:r>
+            <w:r>
+              <w:rPr>
+                <w:noProof/>
+                <w:webHidden/>
+              </w:rPr>
+              <w:fldChar w:fldCharType="begin"/>
+            </w:r>
+            <w:r>
+              <w:rPr>
+                <w:noProof/>
+                <w:webHidden/>
+              </w:rPr>
+              <w:instrText xml:space="preserve"> PAGEREF _Toc78171959 \h </w:instrText>
+            </w:r>
+            <w:r>
+              <w:rPr>
+                <w:noProof/>
+                <w:webHidden/>
+              </w:rPr>
+            </w:r>
+            <w:r>
+              <w:rPr>
+                <w:noProof/>
+                <w:webHidden/>
+              </w:rPr>
+              <w:fldChar w:fldCharType="separate"/>
+            </w:r>
+            <w:r>
+              <w:rPr>
+                <w:noProof/>
+                <w:webHidden/>
+              </w:rPr>
+              <w:t>7</w:t>
+            </w:r>
+            <w:r>
+              <w:rPr>
+                <w:noProof/>
+                <w:webHidden/>
+              </w:rPr>
+              <w:fldChar w:fldCharType="end"/>
+            </w:r>
+          </w:hyperlink>
+        </w:p>
+        <w:p>
+          <w:pPr>
+            <w:pStyle w:val="Sumrio2"/>
+            <w:tabs>
+              <w:tab w:val="right" w:leader="dot" w:pos="9061"/>
+            </w:tabs>
+            <w:rPr>
+              <w:rFonts w:asciiTheme="minorHAnsi" w:eastAsiaTheme="minorEastAsia" w:hAnsiTheme="minorHAnsi"/>
+              <w:b w:val="0"/>
+              <w:noProof/>
+              <w:sz w:val="22"/>
+              <w:szCs w:val="22"/>
+              <w:lang w:val="en-US"/>
+            </w:rPr>
+          </w:pPr>
+          <w:hyperlink w:anchor="_Toc78171960" w:history="1">
+            <w:r>
+              <w:rPr>
+                <w:rStyle w:val="Hyperlink"/>
+                <w:noProof/>
+              </w:rPr>
+              <w:t>2.1 Parâmetros básicos dos transformadores</w:t>
+            </w:r>
+            <w:r>
+              <w:rPr>
+                <w:noProof/>
+                <w:webHidden/>
+              </w:rPr>
+              <w:tab/>
+            </w:r>
+            <w:r>
+              <w:rPr>
+                <w:noProof/>
+                <w:webHidden/>
+              </w:rPr>
+              <w:fldChar w:fldCharType="begin"/>
+            </w:r>
+            <w:r>
+              <w:rPr>
+                <w:noProof/>
+                <w:webHidden/>
+              </w:rPr>
+              <w:instrText xml:space="preserve"> PAGEREF _Toc78171960 \h </w:instrText>
+            </w:r>
+            <w:r>
+              <w:rPr>
+                <w:noProof/>
+                <w:webHidden/>
+              </w:rPr>
+            </w:r>
+            <w:r>
+              <w:rPr>
+                <w:noProof/>
+                <w:webHidden/>
+              </w:rPr>
+              <w:fldChar w:fldCharType="separate"/>
+            </w:r>
+            <w:r>
+              <w:rPr>
+                <w:noProof/>
+                <w:webHidden/>
+              </w:rPr>
+              <w:t>7</w:t>
+            </w:r>
+            <w:r>
+              <w:rPr>
+                <w:noProof/>
+                <w:webHidden/>
+              </w:rPr>
+              <w:fldChar w:fldCharType="end"/>
+            </w:r>
+          </w:hyperlink>
+        </w:p>
+        <w:p>
+          <w:pPr>
+            <w:pStyle w:val="Sumrio2"/>
+            <w:tabs>
+              <w:tab w:val="right" w:leader="dot" w:pos="9061"/>
+            </w:tabs>
+            <w:rPr>
+              <w:rFonts w:asciiTheme="minorHAnsi" w:eastAsiaTheme="minorEastAsia" w:hAnsiTheme="minorHAnsi"/>
+              <w:b w:val="0"/>
+              <w:noProof/>
+              <w:sz w:val="22"/>
+              <w:szCs w:val="22"/>
+              <w:lang w:val="en-US"/>
+            </w:rPr>
+          </w:pPr>
+          <w:hyperlink w:anchor="_Toc78171961" w:history="1">
+            <w:r>
+              <w:rPr>
+                <w:rStyle w:val="Hyperlink"/>
+                <w:noProof/>
+              </w:rPr>
+              <w:t>2.2 Princípio construtivo</w:t>
+            </w:r>
+            <w:r>
+              <w:rPr>
+                <w:noProof/>
+                <w:webHidden/>
+              </w:rPr>
+              <w:tab/>
+            </w:r>
+            <w:r>
+              <w:rPr>
+                <w:noProof/>
+                <w:webHidden/>
+              </w:rPr>
+              <w:fldChar w:fldCharType="begin"/>
+            </w:r>
+            <w:r>
+              <w:rPr>
+                <w:noProof/>
+                <w:webHidden/>
+              </w:rPr>
+              <w:instrText xml:space="preserve"> PAGEREF _Toc78171961 \h </w:instrText>
+            </w:r>
+            <w:r>
+              <w:rPr>
+                <w:noProof/>
+                <w:webHidden/>
+              </w:rPr>
+            </w:r>
+            <w:r>
+              <w:rPr>
+                <w:noProof/>
+                <w:webHidden/>
+              </w:rPr>
+              <w:fldChar w:fldCharType="separate"/>
+            </w:r>
+            <w:r>
+              <w:rPr>
+                <w:noProof/>
+                <w:webHidden/>
+              </w:rPr>
+              <w:t>8</w:t>
             </w:r>
             <w:r>
               <w:rPr>
@@ -2044,7 +2285,7 @@
               <w:lang w:val="en-US"/>
             </w:rPr>
           </w:pPr>
-          <w:hyperlink w:anchor="_Toc77790886" w:history="1">
+          <w:hyperlink w:anchor="_Toc78171962" w:history="1">
             <w:r>
               <w:rPr>
                 <w:rStyle w:val="Hyperlink"/>
@@ -2071,7 +2312,7 @@
                 <w:noProof/>
                 <w:webHidden/>
               </w:rPr>
-              <w:instrText xml:space="preserve"> PAGEREF _Toc77790886 \h </w:instrText>
+              <w:instrText xml:space="preserve"> PAGEREF _Toc78171962 \h </w:instrText>
             </w:r>
             <w:r>
               <w:rPr>
@@ -2091,7 +2332,7 @@
                 <w:noProof/>
                 <w:webHidden/>
               </w:rPr>
-              <w:t>7</w:t>
+              <w:t>10</w:t>
             </w:r>
             <w:r>
               <w:rPr>
@@ -2130,7 +2371,7 @@
       <w:pPr>
         <w:pStyle w:val="1TTULO"/>
       </w:pPr>
-      <w:bookmarkStart w:id="0" w:name="_Toc77790878"/>
+      <w:bookmarkStart w:id="0" w:name="_Toc78171951"/>
       <w:r>
         <w:lastRenderedPageBreak/>
         <w:t>introdução</w:t>
@@ -2161,7 +2402,6 @@
           <w:id w:val="1961072185"/>
           <w:citation/>
         </w:sdtPr>
-        <w:sdtEndPr/>
         <w:sdtContent>
           <w:r>
             <w:fldChar w:fldCharType="begin"/>
@@ -2194,7 +2434,6 @@
           <w:id w:val="1529596664"/>
           <w:citation/>
         </w:sdtPr>
-        <w:sdtEndPr/>
         <w:sdtContent>
           <w:r>
             <w:fldChar w:fldCharType="begin"/>
@@ -2235,7 +2474,6 @@
           <w:id w:val="211313193"/>
           <w:citation/>
         </w:sdtPr>
-        <w:sdtEndPr/>
         <w:sdtContent>
           <w:r>
             <w:fldChar w:fldCharType="begin"/>
@@ -2279,7 +2517,7 @@
             <w:fldChar w:fldCharType="begin"/>
           </w:r>
           <w:r>
-            <w:instrText xml:space="preserve"> CITATION Sob19 \l 1046 </w:instrText>
+            <w:instrText xml:space="preserve">CITATION Sob19 \l 1046 </w:instrText>
           </w:r>
           <w:r>
             <w:fldChar w:fldCharType="separate"/>
@@ -2331,7 +2569,6 @@
           <w:id w:val="-1202010271"/>
           <w:citation/>
         </w:sdtPr>
-        <w:sdtEndPr/>
         <w:sdtContent>
           <w:r>
             <w:fldChar w:fldCharType="begin"/>
@@ -2411,13 +2648,12 @@
           <w:id w:val="-420256710"/>
           <w:citation/>
         </w:sdtPr>
-        <w:sdtEndPr/>
         <w:sdtContent>
           <w:r>
             <w:fldChar w:fldCharType="begin"/>
           </w:r>
           <w:r>
-            <w:instrText xml:space="preserve"> CITATION YAC \l 1046 </w:instrText>
+            <w:instrText xml:space="preserve">CITATION YAC \l 1046 </w:instrText>
           </w:r>
           <w:r>
             <w:fldChar w:fldCharType="separate"/>
@@ -2444,7 +2680,6 @@
           <w:id w:val="-839466639"/>
           <w:citation/>
         </w:sdtPr>
-        <w:sdtEndPr/>
         <w:sdtContent>
           <w:r>
             <w:fldChar w:fldCharType="begin"/>
@@ -2503,7 +2738,6 @@
           <w:id w:val="-1314025111"/>
           <w:citation/>
         </w:sdtPr>
-        <w:sdtEndPr/>
         <w:sdtContent>
           <w:r>
             <w:fldChar w:fldCharType="begin"/>
@@ -2611,13 +2845,12 @@
           <w:id w:val="-2029777876"/>
           <w:citation/>
         </w:sdtPr>
-        <w:sdtEndPr/>
         <w:sdtContent>
           <w:r>
             <w:fldChar w:fldCharType="begin"/>
           </w:r>
           <w:r>
-            <w:instrText xml:space="preserve"> CITATION QT20 \l 1046 </w:instrText>
+            <w:instrText xml:space="preserve">CITATION QT20 \l 1046 </w:instrText>
           </w:r>
           <w:r>
             <w:fldChar w:fldCharType="separate"/>
@@ -2655,7 +2888,7 @@
       <w:pPr>
         <w:pStyle w:val="11Ttulo2"/>
       </w:pPr>
-      <w:bookmarkStart w:id="1" w:name="_Toc77790879"/>
+      <w:bookmarkStart w:id="1" w:name="_Toc78171952"/>
       <w:r>
         <w:t>Justificativa</w:t>
       </w:r>
@@ -2680,9 +2913,18 @@
       <w:r>
         <w:t xml:space="preserve">. </w:t>
       </w:r>
+      <w:r>
+        <w:t xml:space="preserve">Foi procurado em várias bibliografias e não foram encontradas </w:t>
+      </w:r>
       <w:commentRangeStart w:id="2"/>
       <w:r>
-        <w:t xml:space="preserve">Como não há soluções comerciais para solução do problema </w:t>
+        <w:t>s</w:t>
+      </w:r>
+      <w:r>
+        <w:t>oluções comerciais para</w:t>
+      </w:r>
+      <w:r>
+        <w:t xml:space="preserve"> do problema </w:t>
       </w:r>
       <w:commentRangeEnd w:id="2"/>
       <w:r>
@@ -2692,12 +2934,7 @@
         <w:commentReference w:id="2"/>
       </w:r>
       <w:r>
-        <w:t xml:space="preserve">faz-se necessário o estudo e desenvolvimento de soluções próprias. Além disso o </w:t>
-      </w:r>
-      <w:bookmarkStart w:id="3" w:name="_GoBack"/>
-      <w:bookmarkEnd w:id="3"/>
-      <w:r>
-        <w:t xml:space="preserve">uso da linguagem de programação escolhida possibilita uma gama de possibilidades para uso futuro da biblioteca, pois </w:t>
+        <w:t xml:space="preserve">faz-se necessário o estudo e desenvolvimento de soluções próprias. Além disso o uso da linguagem de programação escolhida possibilita uma gama de possibilidades para uso futuro da biblioteca, pois </w:t>
       </w:r>
       <w:r>
         <w:rPr>
@@ -2713,13 +2950,12 @@
           <w:id w:val="-935989409"/>
           <w:citation/>
         </w:sdtPr>
-        <w:sdtEndPr/>
         <w:sdtContent>
           <w:r>
             <w:fldChar w:fldCharType="begin"/>
           </w:r>
           <w:r>
-            <w:instrText xml:space="preserve"> CITATION Pyt21 \l 1046 </w:instrText>
+            <w:instrText xml:space="preserve">CITATION Pyt21 \l 1046 </w:instrText>
           </w:r>
           <w:r>
             <w:fldChar w:fldCharType="separate"/>
@@ -2757,62 +2993,62 @@
       <w:pPr>
         <w:pStyle w:val="11Ttulo2"/>
       </w:pPr>
-      <w:bookmarkStart w:id="4" w:name="_Toc77790880"/>
+      <w:bookmarkStart w:id="3" w:name="_Toc78171953"/>
       <w:r>
         <w:t>Objetivos</w:t>
       </w:r>
+      <w:bookmarkEnd w:id="3"/>
+    </w:p>
+    <w:p>
+      <w:pPr>
+        <w:pStyle w:val="111Ttulo3"/>
+      </w:pPr>
+      <w:bookmarkStart w:id="4" w:name="_Toc78171954"/>
+      <w:r>
+        <w:t>Objetivo Geral</w:t>
+      </w:r>
       <w:bookmarkEnd w:id="4"/>
     </w:p>
     <w:p>
       <w:pPr>
+        <w:pStyle w:val="TCC-Texto"/>
+      </w:pPr>
+      <w:r>
+        <w:t xml:space="preserve">Desenvolver uma solução em </w:t>
+      </w:r>
+      <w:r>
+        <w:rPr>
+          <w:i/>
+        </w:rPr>
+        <w:t>Python</w:t>
+      </w:r>
+      <w:r>
+        <w:t xml:space="preserve"> com Interface Gráfica do</w:t>
+      </w:r>
+      <w:r>
+        <w:t xml:space="preserve"> Usuário para inserção dos parâmetros</w:t>
+      </w:r>
+      <w:r>
+        <w:t xml:space="preserve"> e otimização mono</w:t>
+      </w:r>
+      <w:r>
+        <w:t xml:space="preserve"> e multi-objetivo para minimizar perdas totais e massa ativa (custo) dos transformadores de distribuição trifásicos. </w:t>
+      </w:r>
+    </w:p>
+    <w:p>
+      <w:pPr>
+        <w:pStyle w:val="TCC-Texto"/>
+      </w:pPr>
+    </w:p>
+    <w:p>
+      <w:pPr>
         <w:pStyle w:val="111Ttulo3"/>
       </w:pPr>
-      <w:bookmarkStart w:id="5" w:name="_Toc77790881"/>
-      <w:r>
-        <w:t>Objetivo Geral</w:t>
+      <w:bookmarkStart w:id="5" w:name="_Toc78171955"/>
+      <w:r>
+        <w:t>Objetivos Específicos</w:t>
       </w:r>
       <w:bookmarkEnd w:id="5"/>
-    </w:p>
-    <w:p>
-      <w:pPr>
-        <w:pStyle w:val="TCC-Texto"/>
-      </w:pPr>
-      <w:r>
-        <w:t xml:space="preserve">Desenvolver uma solução em </w:t>
-      </w:r>
-      <w:r>
-        <w:rPr>
-          <w:i/>
-        </w:rPr>
-        <w:t>Python</w:t>
-      </w:r>
-      <w:r>
-        <w:t xml:space="preserve"> com Interface Gráfica do</w:t>
-      </w:r>
-      <w:r>
-        <w:t xml:space="preserve"> Usuário para inserção dos parâmetros</w:t>
-      </w:r>
-      <w:r>
-        <w:t xml:space="preserve"> e otimização mono</w:t>
-      </w:r>
-      <w:r>
-        <w:t xml:space="preserve"> e multi-objetivo para minimizar perdas totais e massa ativa (custo) dos transformadores de distribuição trifásicos. </w:t>
-      </w:r>
-    </w:p>
-    <w:p>
-      <w:pPr>
-        <w:pStyle w:val="TCC-Texto"/>
-      </w:pPr>
-    </w:p>
-    <w:p>
-      <w:pPr>
-        <w:pStyle w:val="111Ttulo3"/>
-      </w:pPr>
-      <w:bookmarkStart w:id="6" w:name="_Toc77790882"/>
-      <w:r>
-        <w:t>Objetivos Específicos</w:t>
-      </w:r>
-      <w:bookmarkEnd w:id="6"/>
     </w:p>
     <w:p>
       <w:pPr>
@@ -2908,10 +3144,36 @@
       <w:pPr>
         <w:pStyle w:val="11Ttulo2"/>
       </w:pPr>
-      <w:bookmarkStart w:id="7" w:name="_Toc77790883"/>
+      <w:bookmarkStart w:id="6" w:name="_Toc78171956"/>
       <w:r>
         <w:t>Metodologia</w:t>
       </w:r>
+      <w:bookmarkEnd w:id="6"/>
+    </w:p>
+    <w:p>
+      <w:pPr>
+        <w:pStyle w:val="TCC-Texto"/>
+      </w:pPr>
+      <w:r>
+        <w:t xml:space="preserve">Inicialmente esse trabalho visa realizar um levantamento bibliográfico dividido em duas partes: estudo de projetos de transformadores de distribuição e estudo de métodos de otimização usando algoritmos naturais. A próxima etapa é </w:t>
+      </w:r>
+      <w:r>
+        <w:t xml:space="preserve">a modelagem e implementação dos algoritmos EP e ED bem como o desenvolvimento da Interface Gráfica do Usuário. A última etapa será a comparação das respostas encontradas pelos algoritmos EP e ED com projetos de transformadores reais. </w:t>
+      </w:r>
+    </w:p>
+    <w:p>
+      <w:pPr>
+        <w:pStyle w:val="TCC-Texto"/>
+      </w:pPr>
+    </w:p>
+    <w:p>
+      <w:pPr>
+        <w:pStyle w:val="11Ttulo2"/>
+      </w:pPr>
+      <w:bookmarkStart w:id="7" w:name="_Toc78171957"/>
+      <w:r>
+        <w:t>Estrutura da dissertação</w:t>
+      </w:r>
       <w:bookmarkEnd w:id="7"/>
     </w:p>
     <w:p>
@@ -2919,10 +3181,66 @@
         <w:pStyle w:val="TCC-Texto"/>
       </w:pPr>
       <w:r>
-        <w:t xml:space="preserve">Inicialmente esse trabalho visa realizar um levantamento bibliográfico dividido em duas partes: estudo de projetos de transformadores de distribuição e estudo de métodos de otimização usando algoritmos naturais. A próxima etapa é </w:t>
-      </w:r>
-      <w:r>
-        <w:t xml:space="preserve">a modelagem e implementação dos algoritmos EP e ED bem como o desenvolvimento da Interface Gráfica do Usuário. A última etapa será a comparação das respostas encontradas pelos algoritmos EP e ED com projetos de transformadores reais. </w:t>
+        <w:t xml:space="preserve">O trabalho está organizado em </w:t>
+      </w:r>
+      <w:r>
+        <w:t>5</w:t>
+      </w:r>
+      <w:r>
+        <w:t xml:space="preserve"> capítulos, em que o primeiro capítulo foi a Introdução. O capítulo 2 trata da fundamentação teórica </w:t>
+      </w:r>
+      <w:r>
+        <w:t>acerca do projeto de transformadores de distribuição trifásicos, onde são descritas</w:t>
+      </w:r>
+      <w:r>
+        <w:t xml:space="preserve"> </w:t>
+      </w:r>
+      <w:r>
+        <w:t>as equações matemáticas utilizadas para dimensionar, d</w:t>
+      </w:r>
+      <w:r>
+        <w:t>esde o projeto, as grandezas:</w:t>
+      </w:r>
+      <w:r>
+        <w:t xml:space="preserve"> correntes de magnetização a vazio, as dimensões do núcleo e das bobinas, as perdas nos enrolamentos, as perdas a vazio, o rendimento, e a corrente </w:t>
+      </w:r>
+      <w:r>
+        <w:rPr>
+          <w:i/>
+        </w:rPr>
+        <w:t>inrush</w:t>
+      </w:r>
+      <w:r>
+        <w:t xml:space="preserve"> do transformador. No Capítulo 3 são discutidos </w:t>
+      </w:r>
+      <w:r>
+        <w:t xml:space="preserve">os algoritmos naturais EP e ED bem como as variáveis de projeto escolhidas. No capítulo 4 é abordado os conceitos fundamentais da linguagem </w:t>
+      </w:r>
+      <w:r>
+        <w:rPr>
+          <w:i/>
+        </w:rPr>
+        <w:t>Python</w:t>
+      </w:r>
+      <w:r>
+        <w:rPr>
+          <w:i/>
+        </w:rPr>
+        <w:t xml:space="preserve"> </w:t>
+      </w:r>
+      <w:r>
+        <w:t xml:space="preserve">e do desenvolvimento de interfaces gráficas usando </w:t>
+      </w:r>
+      <w:proofErr w:type="spellStart"/>
+      <w:r>
+        <w:t>PyQT</w:t>
+      </w:r>
+      <w:proofErr w:type="spellEnd"/>
+      <w:r>
+        <w:t>.</w:t>
+      </w:r>
+      <w:r>
+        <w:t xml:space="preserve"> No capítulo 5 é apresentado as respostas ao problema de otimização usando os algoritmos EP e ED assim como apresenta as conclusões obtidas e as sugestões de trabalhos futuros.</w:t>
       </w:r>
     </w:p>
     <w:p>
@@ -2934,93 +3252,11 @@
       <w:pPr>
         <w:pStyle w:val="11Ttulo2"/>
       </w:pPr>
-      <w:bookmarkStart w:id="8" w:name="_Toc77790884"/>
-      <w:r>
-        <w:t>Estrutura da dissertação</w:t>
+      <w:bookmarkStart w:id="8" w:name="_Toc78171958"/>
+      <w:r>
+        <w:t>Cronograma de atividades a serem realizadas</w:t>
       </w:r>
       <w:bookmarkEnd w:id="8"/>
-    </w:p>
-    <w:p>
-      <w:pPr>
-        <w:pStyle w:val="TCC-Texto"/>
-      </w:pPr>
-      <w:r>
-        <w:t xml:space="preserve">O trabalho está organizado em </w:t>
-      </w:r>
-      <w:r>
-        <w:t>5</w:t>
-      </w:r>
-      <w:r>
-        <w:t xml:space="preserve"> capítulos, em que o primeiro capítulo foi a Introdução. O capítulo 2 trata da fundamentação teórica </w:t>
-      </w:r>
-      <w:r>
-        <w:t>acerca do projeto de transformadores de distribuição trifásicos, onde são descritas</w:t>
-      </w:r>
-      <w:r>
-        <w:t xml:space="preserve"> </w:t>
-      </w:r>
-      <w:r>
-        <w:t>as equações matemáticas utilizadas para dimensionar, d</w:t>
-      </w:r>
-      <w:r>
-        <w:t>esde o projeto, as grandezas:</w:t>
-      </w:r>
-      <w:r>
-        <w:t xml:space="preserve"> correntes de magnetização a vazio, as dimensões do núcleo e das bobinas, as perdas nos enrolamentos, as perdas a vazio, o rendimento, e a corrente </w:t>
-      </w:r>
-      <w:r>
-        <w:rPr>
-          <w:i/>
-        </w:rPr>
-        <w:t>inrush</w:t>
-      </w:r>
-      <w:r>
-        <w:t xml:space="preserve"> do transformador. No Capítulo 3 são discutidos </w:t>
-      </w:r>
-      <w:r>
-        <w:t xml:space="preserve">os algoritmos naturais EP e ED bem como as variáveis de projeto escolhidas. No capítulo 4 é abordado os conceitos fundamentais da linguagem </w:t>
-      </w:r>
-      <w:r>
-        <w:rPr>
-          <w:i/>
-        </w:rPr>
-        <w:t>Python</w:t>
-      </w:r>
-      <w:r>
-        <w:rPr>
-          <w:i/>
-        </w:rPr>
-        <w:t xml:space="preserve"> </w:t>
-      </w:r>
-      <w:r>
-        <w:t xml:space="preserve">e do desenvolvimento de interfaces gráficas usando </w:t>
-      </w:r>
-      <w:proofErr w:type="spellStart"/>
-      <w:r>
-        <w:t>PyQT</w:t>
-      </w:r>
-      <w:proofErr w:type="spellEnd"/>
-      <w:r>
-        <w:t>.</w:t>
-      </w:r>
-      <w:r>
-        <w:t xml:space="preserve"> No capítulo 5 é apresentado as respostas ao problema de otimização usando os algoritmos EP e ED assim como apresenta as conclusões obtidas e as sugestões de trabalhos futuros.</w:t>
-      </w:r>
-    </w:p>
-    <w:p>
-      <w:pPr>
-        <w:pStyle w:val="TCC-Texto"/>
-      </w:pPr>
-    </w:p>
-    <w:p>
-      <w:pPr>
-        <w:pStyle w:val="11Ttulo2"/>
-      </w:pPr>
-      <w:bookmarkStart w:id="9" w:name="_Toc77790885"/>
-      <w:r>
-        <w:t>Cronograma de atividades a serem realizadas</w:t>
-      </w:r>
-      <w:bookmarkEnd w:id="9"/>
     </w:p>
     <w:p>
       <w:pPr>
@@ -3534,17 +3770,1675 @@
       <w:pPr>
         <w:pStyle w:val="TCC-Texto"/>
         <w:ind w:firstLine="0"/>
-      </w:pPr>
-    </w:p>
-    <w:p>
-      <w:pPr>
+        <w:sectPr>
+          <w:headerReference w:type="default" r:id="rId11"/>
+          <w:pgSz w:w="11906" w:h="16838"/>
+          <w:pgMar w:top="1701" w:right="1134" w:bottom="1134" w:left="1701" w:header="709" w:footer="709" w:gutter="0"/>
+          <w:pgNumType w:start="3"/>
+          <w:cols w:space="708"/>
+          <w:titlePg/>
+          <w:docGrid w:linePitch="360"/>
+        </w:sectPr>
+      </w:pPr>
+    </w:p>
+    <w:p>
+      <w:pPr>
+        <w:pStyle w:val="1TTULO"/>
+      </w:pPr>
+      <w:bookmarkStart w:id="9" w:name="_Toc78171959"/>
+      <w:r>
+        <w:lastRenderedPageBreak/>
+        <w:t>Projetos de Transformadores de distribuição trifásicos</w:t>
+      </w:r>
+      <w:bookmarkEnd w:id="9"/>
+    </w:p>
+    <w:p>
+      <w:pPr>
+        <w:pStyle w:val="TCC-Texto"/>
+      </w:pPr>
+      <w:r>
+        <w:t>Nesse capítulo são apresentados as equação matemáticas para modelagem e projeto de transformadores de distribuição trifásicos. Nesse contexto são discutidas equações para: dimensionar o núcleo e as bobinas, calcular as perdas a vazio e as correntes de magnetização a vazio. E depois é descrito um método para estimar a corrente de energização do transformador (</w:t>
+      </w:r>
+      <w:r>
+        <w:rPr>
+          <w:i/>
+        </w:rPr>
+        <w:t>Inrush</w:t>
+      </w:r>
+      <w:r>
+        <w:t>).</w:t>
+      </w:r>
+    </w:p>
+    <w:p>
+      <w:pPr>
+        <w:pStyle w:val="TCC-Texto"/>
+      </w:pPr>
+      <w:r>
+        <w:t xml:space="preserve">Nas ultimas decanas ocorreu um aumento na demanda por energia elétrica, mas não tivemos investimentos no setor, bem como as dificuldades econômicas e financeiras das empresas </w:t>
+      </w:r>
+      <w:r>
+        <w:t>tem aumentad</w:t>
+      </w:r>
+      <w:r>
+        <w:t>o</w:t>
+      </w:r>
+      <w:r>
+        <w:t xml:space="preserve">, </w:t>
+      </w:r>
+      <w:r>
+        <w:t xml:space="preserve">cada vez mais têm requerido projetos com maior rendimento e menor custo </w:t>
+      </w:r>
+      <w:sdt>
+        <w:sdtPr>
+          <w:id w:val="64683464"/>
+          <w:citation/>
+        </w:sdtPr>
+        <w:sdtContent>
+          <w:r>
+            <w:fldChar w:fldCharType="begin"/>
+          </w:r>
+          <w:r>
+            <w:instrText xml:space="preserve">CITATION Sob19 \l 1046 </w:instrText>
+          </w:r>
+          <w:r>
+            <w:fldChar w:fldCharType="separate"/>
+          </w:r>
+          <w:r>
+            <w:rPr>
+              <w:noProof/>
+            </w:rPr>
+            <w:t>(SOBRINHO, 2019)</w:t>
+          </w:r>
+          <w:r>
+            <w:fldChar w:fldCharType="end"/>
+          </w:r>
+        </w:sdtContent>
+      </w:sdt>
+      <w:r>
+        <w:t>.</w:t>
+      </w:r>
+    </w:p>
+    <w:p>
+      <w:pPr>
+        <w:pStyle w:val="TCC-Texto"/>
+      </w:pPr>
+      <w:r>
+        <w:t xml:space="preserve">Os projetos de transformadores não se resume apenas à simples aplicação de formulas bem definidas e de conhecimento comum. Para cada especificação existem centenas de projetos capazes de resolve-la, porém todos eles com as mais diferentes características possíveis. Projetar um transformador é uma tarefa que exige um conhecimento pouco divulgados além da utilização de gráficos e dados tabelados gerados de forma prática pela manufatura </w:t>
+      </w:r>
+      <w:r>
+        <w:t xml:space="preserve">e testes durante anos </w:t>
+      </w:r>
+      <w:sdt>
+        <w:sdtPr>
+          <w:id w:val="2025050163"/>
+          <w:citation/>
+        </w:sdtPr>
+        <w:sdtContent>
+          <w:r>
+            <w:fldChar w:fldCharType="begin"/>
+          </w:r>
+          <w:r>
+            <w:instrText xml:space="preserve">CITATION SAL12 \l 1046 </w:instrText>
+          </w:r>
+          <w:r>
+            <w:fldChar w:fldCharType="separate"/>
+          </w:r>
+          <w:r>
+            <w:rPr>
+              <w:noProof/>
+            </w:rPr>
+            <w:t>(SALUSTIANO, 2012)</w:t>
+          </w:r>
+          <w:r>
+            <w:fldChar w:fldCharType="end"/>
+          </w:r>
+        </w:sdtContent>
+      </w:sdt>
+      <w:r>
+        <w:t xml:space="preserve">. </w:t>
+      </w:r>
+    </w:p>
+    <w:p>
+      <w:pPr>
+        <w:pStyle w:val="TCC-Texto"/>
+      </w:pPr>
+      <w:r>
+        <w:t xml:space="preserve">Nesse contexto é importante conhecer as principais partes construtivas de um transformador de distribuição trifásico bem como as equações que o modelam. Neste capítulo são mostrados os principais passos e as equações básicas no dimensionamento dos mesmos. </w:t>
+      </w:r>
+    </w:p>
+    <w:p>
+      <w:pPr>
+        <w:pStyle w:val="TCC-Texto"/>
+      </w:pPr>
+    </w:p>
+    <w:p>
+      <w:pPr>
+        <w:pStyle w:val="11Ttulo2"/>
+      </w:pPr>
+      <w:bookmarkStart w:id="10" w:name="_Toc78171960"/>
+      <w:r>
+        <w:t>Parâmetros básicos dos transformadores</w:t>
+      </w:r>
+      <w:bookmarkEnd w:id="10"/>
+    </w:p>
+    <w:p>
+      <w:pPr>
+        <w:pStyle w:val="TCC-Texto"/>
+      </w:pPr>
+      <w:r>
+        <w:t>Para dimensionar um transformador é necessário especificar as seguintes grandezas e características do equipamento (UPADHYAY, 2008, apud</w:t>
+      </w:r>
+      <w:sdt>
+        <w:sdtPr>
+          <w:id w:val="895778903"/>
+          <w:citation/>
+        </w:sdtPr>
+        <w:sdtContent>
+          <w:r>
+            <w:fldChar w:fldCharType="begin"/>
+          </w:r>
+          <w:r>
+            <w:instrText xml:space="preserve"> CITATION Sob19 \l 1046 apaud UPADHYAY, 2008 </w:instrText>
+          </w:r>
+          <w:r>
+            <w:fldChar w:fldCharType="separate"/>
+          </w:r>
+          <w:r>
+            <w:rPr>
+              <w:noProof/>
+            </w:rPr>
+            <w:t xml:space="preserve"> (SOBRINHO, 2019)</w:t>
+          </w:r>
+          <w:r>
+            <w:fldChar w:fldCharType="end"/>
+          </w:r>
+        </w:sdtContent>
+      </w:sdt>
+      <w:r>
+        <w:t>):</w:t>
+      </w:r>
+    </w:p>
+    <w:p>
+      <w:pPr>
+        <w:pStyle w:val="TCC-Texto"/>
+        <w:numPr>
+          <w:ilvl w:val="0"/>
+          <w:numId w:val="15"/>
+        </w:numPr>
+      </w:pPr>
+      <w:r>
+        <w:t xml:space="preserve">Capacidade nominal em </w:t>
+      </w:r>
+      <w:r>
+        <w:rPr>
+          <w:i/>
+        </w:rPr>
+        <w:t>kVA</w:t>
+      </w:r>
+      <w:r>
+        <w:t>;</w:t>
+      </w:r>
+    </w:p>
+    <w:p>
+      <w:pPr>
+        <w:pStyle w:val="TCC-Texto"/>
+        <w:numPr>
+          <w:ilvl w:val="0"/>
+          <w:numId w:val="15"/>
+        </w:numPr>
+      </w:pPr>
+      <w:r>
+        <w:t xml:space="preserve">Tensão Nominal, em </w:t>
+      </w:r>
+      <w:r>
+        <w:rPr>
+          <w:i/>
+        </w:rPr>
+        <w:t>kV</w:t>
+      </w:r>
+      <w:r>
+        <w:t>, no primário e secundário;</w:t>
+      </w:r>
+    </w:p>
+    <w:p>
+      <w:pPr>
+        <w:pStyle w:val="TCC-Texto"/>
+        <w:numPr>
+          <w:ilvl w:val="0"/>
+          <w:numId w:val="15"/>
+        </w:numPr>
+      </w:pPr>
+      <w:r>
+        <w:t>Número de fases: monofásico ou trifásico;</w:t>
+      </w:r>
+    </w:p>
+    <w:p>
+      <w:pPr>
+        <w:pStyle w:val="TCC-Texto"/>
+        <w:numPr>
+          <w:ilvl w:val="0"/>
+          <w:numId w:val="15"/>
+        </w:numPr>
+      </w:pPr>
+      <w:r>
+        <w:t xml:space="preserve">Frequência em </w:t>
+      </w:r>
+      <w:r>
+        <w:rPr>
+          <w:i/>
+        </w:rPr>
+        <w:t>Hz</w:t>
+      </w:r>
+      <w:r>
+        <w:t>;</w:t>
+      </w:r>
+    </w:p>
+    <w:p>
+      <w:pPr>
+        <w:pStyle w:val="TCC-Texto"/>
+        <w:numPr>
+          <w:ilvl w:val="0"/>
+          <w:numId w:val="15"/>
+        </w:numPr>
+      </w:pPr>
+      <w:r>
+        <w:t xml:space="preserve">Tipo de conexão, </w:t>
+      </w:r>
+      <w:r>
+        <w:rPr>
+          <w:rFonts w:cs="Arial"/>
+        </w:rPr>
+        <w:t>∆</w:t>
+      </w:r>
+      <w:r>
+        <w:t xml:space="preserve"> (delta) ou Y (estrela) para transformadores trifásicos;</w:t>
+      </w:r>
+    </w:p>
+    <w:p>
+      <w:pPr>
+        <w:pStyle w:val="TCC-Texto"/>
+        <w:numPr>
+          <w:ilvl w:val="0"/>
+          <w:numId w:val="15"/>
+        </w:numPr>
+      </w:pPr>
+      <w:r>
+        <w:lastRenderedPageBreak/>
+        <w:t>Classificação referente tipo de núcleo: núcleo envolvente ou núcleo envolvido;</w:t>
+      </w:r>
+    </w:p>
+    <w:p>
+      <w:pPr>
+        <w:pStyle w:val="TCC-Texto"/>
+        <w:numPr>
+          <w:ilvl w:val="0"/>
+          <w:numId w:val="15"/>
+        </w:numPr>
+      </w:pPr>
+      <w:r>
+        <w:t xml:space="preserve">Relação entre a </w:t>
+      </w:r>
+      <w:r>
+        <w:t xml:space="preserve">área da coluna e </w:t>
+      </w:r>
+      <w:r>
+        <w:t>culatra</w:t>
+      </w:r>
+      <w:r>
+        <w:t>;</w:t>
+      </w:r>
+    </w:p>
+    <w:p>
+      <w:pPr>
+        <w:pStyle w:val="TCC-Texto"/>
+        <w:numPr>
+          <w:ilvl w:val="0"/>
+          <w:numId w:val="15"/>
+        </w:numPr>
+      </w:pPr>
+      <w:r>
+        <w:t xml:space="preserve">Características de materiais do núcleo; </w:t>
+      </w:r>
+    </w:p>
+    <w:p>
+      <w:pPr>
+        <w:pStyle w:val="TCC-Texto"/>
+        <w:numPr>
+          <w:ilvl w:val="0"/>
+          <w:numId w:val="15"/>
+        </w:numPr>
+      </w:pPr>
+      <w:r>
+        <w:t>Correntes nominais no primário e secundário;</w:t>
+      </w:r>
+    </w:p>
+    <w:p>
+      <w:pPr>
+        <w:pStyle w:val="TCC-Texto"/>
+        <w:numPr>
+          <w:ilvl w:val="0"/>
+          <w:numId w:val="15"/>
+        </w:numPr>
+      </w:pPr>
+      <w:r>
+        <w:t>Perdas a vazio e perdas nos enrolamentos;</w:t>
+      </w:r>
+    </w:p>
+    <w:p>
+      <w:pPr>
+        <w:pStyle w:val="TCC-Texto"/>
+        <w:numPr>
+          <w:ilvl w:val="0"/>
+          <w:numId w:val="15"/>
+        </w:numPr>
+      </w:pPr>
+      <w:r>
+        <w:t>Rendimento;</w:t>
+      </w:r>
+    </w:p>
+    <w:p>
+      <w:pPr>
+        <w:pStyle w:val="TCC-Texto"/>
+        <w:numPr>
+          <w:ilvl w:val="0"/>
+          <w:numId w:val="15"/>
+        </w:numPr>
+      </w:pPr>
+      <w:r>
+        <w:t>Corrente de magnetização a vazio e suas componentes;</w:t>
+      </w:r>
+    </w:p>
+    <w:p>
+      <w:pPr>
+        <w:pStyle w:val="TCC-Texto"/>
+        <w:numPr>
+          <w:ilvl w:val="0"/>
+          <w:numId w:val="15"/>
+        </w:numPr>
+      </w:pPr>
+      <w:r>
+        <w:t>Corrente de magnetização transitória de magnetização (</w:t>
+      </w:r>
+      <w:r>
+        <w:rPr>
+          <w:i/>
+        </w:rPr>
+        <w:t>Inrush</w:t>
+      </w:r>
+      <w:r>
+        <w:t>), etc.</w:t>
+      </w:r>
+    </w:p>
+    <w:p>
+      <w:pPr>
+        <w:pStyle w:val="TCC-Texto"/>
+      </w:pPr>
+    </w:p>
+    <w:p>
+      <w:pPr>
+        <w:pStyle w:val="TCC-Texto"/>
+      </w:pPr>
+      <w:r>
+        <w:t xml:space="preserve">Os transformadores podem ser classificados </w:t>
+      </w:r>
+      <w:r>
+        <w:t xml:space="preserve">da seguinte forma </w:t>
+      </w:r>
+      <w:sdt>
+        <w:sdtPr>
+          <w:id w:val="1063677659"/>
+          <w:citation/>
+        </w:sdtPr>
+        <w:sdtContent>
+          <w:r>
+            <w:fldChar w:fldCharType="begin"/>
+          </w:r>
+          <w:r>
+            <w:instrText xml:space="preserve"> CITATION UPA08 \l 1046 </w:instrText>
+          </w:r>
+          <w:r>
+            <w:fldChar w:fldCharType="separate"/>
+          </w:r>
+          <w:r>
+            <w:rPr>
+              <w:noProof/>
+            </w:rPr>
+            <w:t>(UPADHYAY, 2008)</w:t>
+          </w:r>
+          <w:r>
+            <w:fldChar w:fldCharType="end"/>
+          </w:r>
+        </w:sdtContent>
+      </w:sdt>
+      <w:r>
+        <w:t>:</w:t>
+      </w:r>
+    </w:p>
+    <w:p>
+      <w:pPr>
+        <w:pStyle w:val="TCC-Texto"/>
+        <w:numPr>
+          <w:ilvl w:val="0"/>
+          <w:numId w:val="16"/>
+        </w:numPr>
+      </w:pPr>
+      <w:r>
+        <w:t>Quant</w:t>
+      </w:r>
+      <w:r>
+        <w:t>o ao núcleo</w:t>
+      </w:r>
+      <w:r>
+        <w:t>;</w:t>
+      </w:r>
+    </w:p>
+    <w:p>
+      <w:pPr>
+        <w:pStyle w:val="TCC-Texto"/>
+        <w:numPr>
+          <w:ilvl w:val="1"/>
+          <w:numId w:val="17"/>
+        </w:numPr>
+      </w:pPr>
+      <w:r>
+        <w:t>Núcleo envolvido</w:t>
+      </w:r>
+      <w:r>
+        <w:t>.</w:t>
+      </w:r>
+    </w:p>
+    <w:p>
+      <w:pPr>
+        <w:pStyle w:val="TCC-Texto"/>
+        <w:numPr>
+          <w:ilvl w:val="1"/>
+          <w:numId w:val="17"/>
+        </w:numPr>
+      </w:pPr>
+      <w:r>
+        <w:t>Núcleo envolvente</w:t>
+      </w:r>
+      <w:r>
+        <w:t>.</w:t>
+      </w:r>
+    </w:p>
+    <w:p>
+      <w:pPr>
+        <w:pStyle w:val="TCC-Texto"/>
+        <w:numPr>
+          <w:ilvl w:val="0"/>
+          <w:numId w:val="16"/>
+        </w:numPr>
+      </w:pPr>
+      <w:r>
+        <w:t>Quanto ao nível de tensão</w:t>
+      </w:r>
+      <w:r>
+        <w:t>;</w:t>
+      </w:r>
+    </w:p>
+    <w:p>
+      <w:pPr>
+        <w:pStyle w:val="TCC-Texto"/>
+        <w:numPr>
+          <w:ilvl w:val="1"/>
+          <w:numId w:val="16"/>
+        </w:numPr>
+      </w:pPr>
+      <w:r>
+        <w:t>Elevador de tensão.</w:t>
+      </w:r>
+    </w:p>
+    <w:p>
+      <w:pPr>
+        <w:pStyle w:val="TCC-Texto"/>
+        <w:numPr>
+          <w:ilvl w:val="1"/>
+          <w:numId w:val="16"/>
+        </w:numPr>
+      </w:pPr>
+      <w:r>
+        <w:t>Abaixador de tensão.</w:t>
+      </w:r>
+    </w:p>
+    <w:p>
+      <w:pPr>
+        <w:pStyle w:val="TCC-Texto"/>
+        <w:numPr>
+          <w:ilvl w:val="0"/>
+          <w:numId w:val="16"/>
+        </w:numPr>
+      </w:pPr>
+      <w:r>
+        <w:t>Quanto a utilização</w:t>
+      </w:r>
+    </w:p>
+    <w:p>
+      <w:pPr>
+        <w:pStyle w:val="TCC-Texto"/>
+        <w:numPr>
+          <w:ilvl w:val="1"/>
+          <w:numId w:val="16"/>
+        </w:numPr>
+      </w:pPr>
+      <w:r>
+        <w:t>Transformador de distribuição.</w:t>
+      </w:r>
+    </w:p>
+    <w:p>
+      <w:pPr>
+        <w:pStyle w:val="TCC-Texto"/>
+        <w:numPr>
+          <w:ilvl w:val="1"/>
+          <w:numId w:val="16"/>
+        </w:numPr>
+      </w:pPr>
+      <w:r>
+        <w:t xml:space="preserve">Transformador de </w:t>
+      </w:r>
+      <w:r>
+        <w:t>potência.</w:t>
+      </w:r>
+    </w:p>
+    <w:p>
+      <w:pPr>
+        <w:pStyle w:val="TCC-Texto"/>
+      </w:pPr>
+    </w:p>
+    <w:p>
+      <w:pPr>
+        <w:pStyle w:val="TCC-Texto"/>
+      </w:pPr>
+      <w:r>
+        <w:t>Cada transformador pode ser usado para elevar ou abaixar a tensão</w:t>
+      </w:r>
+      <w:r>
+        <w:t xml:space="preserve">. Os transformadores de distribuição geralmente possuem potência abaixo de 500 kVA, enquanto que os transformadores de potência possuem potência acima de 500 kVA </w:t>
+      </w:r>
+      <w:sdt>
+        <w:sdtPr>
+          <w:id w:val="115572386"/>
+          <w:citation/>
+        </w:sdtPr>
+        <w:sdtContent>
+          <w:r>
+            <w:fldChar w:fldCharType="begin"/>
+          </w:r>
+          <w:r>
+            <w:instrText xml:space="preserve"> CITATION UPA08 \l 1046 </w:instrText>
+          </w:r>
+          <w:r>
+            <w:fldChar w:fldCharType="separate"/>
+          </w:r>
+          <w:r>
+            <w:rPr>
+              <w:noProof/>
+            </w:rPr>
+            <w:t>(UPADHYAY, 2008)</w:t>
+          </w:r>
+          <w:r>
+            <w:fldChar w:fldCharType="end"/>
+          </w:r>
+        </w:sdtContent>
+      </w:sdt>
+      <w:r>
+        <w:t xml:space="preserve">. </w:t>
+      </w:r>
+    </w:p>
+    <w:p>
+      <w:pPr>
+        <w:pStyle w:val="TCC-Texto"/>
+      </w:pPr>
+    </w:p>
+    <w:p>
+      <w:pPr>
+        <w:pStyle w:val="11Ttulo2"/>
+      </w:pPr>
+      <w:bookmarkStart w:id="11" w:name="_Toc78171961"/>
+      <w:r>
+        <w:t>Princípio construtivo</w:t>
+      </w:r>
+      <w:bookmarkEnd w:id="11"/>
+    </w:p>
+    <w:p>
+      <w:pPr>
+        <w:pStyle w:val="TCC-Texto"/>
+      </w:pPr>
+      <w:r>
+        <w:t xml:space="preserve">Transformadores são dispositivos eletromagnéticos estáticos (não possuem partes rotativas), e possuem uma grande eficiência </w:t>
+      </w:r>
+      <w:sdt>
+        <w:sdtPr>
+          <w:id w:val="200907811"/>
+          <w:citation/>
+        </w:sdtPr>
+        <w:sdtContent>
+          <w:r>
+            <w:fldChar w:fldCharType="begin"/>
+          </w:r>
+          <w:r>
+            <w:instrText xml:space="preserve"> CITATION UPA08 \l 1046 </w:instrText>
+          </w:r>
+          <w:r>
+            <w:fldChar w:fldCharType="separate"/>
+          </w:r>
+          <w:r>
+            <w:rPr>
+              <w:noProof/>
+            </w:rPr>
+            <w:t>(UPADHYAY, 2008)</w:t>
+          </w:r>
+          <w:r>
+            <w:fldChar w:fldCharType="end"/>
+          </w:r>
+        </w:sdtContent>
+      </w:sdt>
+      <w:r>
+        <w:t xml:space="preserve">. Essencialmente o funcionamento de um transformador requer apenas a existência de um fluxo mútuo, variável no tempo, enlaçando dois enrolamentos. Para melhorar a </w:t>
+      </w:r>
+      <w:r>
+        <w:lastRenderedPageBreak/>
+        <w:t xml:space="preserve">eficiência é usado um núcleo de ferro ou de outro material ferromagnético </w:t>
+      </w:r>
+      <w:sdt>
+        <w:sdtPr>
+          <w:id w:val="-470596301"/>
+          <w:citation/>
+        </w:sdtPr>
+        <w:sdtContent>
+          <w:r>
+            <w:fldChar w:fldCharType="begin"/>
+          </w:r>
+          <w:r>
+            <w:instrText xml:space="preserve"> CITATION FIT14 \l 1046 </w:instrText>
+          </w:r>
+          <w:r>
+            <w:fldChar w:fldCharType="separate"/>
+          </w:r>
+          <w:r>
+            <w:rPr>
+              <w:noProof/>
+            </w:rPr>
+            <w:t>(FITZGERALD, KINGSLEY e UMANS., 2014)</w:t>
+          </w:r>
+          <w:r>
+            <w:fldChar w:fldCharType="end"/>
+          </w:r>
+        </w:sdtContent>
+      </w:sdt>
+      <w:r>
+        <w:t xml:space="preserve">. </w:t>
+      </w:r>
+      <w:r>
+        <w:t xml:space="preserve">Por motivos de construção este núcleo possui a forma indicada na </w:t>
+      </w:r>
+      <w:r>
+        <w:fldChar w:fldCharType="begin"/>
+      </w:r>
+      <w:r>
+        <w:instrText xml:space="preserve"> REF _Ref78171769 \h </w:instrText>
+      </w:r>
+      <w:r>
+        <w:fldChar w:fldCharType="separate"/>
+      </w:r>
+      <w:r>
+        <w:t xml:space="preserve">Figura </w:t>
+      </w:r>
+      <w:r>
+        <w:rPr>
+          <w:noProof/>
+        </w:rPr>
+        <w:t>1</w:t>
+      </w:r>
+      <w:r>
+        <w:fldChar w:fldCharType="end"/>
+      </w:r>
+      <w:r>
+        <w:t xml:space="preserve">, sendo destinado a canalizar o fluxo alternado </w:t>
+      </w:r>
+      <w:sdt>
+        <w:sdtPr>
+          <w:id w:val="-2045209262"/>
+          <w:citation/>
+        </w:sdtPr>
+        <w:sdtContent>
+          <w:r>
+            <w:fldChar w:fldCharType="begin"/>
+          </w:r>
+          <w:r>
+            <w:instrText xml:space="preserve"> CITATION MAR91 \l 1046 </w:instrText>
+          </w:r>
+          <w:r>
+            <w:fldChar w:fldCharType="separate"/>
+          </w:r>
+          <w:r>
+            <w:rPr>
+              <w:noProof/>
+            </w:rPr>
+            <w:t>(MARTIGNONI, 1991)</w:t>
+          </w:r>
+          <w:r>
+            <w:fldChar w:fldCharType="end"/>
+          </w:r>
+        </w:sdtContent>
+      </w:sdt>
+      <w:r>
+        <w:t>.</w:t>
+      </w:r>
+    </w:p>
+    <w:p>
+      <w:pPr>
+        <w:pStyle w:val="TCC-Texto"/>
+      </w:pPr>
+    </w:p>
+    <w:p>
+      <w:pPr>
+        <w:pStyle w:val="EstiloLegendaABNT"/>
+      </w:pPr>
+      <w:bookmarkStart w:id="12" w:name="_Ref78171769"/>
+      <w:r>
+        <w:t xml:space="preserve">Figura </w:t>
+      </w:r>
+      <w:r>
+        <w:fldChar w:fldCharType="begin"/>
+      </w:r>
+      <w:r>
+        <w:instrText xml:space="preserve"> SEQ Figure \* ARABIC </w:instrText>
+      </w:r>
+      <w:r>
+        <w:fldChar w:fldCharType="separate"/>
+      </w:r>
+      <w:r>
+        <w:rPr>
+          <w:noProof/>
+        </w:rPr>
+        <w:t>1</w:t>
+      </w:r>
+      <w:r>
+        <w:fldChar w:fldCharType="end"/>
+      </w:r>
+      <w:bookmarkEnd w:id="12"/>
+      <w:r>
+        <w:t xml:space="preserve"> - </w:t>
+      </w:r>
+      <w:r>
+        <w:t>Construção básica de um transformador</w:t>
+      </w:r>
+    </w:p>
+    <w:p>
+      <w:pPr>
+        <w:pStyle w:val="TCC-Texto"/>
+        <w:jc w:val="center"/>
+      </w:pPr>
+      <w:r>
+        <w:rPr>
+          <w:noProof/>
+          <w:lang w:val="en-US"/>
+        </w:rPr>
+        <w:drawing>
+          <wp:inline distT="0" distB="0" distL="0" distR="0" wp14:anchorId="1163C55F" wp14:editId="1820DD0A">
+            <wp:extent cx="3835323" cy="2743200"/>
+            <wp:effectExtent l="0" t="0" r="0" b="0"/>
+            <wp:docPr id="1" name="Imagem 1"/>
+            <wp:cNvGraphicFramePr>
+              <a:graphicFrameLocks xmlns:a="http://schemas.openxmlformats.org/drawingml/2006/main" noChangeAspect="1"/>
+            </wp:cNvGraphicFramePr>
+            <a:graphic xmlns:a="http://schemas.openxmlformats.org/drawingml/2006/main">
+              <a:graphicData uri="http://schemas.openxmlformats.org/drawingml/2006/picture">
+                <pic:pic xmlns:pic="http://schemas.openxmlformats.org/drawingml/2006/picture">
+                  <pic:nvPicPr>
+                    <pic:cNvPr id="1" name=""/>
+                    <pic:cNvPicPr/>
+                  </pic:nvPicPr>
+                  <pic:blipFill>
+                    <a:blip r:embed="rId12"/>
+                    <a:stretch>
+                      <a:fillRect/>
+                    </a:stretch>
+                  </pic:blipFill>
+                  <pic:spPr>
+                    <a:xfrm>
+                      <a:off x="0" y="0"/>
+                      <a:ext cx="3835323" cy="2743200"/>
+                    </a:xfrm>
+                    <a:prstGeom prst="rect">
+                      <a:avLst/>
+                    </a:prstGeom>
+                  </pic:spPr>
+                </pic:pic>
+              </a:graphicData>
+            </a:graphic>
+          </wp:inline>
+        </w:drawing>
+      </w:r>
+    </w:p>
+    <w:p>
+      <w:pPr>
+        <w:pStyle w:val="EstiloLegendaABNT"/>
+      </w:pPr>
+      <w:r>
+        <w:t>Fonte:</w:t>
+      </w:r>
+      <w:r>
+        <w:t xml:space="preserve"> </w:t>
+      </w:r>
+      <w:sdt>
+        <w:sdtPr>
+          <w:id w:val="1550804512"/>
+          <w:citation/>
+        </w:sdtPr>
+        <w:sdtContent>
+          <w:r>
+            <w:fldChar w:fldCharType="begin"/>
+          </w:r>
+          <w:r>
+            <w:instrText xml:space="preserve"> CITATION MAR91 \l 1046 </w:instrText>
+          </w:r>
+          <w:r>
+            <w:fldChar w:fldCharType="separate"/>
+          </w:r>
+          <w:r>
+            <w:rPr>
+              <w:noProof/>
+            </w:rPr>
+            <w:t>(MARTIGNONI, 1991)</w:t>
+          </w:r>
+          <w:r>
+            <w:fldChar w:fldCharType="end"/>
+          </w:r>
+        </w:sdtContent>
+      </w:sdt>
+    </w:p>
+    <w:p>
+      <w:pPr>
+        <w:pStyle w:val="TCC-Texto"/>
+      </w:pPr>
+    </w:p>
+    <w:p>
+      <w:pPr>
+        <w:pStyle w:val="TCC-Texto"/>
+      </w:pPr>
+      <w:r>
+        <w:t>Quando um dos enrolamentos, o primário, é conectado a uma fonte de tensão alternada, é produzido um fluxo alternado</w:t>
+      </w:r>
+      <w:r>
+        <w:t xml:space="preserve"> que depende da tensão, da frequência e doo número de espiras. No outro enrolamento, o secundário, uma parte desse fluxo, denominado de fluxo mútuo, induz uma tensão cujo valor depende do número de espiras, da intensidade do fluxo comum e da frequência </w:t>
+      </w:r>
+      <w:sdt>
+        <w:sdtPr>
+          <w:id w:val="1899009148"/>
+          <w:citation/>
+        </w:sdtPr>
+        <w:sdtContent>
+          <w:r>
+            <w:fldChar w:fldCharType="begin"/>
+          </w:r>
+          <w:r>
+            <w:instrText xml:space="preserve"> CITATION FIT14 \l 1046 </w:instrText>
+          </w:r>
+          <w:r>
+            <w:fldChar w:fldCharType="separate"/>
+          </w:r>
+          <w:r>
+            <w:rPr>
+              <w:noProof/>
+            </w:rPr>
+            <w:t>(FITZGERALD, KINGSLEY e UMANS., 2014)</w:t>
+          </w:r>
+          <w:r>
+            <w:fldChar w:fldCharType="end"/>
+          </w:r>
+        </w:sdtContent>
+      </w:sdt>
+      <w:r>
+        <w:t xml:space="preserve">. Construtivamente os dois enrolamentos são denominados de enrolamento de ala tensão (A.T.) o que tem maior número de espiras e enrolamento de baixa tensão (B.T.) o que tem menor número de espiras </w:t>
+      </w:r>
+      <w:sdt>
+        <w:sdtPr>
+          <w:id w:val="-751424813"/>
+          <w:citation/>
+        </w:sdtPr>
+        <w:sdtContent>
+          <w:r>
+            <w:fldChar w:fldCharType="begin"/>
+          </w:r>
+          <w:r>
+            <w:instrText xml:space="preserve"> CITATION MAR91 \l 1046 </w:instrText>
+          </w:r>
+          <w:r>
+            <w:fldChar w:fldCharType="separate"/>
+          </w:r>
+          <w:r>
+            <w:rPr>
+              <w:noProof/>
+            </w:rPr>
+            <w:t>(MARTIGNONI, 1991)</w:t>
+          </w:r>
+          <w:r>
+            <w:fldChar w:fldCharType="end"/>
+          </w:r>
+        </w:sdtContent>
+      </w:sdt>
+      <w:r>
+        <w:t>.</w:t>
+      </w:r>
+    </w:p>
+    <w:p>
+      <w:pPr>
+        <w:pStyle w:val="TCC-Texto"/>
+      </w:pPr>
+      <w:r>
+        <w:t xml:space="preserve">As partes essenciais de um transformador é </w:t>
+      </w:r>
+      <w:sdt>
+        <w:sdtPr>
+          <w:id w:val="1876809601"/>
+          <w:citation/>
+        </w:sdtPr>
+        <w:sdtContent>
+          <w:r>
+            <w:fldChar w:fldCharType="begin"/>
+          </w:r>
+          <w:r>
+            <w:instrText xml:space="preserve"> CITATION Sob19 \l 1046 </w:instrText>
+          </w:r>
+          <w:r>
+            <w:fldChar w:fldCharType="separate"/>
+          </w:r>
+          <w:r>
+            <w:rPr>
+              <w:noProof/>
+            </w:rPr>
+            <w:t>(SOBRINHO, 2019)</w:t>
+          </w:r>
+          <w:r>
+            <w:fldChar w:fldCharType="end"/>
+          </w:r>
+        </w:sdtContent>
+      </w:sdt>
+      <w:r>
+        <w:t xml:space="preserve">: </w:t>
+      </w:r>
+    </w:p>
+    <w:p>
+      <w:pPr>
+        <w:pStyle w:val="TCC-Texto"/>
+        <w:numPr>
+          <w:ilvl w:val="0"/>
+          <w:numId w:val="18"/>
+        </w:numPr>
+      </w:pPr>
+      <w:r>
+        <w:t>Circuitos magnéticos: núcleo magnético composto com colunas, culatras e estruturas de fixação;</w:t>
+      </w:r>
+    </w:p>
+    <w:p>
+      <w:pPr>
+        <w:pStyle w:val="TCC-Texto"/>
+        <w:numPr>
+          <w:ilvl w:val="0"/>
+          <w:numId w:val="18"/>
+        </w:numPr>
+      </w:pPr>
+      <w:r>
+        <w:t>Circuitos elétricos: diferentes enrolamentos, isolamento e travamento;</w:t>
+      </w:r>
+    </w:p>
+    <w:p>
+      <w:pPr>
+        <w:pStyle w:val="TCC-Texto"/>
+        <w:numPr>
+          <w:ilvl w:val="0"/>
+          <w:numId w:val="18"/>
+        </w:numPr>
+      </w:pPr>
+      <w:r>
+        <w:t>Terminais: isoladores e buchas;</w:t>
+      </w:r>
+    </w:p>
+    <w:p>
+      <w:pPr>
+        <w:pStyle w:val="TCC-Texto"/>
+        <w:numPr>
+          <w:ilvl w:val="0"/>
+          <w:numId w:val="18"/>
+        </w:numPr>
+      </w:pPr>
+      <w:r>
+        <w:t xml:space="preserve">Circuito de resfriamento: tanque, óleo, conservador, radiadores e aparelhos auxiliares; </w:t>
+      </w:r>
+    </w:p>
+    <w:p>
+      <w:pPr>
+        <w:pStyle w:val="TCC-Texto"/>
+        <w:numPr>
+          <w:ilvl w:val="0"/>
+          <w:numId w:val="18"/>
+        </w:numPr>
+      </w:pPr>
+      <w:r>
+        <w:t xml:space="preserve">Partes móveis: variação de TAP sob carga </w:t>
+      </w:r>
+    </w:p>
+    <w:p>
+      <w:pPr>
+        <w:pStyle w:val="TCC-Texto"/>
+      </w:pPr>
+      <w:r>
+        <w:lastRenderedPageBreak/>
+        <w:t xml:space="preserve">De acordo com o caminho magnético criado no núcleo, podemos classificar os transformadores de duas maneiras: núcleo envolvente e núcleo envolvido. Nos transformadores do tipo núcleo envolvido, o núcleo é envolvido pelas bobinas, como pode ser observado na </w:t>
+      </w:r>
+      <w:r>
+        <w:fldChar w:fldCharType="begin"/>
+      </w:r>
+      <w:r>
+        <w:instrText xml:space="preserve"> REF _Ref78173962 \h </w:instrText>
+      </w:r>
+      <w:r>
+        <w:fldChar w:fldCharType="separate"/>
+      </w:r>
+      <w:r>
+        <w:t xml:space="preserve">Figura </w:t>
+      </w:r>
+      <w:r>
+        <w:rPr>
+          <w:noProof/>
+        </w:rPr>
+        <w:t>2</w:t>
+      </w:r>
+      <w:r>
+        <w:fldChar w:fldCharType="end"/>
+      </w:r>
+      <w:r>
+        <w:t xml:space="preserve">. Já os transformadores do tipo núcleo envolvente as bobinas são envolvidas pelo núcleo, como pode ser visto na </w:t>
+      </w:r>
+      <w:r>
+        <w:fldChar w:fldCharType="begin"/>
+      </w:r>
+      <w:r>
+        <w:instrText xml:space="preserve"> REF _Ref78174142 \h </w:instrText>
+      </w:r>
+      <w:r>
+        <w:fldChar w:fldCharType="separate"/>
+      </w:r>
+      <w:r>
+        <w:t xml:space="preserve">Figure </w:t>
+      </w:r>
+      <w:r>
+        <w:rPr>
+          <w:noProof/>
+        </w:rPr>
+        <w:t>3</w:t>
+      </w:r>
+      <w:r>
+        <w:fldChar w:fldCharType="end"/>
+      </w:r>
+      <w:r>
+        <w:t xml:space="preserve"> </w:t>
+      </w:r>
+      <w:sdt>
+        <w:sdtPr>
+          <w:id w:val="-825662701"/>
+          <w:citation/>
+        </w:sdtPr>
+        <w:sdtContent>
+          <w:r>
+            <w:fldChar w:fldCharType="begin"/>
+          </w:r>
+          <w:r>
+            <w:instrText xml:space="preserve"> CITATION SAL12 \l 1046 </w:instrText>
+          </w:r>
+          <w:r>
+            <w:fldChar w:fldCharType="separate"/>
+          </w:r>
+          <w:r>
+            <w:rPr>
+              <w:noProof/>
+            </w:rPr>
+            <w:t>(SALUSTIANO, 2012)</w:t>
+          </w:r>
+          <w:r>
+            <w:fldChar w:fldCharType="end"/>
+          </w:r>
+        </w:sdtContent>
+      </w:sdt>
+      <w:r>
+        <w:t>.</w:t>
+      </w:r>
+    </w:p>
+    <w:p>
+      <w:pPr>
+        <w:pStyle w:val="TCC-Texto"/>
+      </w:pPr>
+    </w:p>
+    <w:p>
+      <w:pPr>
+        <w:pStyle w:val="EstiloLegendaABNT"/>
+      </w:pPr>
+      <w:bookmarkStart w:id="13" w:name="_Ref78173962"/>
+      <w:r>
+        <w:t xml:space="preserve">Figura </w:t>
+      </w:r>
+      <w:r>
+        <w:fldChar w:fldCharType="begin"/>
+      </w:r>
+      <w:r>
+        <w:instrText xml:space="preserve"> SEQ Figure \* ARABIC </w:instrText>
+      </w:r>
+      <w:r>
+        <w:fldChar w:fldCharType="separate"/>
+      </w:r>
+      <w:r>
+        <w:rPr>
+          <w:noProof/>
+        </w:rPr>
+        <w:t>2</w:t>
+      </w:r>
+      <w:r>
+        <w:fldChar w:fldCharType="end"/>
+      </w:r>
+      <w:bookmarkEnd w:id="13"/>
+      <w:r>
+        <w:t xml:space="preserve"> - Transformador trifásico tipo núcleo envolvido</w:t>
+      </w:r>
+    </w:p>
+    <w:p>
+      <w:pPr>
+        <w:pStyle w:val="TCC-Texto"/>
+        <w:jc w:val="center"/>
+      </w:pPr>
+      <w:r>
+        <w:rPr>
+          <w:noProof/>
+          <w:lang w:val="en-US"/>
+        </w:rPr>
+        <w:drawing>
+          <wp:inline distT="0" distB="0" distL="0" distR="0" wp14:anchorId="6147155F" wp14:editId="4BBB8270">
+            <wp:extent cx="2615184" cy="2743200"/>
+            <wp:effectExtent l="0" t="0" r="0" b="0"/>
+            <wp:docPr id="5" name="Imagem 5"/>
+            <wp:cNvGraphicFramePr>
+              <a:graphicFrameLocks xmlns:a="http://schemas.openxmlformats.org/drawingml/2006/main" noChangeAspect="1"/>
+            </wp:cNvGraphicFramePr>
+            <a:graphic xmlns:a="http://schemas.openxmlformats.org/drawingml/2006/main">
+              <a:graphicData uri="http://schemas.openxmlformats.org/drawingml/2006/picture">
+                <pic:pic xmlns:pic="http://schemas.openxmlformats.org/drawingml/2006/picture">
+                  <pic:nvPicPr>
+                    <pic:cNvPr id="1" name=""/>
+                    <pic:cNvPicPr/>
+                  </pic:nvPicPr>
+                  <pic:blipFill>
+                    <a:blip r:embed="rId13"/>
+                    <a:stretch>
+                      <a:fillRect/>
+                    </a:stretch>
+                  </pic:blipFill>
+                  <pic:spPr>
+                    <a:xfrm>
+                      <a:off x="0" y="0"/>
+                      <a:ext cx="2615184" cy="2743200"/>
+                    </a:xfrm>
+                    <a:prstGeom prst="rect">
+                      <a:avLst/>
+                    </a:prstGeom>
+                  </pic:spPr>
+                </pic:pic>
+              </a:graphicData>
+            </a:graphic>
+          </wp:inline>
+        </w:drawing>
+      </w:r>
+    </w:p>
+    <w:p>
+      <w:pPr>
+        <w:pStyle w:val="EstiloLegendaABNT"/>
+      </w:pPr>
+      <w:r>
+        <w:t xml:space="preserve">Fonte: </w:t>
+      </w:r>
+      <w:sdt>
+        <w:sdtPr>
+          <w:id w:val="-552624152"/>
+          <w:citation/>
+        </w:sdtPr>
+        <w:sdtContent>
+          <w:r>
+            <w:fldChar w:fldCharType="begin"/>
+          </w:r>
+          <w:r>
+            <w:instrText xml:space="preserve"> CITATION FIT14 \l 1046 </w:instrText>
+          </w:r>
+          <w:r>
+            <w:fldChar w:fldCharType="separate"/>
+          </w:r>
+          <w:r>
+            <w:rPr>
+              <w:noProof/>
+            </w:rPr>
+            <w:t>(FITZGERALD, KINGSLEY e UMANS., 2014)</w:t>
+          </w:r>
+          <w:r>
+            <w:fldChar w:fldCharType="end"/>
+          </w:r>
+        </w:sdtContent>
+      </w:sdt>
+    </w:p>
+    <w:p>
+      <w:pPr>
+        <w:pStyle w:val="EstiloLegendaABNT"/>
+      </w:pPr>
+    </w:p>
+    <w:p>
+      <w:pPr>
+        <w:pStyle w:val="EstiloLegendaABNT"/>
+      </w:pPr>
+      <w:bookmarkStart w:id="14" w:name="_Ref78174142"/>
+      <w:r>
+        <w:t xml:space="preserve">Figure </w:t>
+      </w:r>
+      <w:r>
+        <w:fldChar w:fldCharType="begin"/>
+      </w:r>
+      <w:r>
+        <w:instrText xml:space="preserve"> SEQ Figure \* ARABIC </w:instrText>
+      </w:r>
+      <w:r>
+        <w:fldChar w:fldCharType="separate"/>
+      </w:r>
+      <w:r>
+        <w:rPr>
+          <w:noProof/>
+        </w:rPr>
+        <w:t>3</w:t>
+      </w:r>
+      <w:r>
+        <w:fldChar w:fldCharType="end"/>
+      </w:r>
+      <w:bookmarkEnd w:id="14"/>
+      <w:r>
+        <w:t xml:space="preserve"> - </w:t>
+      </w:r>
+      <w:r>
+        <w:t>Transformador</w:t>
+      </w:r>
+      <w:r>
+        <w:t xml:space="preserve"> trifásico tipo núcleo envolvente</w:t>
+      </w:r>
+    </w:p>
+    <w:p>
+      <w:pPr>
+        <w:pStyle w:val="TCC-Texto"/>
+        <w:jc w:val="center"/>
+      </w:pPr>
+      <w:r>
+        <w:rPr>
+          <w:noProof/>
+          <w:lang w:val="en-US"/>
+        </w:rPr>
+        <w:drawing>
+          <wp:inline distT="0" distB="0" distL="0" distR="0" wp14:anchorId="4167BE0B" wp14:editId="64A57F15">
+            <wp:extent cx="3149600" cy="2743200"/>
+            <wp:effectExtent l="0" t="0" r="0" b="0"/>
+            <wp:docPr id="6" name="Imagem 6"/>
+            <wp:cNvGraphicFramePr>
+              <a:graphicFrameLocks xmlns:a="http://schemas.openxmlformats.org/drawingml/2006/main" noChangeAspect="1"/>
+            </wp:cNvGraphicFramePr>
+            <a:graphic xmlns:a="http://schemas.openxmlformats.org/drawingml/2006/main">
+              <a:graphicData uri="http://schemas.openxmlformats.org/drawingml/2006/picture">
+                <pic:pic xmlns:pic="http://schemas.openxmlformats.org/drawingml/2006/picture">
+                  <pic:nvPicPr>
+                    <pic:cNvPr id="1" name=""/>
+                    <pic:cNvPicPr/>
+                  </pic:nvPicPr>
+                  <pic:blipFill>
+                    <a:blip r:embed="rId14"/>
+                    <a:stretch>
+                      <a:fillRect/>
+                    </a:stretch>
+                  </pic:blipFill>
+                  <pic:spPr>
+                    <a:xfrm>
+                      <a:off x="0" y="0"/>
+                      <a:ext cx="3149600" cy="2743200"/>
+                    </a:xfrm>
+                    <a:prstGeom prst="rect">
+                      <a:avLst/>
+                    </a:prstGeom>
+                  </pic:spPr>
+                </pic:pic>
+              </a:graphicData>
+            </a:graphic>
+          </wp:inline>
+        </w:drawing>
+      </w:r>
+    </w:p>
+    <w:p>
+      <w:pPr>
+        <w:pStyle w:val="TCC-Texto"/>
+        <w:jc w:val="center"/>
+      </w:pPr>
+      <w:r>
+        <w:t xml:space="preserve">Fonte: </w:t>
+      </w:r>
+      <w:sdt>
+        <w:sdtPr>
+          <w:id w:val="-1306085404"/>
+          <w:citation/>
+        </w:sdtPr>
+        <w:sdtContent>
+          <w:r>
+            <w:fldChar w:fldCharType="begin"/>
+          </w:r>
+          <w:r>
+            <w:instrText xml:space="preserve"> CITATION FIT14 \l 1046 </w:instrText>
+          </w:r>
+          <w:r>
+            <w:fldChar w:fldCharType="separate"/>
+          </w:r>
+          <w:r>
+            <w:rPr>
+              <w:noProof/>
+            </w:rPr>
+            <w:t>(FITZGERALD, KINGSLEY e UMANS., 2014)</w:t>
+          </w:r>
+          <w:r>
+            <w:fldChar w:fldCharType="end"/>
+          </w:r>
+        </w:sdtContent>
+      </w:sdt>
+    </w:p>
+    <w:p>
+      <w:pPr>
+        <w:pStyle w:val="TCC-Texto"/>
+      </w:pPr>
+    </w:p>
+    <w:p>
+      <w:pPr>
+        <w:pStyle w:val="TCC-Texto"/>
+      </w:pPr>
+    </w:p>
+    <w:p>
+      <w:pPr>
+        <w:pStyle w:val="11Ttulo2"/>
+      </w:pPr>
+      <w:r>
+        <w:lastRenderedPageBreak/>
+        <w:t>Construção do núcleo</w:t>
+      </w:r>
+    </w:p>
+    <w:p>
+      <w:pPr>
+        <w:pStyle w:val="TCC-Texto"/>
+      </w:pPr>
+      <w:r>
+        <w:t xml:space="preserve">O núcleo do transformador é formado pelas colunas, nas quais, as bobinas são montadas e pelas culatras que são responsáveis por complementar o retorno do circuito magnético do fluxo mútuo </w:t>
+      </w:r>
+      <w:sdt>
+        <w:sdtPr>
+          <w:id w:val="871340073"/>
+          <w:citation/>
+        </w:sdtPr>
+        <w:sdtContent>
+          <w:r>
+            <w:fldChar w:fldCharType="begin"/>
+          </w:r>
+          <w:r>
+            <w:instrText xml:space="preserve"> CITATION Sob19 \l 1046 </w:instrText>
+          </w:r>
+          <w:r>
+            <w:fldChar w:fldCharType="separate"/>
+          </w:r>
+          <w:r>
+            <w:rPr>
+              <w:noProof/>
+            </w:rPr>
+            <w:t>(SOBRINHO, 2019)</w:t>
+          </w:r>
+          <w:r>
+            <w:fldChar w:fldCharType="end"/>
+          </w:r>
+        </w:sdtContent>
+      </w:sdt>
+      <w:r>
+        <w:t>.</w:t>
+      </w:r>
+    </w:p>
+    <w:p>
+      <w:pPr>
+        <w:pStyle w:val="TCC-Texto"/>
+      </w:pPr>
+      <w:r>
+        <w:t xml:space="preserve">Segundo </w:t>
+      </w:r>
+      <w:sdt>
+        <w:sdtPr>
+          <w:id w:val="-722594178"/>
+          <w:citation/>
+        </w:sdtPr>
+        <w:sdtContent>
+          <w:r>
+            <w:fldChar w:fldCharType="begin"/>
+          </w:r>
+          <w:r>
+            <w:instrText xml:space="preserve"> CITATION SAL12 \l 1046 </w:instrText>
+          </w:r>
+          <w:r>
+            <w:fldChar w:fldCharType="separate"/>
+          </w:r>
+          <w:r>
+            <w:rPr>
+              <w:noProof/>
+            </w:rPr>
+            <w:t>(SALUSTIANO, 2012)</w:t>
+          </w:r>
+          <w:r>
+            <w:fldChar w:fldCharType="end"/>
+          </w:r>
+        </w:sdtContent>
+      </w:sdt>
+      <w:r>
+        <w:t xml:space="preserve"> </w:t>
+      </w:r>
+      <w:proofErr w:type="spellStart"/>
+      <w:r>
+        <w:t>a</w:t>
+      </w:r>
+      <w:proofErr w:type="spellEnd"/>
+      <w:r>
+        <w:t xml:space="preserve"> secção do núcleo pode ser quadrada, retangular, cruciforme ou aproximadamente circular (em degraus).</w:t>
+      </w:r>
+    </w:p>
+    <w:p>
+      <w:pPr>
+        <w:pStyle w:val="EstiloLegendaABNT"/>
+      </w:pPr>
+    </w:p>
+    <w:p>
+      <w:pPr>
+        <w:pStyle w:val="EstiloLegendaABNT"/>
+      </w:pPr>
+      <w:r>
+        <w:t xml:space="preserve">Figure </w:t>
+      </w:r>
+      <w:r>
+        <w:fldChar w:fldCharType="begin"/>
+      </w:r>
+      <w:r>
+        <w:instrText xml:space="preserve"> SEQ Figure \* ARABIC </w:instrText>
+      </w:r>
+      <w:r>
+        <w:fldChar w:fldCharType="separate"/>
+      </w:r>
+      <w:r>
+        <w:rPr>
+          <w:noProof/>
+        </w:rPr>
+        <w:t>4</w:t>
+      </w:r>
+      <w:r>
+        <w:fldChar w:fldCharType="end"/>
+      </w:r>
+      <w:r>
+        <w:t xml:space="preserve"> - Formatos possíveis para a secção do núcleo</w:t>
+      </w:r>
+    </w:p>
+    <w:p>
+      <w:pPr>
+        <w:pStyle w:val="TCC-Texto"/>
+        <w:jc w:val="center"/>
+      </w:pPr>
+      <w:r>
+        <w:rPr>
+          <w:noProof/>
+          <w:lang w:val="en-US"/>
+        </w:rPr>
+        <w:drawing>
+          <wp:inline distT="0" distB="0" distL="0" distR="0" wp14:anchorId="5EDCABF1" wp14:editId="655A35BC">
+            <wp:extent cx="5351319" cy="1371600"/>
+            <wp:effectExtent l="0" t="0" r="1905" b="0"/>
+            <wp:docPr id="7" name="Imagem 7"/>
+            <wp:cNvGraphicFramePr>
+              <a:graphicFrameLocks xmlns:a="http://schemas.openxmlformats.org/drawingml/2006/main" noChangeAspect="1"/>
+            </wp:cNvGraphicFramePr>
+            <a:graphic xmlns:a="http://schemas.openxmlformats.org/drawingml/2006/main">
+              <a:graphicData uri="http://schemas.openxmlformats.org/drawingml/2006/picture">
+                <pic:pic xmlns:pic="http://schemas.openxmlformats.org/drawingml/2006/picture">
+                  <pic:nvPicPr>
+                    <pic:cNvPr id="1" name=""/>
+                    <pic:cNvPicPr/>
+                  </pic:nvPicPr>
+                  <pic:blipFill>
+                    <a:blip r:embed="rId15"/>
+                    <a:stretch>
+                      <a:fillRect/>
+                    </a:stretch>
+                  </pic:blipFill>
+                  <pic:spPr>
+                    <a:xfrm>
+                      <a:off x="0" y="0"/>
+                      <a:ext cx="5351319" cy="1371600"/>
+                    </a:xfrm>
+                    <a:prstGeom prst="rect">
+                      <a:avLst/>
+                    </a:prstGeom>
+                  </pic:spPr>
+                </pic:pic>
+              </a:graphicData>
+            </a:graphic>
+          </wp:inline>
+        </w:drawing>
+      </w:r>
+    </w:p>
+    <w:p>
+      <w:pPr>
+        <w:pStyle w:val="EstiloLegendaABNT"/>
+      </w:pPr>
+      <w:r>
+        <w:t xml:space="preserve">Fonte: </w:t>
+      </w:r>
+      <w:sdt>
+        <w:sdtPr>
+          <w:id w:val="610098871"/>
+          <w:citation/>
+        </w:sdtPr>
+        <w:sdtContent>
+          <w:r>
+            <w:fldChar w:fldCharType="begin"/>
+          </w:r>
+          <w:r>
+            <w:instrText xml:space="preserve"> CITATION SAL12 \l 1046 </w:instrText>
+          </w:r>
+          <w:r>
+            <w:fldChar w:fldCharType="separate"/>
+          </w:r>
+          <w:r>
+            <w:rPr>
+              <w:noProof/>
+            </w:rPr>
+            <w:t>(SALUSTIANO, 2012)</w:t>
+          </w:r>
+          <w:r>
+            <w:fldChar w:fldCharType="end"/>
+          </w:r>
+        </w:sdtContent>
+      </w:sdt>
+    </w:p>
+    <w:p>
+      <w:pPr>
+        <w:pStyle w:val="TCC-Texto"/>
+      </w:pPr>
+    </w:p>
+    <w:p>
+      <w:pPr>
+        <w:pStyle w:val="TCC-Texto"/>
+      </w:pPr>
+      <w:bookmarkStart w:id="15" w:name="_GoBack"/>
+      <w:bookmarkEnd w:id="15"/>
+    </w:p>
+    <w:p>
+      <w:pPr>
+        <w:pStyle w:val="TCC-Texto"/>
+      </w:pPr>
+    </w:p>
+    <w:p>
+      <w:pPr>
+        <w:pStyle w:val="TCC-Texto"/>
+      </w:pPr>
+    </w:p>
+    <w:p>
+      <w:pPr>
+        <w:pStyle w:val="TCC-Texto"/>
+      </w:pPr>
+    </w:p>
+    <w:p>
+      <w:pPr>
+        <w:pStyle w:val="TCC-Texto"/>
+      </w:pPr>
+    </w:p>
+    <w:p>
+      <w:pPr>
+        <w:pStyle w:val="TCC-Texto"/>
+      </w:pPr>
+    </w:p>
+    <w:p>
+      <w:pPr>
+        <w:pStyle w:val="TCC-Texto"/>
+      </w:pPr>
+    </w:p>
+    <w:p>
+      <w:pPr>
+        <w:pStyle w:val="TCC-Texto"/>
+      </w:pPr>
+    </w:p>
+    <w:p>
+      <w:pPr>
+        <w:pStyle w:val="TCC-Texto"/>
+        <w:jc w:val="center"/>
+      </w:pPr>
+    </w:p>
+    <w:p>
+      <w:pPr>
+        <w:pStyle w:val="TCC-Texto"/>
+        <w:jc w:val="center"/>
+      </w:pPr>
+    </w:p>
+    <w:p>
+      <w:pPr>
+        <w:ind w:firstLine="0"/>
         <w:rPr>
           <w:b/>
           <w:caps/>
         </w:rPr>
       </w:pPr>
       <w:r>
-        <w:br w:type="page"/>
+        <w:rPr>
+          <w:rFonts w:ascii="LMRoman10-Italic" w:hAnsi="LMRoman10-Italic" w:cs="LMRoman10-Italic"/>
+          <w:i/>
+          <w:iCs/>
+          <w:sz w:val="20"/>
+          <w:szCs w:val="20"/>
+        </w:rPr>
+        <w:t xml:space="preserve"> </w:t>
       </w:r>
     </w:p>
     <w:p>
@@ -3556,13 +5450,31 @@
         </w:numPr>
         <w:spacing w:after="400"/>
         <w:jc w:val="center"/>
-      </w:pPr>
-      <w:bookmarkStart w:id="10" w:name="_Toc77790886"/>
+        <w:sectPr>
+          <w:headerReference w:type="default" r:id="rId16"/>
+          <w:pgSz w:w="11906" w:h="16838"/>
+          <w:pgMar w:top="1701" w:right="1134" w:bottom="1134" w:left="1701" w:header="709" w:footer="709" w:gutter="0"/>
+          <w:cols w:space="708"/>
+          <w:docGrid w:linePitch="360"/>
+        </w:sectPr>
+      </w:pPr>
+    </w:p>
+    <w:p>
+      <w:pPr>
+        <w:pStyle w:val="1TTULO"/>
+        <w:numPr>
+          <w:ilvl w:val="0"/>
+          <w:numId w:val="0"/>
+        </w:numPr>
+        <w:spacing w:after="400"/>
+        <w:jc w:val="center"/>
+      </w:pPr>
+      <w:bookmarkStart w:id="16" w:name="_Toc78171962"/>
       <w:r>
         <w:lastRenderedPageBreak/>
         <w:t>REFERÊNCIAS</w:t>
       </w:r>
-      <w:bookmarkEnd w:id="10"/>
+      <w:bookmarkEnd w:id="16"/>
     </w:p>
     <w:sdt>
       <w:sdtPr>
@@ -3572,7 +5484,6 @@
           <w:docPartUnique/>
         </w:docPartObj>
       </w:sdtPr>
-      <w:sdtEndPr/>
       <w:sdtContent>
         <w:p>
           <w:pPr>
@@ -3589,12 +5500,10 @@
             <w:id w:val="-573587230"/>
             <w:bibliography/>
           </w:sdtPr>
-          <w:sdtEndPr/>
           <w:sdtContent>
             <w:p>
               <w:pPr>
                 <w:pStyle w:val="Bibliografia"/>
-                <w:ind w:firstLine="0"/>
                 <w:rPr>
                   <w:noProof/>
                   <w:lang w:val="en-US"/>
@@ -3640,7 +5549,6 @@
             <w:p>
               <w:pPr>
                 <w:pStyle w:val="Bibliografia"/>
-                <w:ind w:firstLine="0"/>
                 <w:rPr>
                   <w:noProof/>
                 </w:rPr>
@@ -3678,7 +5586,6 @@
             <w:p>
               <w:pPr>
                 <w:pStyle w:val="Bibliografia"/>
-                <w:ind w:firstLine="0"/>
                 <w:rPr>
                   <w:noProof/>
                   <w:lang w:val="en-US"/>
@@ -3716,13 +5623,12 @@
                   <w:noProof/>
                   <w:lang w:val="en-US"/>
                 </w:rPr>
-                <w:t>Acesso em: Jul. 2021.</w:t>
+                <w:t>Acesso em: 21 Jul. 2021.</w:t>
               </w:r>
             </w:p>
             <w:p>
               <w:pPr>
                 <w:pStyle w:val="Bibliografia"/>
-                <w:ind w:firstLine="0"/>
                 <w:rPr>
                   <w:noProof/>
                 </w:rPr>
@@ -3746,13 +5652,12 @@
                 <w:rPr>
                   <w:noProof/>
                 </w:rPr>
-                <w:t>, 2020. Disponivel em: &lt;https://doc.qt.io/&gt;. Acesso em: Jul. 2021.</w:t>
+                <w:t>, 2020. Disponivel em: &lt;https://doc.qt.io/&gt;. Acesso em: 21 Jul. 2021.</w:t>
               </w:r>
             </w:p>
             <w:p>
               <w:pPr>
                 <w:pStyle w:val="Bibliografia"/>
-                <w:ind w:firstLine="0"/>
                 <w:rPr>
                   <w:noProof/>
                 </w:rPr>
@@ -3761,13 +5666,94 @@
                 <w:rPr>
                   <w:noProof/>
                 </w:rPr>
-                <w:t>SOBRINHO, A. M. Uma contribuição aos projetos de transformadores via algoritmos naturais e elementos finitos, 2019. Disponivel em: &lt;https://repositorio.ufu.br/handle/123456789/26308&gt;. Acesso em: Dez. 2020.</w:t>
+                <w:t xml:space="preserve">SALUSTIANO, R. Análise Técnica de Transformadores para redes de Média. </w:t>
+              </w:r>
+              <w:r>
+                <w:rPr>
+                  <w:b/>
+                  <w:bCs/>
+                  <w:noProof/>
+                </w:rPr>
+                <w:t>Universidade Federal de Itajubá</w:t>
+              </w:r>
+              <w:r>
+                <w:rPr>
+                  <w:noProof/>
+                </w:rPr>
+                <w:t>, 2012. Disponivel em: &lt;https://repositorio.unifei.edu.br/xmlui/handle/123456789/1235&gt;. Acesso em: 12 Dez. 2020.</w:t>
               </w:r>
             </w:p>
             <w:p>
               <w:pPr>
                 <w:pStyle w:val="Bibliografia"/>
-                <w:ind w:firstLine="0"/>
+                <w:rPr>
+                  <w:noProof/>
+                  <w:lang w:val="en-US"/>
+                </w:rPr>
+              </w:pPr>
+              <w:r>
+                <w:rPr>
+                  <w:noProof/>
+                </w:rPr>
+                <w:t xml:space="preserve">SOBRINHO, A. M. Uma contribuição aos projetos de transformadores via algoritmos naturais e elementos finitos. </w:t>
+              </w:r>
+              <w:r>
+                <w:rPr>
+                  <w:b/>
+                  <w:bCs/>
+                  <w:noProof/>
+                </w:rPr>
+                <w:t>Universidade Federal de Uberlândia</w:t>
+              </w:r>
+              <w:r>
+                <w:rPr>
+                  <w:noProof/>
+                </w:rPr>
+                <w:t xml:space="preserve">, 2019. Disponivel em: &lt;https://repositorio.ufu.br/handle/123456789/26308&gt;. </w:t>
+              </w:r>
+              <w:r>
+                <w:rPr>
+                  <w:noProof/>
+                  <w:lang w:val="en-US"/>
+                </w:rPr>
+                <w:t>Acesso em: 12 Dez. 2020.</w:t>
+              </w:r>
+            </w:p>
+            <w:p>
+              <w:pPr>
+                <w:pStyle w:val="Bibliografia"/>
+                <w:rPr>
+                  <w:noProof/>
+                  <w:lang w:val="en-US"/>
+                </w:rPr>
+              </w:pPr>
+              <w:r>
+                <w:rPr>
+                  <w:noProof/>
+                  <w:lang w:val="en-US"/>
+                </w:rPr>
+                <w:t xml:space="preserve">UPADHYAY, K. </w:t>
+              </w:r>
+              <w:r>
+                <w:rPr>
+                  <w:b/>
+                  <w:bCs/>
+                  <w:noProof/>
+                  <w:lang w:val="en-US"/>
+                </w:rPr>
+                <w:t>Design of Electrical Machines</w:t>
+              </w:r>
+              <w:r>
+                <w:rPr>
+                  <w:noProof/>
+                  <w:lang w:val="en-US"/>
+                </w:rPr>
+                <w:t>. [S.l.]: New Age International Publishers, 2008.</w:t>
+              </w:r>
+            </w:p>
+            <w:p>
+              <w:pPr>
+                <w:pStyle w:val="Bibliografia"/>
                 <w:rPr>
                   <w:noProof/>
                 </w:rPr>
@@ -3799,7 +5785,7 @@
                 <w:rPr>
                   <w:noProof/>
                 </w:rPr>
-                <w:t>Acesso em: Jul 2021.</w:t>
+                <w:t>Acesso em: 21 Jul 2021.</w:t>
               </w:r>
             </w:p>
             <w:p>
@@ -3823,13 +5809,13 @@
     <w:p>
       <w:pPr>
         <w:pStyle w:val="TCC-Texto"/>
+        <w:ind w:firstLine="0"/>
       </w:pPr>
     </w:p>
     <w:sectPr>
-      <w:headerReference w:type="default" r:id="rId11"/>
+      <w:headerReference w:type="default" r:id="rId17"/>
       <w:pgSz w:w="11906" w:h="16838"/>
       <w:pgMar w:top="1701" w:right="1134" w:bottom="1134" w:left="1701" w:header="709" w:footer="709" w:gutter="0"/>
-      <w:pgNumType w:start="3"/>
       <w:cols w:space="708"/>
       <w:docGrid w:linePitch="360"/>
     </w:sectPr>
@@ -3918,50 +5904,52 @@
 <w:hdr xmlns:wpc="http://schemas.microsoft.com/office/word/2010/wordprocessingCanvas" xmlns:mc="http://schemas.openxmlformats.org/markup-compatibility/2006" xmlns:o="urn:schemas-microsoft-com:office:office" xmlns:r="http://schemas.openxmlformats.org/officeDocument/2006/relationships" xmlns:m="http://schemas.openxmlformats.org/officeDocument/2006/math" xmlns:v="urn:schemas-microsoft-com:vml" xmlns:wp14="http://schemas.microsoft.com/office/word/2010/wordprocessingDrawing" xmlns:wp="http://schemas.openxmlformats.org/drawingml/2006/wordprocessingDrawing" xmlns:w10="urn:schemas-microsoft-com:office:word" xmlns:w="http://schemas.openxmlformats.org/wordprocessingml/2006/main" xmlns:w14="http://schemas.microsoft.com/office/word/2010/wordml" xmlns:w15="http://schemas.microsoft.com/office/word/2012/wordml" xmlns:wpg="http://schemas.microsoft.com/office/word/2010/wordprocessingGroup" xmlns:wpi="http://schemas.microsoft.com/office/word/2010/wordprocessingInk" xmlns:wne="http://schemas.microsoft.com/office/word/2006/wordml" xmlns:wps="http://schemas.microsoft.com/office/word/2010/wordprocessingShape" mc:Ignorable="w14 w15 wp14">
   <w:sdt>
     <w:sdtPr>
-      <w:id w:val="-971879"/>
+      <w:id w:val="-1717965930"/>
       <w:docPartObj>
         <w:docPartGallery w:val="Page Numbers (Top of Page)"/>
         <w:docPartUnique/>
       </w:docPartObj>
     </w:sdtPr>
-    <w:sdtEndPr/>
     <w:sdtContent>
       <w:p>
         <w:pPr>
           <w:pStyle w:val="Cabealho"/>
-          <w:jc w:val="right"/>
+          <w:tabs>
+            <w:tab w:val="clear" w:pos="4252"/>
+            <w:tab w:val="clear" w:pos="8504"/>
+            <w:tab w:val="left" w:pos="5940"/>
+            <w:tab w:val="right" w:pos="9000"/>
+          </w:tabs>
+          <w:ind w:firstLine="0"/>
+          <w:jc w:val="left"/>
         </w:pPr>
         <w:r>
-          <w:rPr>
-            <w:sz w:val="20"/>
-          </w:rPr>
           <w:fldChar w:fldCharType="begin"/>
         </w:r>
         <w:r>
-          <w:rPr>
-            <w:sz w:val="20"/>
-          </w:rPr>
           <w:instrText>PAGE   \* MERGEFORMAT</w:instrText>
         </w:r>
         <w:r>
-          <w:rPr>
-            <w:sz w:val="20"/>
-          </w:rPr>
           <w:fldChar w:fldCharType="separate"/>
         </w:r>
         <w:r>
           <w:rPr>
             <w:noProof/>
-            <w:sz w:val="20"/>
           </w:rPr>
-          <w:t>7</w:t>
+          <w:t>6</w:t>
         </w:r>
         <w:r>
-          <w:rPr>
-            <w:sz w:val="20"/>
-          </w:rPr>
           <w:fldChar w:fldCharType="end"/>
         </w:r>
+        <w:r>
+          <w:tab/>
+          <w:t xml:space="preserve">           Capítulo I - Introdução</w:t>
+        </w:r>
+      </w:p>
+      <w:p>
+        <w:pPr>
+          <w:pStyle w:val="Cabealho"/>
+        </w:pPr>
       </w:p>
     </w:sdtContent>
   </w:sdt>
@@ -3973,6 +5961,129 @@
 </w:hdr>
 </file>
 
+<file path=word/header2.xml><?xml version="1.0" encoding="utf-8"?>
+<w:hdr xmlns:wpc="http://schemas.microsoft.com/office/word/2010/wordprocessingCanvas" xmlns:mc="http://schemas.openxmlformats.org/markup-compatibility/2006" xmlns:o="urn:schemas-microsoft-com:office:office" xmlns:r="http://schemas.openxmlformats.org/officeDocument/2006/relationships" xmlns:m="http://schemas.openxmlformats.org/officeDocument/2006/math" xmlns:v="urn:schemas-microsoft-com:vml" xmlns:wp14="http://schemas.microsoft.com/office/word/2010/wordprocessingDrawing" xmlns:wp="http://schemas.openxmlformats.org/drawingml/2006/wordprocessingDrawing" xmlns:w10="urn:schemas-microsoft-com:office:word" xmlns:w="http://schemas.openxmlformats.org/wordprocessingml/2006/main" xmlns:w14="http://schemas.microsoft.com/office/word/2010/wordml" xmlns:w15="http://schemas.microsoft.com/office/word/2012/wordml" xmlns:wpg="http://schemas.microsoft.com/office/word/2010/wordprocessingGroup" xmlns:wpi="http://schemas.microsoft.com/office/word/2010/wordprocessingInk" xmlns:wne="http://schemas.microsoft.com/office/word/2006/wordml" xmlns:wps="http://schemas.microsoft.com/office/word/2010/wordprocessingShape" mc:Ignorable="w14 w15 wp14">
+  <w:sdt>
+    <w:sdtPr>
+      <w:id w:val="-793897405"/>
+      <w:docPartObj>
+        <w:docPartGallery w:val="Page Numbers (Top of Page)"/>
+        <w:docPartUnique/>
+      </w:docPartObj>
+    </w:sdtPr>
+    <w:sdtContent>
+      <w:p>
+        <w:pPr>
+          <w:pStyle w:val="Cabealho"/>
+          <w:tabs>
+            <w:tab w:val="clear" w:pos="4252"/>
+            <w:tab w:val="clear" w:pos="8504"/>
+            <w:tab w:val="right" w:pos="9000"/>
+          </w:tabs>
+          <w:ind w:firstLine="0"/>
+          <w:jc w:val="left"/>
+          <w:rPr>
+            <w:rFonts w:ascii="LMRoman10-Italic" w:hAnsi="LMRoman10-Italic"/>
+            <w:sz w:val="20"/>
+            <w:szCs w:val="20"/>
+          </w:rPr>
+        </w:pPr>
+        <w:r>
+          <w:fldChar w:fldCharType="begin"/>
+        </w:r>
+        <w:r>
+          <w:instrText>PAGE   \* MERGEFORMAT</w:instrText>
+        </w:r>
+        <w:r>
+          <w:fldChar w:fldCharType="separate"/>
+        </w:r>
+        <w:r>
+          <w:rPr>
+            <w:noProof/>
+          </w:rPr>
+          <w:t>11</w:t>
+        </w:r>
+        <w:r>
+          <w:fldChar w:fldCharType="end"/>
+        </w:r>
+        <w:r>
+          <w:t xml:space="preserve">                                               </w:t>
+        </w:r>
+        <w:r>
+          <w:rPr>
+            <w:rFonts w:cs="Arial"/>
+            <w:sz w:val="20"/>
+            <w:szCs w:val="20"/>
+          </w:rPr>
+          <w:t>Capítulo 2 - projetos de transformadores de distribuição trifásicos</w:t>
+        </w:r>
+      </w:p>
+      <w:p>
+        <w:pPr>
+          <w:pStyle w:val="Cabealho"/>
+        </w:pPr>
+      </w:p>
+    </w:sdtContent>
+  </w:sdt>
+  <w:p>
+    <w:pPr>
+      <w:pStyle w:val="Cabealho"/>
+    </w:pPr>
+  </w:p>
+</w:hdr>
+</file>
+
+<file path=word/header3.xml><?xml version="1.0" encoding="utf-8"?>
+<w:hdr xmlns:wpc="http://schemas.microsoft.com/office/word/2010/wordprocessingCanvas" xmlns:mc="http://schemas.openxmlformats.org/markup-compatibility/2006" xmlns:o="urn:schemas-microsoft-com:office:office" xmlns:r="http://schemas.openxmlformats.org/officeDocument/2006/relationships" xmlns:m="http://schemas.openxmlformats.org/officeDocument/2006/math" xmlns:v="urn:schemas-microsoft-com:vml" xmlns:wp14="http://schemas.microsoft.com/office/word/2010/wordprocessingDrawing" xmlns:wp="http://schemas.openxmlformats.org/drawingml/2006/wordprocessingDrawing" xmlns:w10="urn:schemas-microsoft-com:office:word" xmlns:w="http://schemas.openxmlformats.org/wordprocessingml/2006/main" xmlns:w14="http://schemas.microsoft.com/office/word/2010/wordml" xmlns:w15="http://schemas.microsoft.com/office/word/2012/wordml" xmlns:wpg="http://schemas.microsoft.com/office/word/2010/wordprocessingGroup" xmlns:wpi="http://schemas.microsoft.com/office/word/2010/wordprocessingInk" xmlns:wne="http://schemas.microsoft.com/office/word/2006/wordml" xmlns:wps="http://schemas.microsoft.com/office/word/2010/wordprocessingShape" mc:Ignorable="w14 w15 wp14">
+  <w:sdt>
+    <w:sdtPr>
+      <w:id w:val="1030144334"/>
+      <w:docPartObj>
+        <w:docPartGallery w:val="Page Numbers (Top of Page)"/>
+        <w:docPartUnique/>
+      </w:docPartObj>
+    </w:sdtPr>
+    <w:sdtContent>
+      <w:p>
+        <w:pPr>
+          <w:pStyle w:val="Cabealho"/>
+          <w:tabs>
+            <w:tab w:val="clear" w:pos="4252"/>
+            <w:tab w:val="clear" w:pos="8504"/>
+            <w:tab w:val="right" w:pos="9000"/>
+          </w:tabs>
+          <w:ind w:firstLine="0"/>
+          <w:jc w:val="left"/>
+          <w:rPr>
+            <w:rFonts w:ascii="LMRoman10-Italic" w:hAnsi="LMRoman10-Italic"/>
+            <w:sz w:val="20"/>
+            <w:szCs w:val="20"/>
+          </w:rPr>
+        </w:pPr>
+        <w:r>
+          <w:fldChar w:fldCharType="begin"/>
+        </w:r>
+        <w:r>
+          <w:instrText>PAGE   \* MERGEFORMAT</w:instrText>
+        </w:r>
+        <w:r>
+          <w:fldChar w:fldCharType="separate"/>
+        </w:r>
+        <w:r>
+          <w:rPr>
+            <w:noProof/>
+          </w:rPr>
+          <w:t>12</w:t>
+        </w:r>
+        <w:r>
+          <w:fldChar w:fldCharType="end"/>
+        </w:r>
+      </w:p>
+    </w:sdtContent>
+  </w:sdt>
+</w:hdr>
+</file>
+
 <file path=word/numbering.xml><?xml version="1.0" encoding="utf-8"?>
 <w:numbering xmlns:wpc="http://schemas.microsoft.com/office/word/2010/wordprocessingCanvas" xmlns:mc="http://schemas.openxmlformats.org/markup-compatibility/2006" xmlns:o="urn:schemas-microsoft-com:office:office" xmlns:r="http://schemas.openxmlformats.org/officeDocument/2006/relationships" xmlns:m="http://schemas.openxmlformats.org/officeDocument/2006/math" xmlns:v="urn:schemas-microsoft-com:vml" xmlns:wp14="http://schemas.microsoft.com/office/word/2010/wordprocessingDrawing" xmlns:wp="http://schemas.openxmlformats.org/drawingml/2006/wordprocessingDrawing" xmlns:w10="urn:schemas-microsoft-com:office:word" xmlns:w="http://schemas.openxmlformats.org/wordprocessingml/2006/main" xmlns:w14="http://schemas.microsoft.com/office/word/2010/wordml" xmlns:w15="http://schemas.microsoft.com/office/word/2012/wordml" xmlns:wpg="http://schemas.microsoft.com/office/word/2010/wordprocessingGroup" xmlns:wpi="http://schemas.microsoft.com/office/word/2010/wordprocessingInk" xmlns:wne="http://schemas.microsoft.com/office/word/2006/wordml" xmlns:wps="http://schemas.microsoft.com/office/word/2010/wordprocessingShape" mc:Ignorable="w14 w15 wp14">
   <w:abstractNum w:abstractNumId="0">
@@ -4612,6 +6723,119 @@
     </w:lvl>
   </w:abstractNum>
   <w:abstractNum w:abstractNumId="6">
+    <w:nsid w:val="399D7A62"/>
+    <w:multiLevelType w:val="hybridMultilevel"/>
+    <w:tmpl w:val="B3E6F878"/>
+    <w:lvl w:ilvl="0" w:tplc="04090001">
+      <w:start w:val="1"/>
+      <w:numFmt w:val="bullet"/>
+      <w:lvlText w:val=""/>
+      <w:lvlJc w:val="left"/>
+      <w:pPr>
+        <w:ind w:left="1500" w:hanging="360"/>
+      </w:pPr>
+      <w:rPr>
+        <w:rFonts w:ascii="Symbol" w:hAnsi="Symbol" w:hint="default"/>
+      </w:rPr>
+    </w:lvl>
+    <w:lvl w:ilvl="1" w:tplc="CFA21668">
+      <w:start w:val="1"/>
+      <w:numFmt w:val="lowerRoman"/>
+      <w:lvlText w:val="%2)"/>
+      <w:lvlJc w:val="left"/>
+      <w:pPr>
+        <w:ind w:left="2220" w:hanging="360"/>
+      </w:pPr>
+      <w:rPr>
+        <w:rFonts w:ascii="Arial" w:eastAsiaTheme="minorHAnsi" w:hAnsi="Arial" w:cstheme="minorBidi"/>
+      </w:rPr>
+    </w:lvl>
+    <w:lvl w:ilvl="2" w:tplc="04090005" w:tentative="1">
+      <w:start w:val="1"/>
+      <w:numFmt w:val="bullet"/>
+      <w:lvlText w:val=""/>
+      <w:lvlJc w:val="left"/>
+      <w:pPr>
+        <w:ind w:left="2940" w:hanging="360"/>
+      </w:pPr>
+      <w:rPr>
+        <w:rFonts w:ascii="Wingdings" w:hAnsi="Wingdings" w:hint="default"/>
+      </w:rPr>
+    </w:lvl>
+    <w:lvl w:ilvl="3" w:tplc="04090001" w:tentative="1">
+      <w:start w:val="1"/>
+      <w:numFmt w:val="bullet"/>
+      <w:lvlText w:val=""/>
+      <w:lvlJc w:val="left"/>
+      <w:pPr>
+        <w:ind w:left="3660" w:hanging="360"/>
+      </w:pPr>
+      <w:rPr>
+        <w:rFonts w:ascii="Symbol" w:hAnsi="Symbol" w:hint="default"/>
+      </w:rPr>
+    </w:lvl>
+    <w:lvl w:ilvl="4" w:tplc="04090003" w:tentative="1">
+      <w:start w:val="1"/>
+      <w:numFmt w:val="bullet"/>
+      <w:lvlText w:val="o"/>
+      <w:lvlJc w:val="left"/>
+      <w:pPr>
+        <w:ind w:left="4380" w:hanging="360"/>
+      </w:pPr>
+      <w:rPr>
+        <w:rFonts w:ascii="Courier New" w:hAnsi="Courier New" w:cs="Courier New" w:hint="default"/>
+      </w:rPr>
+    </w:lvl>
+    <w:lvl w:ilvl="5" w:tplc="04090005" w:tentative="1">
+      <w:start w:val="1"/>
+      <w:numFmt w:val="bullet"/>
+      <w:lvlText w:val=""/>
+      <w:lvlJc w:val="left"/>
+      <w:pPr>
+        <w:ind w:left="5100" w:hanging="360"/>
+      </w:pPr>
+      <w:rPr>
+        <w:rFonts w:ascii="Wingdings" w:hAnsi="Wingdings" w:hint="default"/>
+      </w:rPr>
+    </w:lvl>
+    <w:lvl w:ilvl="6" w:tplc="04090001" w:tentative="1">
+      <w:start w:val="1"/>
+      <w:numFmt w:val="bullet"/>
+      <w:lvlText w:val=""/>
+      <w:lvlJc w:val="left"/>
+      <w:pPr>
+        <w:ind w:left="5820" w:hanging="360"/>
+      </w:pPr>
+      <w:rPr>
+        <w:rFonts w:ascii="Symbol" w:hAnsi="Symbol" w:hint="default"/>
+      </w:rPr>
+    </w:lvl>
+    <w:lvl w:ilvl="7" w:tplc="04090003" w:tentative="1">
+      <w:start w:val="1"/>
+      <w:numFmt w:val="bullet"/>
+      <w:lvlText w:val="o"/>
+      <w:lvlJc w:val="left"/>
+      <w:pPr>
+        <w:ind w:left="6540" w:hanging="360"/>
+      </w:pPr>
+      <w:rPr>
+        <w:rFonts w:ascii="Courier New" w:hAnsi="Courier New" w:cs="Courier New" w:hint="default"/>
+      </w:rPr>
+    </w:lvl>
+    <w:lvl w:ilvl="8" w:tplc="04090005" w:tentative="1">
+      <w:start w:val="1"/>
+      <w:numFmt w:val="bullet"/>
+      <w:lvlText w:val=""/>
+      <w:lvlJc w:val="left"/>
+      <w:pPr>
+        <w:ind w:left="7260" w:hanging="360"/>
+      </w:pPr>
+      <w:rPr>
+        <w:rFonts w:ascii="Wingdings" w:hAnsi="Wingdings" w:hint="default"/>
+      </w:rPr>
+    </w:lvl>
+  </w:abstractNum>
+  <w:abstractNum w:abstractNumId="7">
     <w:nsid w:val="40D27645"/>
     <w:multiLevelType w:val="hybridMultilevel"/>
     <w:tmpl w:val="67629590"/>
@@ -4700,7 +6924,120 @@
       </w:pPr>
     </w:lvl>
   </w:abstractNum>
-  <w:abstractNum w:abstractNumId="7">
+  <w:abstractNum w:abstractNumId="8">
+    <w:nsid w:val="4172760E"/>
+    <w:multiLevelType w:val="hybridMultilevel"/>
+    <w:tmpl w:val="6F323612"/>
+    <w:lvl w:ilvl="0" w:tplc="04090001">
+      <w:start w:val="1"/>
+      <w:numFmt w:val="bullet"/>
+      <w:lvlText w:val=""/>
+      <w:lvlJc w:val="left"/>
+      <w:pPr>
+        <w:ind w:left="1429" w:hanging="360"/>
+      </w:pPr>
+      <w:rPr>
+        <w:rFonts w:ascii="Symbol" w:hAnsi="Symbol" w:hint="default"/>
+      </w:rPr>
+    </w:lvl>
+    <w:lvl w:ilvl="1" w:tplc="04090003" w:tentative="1">
+      <w:start w:val="1"/>
+      <w:numFmt w:val="bullet"/>
+      <w:lvlText w:val="o"/>
+      <w:lvlJc w:val="left"/>
+      <w:pPr>
+        <w:ind w:left="2149" w:hanging="360"/>
+      </w:pPr>
+      <w:rPr>
+        <w:rFonts w:ascii="Courier New" w:hAnsi="Courier New" w:cs="Courier New" w:hint="default"/>
+      </w:rPr>
+    </w:lvl>
+    <w:lvl w:ilvl="2" w:tplc="04090005" w:tentative="1">
+      <w:start w:val="1"/>
+      <w:numFmt w:val="bullet"/>
+      <w:lvlText w:val=""/>
+      <w:lvlJc w:val="left"/>
+      <w:pPr>
+        <w:ind w:left="2869" w:hanging="360"/>
+      </w:pPr>
+      <w:rPr>
+        <w:rFonts w:ascii="Wingdings" w:hAnsi="Wingdings" w:hint="default"/>
+      </w:rPr>
+    </w:lvl>
+    <w:lvl w:ilvl="3" w:tplc="04090001" w:tentative="1">
+      <w:start w:val="1"/>
+      <w:numFmt w:val="bullet"/>
+      <w:lvlText w:val=""/>
+      <w:lvlJc w:val="left"/>
+      <w:pPr>
+        <w:ind w:left="3589" w:hanging="360"/>
+      </w:pPr>
+      <w:rPr>
+        <w:rFonts w:ascii="Symbol" w:hAnsi="Symbol" w:hint="default"/>
+      </w:rPr>
+    </w:lvl>
+    <w:lvl w:ilvl="4" w:tplc="04090003" w:tentative="1">
+      <w:start w:val="1"/>
+      <w:numFmt w:val="bullet"/>
+      <w:lvlText w:val="o"/>
+      <w:lvlJc w:val="left"/>
+      <w:pPr>
+        <w:ind w:left="4309" w:hanging="360"/>
+      </w:pPr>
+      <w:rPr>
+        <w:rFonts w:ascii="Courier New" w:hAnsi="Courier New" w:cs="Courier New" w:hint="default"/>
+      </w:rPr>
+    </w:lvl>
+    <w:lvl w:ilvl="5" w:tplc="04090005" w:tentative="1">
+      <w:start w:val="1"/>
+      <w:numFmt w:val="bullet"/>
+      <w:lvlText w:val=""/>
+      <w:lvlJc w:val="left"/>
+      <w:pPr>
+        <w:ind w:left="5029" w:hanging="360"/>
+      </w:pPr>
+      <w:rPr>
+        <w:rFonts w:ascii="Wingdings" w:hAnsi="Wingdings" w:hint="default"/>
+      </w:rPr>
+    </w:lvl>
+    <w:lvl w:ilvl="6" w:tplc="04090001" w:tentative="1">
+      <w:start w:val="1"/>
+      <w:numFmt w:val="bullet"/>
+      <w:lvlText w:val=""/>
+      <w:lvlJc w:val="left"/>
+      <w:pPr>
+        <w:ind w:left="5749" w:hanging="360"/>
+      </w:pPr>
+      <w:rPr>
+        <w:rFonts w:ascii="Symbol" w:hAnsi="Symbol" w:hint="default"/>
+      </w:rPr>
+    </w:lvl>
+    <w:lvl w:ilvl="7" w:tplc="04090003" w:tentative="1">
+      <w:start w:val="1"/>
+      <w:numFmt w:val="bullet"/>
+      <w:lvlText w:val="o"/>
+      <w:lvlJc w:val="left"/>
+      <w:pPr>
+        <w:ind w:left="6469" w:hanging="360"/>
+      </w:pPr>
+      <w:rPr>
+        <w:rFonts w:ascii="Courier New" w:hAnsi="Courier New" w:cs="Courier New" w:hint="default"/>
+      </w:rPr>
+    </w:lvl>
+    <w:lvl w:ilvl="8" w:tplc="04090005" w:tentative="1">
+      <w:start w:val="1"/>
+      <w:numFmt w:val="bullet"/>
+      <w:lvlText w:val=""/>
+      <w:lvlJc w:val="left"/>
+      <w:pPr>
+        <w:ind w:left="7189" w:hanging="360"/>
+      </w:pPr>
+      <w:rPr>
+        <w:rFonts w:ascii="Wingdings" w:hAnsi="Wingdings" w:hint="default"/>
+      </w:rPr>
+    </w:lvl>
+  </w:abstractNum>
+  <w:abstractNum w:abstractNumId="9">
     <w:nsid w:val="47247274"/>
     <w:multiLevelType w:val="hybridMultilevel"/>
     <w:tmpl w:val="2696C44E"/>
@@ -4786,7 +7123,120 @@
       </w:pPr>
     </w:lvl>
   </w:abstractNum>
-  <w:abstractNum w:abstractNumId="8">
+  <w:abstractNum w:abstractNumId="10">
+    <w:nsid w:val="68275F6E"/>
+    <w:multiLevelType w:val="hybridMultilevel"/>
+    <w:tmpl w:val="A18021A0"/>
+    <w:lvl w:ilvl="0" w:tplc="04090001">
+      <w:start w:val="1"/>
+      <w:numFmt w:val="bullet"/>
+      <w:lvlText w:val=""/>
+      <w:lvlJc w:val="left"/>
+      <w:pPr>
+        <w:ind w:left="1429" w:hanging="360"/>
+      </w:pPr>
+      <w:rPr>
+        <w:rFonts w:ascii="Symbol" w:hAnsi="Symbol" w:hint="default"/>
+      </w:rPr>
+    </w:lvl>
+    <w:lvl w:ilvl="1" w:tplc="04090003" w:tentative="1">
+      <w:start w:val="1"/>
+      <w:numFmt w:val="bullet"/>
+      <w:lvlText w:val="o"/>
+      <w:lvlJc w:val="left"/>
+      <w:pPr>
+        <w:ind w:left="2149" w:hanging="360"/>
+      </w:pPr>
+      <w:rPr>
+        <w:rFonts w:ascii="Courier New" w:hAnsi="Courier New" w:cs="Courier New" w:hint="default"/>
+      </w:rPr>
+    </w:lvl>
+    <w:lvl w:ilvl="2" w:tplc="04090005" w:tentative="1">
+      <w:start w:val="1"/>
+      <w:numFmt w:val="bullet"/>
+      <w:lvlText w:val=""/>
+      <w:lvlJc w:val="left"/>
+      <w:pPr>
+        <w:ind w:left="2869" w:hanging="360"/>
+      </w:pPr>
+      <w:rPr>
+        <w:rFonts w:ascii="Wingdings" w:hAnsi="Wingdings" w:hint="default"/>
+      </w:rPr>
+    </w:lvl>
+    <w:lvl w:ilvl="3" w:tplc="04090001" w:tentative="1">
+      <w:start w:val="1"/>
+      <w:numFmt w:val="bullet"/>
+      <w:lvlText w:val=""/>
+      <w:lvlJc w:val="left"/>
+      <w:pPr>
+        <w:ind w:left="3589" w:hanging="360"/>
+      </w:pPr>
+      <w:rPr>
+        <w:rFonts w:ascii="Symbol" w:hAnsi="Symbol" w:hint="default"/>
+      </w:rPr>
+    </w:lvl>
+    <w:lvl w:ilvl="4" w:tplc="04090003" w:tentative="1">
+      <w:start w:val="1"/>
+      <w:numFmt w:val="bullet"/>
+      <w:lvlText w:val="o"/>
+      <w:lvlJc w:val="left"/>
+      <w:pPr>
+        <w:ind w:left="4309" w:hanging="360"/>
+      </w:pPr>
+      <w:rPr>
+        <w:rFonts w:ascii="Courier New" w:hAnsi="Courier New" w:cs="Courier New" w:hint="default"/>
+      </w:rPr>
+    </w:lvl>
+    <w:lvl w:ilvl="5" w:tplc="04090005" w:tentative="1">
+      <w:start w:val="1"/>
+      <w:numFmt w:val="bullet"/>
+      <w:lvlText w:val=""/>
+      <w:lvlJc w:val="left"/>
+      <w:pPr>
+        <w:ind w:left="5029" w:hanging="360"/>
+      </w:pPr>
+      <w:rPr>
+        <w:rFonts w:ascii="Wingdings" w:hAnsi="Wingdings" w:hint="default"/>
+      </w:rPr>
+    </w:lvl>
+    <w:lvl w:ilvl="6" w:tplc="04090001" w:tentative="1">
+      <w:start w:val="1"/>
+      <w:numFmt w:val="bullet"/>
+      <w:lvlText w:val=""/>
+      <w:lvlJc w:val="left"/>
+      <w:pPr>
+        <w:ind w:left="5749" w:hanging="360"/>
+      </w:pPr>
+      <w:rPr>
+        <w:rFonts w:ascii="Symbol" w:hAnsi="Symbol" w:hint="default"/>
+      </w:rPr>
+    </w:lvl>
+    <w:lvl w:ilvl="7" w:tplc="04090003" w:tentative="1">
+      <w:start w:val="1"/>
+      <w:numFmt w:val="bullet"/>
+      <w:lvlText w:val="o"/>
+      <w:lvlJc w:val="left"/>
+      <w:pPr>
+        <w:ind w:left="6469" w:hanging="360"/>
+      </w:pPr>
+      <w:rPr>
+        <w:rFonts w:ascii="Courier New" w:hAnsi="Courier New" w:cs="Courier New" w:hint="default"/>
+      </w:rPr>
+    </w:lvl>
+    <w:lvl w:ilvl="8" w:tplc="04090005" w:tentative="1">
+      <w:start w:val="1"/>
+      <w:numFmt w:val="bullet"/>
+      <w:lvlText w:val=""/>
+      <w:lvlJc w:val="left"/>
+      <w:pPr>
+        <w:ind w:left="7189" w:hanging="360"/>
+      </w:pPr>
+      <w:rPr>
+        <w:rFonts w:ascii="Wingdings" w:hAnsi="Wingdings" w:hint="default"/>
+      </w:rPr>
+    </w:lvl>
+  </w:abstractNum>
+  <w:abstractNum w:abstractNumId="11">
     <w:nsid w:val="71DF583C"/>
     <w:multiLevelType w:val="multilevel"/>
     <w:tmpl w:val="75329642"/>
@@ -4906,11 +7356,124 @@
       </w:rPr>
     </w:lvl>
   </w:abstractNum>
+  <w:abstractNum w:abstractNumId="12">
+    <w:nsid w:val="75465576"/>
+    <w:multiLevelType w:val="hybridMultilevel"/>
+    <w:tmpl w:val="305CC00A"/>
+    <w:lvl w:ilvl="0" w:tplc="04090001">
+      <w:start w:val="1"/>
+      <w:numFmt w:val="bullet"/>
+      <w:lvlText w:val=""/>
+      <w:lvlJc w:val="left"/>
+      <w:pPr>
+        <w:ind w:left="1500" w:hanging="360"/>
+      </w:pPr>
+      <w:rPr>
+        <w:rFonts w:ascii="Symbol" w:hAnsi="Symbol" w:hint="default"/>
+      </w:rPr>
+    </w:lvl>
+    <w:lvl w:ilvl="1" w:tplc="DFEE72B8">
+      <w:start w:val="1"/>
+      <w:numFmt w:val="lowerRoman"/>
+      <w:lvlText w:val="%2)"/>
+      <w:lvlJc w:val="left"/>
+      <w:pPr>
+        <w:ind w:left="2220" w:hanging="360"/>
+      </w:pPr>
+      <w:rPr>
+        <w:rFonts w:ascii="Arial" w:eastAsiaTheme="minorHAnsi" w:hAnsi="Arial" w:cstheme="minorBidi"/>
+      </w:rPr>
+    </w:lvl>
+    <w:lvl w:ilvl="2" w:tplc="04090005" w:tentative="1">
+      <w:start w:val="1"/>
+      <w:numFmt w:val="bullet"/>
+      <w:lvlText w:val=""/>
+      <w:lvlJc w:val="left"/>
+      <w:pPr>
+        <w:ind w:left="2940" w:hanging="360"/>
+      </w:pPr>
+      <w:rPr>
+        <w:rFonts w:ascii="Wingdings" w:hAnsi="Wingdings" w:hint="default"/>
+      </w:rPr>
+    </w:lvl>
+    <w:lvl w:ilvl="3" w:tplc="04090001" w:tentative="1">
+      <w:start w:val="1"/>
+      <w:numFmt w:val="bullet"/>
+      <w:lvlText w:val=""/>
+      <w:lvlJc w:val="left"/>
+      <w:pPr>
+        <w:ind w:left="3660" w:hanging="360"/>
+      </w:pPr>
+      <w:rPr>
+        <w:rFonts w:ascii="Symbol" w:hAnsi="Symbol" w:hint="default"/>
+      </w:rPr>
+    </w:lvl>
+    <w:lvl w:ilvl="4" w:tplc="04090003" w:tentative="1">
+      <w:start w:val="1"/>
+      <w:numFmt w:val="bullet"/>
+      <w:lvlText w:val="o"/>
+      <w:lvlJc w:val="left"/>
+      <w:pPr>
+        <w:ind w:left="4380" w:hanging="360"/>
+      </w:pPr>
+      <w:rPr>
+        <w:rFonts w:ascii="Courier New" w:hAnsi="Courier New" w:cs="Courier New" w:hint="default"/>
+      </w:rPr>
+    </w:lvl>
+    <w:lvl w:ilvl="5" w:tplc="04090005" w:tentative="1">
+      <w:start w:val="1"/>
+      <w:numFmt w:val="bullet"/>
+      <w:lvlText w:val=""/>
+      <w:lvlJc w:val="left"/>
+      <w:pPr>
+        <w:ind w:left="5100" w:hanging="360"/>
+      </w:pPr>
+      <w:rPr>
+        <w:rFonts w:ascii="Wingdings" w:hAnsi="Wingdings" w:hint="default"/>
+      </w:rPr>
+    </w:lvl>
+    <w:lvl w:ilvl="6" w:tplc="04090001" w:tentative="1">
+      <w:start w:val="1"/>
+      <w:numFmt w:val="bullet"/>
+      <w:lvlText w:val=""/>
+      <w:lvlJc w:val="left"/>
+      <w:pPr>
+        <w:ind w:left="5820" w:hanging="360"/>
+      </w:pPr>
+      <w:rPr>
+        <w:rFonts w:ascii="Symbol" w:hAnsi="Symbol" w:hint="default"/>
+      </w:rPr>
+    </w:lvl>
+    <w:lvl w:ilvl="7" w:tplc="04090003" w:tentative="1">
+      <w:start w:val="1"/>
+      <w:numFmt w:val="bullet"/>
+      <w:lvlText w:val="o"/>
+      <w:lvlJc w:val="left"/>
+      <w:pPr>
+        <w:ind w:left="6540" w:hanging="360"/>
+      </w:pPr>
+      <w:rPr>
+        <w:rFonts w:ascii="Courier New" w:hAnsi="Courier New" w:cs="Courier New" w:hint="default"/>
+      </w:rPr>
+    </w:lvl>
+    <w:lvl w:ilvl="8" w:tplc="04090005" w:tentative="1">
+      <w:start w:val="1"/>
+      <w:numFmt w:val="bullet"/>
+      <w:lvlText w:val=""/>
+      <w:lvlJc w:val="left"/>
+      <w:pPr>
+        <w:ind w:left="7260" w:hanging="360"/>
+      </w:pPr>
+      <w:rPr>
+        <w:rFonts w:ascii="Wingdings" w:hAnsi="Wingdings" w:hint="default"/>
+      </w:rPr>
+    </w:lvl>
+  </w:abstractNum>
   <w:num w:numId="1">
-    <w:abstractNumId w:val="7"/>
+    <w:abstractNumId w:val="9"/>
   </w:num>
   <w:num w:numId="2">
-    <w:abstractNumId w:val="8"/>
+    <w:abstractNumId w:val="11"/>
   </w:num>
   <w:num w:numId="3">
     <w:abstractNumId w:val="1"/>
@@ -4931,7 +7494,7 @@
     <w:abstractNumId w:val="2"/>
   </w:num>
   <w:num w:numId="9">
-    <w:abstractNumId w:val="8"/>
+    <w:abstractNumId w:val="11"/>
     <w:lvlOverride w:ilvl="0">
       <w:lvl w:ilvl="0">
         <w:start w:val="1"/>
@@ -5064,7 +7627,7 @@
     </w:lvlOverride>
   </w:num>
   <w:num w:numId="10">
-    <w:abstractNumId w:val="8"/>
+    <w:abstractNumId w:val="11"/>
     <w:lvlOverride w:ilvl="0">
       <w:lvl w:ilvl="0">
         <w:start w:val="1"/>
@@ -5198,7 +7761,7 @@
     </w:lvlOverride>
   </w:num>
   <w:num w:numId="11">
-    <w:abstractNumId w:val="8"/>
+    <w:abstractNumId w:val="11"/>
     <w:lvlOverride w:ilvl="0">
       <w:lvl w:ilvl="0">
         <w:start w:val="1"/>
@@ -5331,7 +7894,7 @@
     </w:lvlOverride>
   </w:num>
   <w:num w:numId="12">
-    <w:abstractNumId w:val="8"/>
+    <w:abstractNumId w:val="11"/>
     <w:lvlOverride w:ilvl="0">
       <w:lvl w:ilvl="0">
         <w:start w:val="1"/>
@@ -5464,7 +8027,7 @@
     </w:lvlOverride>
   </w:num>
   <w:num w:numId="13">
-    <w:abstractNumId w:val="8"/>
+    <w:abstractNumId w:val="11"/>
     <w:lvlOverride w:ilvl="0">
       <w:startOverride w:val="1"/>
     </w:lvlOverride>
@@ -5494,7 +8057,19 @@
     </w:lvlOverride>
   </w:num>
   <w:num w:numId="14">
+    <w:abstractNumId w:val="7"/>
+  </w:num>
+  <w:num w:numId="15">
+    <w:abstractNumId w:val="10"/>
+  </w:num>
+  <w:num w:numId="16">
     <w:abstractNumId w:val="6"/>
+  </w:num>
+  <w:num w:numId="17">
+    <w:abstractNumId w:val="12"/>
+  </w:num>
+  <w:num w:numId="18">
+    <w:abstractNumId w:val="8"/>
   </w:num>
 </w:numbering>
 </file>
@@ -6611,6 +9186,24 @@
       </w:tcPr>
     </w:tblStylePr>
   </w:style>
+  <w:style w:type="paragraph" w:customStyle="1" w:styleId="EstiloLegendaABNT">
+    <w:name w:val="Estilo Legenda ABNT"/>
+    <w:basedOn w:val="Legenda"/>
+    <w:rsid w:val="001C0E5C"/>
+    <w:pPr>
+      <w:spacing w:after="0"/>
+      <w:ind w:firstLine="0"/>
+      <w:jc w:val="center"/>
+    </w:pPr>
+    <w:rPr>
+      <w:rFonts w:eastAsia="Times New Roman" w:cs="Times New Roman"/>
+      <w:i w:val="0"/>
+      <w:iCs w:val="0"/>
+      <w:color w:val="auto"/>
+      <w:sz w:val="20"/>
+      <w:szCs w:val="20"/>
+    </w:rPr>
+  </w:style>
 </w:styles>
 </file>
 
@@ -6929,9 +9522,103 @@
     <b:RefOrder>2</b:RefOrder>
   </b:Source>
   <b:Source>
+    <b:Tag>Pyt21</b:Tag>
+    <b:SourceType>InternetSite</b:SourceType>
+    <b:Guid>{E6FA7D71-EDA3-46AC-8791-229DDF4BAB96}</b:Guid>
+    <b:LCID>en-US</b:LCID>
+    <b:Author>
+      <b:Author>
+        <b:NameList>
+          <b:Person>
+            <b:Last>Python</b:Last>
+          </b:Person>
+        </b:NameList>
+      </b:Author>
+    </b:Author>
+    <b:Title>EDU-SIG: Python in Education</b:Title>
+    <b:InternetSiteTitle>Python</b:InternetSiteTitle>
+    <b:Year>2021</b:Year>
+    <b:YearAccessed>2021</b:YearAccessed>
+    <b:MonthAccessed>Jul.</b:MonthAccessed>
+    <b:URL>https://www.python.org/community/sigs/current/edu-sig/</b:URL>
+    <b:DayAccessed>21</b:DayAccessed>
+    <b:RefOrder>6</b:RefOrder>
+  </b:Source>
+  <b:Source>
+    <b:Tag>QT20</b:Tag>
+    <b:SourceType>InternetSite</b:SourceType>
+    <b:Guid>{46B95456-4250-4D66-AF49-946EF6AC7600}</b:Guid>
+    <b:Author>
+      <b:Author>
+        <b:NameList>
+          <b:Person>
+            <b:Last>QT</b:Last>
+          </b:Person>
+        </b:NameList>
+      </b:Author>
+    </b:Author>
+    <b:Title>The future is written with Qt</b:Title>
+    <b:Year>2020</b:Year>
+    <b:LCID>en-US</b:LCID>
+    <b:InternetSiteTitle>QT Documentation</b:InternetSiteTitle>
+    <b:YearAccessed>2021</b:YearAccessed>
+    <b:MonthAccessed>Jul.</b:MonthAccessed>
+    <b:URL>https://doc.qt.io/</b:URL>
+    <b:DayAccessed>21</b:DayAccessed>
+    <b:RefOrder>5</b:RefOrder>
+  </b:Source>
+  <b:Source>
+    <b:Tag>SAL12</b:Tag>
+    <b:SourceType>ArticleInAPeriodical</b:SourceType>
+    <b:Guid>{3A10B402-8D7F-4D65-9915-23A95DD0CB4A}</b:Guid>
+    <b:Author>
+      <b:Author>
+        <b:NameList>
+          <b:Person>
+            <b:Last>SALUSTIANO</b:Last>
+            <b:First>R.</b:First>
+          </b:Person>
+        </b:NameList>
+      </b:Author>
+    </b:Author>
+    <b:Title>Análise Técnica de Transformadores para redes de Média</b:Title>
+    <b:PeriodicalTitle>Universidade Federal de Itajubá</b:PeriodicalTitle>
+    <b:Year>2012</b:Year>
+    <b:YearAccessed>2020</b:YearAccessed>
+    <b:MonthAccessed>Dez.</b:MonthAccessed>
+    <b:URL>https://repositorio.unifei.edu.br/xmlui/handle/123456789/1235</b:URL>
+    <b:DayAccessed>12</b:DayAccessed>
+    <b:RefOrder>7</b:RefOrder>
+  </b:Source>
+  <b:Source>
+    <b:Tag>Sob19</b:Tag>
+    <b:SourceType>ArticleInAPeriodical</b:SourceType>
+    <b:Guid>{E3F9667D-BBED-4593-BD47-D2ADAE2ECFF0}</b:Guid>
+    <b:Author>
+      <b:Author>
+        <b:NameList>
+          <b:Person>
+            <b:Last>Sobrinho</b:Last>
+            <b:First>Adelicio</b:First>
+            <b:Middle>Maximiano</b:Middle>
+          </b:Person>
+        </b:NameList>
+      </b:Author>
+    </b:Author>
+    <b:Title>Uma contribuição aos projetos de transformadores via algoritmos naturais e elementos finitos</b:Title>
+    <b:Year>2019</b:Year>
+    <b:YearAccessed>2020</b:YearAccessed>
+    <b:MonthAccessed>Dez.</b:MonthAccessed>
+    <b:URL>https://repositorio.ufu.br/handle/123456789/26308</b:URL>
+    <b:Publisher>Universidade Federal de Uberlândia</b:Publisher>
+    <b:PeriodicalTitle>Universidade Federal de Uberlândia</b:PeriodicalTitle>
+    <b:DayAccessed>12</b:DayAccessed>
+    <b:RefOrder>3</b:RefOrder>
+  </b:Source>
+  <b:Source>
     <b:Tag>YAC</b:Tag>
     <b:SourceType>ArticleInAPeriodical</b:SourceType>
-    <b:Guid>{016F0835-51D6-450F-B2B6-4AD795A98D6A}</b:Guid>
+    <b:Guid>{FC2F71C1-BC4D-41CF-ABD7-AE85EE219162}</b:Guid>
     <b:Author>
       <b:Author>
         <b:NameList>
@@ -6955,79 +9642,34 @@
     <b:YearAccessed>2021</b:YearAccessed>
     <b:MonthAccessed>Jul</b:MonthAccessed>
     <b:URL>https://doi.org/10.1049/ip-b.1986.0006</b:URL>
+    <b:DayAccessed>21</b:DayAccessed>
     <b:RefOrder>4</b:RefOrder>
   </b:Source>
   <b:Source>
-    <b:Tag>QT20</b:Tag>
-    <b:SourceType>InternetSite</b:SourceType>
-    <b:Guid>{170B9386-AE44-4299-A1F3-173A4742BDFE}</b:Guid>
+    <b:Tag>UPA08</b:Tag>
+    <b:SourceType>Book</b:SourceType>
+    <b:Guid>{F6F5239D-D5F4-49AA-9C29-E676F11D705E}</b:Guid>
     <b:Author>
       <b:Author>
         <b:NameList>
           <b:Person>
-            <b:Last>QT</b:Last>
+            <b:Last>UPADHYAY</b:Last>
+            <b:First>K.</b:First>
           </b:Person>
         </b:NameList>
       </b:Author>
     </b:Author>
-    <b:Title>The future is written with Qt</b:Title>
-    <b:Year>2020</b:Year>
+    <b:Title>Design of Electrical Machines</b:Title>
+    <b:Year>2008</b:Year>
+    <b:Publisher>New Age International Publishers</b:Publisher>
     <b:LCID>en-US</b:LCID>
-    <b:InternetSiteTitle>QT Documentation</b:InternetSiteTitle>
-    <b:YearAccessed>2021</b:YearAccessed>
-    <b:MonthAccessed>Jul.</b:MonthAccessed>
-    <b:URL>https://doc.qt.io/</b:URL>
-    <b:RefOrder>5</b:RefOrder>
-  </b:Source>
-  <b:Source>
-    <b:Tag>Pyt21</b:Tag>
-    <b:SourceType>InternetSite</b:SourceType>
-    <b:Guid>{859E65AE-0ED1-4132-904E-53A0E90F2863}</b:Guid>
-    <b:LCID>en-US</b:LCID>
-    <b:Author>
-      <b:Author>
-        <b:NameList>
-          <b:Person>
-            <b:Last>Python</b:Last>
-          </b:Person>
-        </b:NameList>
-      </b:Author>
-    </b:Author>
-    <b:Title>EDU-SIG: Python in Education</b:Title>
-    <b:InternetSiteTitle>Python</b:InternetSiteTitle>
-    <b:Year>2021</b:Year>
-    <b:YearAccessed>2021</b:YearAccessed>
-    <b:MonthAccessed>Jul.</b:MonthAccessed>
-    <b:URL>https://www.python.org/community/sigs/current/edu-sig/</b:URL>
-    <b:RefOrder>6</b:RefOrder>
-  </b:Source>
-  <b:Source>
-    <b:Tag>Sob19</b:Tag>
-    <b:SourceType>ArticleInAPeriodical</b:SourceType>
-    <b:Guid>{99B5D4FE-0AE3-4695-9881-C194150B7E2C}</b:Guid>
-    <b:Author>
-      <b:Author>
-        <b:NameList>
-          <b:Person>
-            <b:Last>Sobrinho</b:Last>
-            <b:First>Adelicio</b:First>
-            <b:Middle>Maximiano</b:Middle>
-          </b:Person>
-        </b:NameList>
-      </b:Author>
-    </b:Author>
-    <b:Title>Uma contribuição aos projetos de transformadores via algoritmos naturais e elementos finitos</b:Title>
-    <b:Year>2019</b:Year>
-    <b:YearAccessed>2020</b:YearAccessed>
-    <b:MonthAccessed>Dez.</b:MonthAccessed>
-    <b:URL>https://repositorio.ufu.br/handle/123456789/26308</b:URL>
-    <b:RefOrder>3</b:RefOrder>
+    <b:RefOrder>8</b:RefOrder>
   </b:Source>
 </b:Sources>
 </file>
 
 <file path=customXml/itemProps1.xml><?xml version="1.0" encoding="utf-8"?>
-<ds:datastoreItem xmlns:ds="http://schemas.openxmlformats.org/officeDocument/2006/customXml" ds:itemID="{0AD2583F-7060-4C24-9360-ACDC066F12C9}">
+<ds:datastoreItem xmlns:ds="http://schemas.openxmlformats.org/officeDocument/2006/customXml" ds:itemID="{47F7A65E-2C40-4728-BD57-995EB8D37C23}">
   <ds:schemaRefs>
     <ds:schemaRef ds:uri="http://schemas.openxmlformats.org/officeDocument/2006/bibliography"/>
   </ds:schemaRefs>

</xml_diff>

<commit_message>
comecei a escrever as equações; Eletromagenetismo de Heitz adicionado
</commit_message>
<xml_diff>
--- a/escrita/DANILO_TCC1.docx
+++ b/escrita/DANILO_TCC1.docx
@@ -2332,7 +2332,7 @@
                 <w:noProof/>
                 <w:webHidden/>
               </w:rPr>
-              <w:t>10</w:t>
+              <w:t>15</w:t>
             </w:r>
             <w:r>
               <w:rPr>
@@ -2673,7 +2673,15 @@
         <w:t>. Essa corrente não é senoidal</w:t>
       </w:r>
       <w:r>
-        <w:t xml:space="preserve">, as componentes de frequência mais elevadas, geralmente a terceira e quarta harmônica causam danos aos sistema elétrico, produz tensões mecânicas nos enrolamentos, provoca danos ao transformador, cria afundamentos de tensão e dificulta o funcionamento dos relés de proteção </w:t>
+        <w:t xml:space="preserve">, </w:t>
+      </w:r>
+      <w:proofErr w:type="gramStart"/>
+      <w:r>
+        <w:t>as componentes</w:t>
+      </w:r>
+      <w:proofErr w:type="gramEnd"/>
+      <w:r>
+        <w:t xml:space="preserve"> de frequência mais elevadas, geralmente a terceira e quarta harmônica causam danos aos sistema elétrico, produz tensões mecânicas nos enrolamentos, provoca danos ao transformador, cria afundamentos de tensão e dificulta o funcionamento dos relés de proteção </w:t>
       </w:r>
       <w:sdt>
         <w:sdtPr>
@@ -2916,7 +2924,6 @@
       <w:r>
         <w:t xml:space="preserve">Foi procurado em várias bibliografias e não foram encontradas </w:t>
       </w:r>
-      <w:commentRangeStart w:id="2"/>
       <w:r>
         <w:t>s</w:t>
       </w:r>
@@ -2924,17 +2931,13 @@
         <w:t>oluções comerciais para</w:t>
       </w:r>
       <w:r>
-        <w:t xml:space="preserve"> do problema </w:t>
-      </w:r>
-      <w:commentRangeEnd w:id="2"/>
-      <w:r>
-        <w:rPr>
-          <w:rStyle w:val="Refdecomentrio"/>
-        </w:rPr>
-        <w:commentReference w:id="2"/>
-      </w:r>
-      <w:r>
-        <w:t xml:space="preserve">faz-se necessário o estudo e desenvolvimento de soluções próprias. Além disso o uso da linguagem de programação escolhida possibilita uma gama de possibilidades para uso futuro da biblioteca, pois </w:t>
+        <w:t xml:space="preserve"> do problema</w:t>
+      </w:r>
+      <w:r>
+        <w:t>, sendo assim</w:t>
+      </w:r>
+      <w:r>
+        <w:t xml:space="preserve"> faz-se necessário o estudo e desenvolvimento de soluções próprias. Além disso o uso da linguagem de programação escolhida possibilita uma gama de possibilidades para uso futuro da biblioteca, pois </w:t>
       </w:r>
       <w:r>
         <w:rPr>
@@ -2993,62 +2996,62 @@
       <w:pPr>
         <w:pStyle w:val="11Ttulo2"/>
       </w:pPr>
-      <w:bookmarkStart w:id="3" w:name="_Toc78171953"/>
+      <w:bookmarkStart w:id="2" w:name="_Toc78171953"/>
       <w:r>
         <w:t>Objetivos</w:t>
       </w:r>
+      <w:bookmarkEnd w:id="2"/>
+    </w:p>
+    <w:p>
+      <w:pPr>
+        <w:pStyle w:val="111Ttulo3"/>
+      </w:pPr>
+      <w:bookmarkStart w:id="3" w:name="_Toc78171954"/>
+      <w:r>
+        <w:t>Objetivo Geral</w:t>
+      </w:r>
       <w:bookmarkEnd w:id="3"/>
     </w:p>
     <w:p>
       <w:pPr>
+        <w:pStyle w:val="TCC-Texto"/>
+      </w:pPr>
+      <w:r>
+        <w:t xml:space="preserve">Desenvolver uma solução em </w:t>
+      </w:r>
+      <w:r>
+        <w:rPr>
+          <w:i/>
+        </w:rPr>
+        <w:t>Python</w:t>
+      </w:r>
+      <w:r>
+        <w:t xml:space="preserve"> com Interface Gráfica do</w:t>
+      </w:r>
+      <w:r>
+        <w:t xml:space="preserve"> Usuário para inserção dos parâmetros</w:t>
+      </w:r>
+      <w:r>
+        <w:t xml:space="preserve"> e otimização mono</w:t>
+      </w:r>
+      <w:r>
+        <w:t xml:space="preserve"> e multi-objetivo para minimizar perdas totais e massa ativa (custo) dos transformadores de distribuição trifásicos. </w:t>
+      </w:r>
+    </w:p>
+    <w:p>
+      <w:pPr>
+        <w:pStyle w:val="TCC-Texto"/>
+      </w:pPr>
+    </w:p>
+    <w:p>
+      <w:pPr>
         <w:pStyle w:val="111Ttulo3"/>
       </w:pPr>
-      <w:bookmarkStart w:id="4" w:name="_Toc78171954"/>
-      <w:r>
-        <w:t>Objetivo Geral</w:t>
+      <w:bookmarkStart w:id="4" w:name="_Toc78171955"/>
+      <w:r>
+        <w:t>Objetivos Específicos</w:t>
       </w:r>
       <w:bookmarkEnd w:id="4"/>
-    </w:p>
-    <w:p>
-      <w:pPr>
-        <w:pStyle w:val="TCC-Texto"/>
-      </w:pPr>
-      <w:r>
-        <w:t xml:space="preserve">Desenvolver uma solução em </w:t>
-      </w:r>
-      <w:r>
-        <w:rPr>
-          <w:i/>
-        </w:rPr>
-        <w:t>Python</w:t>
-      </w:r>
-      <w:r>
-        <w:t xml:space="preserve"> com Interface Gráfica do</w:t>
-      </w:r>
-      <w:r>
-        <w:t xml:space="preserve"> Usuário para inserção dos parâmetros</w:t>
-      </w:r>
-      <w:r>
-        <w:t xml:space="preserve"> e otimização mono</w:t>
-      </w:r>
-      <w:r>
-        <w:t xml:space="preserve"> e multi-objetivo para minimizar perdas totais e massa ativa (custo) dos transformadores de distribuição trifásicos. </w:t>
-      </w:r>
-    </w:p>
-    <w:p>
-      <w:pPr>
-        <w:pStyle w:val="TCC-Texto"/>
-      </w:pPr>
-    </w:p>
-    <w:p>
-      <w:pPr>
-        <w:pStyle w:val="111Ttulo3"/>
-      </w:pPr>
-      <w:bookmarkStart w:id="5" w:name="_Toc78171955"/>
-      <w:r>
-        <w:t>Objetivos Específicos</w:t>
-      </w:r>
-      <w:bookmarkEnd w:id="5"/>
     </w:p>
     <w:p>
       <w:pPr>
@@ -3144,10 +3147,36 @@
       <w:pPr>
         <w:pStyle w:val="11Ttulo2"/>
       </w:pPr>
-      <w:bookmarkStart w:id="6" w:name="_Toc78171956"/>
+      <w:bookmarkStart w:id="5" w:name="_Toc78171956"/>
       <w:r>
         <w:t>Metodologia</w:t>
       </w:r>
+      <w:bookmarkEnd w:id="5"/>
+    </w:p>
+    <w:p>
+      <w:pPr>
+        <w:pStyle w:val="TCC-Texto"/>
+      </w:pPr>
+      <w:r>
+        <w:t xml:space="preserve">Inicialmente esse trabalho visa realizar um levantamento bibliográfico dividido em duas partes: estudo de projetos de transformadores de distribuição e estudo de métodos de otimização usando algoritmos naturais. A próxima etapa é </w:t>
+      </w:r>
+      <w:r>
+        <w:t xml:space="preserve">a modelagem e implementação dos algoritmos EP e ED bem como o desenvolvimento da Interface Gráfica do Usuário. A última etapa será a comparação das respostas encontradas pelos algoritmos EP e ED com projetos de transformadores reais. </w:t>
+      </w:r>
+    </w:p>
+    <w:p>
+      <w:pPr>
+        <w:pStyle w:val="TCC-Texto"/>
+      </w:pPr>
+    </w:p>
+    <w:p>
+      <w:pPr>
+        <w:pStyle w:val="11Ttulo2"/>
+      </w:pPr>
+      <w:bookmarkStart w:id="6" w:name="_Toc78171957"/>
+      <w:r>
+        <w:t>Estrutura da dissertação</w:t>
+      </w:r>
       <w:bookmarkEnd w:id="6"/>
     </w:p>
     <w:p>
@@ -3155,10 +3184,66 @@
         <w:pStyle w:val="TCC-Texto"/>
       </w:pPr>
       <w:r>
-        <w:t xml:space="preserve">Inicialmente esse trabalho visa realizar um levantamento bibliográfico dividido em duas partes: estudo de projetos de transformadores de distribuição e estudo de métodos de otimização usando algoritmos naturais. A próxima etapa é </w:t>
-      </w:r>
-      <w:r>
-        <w:t xml:space="preserve">a modelagem e implementação dos algoritmos EP e ED bem como o desenvolvimento da Interface Gráfica do Usuário. A última etapa será a comparação das respostas encontradas pelos algoritmos EP e ED com projetos de transformadores reais. </w:t>
+        <w:t xml:space="preserve">O trabalho está organizado em </w:t>
+      </w:r>
+      <w:r>
+        <w:t>5</w:t>
+      </w:r>
+      <w:r>
+        <w:t xml:space="preserve"> capítulos, em que o primeiro capítulo foi a Introdução. O capítulo 2 trata da fundamentação teórica </w:t>
+      </w:r>
+      <w:r>
+        <w:t>acerca do projeto de transformadores de distribuição trifásicos, onde são descritas</w:t>
+      </w:r>
+      <w:r>
+        <w:t xml:space="preserve"> </w:t>
+      </w:r>
+      <w:r>
+        <w:t>as equações matemáticas utilizadas para dimensionar, d</w:t>
+      </w:r>
+      <w:r>
+        <w:t>esde o projeto, as grandezas:</w:t>
+      </w:r>
+      <w:r>
+        <w:t xml:space="preserve"> correntes de magnetização a vazio, as dimensões do núcleo e das bobinas, as perdas nos enrolamentos, as perdas a vazio, o rendimento, e a corrente </w:t>
+      </w:r>
+      <w:r>
+        <w:rPr>
+          <w:i/>
+        </w:rPr>
+        <w:t>inrush</w:t>
+      </w:r>
+      <w:r>
+        <w:t xml:space="preserve"> do transformador. No Capítulo 3 são discutidos </w:t>
+      </w:r>
+      <w:r>
+        <w:t xml:space="preserve">os algoritmos naturais EP e ED bem como as variáveis de projeto escolhidas. No capítulo 4 é abordado os conceitos fundamentais da linguagem </w:t>
+      </w:r>
+      <w:r>
+        <w:rPr>
+          <w:i/>
+        </w:rPr>
+        <w:t>Python</w:t>
+      </w:r>
+      <w:r>
+        <w:rPr>
+          <w:i/>
+        </w:rPr>
+        <w:t xml:space="preserve"> </w:t>
+      </w:r>
+      <w:r>
+        <w:t xml:space="preserve">e do desenvolvimento de interfaces gráficas usando </w:t>
+      </w:r>
+      <w:proofErr w:type="spellStart"/>
+      <w:r>
+        <w:t>PyQT</w:t>
+      </w:r>
+      <w:proofErr w:type="spellEnd"/>
+      <w:r>
+        <w:t>.</w:t>
+      </w:r>
+      <w:r>
+        <w:t xml:space="preserve"> No capítulo 5 é apresentado as respostas ao problema de otimização usando os algoritmos EP e ED assim como apresenta as conclusões obtidas e as sugestões de trabalhos futuros.</w:t>
       </w:r>
     </w:p>
     <w:p>
@@ -3170,93 +3255,11 @@
       <w:pPr>
         <w:pStyle w:val="11Ttulo2"/>
       </w:pPr>
-      <w:bookmarkStart w:id="7" w:name="_Toc78171957"/>
-      <w:r>
-        <w:t>Estrutura da dissertação</w:t>
+      <w:bookmarkStart w:id="7" w:name="_Toc78171958"/>
+      <w:r>
+        <w:t>Cronograma de atividades a serem realizadas</w:t>
       </w:r>
       <w:bookmarkEnd w:id="7"/>
-    </w:p>
-    <w:p>
-      <w:pPr>
-        <w:pStyle w:val="TCC-Texto"/>
-      </w:pPr>
-      <w:r>
-        <w:t xml:space="preserve">O trabalho está organizado em </w:t>
-      </w:r>
-      <w:r>
-        <w:t>5</w:t>
-      </w:r>
-      <w:r>
-        <w:t xml:space="preserve"> capítulos, em que o primeiro capítulo foi a Introdução. O capítulo 2 trata da fundamentação teórica </w:t>
-      </w:r>
-      <w:r>
-        <w:t>acerca do projeto de transformadores de distribuição trifásicos, onde são descritas</w:t>
-      </w:r>
-      <w:r>
-        <w:t xml:space="preserve"> </w:t>
-      </w:r>
-      <w:r>
-        <w:t>as equações matemáticas utilizadas para dimensionar, d</w:t>
-      </w:r>
-      <w:r>
-        <w:t>esde o projeto, as grandezas:</w:t>
-      </w:r>
-      <w:r>
-        <w:t xml:space="preserve"> correntes de magnetização a vazio, as dimensões do núcleo e das bobinas, as perdas nos enrolamentos, as perdas a vazio, o rendimento, e a corrente </w:t>
-      </w:r>
-      <w:r>
-        <w:rPr>
-          <w:i/>
-        </w:rPr>
-        <w:t>inrush</w:t>
-      </w:r>
-      <w:r>
-        <w:t xml:space="preserve"> do transformador. No Capítulo 3 são discutidos </w:t>
-      </w:r>
-      <w:r>
-        <w:t xml:space="preserve">os algoritmos naturais EP e ED bem como as variáveis de projeto escolhidas. No capítulo 4 é abordado os conceitos fundamentais da linguagem </w:t>
-      </w:r>
-      <w:r>
-        <w:rPr>
-          <w:i/>
-        </w:rPr>
-        <w:t>Python</w:t>
-      </w:r>
-      <w:r>
-        <w:rPr>
-          <w:i/>
-        </w:rPr>
-        <w:t xml:space="preserve"> </w:t>
-      </w:r>
-      <w:r>
-        <w:t xml:space="preserve">e do desenvolvimento de interfaces gráficas usando </w:t>
-      </w:r>
-      <w:proofErr w:type="spellStart"/>
-      <w:r>
-        <w:t>PyQT</w:t>
-      </w:r>
-      <w:proofErr w:type="spellEnd"/>
-      <w:r>
-        <w:t>.</w:t>
-      </w:r>
-      <w:r>
-        <w:t xml:space="preserve"> No capítulo 5 é apresentado as respostas ao problema de otimização usando os algoritmos EP e ED assim como apresenta as conclusões obtidas e as sugestões de trabalhos futuros.</w:t>
-      </w:r>
-    </w:p>
-    <w:p>
-      <w:pPr>
-        <w:pStyle w:val="TCC-Texto"/>
-      </w:pPr>
-    </w:p>
-    <w:p>
-      <w:pPr>
-        <w:pStyle w:val="11Ttulo2"/>
-      </w:pPr>
-      <w:bookmarkStart w:id="8" w:name="_Toc78171958"/>
-      <w:r>
-        <w:t>Cronograma de atividades a serem realizadas</w:t>
-      </w:r>
-      <w:bookmarkEnd w:id="8"/>
     </w:p>
     <w:p>
       <w:pPr>
@@ -3769,9 +3772,76 @@
     <w:p>
       <w:pPr>
         <w:pStyle w:val="TCC-Texto"/>
+      </w:pPr>
+    </w:p>
+    <w:p>
+      <w:pPr>
+        <w:pStyle w:val="TCC-Texto"/>
+      </w:pPr>
+    </w:p>
+    <w:p>
+      <w:pPr>
+        <w:pStyle w:val="TCC-Texto"/>
+      </w:pPr>
+    </w:p>
+    <w:p>
+      <w:pPr>
+        <w:pStyle w:val="TCC-Texto"/>
+      </w:pPr>
+      <w:r>
+        <w:fldChar w:fldCharType="begin"/>
+      </w:r>
+      <w:r>
+        <w:instrText xml:space="preserve"> MACROBUTTON MTEditEquationSection2 </w:instrText>
+      </w:r>
+      <w:r>
+        <w:rPr>
+          <w:rStyle w:val="MTEquationSection"/>
+        </w:rPr>
+        <w:instrText>Equation Chapter 2 Section 1</w:instrText>
+      </w:r>
+      <w:r>
+        <w:fldChar w:fldCharType="begin"/>
+      </w:r>
+      <w:r>
+        <w:instrText xml:space="preserve"> SEQ MTEqn \r \h \* MERGEFORMAT </w:instrText>
+      </w:r>
+      <w:r>
+        <w:fldChar w:fldCharType="end"/>
+      </w:r>
+      <w:r>
+        <w:fldChar w:fldCharType="begin"/>
+      </w:r>
+      <w:r>
+        <w:instrText xml:space="preserve"> SEQ MTSec \r 1 \h \* MERGEFORMAT </w:instrText>
+      </w:r>
+      <w:r>
+        <w:fldChar w:fldCharType="end"/>
+      </w:r>
+      <w:r>
+        <w:fldChar w:fldCharType="begin"/>
+      </w:r>
+      <w:r>
+        <w:instrText xml:space="preserve"> SEQ MTChap \r 2 \h \* MERGEFORMAT </w:instrText>
+      </w:r>
+      <w:r>
+        <w:fldChar w:fldCharType="end"/>
+      </w:r>
+      <w:r>
+        <w:fldChar w:fldCharType="end"/>
+      </w:r>
+    </w:p>
+    <w:p>
+      <w:pPr>
+        <w:pStyle w:val="TCC-Texto"/>
+      </w:pPr>
+    </w:p>
+    <w:p>
+      <w:pPr>
+        <w:pStyle w:val="TCC-Texto"/>
         <w:ind w:firstLine="0"/>
         <w:sectPr>
-          <w:headerReference w:type="default" r:id="rId11"/>
+          <w:headerReference w:type="default" r:id="rId9"/>
           <w:pgSz w:w="11906" w:h="16838"/>
           <w:pgMar w:top="1701" w:right="1134" w:bottom="1134" w:left="1701" w:header="709" w:footer="709" w:gutter="0"/>
           <w:pgNumType w:start="3"/>
@@ -3785,19 +3855,34 @@
       <w:pPr>
         <w:pStyle w:val="1TTULO"/>
       </w:pPr>
-      <w:bookmarkStart w:id="9" w:name="_Toc78171959"/>
+      <w:bookmarkStart w:id="8" w:name="_Toc78171959"/>
       <w:r>
         <w:lastRenderedPageBreak/>
         <w:t>Projetos de Transformadores de distribuição trifásicos</w:t>
       </w:r>
-      <w:bookmarkEnd w:id="9"/>
-    </w:p>
-    <w:p>
-      <w:pPr>
-        <w:pStyle w:val="TCC-Texto"/>
-      </w:pPr>
-      <w:r>
-        <w:t>Nesse capítulo são apresentados as equação matemáticas para modelagem e projeto de transformadores de distribuição trifásicos. Nesse contexto são discutidas equações para: dimensionar o núcleo e as bobinas, calcular as perdas a vazio e as correntes de magnetização a vazio. E depois é descrito um método para estimar a corrente de energização do transformador (</w:t>
+      <w:bookmarkEnd w:id="8"/>
+      <w:r>
+        <w:t xml:space="preserve"> </w:t>
+      </w:r>
+    </w:p>
+    <w:p>
+      <w:pPr>
+        <w:pStyle w:val="TCC-Texto"/>
+      </w:pPr>
+      <w:r>
+        <w:t xml:space="preserve">Nesse capítulo são </w:t>
+      </w:r>
+      <w:r>
+        <w:t>apresentadas</w:t>
+      </w:r>
+      <w:r>
+        <w:t xml:space="preserve"> </w:t>
+      </w:r>
+      <w:r>
+        <w:t>as equações</w:t>
+      </w:r>
+      <w:r>
+        <w:t xml:space="preserve"> matemáticas para modelagem e projeto de transformadores de distribuição trifásicos. Nesse contexto são discutidas equações para: dimensionar o núcleo e as bobinas, calcular as perdas a vazio e as correntes de magnetização a vazio. E depois é descrito um método para estimar a corrente de energização do transformador (</w:t>
       </w:r>
       <w:r>
         <w:rPr>
@@ -3863,7 +3948,10 @@
         <w:pStyle w:val="TCC-Texto"/>
       </w:pPr>
       <w:r>
-        <w:t xml:space="preserve">Os projetos de transformadores não se resume apenas à simples aplicação de formulas bem definidas e de conhecimento comum. Para cada especificação existem centenas de projetos capazes de resolve-la, porém todos eles com as mais diferentes características possíveis. Projetar um transformador é uma tarefa que exige um conhecimento pouco divulgados além da utilização de gráficos e dados tabelados gerados de forma prática pela manufatura </w:t>
+        <w:t>Os projetos de transformadores não se resumem</w:t>
+      </w:r>
+      <w:r>
+        <w:t xml:space="preserve"> apenas à simples aplicação de formulas bem definidas e de conhecimento comum. Para cada especificação existem centenas de projetos capazes de resolve-la, porém todos eles com as mais diferentes características possíveis. Projetar um transformador é uma tarefa que exige um conhecimento pouco divulgados além da utilização de gráficos e dados tabelados gerados de forma prática pela manufatura </w:t>
       </w:r>
       <w:r>
         <w:t xml:space="preserve">e testes durante anos </w:t>
@@ -3915,11 +4003,11 @@
       <w:pPr>
         <w:pStyle w:val="11Ttulo2"/>
       </w:pPr>
-      <w:bookmarkStart w:id="10" w:name="_Toc78171960"/>
+      <w:bookmarkStart w:id="9" w:name="_Toc78171960"/>
       <w:r>
         <w:t>Parâmetros básicos dos transformadores</w:t>
       </w:r>
-      <w:bookmarkEnd w:id="10"/>
+      <w:bookmarkEnd w:id="9"/>
     </w:p>
     <w:p>
       <w:pPr>
@@ -4145,7 +4233,15 @@
         </w:numPr>
       </w:pPr>
       <w:r>
-        <w:t>Corrente de magnetização a vazio e suas componentes;</w:t>
+        <w:t xml:space="preserve">Corrente de magnetização a vazio e </w:t>
+      </w:r>
+      <w:proofErr w:type="gramStart"/>
+      <w:r>
+        <w:t>suas componentes</w:t>
+      </w:r>
+      <w:proofErr w:type="gramEnd"/>
+      <w:r>
+        <w:t>;</w:t>
       </w:r>
     </w:p>
     <w:p>
@@ -4394,11 +4490,11 @@
       <w:pPr>
         <w:pStyle w:val="11Ttulo2"/>
       </w:pPr>
-      <w:bookmarkStart w:id="11" w:name="_Toc78171961"/>
+      <w:bookmarkStart w:id="10" w:name="_Toc78171961"/>
       <w:r>
         <w:t>Princípio construtivo</w:t>
       </w:r>
-      <w:bookmarkEnd w:id="11"/>
+      <w:bookmarkEnd w:id="10"/>
     </w:p>
     <w:p>
       <w:pPr>
@@ -4535,17 +4631,26 @@
       <w:pPr>
         <w:pStyle w:val="EstiloLegendaABNT"/>
       </w:pPr>
-      <w:bookmarkStart w:id="12" w:name="_Ref78171769"/>
+      <w:bookmarkStart w:id="11" w:name="_Ref78171769"/>
       <w:r>
         <w:t xml:space="preserve">Figura </w:t>
       </w:r>
       <w:r>
+        <w:rPr>
+          <w:noProof/>
+        </w:rPr>
         <w:fldChar w:fldCharType="begin"/>
       </w:r>
       <w:r>
+        <w:rPr>
+          <w:noProof/>
+        </w:rPr>
         <w:instrText xml:space="preserve"> SEQ Figure \* ARABIC </w:instrText>
       </w:r>
       <w:r>
+        <w:rPr>
+          <w:noProof/>
+        </w:rPr>
         <w:fldChar w:fldCharType="separate"/>
       </w:r>
       <w:r>
@@ -4555,9 +4660,12 @@
         <w:t>1</w:t>
       </w:r>
       <w:r>
+        <w:rPr>
+          <w:noProof/>
+        </w:rPr>
         <w:fldChar w:fldCharType="end"/>
       </w:r>
-      <w:bookmarkEnd w:id="12"/>
+      <w:bookmarkEnd w:id="11"/>
       <w:r>
         <w:t xml:space="preserve"> - </w:t>
       </w:r>
@@ -4580,6 +4688,533 @@
             <wp:extent cx="3835323" cy="2743200"/>
             <wp:effectExtent l="0" t="0" r="0" b="0"/>
             <wp:docPr id="1" name="Imagem 1"/>
+            <wp:cNvGraphicFramePr>
+              <a:graphicFrameLocks xmlns:a="http://schemas.openxmlformats.org/drawingml/2006/main" noChangeAspect="1"/>
+            </wp:cNvGraphicFramePr>
+            <a:graphic xmlns:a="http://schemas.openxmlformats.org/drawingml/2006/main">
+              <a:graphicData uri="http://schemas.openxmlformats.org/drawingml/2006/picture">
+                <pic:pic xmlns:pic="http://schemas.openxmlformats.org/drawingml/2006/picture">
+                  <pic:nvPicPr>
+                    <pic:cNvPr id="1" name=""/>
+                    <pic:cNvPicPr/>
+                  </pic:nvPicPr>
+                  <pic:blipFill>
+                    <a:blip r:embed="rId10"/>
+                    <a:stretch>
+                      <a:fillRect/>
+                    </a:stretch>
+                  </pic:blipFill>
+                  <pic:spPr>
+                    <a:xfrm>
+                      <a:off x="0" y="0"/>
+                      <a:ext cx="3835323" cy="2743200"/>
+                    </a:xfrm>
+                    <a:prstGeom prst="rect">
+                      <a:avLst/>
+                    </a:prstGeom>
+                  </pic:spPr>
+                </pic:pic>
+              </a:graphicData>
+            </a:graphic>
+          </wp:inline>
+        </w:drawing>
+      </w:r>
+    </w:p>
+    <w:p>
+      <w:pPr>
+        <w:pStyle w:val="EstiloLegendaABNT"/>
+      </w:pPr>
+      <w:r>
+        <w:t>Fonte:</w:t>
+      </w:r>
+      <w:r>
+        <w:t xml:space="preserve"> </w:t>
+      </w:r>
+      <w:sdt>
+        <w:sdtPr>
+          <w:id w:val="1550804512"/>
+          <w:citation/>
+        </w:sdtPr>
+        <w:sdtContent>
+          <w:r>
+            <w:fldChar w:fldCharType="begin"/>
+          </w:r>
+          <w:r>
+            <w:instrText xml:space="preserve"> CITATION MAR91 \l 1046 </w:instrText>
+          </w:r>
+          <w:r>
+            <w:fldChar w:fldCharType="separate"/>
+          </w:r>
+          <w:r>
+            <w:rPr>
+              <w:noProof/>
+            </w:rPr>
+            <w:t>(MARTIGNONI, 1991)</w:t>
+          </w:r>
+          <w:r>
+            <w:fldChar w:fldCharType="end"/>
+          </w:r>
+        </w:sdtContent>
+      </w:sdt>
+    </w:p>
+    <w:p>
+      <w:pPr>
+        <w:pStyle w:val="TCC-Texto"/>
+      </w:pPr>
+    </w:p>
+    <w:p>
+      <w:pPr>
+        <w:pStyle w:val="TCC-Texto"/>
+      </w:pPr>
+      <w:r>
+        <w:t>Quando um dos enrolamentos, o primário, é conectado a uma fonte de tensão alternada, é produzido um fluxo alternado</w:t>
+      </w:r>
+      <w:r>
+        <w:t xml:space="preserve"> que depende da tensão, da frequência e doo número de espiras. No outro enrolamento, o secundário, uma parte desse fluxo, denominado de fluxo mútuo, induz uma tensão cujo valor depende do número de espiras, da intensidade do fluxo comum e da frequência </w:t>
+      </w:r>
+      <w:sdt>
+        <w:sdtPr>
+          <w:id w:val="1899009148"/>
+          <w:citation/>
+        </w:sdtPr>
+        <w:sdtContent>
+          <w:r>
+            <w:fldChar w:fldCharType="begin"/>
+          </w:r>
+          <w:r>
+            <w:instrText xml:space="preserve"> CITATION FIT14 \l 1046 </w:instrText>
+          </w:r>
+          <w:r>
+            <w:fldChar w:fldCharType="separate"/>
+          </w:r>
+          <w:r>
+            <w:rPr>
+              <w:noProof/>
+            </w:rPr>
+            <w:t>(FITZGERALD, KINGSLEY e UMANS., 2014)</w:t>
+          </w:r>
+          <w:r>
+            <w:fldChar w:fldCharType="end"/>
+          </w:r>
+        </w:sdtContent>
+      </w:sdt>
+      <w:r>
+        <w:t xml:space="preserve">. Construtivamente os dois enrolamentos são denominados de enrolamento de ala tensão (A.T.) o que tem maior número de espiras e enrolamento de baixa tensão (B.T.) o que tem menor número de espiras </w:t>
+      </w:r>
+      <w:sdt>
+        <w:sdtPr>
+          <w:id w:val="-751424813"/>
+          <w:citation/>
+        </w:sdtPr>
+        <w:sdtContent>
+          <w:r>
+            <w:fldChar w:fldCharType="begin"/>
+          </w:r>
+          <w:r>
+            <w:instrText xml:space="preserve"> CITATION MAR91 \l 1046 </w:instrText>
+          </w:r>
+          <w:r>
+            <w:fldChar w:fldCharType="separate"/>
+          </w:r>
+          <w:r>
+            <w:rPr>
+              <w:noProof/>
+            </w:rPr>
+            <w:t>(MARTIGNONI, 1991)</w:t>
+          </w:r>
+          <w:r>
+            <w:fldChar w:fldCharType="end"/>
+          </w:r>
+        </w:sdtContent>
+      </w:sdt>
+      <w:r>
+        <w:t>.</w:t>
+      </w:r>
+    </w:p>
+    <w:p>
+      <w:pPr>
+        <w:pStyle w:val="TCC-Texto"/>
+      </w:pPr>
+      <w:r>
+        <w:t xml:space="preserve">As partes essenciais de um transformador é </w:t>
+      </w:r>
+      <w:sdt>
+        <w:sdtPr>
+          <w:id w:val="1876809601"/>
+          <w:citation/>
+        </w:sdtPr>
+        <w:sdtContent>
+          <w:r>
+            <w:fldChar w:fldCharType="begin"/>
+          </w:r>
+          <w:r>
+            <w:instrText xml:space="preserve"> CITATION Sob19 \l 1046 </w:instrText>
+          </w:r>
+          <w:r>
+            <w:fldChar w:fldCharType="separate"/>
+          </w:r>
+          <w:r>
+            <w:rPr>
+              <w:noProof/>
+            </w:rPr>
+            <w:t>(SOBRINHO, 2019)</w:t>
+          </w:r>
+          <w:r>
+            <w:fldChar w:fldCharType="end"/>
+          </w:r>
+        </w:sdtContent>
+      </w:sdt>
+      <w:r>
+        <w:t xml:space="preserve">: </w:t>
+      </w:r>
+    </w:p>
+    <w:p>
+      <w:pPr>
+        <w:pStyle w:val="TCC-Texto"/>
+        <w:numPr>
+          <w:ilvl w:val="0"/>
+          <w:numId w:val="18"/>
+        </w:numPr>
+      </w:pPr>
+      <w:r>
+        <w:t>Circuitos magnéticos: núcleo magnético composto com colunas, culatras e estruturas de fixação;</w:t>
+      </w:r>
+    </w:p>
+    <w:p>
+      <w:pPr>
+        <w:pStyle w:val="TCC-Texto"/>
+        <w:numPr>
+          <w:ilvl w:val="0"/>
+          <w:numId w:val="18"/>
+        </w:numPr>
+      </w:pPr>
+      <w:r>
+        <w:t>Circuitos elétricos: diferentes enrolamentos, isolamento e travamento;</w:t>
+      </w:r>
+    </w:p>
+    <w:p>
+      <w:pPr>
+        <w:pStyle w:val="TCC-Texto"/>
+        <w:numPr>
+          <w:ilvl w:val="0"/>
+          <w:numId w:val="18"/>
+        </w:numPr>
+      </w:pPr>
+      <w:r>
+        <w:t>Terminais: isoladores e buchas;</w:t>
+      </w:r>
+    </w:p>
+    <w:p>
+      <w:pPr>
+        <w:pStyle w:val="TCC-Texto"/>
+        <w:numPr>
+          <w:ilvl w:val="0"/>
+          <w:numId w:val="18"/>
+        </w:numPr>
+      </w:pPr>
+      <w:r>
+        <w:t xml:space="preserve">Circuito de resfriamento: tanque, óleo, conservador, radiadores e aparelhos auxiliares; </w:t>
+      </w:r>
+    </w:p>
+    <w:p>
+      <w:pPr>
+        <w:pStyle w:val="TCC-Texto"/>
+        <w:numPr>
+          <w:ilvl w:val="0"/>
+          <w:numId w:val="18"/>
+        </w:numPr>
+      </w:pPr>
+      <w:r>
+        <w:t xml:space="preserve">Partes móveis: variação de TAP sob carga </w:t>
+      </w:r>
+    </w:p>
+    <w:p>
+      <w:pPr>
+        <w:pStyle w:val="TCC-Texto"/>
+      </w:pPr>
+      <w:r>
+        <w:lastRenderedPageBreak/>
+        <w:t xml:space="preserve">De acordo com o caminho magnético criado no núcleo, podemos classificar os transformadores de duas maneiras: núcleo envolvente e núcleo envolvido. Nos transformadores do tipo núcleo envolvido, o núcleo é envolvido pelas bobinas, como pode ser observado na </w:t>
+      </w:r>
+      <w:r>
+        <w:fldChar w:fldCharType="begin"/>
+      </w:r>
+      <w:r>
+        <w:instrText xml:space="preserve"> REF _Ref78173962 \h </w:instrText>
+      </w:r>
+      <w:r>
+        <w:fldChar w:fldCharType="separate"/>
+      </w:r>
+      <w:r>
+        <w:t xml:space="preserve">Figura </w:t>
+      </w:r>
+      <w:r>
+        <w:rPr>
+          <w:noProof/>
+        </w:rPr>
+        <w:t>2</w:t>
+      </w:r>
+      <w:r>
+        <w:fldChar w:fldCharType="end"/>
+      </w:r>
+      <w:r>
+        <w:t xml:space="preserve">. Já os transformadores do tipo núcleo envolvente as bobinas são envolvidas pelo núcleo, como pode ser visto na </w:t>
+      </w:r>
+      <w:r>
+        <w:fldChar w:fldCharType="begin"/>
+      </w:r>
+      <w:r>
+        <w:instrText xml:space="preserve"> REF _Ref78174142 \h </w:instrText>
+      </w:r>
+      <w:r>
+        <w:fldChar w:fldCharType="separate"/>
+      </w:r>
+      <w:r>
+        <w:t xml:space="preserve">Figura </w:t>
+      </w:r>
+      <w:r>
+        <w:rPr>
+          <w:noProof/>
+        </w:rPr>
+        <w:t>3</w:t>
+      </w:r>
+      <w:r>
+        <w:fldChar w:fldCharType="end"/>
+      </w:r>
+      <w:r>
+        <w:t xml:space="preserve"> </w:t>
+      </w:r>
+      <w:sdt>
+        <w:sdtPr>
+          <w:id w:val="-825662701"/>
+          <w:citation/>
+        </w:sdtPr>
+        <w:sdtContent>
+          <w:r>
+            <w:fldChar w:fldCharType="begin"/>
+          </w:r>
+          <w:r>
+            <w:instrText xml:space="preserve"> CITATION SAL12 \l 1046 </w:instrText>
+          </w:r>
+          <w:r>
+            <w:fldChar w:fldCharType="separate"/>
+          </w:r>
+          <w:r>
+            <w:rPr>
+              <w:noProof/>
+            </w:rPr>
+            <w:t>(SALUSTIANO, 2012)</w:t>
+          </w:r>
+          <w:r>
+            <w:fldChar w:fldCharType="end"/>
+          </w:r>
+        </w:sdtContent>
+      </w:sdt>
+      <w:r>
+        <w:t>.</w:t>
+      </w:r>
+    </w:p>
+    <w:p>
+      <w:pPr>
+        <w:pStyle w:val="TCC-Texto"/>
+      </w:pPr>
+    </w:p>
+    <w:p>
+      <w:pPr>
+        <w:pStyle w:val="EstiloLegendaABNT"/>
+      </w:pPr>
+      <w:bookmarkStart w:id="12" w:name="_Ref78173962"/>
+      <w:r>
+        <w:t xml:space="preserve">Figura </w:t>
+      </w:r>
+      <w:r>
+        <w:rPr>
+          <w:noProof/>
+        </w:rPr>
+        <w:fldChar w:fldCharType="begin"/>
+      </w:r>
+      <w:r>
+        <w:rPr>
+          <w:noProof/>
+        </w:rPr>
+        <w:instrText xml:space="preserve"> SEQ Figure \* ARABIC </w:instrText>
+      </w:r>
+      <w:r>
+        <w:rPr>
+          <w:noProof/>
+        </w:rPr>
+        <w:fldChar w:fldCharType="separate"/>
+      </w:r>
+      <w:r>
+        <w:rPr>
+          <w:noProof/>
+        </w:rPr>
+        <w:t>2</w:t>
+      </w:r>
+      <w:r>
+        <w:rPr>
+          <w:noProof/>
+        </w:rPr>
+        <w:fldChar w:fldCharType="end"/>
+      </w:r>
+      <w:bookmarkEnd w:id="12"/>
+      <w:r>
+        <w:t xml:space="preserve"> - Transformador trifásico tipo núcleo envolvido</w:t>
+      </w:r>
+    </w:p>
+    <w:p>
+      <w:pPr>
+        <w:pStyle w:val="TCC-Texto"/>
+        <w:jc w:val="center"/>
+      </w:pPr>
+      <w:r>
+        <w:rPr>
+          <w:noProof/>
+          <w:lang w:val="en-US"/>
+        </w:rPr>
+        <w:drawing>
+          <wp:inline distT="0" distB="0" distL="0" distR="0" wp14:anchorId="6147155F" wp14:editId="4BBB8270">
+            <wp:extent cx="2615184" cy="2743200"/>
+            <wp:effectExtent l="0" t="0" r="0" b="0"/>
+            <wp:docPr id="5" name="Imagem 5"/>
+            <wp:cNvGraphicFramePr>
+              <a:graphicFrameLocks xmlns:a="http://schemas.openxmlformats.org/drawingml/2006/main" noChangeAspect="1"/>
+            </wp:cNvGraphicFramePr>
+            <a:graphic xmlns:a="http://schemas.openxmlformats.org/drawingml/2006/main">
+              <a:graphicData uri="http://schemas.openxmlformats.org/drawingml/2006/picture">
+                <pic:pic xmlns:pic="http://schemas.openxmlformats.org/drawingml/2006/picture">
+                  <pic:nvPicPr>
+                    <pic:cNvPr id="1" name=""/>
+                    <pic:cNvPicPr/>
+                  </pic:nvPicPr>
+                  <pic:blipFill>
+                    <a:blip r:embed="rId11"/>
+                    <a:stretch>
+                      <a:fillRect/>
+                    </a:stretch>
+                  </pic:blipFill>
+                  <pic:spPr>
+                    <a:xfrm>
+                      <a:off x="0" y="0"/>
+                      <a:ext cx="2615184" cy="2743200"/>
+                    </a:xfrm>
+                    <a:prstGeom prst="rect">
+                      <a:avLst/>
+                    </a:prstGeom>
+                  </pic:spPr>
+                </pic:pic>
+              </a:graphicData>
+            </a:graphic>
+          </wp:inline>
+        </w:drawing>
+      </w:r>
+    </w:p>
+    <w:p>
+      <w:pPr>
+        <w:pStyle w:val="EstiloLegendaABNT"/>
+      </w:pPr>
+      <w:r>
+        <w:t xml:space="preserve">Fonte: </w:t>
+      </w:r>
+      <w:sdt>
+        <w:sdtPr>
+          <w:id w:val="-552624152"/>
+          <w:citation/>
+        </w:sdtPr>
+        <w:sdtContent>
+          <w:r>
+            <w:fldChar w:fldCharType="begin"/>
+          </w:r>
+          <w:r>
+            <w:instrText xml:space="preserve"> CITATION FIT14 \l 1046 </w:instrText>
+          </w:r>
+          <w:r>
+            <w:fldChar w:fldCharType="separate"/>
+          </w:r>
+          <w:r>
+            <w:rPr>
+              <w:noProof/>
+            </w:rPr>
+            <w:t>(FITZGERALD, KINGSLEY e UMANS., 2014)</w:t>
+          </w:r>
+          <w:r>
+            <w:fldChar w:fldCharType="end"/>
+          </w:r>
+        </w:sdtContent>
+      </w:sdt>
+    </w:p>
+    <w:p>
+      <w:pPr>
+        <w:pStyle w:val="EstiloLegendaABNT"/>
+      </w:pPr>
+    </w:p>
+    <w:p>
+      <w:pPr>
+        <w:pStyle w:val="EstiloLegendaABNT"/>
+      </w:pPr>
+      <w:bookmarkStart w:id="13" w:name="_Ref78174142"/>
+      <w:r>
+        <w:t>Figura</w:t>
+      </w:r>
+      <w:r>
+        <w:t xml:space="preserve"> </w:t>
+      </w:r>
+      <w:r>
+        <w:rPr>
+          <w:noProof/>
+        </w:rPr>
+        <w:fldChar w:fldCharType="begin"/>
+      </w:r>
+      <w:r>
+        <w:rPr>
+          <w:noProof/>
+        </w:rPr>
+        <w:instrText xml:space="preserve"> SEQ Figure \* ARABIC </w:instrText>
+      </w:r>
+      <w:r>
+        <w:rPr>
+          <w:noProof/>
+        </w:rPr>
+        <w:fldChar w:fldCharType="separate"/>
+      </w:r>
+      <w:r>
+        <w:rPr>
+          <w:noProof/>
+        </w:rPr>
+        <w:t>3</w:t>
+      </w:r>
+      <w:r>
+        <w:rPr>
+          <w:noProof/>
+        </w:rPr>
+        <w:fldChar w:fldCharType="end"/>
+      </w:r>
+      <w:bookmarkEnd w:id="13"/>
+      <w:r>
+        <w:t xml:space="preserve"> - </w:t>
+      </w:r>
+      <w:r>
+        <w:t>Transformador</w:t>
+      </w:r>
+      <w:r>
+        <w:t xml:space="preserve"> trifásico tipo núcleo envolvente</w:t>
+      </w:r>
+    </w:p>
+    <w:p>
+      <w:pPr>
+        <w:pStyle w:val="TCC-Texto"/>
+        <w:jc w:val="center"/>
+      </w:pPr>
+      <w:r>
+        <w:rPr>
+          <w:noProof/>
+          <w:lang w:val="en-US"/>
+        </w:rPr>
+        <w:drawing>
+          <wp:inline distT="0" distB="0" distL="0" distR="0" wp14:anchorId="4167BE0B" wp14:editId="64A57F15">
+            <wp:extent cx="3149600" cy="2743200"/>
+            <wp:effectExtent l="0" t="0" r="0" b="0"/>
+            <wp:docPr id="6" name="Imagem 6"/>
             <wp:cNvGraphicFramePr>
               <a:graphicFrameLocks xmlns:a="http://schemas.openxmlformats.org/drawingml/2006/main" noChangeAspect="1"/>
             </wp:cNvGraphicFramePr>
@@ -4599,7 +5234,7 @@
                   <pic:spPr>
                     <a:xfrm>
                       <a:off x="0" y="0"/>
-                      <a:ext cx="3835323" cy="2743200"/>
+                      <a:ext cx="3149600" cy="2743200"/>
                     </a:xfrm>
                     <a:prstGeom prst="rect">
                       <a:avLst/>
@@ -4614,59 +5249,15 @@
     </w:p>
     <w:p>
       <w:pPr>
-        <w:pStyle w:val="EstiloLegendaABNT"/>
-      </w:pPr>
-      <w:r>
-        <w:t>Fonte:</w:t>
-      </w:r>
-      <w:r>
-        <w:t xml:space="preserve"> </w:t>
+        <w:pStyle w:val="TCC-Texto"/>
+        <w:jc w:val="center"/>
+      </w:pPr>
+      <w:r>
+        <w:t xml:space="preserve">Fonte: </w:t>
       </w:r>
       <w:sdt>
         <w:sdtPr>
-          <w:id w:val="1550804512"/>
-          <w:citation/>
-        </w:sdtPr>
-        <w:sdtContent>
-          <w:r>
-            <w:fldChar w:fldCharType="begin"/>
-          </w:r>
-          <w:r>
-            <w:instrText xml:space="preserve"> CITATION MAR91 \l 1046 </w:instrText>
-          </w:r>
-          <w:r>
-            <w:fldChar w:fldCharType="separate"/>
-          </w:r>
-          <w:r>
-            <w:rPr>
-              <w:noProof/>
-            </w:rPr>
-            <w:t>(MARTIGNONI, 1991)</w:t>
-          </w:r>
-          <w:r>
-            <w:fldChar w:fldCharType="end"/>
-          </w:r>
-        </w:sdtContent>
-      </w:sdt>
-    </w:p>
-    <w:p>
-      <w:pPr>
-        <w:pStyle w:val="TCC-Texto"/>
-      </w:pPr>
-    </w:p>
-    <w:p>
-      <w:pPr>
-        <w:pStyle w:val="TCC-Texto"/>
-      </w:pPr>
-      <w:r>
-        <w:t>Quando um dos enrolamentos, o primário, é conectado a uma fonte de tensão alternada, é produzido um fluxo alternado</w:t>
-      </w:r>
-      <w:r>
-        <w:t xml:space="preserve"> que depende da tensão, da frequência e doo número de espiras. No outro enrolamento, o secundário, uma parte desse fluxo, denominado de fluxo mútuo, induz uma tensão cujo valor depende do número de espiras, da intensidade do fluxo comum e da frequência </w:t>
-      </w:r>
-      <w:sdt>
-        <w:sdtPr>
-          <w:id w:val="1899009148"/>
+          <w:id w:val="-1306085404"/>
           <w:citation/>
         </w:sdtPr>
         <w:sdtContent>
@@ -4690,49 +5281,36 @@
           </w:r>
         </w:sdtContent>
       </w:sdt>
-      <w:r>
-        <w:t xml:space="preserve">. Construtivamente os dois enrolamentos são denominados de enrolamento de ala tensão (A.T.) o que tem maior número de espiras e enrolamento de baixa tensão (B.T.) o que tem menor número de espiras </w:t>
+    </w:p>
+    <w:p>
+      <w:pPr>
+        <w:pStyle w:val="TCC-Texto"/>
+      </w:pPr>
+    </w:p>
+    <w:p>
+      <w:pPr>
+        <w:pStyle w:val="TCC-Texto"/>
+      </w:pPr>
+    </w:p>
+    <w:p>
+      <w:pPr>
+        <w:pStyle w:val="11Ttulo2"/>
+      </w:pPr>
+      <w:r>
+        <w:lastRenderedPageBreak/>
+        <w:t>Construção do núcleo</w:t>
+      </w:r>
+    </w:p>
+    <w:p>
+      <w:pPr>
+        <w:pStyle w:val="TCC-Texto"/>
+      </w:pPr>
+      <w:r>
+        <w:t xml:space="preserve">O núcleo do transformador é formado pelas colunas, nas quais, as bobinas são montadas e pelas culatras que são responsáveis por complementar o retorno do circuito magnético do fluxo mútuo </w:t>
       </w:r>
       <w:sdt>
         <w:sdtPr>
-          <w:id w:val="-751424813"/>
-          <w:citation/>
-        </w:sdtPr>
-        <w:sdtContent>
-          <w:r>
-            <w:fldChar w:fldCharType="begin"/>
-          </w:r>
-          <w:r>
-            <w:instrText xml:space="preserve"> CITATION MAR91 \l 1046 </w:instrText>
-          </w:r>
-          <w:r>
-            <w:fldChar w:fldCharType="separate"/>
-          </w:r>
-          <w:r>
-            <w:rPr>
-              <w:noProof/>
-            </w:rPr>
-            <w:t>(MARTIGNONI, 1991)</w:t>
-          </w:r>
-          <w:r>
-            <w:fldChar w:fldCharType="end"/>
-          </w:r>
-        </w:sdtContent>
-      </w:sdt>
-      <w:r>
-        <w:t>.</w:t>
-      </w:r>
-    </w:p>
-    <w:p>
-      <w:pPr>
-        <w:pStyle w:val="TCC-Texto"/>
-      </w:pPr>
-      <w:r>
-        <w:t xml:space="preserve">As partes essenciais de um transformador é </w:t>
-      </w:r>
-      <w:sdt>
-        <w:sdtPr>
-          <w:id w:val="1876809601"/>
+          <w:id w:val="871340073"/>
           <w:citation/>
         </w:sdtPr>
         <w:sdtContent>
@@ -4757,128 +5335,19 @@
         </w:sdtContent>
       </w:sdt>
       <w:r>
-        <w:t xml:space="preserve">: </w:t>
-      </w:r>
-    </w:p>
-    <w:p>
-      <w:pPr>
-        <w:pStyle w:val="TCC-Texto"/>
-        <w:numPr>
-          <w:ilvl w:val="0"/>
-          <w:numId w:val="18"/>
-        </w:numPr>
-      </w:pPr>
-      <w:r>
-        <w:t>Circuitos magnéticos: núcleo magnético composto com colunas, culatras e estruturas de fixação;</w:t>
-      </w:r>
-    </w:p>
-    <w:p>
-      <w:pPr>
-        <w:pStyle w:val="TCC-Texto"/>
-        <w:numPr>
-          <w:ilvl w:val="0"/>
-          <w:numId w:val="18"/>
-        </w:numPr>
-      </w:pPr>
-      <w:r>
-        <w:t>Circuitos elétricos: diferentes enrolamentos, isolamento e travamento;</w:t>
-      </w:r>
-    </w:p>
-    <w:p>
-      <w:pPr>
-        <w:pStyle w:val="TCC-Texto"/>
-        <w:numPr>
-          <w:ilvl w:val="0"/>
-          <w:numId w:val="18"/>
-        </w:numPr>
-      </w:pPr>
-      <w:r>
-        <w:t>Terminais: isoladores e buchas;</w:t>
-      </w:r>
-    </w:p>
-    <w:p>
-      <w:pPr>
-        <w:pStyle w:val="TCC-Texto"/>
-        <w:numPr>
-          <w:ilvl w:val="0"/>
-          <w:numId w:val="18"/>
-        </w:numPr>
-      </w:pPr>
-      <w:r>
-        <w:t xml:space="preserve">Circuito de resfriamento: tanque, óleo, conservador, radiadores e aparelhos auxiliares; </w:t>
-      </w:r>
-    </w:p>
-    <w:p>
-      <w:pPr>
-        <w:pStyle w:val="TCC-Texto"/>
-        <w:numPr>
-          <w:ilvl w:val="0"/>
-          <w:numId w:val="18"/>
-        </w:numPr>
-      </w:pPr>
-      <w:r>
-        <w:t xml:space="preserve">Partes móveis: variação de TAP sob carga </w:t>
-      </w:r>
-    </w:p>
-    <w:p>
-      <w:pPr>
-        <w:pStyle w:val="TCC-Texto"/>
-      </w:pPr>
-      <w:r>
-        <w:lastRenderedPageBreak/>
-        <w:t xml:space="preserve">De acordo com o caminho magnético criado no núcleo, podemos classificar os transformadores de duas maneiras: núcleo envolvente e núcleo envolvido. Nos transformadores do tipo núcleo envolvido, o núcleo é envolvido pelas bobinas, como pode ser observado na </w:t>
-      </w:r>
-      <w:r>
-        <w:fldChar w:fldCharType="begin"/>
-      </w:r>
-      <w:r>
-        <w:instrText xml:space="preserve"> REF _Ref78173962 \h </w:instrText>
-      </w:r>
-      <w:r>
-        <w:fldChar w:fldCharType="separate"/>
-      </w:r>
-      <w:r>
-        <w:t xml:space="preserve">Figura </w:t>
-      </w:r>
-      <w:r>
-        <w:rPr>
-          <w:noProof/>
-        </w:rPr>
-        <w:t>2</w:t>
-      </w:r>
-      <w:r>
-        <w:fldChar w:fldCharType="end"/>
-      </w:r>
-      <w:r>
-        <w:t xml:space="preserve">. Já os transformadores do tipo núcleo envolvente as bobinas são envolvidas pelo núcleo, como pode ser visto na </w:t>
-      </w:r>
-      <w:r>
-        <w:fldChar w:fldCharType="begin"/>
-      </w:r>
-      <w:r>
-        <w:instrText xml:space="preserve"> REF _Ref78174142 \h </w:instrText>
-      </w:r>
-      <w:r>
-        <w:fldChar w:fldCharType="separate"/>
-      </w:r>
-      <w:r>
-        <w:t xml:space="preserve">Figure </w:t>
-      </w:r>
-      <w:r>
-        <w:rPr>
-          <w:noProof/>
-        </w:rPr>
-        <w:t>3</w:t>
-      </w:r>
-      <w:r>
-        <w:fldChar w:fldCharType="end"/>
-      </w:r>
-      <w:r>
-        <w:t xml:space="preserve"> </w:t>
+        <w:t>.</w:t>
+      </w:r>
+    </w:p>
+    <w:p>
+      <w:pPr>
+        <w:pStyle w:val="TCC-Texto"/>
+      </w:pPr>
+      <w:r>
+        <w:t xml:space="preserve">Segundo </w:t>
       </w:r>
       <w:sdt>
         <w:sdtPr>
-          <w:id w:val="-825662701"/>
+          <w:id w:val="-722594178"/>
           <w:citation/>
         </w:sdtPr>
         <w:sdtContent>
@@ -4903,43 +5372,96 @@
         </w:sdtContent>
       </w:sdt>
       <w:r>
+        <w:t xml:space="preserve"> a secção do núcleo pode ser quadrada, retangular, cruciforme ou aproximadamente circular (em degraus)</w:t>
+      </w:r>
+      <w:r>
+        <w:t xml:space="preserve"> como podemos ver </w:t>
+      </w:r>
+      <w:proofErr w:type="gramStart"/>
+      <w:r>
+        <w:t xml:space="preserve">na </w:t>
+      </w:r>
+      <w:r>
         <w:t>.</w:t>
       </w:r>
-    </w:p>
-    <w:p>
-      <w:pPr>
-        <w:pStyle w:val="TCC-Texto"/>
-      </w:pPr>
+      <w:r>
+        <w:fldChar w:fldCharType="begin"/>
+      </w:r>
+      <w:r>
+        <w:instrText xml:space="preserve"> REF _Ref78320448 \h </w:instrText>
+      </w:r>
+      <w:r>
+        <w:fldChar w:fldCharType="separate"/>
+      </w:r>
+      <w:r>
+        <w:t>Figura</w:t>
+      </w:r>
+      <w:proofErr w:type="gramEnd"/>
+      <w:r>
+        <w:t xml:space="preserve"> </w:t>
+      </w:r>
+      <w:r>
+        <w:rPr>
+          <w:noProof/>
+        </w:rPr>
+        <w:t>4</w:t>
+      </w:r>
+      <w:r>
+        <w:fldChar w:fldCharType="end"/>
+      </w:r>
+      <w:r>
+        <w:t>.</w:t>
+      </w:r>
     </w:p>
     <w:p>
       <w:pPr>
         <w:pStyle w:val="EstiloLegendaABNT"/>
       </w:pPr>
-      <w:bookmarkStart w:id="13" w:name="_Ref78173962"/>
-      <w:r>
-        <w:t xml:space="preserve">Figura </w:t>
-      </w:r>
-      <w:r>
+    </w:p>
+    <w:p>
+      <w:pPr>
+        <w:pStyle w:val="EstiloLegendaABNT"/>
+      </w:pPr>
+      <w:bookmarkStart w:id="14" w:name="_Ref78320448"/>
+      <w:r>
+        <w:t>Figura</w:t>
+      </w:r>
+      <w:r>
+        <w:t xml:space="preserve"> </w:t>
+      </w:r>
+      <w:r>
+        <w:rPr>
+          <w:noProof/>
+        </w:rPr>
         <w:fldChar w:fldCharType="begin"/>
       </w:r>
       <w:r>
+        <w:rPr>
+          <w:noProof/>
+        </w:rPr>
         <w:instrText xml:space="preserve"> SEQ Figure \* ARABIC </w:instrText>
       </w:r>
       <w:r>
+        <w:rPr>
+          <w:noProof/>
+        </w:rPr>
         <w:fldChar w:fldCharType="separate"/>
       </w:r>
       <w:r>
         <w:rPr>
           <w:noProof/>
         </w:rPr>
-        <w:t>2</w:t>
-      </w:r>
-      <w:r>
+        <w:t>4</w:t>
+      </w:r>
+      <w:r>
+        <w:rPr>
+          <w:noProof/>
+        </w:rPr>
         <w:fldChar w:fldCharType="end"/>
       </w:r>
-      <w:bookmarkEnd w:id="13"/>
-      <w:r>
-        <w:t xml:space="preserve"> - Transformador trifásico tipo núcleo envolvido</w:t>
+      <w:bookmarkEnd w:id="14"/>
+      <w:r>
+        <w:t xml:space="preserve"> - Formatos possíveis para a secção do núcleo</w:t>
       </w:r>
     </w:p>
     <w:p>
@@ -4953,10 +5475,10 @@
           <w:lang w:val="en-US"/>
         </w:rPr>
         <w:drawing>
-          <wp:inline distT="0" distB="0" distL="0" distR="0" wp14:anchorId="6147155F" wp14:editId="4BBB8270">
-            <wp:extent cx="2615184" cy="2743200"/>
-            <wp:effectExtent l="0" t="0" r="0" b="0"/>
-            <wp:docPr id="5" name="Imagem 5"/>
+          <wp:inline distT="0" distB="0" distL="0" distR="0" wp14:anchorId="5EDCABF1" wp14:editId="655A35BC">
+            <wp:extent cx="5351319" cy="1371600"/>
+            <wp:effectExtent l="0" t="0" r="1905" b="0"/>
+            <wp:docPr id="7" name="Imagem 7"/>
             <wp:cNvGraphicFramePr>
               <a:graphicFrameLocks xmlns:a="http://schemas.openxmlformats.org/drawingml/2006/main" noChangeAspect="1"/>
             </wp:cNvGraphicFramePr>
@@ -4976,346 +5498,6 @@
                   <pic:spPr>
                     <a:xfrm>
                       <a:off x="0" y="0"/>
-                      <a:ext cx="2615184" cy="2743200"/>
-                    </a:xfrm>
-                    <a:prstGeom prst="rect">
-                      <a:avLst/>
-                    </a:prstGeom>
-                  </pic:spPr>
-                </pic:pic>
-              </a:graphicData>
-            </a:graphic>
-          </wp:inline>
-        </w:drawing>
-      </w:r>
-    </w:p>
-    <w:p>
-      <w:pPr>
-        <w:pStyle w:val="EstiloLegendaABNT"/>
-      </w:pPr>
-      <w:r>
-        <w:t xml:space="preserve">Fonte: </w:t>
-      </w:r>
-      <w:sdt>
-        <w:sdtPr>
-          <w:id w:val="-552624152"/>
-          <w:citation/>
-        </w:sdtPr>
-        <w:sdtContent>
-          <w:r>
-            <w:fldChar w:fldCharType="begin"/>
-          </w:r>
-          <w:r>
-            <w:instrText xml:space="preserve"> CITATION FIT14 \l 1046 </w:instrText>
-          </w:r>
-          <w:r>
-            <w:fldChar w:fldCharType="separate"/>
-          </w:r>
-          <w:r>
-            <w:rPr>
-              <w:noProof/>
-            </w:rPr>
-            <w:t>(FITZGERALD, KINGSLEY e UMANS., 2014)</w:t>
-          </w:r>
-          <w:r>
-            <w:fldChar w:fldCharType="end"/>
-          </w:r>
-        </w:sdtContent>
-      </w:sdt>
-    </w:p>
-    <w:p>
-      <w:pPr>
-        <w:pStyle w:val="EstiloLegendaABNT"/>
-      </w:pPr>
-    </w:p>
-    <w:p>
-      <w:pPr>
-        <w:pStyle w:val="EstiloLegendaABNT"/>
-      </w:pPr>
-      <w:bookmarkStart w:id="14" w:name="_Ref78174142"/>
-      <w:r>
-        <w:t xml:space="preserve">Figure </w:t>
-      </w:r>
-      <w:r>
-        <w:fldChar w:fldCharType="begin"/>
-      </w:r>
-      <w:r>
-        <w:instrText xml:space="preserve"> SEQ Figure \* ARABIC </w:instrText>
-      </w:r>
-      <w:r>
-        <w:fldChar w:fldCharType="separate"/>
-      </w:r>
-      <w:r>
-        <w:rPr>
-          <w:noProof/>
-        </w:rPr>
-        <w:t>3</w:t>
-      </w:r>
-      <w:r>
-        <w:fldChar w:fldCharType="end"/>
-      </w:r>
-      <w:bookmarkEnd w:id="14"/>
-      <w:r>
-        <w:t xml:space="preserve"> - </w:t>
-      </w:r>
-      <w:r>
-        <w:t>Transformador</w:t>
-      </w:r>
-      <w:r>
-        <w:t xml:space="preserve"> trifásico tipo núcleo envolvente</w:t>
-      </w:r>
-    </w:p>
-    <w:p>
-      <w:pPr>
-        <w:pStyle w:val="TCC-Texto"/>
-        <w:jc w:val="center"/>
-      </w:pPr>
-      <w:r>
-        <w:rPr>
-          <w:noProof/>
-          <w:lang w:val="en-US"/>
-        </w:rPr>
-        <w:drawing>
-          <wp:inline distT="0" distB="0" distL="0" distR="0" wp14:anchorId="4167BE0B" wp14:editId="64A57F15">
-            <wp:extent cx="3149600" cy="2743200"/>
-            <wp:effectExtent l="0" t="0" r="0" b="0"/>
-            <wp:docPr id="6" name="Imagem 6"/>
-            <wp:cNvGraphicFramePr>
-              <a:graphicFrameLocks xmlns:a="http://schemas.openxmlformats.org/drawingml/2006/main" noChangeAspect="1"/>
-            </wp:cNvGraphicFramePr>
-            <a:graphic xmlns:a="http://schemas.openxmlformats.org/drawingml/2006/main">
-              <a:graphicData uri="http://schemas.openxmlformats.org/drawingml/2006/picture">
-                <pic:pic xmlns:pic="http://schemas.openxmlformats.org/drawingml/2006/picture">
-                  <pic:nvPicPr>
-                    <pic:cNvPr id="1" name=""/>
-                    <pic:cNvPicPr/>
-                  </pic:nvPicPr>
-                  <pic:blipFill>
-                    <a:blip r:embed="rId14"/>
-                    <a:stretch>
-                      <a:fillRect/>
-                    </a:stretch>
-                  </pic:blipFill>
-                  <pic:spPr>
-                    <a:xfrm>
-                      <a:off x="0" y="0"/>
-                      <a:ext cx="3149600" cy="2743200"/>
-                    </a:xfrm>
-                    <a:prstGeom prst="rect">
-                      <a:avLst/>
-                    </a:prstGeom>
-                  </pic:spPr>
-                </pic:pic>
-              </a:graphicData>
-            </a:graphic>
-          </wp:inline>
-        </w:drawing>
-      </w:r>
-    </w:p>
-    <w:p>
-      <w:pPr>
-        <w:pStyle w:val="TCC-Texto"/>
-        <w:jc w:val="center"/>
-      </w:pPr>
-      <w:r>
-        <w:t xml:space="preserve">Fonte: </w:t>
-      </w:r>
-      <w:sdt>
-        <w:sdtPr>
-          <w:id w:val="-1306085404"/>
-          <w:citation/>
-        </w:sdtPr>
-        <w:sdtContent>
-          <w:r>
-            <w:fldChar w:fldCharType="begin"/>
-          </w:r>
-          <w:r>
-            <w:instrText xml:space="preserve"> CITATION FIT14 \l 1046 </w:instrText>
-          </w:r>
-          <w:r>
-            <w:fldChar w:fldCharType="separate"/>
-          </w:r>
-          <w:r>
-            <w:rPr>
-              <w:noProof/>
-            </w:rPr>
-            <w:t>(FITZGERALD, KINGSLEY e UMANS., 2014)</w:t>
-          </w:r>
-          <w:r>
-            <w:fldChar w:fldCharType="end"/>
-          </w:r>
-        </w:sdtContent>
-      </w:sdt>
-    </w:p>
-    <w:p>
-      <w:pPr>
-        <w:pStyle w:val="TCC-Texto"/>
-      </w:pPr>
-    </w:p>
-    <w:p>
-      <w:pPr>
-        <w:pStyle w:val="TCC-Texto"/>
-      </w:pPr>
-    </w:p>
-    <w:p>
-      <w:pPr>
-        <w:pStyle w:val="11Ttulo2"/>
-      </w:pPr>
-      <w:r>
-        <w:lastRenderedPageBreak/>
-        <w:t>Construção do núcleo</w:t>
-      </w:r>
-    </w:p>
-    <w:p>
-      <w:pPr>
-        <w:pStyle w:val="TCC-Texto"/>
-      </w:pPr>
-      <w:r>
-        <w:t xml:space="preserve">O núcleo do transformador é formado pelas colunas, nas quais, as bobinas são montadas e pelas culatras que são responsáveis por complementar o retorno do circuito magnético do fluxo mútuo </w:t>
-      </w:r>
-      <w:sdt>
-        <w:sdtPr>
-          <w:id w:val="871340073"/>
-          <w:citation/>
-        </w:sdtPr>
-        <w:sdtContent>
-          <w:r>
-            <w:fldChar w:fldCharType="begin"/>
-          </w:r>
-          <w:r>
-            <w:instrText xml:space="preserve"> CITATION Sob19 \l 1046 </w:instrText>
-          </w:r>
-          <w:r>
-            <w:fldChar w:fldCharType="separate"/>
-          </w:r>
-          <w:r>
-            <w:rPr>
-              <w:noProof/>
-            </w:rPr>
-            <w:t>(SOBRINHO, 2019)</w:t>
-          </w:r>
-          <w:r>
-            <w:fldChar w:fldCharType="end"/>
-          </w:r>
-        </w:sdtContent>
-      </w:sdt>
-      <w:r>
-        <w:t>.</w:t>
-      </w:r>
-    </w:p>
-    <w:p>
-      <w:pPr>
-        <w:pStyle w:val="TCC-Texto"/>
-      </w:pPr>
-      <w:r>
-        <w:t xml:space="preserve">Segundo </w:t>
-      </w:r>
-      <w:sdt>
-        <w:sdtPr>
-          <w:id w:val="-722594178"/>
-          <w:citation/>
-        </w:sdtPr>
-        <w:sdtContent>
-          <w:r>
-            <w:fldChar w:fldCharType="begin"/>
-          </w:r>
-          <w:r>
-            <w:instrText xml:space="preserve"> CITATION SAL12 \l 1046 </w:instrText>
-          </w:r>
-          <w:r>
-            <w:fldChar w:fldCharType="separate"/>
-          </w:r>
-          <w:r>
-            <w:rPr>
-              <w:noProof/>
-            </w:rPr>
-            <w:t>(SALUSTIANO, 2012)</w:t>
-          </w:r>
-          <w:r>
-            <w:fldChar w:fldCharType="end"/>
-          </w:r>
-        </w:sdtContent>
-      </w:sdt>
-      <w:r>
-        <w:t xml:space="preserve"> </w:t>
-      </w:r>
-      <w:proofErr w:type="spellStart"/>
-      <w:r>
-        <w:t>a</w:t>
-      </w:r>
-      <w:proofErr w:type="spellEnd"/>
-      <w:r>
-        <w:t xml:space="preserve"> secção do núcleo pode ser quadrada, retangular, cruciforme ou aproximadamente circular (em degraus).</w:t>
-      </w:r>
-    </w:p>
-    <w:p>
-      <w:pPr>
-        <w:pStyle w:val="EstiloLegendaABNT"/>
-      </w:pPr>
-    </w:p>
-    <w:p>
-      <w:pPr>
-        <w:pStyle w:val="EstiloLegendaABNT"/>
-      </w:pPr>
-      <w:r>
-        <w:t xml:space="preserve">Figure </w:t>
-      </w:r>
-      <w:r>
-        <w:fldChar w:fldCharType="begin"/>
-      </w:r>
-      <w:r>
-        <w:instrText xml:space="preserve"> SEQ Figure \* ARABIC </w:instrText>
-      </w:r>
-      <w:r>
-        <w:fldChar w:fldCharType="separate"/>
-      </w:r>
-      <w:r>
-        <w:rPr>
-          <w:noProof/>
-        </w:rPr>
-        <w:t>4</w:t>
-      </w:r>
-      <w:r>
-        <w:fldChar w:fldCharType="end"/>
-      </w:r>
-      <w:r>
-        <w:t xml:space="preserve"> - Formatos possíveis para a secção do núcleo</w:t>
-      </w:r>
-    </w:p>
-    <w:p>
-      <w:pPr>
-        <w:pStyle w:val="TCC-Texto"/>
-        <w:jc w:val="center"/>
-      </w:pPr>
-      <w:r>
-        <w:rPr>
-          <w:noProof/>
-          <w:lang w:val="en-US"/>
-        </w:rPr>
-        <w:drawing>
-          <wp:inline distT="0" distB="0" distL="0" distR="0" wp14:anchorId="5EDCABF1" wp14:editId="655A35BC">
-            <wp:extent cx="5351319" cy="1371600"/>
-            <wp:effectExtent l="0" t="0" r="1905" b="0"/>
-            <wp:docPr id="7" name="Imagem 7"/>
-            <wp:cNvGraphicFramePr>
-              <a:graphicFrameLocks xmlns:a="http://schemas.openxmlformats.org/drawingml/2006/main" noChangeAspect="1"/>
-            </wp:cNvGraphicFramePr>
-            <a:graphic xmlns:a="http://schemas.openxmlformats.org/drawingml/2006/main">
-              <a:graphicData uri="http://schemas.openxmlformats.org/drawingml/2006/picture">
-                <pic:pic xmlns:pic="http://schemas.openxmlformats.org/drawingml/2006/picture">
-                  <pic:nvPicPr>
-                    <pic:cNvPr id="1" name=""/>
-                    <pic:cNvPicPr/>
-                  </pic:nvPicPr>
-                  <pic:blipFill>
-                    <a:blip r:embed="rId15"/>
-                    <a:stretch>
-                      <a:fillRect/>
-                    </a:stretch>
-                  </pic:blipFill>
-                  <pic:spPr>
-                    <a:xfrm>
-                      <a:off x="0" y="0"/>
                       <a:ext cx="5351319" cy="1371600"/>
                     </a:xfrm>
                     <a:prstGeom prst="rect">
@@ -5372,42 +5554,2163 @@
       <w:pPr>
         <w:pStyle w:val="TCC-Texto"/>
       </w:pPr>
-      <w:bookmarkStart w:id="15" w:name="_GoBack"/>
+      <w:r>
+        <w:t>Núcleos de secção quadrada são usa</w:t>
+      </w:r>
+      <w:r>
+        <w:t xml:space="preserve">dos em pequenos transformadores. Para minimizar o comprimento médio das espiras do transformador e também o espaço disponível, núcleos em degraus estão sendo usados. Se o núcleo em degraus for usado, o diâmetro do círculo circunscrito sobre o núcleo será menor e portanto há economia de cobre para os enrolamentos </w:t>
+      </w:r>
+      <w:sdt>
+        <w:sdtPr>
+          <w:id w:val="1060823579"/>
+          <w:citation/>
+        </w:sdtPr>
+        <w:sdtContent>
+          <w:r>
+            <w:fldChar w:fldCharType="begin"/>
+          </w:r>
+          <w:r>
+            <w:instrText xml:space="preserve"> CITATION UPA08 \l 1046 </w:instrText>
+          </w:r>
+          <w:r>
+            <w:fldChar w:fldCharType="separate"/>
+          </w:r>
+          <w:r>
+            <w:rPr>
+              <w:noProof/>
+            </w:rPr>
+            <w:t>(UPADHYAY, 2008)</w:t>
+          </w:r>
+          <w:r>
+            <w:fldChar w:fldCharType="end"/>
+          </w:r>
+        </w:sdtContent>
+      </w:sdt>
+      <w:r>
+        <w:t>.</w:t>
+      </w:r>
+    </w:p>
+    <w:p>
+      <w:pPr>
+        <w:pStyle w:val="TCC-Texto"/>
+      </w:pPr>
+      <w:r>
+        <w:t>É normal que o número de degraus aumente com diâmetro do núcleo. Porém, a partir de um certo número de degraus o ganho em termos de área preenchida torna-se insignificante quando comparado com o custo de produção</w:t>
+      </w:r>
+      <w:sdt>
+        <w:sdtPr>
+          <w:id w:val="-210732775"/>
+          <w:citation/>
+        </w:sdtPr>
+        <w:sdtContent>
+          <w:r>
+            <w:fldChar w:fldCharType="begin"/>
+          </w:r>
+          <w:r>
+            <w:instrText xml:space="preserve"> CITATION SAL12 \l 1046 </w:instrText>
+          </w:r>
+          <w:r>
+            <w:fldChar w:fldCharType="separate"/>
+          </w:r>
+          <w:r>
+            <w:rPr>
+              <w:noProof/>
+            </w:rPr>
+            <w:t xml:space="preserve"> (SALUSTIANO, 2012)</w:t>
+          </w:r>
+          <w:r>
+            <w:fldChar w:fldCharType="end"/>
+          </w:r>
+        </w:sdtContent>
+      </w:sdt>
+      <w:r>
+        <w:t>.</w:t>
+      </w:r>
+    </w:p>
+    <w:p>
+      <w:pPr>
+        <w:pStyle w:val="TCC-Texto"/>
+      </w:pPr>
+    </w:p>
+    <w:p>
+      <w:pPr>
+        <w:pStyle w:val="11Ttulo2"/>
+      </w:pPr>
+      <w:r>
+        <w:t>Seções do Núcleo</w:t>
+      </w:r>
+    </w:p>
+    <w:p>
+      <w:pPr>
+        <w:pStyle w:val="TCC-Texto"/>
+      </w:pPr>
+      <w:r>
+        <w:t xml:space="preserve">Segundo </w:t>
+      </w:r>
+      <w:sdt>
+        <w:sdtPr>
+          <w:id w:val="1817293415"/>
+          <w:citation/>
+        </w:sdtPr>
+        <w:sdtContent>
+          <w:r>
+            <w:fldChar w:fldCharType="begin"/>
+          </w:r>
+          <w:r>
+            <w:instrText xml:space="preserve"> CITATION Sob19 \l 1046 </w:instrText>
+          </w:r>
+          <w:r>
+            <w:fldChar w:fldCharType="separate"/>
+          </w:r>
+          <w:r>
+            <w:rPr>
+              <w:noProof/>
+            </w:rPr>
+            <w:t>(SOBRINHO, 2019)</w:t>
+          </w:r>
+          <w:r>
+            <w:fldChar w:fldCharType="end"/>
+          </w:r>
+        </w:sdtContent>
+      </w:sdt>
+      <w:r>
+        <w:t xml:space="preserve"> as dimensões básicas </w:t>
+      </w:r>
+      <w:r>
+        <w:t xml:space="preserve">que definem o núcleo são: a seção, o número de degraus, a altura, a largura das janelas, a distância entre os centros das colunas, largura do núcleo e altura das culatras. </w:t>
+      </w:r>
+    </w:p>
+    <w:p>
+      <w:pPr>
+        <w:pStyle w:val="TCC-Texto"/>
+      </w:pPr>
+      <w:r>
+        <w:t xml:space="preserve">Uma das principais dimensões a ser calculada de um transformador é a área da secção do núcleo, pois dela dependem vários outros parâmetros e dimensões a </w:t>
+      </w:r>
+      <w:r>
+        <w:lastRenderedPageBreak/>
+        <w:t xml:space="preserve">serem calculados. Nesse contexto deve-se calcular a relação de tensão eficaz por espiras, conforme a </w:t>
+      </w:r>
+      <w:proofErr w:type="gramStart"/>
+      <w:r>
+        <w:t xml:space="preserve">equação </w:t>
+      </w:r>
+      <w:r>
+        <w:fldChar w:fldCharType="begin"/>
+      </w:r>
+      <w:r>
+        <w:instrText xml:space="preserve"> GOTOBUTTON ZEqnNum369444  \* MERGEFORMAT </w:instrText>
+      </w:r>
+      <w:r>
+        <w:fldChar w:fldCharType="begin"/>
+      </w:r>
+      <w:r>
+        <w:instrText xml:space="preserve"> REF ZEqnNum369444 \* Charformat \! \* MERGEFORMAT </w:instrText>
+      </w:r>
+      <w:r>
+        <w:fldChar w:fldCharType="separate"/>
+      </w:r>
+      <w:r>
+        <w:instrText>(2.1)</w:instrText>
+      </w:r>
+      <w:r>
+        <w:fldChar w:fldCharType="end"/>
+      </w:r>
+      <w:r>
+        <w:fldChar w:fldCharType="end"/>
+      </w:r>
+      <w:sdt>
+        <w:sdtPr>
+          <w:id w:val="-1528555554"/>
+          <w:citation/>
+        </w:sdtPr>
+        <w:sdtContent>
+          <w:r>
+            <w:fldChar w:fldCharType="begin"/>
+          </w:r>
+          <w:r>
+            <w:instrText xml:space="preserve"> CITATION Sob19 \l 1046 </w:instrText>
+          </w:r>
+          <w:r>
+            <w:fldChar w:fldCharType="separate"/>
+          </w:r>
+          <w:r>
+            <w:rPr>
+              <w:noProof/>
+            </w:rPr>
+            <w:t xml:space="preserve"> (</w:t>
+          </w:r>
+          <w:proofErr w:type="gramEnd"/>
+          <w:r>
+            <w:rPr>
+              <w:noProof/>
+            </w:rPr>
+            <w:t>SOBRINHO, 2019)</w:t>
+          </w:r>
+          <w:r>
+            <w:fldChar w:fldCharType="end"/>
+          </w:r>
+        </w:sdtContent>
+      </w:sdt>
+      <w:r>
+        <w:t xml:space="preserve">: </w:t>
+      </w:r>
+    </w:p>
+    <w:p>
+      <w:pPr>
+        <w:pStyle w:val="MTDisplayEquation"/>
+      </w:pPr>
+      <w:r>
+        <w:tab/>
+      </w:r>
+      <w:r>
+        <w:rPr>
+          <w:position w:val="-16"/>
+        </w:rPr>
+        <w:object w:dxaOrig="1359" w:dyaOrig="520" w14:anchorId="2D091E5B">
+          <v:shapetype id="_x0000_t75" coordsize="21600,21600" o:spt="75" o:preferrelative="t" path="m@4@5l@4@11@9@11@9@5xe" filled="f" stroked="f">
+            <v:stroke joinstyle="miter"/>
+            <v:formulas>
+              <v:f eqn="if lineDrawn pixelLineWidth 0"/>
+              <v:f eqn="sum @0 1 0"/>
+              <v:f eqn="sum 0 0 @1"/>
+              <v:f eqn="prod @2 1 2"/>
+              <v:f eqn="prod @3 21600 pixelWidth"/>
+              <v:f eqn="prod @3 21600 pixelHeight"/>
+              <v:f eqn="sum @0 0 1"/>
+              <v:f eqn="prod @6 1 2"/>
+              <v:f eqn="prod @7 21600 pixelWidth"/>
+              <v:f eqn="sum @8 21600 0"/>
+              <v:f eqn="prod @7 21600 pixelHeight"/>
+              <v:f eqn="sum @10 21600 0"/>
+            </v:formulas>
+            <v:path o:extrusionok="f" gradientshapeok="t" o:connecttype="rect"/>
+            <o:lock v:ext="edit" aspectratio="t"/>
+          </v:shapetype>
+          <v:shape id="_x0000_i1025" type="#_x0000_t75" style="width:68.25pt;height:26.25pt" o:ole="">
+            <v:imagedata r:id="rId14" o:title=""/>
+          </v:shape>
+          <o:OLEObject Type="Embed" ProgID="Equation.DSMT4" ShapeID="_x0000_i1025" DrawAspect="Content" ObjectID="_1688938291" r:id="rId15"/>
+        </w:object>
+      </w:r>
+      <w:r>
+        <w:tab/>
+      </w:r>
+      <w:r>
+        <w:fldChar w:fldCharType="begin"/>
+      </w:r>
+      <w:r>
+        <w:instrText xml:space="preserve"> MACROBUTTON MTPlaceRef \* MERGEFORMAT </w:instrText>
+      </w:r>
+      <w:r>
+        <w:fldChar w:fldCharType="begin"/>
+      </w:r>
+      <w:r>
+        <w:instrText xml:space="preserve"> SEQ MTEqn \h \* MERGEFORMAT </w:instrText>
+      </w:r>
+      <w:r>
+        <w:fldChar w:fldCharType="end"/>
+      </w:r>
+      <w:bookmarkStart w:id="15" w:name="ZEqnNum369444"/>
+      <w:r>
+        <w:instrText>(</w:instrText>
+      </w:r>
+      <w:fldSimple w:instr=" SEQ MTChap \c \* Arabic \* MERGEFORMAT ">
+        <w:r>
+          <w:rPr>
+            <w:noProof/>
+          </w:rPr>
+          <w:instrText>2</w:instrText>
+        </w:r>
+      </w:fldSimple>
+      <w:r>
+        <w:instrText>.</w:instrText>
+      </w:r>
+      <w:fldSimple w:instr=" SEQ MTEqn \c \* Arabic \* MERGEFORMAT ">
+        <w:r>
+          <w:rPr>
+            <w:noProof/>
+          </w:rPr>
+          <w:instrText>1</w:instrText>
+        </w:r>
+      </w:fldSimple>
+      <w:r>
+        <w:instrText>)</w:instrText>
+      </w:r>
       <w:bookmarkEnd w:id="15"/>
-    </w:p>
-    <w:p>
-      <w:pPr>
-        <w:pStyle w:val="TCC-Texto"/>
-      </w:pPr>
-    </w:p>
-    <w:p>
-      <w:pPr>
-        <w:pStyle w:val="TCC-Texto"/>
-      </w:pPr>
-    </w:p>
-    <w:p>
-      <w:pPr>
-        <w:pStyle w:val="TCC-Texto"/>
-      </w:pPr>
-    </w:p>
-    <w:p>
-      <w:pPr>
-        <w:pStyle w:val="TCC-Texto"/>
-      </w:pPr>
-    </w:p>
-    <w:p>
-      <w:pPr>
-        <w:pStyle w:val="TCC-Texto"/>
-      </w:pPr>
-    </w:p>
-    <w:p>
-      <w:pPr>
-        <w:pStyle w:val="TCC-Texto"/>
-      </w:pPr>
-    </w:p>
-    <w:p>
-      <w:pPr>
-        <w:pStyle w:val="TCC-Texto"/>
+      <w:r>
+        <w:fldChar w:fldCharType="end"/>
+      </w:r>
+    </w:p>
+    <w:p>
+      <w:pPr>
+        <w:pStyle w:val="TCC-Texto"/>
+      </w:pPr>
+      <w:r>
+        <w:t xml:space="preserve">Onde: </w:t>
+      </w:r>
+    </w:p>
+    <w:bookmarkStart w:id="16" w:name="MTBlankEqn"/>
+    <w:p>
+      <w:pPr>
+        <w:pStyle w:val="TCC-Texto"/>
+        <w:ind w:firstLine="0"/>
+      </w:pPr>
+      <w:r>
+        <w:rPr>
+          <w:position w:val="-16"/>
+        </w:rPr>
+        <w:object w:dxaOrig="340" w:dyaOrig="460" w14:anchorId="47939670">
+          <v:shape id="_x0000_i1026" type="#_x0000_t75" style="width:17.25pt;height:23.25pt" o:ole="">
+            <v:imagedata r:id="rId16" o:title=""/>
+          </v:shape>
+          <o:OLEObject Type="Embed" ProgID="Equation.DSMT4" ShapeID="_x0000_i1026" DrawAspect="Content" ObjectID="_1688938292" r:id="rId17"/>
+        </w:object>
+      </w:r>
+      <w:bookmarkEnd w:id="16"/>
+      <w:r>
+        <w:t xml:space="preserve"> </w:t>
+      </w:r>
+      <w:proofErr w:type="gramStart"/>
+      <w:r>
+        <w:t>é</w:t>
+      </w:r>
+      <w:proofErr w:type="gramEnd"/>
+      <w:r>
+        <w:t xml:space="preserve"> a tensão eficaz por espiras [V/e];</w:t>
+      </w:r>
+    </w:p>
+    <w:p>
+      <w:pPr>
+        <w:pStyle w:val="TCC-Texto"/>
+        <w:ind w:firstLine="0"/>
+      </w:pPr>
+      <w:r>
+        <w:rPr>
+          <w:position w:val="-16"/>
+        </w:rPr>
+        <w:object w:dxaOrig="380" w:dyaOrig="460" w14:anchorId="3410FAAD">
+          <v:shape id="_x0000_i1027" type="#_x0000_t75" style="width:18.75pt;height:23.25pt" o:ole="">
+            <v:imagedata r:id="rId18" o:title=""/>
+          </v:shape>
+          <o:OLEObject Type="Embed" ProgID="Equation.DSMT4" ShapeID="_x0000_i1027" DrawAspect="Content" ObjectID="_1688938293" r:id="rId19"/>
+        </w:object>
+      </w:r>
+      <w:proofErr w:type="gramStart"/>
+      <w:r>
+        <w:t>é</w:t>
+      </w:r>
+      <w:proofErr w:type="gramEnd"/>
+      <w:r>
+        <w:t xml:space="preserve"> uma constante que representa a relação de volts por espiras do transformador;</w:t>
+      </w:r>
+    </w:p>
+    <w:p>
+      <w:pPr>
+        <w:pStyle w:val="TCC-Texto"/>
+        <w:ind w:firstLine="0"/>
+      </w:pPr>
+      <w:r>
+        <w:rPr>
+          <w:position w:val="-6"/>
+        </w:rPr>
+        <w:object w:dxaOrig="260" w:dyaOrig="300" w14:anchorId="01CC0AB6">
+          <v:shape id="_x0000_i1028" type="#_x0000_t75" style="width:12.75pt;height:15pt" o:ole="">
+            <v:imagedata r:id="rId20" o:title=""/>
+          </v:shape>
+          <o:OLEObject Type="Embed" ProgID="Equation.DSMT4" ShapeID="_x0000_i1028" DrawAspect="Content" ObjectID="_1688938294" r:id="rId21"/>
+        </w:object>
+      </w:r>
+      <w:r>
+        <w:t xml:space="preserve"> </w:t>
+      </w:r>
+      <w:proofErr w:type="gramStart"/>
+      <w:r>
+        <w:t>é</w:t>
+      </w:r>
+      <w:proofErr w:type="gramEnd"/>
+      <w:r>
+        <w:t xml:space="preserve"> a potência aparente do transformador [kVA].</w:t>
+      </w:r>
+    </w:p>
+    <w:p>
+      <w:pPr>
+        <w:pStyle w:val="TCC-Texto"/>
+      </w:pPr>
+      <w:r>
+        <w:t xml:space="preserve">O número de </w:t>
+      </w:r>
+      <w:r>
+        <w:t xml:space="preserve">espiras no primário e secundário são calculados pelas </w:t>
+      </w:r>
+      <w:proofErr w:type="gramStart"/>
+      <w:r>
+        <w:t xml:space="preserve">expressões </w:t>
+      </w:r>
+      <w:r>
+        <w:fldChar w:fldCharType="begin"/>
+      </w:r>
+      <w:r>
+        <w:instrText xml:space="preserve"> GOTOBUTTON ZEqnNum320602  \* MERGEFORMAT </w:instrText>
+      </w:r>
+      <w:r>
+        <w:fldChar w:fldCharType="begin"/>
+      </w:r>
+      <w:r>
+        <w:instrText xml:space="preserve"> REF ZEqnNum320602 \* Charformat \! \* MERGEFORMAT </w:instrText>
+      </w:r>
+      <w:r>
+        <w:fldChar w:fldCharType="separate"/>
+      </w:r>
+      <w:r>
+        <w:instrText>(2.2)</w:instrText>
+      </w:r>
+      <w:r>
+        <w:fldChar w:fldCharType="end"/>
+      </w:r>
+      <w:r>
+        <w:fldChar w:fldCharType="end"/>
+      </w:r>
+      <w:r>
+        <w:t xml:space="preserve"> e</w:t>
+      </w:r>
+      <w:proofErr w:type="gramEnd"/>
+      <w:r>
+        <w:t xml:space="preserve"> </w:t>
+      </w:r>
+      <w:r>
+        <w:fldChar w:fldCharType="begin"/>
+      </w:r>
+      <w:r>
+        <w:instrText xml:space="preserve"> GOTOBUTTON ZEqnNum520302  \* MERGEFORMAT </w:instrText>
+      </w:r>
+      <w:r>
+        <w:fldChar w:fldCharType="begin"/>
+      </w:r>
+      <w:r>
+        <w:instrText xml:space="preserve"> REF ZEqnNum520302 \* Charformat \! \* MERGEFORMAT </w:instrText>
+      </w:r>
+      <w:r>
+        <w:fldChar w:fldCharType="separate"/>
+      </w:r>
+      <w:r>
+        <w:instrText>(2.3)</w:instrText>
+      </w:r>
+      <w:r>
+        <w:fldChar w:fldCharType="end"/>
+      </w:r>
+      <w:r>
+        <w:fldChar w:fldCharType="end"/>
+      </w:r>
+      <w:r>
+        <w:t xml:space="preserve"> respectivamente.</w:t>
+      </w:r>
+    </w:p>
+    <w:p>
+      <w:pPr>
+        <w:pStyle w:val="MTDisplayEquation"/>
+      </w:pPr>
+      <w:r>
+        <w:tab/>
+      </w:r>
+      <w:r>
+        <w:rPr>
+          <w:position w:val="-38"/>
+        </w:rPr>
+        <w:object w:dxaOrig="1560" w:dyaOrig="880" w14:anchorId="239FE753">
+          <v:shape id="_x0000_i1048" type="#_x0000_t75" style="width:78pt;height:44.25pt" o:ole="">
+            <v:imagedata r:id="rId22" o:title=""/>
+          </v:shape>
+          <o:OLEObject Type="Embed" ProgID="Equation.DSMT4" ShapeID="_x0000_i1048" DrawAspect="Content" ObjectID="_1688938295" r:id="rId23"/>
+        </w:object>
+      </w:r>
+      <w:r>
+        <w:tab/>
+      </w:r>
+      <w:r>
+        <w:fldChar w:fldCharType="begin"/>
+      </w:r>
+      <w:r>
+        <w:instrText xml:space="preserve"> MACROBUTTON MTPlaceRef \* MERGEFORMAT </w:instrText>
+      </w:r>
+      <w:r>
+        <w:fldChar w:fldCharType="begin"/>
+      </w:r>
+      <w:r>
+        <w:instrText xml:space="preserve"> SEQ MTEqn \h \* MERGEFORMAT </w:instrText>
+      </w:r>
+      <w:r>
+        <w:fldChar w:fldCharType="end"/>
+      </w:r>
+      <w:bookmarkStart w:id="17" w:name="ZEqnNum320602"/>
+      <w:r>
+        <w:instrText>(</w:instrText>
+      </w:r>
+      <w:fldSimple w:instr=" SEQ MTChap \c \* Arabic \* MERGEFORMAT ">
+        <w:r>
+          <w:rPr>
+            <w:noProof/>
+          </w:rPr>
+          <w:instrText>2</w:instrText>
+        </w:r>
+      </w:fldSimple>
+      <w:r>
+        <w:instrText>.</w:instrText>
+      </w:r>
+      <w:fldSimple w:instr=" SEQ MTEqn \c \* Arabic \* MERGEFORMAT ">
+        <w:r>
+          <w:rPr>
+            <w:noProof/>
+          </w:rPr>
+          <w:instrText>2</w:instrText>
+        </w:r>
+      </w:fldSimple>
+      <w:r>
+        <w:instrText>)</w:instrText>
+      </w:r>
+      <w:bookmarkEnd w:id="17"/>
+      <w:r>
+        <w:fldChar w:fldCharType="end"/>
+      </w:r>
+    </w:p>
+    <w:p>
+      <w:pPr>
+        <w:pStyle w:val="MTDisplayEquation"/>
+      </w:pPr>
+      <w:r>
+        <w:tab/>
+      </w:r>
+      <w:r>
+        <w:rPr>
+          <w:position w:val="-38"/>
+        </w:rPr>
+        <w:object w:dxaOrig="1560" w:dyaOrig="880" w14:anchorId="248ED200">
+          <v:shape id="_x0000_i1049" type="#_x0000_t75" style="width:78pt;height:44.25pt" o:ole="">
+            <v:imagedata r:id="rId24" o:title=""/>
+          </v:shape>
+          <o:OLEObject Type="Embed" ProgID="Equation.DSMT4" ShapeID="_x0000_i1049" DrawAspect="Content" ObjectID="_1688938296" r:id="rId25"/>
+        </w:object>
+      </w:r>
+      <w:r>
+        <w:tab/>
+      </w:r>
+      <w:r>
+        <w:fldChar w:fldCharType="begin"/>
+      </w:r>
+      <w:r>
+        <w:instrText xml:space="preserve"> MACROBUTTON MTPlaceRef \* MERGEFORMAT </w:instrText>
+      </w:r>
+      <w:r>
+        <w:fldChar w:fldCharType="begin"/>
+      </w:r>
+      <w:r>
+        <w:instrText xml:space="preserve"> SEQ MTEqn \h \* MERGEFORMAT </w:instrText>
+      </w:r>
+      <w:r>
+        <w:fldChar w:fldCharType="end"/>
+      </w:r>
+      <w:bookmarkStart w:id="18" w:name="ZEqnNum520302"/>
+      <w:r>
+        <w:instrText>(</w:instrText>
+      </w:r>
+      <w:fldSimple w:instr=" SEQ MTChap \c \* Arabic \* MERGEFORMAT ">
+        <w:r>
+          <w:rPr>
+            <w:noProof/>
+          </w:rPr>
+          <w:instrText>2</w:instrText>
+        </w:r>
+      </w:fldSimple>
+      <w:r>
+        <w:instrText>.</w:instrText>
+      </w:r>
+      <w:fldSimple w:instr=" SEQ MTEqn \c \* Arabic \* MERGEFORMAT ">
+        <w:r>
+          <w:rPr>
+            <w:noProof/>
+          </w:rPr>
+          <w:instrText>3</w:instrText>
+        </w:r>
+      </w:fldSimple>
+      <w:r>
+        <w:instrText>)</w:instrText>
+      </w:r>
+      <w:bookmarkEnd w:id="18"/>
+      <w:r>
+        <w:fldChar w:fldCharType="end"/>
+      </w:r>
+    </w:p>
+    <w:p>
+      <w:pPr>
+        <w:pStyle w:val="TCC-Texto"/>
+      </w:pPr>
+      <w:r>
+        <w:t>Onde:</w:t>
+      </w:r>
+    </w:p>
+    <w:p>
+      <w:pPr>
+        <w:pStyle w:val="TCC-Texto"/>
+        <w:ind w:firstLine="0"/>
+      </w:pPr>
+      <w:r>
+        <w:rPr>
+          <w:position w:val="-14"/>
+        </w:rPr>
+        <w:object w:dxaOrig="300" w:dyaOrig="440" w14:anchorId="27762E1A">
+          <v:shape id="_x0000_i1029" type="#_x0000_t75" style="width:15pt;height:21.75pt" o:ole="">
+            <v:imagedata r:id="rId26" o:title=""/>
+          </v:shape>
+          <o:OLEObject Type="Embed" ProgID="Equation.DSMT4" ShapeID="_x0000_i1029" DrawAspect="Content" ObjectID="_1688938297" r:id="rId27"/>
+        </w:object>
+      </w:r>
+      <w:r>
+        <w:t xml:space="preserve"> </w:t>
+      </w:r>
+      <w:proofErr w:type="gramStart"/>
+      <w:r>
+        <w:t>é</w:t>
+      </w:r>
+      <w:proofErr w:type="gramEnd"/>
+      <w:r>
+        <w:t xml:space="preserve"> a tensão no primário [kV];</w:t>
+      </w:r>
+    </w:p>
+    <w:p>
+      <w:pPr>
+        <w:pStyle w:val="TCC-Texto"/>
+        <w:ind w:firstLine="0"/>
+      </w:pPr>
+      <w:r>
+        <w:rPr>
+          <w:position w:val="-14"/>
+        </w:rPr>
+        <w:object w:dxaOrig="300" w:dyaOrig="440" w14:anchorId="23E3BC5E">
+          <v:shape id="_x0000_i1030" type="#_x0000_t75" style="width:15pt;height:21.75pt" o:ole="">
+            <v:imagedata r:id="rId28" o:title=""/>
+          </v:shape>
+          <o:OLEObject Type="Embed" ProgID="Equation.DSMT4" ShapeID="_x0000_i1030" DrawAspect="Content" ObjectID="_1688938298" r:id="rId29"/>
+        </w:object>
+      </w:r>
+      <w:r>
+        <w:t xml:space="preserve"> </w:t>
+      </w:r>
+      <w:proofErr w:type="gramStart"/>
+      <w:r>
+        <w:t>é</w:t>
+      </w:r>
+      <w:proofErr w:type="gramEnd"/>
+      <w:r>
+        <w:t xml:space="preserve"> a tensão no secundário [kV];</w:t>
+      </w:r>
+    </w:p>
+    <w:p>
+      <w:pPr>
+        <w:pStyle w:val="TCC-Texto"/>
+      </w:pPr>
+      <w:r>
+        <w:t xml:space="preserve">Na </w:t>
+      </w:r>
+      <w:r>
+        <w:fldChar w:fldCharType="begin"/>
+      </w:r>
+      <w:r>
+        <w:instrText xml:space="preserve"> REF _Ref78320495 \h </w:instrText>
+      </w:r>
+      <w:r>
+        <w:fldChar w:fldCharType="separate"/>
+      </w:r>
+      <w:r>
+        <w:t xml:space="preserve">Figura </w:t>
+      </w:r>
+      <w:r>
+        <w:rPr>
+          <w:noProof/>
+        </w:rPr>
+        <w:t>5</w:t>
+      </w:r>
+      <w:r>
+        <w:fldChar w:fldCharType="end"/>
+      </w:r>
+      <w:r>
+        <w:t xml:space="preserve"> podemos ver um transformador alimentado no secundário por uma tensão </w:t>
+      </w:r>
+      <w:proofErr w:type="gramStart"/>
+      <w:r>
+        <w:t>a</w:t>
+      </w:r>
+      <w:r>
+        <w:t xml:space="preserve">lternada </w:t>
+      </w:r>
+      <w:r>
+        <w:rPr>
+          <w:position w:val="-14"/>
+        </w:rPr>
+        <w:object w:dxaOrig="300" w:dyaOrig="440" w14:anchorId="7C4027FB">
+          <v:shape id="_x0000_i1031" type="#_x0000_t75" style="width:15pt;height:21.75pt" o:ole="">
+            <v:imagedata r:id="rId30" o:title=""/>
+          </v:shape>
+          <o:OLEObject Type="Embed" ProgID="Equation.DSMT4" ShapeID="_x0000_i1031" DrawAspect="Content" ObjectID="_1688938299" r:id="rId31"/>
+        </w:object>
+      </w:r>
+      <w:r>
+        <w:t>.</w:t>
+      </w:r>
+      <w:proofErr w:type="gramEnd"/>
+    </w:p>
+    <w:p>
+      <w:pPr>
+        <w:pStyle w:val="TCC-Texto"/>
+        <w:rPr>
+          <w:noProof/>
+        </w:rPr>
+      </w:pPr>
+    </w:p>
+    <w:p>
+      <w:pPr>
+        <w:pStyle w:val="EstiloLegendaABNT"/>
+      </w:pPr>
+      <w:bookmarkStart w:id="19" w:name="_Ref78320495"/>
+      <w:r>
+        <w:t xml:space="preserve">Figura </w:t>
+      </w:r>
+      <w:r>
+        <w:fldChar w:fldCharType="begin"/>
+      </w:r>
+      <w:r>
+        <w:instrText xml:space="preserve"> SEQ Figure \* ARABIC </w:instrText>
+      </w:r>
+      <w:r>
+        <w:fldChar w:fldCharType="separate"/>
+      </w:r>
+      <w:r>
+        <w:rPr>
+          <w:noProof/>
+        </w:rPr>
+        <w:t>5</w:t>
+      </w:r>
+      <w:r>
+        <w:fldChar w:fldCharType="end"/>
+      </w:r>
+      <w:bookmarkEnd w:id="19"/>
+      <w:r>
+        <w:t xml:space="preserve"> - Transformador com secundário aberto</w:t>
+      </w:r>
+    </w:p>
+    <w:p>
+      <w:pPr>
+        <w:pStyle w:val="TCC-Texto"/>
+        <w:jc w:val="center"/>
+      </w:pPr>
+      <w:r>
+        <w:rPr>
+          <w:noProof/>
+          <w:lang w:val="en-US"/>
+        </w:rPr>
+        <w:lastRenderedPageBreak/>
+        <w:drawing>
+          <wp:inline distT="0" distB="0" distL="0" distR="0" wp14:anchorId="2AC537BA" wp14:editId="72F45D3F">
+            <wp:extent cx="3950632" cy="2743200"/>
+            <wp:effectExtent l="0" t="0" r="0" b="0"/>
+            <wp:docPr id="2" name="Imagem 2"/>
+            <wp:cNvGraphicFramePr>
+              <a:graphicFrameLocks xmlns:a="http://schemas.openxmlformats.org/drawingml/2006/main" noChangeAspect="1"/>
+            </wp:cNvGraphicFramePr>
+            <a:graphic xmlns:a="http://schemas.openxmlformats.org/drawingml/2006/main">
+              <a:graphicData uri="http://schemas.openxmlformats.org/drawingml/2006/picture">
+                <pic:pic xmlns:pic="http://schemas.openxmlformats.org/drawingml/2006/picture">
+                  <pic:nvPicPr>
+                    <pic:cNvPr id="1" name=""/>
+                    <pic:cNvPicPr/>
+                  </pic:nvPicPr>
+                  <pic:blipFill rotWithShape="1">
+                    <a:blip r:embed="rId32"/>
+                    <a:srcRect l="5582" t="4947" r="7674" b="3534"/>
+                    <a:stretch/>
+                  </pic:blipFill>
+                  <pic:spPr bwMode="auto">
+                    <a:xfrm>
+                      <a:off x="0" y="0"/>
+                      <a:ext cx="3950632" cy="2743200"/>
+                    </a:xfrm>
+                    <a:prstGeom prst="rect">
+                      <a:avLst/>
+                    </a:prstGeom>
+                    <a:ln>
+                      <a:noFill/>
+                    </a:ln>
+                    <a:extLst>
+                      <a:ext uri="{53640926-AAD7-44D8-BBD7-CCE9431645EC}">
+                        <a14:shadowObscured xmlns:a14="http://schemas.microsoft.com/office/drawing/2010/main"/>
+                      </a:ext>
+                    </a:extLst>
+                  </pic:spPr>
+                </pic:pic>
+              </a:graphicData>
+            </a:graphic>
+          </wp:inline>
+        </w:drawing>
+      </w:r>
+    </w:p>
+    <w:p>
+      <w:pPr>
+        <w:pStyle w:val="EstiloLegendaABNT"/>
+      </w:pPr>
+      <w:r>
+        <w:t xml:space="preserve">Fonte: </w:t>
+      </w:r>
+      <w:sdt>
+        <w:sdtPr>
+          <w:id w:val="1316844452"/>
+          <w:citation/>
+        </w:sdtPr>
+        <w:sdtContent>
+          <w:r>
+            <w:fldChar w:fldCharType="begin"/>
+          </w:r>
+          <w:r>
+            <w:instrText xml:space="preserve"> CITATION FIT14 \l 1046 </w:instrText>
+          </w:r>
+          <w:r>
+            <w:fldChar w:fldCharType="separate"/>
+          </w:r>
+          <w:r>
+            <w:rPr>
+              <w:noProof/>
+            </w:rPr>
+            <w:t>(FITZGERALD, KINGSLEY e UMANS., 2014)</w:t>
+          </w:r>
+          <w:r>
+            <w:fldChar w:fldCharType="end"/>
+          </w:r>
+        </w:sdtContent>
+      </w:sdt>
+    </w:p>
+    <w:p>
+      <w:pPr>
+        <w:pStyle w:val="TCC-Texto"/>
+      </w:pPr>
+      <w:r>
+        <w:t xml:space="preserve">Quando o transformador está sem carga (a vazio), </w:t>
+      </w:r>
+      <w:r>
+        <w:t xml:space="preserve">como na </w:t>
+      </w:r>
+      <w:r>
+        <w:fldChar w:fldCharType="begin"/>
+      </w:r>
+      <w:r>
+        <w:instrText xml:space="preserve"> REF _Ref78320495 \h </w:instrText>
+      </w:r>
+      <w:r>
+        <w:fldChar w:fldCharType="separate"/>
+      </w:r>
+      <w:r>
+        <w:t xml:space="preserve">Figura </w:t>
+      </w:r>
+      <w:r>
+        <w:rPr>
+          <w:noProof/>
+        </w:rPr>
+        <w:t>5</w:t>
+      </w:r>
+      <w:r>
+        <w:fldChar w:fldCharType="end"/>
+      </w:r>
+      <w:r>
+        <w:t xml:space="preserve">, </w:t>
+      </w:r>
+      <w:r>
+        <w:t xml:space="preserve">uma pequena </w:t>
+      </w:r>
+      <w:proofErr w:type="gramStart"/>
+      <w:r>
+        <w:t xml:space="preserve">corrente </w:t>
+      </w:r>
+      <w:r>
+        <w:rPr>
+          <w:position w:val="-20"/>
+        </w:rPr>
+        <w:object w:dxaOrig="279" w:dyaOrig="499" w14:anchorId="4D5DCDE6">
+          <v:shape id="_x0000_i1032" type="#_x0000_t75" style="width:14.25pt;height:24.75pt" o:ole="">
+            <v:imagedata r:id="rId33" o:title=""/>
+          </v:shape>
+          <o:OLEObject Type="Embed" ProgID="Equation.DSMT4" ShapeID="_x0000_i1032" DrawAspect="Content" ObjectID="_1688938300" r:id="rId34"/>
+        </w:object>
+      </w:r>
+      <w:r>
+        <w:t>,</w:t>
+      </w:r>
+      <w:proofErr w:type="gramEnd"/>
+      <w:r>
+        <w:t xml:space="preserve"> que é denominada de corrente de excitação, circula no primário e estabelece um fluxo magnético alternado no circuito magnético </w:t>
+      </w:r>
+      <w:sdt>
+        <w:sdtPr>
+          <w:id w:val="1173839727"/>
+          <w:citation/>
+        </w:sdtPr>
+        <w:sdtContent>
+          <w:r>
+            <w:fldChar w:fldCharType="begin"/>
+          </w:r>
+          <w:r>
+            <w:instrText xml:space="preserve"> CITATION FIT14 \l 1046 </w:instrText>
+          </w:r>
+          <w:r>
+            <w:fldChar w:fldCharType="separate"/>
+          </w:r>
+          <w:r>
+            <w:rPr>
+              <w:noProof/>
+            </w:rPr>
+            <w:t>(FITZGERALD, KINGSLEY e UMANS., 2014)</w:t>
+          </w:r>
+          <w:r>
+            <w:fldChar w:fldCharType="end"/>
+          </w:r>
+        </w:sdtContent>
+      </w:sdt>
+      <w:r>
+        <w:t xml:space="preserve">. A lei de Faraday relaciona </w:t>
+      </w:r>
+      <w:r>
+        <w:t>esse</w:t>
+      </w:r>
+      <w:r>
+        <w:t xml:space="preserve"> fluxo com a força eletromotriz</w:t>
+      </w:r>
+      <w:r>
+        <w:t xml:space="preserve"> induzida (FEM)</w:t>
+      </w:r>
+      <w:r>
+        <w:t xml:space="preserve">, pela </w:t>
+      </w:r>
+      <w:proofErr w:type="gramStart"/>
+      <w:r>
+        <w:t xml:space="preserve">equação </w:t>
+      </w:r>
+      <w:r>
+        <w:fldChar w:fldCharType="begin"/>
+      </w:r>
+      <w:r>
+        <w:instrText xml:space="preserve"> GOTOBUTTON ZEqnNum197706  \* MERGEFORMAT </w:instrText>
+      </w:r>
+      <w:r>
+        <w:fldChar w:fldCharType="begin"/>
+      </w:r>
+      <w:r>
+        <w:instrText xml:space="preserve"> REF ZEqnNum197706 \* Charformat \! \* MERGEFORMAT </w:instrText>
+      </w:r>
+      <w:r>
+        <w:fldChar w:fldCharType="separate"/>
+      </w:r>
+      <w:r>
+        <w:instrText>(2.4)</w:instrText>
+      </w:r>
+      <w:r>
+        <w:fldChar w:fldCharType="end"/>
+      </w:r>
+      <w:r>
+        <w:fldChar w:fldCharType="end"/>
+      </w:r>
+      <w:r>
+        <w:t xml:space="preserve"> </w:t>
+      </w:r>
+      <w:sdt>
+        <w:sdtPr>
+          <w:id w:val="-373998463"/>
+          <w:citation/>
+        </w:sdtPr>
+        <w:sdtContent>
+          <w:r>
+            <w:fldChar w:fldCharType="begin"/>
+          </w:r>
+          <w:r>
+            <w:instrText xml:space="preserve"> CITATION Sob19 \l 1046 </w:instrText>
+          </w:r>
+          <w:r>
+            <w:fldChar w:fldCharType="separate"/>
+          </w:r>
+          <w:r>
+            <w:rPr>
+              <w:noProof/>
+            </w:rPr>
+            <w:t>(</w:t>
+          </w:r>
+          <w:proofErr w:type="gramEnd"/>
+          <w:r>
+            <w:rPr>
+              <w:noProof/>
+            </w:rPr>
+            <w:t>SOBRINHO, 2019)</w:t>
+          </w:r>
+          <w:r>
+            <w:fldChar w:fldCharType="end"/>
+          </w:r>
+        </w:sdtContent>
+      </w:sdt>
+      <w:r>
+        <w:t>.</w:t>
+      </w:r>
+    </w:p>
+    <w:p>
+      <w:pPr>
+        <w:pStyle w:val="MTDisplayEquation"/>
+      </w:pPr>
+      <w:r>
+        <w:tab/>
+      </w:r>
+      <w:r>
+        <w:rPr>
+          <w:position w:val="-28"/>
+        </w:rPr>
+        <w:object w:dxaOrig="1820" w:dyaOrig="760" w14:anchorId="32FA63EC">
+          <v:shape id="_x0000_i1039" type="#_x0000_t75" style="width:90.75pt;height:38.25pt" o:ole="">
+            <v:imagedata r:id="rId35" o:title=""/>
+          </v:shape>
+          <o:OLEObject Type="Embed" ProgID="Equation.DSMT4" ShapeID="_x0000_i1039" DrawAspect="Content" ObjectID="_1688938301" r:id="rId36"/>
+        </w:object>
+      </w:r>
+      <w:r>
+        <w:tab/>
+      </w:r>
+      <w:r>
+        <w:fldChar w:fldCharType="begin"/>
+      </w:r>
+      <w:r>
+        <w:instrText xml:space="preserve"> MACROBUTTON MTPlaceRef \* MERGEFORMAT </w:instrText>
+      </w:r>
+      <w:r>
+        <w:fldChar w:fldCharType="begin"/>
+      </w:r>
+      <w:r>
+        <w:instrText xml:space="preserve"> SEQ MTEqn \h \* MERGEFORMAT </w:instrText>
+      </w:r>
+      <w:r>
+        <w:fldChar w:fldCharType="end"/>
+      </w:r>
+      <w:bookmarkStart w:id="20" w:name="ZEqnNum197706"/>
+      <w:r>
+        <w:instrText>(</w:instrText>
+      </w:r>
+      <w:fldSimple w:instr=" SEQ MTChap \c \* Arabic \* MERGEFORMAT ">
+        <w:r>
+          <w:rPr>
+            <w:noProof/>
+          </w:rPr>
+          <w:instrText>2</w:instrText>
+        </w:r>
+      </w:fldSimple>
+      <w:r>
+        <w:instrText>.</w:instrText>
+      </w:r>
+      <w:fldSimple w:instr=" SEQ MTEqn \c \* Arabic \* MERGEFORMAT ">
+        <w:r>
+          <w:rPr>
+            <w:noProof/>
+          </w:rPr>
+          <w:instrText>4</w:instrText>
+        </w:r>
+      </w:fldSimple>
+      <w:r>
+        <w:instrText>)</w:instrText>
+      </w:r>
+      <w:bookmarkEnd w:id="20"/>
+      <w:r>
+        <w:fldChar w:fldCharType="end"/>
+      </w:r>
+    </w:p>
+    <w:p>
+      <w:pPr>
+        <w:pStyle w:val="TCC-Texto"/>
+      </w:pPr>
+      <w:r>
+        <w:t>Onde:</w:t>
+      </w:r>
+    </w:p>
+    <w:p>
+      <w:pPr>
+        <w:pStyle w:val="TCC-Texto"/>
+        <w:ind w:firstLine="0"/>
+      </w:pPr>
+      <w:r>
+        <w:rPr>
+          <w:position w:val="-6"/>
+        </w:rPr>
+        <w:object w:dxaOrig="220" w:dyaOrig="240" w14:anchorId="7C04585C">
+          <v:shape id="_x0000_i1033" type="#_x0000_t75" style="width:11.25pt;height:12pt" o:ole="">
+            <v:imagedata r:id="rId37" o:title=""/>
+          </v:shape>
+          <o:OLEObject Type="Embed" ProgID="Equation.DSMT4" ShapeID="_x0000_i1033" DrawAspect="Content" ObjectID="_1688938302" r:id="rId38"/>
+        </w:object>
+      </w:r>
+      <w:r>
+        <w:t xml:space="preserve"> </w:t>
+      </w:r>
+      <w:proofErr w:type="spellStart"/>
+      <w:proofErr w:type="gramStart"/>
+      <w:r>
+        <w:t>é</w:t>
+      </w:r>
+      <w:proofErr w:type="spellEnd"/>
+      <w:proofErr w:type="gramEnd"/>
+      <w:r>
+        <w:t xml:space="preserve"> FEM induzida;</w:t>
+      </w:r>
+    </w:p>
+    <w:p>
+      <w:pPr>
+        <w:pStyle w:val="TCC-Texto"/>
+        <w:ind w:firstLine="0"/>
+      </w:pPr>
+      <w:r>
+        <w:rPr>
+          <w:position w:val="-12"/>
+        </w:rPr>
+        <w:object w:dxaOrig="540" w:dyaOrig="360" w14:anchorId="215AB3BE">
+          <v:shape id="_x0000_i1034" type="#_x0000_t75" style="width:27pt;height:18pt" o:ole="">
+            <v:imagedata r:id="rId39" o:title=""/>
+          </v:shape>
+          <o:OLEObject Type="Embed" ProgID="Equation.DSMT4" ShapeID="_x0000_i1034" DrawAspect="Content" ObjectID="_1688938303" r:id="rId40"/>
+        </w:object>
+      </w:r>
+      <w:r>
+        <w:t xml:space="preserve"> </w:t>
+      </w:r>
+      <w:proofErr w:type="gramStart"/>
+      <w:r>
+        <w:t>é</w:t>
+      </w:r>
+      <w:proofErr w:type="gramEnd"/>
+      <w:r>
+        <w:t xml:space="preserve"> a função que descreve o fluxo magnético na coluna do núcleo em função do tempo;</w:t>
+      </w:r>
+    </w:p>
+    <w:p>
+      <w:pPr>
+        <w:pStyle w:val="TCC-Texto"/>
+      </w:pPr>
+      <w:r>
+        <w:t xml:space="preserve">Na maioria dos transformadores a queda de tensão a vazio (sem carga) na resistência do primário é bem pequena. Além disso, as formas de onda da </w:t>
+      </w:r>
+      <w:proofErr w:type="gramStart"/>
+      <w:r>
+        <w:t xml:space="preserve">tensão </w:t>
+      </w:r>
+      <w:r>
+        <w:rPr>
+          <w:position w:val="-14"/>
+        </w:rPr>
+        <w:object w:dxaOrig="300" w:dyaOrig="440" w14:anchorId="3011270E">
+          <v:shape id="_x0000_i1035" type="#_x0000_t75" style="width:15pt;height:21.75pt" o:ole="">
+            <v:imagedata r:id="rId41" o:title=""/>
+          </v:shape>
+          <o:OLEObject Type="Embed" ProgID="Equation.DSMT4" ShapeID="_x0000_i1035" DrawAspect="Content" ObjectID="_1688938304" r:id="rId42"/>
+        </w:object>
+      </w:r>
+      <w:r>
+        <w:t xml:space="preserve"> e</w:t>
+      </w:r>
+      <w:proofErr w:type="gramEnd"/>
+      <w:r>
+        <w:t xml:space="preserve"> </w:t>
+      </w:r>
+      <w:r>
+        <w:rPr>
+          <w:position w:val="-14"/>
+        </w:rPr>
+        <w:object w:dxaOrig="300" w:dyaOrig="440" w14:anchorId="3103411E">
+          <v:shape id="_x0000_i1038" type="#_x0000_t75" style="width:15pt;height:21.75pt" o:ole="">
+            <v:imagedata r:id="rId43" o:title=""/>
+          </v:shape>
+          <o:OLEObject Type="Embed" ProgID="Equation.DSMT4" ShapeID="_x0000_i1038" DrawAspect="Content" ObjectID="_1688938305" r:id="rId44"/>
+        </w:object>
+      </w:r>
+      <w:r>
+        <w:t xml:space="preserve"> da FEM induzida </w:t>
+      </w:r>
+      <w:r>
+        <w:rPr>
+          <w:position w:val="-6"/>
+        </w:rPr>
+        <w:object w:dxaOrig="220" w:dyaOrig="240" w14:anchorId="147E0690">
+          <v:shape id="_x0000_i1036" type="#_x0000_t75" style="width:11.25pt;height:12pt" o:ole="">
+            <v:imagedata r:id="rId45" o:title=""/>
+          </v:shape>
+          <o:OLEObject Type="Embed" ProgID="Equation.DSMT4" ShapeID="_x0000_i1036" DrawAspect="Content" ObjectID="_1688938306" r:id="rId46"/>
+        </w:object>
+      </w:r>
+      <w:r>
+        <w:t xml:space="preserve">são bem parecidas e quase senoidais. O que faz com que a análise possa ser simplificada </w:t>
+      </w:r>
+      <w:r>
+        <w:t xml:space="preserve">por meio da </w:t>
+      </w:r>
+      <w:proofErr w:type="gramStart"/>
+      <w:r>
+        <w:t xml:space="preserve">equação </w:t>
+      </w:r>
+      <w:r>
+        <w:fldChar w:fldCharType="begin"/>
+      </w:r>
+      <w:r>
+        <w:instrText xml:space="preserve"> GOTOBUTTON ZEqnNum701247  \* MERGEFORMAT </w:instrText>
+      </w:r>
+      <w:r>
+        <w:fldChar w:fldCharType="begin"/>
+      </w:r>
+      <w:r>
+        <w:instrText xml:space="preserve"> REF ZEqnNum701247 \* Charformat \! \* MERGEFORMAT </w:instrText>
+      </w:r>
+      <w:r>
+        <w:fldChar w:fldCharType="separate"/>
+      </w:r>
+      <w:r>
+        <w:instrText>(2.5)</w:instrText>
+      </w:r>
+      <w:r>
+        <w:fldChar w:fldCharType="end"/>
+      </w:r>
+      <w:r>
+        <w:fldChar w:fldCharType="end"/>
+      </w:r>
+      <w:r>
+        <w:t>.</w:t>
+      </w:r>
+      <w:proofErr w:type="gramEnd"/>
+      <w:sdt>
+        <w:sdtPr>
+          <w:id w:val="941965320"/>
+          <w:citation/>
+        </w:sdtPr>
+        <w:sdtContent>
+          <w:r>
+            <w:fldChar w:fldCharType="begin"/>
+          </w:r>
+          <w:r>
+            <w:instrText xml:space="preserve"> CITATION FIT14 \l 1046 </w:instrText>
+          </w:r>
+          <w:r>
+            <w:fldChar w:fldCharType="separate"/>
+          </w:r>
+          <w:r>
+            <w:rPr>
+              <w:noProof/>
+            </w:rPr>
+            <w:t xml:space="preserve"> (FITZGERALD, KINGSLEY e UMANS., 2014)</w:t>
+          </w:r>
+          <w:r>
+            <w:fldChar w:fldCharType="end"/>
+          </w:r>
+        </w:sdtContent>
+      </w:sdt>
+      <w:r>
+        <w:t>.</w:t>
+      </w:r>
+    </w:p>
+    <w:p>
+      <w:pPr>
+        <w:pStyle w:val="MTDisplayEquation"/>
+      </w:pPr>
+      <w:r>
+        <w:tab/>
+      </w:r>
+      <w:r>
+        <w:rPr>
+          <w:position w:val="-16"/>
+        </w:rPr>
+        <w:object w:dxaOrig="2480" w:dyaOrig="460" w14:anchorId="4392856F">
+          <v:shape id="_x0000_i1037" type="#_x0000_t75" style="width:123.75pt;height:23.25pt" o:ole="">
+            <v:imagedata r:id="rId47" o:title=""/>
+          </v:shape>
+          <o:OLEObject Type="Embed" ProgID="Equation.DSMT4" ShapeID="_x0000_i1037" DrawAspect="Content" ObjectID="_1688938307" r:id="rId48"/>
+        </w:object>
+      </w:r>
+      <w:r>
+        <w:tab/>
+      </w:r>
+      <w:r>
+        <w:fldChar w:fldCharType="begin"/>
+      </w:r>
+      <w:r>
+        <w:instrText xml:space="preserve"> MACROBUTTON MTPlaceRef \* MERGEFORMAT </w:instrText>
+      </w:r>
+      <w:r>
+        <w:fldChar w:fldCharType="begin"/>
+      </w:r>
+      <w:r>
+        <w:instrText xml:space="preserve"> SEQ MTEqn \h \* MERGEFORMAT </w:instrText>
+      </w:r>
+      <w:r>
+        <w:fldChar w:fldCharType="end"/>
+      </w:r>
+      <w:bookmarkStart w:id="21" w:name="ZEqnNum701247"/>
+      <w:r>
+        <w:instrText>(</w:instrText>
+      </w:r>
+      <w:fldSimple w:instr=" SEQ MTChap \c \* Arabic \* MERGEFORMAT ">
+        <w:r>
+          <w:rPr>
+            <w:noProof/>
+          </w:rPr>
+          <w:instrText>2</w:instrText>
+        </w:r>
+      </w:fldSimple>
+      <w:r>
+        <w:instrText>.</w:instrText>
+      </w:r>
+      <w:fldSimple w:instr=" SEQ MTEqn \c \* Arabic \* MERGEFORMAT ">
+        <w:r>
+          <w:rPr>
+            <w:noProof/>
+          </w:rPr>
+          <w:instrText>5</w:instrText>
+        </w:r>
+      </w:fldSimple>
+      <w:r>
+        <w:instrText>)</w:instrText>
+      </w:r>
+      <w:bookmarkEnd w:id="21"/>
+      <w:r>
+        <w:fldChar w:fldCharType="end"/>
+      </w:r>
+    </w:p>
+    <w:p>
+      <w:pPr>
+        <w:pStyle w:val="TCC-Texto"/>
+      </w:pPr>
+      <w:r>
+        <w:t>Onde:</w:t>
+      </w:r>
+    </w:p>
+    <w:p>
+      <w:pPr>
+        <w:pStyle w:val="TCC-Texto"/>
+        <w:ind w:firstLine="0"/>
+      </w:pPr>
+      <w:r>
+        <w:rPr>
+          <w:position w:val="-16"/>
+        </w:rPr>
+        <w:object w:dxaOrig="600" w:dyaOrig="460" w14:anchorId="00DB3D64">
+          <v:shape id="_x0000_i1040" type="#_x0000_t75" style="width:30pt;height:23.25pt" o:ole="">
+            <v:imagedata r:id="rId49" o:title=""/>
+          </v:shape>
+          <o:OLEObject Type="Embed" ProgID="Equation.DSMT4" ShapeID="_x0000_i1040" DrawAspect="Content" ObjectID="_1688938308" r:id="rId50"/>
+        </w:object>
+      </w:r>
+      <w:r>
+        <w:t xml:space="preserve"> </w:t>
+      </w:r>
+      <w:proofErr w:type="gramStart"/>
+      <w:r>
+        <w:t>é</w:t>
+      </w:r>
+      <w:proofErr w:type="gramEnd"/>
+      <w:r>
+        <w:t xml:space="preserve"> o fluxo magnético máximo na coluna do núcleo [</w:t>
+      </w:r>
+      <w:proofErr w:type="spellStart"/>
+      <w:r>
+        <w:t>Wb</w:t>
+      </w:r>
+      <w:proofErr w:type="spellEnd"/>
+      <w:r>
+        <w:t>];</w:t>
+      </w:r>
+    </w:p>
+    <w:p>
+      <w:pPr>
+        <w:pStyle w:val="TCC-Texto"/>
+        <w:ind w:firstLine="0"/>
+      </w:pPr>
+      <w:r>
+        <w:rPr>
+          <w:position w:val="-6"/>
+        </w:rPr>
+        <w:object w:dxaOrig="260" w:dyaOrig="240" w14:anchorId="46EC8E53">
+          <v:shape id="_x0000_i1041" type="#_x0000_t75" style="width:12.75pt;height:12pt" o:ole="">
+            <v:imagedata r:id="rId51" o:title=""/>
+          </v:shape>
+          <o:OLEObject Type="Embed" ProgID="Equation.DSMT4" ShapeID="_x0000_i1041" DrawAspect="Content" ObjectID="_1688938309" r:id="rId52"/>
+        </w:object>
+      </w:r>
+      <w:r>
+        <w:t xml:space="preserve"> </w:t>
+      </w:r>
+      <w:proofErr w:type="gramStart"/>
+      <w:r>
+        <w:t>é</w:t>
+      </w:r>
+      <w:proofErr w:type="gramEnd"/>
+      <w:r>
+        <w:t xml:space="preserve"> a velocidade angular;</w:t>
+      </w:r>
+    </w:p>
+    <w:p>
+      <w:pPr>
+        <w:pStyle w:val="TCC-Texto"/>
+      </w:pPr>
+      <w:proofErr w:type="gramStart"/>
+      <w:r>
+        <w:t xml:space="preserve">Substituindo </w:t>
+      </w:r>
+      <w:r>
+        <w:rPr>
+          <w:lang w:val="en-US"/>
+        </w:rPr>
+        <w:fldChar w:fldCharType="begin"/>
+      </w:r>
+      <w:r>
+        <w:instrText xml:space="preserve"> GOTOBUTTON ZEqnNum701247  \* MERGEFORMAT </w:instrText>
+      </w:r>
+      <w:r>
+        <w:rPr>
+          <w:lang w:val="en-US"/>
+        </w:rPr>
+        <w:fldChar w:fldCharType="begin"/>
+      </w:r>
+      <w:r>
+        <w:instrText xml:space="preserve"> REF ZEqnNum701247 \* Charformat \! \* MERGEFORMAT </w:instrText>
+      </w:r>
+      <w:r>
+        <w:rPr>
+          <w:lang w:val="en-US"/>
+        </w:rPr>
+        <w:fldChar w:fldCharType="separate"/>
+      </w:r>
+      <w:r>
+        <w:instrText>(2.5)</w:instrText>
+      </w:r>
+      <w:r>
+        <w:rPr>
+          <w:lang w:val="en-US"/>
+        </w:rPr>
+        <w:fldChar w:fldCharType="end"/>
+      </w:r>
+      <w:r>
+        <w:rPr>
+          <w:lang w:val="en-US"/>
+        </w:rPr>
+        <w:fldChar w:fldCharType="end"/>
+      </w:r>
+      <w:r>
+        <w:t xml:space="preserve"> em</w:t>
+      </w:r>
+      <w:proofErr w:type="gramEnd"/>
+      <w:r>
+        <w:t xml:space="preserve"> </w:t>
+      </w:r>
+      <w:r>
+        <w:rPr>
+          <w:lang w:val="en-US"/>
+        </w:rPr>
+        <w:fldChar w:fldCharType="begin"/>
+      </w:r>
+      <w:r>
+        <w:instrText xml:space="preserve"> GOTOBUTTON ZEqnNum197706  \* MERGEFORMAT </w:instrText>
+      </w:r>
+      <w:r>
+        <w:rPr>
+          <w:lang w:val="en-US"/>
+        </w:rPr>
+        <w:fldChar w:fldCharType="begin"/>
+      </w:r>
+      <w:r>
+        <w:instrText xml:space="preserve"> REF ZEqnNum197706 \* Charformat \! \* MERGEFORMAT </w:instrText>
+      </w:r>
+      <w:r>
+        <w:rPr>
+          <w:lang w:val="en-US"/>
+        </w:rPr>
+        <w:fldChar w:fldCharType="separate"/>
+      </w:r>
+      <w:r>
+        <w:instrText>(2.4)</w:instrText>
+      </w:r>
+      <w:r>
+        <w:rPr>
+          <w:lang w:val="en-US"/>
+        </w:rPr>
+        <w:fldChar w:fldCharType="end"/>
+      </w:r>
+      <w:r>
+        <w:rPr>
+          <w:lang w:val="en-US"/>
+        </w:rPr>
+        <w:fldChar w:fldCharType="end"/>
+      </w:r>
+      <w:r>
+        <w:t xml:space="preserve"> </w:t>
+      </w:r>
+      <w:r>
+        <w:t>e derivando em relação ao tempo, temos:</w:t>
+      </w:r>
+    </w:p>
+    <w:p>
+      <w:pPr>
+        <w:pStyle w:val="MTDisplayEquation"/>
+      </w:pPr>
+      <w:r>
+        <w:tab/>
+      </w:r>
+      <w:r>
+        <w:rPr>
+          <w:position w:val="-34"/>
+        </w:rPr>
+        <w:object w:dxaOrig="4660" w:dyaOrig="820" w14:anchorId="0D2A28AF">
+          <v:shape id="_x0000_i1042" type="#_x0000_t75" style="width:233.25pt;height:41.25pt" o:ole="">
+            <v:imagedata r:id="rId53" o:title=""/>
+          </v:shape>
+          <o:OLEObject Type="Embed" ProgID="Equation.DSMT4" ShapeID="_x0000_i1042" DrawAspect="Content" ObjectID="_1688938310" r:id="rId54"/>
+        </w:object>
+      </w:r>
+      <w:r>
+        <w:tab/>
+      </w:r>
+      <w:r>
+        <w:fldChar w:fldCharType="begin"/>
+      </w:r>
+      <w:r>
+        <w:instrText xml:space="preserve"> MACROBUTTON MTPlaceRef \* MERGEFORMAT </w:instrText>
+      </w:r>
+      <w:r>
+        <w:fldChar w:fldCharType="begin"/>
+      </w:r>
+      <w:r>
+        <w:instrText xml:space="preserve"> SEQ MTEqn \h \* MERGEFORMAT </w:instrText>
+      </w:r>
+      <w:r>
+        <w:fldChar w:fldCharType="end"/>
+      </w:r>
+      <w:bookmarkStart w:id="22" w:name="ZEqnNum335275"/>
+      <w:r>
+        <w:instrText>(</w:instrText>
+      </w:r>
+      <w:fldSimple w:instr=" SEQ MTChap \c \* Arabic \* MERGEFORMAT ">
+        <w:r>
+          <w:rPr>
+            <w:noProof/>
+          </w:rPr>
+          <w:instrText>2</w:instrText>
+        </w:r>
+      </w:fldSimple>
+      <w:r>
+        <w:instrText>.</w:instrText>
+      </w:r>
+      <w:fldSimple w:instr=" SEQ MTEqn \c \* Arabic \* MERGEFORMAT ">
+        <w:r>
+          <w:rPr>
+            <w:noProof/>
+          </w:rPr>
+          <w:instrText>6</w:instrText>
+        </w:r>
+      </w:fldSimple>
+      <w:r>
+        <w:instrText>)</w:instrText>
+      </w:r>
+      <w:bookmarkEnd w:id="22"/>
+      <w:r>
+        <w:fldChar w:fldCharType="end"/>
+      </w:r>
+    </w:p>
+    <w:p>
+      <w:pPr>
+        <w:pStyle w:val="TCC-Texto"/>
+      </w:pPr>
+      <w:r>
+        <w:t xml:space="preserve">Na equação </w:t>
+      </w:r>
+      <w:r>
+        <w:fldChar w:fldCharType="begin"/>
+      </w:r>
+      <w:r>
+        <w:instrText xml:space="preserve"> GOTOBUTTON ZEqnNum335275  \* MERGEFORMAT </w:instrText>
+      </w:r>
+      <w:r>
+        <w:fldChar w:fldCharType="begin"/>
+      </w:r>
+      <w:r>
+        <w:instrText xml:space="preserve"> REF ZEqnNum335275 \* Charformat \! \* MERGEFORMAT </w:instrText>
+      </w:r>
+      <w:r>
+        <w:fldChar w:fldCharType="separate"/>
+      </w:r>
+      <w:r>
+        <w:instrText>(2.6)</w:instrText>
+      </w:r>
+      <w:r>
+        <w:fldChar w:fldCharType="end"/>
+      </w:r>
+      <w:r>
+        <w:fldChar w:fldCharType="end"/>
+      </w:r>
+      <w:r>
+        <w:t xml:space="preserve"> </w:t>
+      </w:r>
+      <w:r>
+        <w:rPr>
+          <w:position w:val="-4"/>
+        </w:rPr>
+        <w:object w:dxaOrig="240" w:dyaOrig="279" w14:anchorId="199951BF">
+          <v:shape id="_x0000_i1043" type="#_x0000_t75" style="width:12pt;height:14.25pt" o:ole="">
+            <v:imagedata r:id="rId55" o:title=""/>
+          </v:shape>
+          <o:OLEObject Type="Embed" ProgID="Equation.DSMT4" ShapeID="_x0000_i1043" DrawAspect="Content" ObjectID="_1688938311" r:id="rId56"/>
+        </w:object>
+      </w:r>
+      <w:r>
+        <w:t xml:space="preserve"> </w:t>
+      </w:r>
+      <w:r>
+        <w:t>é a frequência de operação do transformador [Hz].</w:t>
+      </w:r>
+    </w:p>
+    <w:p>
+      <w:pPr>
+        <w:pStyle w:val="TCC-Texto"/>
+      </w:pPr>
+      <w:r>
+        <w:t xml:space="preserve">Segundo </w:t>
+      </w:r>
+      <w:sdt>
+        <w:sdtPr>
+          <w:id w:val="-503133763"/>
+          <w:citation/>
+        </w:sdtPr>
+        <w:sdtContent>
+          <w:r>
+            <w:fldChar w:fldCharType="begin"/>
+          </w:r>
+          <w:r>
+            <w:instrText xml:space="preserve"> CITATION UPA08 \l 1046 </w:instrText>
+          </w:r>
+          <w:r>
+            <w:fldChar w:fldCharType="separate"/>
+          </w:r>
+          <w:r>
+            <w:rPr>
+              <w:noProof/>
+            </w:rPr>
+            <w:t>(UPADHYAY, 2008)</w:t>
+          </w:r>
+          <w:r>
+            <w:fldChar w:fldCharType="end"/>
+          </w:r>
+        </w:sdtContent>
+      </w:sdt>
+      <w:r>
+        <w:t xml:space="preserve"> a relação entre o valor de pico da densidade de </w:t>
+      </w:r>
+      <w:proofErr w:type="gramStart"/>
+      <w:r>
+        <w:t xml:space="preserve">fluxo </w:t>
+      </w:r>
+      <w:r>
+        <w:rPr>
+          <w:position w:val="-14"/>
+        </w:rPr>
+        <w:object w:dxaOrig="440" w:dyaOrig="440" w14:anchorId="715E8612">
+          <v:shape id="_x0000_i1045" type="#_x0000_t75" style="width:21.75pt;height:21.75pt" o:ole="">
+            <v:imagedata r:id="rId57" o:title=""/>
+          </v:shape>
+          <o:OLEObject Type="Embed" ProgID="Equation.DSMT4" ShapeID="_x0000_i1045" DrawAspect="Content" ObjectID="_1688938312" r:id="rId58"/>
+        </w:object>
+      </w:r>
+      <w:r>
+        <w:t xml:space="preserve"> e</w:t>
+      </w:r>
+      <w:proofErr w:type="gramEnd"/>
+      <w:r>
+        <w:t xml:space="preserve"> o fluxo magnético máximo </w:t>
+      </w:r>
+      <w:r>
+        <w:rPr>
+          <w:position w:val="-16"/>
+        </w:rPr>
+        <w:object w:dxaOrig="600" w:dyaOrig="460" w14:anchorId="43AEFC9D">
+          <v:shape id="_x0000_i1044" type="#_x0000_t75" style="width:30pt;height:23.25pt" o:ole="">
+            <v:imagedata r:id="rId49" o:title=""/>
+          </v:shape>
+          <o:OLEObject Type="Embed" ProgID="Equation.DSMT4" ShapeID="_x0000_i1044" DrawAspect="Content" ObjectID="_1688938313" r:id="rId59"/>
+        </w:object>
+      </w:r>
+      <w:r>
+        <w:t xml:space="preserve"> é dado pela equação </w:t>
+      </w:r>
+      <w:r>
+        <w:fldChar w:fldCharType="begin"/>
+      </w:r>
+      <w:r>
+        <w:instrText xml:space="preserve"> GOTOBUTTON ZEqnNum138933  \* MERGEFORMAT </w:instrText>
+      </w:r>
+      <w:r>
+        <w:fldChar w:fldCharType="begin"/>
+      </w:r>
+      <w:r>
+        <w:instrText xml:space="preserve"> REF ZEqnNum138933 \* Charformat \! \* MERGEFORMAT </w:instrText>
+      </w:r>
+      <w:r>
+        <w:fldChar w:fldCharType="separate"/>
+      </w:r>
+      <w:r>
+        <w:instrText>(2.7)</w:instrText>
+      </w:r>
+      <w:r>
+        <w:fldChar w:fldCharType="end"/>
+      </w:r>
+      <w:r>
+        <w:fldChar w:fldCharType="end"/>
+      </w:r>
+      <w:r>
+        <w:t xml:space="preserve"> onde </w:t>
+      </w:r>
+      <w:r>
+        <w:rPr>
+          <w:position w:val="-16"/>
+        </w:rPr>
+        <w:object w:dxaOrig="360" w:dyaOrig="460" w14:anchorId="6E494AC3">
+          <v:shape id="_x0000_i1046" type="#_x0000_t75" style="width:18pt;height:23.25pt" o:ole="">
+            <v:imagedata r:id="rId60" o:title=""/>
+          </v:shape>
+          <o:OLEObject Type="Embed" ProgID="Equation.DSMT4" ShapeID="_x0000_i1046" DrawAspect="Content" ObjectID="_1688938314" r:id="rId61"/>
+        </w:object>
+      </w:r>
+      <w:r>
+        <w:t>é a área da coluna em mm².</w:t>
+      </w:r>
+    </w:p>
+    <w:p>
+      <w:pPr>
+        <w:pStyle w:val="MTDisplayEquation"/>
+      </w:pPr>
+      <w:r>
+        <w:tab/>
+      </w:r>
+      <w:r>
+        <w:rPr>
+          <w:position w:val="-16"/>
+        </w:rPr>
+        <w:object w:dxaOrig="1680" w:dyaOrig="460" w14:anchorId="20726747">
+          <v:shape id="_x0000_i1047" type="#_x0000_t75" style="width:84pt;height:23.25pt" o:ole="">
+            <v:imagedata r:id="rId62" o:title=""/>
+          </v:shape>
+          <o:OLEObject Type="Embed" ProgID="Equation.DSMT4" ShapeID="_x0000_i1047" DrawAspect="Content" ObjectID="_1688938315" r:id="rId63"/>
+        </w:object>
+      </w:r>
+      <w:r>
+        <w:tab/>
+      </w:r>
+      <w:r>
+        <w:fldChar w:fldCharType="begin"/>
+      </w:r>
+      <w:r>
+        <w:instrText xml:space="preserve"> MACROBUTTON MTPlaceRef \* MERGEFORMAT </w:instrText>
+      </w:r>
+      <w:r>
+        <w:fldChar w:fldCharType="begin"/>
+      </w:r>
+      <w:r>
+        <w:instrText xml:space="preserve"> SEQ MTEqn \h \* MERGEFORMAT </w:instrText>
+      </w:r>
+      <w:r>
+        <w:fldChar w:fldCharType="end"/>
+      </w:r>
+      <w:bookmarkStart w:id="23" w:name="ZEqnNum138933"/>
+      <w:r>
+        <w:instrText>(</w:instrText>
+      </w:r>
+      <w:fldSimple w:instr=" SEQ MTChap \c \* Arabic \* MERGEFORMAT ">
+        <w:r>
+          <w:rPr>
+            <w:noProof/>
+          </w:rPr>
+          <w:instrText>2</w:instrText>
+        </w:r>
+      </w:fldSimple>
+      <w:r>
+        <w:instrText>.</w:instrText>
+      </w:r>
+      <w:fldSimple w:instr=" SEQ MTEqn \c \* Arabic \* MERGEFORMAT ">
+        <w:r>
+          <w:rPr>
+            <w:noProof/>
+          </w:rPr>
+          <w:instrText>7</w:instrText>
+        </w:r>
+      </w:fldSimple>
+      <w:r>
+        <w:instrText>)</w:instrText>
+      </w:r>
+      <w:bookmarkEnd w:id="23"/>
+      <w:r>
+        <w:fldChar w:fldCharType="end"/>
+      </w:r>
+    </w:p>
+    <w:p>
+      <w:pPr>
+        <w:pStyle w:val="TCC-Texto"/>
+      </w:pPr>
+      <w:r>
+        <w:t xml:space="preserve">Substituindo a </w:t>
+      </w:r>
+      <w:proofErr w:type="gramStart"/>
+      <w:r>
+        <w:t xml:space="preserve">equação </w:t>
+      </w:r>
+      <w:r>
+        <w:fldChar w:fldCharType="begin"/>
+      </w:r>
+      <w:r>
+        <w:instrText xml:space="preserve"> GOTOBUTTON ZEqnNum138933  \* MERGEFORMAT </w:instrText>
+      </w:r>
+      <w:r>
+        <w:fldChar w:fldCharType="begin"/>
+      </w:r>
+      <w:r>
+        <w:instrText xml:space="preserve"> REF ZEqnNum138933 \* Charformat \! \* MERGEFORMAT </w:instrText>
+      </w:r>
+      <w:r>
+        <w:fldChar w:fldCharType="separate"/>
+      </w:r>
+      <w:r>
+        <w:instrText>(2.7)</w:instrText>
+      </w:r>
+      <w:r>
+        <w:fldChar w:fldCharType="end"/>
+      </w:r>
+      <w:r>
+        <w:fldChar w:fldCharType="end"/>
+      </w:r>
+      <w:r>
+        <w:t xml:space="preserve"> em</w:t>
+      </w:r>
+      <w:proofErr w:type="gramEnd"/>
+      <w:r>
+        <w:t xml:space="preserve"> </w:t>
+      </w:r>
+      <w:r>
+        <w:fldChar w:fldCharType="begin"/>
+      </w:r>
+      <w:r>
+        <w:instrText xml:space="preserve"> GOTOBUTTON ZEqnNum335275  \* MERGEFORMAT </w:instrText>
+      </w:r>
+      <w:r>
+        <w:fldChar w:fldCharType="begin"/>
+      </w:r>
+      <w:r>
+        <w:instrText xml:space="preserve"> REF ZEqnNum335275 \* Charformat \! \* MERGEFORMAT </w:instrText>
+      </w:r>
+      <w:r>
+        <w:fldChar w:fldCharType="separate"/>
+      </w:r>
+      <w:r>
+        <w:instrText>(2.6)</w:instrText>
+      </w:r>
+      <w:r>
+        <w:fldChar w:fldCharType="end"/>
+      </w:r>
+      <w:r>
+        <w:fldChar w:fldCharType="end"/>
+      </w:r>
+      <w:r>
+        <w:t xml:space="preserve"> e fazendo um simples rearranjo se obtém a equação </w:t>
+      </w:r>
+      <w:r>
+        <w:fldChar w:fldCharType="begin"/>
+      </w:r>
+      <w:r>
+        <w:instrText xml:space="preserve"> GOTOBUTTON ZEqnNum294476  \* MERGEFORMAT </w:instrText>
+      </w:r>
+      <w:r>
+        <w:fldChar w:fldCharType="begin"/>
+      </w:r>
+      <w:r>
+        <w:instrText xml:space="preserve"> REF ZEqnNum294476 \* Charformat \! \* MERGEFORMAT </w:instrText>
+      </w:r>
+      <w:r>
+        <w:fldChar w:fldCharType="separate"/>
+      </w:r>
+      <w:r>
+        <w:instrText>(2.8)</w:instrText>
+      </w:r>
+      <w:r>
+        <w:fldChar w:fldCharType="end"/>
+      </w:r>
+      <w:r>
+        <w:fldChar w:fldCharType="end"/>
+      </w:r>
+      <w:r>
+        <w:t>.</w:t>
+      </w:r>
+    </w:p>
+    <w:p>
+      <w:pPr>
+        <w:pStyle w:val="MTDisplayEquation"/>
+      </w:pPr>
+      <w:r>
+        <w:tab/>
+      </w:r>
+      <w:r>
+        <w:rPr>
+          <w:position w:val="-42"/>
+        </w:rPr>
+        <w:object w:dxaOrig="4060" w:dyaOrig="920" w14:anchorId="17E78DED">
+          <v:shape id="_x0000_i1050" type="#_x0000_t75" style="width:203.25pt;height:45.75pt" o:ole="">
+            <v:imagedata r:id="rId64" o:title=""/>
+          </v:shape>
+          <o:OLEObject Type="Embed" ProgID="Equation.DSMT4" ShapeID="_x0000_i1050" DrawAspect="Content" ObjectID="_1688938316" r:id="rId65"/>
+        </w:object>
+      </w:r>
+      <w:r>
+        <w:tab/>
+      </w:r>
+      <w:r>
+        <w:fldChar w:fldCharType="begin"/>
+      </w:r>
+      <w:r>
+        <w:instrText xml:space="preserve"> MACROBUTTON MTPlaceRef \* MERGEFORMAT </w:instrText>
+      </w:r>
+      <w:r>
+        <w:fldChar w:fldCharType="begin"/>
+      </w:r>
+      <w:r>
+        <w:instrText xml:space="preserve"> SEQ MTEqn \h \* MERGEFORMAT </w:instrText>
+      </w:r>
+      <w:r>
+        <w:fldChar w:fldCharType="end"/>
+      </w:r>
+      <w:bookmarkStart w:id="24" w:name="ZEqnNum294476"/>
+      <w:r>
+        <w:instrText>(</w:instrText>
+      </w:r>
+      <w:fldSimple w:instr=" SEQ MTChap \c \* Arabic \* MERGEFORMAT ">
+        <w:r>
+          <w:rPr>
+            <w:noProof/>
+          </w:rPr>
+          <w:instrText>2</w:instrText>
+        </w:r>
+      </w:fldSimple>
+      <w:r>
+        <w:instrText>.</w:instrText>
+      </w:r>
+      <w:fldSimple w:instr=" SEQ MTEqn \c \* Arabic \* MERGEFORMAT ">
+        <w:r>
+          <w:rPr>
+            <w:noProof/>
+          </w:rPr>
+          <w:instrText>8</w:instrText>
+        </w:r>
+      </w:fldSimple>
+      <w:r>
+        <w:instrText>)</w:instrText>
+      </w:r>
+      <w:bookmarkEnd w:id="24"/>
+      <w:r>
+        <w:fldChar w:fldCharType="end"/>
+      </w:r>
+    </w:p>
+    <w:p>
+      <w:pPr>
+        <w:pStyle w:val="TCC-Texto"/>
+      </w:pPr>
+      <w:r>
+        <w:t xml:space="preserve">No processo de fabricação o núcleo do transformador é revestido por uma camada isolante e este isolante não tem capacidade de condução de fluxo. No entanto, essa área preenchida pelo isolante deve ser inserida à área liquida. Nesse contexto podemos definir o fator de empilhamento </w:t>
+      </w:r>
+      <w:r>
+        <w:rPr>
+          <w:position w:val="-16"/>
+        </w:rPr>
+        <w:object w:dxaOrig="400" w:dyaOrig="460" w14:anchorId="03AF22F2">
+          <v:shape id="_x0000_i1051" type="#_x0000_t75" style="width:20.25pt;height:23.25pt" o:ole="">
+            <v:imagedata r:id="rId66" o:title=""/>
+          </v:shape>
+          <o:OLEObject Type="Embed" ProgID="Equation.DSMT4" ShapeID="_x0000_i1051" DrawAspect="Content" ObjectID="_1688938317" r:id="rId67"/>
+        </w:object>
+      </w:r>
+      <w:r>
+        <w:t>(fornecido pelo fabricante)</w:t>
+      </w:r>
+      <w:bookmarkStart w:id="25" w:name="_GoBack"/>
+      <w:bookmarkEnd w:id="25"/>
+      <w:r>
+        <w:t xml:space="preserve"> como sendo a relação entre a seção efetiva e a seção bruta </w:t>
+      </w:r>
+      <w:sdt>
+        <w:sdtPr>
+          <w:id w:val="-1916004017"/>
+          <w:citation/>
+        </w:sdtPr>
+        <w:sdtContent>
+          <w:r>
+            <w:fldChar w:fldCharType="begin"/>
+          </w:r>
+          <w:r>
+            <w:instrText xml:space="preserve"> CITATION Sob19 \l 1046 </w:instrText>
+          </w:r>
+          <w:r>
+            <w:fldChar w:fldCharType="separate"/>
+          </w:r>
+          <w:r>
+            <w:rPr>
+              <w:noProof/>
+            </w:rPr>
+            <w:t>(SOBRINHO, 2019)</w:t>
+          </w:r>
+          <w:r>
+            <w:fldChar w:fldCharType="end"/>
+          </w:r>
+        </w:sdtContent>
+      </w:sdt>
+      <w:r>
+        <w:t>.</w:t>
+      </w:r>
+    </w:p>
+    <w:p>
+      <w:pPr>
+        <w:pStyle w:val="TCC-Texto"/>
+      </w:pPr>
+      <w:r>
+        <w:t xml:space="preserve">Assim a área bruta da </w:t>
+      </w:r>
+      <w:proofErr w:type="gramStart"/>
+      <w:r>
+        <w:t xml:space="preserve">coluna, </w:t>
+      </w:r>
+      <w:r>
+        <w:rPr>
+          <w:position w:val="-16"/>
+        </w:rPr>
+        <w:object w:dxaOrig="460" w:dyaOrig="460" w14:anchorId="6E4DAEE8">
+          <v:shape id="_x0000_i1053" type="#_x0000_t75" style="width:23.25pt;height:23.25pt" o:ole="">
+            <v:imagedata r:id="rId68" o:title=""/>
+          </v:shape>
+          <o:OLEObject Type="Embed" ProgID="Equation.DSMT4" ShapeID="_x0000_i1053" DrawAspect="Content" ObjectID="_1688938318" r:id="rId69"/>
+        </w:object>
+      </w:r>
+      <w:r>
+        <w:t xml:space="preserve"> ,</w:t>
+      </w:r>
+      <w:proofErr w:type="gramEnd"/>
+      <w:r>
+        <w:t xml:space="preserve"> passa a ser calcula pela equação </w:t>
+      </w:r>
+      <w:r>
+        <w:fldChar w:fldCharType="begin"/>
+      </w:r>
+      <w:r>
+        <w:instrText xml:space="preserve"> GOTOBUTTON ZEqnNum554142  \* MERGEFORMAT </w:instrText>
+      </w:r>
+      <w:r>
+        <w:fldChar w:fldCharType="begin"/>
+      </w:r>
+      <w:r>
+        <w:instrText xml:space="preserve"> REF ZEqnNum554142 \* Charformat \! \* MERGEFORMAT </w:instrText>
+      </w:r>
+      <w:r>
+        <w:fldChar w:fldCharType="separate"/>
+      </w:r>
+      <w:r>
+        <w:instrText>(2.9)</w:instrText>
+      </w:r>
+      <w:r>
+        <w:fldChar w:fldCharType="end"/>
+      </w:r>
+      <w:r>
+        <w:fldChar w:fldCharType="end"/>
+      </w:r>
+      <w:r>
+        <w:t>, abaixo.</w:t>
+      </w:r>
+    </w:p>
+    <w:p>
+      <w:pPr>
+        <w:pStyle w:val="MTDisplayEquation"/>
+      </w:pPr>
+      <w:r>
+        <w:tab/>
+      </w:r>
+      <w:r>
+        <w:rPr>
+          <w:position w:val="-38"/>
+        </w:rPr>
+        <w:object w:dxaOrig="1140" w:dyaOrig="880" w14:anchorId="704D54EA">
+          <v:shape id="_x0000_i1052" type="#_x0000_t75" style="width:57pt;height:44.25pt" o:ole="">
+            <v:imagedata r:id="rId70" o:title=""/>
+          </v:shape>
+          <o:OLEObject Type="Embed" ProgID="Equation.DSMT4" ShapeID="_x0000_i1052" DrawAspect="Content" ObjectID="_1688938319" r:id="rId71"/>
+        </w:object>
+      </w:r>
+      <w:r>
+        <w:tab/>
+      </w:r>
+      <w:r>
+        <w:fldChar w:fldCharType="begin"/>
+      </w:r>
+      <w:r>
+        <w:instrText xml:space="preserve"> MACROBUTTON MTPlaceRef \* MERGEFORMAT </w:instrText>
+      </w:r>
+      <w:r>
+        <w:fldChar w:fldCharType="begin"/>
+      </w:r>
+      <w:r>
+        <w:instrText xml:space="preserve"> SEQ MTEqn \h \* MERGEFORMAT </w:instrText>
+      </w:r>
+      <w:r>
+        <w:fldChar w:fldCharType="end"/>
+      </w:r>
+      <w:bookmarkStart w:id="26" w:name="ZEqnNum554142"/>
+      <w:r>
+        <w:instrText>(</w:instrText>
+      </w:r>
+      <w:fldSimple w:instr=" SEQ MTChap \c \* Arabic \* MERGEFORMAT ">
+        <w:r>
+          <w:rPr>
+            <w:noProof/>
+          </w:rPr>
+          <w:instrText>2</w:instrText>
+        </w:r>
+      </w:fldSimple>
+      <w:r>
+        <w:instrText>.</w:instrText>
+      </w:r>
+      <w:fldSimple w:instr=" SEQ MTEqn \c \* Arabic \* MERGEFORMAT ">
+        <w:r>
+          <w:rPr>
+            <w:noProof/>
+          </w:rPr>
+          <w:instrText>9</w:instrText>
+        </w:r>
+      </w:fldSimple>
+      <w:r>
+        <w:instrText>)</w:instrText>
+      </w:r>
+      <w:bookmarkEnd w:id="26"/>
+      <w:r>
+        <w:fldChar w:fldCharType="end"/>
+      </w:r>
+    </w:p>
+    <w:p>
+      <w:pPr>
+        <w:pStyle w:val="TCC-Texto"/>
+      </w:pPr>
+    </w:p>
+    <w:p>
+      <w:pPr>
+        <w:pStyle w:val="TCC-Texto"/>
+      </w:pPr>
+    </w:p>
+    <w:p>
+      <w:pPr>
+        <w:pStyle w:val="TCC-Texto"/>
+      </w:pPr>
+    </w:p>
+    <w:p>
+      <w:pPr>
+        <w:pStyle w:val="TCC-Texto"/>
+        <w:jc w:val="center"/>
       </w:pPr>
     </w:p>
     <w:p>
@@ -5451,7 +7754,7 @@
         <w:spacing w:after="400"/>
         <w:jc w:val="center"/>
         <w:sectPr>
-          <w:headerReference w:type="default" r:id="rId16"/>
+          <w:headerReference w:type="default" r:id="rId72"/>
           <w:pgSz w:w="11906" w:h="16838"/>
           <w:pgMar w:top="1701" w:right="1134" w:bottom="1134" w:left="1701" w:header="709" w:footer="709" w:gutter="0"/>
           <w:cols w:space="708"/>
@@ -5469,12 +7772,12 @@
         <w:spacing w:after="400"/>
         <w:jc w:val="center"/>
       </w:pPr>
-      <w:bookmarkStart w:id="16" w:name="_Toc78171962"/>
+      <w:bookmarkStart w:id="27" w:name="_Toc78171962"/>
       <w:r>
         <w:lastRenderedPageBreak/>
         <w:t>REFERÊNCIAS</w:t>
       </w:r>
-      <w:bookmarkEnd w:id="16"/>
+      <w:bookmarkEnd w:id="27"/>
     </w:p>
     <w:sdt>
       <w:sdtPr>
@@ -5813,7 +8116,7 @@
       </w:pPr>
     </w:p>
     <w:sectPr>
-      <w:headerReference w:type="default" r:id="rId17"/>
+      <w:headerReference w:type="default" r:id="rId73"/>
       <w:pgSz w:w="11906" w:h="16838"/>
       <w:pgMar w:top="1701" w:right="1134" w:bottom="1134" w:left="1701" w:header="709" w:footer="709" w:gutter="0"/>
       <w:cols w:space="708"/>
@@ -5823,33 +8126,6 @@
 </w:document>
 </file>
 
-<file path=word/comments.xml><?xml version="1.0" encoding="utf-8"?>
-<w:comments xmlns:wpc="http://schemas.microsoft.com/office/word/2010/wordprocessingCanvas" xmlns:mc="http://schemas.openxmlformats.org/markup-compatibility/2006" xmlns:o="urn:schemas-microsoft-com:office:office" xmlns:r="http://schemas.openxmlformats.org/officeDocument/2006/relationships" xmlns:m="http://schemas.openxmlformats.org/officeDocument/2006/math" xmlns:v="urn:schemas-microsoft-com:vml" xmlns:wp14="http://schemas.microsoft.com/office/word/2010/wordprocessingDrawing" xmlns:wp="http://schemas.openxmlformats.org/drawingml/2006/wordprocessingDrawing" xmlns:w10="urn:schemas-microsoft-com:office:word" xmlns:w="http://schemas.openxmlformats.org/wordprocessingml/2006/main" xmlns:w14="http://schemas.microsoft.com/office/word/2010/wordml" xmlns:w15="http://schemas.microsoft.com/office/word/2012/wordml" xmlns:wpg="http://schemas.microsoft.com/office/word/2010/wordprocessingGroup" xmlns:wpi="http://schemas.microsoft.com/office/word/2010/wordprocessingInk" xmlns:wne="http://schemas.microsoft.com/office/word/2006/wordml" xmlns:wps="http://schemas.microsoft.com/office/word/2010/wordprocessingShape" mc:Ignorable="w14 w15 wp14">
-  <w:comment w:id="2" w:author="Danilo Nascimento" w:date="2021-07-21T20:30:00Z" w:initials="DN">
-    <w:p>
-      <w:pPr>
-        <w:pStyle w:val="Textodecomentrio"/>
-      </w:pPr>
-      <w:r>
-        <w:rPr>
-          <w:rStyle w:val="Refdecomentrio"/>
-        </w:rPr>
-        <w:annotationRef/>
-      </w:r>
-      <w:r>
-        <w:t>Ver com o professor se isso é verdade</w:t>
-      </w:r>
-    </w:p>
-  </w:comment>
-</w:comments>
-</file>
-
-<file path=word/commentsExtended.xml><?xml version="1.0" encoding="utf-8"?>
-<w15:commentsEx xmlns:wpc="http://schemas.microsoft.com/office/word/2010/wordprocessingCanvas" xmlns:mc="http://schemas.openxmlformats.org/markup-compatibility/2006" xmlns:o="urn:schemas-microsoft-com:office:office" xmlns:r="http://schemas.openxmlformats.org/officeDocument/2006/relationships" xmlns:m="http://schemas.openxmlformats.org/officeDocument/2006/math" xmlns:v="urn:schemas-microsoft-com:vml" xmlns:wp14="http://schemas.microsoft.com/office/word/2010/wordprocessingDrawing" xmlns:wp="http://schemas.openxmlformats.org/drawingml/2006/wordprocessingDrawing" xmlns:w10="urn:schemas-microsoft-com:office:word" xmlns:w="http://schemas.openxmlformats.org/wordprocessingml/2006/main" xmlns:w14="http://schemas.microsoft.com/office/word/2010/wordml" xmlns:w15="http://schemas.microsoft.com/office/word/2012/wordml" xmlns:wpg="http://schemas.microsoft.com/office/word/2010/wordprocessingGroup" xmlns:wpi="http://schemas.microsoft.com/office/word/2010/wordprocessingInk" xmlns:wne="http://schemas.microsoft.com/office/word/2006/wordml" xmlns:wps="http://schemas.microsoft.com/office/word/2010/wordprocessingShape" mc:Ignorable="w14 w15 wp14">
-  <w15:commentEx w15:paraId="7CADD801" w15:done="0"/>
-</w15:commentsEx>
-</file>
-
 <file path=word/endnotes.xml><?xml version="1.0" encoding="utf-8"?>
 <w:endnotes xmlns:wpc="http://schemas.microsoft.com/office/word/2010/wordprocessingCanvas" xmlns:mc="http://schemas.openxmlformats.org/markup-compatibility/2006" xmlns:o="urn:schemas-microsoft-com:office:office" xmlns:r="http://schemas.openxmlformats.org/officeDocument/2006/relationships" xmlns:m="http://schemas.openxmlformats.org/officeDocument/2006/math" xmlns:v="urn:schemas-microsoft-com:vml" xmlns:wp14="http://schemas.microsoft.com/office/word/2010/wordprocessingDrawing" xmlns:wp="http://schemas.openxmlformats.org/drawingml/2006/wordprocessingDrawing" xmlns:w10="urn:schemas-microsoft-com:office:word" xmlns:w="http://schemas.openxmlformats.org/wordprocessingml/2006/main" xmlns:w14="http://schemas.microsoft.com/office/word/2010/wordml" xmlns:w15="http://schemas.microsoft.com/office/word/2012/wordml" xmlns:wpg="http://schemas.microsoft.com/office/word/2010/wordprocessingGroup" xmlns:wpi="http://schemas.microsoft.com/office/word/2010/wordprocessingInk" xmlns:wne="http://schemas.microsoft.com/office/word/2006/wordml" xmlns:wps="http://schemas.microsoft.com/office/word/2010/wordprocessingShape" mc:Ignorable="w14 w15 wp14">
   <w:endnote w:type="separator" w:id="-1">
@@ -5904,7 +8180,7 @@
 <w:hdr xmlns:wpc="http://schemas.microsoft.com/office/word/2010/wordprocessingCanvas" xmlns:mc="http://schemas.openxmlformats.org/markup-compatibility/2006" xmlns:o="urn:schemas-microsoft-com:office:office" xmlns:r="http://schemas.openxmlformats.org/officeDocument/2006/relationships" xmlns:m="http://schemas.openxmlformats.org/officeDocument/2006/math" xmlns:v="urn:schemas-microsoft-com:vml" xmlns:wp14="http://schemas.microsoft.com/office/word/2010/wordprocessingDrawing" xmlns:wp="http://schemas.openxmlformats.org/drawingml/2006/wordprocessingDrawing" xmlns:w10="urn:schemas-microsoft-com:office:word" xmlns:w="http://schemas.openxmlformats.org/wordprocessingml/2006/main" xmlns:w14="http://schemas.microsoft.com/office/word/2010/wordml" xmlns:w15="http://schemas.microsoft.com/office/word/2012/wordml" xmlns:wpg="http://schemas.microsoft.com/office/word/2010/wordprocessingGroup" xmlns:wpi="http://schemas.microsoft.com/office/word/2010/wordprocessingInk" xmlns:wne="http://schemas.microsoft.com/office/word/2006/wordml" xmlns:wps="http://schemas.microsoft.com/office/word/2010/wordprocessingShape" mc:Ignorable="w14 w15 wp14">
   <w:sdt>
     <w:sdtPr>
-      <w:id w:val="-1717965930"/>
+      <w:id w:val="-1949220553"/>
       <w:docPartObj>
         <w:docPartGallery w:val="Page Numbers (Top of Page)"/>
         <w:docPartUnique/>
@@ -5965,7 +8241,7 @@
 <w:hdr xmlns:wpc="http://schemas.microsoft.com/office/word/2010/wordprocessingCanvas" xmlns:mc="http://schemas.openxmlformats.org/markup-compatibility/2006" xmlns:o="urn:schemas-microsoft-com:office:office" xmlns:r="http://schemas.openxmlformats.org/officeDocument/2006/relationships" xmlns:m="http://schemas.openxmlformats.org/officeDocument/2006/math" xmlns:v="urn:schemas-microsoft-com:vml" xmlns:wp14="http://schemas.microsoft.com/office/word/2010/wordprocessingDrawing" xmlns:wp="http://schemas.openxmlformats.org/drawingml/2006/wordprocessingDrawing" xmlns:w10="urn:schemas-microsoft-com:office:word" xmlns:w="http://schemas.openxmlformats.org/wordprocessingml/2006/main" xmlns:w14="http://schemas.microsoft.com/office/word/2010/wordml" xmlns:w15="http://schemas.microsoft.com/office/word/2012/wordml" xmlns:wpg="http://schemas.microsoft.com/office/word/2010/wordprocessingGroup" xmlns:wpi="http://schemas.microsoft.com/office/word/2010/wordprocessingInk" xmlns:wne="http://schemas.microsoft.com/office/word/2006/wordml" xmlns:wps="http://schemas.microsoft.com/office/word/2010/wordprocessingShape" mc:Ignorable="w14 w15 wp14">
   <w:sdt>
     <w:sdtPr>
-      <w:id w:val="-793897405"/>
+      <w:id w:val="-764451013"/>
       <w:docPartObj>
         <w:docPartGallery w:val="Page Numbers (Top of Page)"/>
         <w:docPartUnique/>
@@ -6001,7 +8277,7 @@
           <w:rPr>
             <w:noProof/>
           </w:rPr>
-          <w:t>11</w:t>
+          <w:t>13</w:t>
         </w:r>
         <w:r>
           <w:fldChar w:fldCharType="end"/>
@@ -6073,7 +8349,7 @@
           <w:rPr>
             <w:noProof/>
           </w:rPr>
-          <w:t>12</w:t>
+          <w:t>15</w:t>
         </w:r>
         <w:r>
           <w:fldChar w:fldCharType="end"/>
@@ -6086,7 +8362,7 @@
 
 <file path=word/numbering.xml><?xml version="1.0" encoding="utf-8"?>
 <w:numbering xmlns:wpc="http://schemas.microsoft.com/office/word/2010/wordprocessingCanvas" xmlns:mc="http://schemas.openxmlformats.org/markup-compatibility/2006" xmlns:o="urn:schemas-microsoft-com:office:office" xmlns:r="http://schemas.openxmlformats.org/officeDocument/2006/relationships" xmlns:m="http://schemas.openxmlformats.org/officeDocument/2006/math" xmlns:v="urn:schemas-microsoft-com:vml" xmlns:wp14="http://schemas.microsoft.com/office/word/2010/wordprocessingDrawing" xmlns:wp="http://schemas.openxmlformats.org/drawingml/2006/wordprocessingDrawing" xmlns:w10="urn:schemas-microsoft-com:office:word" xmlns:w="http://schemas.openxmlformats.org/wordprocessingml/2006/main" xmlns:w14="http://schemas.microsoft.com/office/word/2010/wordml" xmlns:w15="http://schemas.microsoft.com/office/word/2012/wordml" xmlns:wpg="http://schemas.microsoft.com/office/word/2010/wordprocessingGroup" xmlns:wpi="http://schemas.microsoft.com/office/word/2010/wordprocessingInk" xmlns:wne="http://schemas.microsoft.com/office/word/2006/wordml" xmlns:wps="http://schemas.microsoft.com/office/word/2010/wordprocessingShape" mc:Ignorable="w14 w15 wp14">
-  <w:abstractNum w:abstractNumId="0">
+  <w:abstractNum w:abstractNumId="0" w15:restartNumberingAfterBreak="0">
     <w:nsid w:val="023E3089"/>
     <w:multiLevelType w:val="multilevel"/>
     <w:tmpl w:val="6FD4BBD8"/>
@@ -6176,7 +8452,7 @@
       </w:pPr>
     </w:lvl>
   </w:abstractNum>
-  <w:abstractNum w:abstractNumId="1">
+  <w:abstractNum w:abstractNumId="1" w15:restartNumberingAfterBreak="0">
     <w:nsid w:val="05E85123"/>
     <w:multiLevelType w:val="multilevel"/>
     <w:tmpl w:val="6FD4BBD8"/>
@@ -6266,7 +8542,7 @@
       </w:pPr>
     </w:lvl>
   </w:abstractNum>
-  <w:abstractNum w:abstractNumId="2">
+  <w:abstractNum w:abstractNumId="2" w15:restartNumberingAfterBreak="0">
     <w:nsid w:val="07A579F5"/>
     <w:multiLevelType w:val="multilevel"/>
     <w:tmpl w:val="B6824AEE"/>
@@ -6380,7 +8656,7 @@
       </w:rPr>
     </w:lvl>
   </w:abstractNum>
-  <w:abstractNum w:abstractNumId="3">
+  <w:abstractNum w:abstractNumId="3" w15:restartNumberingAfterBreak="0">
     <w:nsid w:val="0CC51FFC"/>
     <w:multiLevelType w:val="multilevel"/>
     <w:tmpl w:val="86DC0C18"/>
@@ -6494,7 +8770,7 @@
       </w:rPr>
     </w:lvl>
   </w:abstractNum>
-  <w:abstractNum w:abstractNumId="4">
+  <w:abstractNum w:abstractNumId="4" w15:restartNumberingAfterBreak="0">
     <w:nsid w:val="0D7E5975"/>
     <w:multiLevelType w:val="multilevel"/>
     <w:tmpl w:val="B6824AEE"/>
@@ -6608,7 +8884,7 @@
       </w:rPr>
     </w:lvl>
   </w:abstractNum>
-  <w:abstractNum w:abstractNumId="5">
+  <w:abstractNum w:abstractNumId="5" w15:restartNumberingAfterBreak="0">
     <w:nsid w:val="12BF5CD6"/>
     <w:multiLevelType w:val="multilevel"/>
     <w:tmpl w:val="7890D19E"/>
@@ -6722,7 +8998,7 @@
       </w:rPr>
     </w:lvl>
   </w:abstractNum>
-  <w:abstractNum w:abstractNumId="6">
+  <w:abstractNum w:abstractNumId="6" w15:restartNumberingAfterBreak="0">
     <w:nsid w:val="399D7A62"/>
     <w:multiLevelType w:val="hybridMultilevel"/>
     <w:tmpl w:val="B3E6F878"/>
@@ -6835,7 +9111,7 @@
       </w:rPr>
     </w:lvl>
   </w:abstractNum>
-  <w:abstractNum w:abstractNumId="7">
+  <w:abstractNum w:abstractNumId="7" w15:restartNumberingAfterBreak="0">
     <w:nsid w:val="40D27645"/>
     <w:multiLevelType w:val="hybridMultilevel"/>
     <w:tmpl w:val="67629590"/>
@@ -6924,7 +9200,7 @@
       </w:pPr>
     </w:lvl>
   </w:abstractNum>
-  <w:abstractNum w:abstractNumId="8">
+  <w:abstractNum w:abstractNumId="8" w15:restartNumberingAfterBreak="0">
     <w:nsid w:val="4172760E"/>
     <w:multiLevelType w:val="hybridMultilevel"/>
     <w:tmpl w:val="6F323612"/>
@@ -7037,7 +9313,7 @@
       </w:rPr>
     </w:lvl>
   </w:abstractNum>
-  <w:abstractNum w:abstractNumId="9">
+  <w:abstractNum w:abstractNumId="9" w15:restartNumberingAfterBreak="0">
     <w:nsid w:val="47247274"/>
     <w:multiLevelType w:val="hybridMultilevel"/>
     <w:tmpl w:val="2696C44E"/>
@@ -7123,7 +9399,7 @@
       </w:pPr>
     </w:lvl>
   </w:abstractNum>
-  <w:abstractNum w:abstractNumId="10">
+  <w:abstractNum w:abstractNumId="10" w15:restartNumberingAfterBreak="0">
     <w:nsid w:val="68275F6E"/>
     <w:multiLevelType w:val="hybridMultilevel"/>
     <w:tmpl w:val="A18021A0"/>
@@ -7236,7 +9512,7 @@
       </w:rPr>
     </w:lvl>
   </w:abstractNum>
-  <w:abstractNum w:abstractNumId="11">
+  <w:abstractNum w:abstractNumId="11" w15:restartNumberingAfterBreak="0">
     <w:nsid w:val="71DF583C"/>
     <w:multiLevelType w:val="multilevel"/>
     <w:tmpl w:val="75329642"/>
@@ -7356,7 +9632,7 @@
       </w:rPr>
     </w:lvl>
   </w:abstractNum>
-  <w:abstractNum w:abstractNumId="12">
+  <w:abstractNum w:abstractNumId="12" w15:restartNumberingAfterBreak="0">
     <w:nsid w:val="75465576"/>
     <w:multiLevelType w:val="hybridMultilevel"/>
     <w:tmpl w:val="305CC00A"/>
@@ -8072,14 +10348,6 @@
     <w:abstractNumId w:val="8"/>
   </w:num>
 </w:numbering>
-</file>
-
-<file path=word/people.xml><?xml version="1.0" encoding="utf-8"?>
-<w15:people xmlns:wpc="http://schemas.microsoft.com/office/word/2010/wordprocessingCanvas" xmlns:mc="http://schemas.openxmlformats.org/markup-compatibility/2006" xmlns:o="urn:schemas-microsoft-com:office:office" xmlns:r="http://schemas.openxmlformats.org/officeDocument/2006/relationships" xmlns:m="http://schemas.openxmlformats.org/officeDocument/2006/math" xmlns:v="urn:schemas-microsoft-com:vml" xmlns:wp14="http://schemas.microsoft.com/office/word/2010/wordprocessingDrawing" xmlns:wp="http://schemas.openxmlformats.org/drawingml/2006/wordprocessingDrawing" xmlns:w10="urn:schemas-microsoft-com:office:word" xmlns:w="http://schemas.openxmlformats.org/wordprocessingml/2006/main" xmlns:w14="http://schemas.microsoft.com/office/word/2010/wordml" xmlns:w15="http://schemas.microsoft.com/office/word/2012/wordml" xmlns:wpg="http://schemas.microsoft.com/office/word/2010/wordprocessingGroup" xmlns:wpi="http://schemas.microsoft.com/office/word/2010/wordprocessingInk" xmlns:wne="http://schemas.microsoft.com/office/word/2006/wordml" xmlns:wps="http://schemas.microsoft.com/office/word/2010/wordprocessingShape" mc:Ignorable="w14 w15 wp14">
-  <w15:person w15:author="Danilo Nascimento">
-    <w15:presenceInfo w15:providerId="Windows Live" w15:userId="a15fef264e30c172"/>
-  </w15:person>
-</w15:people>
 </file>
 
 <file path=word/styles.xml><?xml version="1.0" encoding="utf-8"?>
@@ -8552,6 +10820,7 @@
   <w:style w:type="paragraph" w:customStyle="1" w:styleId="Texto">
     <w:name w:val="Texto"/>
     <w:basedOn w:val="Normal"/>
+    <w:link w:val="TextoChar"/>
     <w:semiHidden/>
     <w:qFormat/>
     <w:rsid w:val="00F36FE4"/>
@@ -8590,6 +10859,7 @@
   <w:style w:type="paragraph" w:customStyle="1" w:styleId="TCC-Texto">
     <w:name w:val="TCC - Texto"/>
     <w:basedOn w:val="Texto"/>
+    <w:link w:val="TCC-TextoChar"/>
     <w:qFormat/>
     <w:rsid w:val="0000490D"/>
   </w:style>
@@ -8867,7 +11137,6 @@
       <w:spacing w:line="240" w:lineRule="auto"/>
     </w:pPr>
     <w:tblPr>
-      <w:tblInd w:w="0" w:type="dxa"/>
       <w:tblBorders>
         <w:top w:val="single" w:sz="4" w:space="0" w:color="auto"/>
         <w:left w:val="single" w:sz="4" w:space="0" w:color="auto"/>
@@ -8876,12 +11145,6 @@
         <w:insideH w:val="single" w:sz="4" w:space="0" w:color="auto"/>
         <w:insideV w:val="single" w:sz="4" w:space="0" w:color="auto"/>
       </w:tblBorders>
-      <w:tblCellMar>
-        <w:top w:w="0" w:type="dxa"/>
-        <w:left w:w="108" w:type="dxa"/>
-        <w:bottom w:w="0" w:type="dxa"/>
-        <w:right w:w="108" w:type="dxa"/>
-      </w:tblCellMar>
     </w:tblPr>
   </w:style>
   <w:style w:type="paragraph" w:styleId="Legenda">
@@ -9010,17 +11273,10 @@
     <w:tblPr>
       <w:tblStyleRowBandSize w:val="1"/>
       <w:tblStyleColBandSize w:val="1"/>
-      <w:tblInd w:w="0" w:type="dxa"/>
       <w:tblBorders>
         <w:top w:val="single" w:sz="4" w:space="0" w:color="7F7F7F" w:themeColor="text1" w:themeTint="80"/>
         <w:bottom w:val="single" w:sz="4" w:space="0" w:color="7F7F7F" w:themeColor="text1" w:themeTint="80"/>
       </w:tblBorders>
-      <w:tblCellMar>
-        <w:top w:w="0" w:type="dxa"/>
-        <w:left w:w="108" w:type="dxa"/>
-        <w:bottom w:w="0" w:type="dxa"/>
-        <w:right w:w="108" w:type="dxa"/>
-      </w:tblCellMar>
     </w:tblPr>
     <w:tblStylePr w:type="firstRow">
       <w:rPr>
@@ -9097,13 +11353,6 @@
     <w:tblPr>
       <w:tblStyleRowBandSize w:val="1"/>
       <w:tblStyleColBandSize w:val="1"/>
-      <w:tblInd w:w="0" w:type="dxa"/>
-      <w:tblCellMar>
-        <w:top w:w="0" w:type="dxa"/>
-        <w:left w:w="108" w:type="dxa"/>
-        <w:bottom w:w="0" w:type="dxa"/>
-        <w:right w:w="108" w:type="dxa"/>
-      </w:tblCellMar>
     </w:tblPr>
     <w:tblStylePr w:type="firstRow">
       <w:rPr>
@@ -9202,6 +11451,53 @@
       <w:color w:val="auto"/>
       <w:sz w:val="20"/>
       <w:szCs w:val="20"/>
+    </w:rPr>
+  </w:style>
+  <w:style w:type="character" w:customStyle="1" w:styleId="MTEquationSection">
+    <w:name w:val="MTEquationSection"/>
+    <w:basedOn w:val="Fontepargpadro"/>
+    <w:rsid w:val="00A45B3D"/>
+    <w:rPr>
+      <w:vanish w:val="0"/>
+      <w:color w:val="FF0000"/>
+    </w:rPr>
+  </w:style>
+  <w:style w:type="paragraph" w:customStyle="1" w:styleId="MTDisplayEquation">
+    <w:name w:val="MTDisplayEquation"/>
+    <w:basedOn w:val="TCC-Texto"/>
+    <w:next w:val="Normal"/>
+    <w:link w:val="MTDisplayEquationChar"/>
+    <w:rsid w:val="00A45B3D"/>
+    <w:pPr>
+      <w:tabs>
+        <w:tab w:val="center" w:pos="4540"/>
+        <w:tab w:val="right" w:pos="9080"/>
+      </w:tabs>
+    </w:pPr>
+    <w:rPr>
+      <w:rFonts w:ascii="Symbol" w:hAnsi="Symbol"/>
+    </w:rPr>
+  </w:style>
+  <w:style w:type="character" w:customStyle="1" w:styleId="TextoChar">
+    <w:name w:val="Texto Char"/>
+    <w:basedOn w:val="Fontepargpadro"/>
+    <w:link w:val="Texto"/>
+    <w:semiHidden/>
+    <w:rsid w:val="00A45B3D"/>
+  </w:style>
+  <w:style w:type="character" w:customStyle="1" w:styleId="TCC-TextoChar">
+    <w:name w:val="TCC - Texto Char"/>
+    <w:basedOn w:val="TextoChar"/>
+    <w:link w:val="TCC-Texto"/>
+    <w:rsid w:val="00A45B3D"/>
+  </w:style>
+  <w:style w:type="character" w:customStyle="1" w:styleId="MTDisplayEquationChar">
+    <w:name w:val="MTDisplayEquation Char"/>
+    <w:basedOn w:val="TCC-TextoChar"/>
+    <w:link w:val="MTDisplayEquation"/>
+    <w:rsid w:val="00A45B3D"/>
+    <w:rPr>
+      <w:rFonts w:ascii="Symbol" w:hAnsi="Symbol"/>
     </w:rPr>
   </w:style>
 </w:styles>
@@ -9669,7 +11965,7 @@
 </file>
 
 <file path=customXml/itemProps1.xml><?xml version="1.0" encoding="utf-8"?>
-<ds:datastoreItem xmlns:ds="http://schemas.openxmlformats.org/officeDocument/2006/customXml" ds:itemID="{47F7A65E-2C40-4728-BD57-995EB8D37C23}">
+<ds:datastoreItem xmlns:ds="http://schemas.openxmlformats.org/officeDocument/2006/customXml" ds:itemID="{7211D243-EF4A-4E8C-8E8D-686D2AB7AE3A}">
   <ds:schemaRefs>
     <ds:schemaRef ds:uri="http://schemas.openxmlformats.org/officeDocument/2006/bibliography"/>
   </ds:schemaRefs>

</xml_diff>

<commit_message>
atualiza sumario e melhora titulo do capitulo 3
</commit_message>
<xml_diff>
--- a/escrita/DANILO_TCC1.docx
+++ b/escrita/DANILO_TCC1.docx
@@ -1129,6 +1129,7 @@
         </w:rPr>
         <w:t xml:space="preserve"> </w:t>
       </w:r>
+      <w:proofErr w:type="spellStart"/>
       <w:r>
         <w:rPr>
           <w:rFonts w:ascii="Arial" w:hAnsi="Arial" w:cs="Arial"/>
@@ -1143,15 +1144,16 @@
           <w:sz w:val="24"/>
           <w:szCs w:val="24"/>
         </w:rPr>
-        <w:t>cio Maximiano Sobrinho</w:t>
-      </w:r>
+        <w:t>cio</w:t>
+      </w:r>
+      <w:proofErr w:type="spellEnd"/>
       <w:r>
         <w:rPr>
           <w:rFonts w:ascii="Arial" w:hAnsi="Arial" w:cs="Arial"/>
           <w:sz w:val="24"/>
           <w:szCs w:val="24"/>
         </w:rPr>
-        <w:t xml:space="preserve"> e Prof Dr. </w:t>
+        <w:t xml:space="preserve"> Maximiano Sobrinho</w:t>
       </w:r>
       <w:r>
         <w:rPr>
@@ -1159,8 +1161,44 @@
           <w:sz w:val="24"/>
           <w:szCs w:val="24"/>
         </w:rPr>
-        <w:t>Sergio Manuel Rivera Sanhueza</w:t>
-      </w:r>
+        <w:t xml:space="preserve"> e </w:t>
+      </w:r>
+      <w:proofErr w:type="spellStart"/>
+      <w:r>
+        <w:rPr>
+          <w:rFonts w:ascii="Arial" w:hAnsi="Arial" w:cs="Arial"/>
+          <w:sz w:val="24"/>
+          <w:szCs w:val="24"/>
+        </w:rPr>
+        <w:t>Prof</w:t>
+      </w:r>
+      <w:proofErr w:type="spellEnd"/>
+      <w:r>
+        <w:rPr>
+          <w:rFonts w:ascii="Arial" w:hAnsi="Arial" w:cs="Arial"/>
+          <w:sz w:val="24"/>
+          <w:szCs w:val="24"/>
+        </w:rPr>
+        <w:t xml:space="preserve"> Dr. </w:t>
+      </w:r>
+      <w:r>
+        <w:rPr>
+          <w:rFonts w:ascii="Arial" w:hAnsi="Arial" w:cs="Arial"/>
+          <w:sz w:val="24"/>
+          <w:szCs w:val="24"/>
+        </w:rPr>
+        <w:t xml:space="preserve">Sergio Manuel Rivera </w:t>
+      </w:r>
+      <w:proofErr w:type="spellStart"/>
+      <w:r>
+        <w:rPr>
+          <w:rFonts w:ascii="Arial" w:hAnsi="Arial" w:cs="Arial"/>
+          <w:sz w:val="24"/>
+          <w:szCs w:val="24"/>
+        </w:rPr>
+        <w:t>Sanhueza</w:t>
+      </w:r>
+      <w:proofErr w:type="spellEnd"/>
     </w:p>
     <w:p>
       <w:pPr>
@@ -2991,7 +3029,7 @@
           <w:r>
             <w:fldChar w:fldCharType="separate"/>
           </w:r>
-          <w:hyperlink w:anchor="_Toc90347068" w:history="1">
+          <w:hyperlink w:anchor="_Toc168951200" w:history="1">
             <w:r>
               <w:rPr>
                 <w:rStyle w:val="Hyperlink"/>
@@ -3039,7 +3077,7 @@
                 <w:noProof/>
                 <w:webHidden/>
               </w:rPr>
-              <w:instrText xml:space="preserve"> PAGEREF _Toc90347068 \h </w:instrText>
+              <w:instrText xml:space="preserve"> PAGEREF _Toc168951200 \h </w:instrText>
             </w:r>
             <w:r>
               <w:rPr>
@@ -3085,7 +3123,7 @@
               <w:lang w:val="en-US"/>
             </w:rPr>
           </w:pPr>
-          <w:hyperlink w:anchor="_Toc90347069" w:history="1">
+          <w:hyperlink w:anchor="_Toc168951201" w:history="1">
             <w:r>
               <w:rPr>
                 <w:rStyle w:val="Hyperlink"/>
@@ -3112,7 +3150,7 @@
                 <w:noProof/>
                 <w:webHidden/>
               </w:rPr>
-              <w:instrText xml:space="preserve"> PAGEREF _Toc90347069 \h </w:instrText>
+              <w:instrText xml:space="preserve"> PAGEREF _Toc168951201 \h </w:instrText>
             </w:r>
             <w:r>
               <w:rPr>
@@ -3158,7 +3196,7 @@
               <w:lang w:val="en-US"/>
             </w:rPr>
           </w:pPr>
-          <w:hyperlink w:anchor="_Toc90347070" w:history="1">
+          <w:hyperlink w:anchor="_Toc168951202" w:history="1">
             <w:r>
               <w:rPr>
                 <w:rStyle w:val="Hyperlink"/>
@@ -3185,7 +3223,7 @@
                 <w:noProof/>
                 <w:webHidden/>
               </w:rPr>
-              <w:instrText xml:space="preserve"> PAGEREF _Toc90347070 \h </w:instrText>
+              <w:instrText xml:space="preserve"> PAGEREF _Toc168951202 \h </w:instrText>
             </w:r>
             <w:r>
               <w:rPr>
@@ -3233,7 +3271,7 @@
               <w:lang w:val="en-US"/>
             </w:rPr>
           </w:pPr>
-          <w:hyperlink w:anchor="_Toc90347071" w:history="1">
+          <w:hyperlink w:anchor="_Toc168951203" w:history="1">
             <w:r>
               <w:rPr>
                 <w:rStyle w:val="Hyperlink"/>
@@ -3279,7 +3317,7 @@
                 <w:noProof/>
                 <w:webHidden/>
               </w:rPr>
-              <w:instrText xml:space="preserve"> PAGEREF _Toc90347071 \h </w:instrText>
+              <w:instrText xml:space="preserve"> PAGEREF _Toc168951203 \h </w:instrText>
             </w:r>
             <w:r>
               <w:rPr>
@@ -3327,7 +3365,7 @@
               <w:lang w:val="en-US"/>
             </w:rPr>
           </w:pPr>
-          <w:hyperlink w:anchor="_Toc90347072" w:history="1">
+          <w:hyperlink w:anchor="_Toc168951204" w:history="1">
             <w:r>
               <w:rPr>
                 <w:rStyle w:val="Hyperlink"/>
@@ -3373,7 +3411,7 @@
                 <w:noProof/>
                 <w:webHidden/>
               </w:rPr>
-              <w:instrText xml:space="preserve"> PAGEREF _Toc90347072 \h </w:instrText>
+              <w:instrText xml:space="preserve"> PAGEREF _Toc168951204 \h </w:instrText>
             </w:r>
             <w:r>
               <w:rPr>
@@ -3419,7 +3457,7 @@
               <w:lang w:val="en-US"/>
             </w:rPr>
           </w:pPr>
-          <w:hyperlink w:anchor="_Toc90347073" w:history="1">
+          <w:hyperlink w:anchor="_Toc168951205" w:history="1">
             <w:r>
               <w:rPr>
                 <w:rStyle w:val="Hyperlink"/>
@@ -3446,7 +3484,7 @@
                 <w:noProof/>
                 <w:webHidden/>
               </w:rPr>
-              <w:instrText xml:space="preserve"> PAGEREF _Toc90347073 \h </w:instrText>
+              <w:instrText xml:space="preserve"> PAGEREF _Toc168951205 \h </w:instrText>
             </w:r>
             <w:r>
               <w:rPr>
@@ -3492,13 +3530,13 @@
               <w:lang w:val="en-US"/>
             </w:rPr>
           </w:pPr>
-          <w:hyperlink w:anchor="_Toc90347074" w:history="1">
+          <w:hyperlink w:anchor="_Toc168951206" w:history="1">
             <w:r>
               <w:rPr>
                 <w:rStyle w:val="Hyperlink"/>
                 <w:noProof/>
               </w:rPr>
-              <w:t>1.4 Estrutura da dissertação</w:t>
+              <w:t>1.4 Estrutura da monografia</w:t>
             </w:r>
             <w:r>
               <w:rPr>
@@ -3519,80 +3557,7 @@
                 <w:noProof/>
                 <w:webHidden/>
               </w:rPr>
-              <w:instrText xml:space="preserve"> PAGEREF _Toc90347074 \h </w:instrText>
-            </w:r>
-            <w:r>
-              <w:rPr>
-                <w:noProof/>
-                <w:webHidden/>
-              </w:rPr>
-            </w:r>
-            <w:r>
-              <w:rPr>
-                <w:noProof/>
-                <w:webHidden/>
-              </w:rPr>
-              <w:fldChar w:fldCharType="separate"/>
-            </w:r>
-            <w:r>
-              <w:rPr>
-                <w:noProof/>
-                <w:webHidden/>
-              </w:rPr>
-              <w:t>5</w:t>
-            </w:r>
-            <w:r>
-              <w:rPr>
-                <w:noProof/>
-                <w:webHidden/>
-              </w:rPr>
-              <w:fldChar w:fldCharType="end"/>
-            </w:r>
-          </w:hyperlink>
-        </w:p>
-        <w:p>
-          <w:pPr>
-            <w:pStyle w:val="Sumrio2"/>
-            <w:tabs>
-              <w:tab w:val="right" w:leader="dot" w:pos="9061"/>
-            </w:tabs>
-            <w:rPr>
-              <w:rFonts w:eastAsiaTheme="minorEastAsia" w:cstheme="minorBidi"/>
-              <w:smallCaps w:val="0"/>
-              <w:noProof/>
-              <w:sz w:val="22"/>
-              <w:szCs w:val="22"/>
-              <w:lang w:val="en-US"/>
-            </w:rPr>
-          </w:pPr>
-          <w:hyperlink w:anchor="_Toc90347075" w:history="1">
-            <w:r>
-              <w:rPr>
-                <w:rStyle w:val="Hyperlink"/>
-                <w:noProof/>
-              </w:rPr>
-              <w:t>1.5 Cronograma de atividades a serem realizadas</w:t>
-            </w:r>
-            <w:r>
-              <w:rPr>
-                <w:noProof/>
-                <w:webHidden/>
-              </w:rPr>
-              <w:tab/>
-            </w:r>
-            <w:r>
-              <w:rPr>
-                <w:noProof/>
-                <w:webHidden/>
-              </w:rPr>
-              <w:fldChar w:fldCharType="begin"/>
-            </w:r>
-            <w:r>
-              <w:rPr>
-                <w:noProof/>
-                <w:webHidden/>
-              </w:rPr>
-              <w:instrText xml:space="preserve"> PAGEREF _Toc90347075 \h </w:instrText>
+              <w:instrText xml:space="preserve"> PAGEREF _Toc168951206 \h </w:instrText>
             </w:r>
             <w:r>
               <w:rPr>
@@ -3641,7 +3606,7 @@
               <w:lang w:val="en-US"/>
             </w:rPr>
           </w:pPr>
-          <w:hyperlink w:anchor="_Toc90347076" w:history="1">
+          <w:hyperlink w:anchor="_Toc168951207" w:history="1">
             <w:r>
               <w:rPr>
                 <w:rStyle w:val="Hyperlink"/>
@@ -3689,7 +3654,7 @@
                 <w:noProof/>
                 <w:webHidden/>
               </w:rPr>
-              <w:instrText xml:space="preserve"> PAGEREF _Toc90347076 \h </w:instrText>
+              <w:instrText xml:space="preserve"> PAGEREF _Toc168951207 \h </w:instrText>
             </w:r>
             <w:r>
               <w:rPr>
@@ -3709,7 +3674,7 @@
                 <w:noProof/>
                 <w:webHidden/>
               </w:rPr>
-              <w:t>7</w:t>
+              <w:t>6</w:t>
             </w:r>
             <w:r>
               <w:rPr>
@@ -3735,7 +3700,7 @@
               <w:lang w:val="en-US"/>
             </w:rPr>
           </w:pPr>
-          <w:hyperlink w:anchor="_Toc90347077" w:history="1">
+          <w:hyperlink w:anchor="_Toc168951208" w:history="1">
             <w:r>
               <w:rPr>
                 <w:rStyle w:val="Hyperlink"/>
@@ -3762,7 +3727,7 @@
                 <w:noProof/>
                 <w:webHidden/>
               </w:rPr>
-              <w:instrText xml:space="preserve"> PAGEREF _Toc90347077 \h </w:instrText>
+              <w:instrText xml:space="preserve"> PAGEREF _Toc168951208 \h </w:instrText>
             </w:r>
             <w:r>
               <w:rPr>
@@ -3782,7 +3747,7 @@
                 <w:noProof/>
                 <w:webHidden/>
               </w:rPr>
-              <w:t>7</w:t>
+              <w:t>6</w:t>
             </w:r>
             <w:r>
               <w:rPr>
@@ -3808,7 +3773,7 @@
               <w:lang w:val="en-US"/>
             </w:rPr>
           </w:pPr>
-          <w:hyperlink w:anchor="_Toc90347078" w:history="1">
+          <w:hyperlink w:anchor="_Toc168951209" w:history="1">
             <w:r>
               <w:rPr>
                 <w:rStyle w:val="Hyperlink"/>
@@ -3835,7 +3800,7 @@
                 <w:noProof/>
                 <w:webHidden/>
               </w:rPr>
-              <w:instrText xml:space="preserve"> PAGEREF _Toc90347078 \h </w:instrText>
+              <w:instrText xml:space="preserve"> PAGEREF _Toc168951209 \h </w:instrText>
             </w:r>
             <w:r>
               <w:rPr>
@@ -3855,7 +3820,7 @@
                 <w:noProof/>
                 <w:webHidden/>
               </w:rPr>
-              <w:t>8</w:t>
+              <w:t>7</w:t>
             </w:r>
             <w:r>
               <w:rPr>
@@ -3881,7 +3846,7 @@
               <w:lang w:val="en-US"/>
             </w:rPr>
           </w:pPr>
-          <w:hyperlink w:anchor="_Toc90347079" w:history="1">
+          <w:hyperlink w:anchor="_Toc168951210" w:history="1">
             <w:r>
               <w:rPr>
                 <w:rStyle w:val="Hyperlink"/>
@@ -3908,7 +3873,7 @@
                 <w:noProof/>
                 <w:webHidden/>
               </w:rPr>
-              <w:instrText xml:space="preserve"> PAGEREF _Toc90347079 \h </w:instrText>
+              <w:instrText xml:space="preserve"> PAGEREF _Toc168951210 \h </w:instrText>
             </w:r>
             <w:r>
               <w:rPr>
@@ -3928,7 +3893,7 @@
                 <w:noProof/>
                 <w:webHidden/>
               </w:rPr>
-              <w:t>11</w:t>
+              <w:t>10</w:t>
             </w:r>
             <w:r>
               <w:rPr>
@@ -3954,7 +3919,7 @@
               <w:lang w:val="en-US"/>
             </w:rPr>
           </w:pPr>
-          <w:hyperlink w:anchor="_Toc90347080" w:history="1">
+          <w:hyperlink w:anchor="_Toc168951211" w:history="1">
             <w:r>
               <w:rPr>
                 <w:rStyle w:val="Hyperlink"/>
@@ -3981,7 +3946,7 @@
                 <w:noProof/>
                 <w:webHidden/>
               </w:rPr>
-              <w:instrText xml:space="preserve"> PAGEREF _Toc90347080 \h </w:instrText>
+              <w:instrText xml:space="preserve"> PAGEREF _Toc168951211 \h </w:instrText>
             </w:r>
             <w:r>
               <w:rPr>
@@ -4001,7 +3966,7 @@
                 <w:noProof/>
                 <w:webHidden/>
               </w:rPr>
-              <w:t>11</w:t>
+              <w:t>10</w:t>
             </w:r>
             <w:r>
               <w:rPr>
@@ -4027,7 +3992,7 @@
               <w:lang w:val="en-US"/>
             </w:rPr>
           </w:pPr>
-          <w:hyperlink w:anchor="_Toc90347081" w:history="1">
+          <w:hyperlink w:anchor="_Toc168951212" w:history="1">
             <w:r>
               <w:rPr>
                 <w:rStyle w:val="Hyperlink"/>
@@ -4054,7 +4019,7 @@
                 <w:noProof/>
                 <w:webHidden/>
               </w:rPr>
-              <w:instrText xml:space="preserve"> PAGEREF _Toc90347081 \h </w:instrText>
+              <w:instrText xml:space="preserve"> PAGEREF _Toc168951212 \h </w:instrText>
             </w:r>
             <w:r>
               <w:rPr>
@@ -4074,7 +4039,7 @@
                 <w:noProof/>
                 <w:webHidden/>
               </w:rPr>
-              <w:t>15</w:t>
+              <w:t>14</w:t>
             </w:r>
             <w:r>
               <w:rPr>
@@ -4100,7 +4065,7 @@
               <w:lang w:val="en-US"/>
             </w:rPr>
           </w:pPr>
-          <w:hyperlink w:anchor="_Toc90347082" w:history="1">
+          <w:hyperlink w:anchor="_Toc168951213" w:history="1">
             <w:r>
               <w:rPr>
                 <w:rStyle w:val="Hyperlink"/>
@@ -4127,7 +4092,7 @@
                 <w:noProof/>
                 <w:webHidden/>
               </w:rPr>
-              <w:instrText xml:space="preserve"> PAGEREF _Toc90347082 \h </w:instrText>
+              <w:instrText xml:space="preserve"> PAGEREF _Toc168951213 \h </w:instrText>
             </w:r>
             <w:r>
               <w:rPr>
@@ -4147,7 +4112,7 @@
                 <w:noProof/>
                 <w:webHidden/>
               </w:rPr>
-              <w:t>19</w:t>
+              <w:t>17</w:t>
             </w:r>
             <w:r>
               <w:rPr>
@@ -4175,7 +4140,7 @@
               <w:lang w:val="en-US"/>
             </w:rPr>
           </w:pPr>
-          <w:hyperlink w:anchor="_Toc90347083" w:history="1">
+          <w:hyperlink w:anchor="_Toc168951214" w:history="1">
             <w:r>
               <w:rPr>
                 <w:rStyle w:val="Hyperlink"/>
@@ -4223,7 +4188,7 @@
                 <w:noProof/>
                 <w:webHidden/>
               </w:rPr>
-              <w:instrText xml:space="preserve"> PAGEREF _Toc90347083 \h </w:instrText>
+              <w:instrText xml:space="preserve"> PAGEREF _Toc168951214 \h </w:instrText>
             </w:r>
             <w:r>
               <w:rPr>
@@ -4243,7 +4208,7 @@
                 <w:noProof/>
                 <w:webHidden/>
               </w:rPr>
-              <w:t>22</w:t>
+              <w:t>19</w:t>
             </w:r>
             <w:r>
               <w:rPr>
@@ -4271,7 +4236,7 @@
               <w:lang w:val="en-US"/>
             </w:rPr>
           </w:pPr>
-          <w:hyperlink w:anchor="_Toc90347084" w:history="1">
+          <w:hyperlink w:anchor="_Toc168951215" w:history="1">
             <w:r>
               <w:rPr>
                 <w:rStyle w:val="Hyperlink"/>
@@ -4319,7 +4284,7 @@
                 <w:noProof/>
                 <w:webHidden/>
               </w:rPr>
-              <w:instrText xml:space="preserve"> PAGEREF _Toc90347084 \h </w:instrText>
+              <w:instrText xml:space="preserve"> PAGEREF _Toc168951215 \h </w:instrText>
             </w:r>
             <w:r>
               <w:rPr>
@@ -4339,7 +4304,7 @@
                 <w:noProof/>
                 <w:webHidden/>
               </w:rPr>
-              <w:t>23</w:t>
+              <w:t>20</w:t>
             </w:r>
             <w:r>
               <w:rPr>
@@ -4367,7 +4332,7 @@
               <w:lang w:val="en-US"/>
             </w:rPr>
           </w:pPr>
-          <w:hyperlink w:anchor="_Toc90347085" w:history="1">
+          <w:hyperlink w:anchor="_Toc168951216" w:history="1">
             <w:r>
               <w:rPr>
                 <w:rStyle w:val="Hyperlink"/>
@@ -4415,7 +4380,7 @@
                 <w:noProof/>
                 <w:webHidden/>
               </w:rPr>
-              <w:instrText xml:space="preserve"> PAGEREF _Toc90347085 \h </w:instrText>
+              <w:instrText xml:space="preserve"> PAGEREF _Toc168951216 \h </w:instrText>
             </w:r>
             <w:r>
               <w:rPr>
@@ -4435,7 +4400,7 @@
                 <w:noProof/>
                 <w:webHidden/>
               </w:rPr>
-              <w:t>26</w:t>
+              <w:t>23</w:t>
             </w:r>
             <w:r>
               <w:rPr>
@@ -4461,7 +4426,7 @@
               <w:lang w:val="en-US"/>
             </w:rPr>
           </w:pPr>
-          <w:hyperlink w:anchor="_Toc90347086" w:history="1">
+          <w:hyperlink w:anchor="_Toc168951217" w:history="1">
             <w:r>
               <w:rPr>
                 <w:rStyle w:val="Hyperlink"/>
@@ -4488,7 +4453,7 @@
                 <w:noProof/>
                 <w:webHidden/>
               </w:rPr>
-              <w:instrText xml:space="preserve"> PAGEREF _Toc90347086 \h </w:instrText>
+              <w:instrText xml:space="preserve"> PAGEREF _Toc168951217 \h </w:instrText>
             </w:r>
             <w:r>
               <w:rPr>
@@ -4508,7 +4473,7 @@
                 <w:noProof/>
                 <w:webHidden/>
               </w:rPr>
-              <w:t>28</w:t>
+              <w:t>24</w:t>
             </w:r>
             <w:r>
               <w:rPr>
@@ -4534,7 +4499,7 @@
               <w:lang w:val="en-US"/>
             </w:rPr>
           </w:pPr>
-          <w:hyperlink w:anchor="_Toc90347087" w:history="1">
+          <w:hyperlink w:anchor="_Toc168951218" w:history="1">
             <w:r>
               <w:rPr>
                 <w:rStyle w:val="Hyperlink"/>
@@ -4561,7 +4526,7 @@
                 <w:noProof/>
                 <w:webHidden/>
               </w:rPr>
-              <w:instrText xml:space="preserve"> PAGEREF _Toc90347087 \h </w:instrText>
+              <w:instrText xml:space="preserve"> PAGEREF _Toc168951218 \h </w:instrText>
             </w:r>
             <w:r>
               <w:rPr>
@@ -4581,7 +4546,7 @@
                 <w:noProof/>
                 <w:webHidden/>
               </w:rPr>
-              <w:t>28</w:t>
+              <w:t>24</w:t>
             </w:r>
             <w:r>
               <w:rPr>
@@ -4610,7 +4575,7 @@
               <w:lang w:val="en-US"/>
             </w:rPr>
           </w:pPr>
-          <w:hyperlink w:anchor="_Toc90347088" w:history="1">
+          <w:hyperlink w:anchor="_Toc168951219" w:history="1">
             <w:r>
               <w:rPr>
                 <w:rStyle w:val="Hyperlink"/>
@@ -4637,7 +4602,7 @@
                 <w:rStyle w:val="Hyperlink"/>
                 <w:noProof/>
               </w:rPr>
-              <w:t>TÉCNICAS DE OTIMIZAÇÃO USANDO ALGORÍTMOS NATURAIS</w:t>
+              <w:t>TÉCNICAS DE OTIMIZAÇÃO E DESENVOLVIMENTO DE ALGORÍTMOS NATURAIS</w:t>
             </w:r>
             <w:r>
               <w:rPr>
@@ -4658,7 +4623,7 @@
                 <w:noProof/>
                 <w:webHidden/>
               </w:rPr>
-              <w:instrText xml:space="preserve"> PAGEREF _Toc90347088 \h </w:instrText>
+              <w:instrText xml:space="preserve"> PAGEREF _Toc168951219 \h </w:instrText>
             </w:r>
             <w:r>
               <w:rPr>
@@ -4678,7 +4643,7 @@
                 <w:noProof/>
                 <w:webHidden/>
               </w:rPr>
-              <w:t>36</w:t>
+              <w:t>30</w:t>
             </w:r>
             <w:r>
               <w:rPr>
@@ -4704,7 +4669,7 @@
               <w:lang w:val="en-US"/>
             </w:rPr>
           </w:pPr>
-          <w:hyperlink w:anchor="_Toc90347089" w:history="1">
+          <w:hyperlink w:anchor="_Toc168951220" w:history="1">
             <w:r>
               <w:rPr>
                 <w:rStyle w:val="Hyperlink"/>
@@ -4731,7 +4696,7 @@
                 <w:noProof/>
                 <w:webHidden/>
               </w:rPr>
-              <w:instrText xml:space="preserve"> PAGEREF _Toc90347089 \h </w:instrText>
+              <w:instrText xml:space="preserve"> PAGEREF _Toc168951220 \h </w:instrText>
             </w:r>
             <w:r>
               <w:rPr>
@@ -4751,7 +4716,7 @@
                 <w:noProof/>
                 <w:webHidden/>
               </w:rPr>
-              <w:t>37</w:t>
+              <w:t>31</w:t>
             </w:r>
             <w:r>
               <w:rPr>
@@ -4779,7 +4744,7 @@
               <w:lang w:val="en-US"/>
             </w:rPr>
           </w:pPr>
-          <w:hyperlink w:anchor="_Toc90347090" w:history="1">
+          <w:hyperlink w:anchor="_Toc168951221" w:history="1">
             <w:r>
               <w:rPr>
                 <w:rStyle w:val="Hyperlink"/>
@@ -4827,7 +4792,7 @@
                 <w:noProof/>
                 <w:webHidden/>
               </w:rPr>
-              <w:instrText xml:space="preserve"> PAGEREF _Toc90347090 \h </w:instrText>
+              <w:instrText xml:space="preserve"> PAGEREF _Toc168951221 \h </w:instrText>
             </w:r>
             <w:r>
               <w:rPr>
@@ -4847,7 +4812,7 @@
                 <w:noProof/>
                 <w:webHidden/>
               </w:rPr>
-              <w:t>38</w:t>
+              <w:t>32</w:t>
             </w:r>
             <w:r>
               <w:rPr>
@@ -4875,7 +4840,7 @@
               <w:lang w:val="en-US"/>
             </w:rPr>
           </w:pPr>
-          <w:hyperlink w:anchor="_Toc90347091" w:history="1">
+          <w:hyperlink w:anchor="_Toc168951222" w:history="1">
             <w:r>
               <w:rPr>
                 <w:rStyle w:val="Hyperlink"/>
@@ -4923,7 +4888,7 @@
                 <w:noProof/>
                 <w:webHidden/>
               </w:rPr>
-              <w:instrText xml:space="preserve"> PAGEREF _Toc90347091 \h </w:instrText>
+              <w:instrText xml:space="preserve"> PAGEREF _Toc168951222 \h </w:instrText>
             </w:r>
             <w:r>
               <w:rPr>
@@ -4943,7 +4908,7 @@
                 <w:noProof/>
                 <w:webHidden/>
               </w:rPr>
-              <w:t>39</w:t>
+              <w:t>33</w:t>
             </w:r>
             <w:r>
               <w:rPr>
@@ -4969,7 +4934,7 @@
               <w:lang w:val="en-US"/>
             </w:rPr>
           </w:pPr>
-          <w:hyperlink w:anchor="_Toc90347092" w:history="1">
+          <w:hyperlink w:anchor="_Toc168951223" w:history="1">
             <w:r>
               <w:rPr>
                 <w:rStyle w:val="Hyperlink"/>
@@ -4996,7 +4961,7 @@
                 <w:noProof/>
                 <w:webHidden/>
               </w:rPr>
-              <w:instrText xml:space="preserve"> PAGEREF _Toc90347092 \h </w:instrText>
+              <w:instrText xml:space="preserve"> PAGEREF _Toc168951223 \h </w:instrText>
             </w:r>
             <w:r>
               <w:rPr>
@@ -5016,7 +4981,7 @@
                 <w:noProof/>
                 <w:webHidden/>
               </w:rPr>
-              <w:t>42</w:t>
+              <w:t>35</w:t>
             </w:r>
             <w:r>
               <w:rPr>
@@ -5044,7 +5009,7 @@
               <w:lang w:val="en-US"/>
             </w:rPr>
           </w:pPr>
-          <w:hyperlink w:anchor="_Toc90347093" w:history="1">
+          <w:hyperlink w:anchor="_Toc168951224" w:history="1">
             <w:r>
               <w:rPr>
                 <w:rStyle w:val="Hyperlink"/>
@@ -5092,7 +5057,7 @@
                 <w:noProof/>
                 <w:webHidden/>
               </w:rPr>
-              <w:instrText xml:space="preserve"> PAGEREF _Toc90347093 \h </w:instrText>
+              <w:instrText xml:space="preserve"> PAGEREF _Toc168951224 \h </w:instrText>
             </w:r>
             <w:r>
               <w:rPr>
@@ -5112,7 +5077,7 @@
                 <w:noProof/>
                 <w:webHidden/>
               </w:rPr>
-              <w:t>43</w:t>
+              <w:t>37</w:t>
             </w:r>
             <w:r>
               <w:rPr>
@@ -5140,7 +5105,7 @@
               <w:lang w:val="en-US"/>
             </w:rPr>
           </w:pPr>
-          <w:hyperlink w:anchor="_Toc90347094" w:history="1">
+          <w:hyperlink w:anchor="_Toc168951225" w:history="1">
             <w:r>
               <w:rPr>
                 <w:rStyle w:val="Hyperlink"/>
@@ -5188,7 +5153,7 @@
                 <w:noProof/>
                 <w:webHidden/>
               </w:rPr>
-              <w:instrText xml:space="preserve"> PAGEREF _Toc90347094 \h </w:instrText>
+              <w:instrText xml:space="preserve"> PAGEREF _Toc168951225 \h </w:instrText>
             </w:r>
             <w:r>
               <w:rPr>
@@ -5208,7 +5173,7 @@
                 <w:noProof/>
                 <w:webHidden/>
               </w:rPr>
-              <w:t>46</w:t>
+              <w:t>40</w:t>
             </w:r>
             <w:r>
               <w:rPr>
@@ -5234,7 +5199,7 @@
               <w:lang w:val="en-US"/>
             </w:rPr>
           </w:pPr>
-          <w:hyperlink w:anchor="_Toc90347095" w:history="1">
+          <w:hyperlink w:anchor="_Toc168951226" w:history="1">
             <w:r>
               <w:rPr>
                 <w:rStyle w:val="Hyperlink"/>
@@ -5261,7 +5226,7 @@
                 <w:noProof/>
                 <w:webHidden/>
               </w:rPr>
-              <w:instrText xml:space="preserve"> PAGEREF _Toc90347095 \h </w:instrText>
+              <w:instrText xml:space="preserve"> PAGEREF _Toc168951226 \h </w:instrText>
             </w:r>
             <w:r>
               <w:rPr>
@@ -5281,7 +5246,7 @@
                 <w:noProof/>
                 <w:webHidden/>
               </w:rPr>
-              <w:t>47</w:t>
+              <w:t>41</w:t>
             </w:r>
             <w:r>
               <w:rPr>
@@ -5310,7 +5275,7 @@
               <w:lang w:val="en-US"/>
             </w:rPr>
           </w:pPr>
-          <w:hyperlink w:anchor="_Toc90347096" w:history="1">
+          <w:hyperlink w:anchor="_Toc168951227" w:history="1">
             <w:r>
               <w:rPr>
                 <w:rStyle w:val="Hyperlink"/>
@@ -5358,7 +5323,7 @@
                 <w:noProof/>
                 <w:webHidden/>
               </w:rPr>
-              <w:instrText xml:space="preserve"> PAGEREF _Toc90347096 \h </w:instrText>
+              <w:instrText xml:space="preserve"> PAGEREF _Toc168951227 \h </w:instrText>
             </w:r>
             <w:r>
               <w:rPr>
@@ -5378,7 +5343,7 @@
                 <w:noProof/>
                 <w:webHidden/>
               </w:rPr>
-              <w:t>49</w:t>
+              <w:t>43</w:t>
             </w:r>
             <w:r>
               <w:rPr>
@@ -5406,7 +5371,7 @@
               <w:lang w:val="en-US"/>
             </w:rPr>
           </w:pPr>
-          <w:hyperlink w:anchor="_Toc90347097" w:history="1">
+          <w:hyperlink w:anchor="_Toc168951228" w:history="1">
             <w:r>
               <w:rPr>
                 <w:rStyle w:val="Hyperlink"/>
@@ -5433,7 +5398,7 @@
                 <w:noProof/>
                 <w:webHidden/>
               </w:rPr>
-              <w:instrText xml:space="preserve"> PAGEREF _Toc90347097 \h </w:instrText>
+              <w:instrText xml:space="preserve"> PAGEREF _Toc168951228 \h </w:instrText>
             </w:r>
             <w:r>
               <w:rPr>
@@ -5453,7 +5418,7 @@
                 <w:noProof/>
                 <w:webHidden/>
               </w:rPr>
-              <w:t>50</w:t>
+              <w:t>44</w:t>
             </w:r>
             <w:r>
               <w:rPr>
@@ -5481,7 +5446,7 @@
               <w:lang w:val="en-US"/>
             </w:rPr>
           </w:pPr>
-          <w:hyperlink w:anchor="_Toc90347098" w:history="1">
+          <w:hyperlink w:anchor="_Toc168951229" w:history="1">
             <w:r>
               <w:rPr>
                 <w:rStyle w:val="Hyperlink"/>
@@ -5508,7 +5473,7 @@
                 <w:noProof/>
                 <w:webHidden/>
               </w:rPr>
-              <w:instrText xml:space="preserve"> PAGEREF _Toc90347098 \h </w:instrText>
+              <w:instrText xml:space="preserve"> PAGEREF _Toc168951229 \h </w:instrText>
             </w:r>
             <w:r>
               <w:rPr>
@@ -5528,7 +5493,7 @@
                 <w:noProof/>
                 <w:webHidden/>
               </w:rPr>
-              <w:t>51</w:t>
+              <w:t>45</w:t>
             </w:r>
             <w:r>
               <w:rPr>
@@ -5572,12 +5537,15 @@
       <w:pPr>
         <w:pStyle w:val="1TTULO"/>
       </w:pPr>
-      <w:bookmarkStart w:id="0" w:name="_Toc90347068"/>
+      <w:bookmarkStart w:id="0" w:name="_Toc168951200"/>
       <w:r>
         <w:lastRenderedPageBreak/>
         <w:t>introdução</w:t>
       </w:r>
       <w:bookmarkEnd w:id="0"/>
+      <w:r>
+        <w:t xml:space="preserve"> </w:t>
+      </w:r>
     </w:p>
     <w:p>
       <w:pPr>
@@ -5739,8 +5707,13 @@
         </w:sdtContent>
       </w:sdt>
       <w:r>
-        <w:t>. Essa otimização será realizada com o auxílio de duas funções de otimização: mono e multi-objetivo</w:t>
-      </w:r>
+        <w:t xml:space="preserve">. Essa otimização será realizada com o auxílio de duas funções de otimização: mono e </w:t>
+      </w:r>
+      <w:proofErr w:type="spellStart"/>
+      <w:r>
+        <w:t>multi-objetivo</w:t>
+      </w:r>
+      <w:proofErr w:type="spellEnd"/>
       <w:r>
         <w:t>.</w:t>
       </w:r>
@@ -5750,7 +5723,23 @@
         <w:pStyle w:val="TCC-Texto"/>
       </w:pPr>
       <w:r>
-        <w:t xml:space="preserve"> Com o uso das funções mono-objetivo será possível otimizar a massa ou as perdas totais. Para a função multi-objetivo as metas são: minimizar a massa da parte ativa do transformador (custo)</w:t>
+        <w:t xml:space="preserve"> Com o uso das funções </w:t>
+      </w:r>
+      <w:proofErr w:type="spellStart"/>
+      <w:r>
+        <w:t>mono-objetivo</w:t>
+      </w:r>
+      <w:proofErr w:type="spellEnd"/>
+      <w:r>
+        <w:t xml:space="preserve"> será possível otimizar a massa ou as perdas totais. Para a função </w:t>
+      </w:r>
+      <w:proofErr w:type="spellStart"/>
+      <w:r>
+        <w:t>multi-objetivo</w:t>
+      </w:r>
+      <w:proofErr w:type="spellEnd"/>
+      <w:r>
+        <w:t xml:space="preserve"> as metas são: minimizar a massa da parte ativa do transformador (custo)</w:t>
       </w:r>
       <w:r>
         <w:t xml:space="preserve"> e</w:t>
@@ -5803,6 +5792,7 @@
       <w:r>
         <w:t xml:space="preserve">transitória do transformador (corrente </w:t>
       </w:r>
+      <w:proofErr w:type="spellStart"/>
       <w:r>
         <w:rPr>
           <w:i/>
@@ -5821,6 +5811,7 @@
         </w:rPr>
         <w:t>ush</w:t>
       </w:r>
+      <w:proofErr w:type="spellEnd"/>
       <w:r>
         <w:t xml:space="preserve">). </w:t>
       </w:r>
@@ -5832,12 +5823,14 @@
       <w:r>
         <w:t xml:space="preserve">A corrente </w:t>
       </w:r>
+      <w:proofErr w:type="spellStart"/>
       <w:r>
         <w:rPr>
           <w:i/>
         </w:rPr>
         <w:t>inrush</w:t>
       </w:r>
+      <w:proofErr w:type="spellEnd"/>
       <w:r>
         <w:t xml:space="preserve"> do transformador pode chegar até dez vezes a corrente de operação durante a energização do transformador, causando assim uma série de problemas ao sistema elétrico </w:t>
       </w:r>
@@ -5933,12 +5926,14 @@
       <w:r>
         <w:t xml:space="preserve"> bobinas, as perdas nos enrolamentos, as perdas a vazio, o rendimento, e a corrente </w:t>
       </w:r>
+      <w:proofErr w:type="spellStart"/>
       <w:r>
         <w:rPr>
           <w:i/>
         </w:rPr>
         <w:t>inrush</w:t>
       </w:r>
+      <w:proofErr w:type="spellEnd"/>
       <w:r>
         <w:t xml:space="preserve"> do transformador. Em sua tese </w:t>
       </w:r>
@@ -5996,12 +5991,14 @@
       <w:r>
         <w:t xml:space="preserve"> em conjunto as bibliotecas </w:t>
       </w:r>
+      <w:proofErr w:type="spellStart"/>
       <w:r>
         <w:rPr>
           <w:i/>
         </w:rPr>
         <w:t>numpy</w:t>
       </w:r>
+      <w:proofErr w:type="spellEnd"/>
       <w:r>
         <w:t xml:space="preserve"> e</w:t>
       </w:r>
@@ -6015,7 +6012,23 @@
         <w:t xml:space="preserve"> para realização dos cálculos. Para a criação da Interface </w:t>
       </w:r>
       <w:r>
-        <w:t>da aplicação WEB foram usadas duas tecnologias que são amplamente usadas no mercado: Flask e Celery.</w:t>
+        <w:t xml:space="preserve">da aplicação WEB foram usadas duas tecnologias que são amplamente usadas no mercado: </w:t>
+      </w:r>
+      <w:proofErr w:type="spellStart"/>
+      <w:r>
+        <w:t>Flask</w:t>
+      </w:r>
+      <w:proofErr w:type="spellEnd"/>
+      <w:r>
+        <w:t xml:space="preserve"> e </w:t>
+      </w:r>
+      <w:proofErr w:type="spellStart"/>
+      <w:r>
+        <w:t>Celery</w:t>
+      </w:r>
+      <w:proofErr w:type="spellEnd"/>
+      <w:r>
+        <w:t>.</w:t>
       </w:r>
     </w:p>
     <w:p>
@@ -6037,7 +6050,7 @@
       <w:pPr>
         <w:pStyle w:val="11Ttulo2"/>
       </w:pPr>
-      <w:bookmarkStart w:id="1" w:name="_Toc90347069"/>
+      <w:bookmarkStart w:id="1" w:name="_Toc168951201"/>
       <w:r>
         <w:t>Justificativa</w:t>
       </w:r>
@@ -6138,7 +6151,7 @@
       <w:pPr>
         <w:pStyle w:val="11Ttulo2"/>
       </w:pPr>
-      <w:bookmarkStart w:id="2" w:name="_Toc90347070"/>
+      <w:bookmarkStart w:id="2" w:name="_Toc168951202"/>
       <w:r>
         <w:t>Objetivos</w:t>
       </w:r>
@@ -6148,7 +6161,7 @@
       <w:pPr>
         <w:pStyle w:val="111Ttulo3"/>
       </w:pPr>
-      <w:bookmarkStart w:id="3" w:name="_Toc90347071"/>
+      <w:bookmarkStart w:id="3" w:name="_Toc168951203"/>
       <w:r>
         <w:t>Objetivo Geral</w:t>
       </w:r>
@@ -6171,13 +6184,26 @@
         <w:t xml:space="preserve"> com Interface Gráfica do</w:t>
       </w:r>
       <w:r>
-        <w:t xml:space="preserve"> Usuário para inserção dos parâmetros</w:t>
+        <w:t xml:space="preserve"> Usuário para inserção dos </w:t>
+      </w:r>
+      <w:proofErr w:type="gramStart"/>
+      <w:r>
+        <w:t>parâmetros</w:t>
       </w:r>
       <w:r>
         <w:t xml:space="preserve"> e otimização mono</w:t>
       </w:r>
-      <w:r>
-        <w:t xml:space="preserve"> e multi-objetivo para minimizar perdas totais e massa ativa (custo) dos transformadores de distribuição trifásicos. </w:t>
+      <w:proofErr w:type="gramEnd"/>
+      <w:r>
+        <w:t xml:space="preserve"> e </w:t>
+      </w:r>
+      <w:proofErr w:type="spellStart"/>
+      <w:r>
+        <w:t>multi-objetivo</w:t>
+      </w:r>
+      <w:proofErr w:type="spellEnd"/>
+      <w:r>
+        <w:t xml:space="preserve"> para minimizar perdas totais e massa ativa (custo) dos transformadores de distribuição trifásicos. </w:t>
       </w:r>
     </w:p>
     <w:p>
@@ -6189,7 +6215,7 @@
       <w:pPr>
         <w:pStyle w:val="111Ttulo3"/>
       </w:pPr>
-      <w:bookmarkStart w:id="4" w:name="_Toc90347072"/>
+      <w:bookmarkStart w:id="4" w:name="_Toc168951204"/>
       <w:r>
         <w:t>Objetivos Específicos</w:t>
       </w:r>
@@ -6289,7 +6315,7 @@
       <w:pPr>
         <w:pStyle w:val="11Ttulo2"/>
       </w:pPr>
-      <w:bookmarkStart w:id="5" w:name="_Toc90347073"/>
+      <w:bookmarkStart w:id="5" w:name="_Toc168951205"/>
       <w:r>
         <w:t>Metodologia</w:t>
       </w:r>
@@ -6315,21 +6341,18 @@
       <w:pPr>
         <w:pStyle w:val="11Ttulo2"/>
       </w:pPr>
-      <w:bookmarkStart w:id="6" w:name="_Toc90347074"/>
+      <w:bookmarkStart w:id="6" w:name="_Toc168951206"/>
       <w:r>
         <w:t xml:space="preserve">Estrutura da </w:t>
       </w:r>
+      <w:r>
+        <w:t>monografia</w:t>
+      </w:r>
       <w:bookmarkEnd w:id="6"/>
-      <w:r>
-        <w:t>monografia</w:t>
-      </w:r>
     </w:p>
     <w:p>
       <w:pPr>
         <w:pStyle w:val="TCC-Texto"/>
-        <w:rPr>
-          <w:u w:val="single"/>
-        </w:rPr>
       </w:pPr>
       <w:r>
         <w:t xml:space="preserve">O trabalho está organizado em </w:t>
@@ -6361,12 +6384,14 @@
       <w:r>
         <w:t xml:space="preserve"> correntes de magnetização a vazio, as dimensões do núcleo e das bobinas, as perdas nos enrolamentos, as perdas a vazio, o rendimento, e a corrente </w:t>
       </w:r>
+      <w:proofErr w:type="spellStart"/>
       <w:r>
         <w:rPr>
           <w:i/>
         </w:rPr>
         <w:t>inrush</w:t>
       </w:r>
+      <w:proofErr w:type="spellEnd"/>
       <w:r>
         <w:t xml:space="preserve"> do transformador. No Capítulo 3 são discutidos </w:t>
       </w:r>
@@ -6422,14 +6447,27 @@
         <w:t xml:space="preserve"> </w:t>
       </w:r>
       <w:r>
-        <w:t xml:space="preserve">framework Flask e </w:t>
+        <w:t xml:space="preserve">framework </w:t>
+      </w:r>
+      <w:proofErr w:type="spellStart"/>
+      <w:r>
+        <w:t>Flask</w:t>
+      </w:r>
+      <w:proofErr w:type="spellEnd"/>
+      <w:r>
+        <w:t xml:space="preserve"> e </w:t>
       </w:r>
       <w:r>
         <w:t>distribuição</w:t>
       </w:r>
       <w:r>
-        <w:t xml:space="preserve"> de tarefas com Celery</w:t>
-      </w:r>
+        <w:t xml:space="preserve"> de tarefas com </w:t>
+      </w:r>
+      <w:proofErr w:type="spellStart"/>
+      <w:r>
+        <w:t>Celery</w:t>
+      </w:r>
+      <w:proofErr w:type="spellEnd"/>
       <w:r>
         <w:t>.</w:t>
       </w:r>
@@ -6479,7 +6517,7 @@
       <w:pPr>
         <w:pStyle w:val="1TTULO"/>
       </w:pPr>
-      <w:bookmarkStart w:id="7" w:name="_Toc90347076"/>
+      <w:bookmarkStart w:id="7" w:name="_Toc168951207"/>
       <w:r>
         <w:lastRenderedPageBreak/>
         <w:t>Projetos de Transformadores de distribuição trifásicos</w:t>
@@ -6508,12 +6546,14 @@
       <w:r>
         <w:t xml:space="preserve"> matemáticas para modelagem e projeto de transformadores de distribuição trifásicos. Nesse contexto são discutidas equações para: dimensionar o núcleo e as bobinas, calcular as perdas a vazio e as correntes de magnetização a vazio. E depois é descrito um método para estimar a corrente de energização do transformador (</w:t>
       </w:r>
+      <w:proofErr w:type="spellStart"/>
       <w:r>
         <w:rPr>
           <w:i/>
         </w:rPr>
         <w:t>Inrush</w:t>
       </w:r>
+      <w:proofErr w:type="spellEnd"/>
       <w:r>
         <w:t>).</w:t>
       </w:r>
@@ -6647,7 +6687,7 @@
       <w:pPr>
         <w:pStyle w:val="11Ttulo2"/>
       </w:pPr>
-      <w:bookmarkStart w:id="8" w:name="_Toc90347077"/>
+      <w:bookmarkStart w:id="8" w:name="_Toc168951208"/>
       <w:r>
         <w:t>Parâmetros básicos dos transformadores</w:t>
       </w:r>
@@ -6896,12 +6936,14 @@
       <w:r>
         <w:t>Corrente de magnetização transitória de magnetização (</w:t>
       </w:r>
+      <w:proofErr w:type="spellStart"/>
       <w:r>
         <w:rPr>
           <w:i/>
         </w:rPr>
         <w:t>Inrush</w:t>
       </w:r>
+      <w:proofErr w:type="spellEnd"/>
       <w:r>
         <w:t>), etc.</w:t>
       </w:r>
@@ -7133,7 +7175,7 @@
       <w:pPr>
         <w:pStyle w:val="11Ttulo2"/>
       </w:pPr>
-      <w:bookmarkStart w:id="9" w:name="_Toc90347078"/>
+      <w:bookmarkStart w:id="9" w:name="_Toc168951209"/>
       <w:r>
         <w:t>Princípio construtivo</w:t>
       </w:r>
@@ -8106,7 +8148,7 @@
       <w:pPr>
         <w:pStyle w:val="11Ttulo2"/>
       </w:pPr>
-      <w:bookmarkStart w:id="17" w:name="_Toc90347079"/>
+      <w:bookmarkStart w:id="17" w:name="_Toc168951210"/>
       <w:r>
         <w:t>Construção do núcleo</w:t>
       </w:r>
@@ -8389,7 +8431,15 @@
         <w:t>Núcleos de secção quadrada são usa</w:t>
       </w:r>
       <w:r>
-        <w:t xml:space="preserve">dos em pequenos transformadores. Para minimizar o comprimento médio das espiras do transformador e também o espaço disponível, núcleos em degraus estão sendo usados. Se o núcleo em degraus for usado, o diâmetro do círculo circunscrito sobre o núcleo será menor e portanto há economia de cobre para os enrolamentos </w:t>
+        <w:t xml:space="preserve">dos em pequenos transformadores. Para minimizar o comprimento médio das espiras do transformador e também o espaço disponível, núcleos em degraus estão sendo usados. Se o núcleo em degraus for usado, o diâmetro do círculo circunscrito sobre o núcleo será menor </w:t>
+      </w:r>
+      <w:proofErr w:type="gramStart"/>
+      <w:r>
+        <w:t>e portanto</w:t>
+      </w:r>
+      <w:proofErr w:type="gramEnd"/>
+      <w:r>
+        <w:t xml:space="preserve"> há economia de cobre para os enrolamentos </w:t>
       </w:r>
       <w:sdt>
         <w:sdtPr>
@@ -8469,7 +8519,7 @@
       <w:pPr>
         <w:pStyle w:val="11Ttulo2"/>
       </w:pPr>
-      <w:bookmarkStart w:id="20" w:name="_Toc90347080"/>
+      <w:bookmarkStart w:id="20" w:name="_Toc168951211"/>
       <w:r>
         <w:t>Seções do Núcleo</w:t>
       </w:r>
@@ -13278,7 +13328,7 @@
       <w:pPr>
         <w:pStyle w:val="11Ttulo2"/>
       </w:pPr>
-      <w:bookmarkStart w:id="37" w:name="_Toc90347081"/>
+      <w:bookmarkStart w:id="37" w:name="_Toc168951212"/>
       <w:r>
         <w:t>Seção circular circunscrita</w:t>
       </w:r>
@@ -14287,6 +14337,7 @@
                 <w:lang w:val="en-US"/>
               </w:rPr>
             </w:pPr>
+            <w:proofErr w:type="spellStart"/>
             <w:r>
               <w:rPr>
                 <w:rFonts w:ascii="Times New Roman" w:eastAsia="Times New Roman" w:hAnsi="Times New Roman" w:cs="Times New Roman"/>
@@ -14299,6 +14350,7 @@
               </w:rPr>
               <w:t>Degraus</w:t>
             </w:r>
+            <w:proofErr w:type="spellEnd"/>
           </w:p>
         </w:tc>
         <w:tc>
@@ -18660,11 +18712,16 @@
         <w:t>3</w:t>
       </w:r>
       <w:r>
-        <w:t>. Com isso também encontr</w:t>
+        <w:t xml:space="preserve">. Com isso também </w:t>
+      </w:r>
+      <w:proofErr w:type="gramStart"/>
+      <w:r>
+        <w:t>encontr</w:t>
       </w:r>
       <w:r>
         <w:t>a-se</w:t>
       </w:r>
+      <w:proofErr w:type="gramEnd"/>
       <w:r>
         <w:t xml:space="preserve"> o valor de </w:t>
       </w:r>
@@ -21323,8 +21380,22 @@
                 <w:szCs w:val="20"/>
                 <w:lang w:val="en-US"/>
               </w:rPr>
-              <w:t xml:space="preserve"> de degraus</w:t>
+              <w:t xml:space="preserve"> de </w:t>
             </w:r>
+            <w:proofErr w:type="spellStart"/>
+            <w:r>
+              <w:rPr>
+                <w:rFonts w:ascii="Times New Roman" w:eastAsia="Times New Roman" w:hAnsi="Times New Roman" w:cs="Times New Roman"/>
+                <w:b/>
+                <w:bCs/>
+                <w:color w:val="000000"/>
+                <w:sz w:val="20"/>
+                <w:szCs w:val="20"/>
+                <w:lang w:val="en-US"/>
+              </w:rPr>
+              <w:t>degraus</w:t>
+            </w:r>
+            <w:proofErr w:type="spellEnd"/>
           </w:p>
         </w:tc>
         <w:tc>
@@ -21355,6 +21426,7 @@
                 <w:lang w:val="en-US"/>
               </w:rPr>
             </w:pPr>
+            <w:proofErr w:type="spellStart"/>
             <w:r>
               <w:rPr>
                 <w:rFonts w:ascii="Times New Roman" w:eastAsia="Times New Roman" w:hAnsi="Times New Roman" w:cs="Times New Roman"/>
@@ -21365,8 +21437,35 @@
                 <w:szCs w:val="20"/>
                 <w:lang w:val="en-US"/>
               </w:rPr>
-              <w:t>Núcleo Quadrado</w:t>
+              <w:t>Núcleo</w:t>
             </w:r>
+            <w:proofErr w:type="spellEnd"/>
+            <w:r>
+              <w:rPr>
+                <w:rFonts w:ascii="Times New Roman" w:eastAsia="Times New Roman" w:hAnsi="Times New Roman" w:cs="Times New Roman"/>
+                <w:b/>
+                <w:bCs/>
+                <w:color w:val="000000"/>
+                <w:sz w:val="20"/>
+                <w:szCs w:val="20"/>
+                <w:lang w:val="en-US"/>
+              </w:rPr>
+              <w:t xml:space="preserve"> </w:t>
+            </w:r>
+            <w:proofErr w:type="spellStart"/>
+            <w:r>
+              <w:rPr>
+                <w:rFonts w:ascii="Times New Roman" w:eastAsia="Times New Roman" w:hAnsi="Times New Roman" w:cs="Times New Roman"/>
+                <w:b/>
+                <w:bCs/>
+                <w:color w:val="000000"/>
+                <w:sz w:val="20"/>
+                <w:szCs w:val="20"/>
+                <w:lang w:val="en-US"/>
+              </w:rPr>
+              <w:t>Quadrado</w:t>
+            </w:r>
+            <w:proofErr w:type="spellEnd"/>
           </w:p>
         </w:tc>
         <w:tc>
@@ -21397,6 +21496,7 @@
                 <w:lang w:val="en-US"/>
               </w:rPr>
             </w:pPr>
+            <w:proofErr w:type="spellStart"/>
             <w:r>
               <w:rPr>
                 <w:rFonts w:ascii="Times New Roman" w:eastAsia="Times New Roman" w:hAnsi="Times New Roman" w:cs="Times New Roman"/>
@@ -21407,8 +21507,35 @@
                 <w:szCs w:val="20"/>
                 <w:lang w:val="en-US"/>
               </w:rPr>
-              <w:t>Dois degraus</w:t>
+              <w:t>Dois</w:t>
             </w:r>
+            <w:proofErr w:type="spellEnd"/>
+            <w:r>
+              <w:rPr>
+                <w:rFonts w:ascii="Times New Roman" w:eastAsia="Times New Roman" w:hAnsi="Times New Roman" w:cs="Times New Roman"/>
+                <w:b/>
+                <w:bCs/>
+                <w:color w:val="000000"/>
+                <w:sz w:val="20"/>
+                <w:szCs w:val="20"/>
+                <w:lang w:val="en-US"/>
+              </w:rPr>
+              <w:t xml:space="preserve"> </w:t>
+            </w:r>
+            <w:proofErr w:type="spellStart"/>
+            <w:r>
+              <w:rPr>
+                <w:rFonts w:ascii="Times New Roman" w:eastAsia="Times New Roman" w:hAnsi="Times New Roman" w:cs="Times New Roman"/>
+                <w:b/>
+                <w:bCs/>
+                <w:color w:val="000000"/>
+                <w:sz w:val="20"/>
+                <w:szCs w:val="20"/>
+                <w:lang w:val="en-US"/>
+              </w:rPr>
+              <w:t>degraus</w:t>
+            </w:r>
+            <w:proofErr w:type="spellEnd"/>
           </w:p>
         </w:tc>
         <w:tc>
@@ -21439,6 +21566,7 @@
                 <w:lang w:val="en-US"/>
               </w:rPr>
             </w:pPr>
+            <w:proofErr w:type="spellStart"/>
             <w:r>
               <w:rPr>
                 <w:rFonts w:ascii="Times New Roman" w:eastAsia="Times New Roman" w:hAnsi="Times New Roman" w:cs="Times New Roman"/>
@@ -21449,8 +21577,35 @@
                 <w:szCs w:val="20"/>
                 <w:lang w:val="en-US"/>
               </w:rPr>
-              <w:t>Três degraus</w:t>
+              <w:t>Três</w:t>
             </w:r>
+            <w:proofErr w:type="spellEnd"/>
+            <w:r>
+              <w:rPr>
+                <w:rFonts w:ascii="Times New Roman" w:eastAsia="Times New Roman" w:hAnsi="Times New Roman" w:cs="Times New Roman"/>
+                <w:b/>
+                <w:bCs/>
+                <w:color w:val="000000"/>
+                <w:sz w:val="20"/>
+                <w:szCs w:val="20"/>
+                <w:lang w:val="en-US"/>
+              </w:rPr>
+              <w:t xml:space="preserve"> </w:t>
+            </w:r>
+            <w:proofErr w:type="spellStart"/>
+            <w:r>
+              <w:rPr>
+                <w:rFonts w:ascii="Times New Roman" w:eastAsia="Times New Roman" w:hAnsi="Times New Roman" w:cs="Times New Roman"/>
+                <w:b/>
+                <w:bCs/>
+                <w:color w:val="000000"/>
+                <w:sz w:val="20"/>
+                <w:szCs w:val="20"/>
+                <w:lang w:val="en-US"/>
+              </w:rPr>
+              <w:t>degraus</w:t>
+            </w:r>
+            <w:proofErr w:type="spellEnd"/>
           </w:p>
         </w:tc>
         <w:tc>
@@ -21491,8 +21646,22 @@
                 <w:szCs w:val="20"/>
                 <w:lang w:val="en-US"/>
               </w:rPr>
-              <w:t>Quatro degraus</w:t>
+              <w:t xml:space="preserve">Quatro </w:t>
             </w:r>
+            <w:proofErr w:type="spellStart"/>
+            <w:r>
+              <w:rPr>
+                <w:rFonts w:ascii="Times New Roman" w:eastAsia="Times New Roman" w:hAnsi="Times New Roman" w:cs="Times New Roman"/>
+                <w:b/>
+                <w:bCs/>
+                <w:color w:val="000000"/>
+                <w:sz w:val="20"/>
+                <w:szCs w:val="20"/>
+                <w:lang w:val="en-US"/>
+              </w:rPr>
+              <w:t>degraus</w:t>
+            </w:r>
+            <w:proofErr w:type="spellEnd"/>
           </w:p>
         </w:tc>
         <w:tc>
@@ -21533,8 +21702,22 @@
                 <w:szCs w:val="20"/>
                 <w:lang w:val="en-US"/>
               </w:rPr>
-              <w:t>Cinco degraus</w:t>
+              <w:t xml:space="preserve">Cinco </w:t>
             </w:r>
+            <w:proofErr w:type="spellStart"/>
+            <w:r>
+              <w:rPr>
+                <w:rFonts w:ascii="Times New Roman" w:eastAsia="Times New Roman" w:hAnsi="Times New Roman" w:cs="Times New Roman"/>
+                <w:b/>
+                <w:bCs/>
+                <w:color w:val="000000"/>
+                <w:sz w:val="20"/>
+                <w:szCs w:val="20"/>
+                <w:lang w:val="en-US"/>
+              </w:rPr>
+              <w:t>degraus</w:t>
+            </w:r>
+            <w:proofErr w:type="spellEnd"/>
           </w:p>
         </w:tc>
       </w:tr>
@@ -22744,7 +22927,7 @@
       <w:pPr>
         <w:pStyle w:val="11Ttulo2"/>
       </w:pPr>
-      <w:bookmarkStart w:id="54" w:name="_Toc90347082"/>
+      <w:bookmarkStart w:id="54" w:name="_Toc168951213"/>
       <w:r>
         <w:t>Transformador de distribuição trifásico</w:t>
       </w:r>
@@ -23231,8 +23414,13 @@
       <w:r>
         <w:t xml:space="preserve"> </w:t>
       </w:r>
-      <w:r>
-        <w:t>é o diâmetro interno do enrolamento de baixa tensão [</w:t>
+      <w:proofErr w:type="spellStart"/>
+      <w:r>
+        <w:t>é</w:t>
+      </w:r>
+      <w:proofErr w:type="spellEnd"/>
+      <w:r>
+        <w:t xml:space="preserve"> o diâmetro interno do enrolamento de baixa tensão [</w:t>
       </w:r>
       <w:r>
         <w:rPr>
@@ -25631,7 +25819,7 @@
           <w:b/>
         </w:rPr>
       </w:pPr>
-      <w:bookmarkStart w:id="63" w:name="_Toc90347083"/>
+      <w:bookmarkStart w:id="63" w:name="_Toc168951214"/>
       <w:r>
         <w:rPr>
           <w:b/>
@@ -25928,8 +26116,13 @@
       <w:r>
         <w:t xml:space="preserve"> </w:t>
       </w:r>
-      <w:r>
-        <w:t>é FEM induzia no</w:t>
+      <w:proofErr w:type="spellStart"/>
+      <w:r>
+        <w:t>é</w:t>
+      </w:r>
+      <w:proofErr w:type="spellEnd"/>
+      <w:r>
+        <w:t xml:space="preserve"> FEM induzia no</w:t>
       </w:r>
       <w:r>
         <w:t xml:space="preserve"> lado de alta tensão</w:t>
@@ -27875,7 +28068,7 @@
           <w:b/>
         </w:rPr>
       </w:pPr>
-      <w:bookmarkStart w:id="70" w:name="_Toc90347084"/>
+      <w:bookmarkStart w:id="70" w:name="_Toc168951215"/>
       <w:r>
         <w:rPr>
           <w:b/>
@@ -29389,6 +29582,7 @@
                 <w:lang w:val="en-US"/>
               </w:rPr>
             </w:pPr>
+            <w:proofErr w:type="spellStart"/>
             <w:r>
               <w:rPr>
                 <w:rFonts w:eastAsia="Times New Roman" w:cs="Arial"/>
@@ -29398,6 +29592,7 @@
               </w:rPr>
               <w:t>Induçäo</w:t>
             </w:r>
+            <w:proofErr w:type="spellEnd"/>
           </w:p>
           <w:p>
             <w:pPr>
@@ -29411,6 +29606,7 @@
                 <w:lang w:val="en-US"/>
               </w:rPr>
             </w:pPr>
+            <w:proofErr w:type="spellStart"/>
             <w:r>
               <w:rPr>
                 <w:rFonts w:eastAsia="Times New Roman" w:cs="Arial"/>
@@ -29420,7 +29616,19 @@
                 <w:szCs w:val="23"/>
                 <w:lang w:val="en-US"/>
               </w:rPr>
-              <w:t>Magnética (T)</w:t>
+              <w:t>Magnética</w:t>
+            </w:r>
+            <w:proofErr w:type="spellEnd"/>
+            <w:r>
+              <w:rPr>
+                <w:rFonts w:eastAsia="Times New Roman" w:cs="Arial"/>
+                <w:b/>
+                <w:bCs/>
+                <w:sz w:val="23"/>
+                <w:szCs w:val="23"/>
+                <w:lang w:val="en-US"/>
+              </w:rPr>
+              <w:t xml:space="preserve"> (T)</w:t>
             </w:r>
           </w:p>
         </w:tc>
@@ -30945,7 +31153,15 @@
         </m:sSub>
       </m:oMath>
       <w:r>
-        <w:t xml:space="preserve"> em função das indução magnética </w:t>
+        <w:t xml:space="preserve"> em função </w:t>
+      </w:r>
+      <w:proofErr w:type="gramStart"/>
+      <w:r>
+        <w:t>das indução magnética</w:t>
+      </w:r>
+      <w:proofErr w:type="gramEnd"/>
+      <w:r>
+        <w:t xml:space="preserve"> </w:t>
       </w:r>
       <m:oMath>
         <m:r>
@@ -33028,8 +33244,13 @@
         <w:t xml:space="preserve"> é </w:t>
       </w:r>
       <w:r>
-        <w:t>a força eletromotriz total [Ae</w:t>
-      </w:r>
+        <w:t>a força eletromotriz total [</w:t>
+      </w:r>
+      <w:proofErr w:type="spellStart"/>
+      <w:r>
+        <w:t>Ae</w:t>
+      </w:r>
+      <w:proofErr w:type="spellEnd"/>
       <w:r>
         <w:t>];</w:t>
       </w:r>
@@ -33975,8 +34196,13 @@
         <w:t xml:space="preserve"> é a força eletromotriz na col</w:t>
       </w:r>
       <w:r>
-        <w:t>una [Ae</w:t>
-      </w:r>
+        <w:t>una [</w:t>
+      </w:r>
+      <w:proofErr w:type="spellStart"/>
+      <w:r>
+        <w:t>Ae</w:t>
+      </w:r>
+      <w:proofErr w:type="spellEnd"/>
       <w:r>
         <w:t>];</w:t>
       </w:r>
@@ -34068,8 +34294,13 @@
         <w:t xml:space="preserve"> é a for</w:t>
       </w:r>
       <w:r>
-        <w:t>ça eletromotriz na culatra [Ae</w:t>
-      </w:r>
+        <w:t>ça eletromotriz na culatra [</w:t>
+      </w:r>
+      <w:proofErr w:type="spellStart"/>
+      <w:r>
+        <w:t>Ae</w:t>
+      </w:r>
+      <w:proofErr w:type="spellEnd"/>
       <w:r>
         <w:t>];</w:t>
       </w:r>
@@ -34217,7 +34448,7 @@
           <w:b/>
         </w:rPr>
       </w:pPr>
-      <w:bookmarkStart w:id="86" w:name="_Toc90347085"/>
+      <w:bookmarkStart w:id="86" w:name="_Toc168951216"/>
       <w:r>
         <w:rPr>
           <w:b/>
@@ -34242,11 +34473,24 @@
       <w:r>
         <w:t xml:space="preserve">no funcionamento do transformador dois efeitos: queda de tensão ôhmica </w:t>
       </w:r>
-      <w:r>
-        <w:t>nos enrolamento de alta e baixa tensão e</w:t>
-      </w:r>
-      <w:r>
-        <w:t xml:space="preserve"> perda de energia devido o efeito Joule </w:t>
+      <w:proofErr w:type="gramStart"/>
+      <w:r>
+        <w:t>nos enrolamento</w:t>
+      </w:r>
+      <w:proofErr w:type="gramEnd"/>
+      <w:r>
+        <w:t xml:space="preserve"> de alta e baixa tensão e</w:t>
+      </w:r>
+      <w:r>
+        <w:t xml:space="preserve"> perda de energia devido </w:t>
+      </w:r>
+      <w:proofErr w:type="spellStart"/>
+      <w:r>
+        <w:t>o</w:t>
+      </w:r>
+      <w:proofErr w:type="spellEnd"/>
+      <w:r>
+        <w:t xml:space="preserve"> efeito Joule </w:t>
       </w:r>
       <w:sdt>
         <w:sdtPr>
@@ -35650,8 +35894,13 @@
       <w:r>
         <w:t xml:space="preserve"> </w:t>
       </w:r>
-      <w:r>
-        <w:t xml:space="preserve">é o diâmetro </w:t>
+      <w:proofErr w:type="spellStart"/>
+      <w:r>
+        <w:t>é</w:t>
+      </w:r>
+      <w:proofErr w:type="spellEnd"/>
+      <w:r>
+        <w:t xml:space="preserve"> o diâmetro </w:t>
       </w:r>
       <w:r>
         <w:rPr>
@@ -36080,11 +36329,19 @@
         </w:rPr>
         <w:t xml:space="preserve"> </w:t>
       </w:r>
+      <w:proofErr w:type="spellStart"/>
       <w:r>
         <w:rPr>
           <w:rFonts w:cs="Arial"/>
         </w:rPr>
-        <w:t>é o comprimento médio de uma e</w:t>
+        <w:t>é</w:t>
+      </w:r>
+      <w:proofErr w:type="spellEnd"/>
+      <w:r>
+        <w:rPr>
+          <w:rFonts w:cs="Arial"/>
+        </w:rPr>
+        <w:t xml:space="preserve"> o comprimento médio de uma e</w:t>
       </w:r>
       <w:r>
         <w:rPr>
@@ -36141,11 +36398,19 @@
         </w:rPr>
         <w:t xml:space="preserve"> </w:t>
       </w:r>
+      <w:proofErr w:type="spellStart"/>
       <w:r>
         <w:rPr>
           <w:rFonts w:cs="Arial"/>
         </w:rPr>
-        <w:t>é o comprimento médio de uma es</w:t>
+        <w:t>é</w:t>
+      </w:r>
+      <w:proofErr w:type="spellEnd"/>
+      <w:r>
+        <w:rPr>
+          <w:rFonts w:cs="Arial"/>
+        </w:rPr>
+        <w:t xml:space="preserve"> o comprimento médio de uma es</w:t>
       </w:r>
       <w:r>
         <w:rPr>
@@ -36196,11 +36461,19 @@
         </w:rPr>
         <w:t xml:space="preserve"> </w:t>
       </w:r>
+      <w:proofErr w:type="spellStart"/>
       <w:r>
         <w:rPr>
           <w:rFonts w:cs="Arial"/>
         </w:rPr>
-        <w:t>é o número de espiras do lado da al</w:t>
+        <w:t>é</w:t>
+      </w:r>
+      <w:proofErr w:type="spellEnd"/>
+      <w:r>
+        <w:rPr>
+          <w:rFonts w:cs="Arial"/>
+        </w:rPr>
+        <w:t xml:space="preserve"> o número de espiras do lado da al</w:t>
       </w:r>
       <w:r>
         <w:rPr>
@@ -36384,11 +36657,19 @@
         </w:rPr>
         <w:t xml:space="preserve"> é a re</w:t>
       </w:r>
+      <w:proofErr w:type="spellStart"/>
       <w:r>
         <w:rPr>
           <w:rFonts w:cs="Arial"/>
         </w:rPr>
-        <w:t>sistividade dos condutores [</w:t>
+        <w:t>sistividade</w:t>
+      </w:r>
+      <w:proofErr w:type="spellEnd"/>
+      <w:r>
+        <w:rPr>
+          <w:rFonts w:cs="Arial"/>
+        </w:rPr>
+        <w:t xml:space="preserve"> dos condutores [</w:t>
       </w:r>
       <m:oMath>
         <m:r>
@@ -37197,7 +37478,7 @@
       <w:pPr>
         <w:pStyle w:val="11Ttulo2"/>
       </w:pPr>
-      <w:bookmarkStart w:id="91" w:name="_Toc90347086"/>
+      <w:bookmarkStart w:id="91" w:name="_Toc168951217"/>
       <w:r>
         <w:t>Cálculo do fator de carga</w:t>
       </w:r>
@@ -37685,9 +37966,17 @@
       <w:pPr>
         <w:pStyle w:val="11Ttulo2"/>
       </w:pPr>
-      <w:bookmarkStart w:id="93" w:name="_Toc90347087"/>
-      <w:r>
-        <w:t>Corrente de magnetização transitória (Corrente Inrush)</w:t>
+      <w:bookmarkStart w:id="93" w:name="_Toc168951218"/>
+      <w:r>
+        <w:t xml:space="preserve">Corrente de magnetização transitória (Corrente </w:t>
+      </w:r>
+      <w:proofErr w:type="spellStart"/>
+      <w:r>
+        <w:t>Inrush</w:t>
+      </w:r>
+      <w:proofErr w:type="spellEnd"/>
+      <w:r>
+        <w:t>)</w:t>
       </w:r>
       <w:bookmarkEnd w:id="93"/>
     </w:p>
@@ -37726,7 +38015,15 @@
         </w:sdtContent>
       </w:sdt>
       <w:r>
-        <w:t xml:space="preserve"> para calcular a corrente de corrente de magnetização transitória (corrente inrush), é necessário calcular as indutâncias nas regiões saturadas e não saturadas. Essas grandezas são calculas através da linearização da curva BH, que é disponibilizada pelo fabricante. Na</w:t>
+        <w:t xml:space="preserve"> para calcular a corrente de corrente de magnetização transitória (corrente </w:t>
+      </w:r>
+      <w:proofErr w:type="spellStart"/>
+      <w:r>
+        <w:t>inrush</w:t>
+      </w:r>
+      <w:proofErr w:type="spellEnd"/>
+      <w:r>
+        <w:t>), é necessário calcular as indutâncias nas regiões saturadas e não saturadas. Essas grandezas são calculas através da linearização da curva BH, que é disponibilizada pelo fabricante. Na</w:t>
       </w:r>
       <w:r>
         <w:t xml:space="preserve"> </w:t>
@@ -38416,7 +38713,15 @@
         </m:sSub>
       </m:oMath>
       <w:r>
-        <w:t xml:space="preserve">é o iésimo termo da indução magnética [A/m]; </w:t>
+        <w:t>é o iésimo termo da indu</w:t>
+      </w:r>
+      <w:proofErr w:type="spellStart"/>
+      <w:r>
+        <w:t>ção</w:t>
+      </w:r>
+      <w:proofErr w:type="spellEnd"/>
+      <w:r>
+        <w:t xml:space="preserve"> magnética [A/m]; </w:t>
       </w:r>
     </w:p>
     <w:p>
@@ -39839,8 +40144,13 @@
       <w:r>
         <w:t xml:space="preserve"> é o diâmetro da seção circu</w:t>
       </w:r>
-      <w:r>
-        <w:t>nscrita da coluna do núcleo [m];</w:t>
+      <w:proofErr w:type="spellStart"/>
+      <w:r>
+        <w:t>nscrita</w:t>
+      </w:r>
+      <w:proofErr w:type="spellEnd"/>
+      <w:r>
+        <w:t xml:space="preserve"> da coluna do núcleo [m];</w:t>
       </w:r>
     </w:p>
     <w:p>
@@ -41639,7 +41949,15 @@
         </m:sSub>
       </m:oMath>
       <w:r>
-        <w:t xml:space="preserve"> é a potência aparente do transformador [VA].</w:t>
+        <w:t xml:space="preserve"> é a potência aparente do transform</w:t>
+      </w:r>
+      <w:proofErr w:type="spellStart"/>
+      <w:r>
+        <w:t>ador</w:t>
+      </w:r>
+      <w:proofErr w:type="spellEnd"/>
+      <w:r>
+        <w:t xml:space="preserve"> [VA].</w:t>
       </w:r>
     </w:p>
     <w:p>
@@ -43830,7 +44148,15 @@
         </m:sSub>
       </m:oMath>
       <w:r>
-        <w:t xml:space="preserve"> é a velocidade angular [rad/s];</w:t>
+        <w:t xml:space="preserve"> é a velocidade angular [</w:t>
+      </w:r>
+      <w:proofErr w:type="spellStart"/>
+      <w:r>
+        <w:t>rad</w:t>
+      </w:r>
+      <w:proofErr w:type="spellEnd"/>
+      <w:r>
+        <w:t>/s];</w:t>
       </w:r>
     </w:p>
     <w:p>
@@ -43838,8 +44164,13 @@
         <w:pStyle w:val="TCC-Texto"/>
       </w:pPr>
       <w:r>
-        <w:t>O valor de pico da corrente inrush</w:t>
-      </w:r>
+        <w:t xml:space="preserve">O valor de pico da corrente </w:t>
+      </w:r>
+      <w:proofErr w:type="spellStart"/>
+      <w:r>
+        <w:t>inrush</w:t>
+      </w:r>
+      <w:proofErr w:type="spellEnd"/>
       <w:r>
         <w:t xml:space="preserve"> (</w:t>
       </w:r>
@@ -46123,8 +46454,21 @@
       <w:r>
         <w:t>, é possí</w:t>
       </w:r>
-      <w:r>
-        <w:t xml:space="preserve">vel calcular a relação entre o pico máximo da corrente inrush </w:t>
+      <w:proofErr w:type="spellStart"/>
+      <w:r>
+        <w:t>vel</w:t>
+      </w:r>
+      <w:proofErr w:type="spellEnd"/>
+      <w:r>
+        <w:t xml:space="preserve"> calcular a relação entre o pico máximo da corrente </w:t>
+      </w:r>
+      <w:proofErr w:type="spellStart"/>
+      <w:r>
+        <w:t>inrush</w:t>
+      </w:r>
+      <w:proofErr w:type="spellEnd"/>
+      <w:r>
+        <w:t xml:space="preserve"> </w:t>
       </w:r>
       <m:oMath>
         <m:d>
@@ -46535,7 +46879,15 @@
         <w:pStyle w:val="TCC-Texto"/>
       </w:pPr>
       <w:r>
-        <w:t>Um passo importante para o cálculo da corrente de magnetização transitória (corrente inrush), é calcular com precisão o tempo de pico (</w:t>
+        <w:t xml:space="preserve">Um passo importante para o cálculo da corrente de magnetização transitória (corrente </w:t>
+      </w:r>
+      <w:proofErr w:type="spellStart"/>
+      <w:r>
+        <w:t>inrush</w:t>
+      </w:r>
+      <w:proofErr w:type="spellEnd"/>
+      <w:r>
+        <w:t>), é calcular com precisão o tempo de pico (</w:t>
       </w:r>
       <m:oMath>
         <m:sSub>
@@ -49858,7 +50210,15 @@
         </m:sSub>
       </m:oMath>
       <w:r>
-        <w:t xml:space="preserve"> é o instante em que a corrente de magnetização transitória atinja seu valor máximo [s];</w:t>
+        <w:t xml:space="preserve"> é o instante em q</w:t>
+      </w:r>
+      <w:proofErr w:type="spellStart"/>
+      <w:r>
+        <w:t>ue</w:t>
+      </w:r>
+      <w:proofErr w:type="spellEnd"/>
+      <w:r>
+        <w:t xml:space="preserve"> a corrente de magnetização transitória atinja seu valor máximo [s];</w:t>
       </w:r>
     </w:p>
     <w:p>
@@ -49941,7 +50301,15 @@
         <w:t xml:space="preserve"> </w:t>
       </w:r>
       <w:r>
-        <w:t>é a velocidade angular [rad/s];</w:t>
+        <w:t>é a velocidade angular [</w:t>
+      </w:r>
+      <w:proofErr w:type="spellStart"/>
+      <w:r>
+        <w:t>rad</w:t>
+      </w:r>
+      <w:proofErr w:type="spellEnd"/>
+      <w:r>
+        <w:t>/s];</w:t>
       </w:r>
     </w:p>
     <w:p>
@@ -49949,7 +50317,23 @@
         <w:pStyle w:val="TCC-Texto"/>
       </w:pPr>
       <w:r>
-        <w:t xml:space="preserve">Ao expandir as equações em séries de Taylor de segunda ordem, as equações ficam mais complexas. Por outro lado o erro diminui. Como o objetivo dessa dissertação é apenas estimar o valor da corrente inrush, os resultados obtidos usando a série de Taylor de primeira ordem são suficientes. </w:t>
+        <w:t xml:space="preserve">Ao expandir as equações em séries de Taylor de segunda ordem, as equações ficam mais complexas. </w:t>
+      </w:r>
+      <w:proofErr w:type="gramStart"/>
+      <w:r>
+        <w:t>Por outro lado</w:t>
+      </w:r>
+      <w:proofErr w:type="gramEnd"/>
+      <w:r>
+        <w:t xml:space="preserve"> o erro diminui. Como o objetivo dessa dissertação é apenas estimar o valor da corrente </w:t>
+      </w:r>
+      <w:proofErr w:type="spellStart"/>
+      <w:r>
+        <w:t>inrush</w:t>
+      </w:r>
+      <w:proofErr w:type="spellEnd"/>
+      <w:r>
+        <w:t xml:space="preserve">, os resultados obtidos usando a série de Taylor de primeira ordem são suficientes. </w:t>
       </w:r>
     </w:p>
     <w:p>
@@ -49974,10 +50358,16 @@
       <w:pPr>
         <w:pStyle w:val="1TTULO"/>
       </w:pPr>
-      <w:bookmarkStart w:id="119" w:name="_Toc90347088"/>
+      <w:bookmarkStart w:id="119" w:name="_Toc168951219"/>
       <w:r>
         <w:lastRenderedPageBreak/>
-        <w:t>TÉCNICAS DE OTIMIZAÇÃO USANDO ALGORÍTMOS NATURAIS</w:t>
+        <w:t xml:space="preserve">TÉCNICAS DE OTIMIZAÇÃO </w:t>
+      </w:r>
+      <w:r>
+        <w:t>E DESENVOLVIMENTO DE</w:t>
+      </w:r>
+      <w:r>
+        <w:t xml:space="preserve"> ALGORÍTMOS NATURAIS</w:t>
       </w:r>
       <w:bookmarkEnd w:id="119"/>
     </w:p>
@@ -50372,6 +50762,7 @@
         <w:ind w:left="0" w:firstLine="1008"/>
       </w:pPr>
       <w:r>
+        <w:lastRenderedPageBreak/>
         <w:t>Modelagem matemática do processo para validação e relacionamento das de entrada e parâmetros. Inclusão das restrições de igualdade, desigualdade e laterais;</w:t>
       </w:r>
     </w:p>
@@ -50385,7 +50776,6 @@
         <w:ind w:left="0" w:firstLine="1008"/>
       </w:pPr>
       <w:r>
-        <w:lastRenderedPageBreak/>
         <w:t xml:space="preserve">Passo 4: Para problemas complexos, pode-se dividi-lo em problemas menores ou simplificar suas equações usando hipóteses simplificadoras; </w:t>
       </w:r>
     </w:p>
@@ -50435,7 +50825,7 @@
       <w:pPr>
         <w:pStyle w:val="11Ttulo2"/>
       </w:pPr>
-      <w:bookmarkStart w:id="120" w:name="_Toc90347089"/>
+      <w:bookmarkStart w:id="120" w:name="_Toc168951220"/>
       <w:r>
         <w:t>Formulação geral do problema de otimização</w:t>
       </w:r>
@@ -50529,6 +50919,7 @@
         <w:pStyle w:val="TCC-Texto"/>
       </w:pPr>
       <w:r>
+        <w:lastRenderedPageBreak/>
         <w:t>Matematicamente, os problemas de otimização podem ser definidos u</w:t>
       </w:r>
       <w:r>
@@ -50740,7 +51131,6 @@
         <w:pStyle w:val="MTDisplayEquation"/>
       </w:pPr>
       <w:r>
-        <w:lastRenderedPageBreak/>
         <w:tab/>
       </w:r>
       <m:oMath>
@@ -51783,21 +52173,37 @@
           <w:b/>
         </w:rPr>
       </w:pPr>
-      <w:bookmarkStart w:id="123" w:name="_Toc90347090"/>
+      <w:bookmarkStart w:id="123" w:name="_Toc168951221"/>
       <w:r>
         <w:rPr>
           <w:b/>
         </w:rPr>
-        <w:t>Otimização mono-objetivo</w:t>
+        <w:t xml:space="preserve">Otimização </w:t>
+      </w:r>
+      <w:proofErr w:type="spellStart"/>
+      <w:r>
+        <w:rPr>
+          <w:b/>
+        </w:rPr>
+        <w:t>mono-objetivo</w:t>
       </w:r>
       <w:bookmarkEnd w:id="123"/>
+      <w:proofErr w:type="spellEnd"/>
     </w:p>
     <w:p>
       <w:pPr>
         <w:pStyle w:val="TCC-Texto"/>
       </w:pPr>
       <w:r>
-        <w:t xml:space="preserve">Matematicamente o problema de otimização mono-objetivo pode ser descrito pelas equações </w:t>
+        <w:t xml:space="preserve">Matematicamente o problema de otimização </w:t>
+      </w:r>
+      <w:proofErr w:type="spellStart"/>
+      <w:r>
+        <w:t>mono-objetivo</w:t>
+      </w:r>
+      <w:proofErr w:type="spellEnd"/>
+      <w:r>
+        <w:t xml:space="preserve"> pode ser descrito pelas equações </w:t>
       </w:r>
       <w:r>
         <w:fldChar w:fldCharType="begin"/>
@@ -52700,11 +53106,20 @@
           <w:rPr>
             <w:rFonts w:ascii="Cambria Math"/>
           </w:rPr>
+          <w:lastRenderedPageBreak/>
           <m:t>f(x)</m:t>
         </m:r>
       </m:oMath>
       <w:r>
-        <w:t xml:space="preserve"> é a função objetivo que se deseja minimizar;</w:t>
+        <w:t xml:space="preserve"> é a função ob</w:t>
+      </w:r>
+      <w:proofErr w:type="spellStart"/>
+      <w:r>
+        <w:t>jetivo</w:t>
+      </w:r>
+      <w:proofErr w:type="spellEnd"/>
+      <w:r>
+        <w:t xml:space="preserve"> que se deseja minimizar;</w:t>
       </w:r>
     </w:p>
     <w:p>
@@ -52823,7 +53238,6 @@
           <w:rPr>
             <w:rFonts w:ascii="Cambria Math"/>
           </w:rPr>
-          <w:lastRenderedPageBreak/>
           <m:t>α</m:t>
         </m:r>
       </m:oMath>
@@ -52915,9 +53329,18 @@
           <w:sz w:val="20"/>
           <w:szCs w:val="20"/>
         </w:rPr>
-        <w:t xml:space="preserve"> Função objetivo mono-objetivo</w:t>
+        <w:t xml:space="preserve"> Função objetivo </w:t>
+      </w:r>
+      <w:proofErr w:type="spellStart"/>
+      <w:r>
+        <w:rPr>
+          <w:sz w:val="20"/>
+          <w:szCs w:val="20"/>
+        </w:rPr>
+        <w:t>mono-objetivo</w:t>
       </w:r>
       <w:bookmarkEnd w:id="127"/>
+      <w:proofErr w:type="spellEnd"/>
     </w:p>
     <w:p>
       <w:pPr>
@@ -53141,13 +53564,14 @@
           <w:b/>
         </w:rPr>
       </w:pPr>
-      <w:bookmarkStart w:id="128" w:name="_Toc90347091"/>
+      <w:bookmarkStart w:id="128" w:name="_Toc168951222"/>
       <w:r>
         <w:rPr>
           <w:b/>
         </w:rPr>
         <w:t xml:space="preserve">Otimização </w:t>
       </w:r>
+      <w:proofErr w:type="spellStart"/>
       <w:r>
         <w:rPr>
           <w:b/>
@@ -53160,6 +53584,7 @@
         </w:rPr>
         <w:t>-objetivo</w:t>
       </w:r>
+      <w:proofErr w:type="spellEnd"/>
       <w:r>
         <w:rPr>
           <w:b/>
@@ -53173,6 +53598,7 @@
         <w:pStyle w:val="TCC-Texto"/>
       </w:pPr>
       <w:r>
+        <w:lastRenderedPageBreak/>
         <w:t xml:space="preserve">Em projetos de máquinas e equipamentos </w:t>
       </w:r>
       <w:r>
@@ -53214,8 +53640,15 @@
         <w:pStyle w:val="TCC-Texto"/>
       </w:pPr>
       <w:r>
-        <w:lastRenderedPageBreak/>
-        <w:t xml:space="preserve">Pode definir, matematicamente, o problema de otimização multi-objetivo pelas equações </w:t>
+        <w:t xml:space="preserve">Pode definir, matematicamente, o problema de otimização </w:t>
+      </w:r>
+      <w:proofErr w:type="spellStart"/>
+      <w:r>
+        <w:t>multi-objetivo</w:t>
+      </w:r>
+      <w:proofErr w:type="spellEnd"/>
+      <w:r>
+        <w:t xml:space="preserve"> pelas equações </w:t>
       </w:r>
       <w:r>
         <w:fldChar w:fldCharType="begin"/>
@@ -53302,8 +53735,13 @@
       <w:r>
         <w:t xml:space="preserve">, segundo </w:t>
       </w:r>
-      <w:r>
-        <w:t>Edgeworth-Pareto</w:t>
+      <w:proofErr w:type="spellStart"/>
+      <w:r>
+        <w:t>Edgeworth</w:t>
+      </w:r>
+      <w:proofErr w:type="spellEnd"/>
+      <w:r>
+        <w:t>-Pareto</w:t>
       </w:r>
       <w:r>
         <w:t xml:space="preserve">, acontece quando não existe maneira de otimizar um critério sem piorar ao menos um outro critério </w:t>
@@ -53344,7 +53782,15 @@
         <w:pStyle w:val="TCC-Texto"/>
       </w:pPr>
       <w:r>
-        <w:t xml:space="preserve">Se não existem informações adicionais acerca do projeto, como por exemplo, a ordem de prioridade de atendimento dos objetivos, todas as soluções são igualmente importantes. Por isso é de suma importância que se tenha um critério que garanta a qualidade da solução encontrada. A seguir são apresentadas as metas de otimização multi-objetivo </w:t>
+        <w:t xml:space="preserve">Se não existem informações adicionais acerca do projeto, como por exemplo, a ordem de prioridade de atendimento dos objetivos, todas as soluções são igualmente importantes. Por isso é de suma importância que se tenha um critério que garanta a qualidade da solução encontrada. A seguir são apresentadas as metas de otimização </w:t>
+      </w:r>
+      <w:proofErr w:type="spellStart"/>
+      <w:r>
+        <w:t>multi-objetivo</w:t>
+      </w:r>
+      <w:proofErr w:type="spellEnd"/>
+      <w:r>
+        <w:t xml:space="preserve"> </w:t>
       </w:r>
       <w:sdt>
         <w:sdtPr>
@@ -54212,7 +54658,11 @@
         <w:pStyle w:val="TCC-Texto"/>
       </w:pPr>
       <w:r>
-        <w:t xml:space="preserve">Quando o conjunto de soluções é finito, é possível realizar comparações entre as soluções duas a duas e pode-se dividir o conjunto em soluções dominadas e não dominadas. Formam-se os conjuntos de soluções dominadas e não-dominadas. Em notação de conjuntos, pode dizer que </w:t>
+        <w:t xml:space="preserve">Quando o conjunto de soluções é finito, é possível realizar comparações entre as soluções duas a duas e pode-se dividir o conjunto em soluções dominadas e não </w:t>
+      </w:r>
+      <w:r>
+        <w:lastRenderedPageBreak/>
+        <w:t xml:space="preserve">dominadas. Formam-se os conjuntos de soluções dominadas e não-dominadas. Em notação de conjuntos, pode dizer que </w:t>
       </w:r>
       <w:sdt>
         <w:sdtPr>
@@ -54255,7 +54705,15 @@
         <w:ind w:left="0" w:firstLine="1008"/>
       </w:pPr>
       <w:r>
-        <w:t>Qualquer solução do conjunto não-dominado deve ser não-dominado em relação a outra solução desse mesmo conjunto;</w:t>
+        <w:t xml:space="preserve">Qualquer solução do conjunto não-dominado deve ser </w:t>
+      </w:r>
+      <w:proofErr w:type="gramStart"/>
+      <w:r>
+        <w:t>não-dominado</w:t>
+      </w:r>
+      <w:proofErr w:type="gramEnd"/>
+      <w:r>
+        <w:t xml:space="preserve"> em relação a outra solução desse mesmo conjunto;</w:t>
       </w:r>
     </w:p>
     <w:p>
@@ -54268,8 +54726,15 @@
         <w:ind w:left="0" w:firstLine="1008"/>
       </w:pPr>
       <w:r>
-        <w:lastRenderedPageBreak/>
-        <w:t>Qualquer solução não contida no conjunto não-dominado deve ser dominado, no mínimo, por uma solução do conjunto não-dominado.</w:t>
+        <w:t xml:space="preserve">Qualquer solução não contida no conjunto não-dominado deve ser </w:t>
+      </w:r>
+      <w:proofErr w:type="gramStart"/>
+      <w:r>
+        <w:t>dominado</w:t>
+      </w:r>
+      <w:proofErr w:type="gramEnd"/>
+      <w:r>
+        <w:t>, no mínimo, por uma solução do conjunto não-dominado.</w:t>
       </w:r>
     </w:p>
     <w:p>
@@ -54512,7 +54977,15 @@
         <w:t>Nas próximas seções será apresentado os algoritmos naturais</w:t>
       </w:r>
       <w:r>
-        <w:t>, que são métodos heurísticos usados em problemas multi-objetivo.</w:t>
+        <w:t xml:space="preserve">, que são métodos heurísticos usados em problemas </w:t>
+      </w:r>
+      <w:proofErr w:type="spellStart"/>
+      <w:r>
+        <w:t>multi-objetivo</w:t>
+      </w:r>
+      <w:proofErr w:type="spellEnd"/>
+      <w:r>
+        <w:t>.</w:t>
       </w:r>
     </w:p>
     <w:p>
@@ -54529,7 +55002,7 @@
       <w:pPr>
         <w:pStyle w:val="11Ttulo2"/>
       </w:pPr>
-      <w:bookmarkStart w:id="131" w:name="_Toc90347092"/>
+      <w:bookmarkStart w:id="131" w:name="_Toc168951223"/>
       <w:r>
         <w:t>Algoritmos baseados em população</w:t>
       </w:r>
@@ -54572,6 +55045,7 @@
         <w:rPr>
           <w:b/>
         </w:rPr>
+        <w:lastRenderedPageBreak/>
         <w:t>Inteligência de enxame.</w:t>
       </w:r>
     </w:p>
@@ -54585,11 +55059,7 @@
         <w:pStyle w:val="TCC-Texto"/>
       </w:pPr>
       <w:r>
-        <w:t xml:space="preserve">Os Algoritmos Evolucionários (AE) são caracterizados por uma população de indivíduos (candidatos a solução do problema de otimização) e a presença de </w:t>
-      </w:r>
-      <w:r>
-        <w:lastRenderedPageBreak/>
-        <w:t xml:space="preserve">operadores que aumentem a diversidade e melhorem as soluções </w:t>
+        <w:t xml:space="preserve">Os Algoritmos Evolucionários (AE) são caracterizados por uma população de indivíduos (candidatos a solução do problema de otimização) e a presença de operadores que aumentem a diversidade e melhorem as soluções </w:t>
       </w:r>
       <w:sdt>
         <w:sdtPr>
@@ -54657,7 +55127,15 @@
         </w:sdtContent>
       </w:sdt>
       <w:r>
-        <w:t xml:space="preserve">. Sua comprovação teórica foi desenvolvida originalmente por Eberhart e Kennedy em 1995, em populações de soluções, de forma similar a outros algoritmos evolutivos </w:t>
+        <w:t xml:space="preserve">. Sua comprovação teórica foi desenvolvida originalmente por </w:t>
+      </w:r>
+      <w:proofErr w:type="spellStart"/>
+      <w:r>
+        <w:t>Eberhart</w:t>
+      </w:r>
+      <w:proofErr w:type="spellEnd"/>
+      <w:r>
+        <w:t xml:space="preserve"> e Kennedy em 1995, em populações de soluções, de forma similar a outros algoritmos evolutivos </w:t>
       </w:r>
       <w:sdt>
         <w:sdtPr>
@@ -54764,6 +55242,7 @@
           <w:sz w:val="20"/>
           <w:szCs w:val="20"/>
         </w:rPr>
+        <w:lastRenderedPageBreak/>
         <w:t xml:space="preserve">Figura </w:t>
       </w:r>
       <w:r>
@@ -54937,7 +55416,7 @@
           <w:b/>
         </w:rPr>
       </w:pPr>
-      <w:bookmarkStart w:id="134" w:name="_Toc90347093"/>
+      <w:bookmarkStart w:id="134" w:name="_Toc168951224"/>
       <w:r>
         <w:rPr>
           <w:b/>
@@ -55023,7 +55502,19 @@
         <w:t>.</w:t>
       </w:r>
       <w:r>
-        <w:t xml:space="preserve"> Eles usam uma população de indivíduos em que cada indivíduo representa uma solução possível para o problema a ser otimizado. Os AE se tornaram o principal método disponível para encontrar as soluções da fronteira de Pareto em problemas de otimização multi-objetivo que são muito complexos para serem resolvidos usando métodos clássicos como programação linear e máxima decida </w:t>
+        <w:t xml:space="preserve"> Eles usam uma população de indivíduos em que cada indivíduo representa uma solução possível para o problema a ser otimizado. Os AE se tornaram o principal método disponível para encontrar as soluções da fronteira de Pareto em problemas de otimização </w:t>
+      </w:r>
+      <w:proofErr w:type="spellStart"/>
+      <w:r>
+        <w:t>multi-objetivo</w:t>
+      </w:r>
+      <w:proofErr w:type="spellEnd"/>
+      <w:r>
+        <w:t xml:space="preserve"> que são muito complexos para serem resolvidos usando </w:t>
+      </w:r>
+      <w:r>
+        <w:lastRenderedPageBreak/>
+        <w:t xml:space="preserve">métodos clássicos como programação linear e máxima decida </w:t>
       </w:r>
       <w:sdt>
         <w:sdtPr>
@@ -55359,7 +55850,6 @@
         <w:rPr>
           <w:b/>
         </w:rPr>
-        <w:lastRenderedPageBreak/>
         <w:t xml:space="preserve">Programação Evolutiva </w:t>
       </w:r>
       <w:r>
@@ -55490,6 +55980,7 @@
           <w:sz w:val="20"/>
           <w:szCs w:val="20"/>
         </w:rPr>
+        <w:lastRenderedPageBreak/>
         <w:t xml:space="preserve">Figura </w:t>
       </w:r>
       <w:r>
@@ -55958,7 +56449,6 @@
         <w:pStyle w:val="EstiloLegendaABNT"/>
       </w:pPr>
       <w:r>
-        <w:lastRenderedPageBreak/>
         <w:t xml:space="preserve">Fonte: Adaptado de </w:t>
       </w:r>
       <w:sdt>
@@ -56082,7 +56572,7 @@
           <w:b/>
         </w:rPr>
       </w:pPr>
-      <w:bookmarkStart w:id="141" w:name="_Toc90347094"/>
+      <w:bookmarkStart w:id="141" w:name="_Toc168951225"/>
       <w:r>
         <w:rPr>
           <w:b/>
@@ -56407,7 +56897,31 @@
         <w:t xml:space="preserve"> (PSO) </w:t>
       </w:r>
       <w:r>
-        <w:t>(Particle Swarm Optimization)</w:t>
+        <w:t>(</w:t>
+      </w:r>
+      <w:proofErr w:type="spellStart"/>
+      <w:r>
+        <w:t>Particle</w:t>
+      </w:r>
+      <w:proofErr w:type="spellEnd"/>
+      <w:r>
+        <w:t xml:space="preserve"> </w:t>
+      </w:r>
+      <w:proofErr w:type="spellStart"/>
+      <w:r>
+        <w:t>Swarm</w:t>
+      </w:r>
+      <w:proofErr w:type="spellEnd"/>
+      <w:r>
+        <w:t xml:space="preserve"> </w:t>
+      </w:r>
+      <w:proofErr w:type="spellStart"/>
+      <w:r>
+        <w:t>Optimization</w:t>
+      </w:r>
+      <w:proofErr w:type="spellEnd"/>
+      <w:r>
+        <w:t>)</w:t>
       </w:r>
       <w:r>
         <w:t xml:space="preserve">, a posição de cada partícula é atualizada usando um vetor velocidade, o qual é baseado no comportamento social do da população de indivíduos. De maneira simplificada, pode-se usar o </w:t>
@@ -56969,9 +57483,17 @@
       <w:pPr>
         <w:pStyle w:val="11Ttulo2"/>
       </w:pPr>
-      <w:bookmarkStart w:id="145" w:name="_Toc90347095"/>
-      <w:r>
-        <w:t>Evolução Diferencial Multi-Objetivo (MODE)</w:t>
+      <w:bookmarkStart w:id="145" w:name="_Toc168951226"/>
+      <w:r>
+        <w:t xml:space="preserve">Evolução Diferencial </w:t>
+      </w:r>
+      <w:proofErr w:type="spellStart"/>
+      <w:r>
+        <w:t>Multi-Objetivo</w:t>
+      </w:r>
+      <w:proofErr w:type="spellEnd"/>
+      <w:r>
+        <w:t xml:space="preserve"> (MODE)</w:t>
       </w:r>
       <w:bookmarkEnd w:id="145"/>
     </w:p>
@@ -56989,7 +57511,15 @@
         <w:t xml:space="preserve">ão Diferencial </w:t>
       </w:r>
       <w:r>
-        <w:t xml:space="preserve">foi incialmente proposto por Storm e Price em 1995 para solução de problemas de otimização. Esse método possibilita encontrar soluções em problemas de grande porte, com baixo custo computacional e tempo reduzido </w:t>
+        <w:t xml:space="preserve">foi incialmente proposto por Storm e </w:t>
+      </w:r>
+      <w:proofErr w:type="spellStart"/>
+      <w:r>
+        <w:t>Price</w:t>
+      </w:r>
+      <w:proofErr w:type="spellEnd"/>
+      <w:r>
+        <w:t xml:space="preserve"> em 1995 para solução de problemas de otimização. Esse método possibilita encontrar soluções em problemas de grande porte, com baixo custo computacional e tempo reduzido </w:t>
       </w:r>
       <w:sdt>
         <w:sdtPr>
@@ -57027,7 +57557,31 @@
         <w:pStyle w:val="TCC-Texto"/>
       </w:pPr>
       <w:r>
-        <w:t xml:space="preserve">De maneira geral, o algoritmo MODE (Multi-Objective Optimization Differential Evolution), em sua concepção são empregados os seguintes operadores: ordenamento por rank, truncamento das soluções não dominadas, seleção e exploração das vizinhanças dos indivíduos da população </w:t>
+        <w:t>De maneira geral, o algoritmo MODE (</w:t>
+      </w:r>
+      <w:proofErr w:type="spellStart"/>
+      <w:r>
+        <w:t>Multi-Objective</w:t>
+      </w:r>
+      <w:proofErr w:type="spellEnd"/>
+      <w:r>
+        <w:t xml:space="preserve"> </w:t>
+      </w:r>
+      <w:proofErr w:type="spellStart"/>
+      <w:r>
+        <w:t>Optimization</w:t>
+      </w:r>
+      <w:proofErr w:type="spellEnd"/>
+      <w:r>
+        <w:t xml:space="preserve"> </w:t>
+      </w:r>
+      <w:proofErr w:type="spellStart"/>
+      <w:r>
+        <w:t>Differential</w:t>
+      </w:r>
+      <w:proofErr w:type="spellEnd"/>
+      <w:r>
+        <w:t xml:space="preserve"> Evolution), em sua concepção são empregados os seguintes operadores: ordenamento por rank, truncamento das soluções não dominadas, seleção e exploração das vizinhanças dos indivíduos da população </w:t>
       </w:r>
       <w:sdt>
         <w:sdtPr>
@@ -57313,6 +57867,7 @@
         </w:numPr>
         <w:ind w:left="0" w:firstLine="1008"/>
       </w:pPr>
+      <w:proofErr w:type="gramStart"/>
       <w:r>
         <w:rPr>
           <w:b/>
@@ -57323,7 +57878,14 @@
         <w:rPr>
           <w:b/>
         </w:rPr>
-        <w:t xml:space="preserve"> Objetivos </w:t>
+        <w:t xml:space="preserve"> Objetivos</w:t>
+      </w:r>
+      <w:proofErr w:type="gramEnd"/>
+      <w:r>
+        <w:rPr>
+          <w:b/>
+        </w:rPr>
+        <w:t xml:space="preserve"> </w:t>
       </w:r>
       <w:r>
         <w:t>(</w:t>
@@ -57490,7 +58052,21 @@
         <w:rPr>
           <w:b/>
         </w:rPr>
-        <w:t xml:space="preserve">Número de Pseudo-Curvas </w:t>
+        <w:t xml:space="preserve">Número de </w:t>
+      </w:r>
+      <w:proofErr w:type="spellStart"/>
+      <w:r>
+        <w:rPr>
+          <w:b/>
+        </w:rPr>
+        <w:t>Pseudo-Curvas</w:t>
+      </w:r>
+      <w:proofErr w:type="spellEnd"/>
+      <w:r>
+        <w:rPr>
+          <w:b/>
+        </w:rPr>
+        <w:t xml:space="preserve"> </w:t>
       </w:r>
       <w:r>
         <w:t>(</w:t>
@@ -57747,7 +58323,7 @@
       <w:pPr>
         <w:pStyle w:val="1TTULO"/>
       </w:pPr>
-      <w:bookmarkStart w:id="146" w:name="_Toc90347096"/>
+      <w:bookmarkStart w:id="146" w:name="_Toc168951227"/>
       <w:r>
         <w:t>Aplicação web com python</w:t>
       </w:r>
@@ -57885,7 +58461,23 @@
         </w:sdtContent>
       </w:sdt>
       <w:r>
-        <w:t xml:space="preserve">. São exemplos de linguagem de programação: C/C++, Ruby, Python, Java, Javascript, C#, Lisp, Fortran, Elixir, </w:t>
+        <w:t xml:space="preserve">. São exemplos de linguagem de programação: C/C++, Ruby, Python, Java, </w:t>
+      </w:r>
+      <w:proofErr w:type="spellStart"/>
+      <w:r>
+        <w:t>Javascript</w:t>
+      </w:r>
+      <w:proofErr w:type="spellEnd"/>
+      <w:r>
+        <w:t xml:space="preserve">, C#, </w:t>
+      </w:r>
+      <w:proofErr w:type="spellStart"/>
+      <w:r>
+        <w:t>Lisp</w:t>
+      </w:r>
+      <w:proofErr w:type="spellEnd"/>
+      <w:r>
+        <w:t xml:space="preserve">, Fortran, Elixir, </w:t>
       </w:r>
       <w:r>
         <w:t>PHP, etc.</w:t>
@@ -57929,7 +58521,23 @@
         <w:t>automático</w:t>
       </w:r>
       <w:r>
-        <w:t xml:space="preserve"> de memória (Garbage Colector) </w:t>
+        <w:t xml:space="preserve"> de memória (</w:t>
+      </w:r>
+      <w:proofErr w:type="spellStart"/>
+      <w:r>
+        <w:t>Garbage</w:t>
+      </w:r>
+      <w:proofErr w:type="spellEnd"/>
+      <w:r>
+        <w:t xml:space="preserve"> </w:t>
+      </w:r>
+      <w:proofErr w:type="spellStart"/>
+      <w:r>
+        <w:t>Colector</w:t>
+      </w:r>
+      <w:proofErr w:type="spellEnd"/>
+      <w:r>
+        <w:t xml:space="preserve">) </w:t>
       </w:r>
       <w:sdt>
         <w:sdtPr>
@@ -58073,7 +58681,31 @@
         <w:t>ython</w:t>
       </w:r>
       <w:r>
-        <w:t xml:space="preserve"> ara web podemos citar: Django, Flask, FastAPI, Tornado, Web2Py, Pyramid, etc.</w:t>
+        <w:t xml:space="preserve"> ara web podemos citar: Django, </w:t>
+      </w:r>
+      <w:proofErr w:type="spellStart"/>
+      <w:r>
+        <w:t>Flask</w:t>
+      </w:r>
+      <w:proofErr w:type="spellEnd"/>
+      <w:r>
+        <w:t xml:space="preserve">, </w:t>
+      </w:r>
+      <w:proofErr w:type="spellStart"/>
+      <w:r>
+        <w:t>FastAPI</w:t>
+      </w:r>
+      <w:proofErr w:type="spellEnd"/>
+      <w:r>
+        <w:t xml:space="preserve">, Tornado, Web2Py, </w:t>
+      </w:r>
+      <w:proofErr w:type="spellStart"/>
+      <w:r>
+        <w:t>Pyramid</w:t>
+      </w:r>
+      <w:proofErr w:type="spellEnd"/>
+      <w:r>
+        <w:t>, etc.</w:t>
       </w:r>
     </w:p>
     <w:p>
@@ -58090,7 +58722,23 @@
         <w:t xml:space="preserve"> p</w:t>
       </w:r>
       <w:r>
-        <w:t xml:space="preserve">elo uso do Flask. Isso se dá pela simplicidade na criação de aplicações pequenas. Flask foi projetado para tornar os primeiros passos rápidos e fáceis, com a capacidade de escalar para aplicativos complexos </w:t>
+        <w:t xml:space="preserve">elo uso do </w:t>
+      </w:r>
+      <w:proofErr w:type="spellStart"/>
+      <w:r>
+        <w:t>Flask</w:t>
+      </w:r>
+      <w:proofErr w:type="spellEnd"/>
+      <w:r>
+        <w:t xml:space="preserve">. Isso se dá pela simplicidade na criação de aplicações pequenas. </w:t>
+      </w:r>
+      <w:proofErr w:type="spellStart"/>
+      <w:r>
+        <w:t>Flask</w:t>
+      </w:r>
+      <w:proofErr w:type="spellEnd"/>
+      <w:r>
+        <w:t xml:space="preserve"> foi projetado para tornar os primeiros passos rápidos e fáceis, com a capacidade de escalar para aplicativos complexos </w:t>
       </w:r>
       <w:sdt>
         <w:sdtPr>
@@ -58142,7 +58790,7 @@
         </w:numPr>
         <w:ind w:left="198"/>
       </w:pPr>
-      <w:bookmarkStart w:id="147" w:name="_Toc90347097"/>
+      <w:bookmarkStart w:id="147" w:name="_Toc168951228"/>
       <w:r>
         <w:t>COnclusões</w:t>
       </w:r>
@@ -58156,7 +58804,23 @@
         <w:t xml:space="preserve">Este trabalho contemplou o estudo e aplicação de algoritmos genéticos no problema de otimização de transformadores. Para tanto optou-se por criar uma aplicação </w:t>
       </w:r>
       <w:r>
-        <w:t>web, pois assim qualquer pessoa terá acesso ao software, seja um usando um computador ou smartphone. Como framework web foi usando o Flask e para distribuição de tarefas o Celery.</w:t>
+        <w:t xml:space="preserve">web, pois assim qualquer pessoa terá acesso ao software, seja um usando um computador ou smartphone. Como framework web foi usando o </w:t>
+      </w:r>
+      <w:proofErr w:type="spellStart"/>
+      <w:r>
+        <w:t>Flask</w:t>
+      </w:r>
+      <w:proofErr w:type="spellEnd"/>
+      <w:r>
+        <w:t xml:space="preserve"> e para distribuição de tarefas o </w:t>
+      </w:r>
+      <w:proofErr w:type="spellStart"/>
+      <w:r>
+        <w:t>Celery</w:t>
+      </w:r>
+      <w:proofErr w:type="spellEnd"/>
+      <w:r>
+        <w:t>.</w:t>
       </w:r>
     </w:p>
     <w:p>
@@ -58164,7 +58828,23 @@
         <w:pStyle w:val="TCC-Texto"/>
       </w:pPr>
       <w:r>
-        <w:t>Foi necessário o uso do Celery para liberar o servidor para realizar novas requisições. Quando o usuário faz uma solicitação para o cálculo a aplicação em Flask, essa cria uma tarefa para que os cálculos sejam executados em background.</w:t>
+        <w:t xml:space="preserve">Foi necessário o uso do </w:t>
+      </w:r>
+      <w:proofErr w:type="spellStart"/>
+      <w:r>
+        <w:t>Celery</w:t>
+      </w:r>
+      <w:proofErr w:type="spellEnd"/>
+      <w:r>
+        <w:t xml:space="preserve"> para liberar o servidor para realizar novas requisições. Quando o usuário faz uma solicitação para o cálculo a aplicação em </w:t>
+      </w:r>
+      <w:proofErr w:type="spellStart"/>
+      <w:r>
+        <w:t>Flask</w:t>
+      </w:r>
+      <w:proofErr w:type="spellEnd"/>
+      <w:r>
+        <w:t>, essa cria uma tarefa para que os cálculos sejam executados em background.</w:t>
       </w:r>
     </w:p>
     <w:p>
@@ -58214,7 +58894,7 @@
         <w:spacing w:after="400"/>
         <w:jc w:val="center"/>
       </w:pPr>
-      <w:bookmarkStart w:id="148" w:name="_Toc90347098"/>
+      <w:bookmarkStart w:id="148" w:name="_Toc168951229"/>
       <w:r>
         <w:lastRenderedPageBreak/>
         <w:t>REFERÊNCIAS</w:t>
@@ -59039,7 +59719,15 @@
         <w:annotationRef/>
       </w:r>
       <w:r>
-        <w:t>Inserir em qual seção esta escrito sobre ED</w:t>
+        <w:t xml:space="preserve">Inserir em qual seção </w:t>
+      </w:r>
+      <w:proofErr w:type="spellStart"/>
+      <w:r>
+        <w:t>esta</w:t>
+      </w:r>
+      <w:proofErr w:type="spellEnd"/>
+      <w:r>
+        <w:t xml:space="preserve"> escrito sobre ED</w:t>
       </w:r>
     </w:p>
   </w:comment>
@@ -63106,6 +63794,18 @@
     <w:uiPriority w:val="99"/>
     <w:rsid w:val="00C34E6E"/>
   </w:style>
+  <w:style w:type="paragraph" w:styleId="Reviso">
+    <w:name w:val="Revision"/>
+    <w:hidden/>
+    <w:uiPriority w:val="99"/>
+    <w:semiHidden/>
+    <w:rsid w:val="00344F1F"/>
+    <w:pPr>
+      <w:spacing w:line="240" w:lineRule="auto"/>
+      <w:ind w:firstLine="0"/>
+      <w:jc w:val="left"/>
+    </w:pPr>
+  </w:style>
 </w:styles>
 </file>
 

</xml_diff>

<commit_message>
ajusta referencias e seção sobre interfaces web
</commit_message>
<xml_diff>
--- a/escrita/DANILO_TCC1.docx
+++ b/escrita/DANILO_TCC1.docx
@@ -1129,7 +1129,6 @@
         </w:rPr>
         <w:t xml:space="preserve"> </w:t>
       </w:r>
-      <w:proofErr w:type="spellStart"/>
       <w:r>
         <w:rPr>
           <w:rFonts w:ascii="Arial" w:hAnsi="Arial" w:cs="Arial"/>
@@ -1144,16 +1143,15 @@
           <w:sz w:val="24"/>
           <w:szCs w:val="24"/>
         </w:rPr>
-        <w:t>cio</w:t>
-      </w:r>
-      <w:proofErr w:type="spellEnd"/>
+        <w:t>cio Maximiano Sobrinho</w:t>
+      </w:r>
       <w:r>
         <w:rPr>
           <w:rFonts w:ascii="Arial" w:hAnsi="Arial" w:cs="Arial"/>
           <w:sz w:val="24"/>
           <w:szCs w:val="24"/>
         </w:rPr>
-        <w:t xml:space="preserve"> Maximiano Sobrinho</w:t>
+        <w:t xml:space="preserve"> e Prof Dr. </w:t>
       </w:r>
       <w:r>
         <w:rPr>
@@ -1161,44 +1159,8 @@
           <w:sz w:val="24"/>
           <w:szCs w:val="24"/>
         </w:rPr>
-        <w:t xml:space="preserve"> e </w:t>
-      </w:r>
-      <w:proofErr w:type="spellStart"/>
-      <w:r>
-        <w:rPr>
-          <w:rFonts w:ascii="Arial" w:hAnsi="Arial" w:cs="Arial"/>
-          <w:sz w:val="24"/>
-          <w:szCs w:val="24"/>
-        </w:rPr>
-        <w:t>Prof</w:t>
-      </w:r>
-      <w:proofErr w:type="spellEnd"/>
-      <w:r>
-        <w:rPr>
-          <w:rFonts w:ascii="Arial" w:hAnsi="Arial" w:cs="Arial"/>
-          <w:sz w:val="24"/>
-          <w:szCs w:val="24"/>
-        </w:rPr>
-        <w:t xml:space="preserve"> Dr. </w:t>
-      </w:r>
-      <w:r>
-        <w:rPr>
-          <w:rFonts w:ascii="Arial" w:hAnsi="Arial" w:cs="Arial"/>
-          <w:sz w:val="24"/>
-          <w:szCs w:val="24"/>
-        </w:rPr>
-        <w:t xml:space="preserve">Sergio Manuel Rivera </w:t>
-      </w:r>
-      <w:proofErr w:type="spellStart"/>
-      <w:r>
-        <w:rPr>
-          <w:rFonts w:ascii="Arial" w:hAnsi="Arial" w:cs="Arial"/>
-          <w:sz w:val="24"/>
-          <w:szCs w:val="24"/>
-        </w:rPr>
-        <w:t>Sanhueza</w:t>
-      </w:r>
-      <w:proofErr w:type="spellEnd"/>
+        <w:t>Sergio Manuel Rivera Sanhueza</w:t>
+      </w:r>
     </w:p>
     <w:p>
       <w:pPr>
@@ -5586,7 +5548,7 @@
             <w:rPr>
               <w:noProof/>
             </w:rPr>
-            <w:t>(FITZGERALD, KINGSLEY e UMANS., 2014)</w:t>
+            <w:t>(FITZGERALD, KINGSLEY, &amp; UMANS., 2014)</w:t>
           </w:r>
           <w:r>
             <w:fldChar w:fldCharType="end"/>
@@ -5660,7 +5622,7 @@
             <w:rPr>
               <w:noProof/>
             </w:rPr>
-            <w:t>(FITZGERALD, KINGSLEY e UMANS., 2014)</w:t>
+            <w:t>(FITZGERALD, KINGSLEY, &amp; UMANS., 2014)</w:t>
           </w:r>
           <w:r>
             <w:fldChar w:fldCharType="end"/>
@@ -5671,7 +5633,13 @@
         <w:t xml:space="preserve">. </w:t>
       </w:r>
       <w:r>
-        <w:t xml:space="preserve">Sendo assim essa dissertação replicará um estudo sobre o </w:t>
+        <w:t xml:space="preserve">Sendo assim essa </w:t>
+      </w:r>
+      <w:r>
+        <w:t>monografia</w:t>
+      </w:r>
+      <w:r>
+        <w:t xml:space="preserve"> replicará um estudo sobre o </w:t>
       </w:r>
       <w:r>
         <w:t>problema de otimização em projetos de transformadores trifásicos</w:t>
@@ -5699,7 +5667,7 @@
             <w:rPr>
               <w:noProof/>
             </w:rPr>
-            <w:t>(SOBRINHO, 2019)</w:t>
+            <w:t>(Sobrinho, 2019)</w:t>
           </w:r>
           <w:r>
             <w:fldChar w:fldCharType="end"/>
@@ -5707,13 +5675,8 @@
         </w:sdtContent>
       </w:sdt>
       <w:r>
-        <w:t xml:space="preserve">. Essa otimização será realizada com o auxílio de duas funções de otimização: mono e </w:t>
-      </w:r>
-      <w:proofErr w:type="spellStart"/>
-      <w:r>
-        <w:t>multi-objetivo</w:t>
-      </w:r>
-      <w:proofErr w:type="spellEnd"/>
+        <w:t>. Essa otimização será realizada com o auxílio de duas funções de otimização: mono e multi-objetivo</w:t>
+      </w:r>
       <w:r>
         <w:t>.</w:t>
       </w:r>
@@ -5723,23 +5686,7 @@
         <w:pStyle w:val="TCC-Texto"/>
       </w:pPr>
       <w:r>
-        <w:t xml:space="preserve"> Com o uso das funções </w:t>
-      </w:r>
-      <w:proofErr w:type="spellStart"/>
-      <w:r>
-        <w:t>mono-objetivo</w:t>
-      </w:r>
-      <w:proofErr w:type="spellEnd"/>
-      <w:r>
-        <w:t xml:space="preserve"> será possível otimizar a massa ou as perdas totais. Para a função </w:t>
-      </w:r>
-      <w:proofErr w:type="spellStart"/>
-      <w:r>
-        <w:t>multi-objetivo</w:t>
-      </w:r>
-      <w:proofErr w:type="spellEnd"/>
-      <w:r>
-        <w:t xml:space="preserve"> as metas são: minimizar a massa da parte ativa do transformador (custo)</w:t>
+        <w:t xml:space="preserve"> Com o uso das funções mono-objetivo será possível otimizar a massa ou as perdas totais. Para a função multi-objetivo as metas são: minimizar a massa da parte ativa do transformador (custo)</w:t>
       </w:r>
       <w:r>
         <w:t xml:space="preserve"> e</w:t>
@@ -5770,7 +5717,7 @@
             <w:rPr>
               <w:noProof/>
             </w:rPr>
-            <w:t>(SOBRINHO, 2019)</w:t>
+            <w:t>(Sobrinho, 2019)</w:t>
           </w:r>
           <w:r>
             <w:fldChar w:fldCharType="end"/>
@@ -5792,7 +5739,6 @@
       <w:r>
         <w:t xml:space="preserve">transitória do transformador (corrente </w:t>
       </w:r>
-      <w:proofErr w:type="spellStart"/>
       <w:r>
         <w:rPr>
           <w:i/>
@@ -5811,7 +5757,6 @@
         </w:rPr>
         <w:t>ush</w:t>
       </w:r>
-      <w:proofErr w:type="spellEnd"/>
       <w:r>
         <w:t xml:space="preserve">). </w:t>
       </w:r>
@@ -5823,14 +5768,12 @@
       <w:r>
         <w:t xml:space="preserve">A corrente </w:t>
       </w:r>
-      <w:proofErr w:type="spellStart"/>
       <w:r>
         <w:rPr>
           <w:i/>
         </w:rPr>
         <w:t>inrush</w:t>
       </w:r>
-      <w:proofErr w:type="spellEnd"/>
       <w:r>
         <w:t xml:space="preserve"> do transformador pode chegar até dez vezes a corrente de operação durante a energização do transformador, causando assim uma série de problemas ao sistema elétrico </w:t>
       </w:r>
@@ -5854,7 +5797,7 @@
             <w:rPr>
               <w:noProof/>
             </w:rPr>
-            <w:t>(YACAMINI e ABU-NSSAER, 1986)</w:t>
+            <w:t>(YACAMINI &amp; ABU-NSSAER, 1986)</w:t>
           </w:r>
           <w:r>
             <w:fldChar w:fldCharType="end"/>
@@ -5896,7 +5839,7 @@
             <w:rPr>
               <w:noProof/>
             </w:rPr>
-            <w:t>(SOBRINHO, 2019)</w:t>
+            <w:t>(Sobrinho, 2019)</w:t>
           </w:r>
           <w:r>
             <w:fldChar w:fldCharType="end"/>
@@ -5926,14 +5869,12 @@
       <w:r>
         <w:t xml:space="preserve"> bobinas, as perdas nos enrolamentos, as perdas a vazio, o rendimento, e a corrente </w:t>
       </w:r>
-      <w:proofErr w:type="spellStart"/>
       <w:r>
         <w:rPr>
           <w:i/>
         </w:rPr>
         <w:t>inrush</w:t>
       </w:r>
-      <w:proofErr w:type="spellEnd"/>
       <w:r>
         <w:t xml:space="preserve"> do transformador. Em sua tese </w:t>
       </w:r>
@@ -5957,7 +5898,7 @@
             <w:rPr>
               <w:noProof/>
             </w:rPr>
-            <w:t>(SOBRINHO, 2019)</w:t>
+            <w:t>(Sobrinho, 2019)</w:t>
           </w:r>
           <w:r>
             <w:fldChar w:fldCharType="end"/>
@@ -5991,14 +5932,12 @@
       <w:r>
         <w:t xml:space="preserve"> em conjunto as bibliotecas </w:t>
       </w:r>
-      <w:proofErr w:type="spellStart"/>
       <w:r>
         <w:rPr>
           <w:i/>
         </w:rPr>
         <w:t>numpy</w:t>
       </w:r>
-      <w:proofErr w:type="spellEnd"/>
       <w:r>
         <w:t xml:space="preserve"> e</w:t>
       </w:r>
@@ -6012,32 +5951,22 @@
         <w:t xml:space="preserve"> para realização dos cálculos. Para a criação da Interface </w:t>
       </w:r>
       <w:r>
-        <w:t xml:space="preserve">da aplicação WEB foram usadas duas tecnologias que são amplamente usadas no mercado: </w:t>
-      </w:r>
-      <w:proofErr w:type="spellStart"/>
-      <w:r>
-        <w:t>Flask</w:t>
-      </w:r>
-      <w:proofErr w:type="spellEnd"/>
-      <w:r>
-        <w:t xml:space="preserve"> e </w:t>
-      </w:r>
-      <w:proofErr w:type="spellStart"/>
-      <w:r>
-        <w:t>Celery</w:t>
-      </w:r>
-      <w:proofErr w:type="spellEnd"/>
+        <w:t>da aplicação WEB foram usadas duas tecnologias que são amplamente usadas no mercado: Flask e Celery.</w:t>
+      </w:r>
+    </w:p>
+    <w:p>
+      <w:pPr>
+        <w:pStyle w:val="TCC-Texto"/>
+      </w:pPr>
+      <w:r>
+        <w:lastRenderedPageBreak/>
+        <w:t xml:space="preserve">Neste capítulo consta incialmente, os objetivos, a revisão bibliográfica, as justificativas e a estrutura da </w:t>
+      </w:r>
+      <w:r>
+        <w:t>monografia</w:t>
+      </w:r>
       <w:r>
         <w:t>.</w:t>
-      </w:r>
-    </w:p>
-    <w:p>
-      <w:pPr>
-        <w:pStyle w:val="TCC-Texto"/>
-      </w:pPr>
-      <w:r>
-        <w:lastRenderedPageBreak/>
-        <w:t>Neste capítulo consta incialmente, os objetivos, a revisão bibliográfica, as justificativas e a estrutura da dissertação.</w:t>
       </w:r>
     </w:p>
     <w:p>
@@ -6122,7 +6051,7 @@
             <w:rPr>
               <w:noProof/>
             </w:rPr>
-            <w:t>(PYTHON, 2021)</w:t>
+            <w:t>(Python, 2021)</w:t>
           </w:r>
           <w:r>
             <w:fldChar w:fldCharType="end"/>
@@ -6184,26 +6113,13 @@
         <w:t xml:space="preserve"> com Interface Gráfica do</w:t>
       </w:r>
       <w:r>
-        <w:t xml:space="preserve"> Usuário para inserção dos </w:t>
-      </w:r>
-      <w:proofErr w:type="gramStart"/>
-      <w:r>
-        <w:t>parâmetros</w:t>
+        <w:t xml:space="preserve"> Usuário para inserção dos parâmetros</w:t>
       </w:r>
       <w:r>
         <w:t xml:space="preserve"> e otimização mono</w:t>
       </w:r>
-      <w:proofErr w:type="gramEnd"/>
-      <w:r>
-        <w:t xml:space="preserve"> e </w:t>
-      </w:r>
-      <w:proofErr w:type="spellStart"/>
-      <w:r>
-        <w:t>multi-objetivo</w:t>
-      </w:r>
-      <w:proofErr w:type="spellEnd"/>
-      <w:r>
-        <w:t xml:space="preserve"> para minimizar perdas totais e massa ativa (custo) dos transformadores de distribuição trifásicos. </w:t>
+      <w:r>
+        <w:t xml:space="preserve"> e multi-objetivo para minimizar perdas totais e massa ativa (custo) dos transformadores de distribuição trifásicos. </w:t>
       </w:r>
     </w:p>
     <w:p>
@@ -6384,14 +6300,12 @@
       <w:r>
         <w:t xml:space="preserve"> correntes de magnetização a vazio, as dimensões do núcleo e das bobinas, as perdas nos enrolamentos, as perdas a vazio, o rendimento, e a corrente </w:t>
       </w:r>
-      <w:proofErr w:type="spellStart"/>
       <w:r>
         <w:rPr>
           <w:i/>
         </w:rPr>
         <w:t>inrush</w:t>
       </w:r>
-      <w:proofErr w:type="spellEnd"/>
       <w:r>
         <w:t xml:space="preserve"> do transformador. No Capítulo 3 são discutidos </w:t>
       </w:r>
@@ -6447,27 +6361,14 @@
         <w:t xml:space="preserve"> </w:t>
       </w:r>
       <w:r>
-        <w:t xml:space="preserve">framework </w:t>
-      </w:r>
-      <w:proofErr w:type="spellStart"/>
-      <w:r>
-        <w:t>Flask</w:t>
-      </w:r>
-      <w:proofErr w:type="spellEnd"/>
-      <w:r>
-        <w:t xml:space="preserve"> e </w:t>
+        <w:t xml:space="preserve">framework Flask e </w:t>
       </w:r>
       <w:r>
         <w:t>distribuição</w:t>
       </w:r>
       <w:r>
-        <w:t xml:space="preserve"> de tarefas com </w:t>
-      </w:r>
-      <w:proofErr w:type="spellStart"/>
-      <w:r>
-        <w:t>Celery</w:t>
-      </w:r>
-      <w:proofErr w:type="spellEnd"/>
+        <w:t xml:space="preserve"> de tarefas com Celery</w:t>
+      </w:r>
       <w:r>
         <w:t>.</w:t>
       </w:r>
@@ -6546,14 +6447,12 @@
       <w:r>
         <w:t xml:space="preserve"> matemáticas para modelagem e projeto de transformadores de distribuição trifásicos. Nesse contexto são discutidas equações para: dimensionar o núcleo e as bobinas, calcular as perdas a vazio e as correntes de magnetização a vazio. E depois é descrito um método para estimar a corrente de energização do transformador (</w:t>
       </w:r>
-      <w:proofErr w:type="spellStart"/>
       <w:r>
         <w:rPr>
           <w:i/>
         </w:rPr>
         <w:t>Inrush</w:t>
       </w:r>
-      <w:proofErr w:type="spellEnd"/>
       <w:r>
         <w:t>).</w:t>
       </w:r>
@@ -6615,7 +6514,7 @@
             <w:rPr>
               <w:noProof/>
             </w:rPr>
-            <w:t>(SOBRINHO, 2019)</w:t>
+            <w:t>(Sobrinho, 2019)</w:t>
           </w:r>
           <w:r>
             <w:fldChar w:fldCharType="end"/>
@@ -6936,14 +6835,12 @@
       <w:r>
         <w:t>Corrente de magnetização transitória de magnetização (</w:t>
       </w:r>
-      <w:proofErr w:type="spellStart"/>
       <w:r>
         <w:rPr>
           <w:i/>
         </w:rPr>
         <w:t>Inrush</w:t>
       </w:r>
-      <w:proofErr w:type="spellEnd"/>
       <w:r>
         <w:t>), etc.</w:t>
       </w:r>
@@ -7242,7 +7139,7 @@
             <w:rPr>
               <w:noProof/>
             </w:rPr>
-            <w:t>(FITZGERALD, KINGSLEY e UMANS., 2014)</w:t>
+            <w:t>(FITZGERALD, KINGSLEY, &amp; UMANS., 2014)</w:t>
           </w:r>
           <w:r>
             <w:fldChar w:fldCharType="end"/>
@@ -7523,7 +7420,7 @@
             <w:rPr>
               <w:noProof/>
             </w:rPr>
-            <w:t>(FITZGERALD, KINGSLEY e UMANS., 2014)</w:t>
+            <w:t>(FITZGERALD, KINGSLEY, &amp; UMANS., 2014)</w:t>
           </w:r>
           <w:r>
             <w:fldChar w:fldCharType="end"/>
@@ -7591,7 +7488,7 @@
             <w:rPr>
               <w:noProof/>
             </w:rPr>
-            <w:t>(SOBRINHO, 2019)</w:t>
+            <w:t>(Sobrinho, 2019)</w:t>
           </w:r>
           <w:r>
             <w:fldChar w:fldCharType="end"/>
@@ -7932,7 +7829,7 @@
               <w:sz w:val="20"/>
               <w:szCs w:val="20"/>
             </w:rPr>
-            <w:t>(FITZGERALD, KINGSLEY e UMANS., 2014)</w:t>
+            <w:t>(FITZGERALD, KINGSLEY, &amp; UMANS., 2014)</w:t>
           </w:r>
           <w:r>
             <w:rPr>
@@ -8122,7 +8019,7 @@
               <w:sz w:val="20"/>
               <w:szCs w:val="20"/>
             </w:rPr>
-            <w:t>(FITZGERALD, KINGSLEY e UMANS., 2014)</w:t>
+            <w:t>(FITZGERALD, KINGSLEY, &amp; UMANS., 2014)</w:t>
           </w:r>
           <w:r>
             <w:rPr>
@@ -8181,7 +8078,7 @@
             <w:rPr>
               <w:noProof/>
             </w:rPr>
-            <w:t>(SOBRINHO, 2019)</w:t>
+            <w:t>(Sobrinho, 2019)</w:t>
           </w:r>
           <w:r>
             <w:fldChar w:fldCharType="end"/>
@@ -8431,15 +8328,7 @@
         <w:t>Núcleos de secção quadrada são usa</w:t>
       </w:r>
       <w:r>
-        <w:t xml:space="preserve">dos em pequenos transformadores. Para minimizar o comprimento médio das espiras do transformador e também o espaço disponível, núcleos em degraus estão sendo usados. Se o núcleo em degraus for usado, o diâmetro do círculo circunscrito sobre o núcleo será menor </w:t>
-      </w:r>
-      <w:proofErr w:type="gramStart"/>
-      <w:r>
-        <w:t>e portanto</w:t>
-      </w:r>
-      <w:proofErr w:type="gramEnd"/>
-      <w:r>
-        <w:t xml:space="preserve"> há economia de cobre para os enrolamentos </w:t>
+        <w:t xml:space="preserve">dos em pequenos transformadores. Para minimizar o comprimento médio das espiras do transformador e também o espaço disponível, núcleos em degraus estão sendo usados. Se o núcleo em degraus for usado, o diâmetro do círculo circunscrito sobre o núcleo será menor e portanto há economia de cobre para os enrolamentos </w:t>
       </w:r>
       <w:sdt>
         <w:sdtPr>
@@ -8552,7 +8441,7 @@
             <w:rPr>
               <w:noProof/>
             </w:rPr>
-            <w:t>(SOBRINHO, 2019)</w:t>
+            <w:t>(Sobrinho, 2019)</w:t>
           </w:r>
           <w:r>
             <w:fldChar w:fldCharType="end"/>
@@ -8789,7 +8678,7 @@
             <w:rPr>
               <w:noProof/>
             </w:rPr>
-            <w:t>(SOBRINHO, 2019)</w:t>
+            <w:t>(Sobrinho, 2019)</w:t>
           </w:r>
           <w:r>
             <w:fldChar w:fldCharType="end"/>
@@ -8956,7 +8845,7 @@
             <w:rPr>
               <w:noProof/>
             </w:rPr>
-            <w:t>(SOBRINHO, 2019)</w:t>
+            <w:t>(Sobrinho, 2019)</w:t>
           </w:r>
           <w:r>
             <w:fldChar w:fldCharType="end"/>
@@ -9469,7 +9358,7 @@
             <w:rPr>
               <w:noProof/>
             </w:rPr>
-            <w:t>(SOBRINHO, 2019)</w:t>
+            <w:t>(Sobrinho, 2019)</w:t>
           </w:r>
           <w:r>
             <w:fldChar w:fldCharType="end"/>
@@ -9537,7 +9426,7 @@
             <w:rPr>
               <w:noProof/>
             </w:rPr>
-            <w:t xml:space="preserve"> (SOBRINHO, 2019)</w:t>
+            <w:t xml:space="preserve"> (Sobrinho, 2019)</w:t>
           </w:r>
           <w:r>
             <w:fldChar w:fldCharType="end"/>
@@ -10711,7 +10600,7 @@
             <w:rPr>
               <w:noProof/>
             </w:rPr>
-            <w:t>(FITZGERALD, KINGSLEY e UMANS., 2014)</w:t>
+            <w:t>(FITZGERALD, KINGSLEY, &amp; UMANS., 2014)</w:t>
           </w:r>
           <w:r>
             <w:fldChar w:fldCharType="end"/>
@@ -10821,7 +10710,7 @@
             <w:rPr>
               <w:noProof/>
             </w:rPr>
-            <w:t>(FITZGERALD, KINGSLEY e UMANS., 2014)</w:t>
+            <w:t>(FITZGERALD, KINGSLEY, &amp; UMANS., 2014)</w:t>
           </w:r>
           <w:r>
             <w:fldChar w:fldCharType="end"/>
@@ -10890,7 +10779,7 @@
             <w:rPr>
               <w:noProof/>
             </w:rPr>
-            <w:t>(SOBRINHO, 2019)</w:t>
+            <w:t>(Sobrinho, 2019)</w:t>
           </w:r>
           <w:r>
             <w:fldChar w:fldCharType="end"/>
@@ -11335,7 +11224,7 @@
             <w:rPr>
               <w:noProof/>
             </w:rPr>
-            <w:t xml:space="preserve"> (FITZGERALD, KINGSLEY e UMANS., 2014)</w:t>
+            <w:t xml:space="preserve"> (FITZGERALD, KINGSLEY, &amp; UMANS., 2014)</w:t>
           </w:r>
           <w:r>
             <w:fldChar w:fldCharType="end"/>
@@ -13041,7 +12930,7 @@
             <w:rPr>
               <w:noProof/>
             </w:rPr>
-            <w:t>(SOBRINHO, 2019)</w:t>
+            <w:t>(Sobrinho, 2019)</w:t>
           </w:r>
           <w:r>
             <w:fldChar w:fldCharType="end"/>
@@ -13361,7 +13250,7 @@
             <w:rPr>
               <w:noProof/>
             </w:rPr>
-            <w:t>(SOBRINHO, 2019)</w:t>
+            <w:t>(Sobrinho, 2019)</w:t>
           </w:r>
           <w:r>
             <w:fldChar w:fldCharType="end"/>
@@ -14337,7 +14226,6 @@
                 <w:lang w:val="en-US"/>
               </w:rPr>
             </w:pPr>
-            <w:proofErr w:type="spellStart"/>
             <w:r>
               <w:rPr>
                 <w:rFonts w:ascii="Times New Roman" w:eastAsia="Times New Roman" w:hAnsi="Times New Roman" w:cs="Times New Roman"/>
@@ -14350,7 +14238,6 @@
               </w:rPr>
               <w:t>Degraus</w:t>
             </w:r>
-            <w:proofErr w:type="spellEnd"/>
           </w:p>
         </w:tc>
         <w:tc>
@@ -18604,7 +18491,7 @@
             <w:rPr>
               <w:noProof/>
             </w:rPr>
-            <w:t>(SOBRINHO, 2019)</w:t>
+            <w:t>(Sobrinho, 2019)</w:t>
           </w:r>
           <w:r>
             <w:fldChar w:fldCharType="end"/>
@@ -18712,16 +18599,11 @@
         <w:t>3</w:t>
       </w:r>
       <w:r>
-        <w:t xml:space="preserve">. Com isso também </w:t>
-      </w:r>
-      <w:proofErr w:type="gramStart"/>
-      <w:r>
-        <w:t>encontr</w:t>
+        <w:t>. Com isso também encontr</w:t>
       </w:r>
       <w:r>
         <w:t>a-se</w:t>
       </w:r>
-      <w:proofErr w:type="gramEnd"/>
       <w:r>
         <w:t xml:space="preserve"> o valor de </w:t>
       </w:r>
@@ -19384,7 +19266,7 @@
             <w:rPr>
               <w:noProof/>
             </w:rPr>
-            <w:t>(SOBRINHO, 2019)</w:t>
+            <w:t>(Sobrinho, 2019)</w:t>
           </w:r>
           <w:r>
             <w:fldChar w:fldCharType="end"/>
@@ -20488,7 +20370,7 @@
             <w:rPr>
               <w:noProof/>
             </w:rPr>
-            <w:t>(SOBRINHO, 2019)</w:t>
+            <w:t>(Sobrinho, 2019)</w:t>
           </w:r>
           <w:r>
             <w:fldChar w:fldCharType="end"/>
@@ -20769,7 +20651,7 @@
             <w:rPr>
               <w:noProof/>
             </w:rPr>
-            <w:t>(SOBRINHO, 2019)</w:t>
+            <w:t>(Sobrinho, 2019)</w:t>
           </w:r>
           <w:r>
             <w:fldChar w:fldCharType="end"/>
@@ -21249,7 +21131,7 @@
             <w:rPr>
               <w:noProof/>
             </w:rPr>
-            <w:t>(SOBRINHO, 2019)</w:t>
+            <w:t>(Sobrinho, 2019)</w:t>
           </w:r>
           <w:r>
             <w:fldChar w:fldCharType="end"/>
@@ -21380,22 +21262,8 @@
                 <w:szCs w:val="20"/>
                 <w:lang w:val="en-US"/>
               </w:rPr>
-              <w:t xml:space="preserve"> de </w:t>
+              <w:t xml:space="preserve"> de degraus</w:t>
             </w:r>
-            <w:proofErr w:type="spellStart"/>
-            <w:r>
-              <w:rPr>
-                <w:rFonts w:ascii="Times New Roman" w:eastAsia="Times New Roman" w:hAnsi="Times New Roman" w:cs="Times New Roman"/>
-                <w:b/>
-                <w:bCs/>
-                <w:color w:val="000000"/>
-                <w:sz w:val="20"/>
-                <w:szCs w:val="20"/>
-                <w:lang w:val="en-US"/>
-              </w:rPr>
-              <w:t>degraus</w:t>
-            </w:r>
-            <w:proofErr w:type="spellEnd"/>
           </w:p>
         </w:tc>
         <w:tc>
@@ -21426,7 +21294,6 @@
                 <w:lang w:val="en-US"/>
               </w:rPr>
             </w:pPr>
-            <w:proofErr w:type="spellStart"/>
             <w:r>
               <w:rPr>
                 <w:rFonts w:ascii="Times New Roman" w:eastAsia="Times New Roman" w:hAnsi="Times New Roman" w:cs="Times New Roman"/>
@@ -21437,35 +21304,8 @@
                 <w:szCs w:val="20"/>
                 <w:lang w:val="en-US"/>
               </w:rPr>
-              <w:t>Núcleo</w:t>
+              <w:t>Núcleo Quadrado</w:t>
             </w:r>
-            <w:proofErr w:type="spellEnd"/>
-            <w:r>
-              <w:rPr>
-                <w:rFonts w:ascii="Times New Roman" w:eastAsia="Times New Roman" w:hAnsi="Times New Roman" w:cs="Times New Roman"/>
-                <w:b/>
-                <w:bCs/>
-                <w:color w:val="000000"/>
-                <w:sz w:val="20"/>
-                <w:szCs w:val="20"/>
-                <w:lang w:val="en-US"/>
-              </w:rPr>
-              <w:t xml:space="preserve"> </w:t>
-            </w:r>
-            <w:proofErr w:type="spellStart"/>
-            <w:r>
-              <w:rPr>
-                <w:rFonts w:ascii="Times New Roman" w:eastAsia="Times New Roman" w:hAnsi="Times New Roman" w:cs="Times New Roman"/>
-                <w:b/>
-                <w:bCs/>
-                <w:color w:val="000000"/>
-                <w:sz w:val="20"/>
-                <w:szCs w:val="20"/>
-                <w:lang w:val="en-US"/>
-              </w:rPr>
-              <w:t>Quadrado</w:t>
-            </w:r>
-            <w:proofErr w:type="spellEnd"/>
           </w:p>
         </w:tc>
         <w:tc>
@@ -21496,7 +21336,6 @@
                 <w:lang w:val="en-US"/>
               </w:rPr>
             </w:pPr>
-            <w:proofErr w:type="spellStart"/>
             <w:r>
               <w:rPr>
                 <w:rFonts w:ascii="Times New Roman" w:eastAsia="Times New Roman" w:hAnsi="Times New Roman" w:cs="Times New Roman"/>
@@ -21507,35 +21346,8 @@
                 <w:szCs w:val="20"/>
                 <w:lang w:val="en-US"/>
               </w:rPr>
-              <w:t>Dois</w:t>
+              <w:t>Dois degraus</w:t>
             </w:r>
-            <w:proofErr w:type="spellEnd"/>
-            <w:r>
-              <w:rPr>
-                <w:rFonts w:ascii="Times New Roman" w:eastAsia="Times New Roman" w:hAnsi="Times New Roman" w:cs="Times New Roman"/>
-                <w:b/>
-                <w:bCs/>
-                <w:color w:val="000000"/>
-                <w:sz w:val="20"/>
-                <w:szCs w:val="20"/>
-                <w:lang w:val="en-US"/>
-              </w:rPr>
-              <w:t xml:space="preserve"> </w:t>
-            </w:r>
-            <w:proofErr w:type="spellStart"/>
-            <w:r>
-              <w:rPr>
-                <w:rFonts w:ascii="Times New Roman" w:eastAsia="Times New Roman" w:hAnsi="Times New Roman" w:cs="Times New Roman"/>
-                <w:b/>
-                <w:bCs/>
-                <w:color w:val="000000"/>
-                <w:sz w:val="20"/>
-                <w:szCs w:val="20"/>
-                <w:lang w:val="en-US"/>
-              </w:rPr>
-              <w:t>degraus</w:t>
-            </w:r>
-            <w:proofErr w:type="spellEnd"/>
           </w:p>
         </w:tc>
         <w:tc>
@@ -21566,7 +21378,6 @@
                 <w:lang w:val="en-US"/>
               </w:rPr>
             </w:pPr>
-            <w:proofErr w:type="spellStart"/>
             <w:r>
               <w:rPr>
                 <w:rFonts w:ascii="Times New Roman" w:eastAsia="Times New Roman" w:hAnsi="Times New Roman" w:cs="Times New Roman"/>
@@ -21577,35 +21388,8 @@
                 <w:szCs w:val="20"/>
                 <w:lang w:val="en-US"/>
               </w:rPr>
-              <w:t>Três</w:t>
+              <w:t>Três degraus</w:t>
             </w:r>
-            <w:proofErr w:type="spellEnd"/>
-            <w:r>
-              <w:rPr>
-                <w:rFonts w:ascii="Times New Roman" w:eastAsia="Times New Roman" w:hAnsi="Times New Roman" w:cs="Times New Roman"/>
-                <w:b/>
-                <w:bCs/>
-                <w:color w:val="000000"/>
-                <w:sz w:val="20"/>
-                <w:szCs w:val="20"/>
-                <w:lang w:val="en-US"/>
-              </w:rPr>
-              <w:t xml:space="preserve"> </w:t>
-            </w:r>
-            <w:proofErr w:type="spellStart"/>
-            <w:r>
-              <w:rPr>
-                <w:rFonts w:ascii="Times New Roman" w:eastAsia="Times New Roman" w:hAnsi="Times New Roman" w:cs="Times New Roman"/>
-                <w:b/>
-                <w:bCs/>
-                <w:color w:val="000000"/>
-                <w:sz w:val="20"/>
-                <w:szCs w:val="20"/>
-                <w:lang w:val="en-US"/>
-              </w:rPr>
-              <w:t>degraus</w:t>
-            </w:r>
-            <w:proofErr w:type="spellEnd"/>
           </w:p>
         </w:tc>
         <w:tc>
@@ -21646,22 +21430,8 @@
                 <w:szCs w:val="20"/>
                 <w:lang w:val="en-US"/>
               </w:rPr>
-              <w:t xml:space="preserve">Quatro </w:t>
+              <w:t>Quatro degraus</w:t>
             </w:r>
-            <w:proofErr w:type="spellStart"/>
-            <w:r>
-              <w:rPr>
-                <w:rFonts w:ascii="Times New Roman" w:eastAsia="Times New Roman" w:hAnsi="Times New Roman" w:cs="Times New Roman"/>
-                <w:b/>
-                <w:bCs/>
-                <w:color w:val="000000"/>
-                <w:sz w:val="20"/>
-                <w:szCs w:val="20"/>
-                <w:lang w:val="en-US"/>
-              </w:rPr>
-              <w:t>degraus</w:t>
-            </w:r>
-            <w:proofErr w:type="spellEnd"/>
           </w:p>
         </w:tc>
         <w:tc>
@@ -21702,22 +21472,8 @@
                 <w:szCs w:val="20"/>
                 <w:lang w:val="en-US"/>
               </w:rPr>
-              <w:t xml:space="preserve">Cinco </w:t>
+              <w:t>Cinco degraus</w:t>
             </w:r>
-            <w:proofErr w:type="spellStart"/>
-            <w:r>
-              <w:rPr>
-                <w:rFonts w:ascii="Times New Roman" w:eastAsia="Times New Roman" w:hAnsi="Times New Roman" w:cs="Times New Roman"/>
-                <w:b/>
-                <w:bCs/>
-                <w:color w:val="000000"/>
-                <w:sz w:val="20"/>
-                <w:szCs w:val="20"/>
-                <w:lang w:val="en-US"/>
-              </w:rPr>
-              <w:t>degraus</w:t>
-            </w:r>
-            <w:proofErr w:type="spellEnd"/>
           </w:p>
         </w:tc>
       </w:tr>
@@ -22233,7 +21989,7 @@
             <w:rPr>
               <w:noProof/>
             </w:rPr>
-            <w:t>(SOBRINHO, 2019)</w:t>
+            <w:t>(Sobrinho, 2019)</w:t>
           </w:r>
           <w:r>
             <w:fldChar w:fldCharType="end"/>
@@ -23001,7 +22757,7 @@
             <w:rPr>
               <w:noProof/>
             </w:rPr>
-            <w:t xml:space="preserve"> (FITZGERALD, KINGSLEY e UMANS., 2014)</w:t>
+            <w:t xml:space="preserve"> (FITZGERALD, KINGSLEY, &amp; UMANS., 2014)</w:t>
           </w:r>
           <w:r>
             <w:fldChar w:fldCharType="end"/>
@@ -23041,7 +22797,7 @@
             <w:rPr>
               <w:noProof/>
             </w:rPr>
-            <w:t>(SOBRINHO, 2019)</w:t>
+            <w:t>(Sobrinho, 2019)</w:t>
           </w:r>
           <w:r>
             <w:fldChar w:fldCharType="end"/>
@@ -23152,7 +22908,7 @@
             <w:rPr>
               <w:noProof/>
             </w:rPr>
-            <w:t>(SOBRINHO, 2019)</w:t>
+            <w:t>(Sobrinho, 2019)</w:t>
           </w:r>
           <w:r>
             <w:fldChar w:fldCharType="end"/>
@@ -23308,7 +23064,7 @@
             <w:rPr>
               <w:noProof/>
             </w:rPr>
-            <w:t>(SOBRINHO, 2019)</w:t>
+            <w:t>(Sobrinho, 2019)</w:t>
           </w:r>
           <w:r>
             <w:fldChar w:fldCharType="end"/>
@@ -23414,13 +23170,8 @@
       <w:r>
         <w:t xml:space="preserve"> </w:t>
       </w:r>
-      <w:proofErr w:type="spellStart"/>
-      <w:r>
-        <w:t>é</w:t>
-      </w:r>
-      <w:proofErr w:type="spellEnd"/>
-      <w:r>
-        <w:t xml:space="preserve"> o diâmetro interno do enrolamento de baixa tensão [</w:t>
+      <w:r>
+        <w:t>é o diâmetro interno do enrolamento de baixa tensão [</w:t>
       </w:r>
       <w:r>
         <w:rPr>
@@ -23837,7 +23588,7 @@
             <w:rPr>
               <w:noProof/>
             </w:rPr>
-            <w:t>(SOBRINHO, 2019)</w:t>
+            <w:t>(Sobrinho, 2019)</w:t>
           </w:r>
           <w:r>
             <w:fldChar w:fldCharType="end"/>
@@ -24991,7 +24742,7 @@
             <w:rPr>
               <w:noProof/>
             </w:rPr>
-            <w:t>(SOBRINHO, 2019)</w:t>
+            <w:t>(Sobrinho, 2019)</w:t>
           </w:r>
           <w:r>
             <w:fldChar w:fldCharType="end"/>
@@ -25935,7 +25686,7 @@
             <w:rPr>
               <w:noProof/>
             </w:rPr>
-            <w:t>(SOBRINHO, 2019)</w:t>
+            <w:t>(Sobrinho, 2019)</w:t>
           </w:r>
           <w:r>
             <w:fldChar w:fldCharType="end"/>
@@ -26116,13 +25867,8 @@
       <w:r>
         <w:t xml:space="preserve"> </w:t>
       </w:r>
-      <w:proofErr w:type="spellStart"/>
-      <w:r>
-        <w:t>é</w:t>
-      </w:r>
-      <w:proofErr w:type="spellEnd"/>
-      <w:r>
-        <w:t xml:space="preserve"> FEM induzia no</w:t>
+      <w:r>
+        <w:t>é FEM induzia no</w:t>
       </w:r>
       <w:r>
         <w:t xml:space="preserve"> lado de alta tensão</w:t>
@@ -27319,7 +27065,7 @@
             <w:rPr>
               <w:noProof/>
             </w:rPr>
-            <w:t>(FITZGERALD, KINGSLEY e UMANS., 2014)</w:t>
+            <w:t>(FITZGERALD, KINGSLEY, &amp; UMANS., 2014)</w:t>
           </w:r>
           <w:r>
             <w:fldChar w:fldCharType="end"/>
@@ -28045,7 +27791,7 @@
             <w:rPr>
               <w:noProof/>
             </w:rPr>
-            <w:t xml:space="preserve"> (FITZGERALD, KINGSLEY e UMANS., 2014)</w:t>
+            <w:t xml:space="preserve"> (FITZGERALD, KINGSLEY, &amp; UMANS., 2014)</w:t>
           </w:r>
           <w:r>
             <w:fldChar w:fldCharType="end"/>
@@ -28140,7 +27886,7 @@
             <w:rPr>
               <w:noProof/>
             </w:rPr>
-            <w:t>(SOBRINHO, 2019)</w:t>
+            <w:t>(Sobrinho, 2019)</w:t>
           </w:r>
           <w:r>
             <w:fldChar w:fldCharType="end"/>
@@ -29443,7 +29189,7 @@
             <w:rPr>
               <w:noProof/>
             </w:rPr>
-            <w:t>(SOBRINHO, 2019)</w:t>
+            <w:t>(Sobrinho, 2019)</w:t>
           </w:r>
           <w:r>
             <w:fldChar w:fldCharType="end"/>
@@ -29582,7 +29328,6 @@
                 <w:lang w:val="en-US"/>
               </w:rPr>
             </w:pPr>
-            <w:proofErr w:type="spellStart"/>
             <w:r>
               <w:rPr>
                 <w:rFonts w:eastAsia="Times New Roman" w:cs="Arial"/>
@@ -29592,7 +29337,6 @@
               </w:rPr>
               <w:t>Induçäo</w:t>
             </w:r>
-            <w:proofErr w:type="spellEnd"/>
           </w:p>
           <w:p>
             <w:pPr>
@@ -29606,7 +29350,6 @@
                 <w:lang w:val="en-US"/>
               </w:rPr>
             </w:pPr>
-            <w:proofErr w:type="spellStart"/>
             <w:r>
               <w:rPr>
                 <w:rFonts w:eastAsia="Times New Roman" w:cs="Arial"/>
@@ -29616,19 +29359,7 @@
                 <w:szCs w:val="23"/>
                 <w:lang w:val="en-US"/>
               </w:rPr>
-              <w:t>Magnética</w:t>
-            </w:r>
-            <w:proofErr w:type="spellEnd"/>
-            <w:r>
-              <w:rPr>
-                <w:rFonts w:eastAsia="Times New Roman" w:cs="Arial"/>
-                <w:b/>
-                <w:bCs/>
-                <w:sz w:val="23"/>
-                <w:szCs w:val="23"/>
-                <w:lang w:val="en-US"/>
-              </w:rPr>
-              <w:t xml:space="preserve"> (T)</w:t>
+              <w:t>Magnética (T)</w:t>
             </w:r>
           </w:p>
         </w:tc>
@@ -31035,7 +30766,7 @@
             <w:rPr>
               <w:noProof/>
             </w:rPr>
-            <w:t>(SOBRINHO, 2019)</w:t>
+            <w:t>(Sobrinho, 2019)</w:t>
           </w:r>
           <w:r>
             <w:fldChar w:fldCharType="end"/>
@@ -31153,15 +30884,7 @@
         </m:sSub>
       </m:oMath>
       <w:r>
-        <w:t xml:space="preserve"> em função </w:t>
-      </w:r>
-      <w:proofErr w:type="gramStart"/>
-      <w:r>
-        <w:t>das indução magnética</w:t>
-      </w:r>
-      <w:proofErr w:type="gramEnd"/>
-      <w:r>
-        <w:t xml:space="preserve"> </w:t>
+        <w:t xml:space="preserve"> em função das indução magnética </w:t>
       </w:r>
       <m:oMath>
         <m:r>
@@ -31415,7 +31138,7 @@
             <w:rPr>
               <w:noProof/>
             </w:rPr>
-            <w:t>(SOBRINHO, 2019)</w:t>
+            <w:t>(Sobrinho, 2019)</w:t>
           </w:r>
           <w:r>
             <w:fldChar w:fldCharType="end"/>
@@ -33244,13 +32967,8 @@
         <w:t xml:space="preserve"> é </w:t>
       </w:r>
       <w:r>
-        <w:t>a força eletromotriz total [</w:t>
-      </w:r>
-      <w:proofErr w:type="spellStart"/>
-      <w:r>
-        <w:t>Ae</w:t>
-      </w:r>
-      <w:proofErr w:type="spellEnd"/>
+        <w:t>a força eletromotriz total [Ae</w:t>
+      </w:r>
       <w:r>
         <w:t>];</w:t>
       </w:r>
@@ -34196,13 +33914,8 @@
         <w:t xml:space="preserve"> é a força eletromotriz na col</w:t>
       </w:r>
       <w:r>
-        <w:t>una [</w:t>
-      </w:r>
-      <w:proofErr w:type="spellStart"/>
-      <w:r>
-        <w:t>Ae</w:t>
-      </w:r>
-      <w:proofErr w:type="spellEnd"/>
+        <w:t>una [Ae</w:t>
+      </w:r>
       <w:r>
         <w:t>];</w:t>
       </w:r>
@@ -34294,13 +34007,8 @@
         <w:t xml:space="preserve"> é a for</w:t>
       </w:r>
       <w:r>
-        <w:t>ça eletromotriz na culatra [</w:t>
-      </w:r>
-      <w:proofErr w:type="spellStart"/>
-      <w:r>
-        <w:t>Ae</w:t>
-      </w:r>
-      <w:proofErr w:type="spellEnd"/>
+        <w:t>ça eletromotriz na culatra [Ae</w:t>
+      </w:r>
       <w:r>
         <w:t>];</w:t>
       </w:r>
@@ -34473,24 +34181,11 @@
       <w:r>
         <w:t xml:space="preserve">no funcionamento do transformador dois efeitos: queda de tensão ôhmica </w:t>
       </w:r>
-      <w:proofErr w:type="gramStart"/>
-      <w:r>
-        <w:t>nos enrolamento</w:t>
-      </w:r>
-      <w:proofErr w:type="gramEnd"/>
-      <w:r>
-        <w:t xml:space="preserve"> de alta e baixa tensão e</w:t>
-      </w:r>
-      <w:r>
-        <w:t xml:space="preserve"> perda de energia devido </w:t>
-      </w:r>
-      <w:proofErr w:type="spellStart"/>
-      <w:r>
-        <w:t>o</w:t>
-      </w:r>
-      <w:proofErr w:type="spellEnd"/>
-      <w:r>
-        <w:t xml:space="preserve"> efeito Joule </w:t>
+      <w:r>
+        <w:t>nos enrolamento de alta e baixa tensão e</w:t>
+      </w:r>
+      <w:r>
+        <w:t xml:space="preserve"> perda de energia devido o efeito Joule </w:t>
       </w:r>
       <w:sdt>
         <w:sdtPr>
@@ -34610,7 +34305,7 @@
             <w:rPr>
               <w:noProof/>
             </w:rPr>
-            <w:t>(SOBRINHO, 2019)</w:t>
+            <w:t>(Sobrinho, 2019)</w:t>
           </w:r>
           <w:r>
             <w:fldChar w:fldCharType="end"/>
@@ -35894,13 +35589,8 @@
       <w:r>
         <w:t xml:space="preserve"> </w:t>
       </w:r>
-      <w:proofErr w:type="spellStart"/>
-      <w:r>
-        <w:t>é</w:t>
-      </w:r>
-      <w:proofErr w:type="spellEnd"/>
-      <w:r>
-        <w:t xml:space="preserve"> o diâmetro </w:t>
+      <w:r>
+        <w:t xml:space="preserve">é o diâmetro </w:t>
       </w:r>
       <w:r>
         <w:rPr>
@@ -36329,19 +36019,11 @@
         </w:rPr>
         <w:t xml:space="preserve"> </w:t>
       </w:r>
-      <w:proofErr w:type="spellStart"/>
       <w:r>
         <w:rPr>
           <w:rFonts w:cs="Arial"/>
         </w:rPr>
-        <w:t>é</w:t>
-      </w:r>
-      <w:proofErr w:type="spellEnd"/>
-      <w:r>
-        <w:rPr>
-          <w:rFonts w:cs="Arial"/>
-        </w:rPr>
-        <w:t xml:space="preserve"> o comprimento médio de uma e</w:t>
+        <w:t>é o comprimento médio de uma e</w:t>
       </w:r>
       <w:r>
         <w:rPr>
@@ -36398,19 +36080,11 @@
         </w:rPr>
         <w:t xml:space="preserve"> </w:t>
       </w:r>
-      <w:proofErr w:type="spellStart"/>
       <w:r>
         <w:rPr>
           <w:rFonts w:cs="Arial"/>
         </w:rPr>
-        <w:t>é</w:t>
-      </w:r>
-      <w:proofErr w:type="spellEnd"/>
-      <w:r>
-        <w:rPr>
-          <w:rFonts w:cs="Arial"/>
-        </w:rPr>
-        <w:t xml:space="preserve"> o comprimento médio de uma es</w:t>
+        <w:t>é o comprimento médio de uma es</w:t>
       </w:r>
       <w:r>
         <w:rPr>
@@ -36461,19 +36135,11 @@
         </w:rPr>
         <w:t xml:space="preserve"> </w:t>
       </w:r>
-      <w:proofErr w:type="spellStart"/>
       <w:r>
         <w:rPr>
           <w:rFonts w:cs="Arial"/>
         </w:rPr>
-        <w:t>é</w:t>
-      </w:r>
-      <w:proofErr w:type="spellEnd"/>
-      <w:r>
-        <w:rPr>
-          <w:rFonts w:cs="Arial"/>
-        </w:rPr>
-        <w:t xml:space="preserve"> o número de espiras do lado da al</w:t>
+        <w:t>é o número de espiras do lado da al</w:t>
       </w:r>
       <w:r>
         <w:rPr>
@@ -36657,19 +36323,11 @@
         </w:rPr>
         <w:t xml:space="preserve"> é a re</w:t>
       </w:r>
-      <w:proofErr w:type="spellStart"/>
       <w:r>
         <w:rPr>
           <w:rFonts w:cs="Arial"/>
         </w:rPr>
-        <w:t>sistividade</w:t>
-      </w:r>
-      <w:proofErr w:type="spellEnd"/>
-      <w:r>
-        <w:rPr>
-          <w:rFonts w:cs="Arial"/>
-        </w:rPr>
-        <w:t xml:space="preserve"> dos condutores [</w:t>
+        <w:t>sistividade dos condutores [</w:t>
       </w:r>
       <m:oMath>
         <m:r>
@@ -36766,7 +36424,7 @@
             <w:rPr>
               <w:noProof/>
             </w:rPr>
-            <w:t>(SOBRINHO, 2019)</w:t>
+            <w:t>(Sobrinho, 2019)</w:t>
           </w:r>
           <w:r>
             <w:fldChar w:fldCharType="end"/>
@@ -37511,7 +37169,7 @@
             <w:rPr>
               <w:noProof/>
             </w:rPr>
-            <w:t>(SOBRINHO, 2019)</w:t>
+            <w:t>(Sobrinho, 2019)</w:t>
           </w:r>
           <w:r>
             <w:fldChar w:fldCharType="end"/>
@@ -37601,7 +37259,7 @@
             <w:rPr>
               <w:noProof/>
             </w:rPr>
-            <w:t>(SOBRINHO, 2019)</w:t>
+            <w:t>(Sobrinho, 2019)</w:t>
           </w:r>
           <w:r>
             <w:fldChar w:fldCharType="end"/>
@@ -37968,15 +37626,7 @@
       </w:pPr>
       <w:bookmarkStart w:id="93" w:name="_Toc168951218"/>
       <w:r>
-        <w:t xml:space="preserve">Corrente de magnetização transitória (Corrente </w:t>
-      </w:r>
-      <w:proofErr w:type="spellStart"/>
-      <w:r>
-        <w:t>Inrush</w:t>
-      </w:r>
-      <w:proofErr w:type="spellEnd"/>
-      <w:r>
-        <w:t>)</w:t>
+        <w:t>Corrente de magnetização transitória (Corrente Inrush)</w:t>
       </w:r>
       <w:bookmarkEnd w:id="93"/>
     </w:p>
@@ -38007,7 +37657,7 @@
             <w:rPr>
               <w:noProof/>
             </w:rPr>
-            <w:t>(SOBRINHO, 2019)</w:t>
+            <w:t>(Sobrinho, 2019)</w:t>
           </w:r>
           <w:r>
             <w:fldChar w:fldCharType="end"/>
@@ -38015,15 +37665,7 @@
         </w:sdtContent>
       </w:sdt>
       <w:r>
-        <w:t xml:space="preserve"> para calcular a corrente de corrente de magnetização transitória (corrente </w:t>
-      </w:r>
-      <w:proofErr w:type="spellStart"/>
-      <w:r>
-        <w:t>inrush</w:t>
-      </w:r>
-      <w:proofErr w:type="spellEnd"/>
-      <w:r>
-        <w:t>), é necessário calcular as indutâncias nas regiões saturadas e não saturadas. Essas grandezas são calculas através da linearização da curva BH, que é disponibilizada pelo fabricante. Na</w:t>
+        <w:t xml:space="preserve"> para calcular a corrente de corrente de magnetização transitória (corrente inrush), é necessário calcular as indutâncias nas regiões saturadas e não saturadas. Essas grandezas são calculas através da linearização da curva BH, que é disponibilizada pelo fabricante. Na</w:t>
       </w:r>
       <w:r>
         <w:t xml:space="preserve"> </w:t>
@@ -38219,7 +37861,7 @@
             <w:rPr>
               <w:noProof/>
             </w:rPr>
-            <w:t>(SOBRINHO, 2019)</w:t>
+            <w:t>(Sobrinho, 2019)</w:t>
           </w:r>
           <w:r>
             <w:fldChar w:fldCharType="end"/>
@@ -38410,21 +38052,7 @@
             <w:rPr>
               <w:noProof/>
             </w:rPr>
-            <w:t xml:space="preserve">(JUSTO, SAUTER, </w:t>
-          </w:r>
-          <w:r>
-            <w:rPr>
-              <w:i/>
-              <w:iCs/>
-              <w:noProof/>
-            </w:rPr>
-            <w:t>et al.</w:t>
-          </w:r>
-          <w:r>
-            <w:rPr>
-              <w:noProof/>
-            </w:rPr>
-            <w:t>, 2020)</w:t>
+            <w:t>(Justo, Sauter, Azevedo, Guidi, &amp; Konzen, 2020)</w:t>
           </w:r>
           <w:r>
             <w:fldChar w:fldCharType="end"/>
@@ -38713,15 +38341,7 @@
         </m:sSub>
       </m:oMath>
       <w:r>
-        <w:t>é o iésimo termo da indu</w:t>
-      </w:r>
-      <w:proofErr w:type="spellStart"/>
-      <w:r>
-        <w:t>ção</w:t>
-      </w:r>
-      <w:proofErr w:type="spellEnd"/>
-      <w:r>
-        <w:t xml:space="preserve"> magnética [A/m]; </w:t>
+        <w:t xml:space="preserve">é o iésimo termo da indução magnética [A/m]; </w:t>
       </w:r>
     </w:p>
     <w:p>
@@ -39175,7 +38795,7 @@
             <w:rPr>
               <w:noProof/>
             </w:rPr>
-            <w:t>(SOBRINHO, 2019)</w:t>
+            <w:t>(Sobrinho, 2019)</w:t>
           </w:r>
           <w:r>
             <w:fldChar w:fldCharType="end"/>
@@ -40144,13 +39764,8 @@
       <w:r>
         <w:t xml:space="preserve"> é o diâmetro da seção circu</w:t>
       </w:r>
-      <w:proofErr w:type="spellStart"/>
-      <w:r>
-        <w:t>nscrita</w:t>
-      </w:r>
-      <w:proofErr w:type="spellEnd"/>
-      <w:r>
-        <w:t xml:space="preserve"> da coluna do núcleo [m];</w:t>
+      <w:r>
+        <w:t>nscrita da coluna do núcleo [m];</w:t>
       </w:r>
     </w:p>
     <w:p>
@@ -40422,7 +40037,7 @@
             <w:rPr>
               <w:noProof/>
             </w:rPr>
-            <w:t>(SOBRINHO, 2019)</w:t>
+            <w:t>(Sobrinho, 2019)</w:t>
           </w:r>
           <w:r>
             <w:fldChar w:fldCharType="end"/>
@@ -40966,7 +40581,7 @@
             <w:rPr>
               <w:noProof/>
             </w:rPr>
-            <w:t>(SOBRINHO, 2019)</w:t>
+            <w:t>(Sobrinho, 2019)</w:t>
           </w:r>
           <w:r>
             <w:fldChar w:fldCharType="end"/>
@@ -41601,7 +41216,7 @@
             <w:rPr>
               <w:noProof/>
             </w:rPr>
-            <w:t xml:space="preserve"> (SOBRINHO, 2019)</w:t>
+            <w:t xml:space="preserve"> (Sobrinho, 2019)</w:t>
           </w:r>
           <w:r>
             <w:fldChar w:fldCharType="end"/>
@@ -41949,15 +41564,7 @@
         </m:sSub>
       </m:oMath>
       <w:r>
-        <w:t xml:space="preserve"> é a potência aparente do transform</w:t>
-      </w:r>
-      <w:proofErr w:type="spellStart"/>
-      <w:r>
-        <w:t>ador</w:t>
-      </w:r>
-      <w:proofErr w:type="spellEnd"/>
-      <w:r>
-        <w:t xml:space="preserve"> [VA].</w:t>
+        <w:t xml:space="preserve"> é a potência aparente do transformador [VA].</w:t>
       </w:r>
     </w:p>
     <w:p>
@@ -42480,7 +42087,7 @@
             <w:rPr>
               <w:noProof/>
             </w:rPr>
-            <w:t>(JAZEBI, LEON e WU, 2015)</w:t>
+            <w:t>(JAZEBI, LEON, &amp; WU, 2015)</w:t>
           </w:r>
           <w:r>
             <w:fldChar w:fldCharType="end"/>
@@ -44148,15 +43755,7 @@
         </m:sSub>
       </m:oMath>
       <w:r>
-        <w:t xml:space="preserve"> é a velocidade angular [</w:t>
-      </w:r>
-      <w:proofErr w:type="spellStart"/>
-      <w:r>
-        <w:t>rad</w:t>
-      </w:r>
-      <w:proofErr w:type="spellEnd"/>
-      <w:r>
-        <w:t>/s];</w:t>
+        <w:t xml:space="preserve"> é a velocidade angular [rad/s];</w:t>
       </w:r>
     </w:p>
     <w:p>
@@ -44164,13 +43763,8 @@
         <w:pStyle w:val="TCC-Texto"/>
       </w:pPr>
       <w:r>
-        <w:t xml:space="preserve">O valor de pico da corrente </w:t>
-      </w:r>
-      <w:proofErr w:type="spellStart"/>
-      <w:r>
-        <w:t>inrush</w:t>
-      </w:r>
-      <w:proofErr w:type="spellEnd"/>
+        <w:t>O valor de pico da corrente inrush</w:t>
+      </w:r>
       <w:r>
         <w:t xml:space="preserve"> (</w:t>
       </w:r>
@@ -44264,7 +43858,7 @@
             <w:rPr>
               <w:noProof/>
             </w:rPr>
-            <w:t>(JAZEBI, LEON e WU, 2015)</w:t>
+            <w:t>(JAZEBI, LEON, &amp; WU, 2015)</w:t>
           </w:r>
           <w:r>
             <w:fldChar w:fldCharType="end"/>
@@ -46454,21 +46048,8 @@
       <w:r>
         <w:t>, é possí</w:t>
       </w:r>
-      <w:proofErr w:type="spellStart"/>
-      <w:r>
-        <w:t>vel</w:t>
-      </w:r>
-      <w:proofErr w:type="spellEnd"/>
-      <w:r>
-        <w:t xml:space="preserve"> calcular a relação entre o pico máximo da corrente </w:t>
-      </w:r>
-      <w:proofErr w:type="spellStart"/>
-      <w:r>
-        <w:t>inrush</w:t>
-      </w:r>
-      <w:proofErr w:type="spellEnd"/>
-      <w:r>
-        <w:t xml:space="preserve"> </w:t>
+      <w:r>
+        <w:t xml:space="preserve">vel calcular a relação entre o pico máximo da corrente inrush </w:t>
       </w:r>
       <m:oMath>
         <m:d>
@@ -46879,15 +46460,7 @@
         <w:pStyle w:val="TCC-Texto"/>
       </w:pPr>
       <w:r>
-        <w:t xml:space="preserve">Um passo importante para o cálculo da corrente de magnetização transitória (corrente </w:t>
-      </w:r>
-      <w:proofErr w:type="spellStart"/>
-      <w:r>
-        <w:t>inrush</w:t>
-      </w:r>
-      <w:proofErr w:type="spellEnd"/>
-      <w:r>
-        <w:t>), é calcular com precisão o tempo de pico (</w:t>
+        <w:t>Um passo importante para o cálculo da corrente de magnetização transitória (corrente inrush), é calcular com precisão o tempo de pico (</w:t>
       </w:r>
       <m:oMath>
         <m:sSub>
@@ -46982,7 +46555,7 @@
             <w:rPr>
               <w:noProof/>
             </w:rPr>
-            <w:t>(JAZEBI, LEON e WU, 2015)</w:t>
+            <w:t>(JAZEBI, LEON, &amp; WU, 2015)</w:t>
           </w:r>
           <w:r>
             <w:fldChar w:fldCharType="end"/>
@@ -50210,15 +49783,7 @@
         </m:sSub>
       </m:oMath>
       <w:r>
-        <w:t xml:space="preserve"> é o instante em q</w:t>
-      </w:r>
-      <w:proofErr w:type="spellStart"/>
-      <w:r>
-        <w:t>ue</w:t>
-      </w:r>
-      <w:proofErr w:type="spellEnd"/>
-      <w:r>
-        <w:t xml:space="preserve"> a corrente de magnetização transitória atinja seu valor máximo [s];</w:t>
+        <w:t xml:space="preserve"> é o instante em que a corrente de magnetização transitória atinja seu valor máximo [s];</w:t>
       </w:r>
     </w:p>
     <w:p>
@@ -50301,15 +49866,7 @@
         <w:t xml:space="preserve"> </w:t>
       </w:r>
       <w:r>
-        <w:t>é a velocidade angular [</w:t>
-      </w:r>
-      <w:proofErr w:type="spellStart"/>
-      <w:r>
-        <w:t>rad</w:t>
-      </w:r>
-      <w:proofErr w:type="spellEnd"/>
-      <w:r>
-        <w:t>/s];</w:t>
+        <w:t>é a velocidade angular [rad/s];</w:t>
       </w:r>
     </w:p>
     <w:p>
@@ -50317,23 +49874,13 @@
         <w:pStyle w:val="TCC-Texto"/>
       </w:pPr>
       <w:r>
-        <w:t xml:space="preserve">Ao expandir as equações em séries de Taylor de segunda ordem, as equações ficam mais complexas. </w:t>
-      </w:r>
-      <w:proofErr w:type="gramStart"/>
-      <w:r>
-        <w:t>Por outro lado</w:t>
-      </w:r>
-      <w:proofErr w:type="gramEnd"/>
-      <w:r>
-        <w:t xml:space="preserve"> o erro diminui. Como o objetivo dessa dissertação é apenas estimar o valor da corrente </w:t>
-      </w:r>
-      <w:proofErr w:type="spellStart"/>
-      <w:r>
-        <w:t>inrush</w:t>
-      </w:r>
-      <w:proofErr w:type="spellEnd"/>
-      <w:r>
-        <w:t xml:space="preserve">, os resultados obtidos usando a série de Taylor de primeira ordem são suficientes. </w:t>
+        <w:t xml:space="preserve">Ao expandir as equações em séries de Taylor de segunda ordem, as equações ficam mais complexas. Por outro lado o erro diminui. Como o objetivo dessa </w:t>
+      </w:r>
+      <w:r>
+        <w:t>monografia</w:t>
+      </w:r>
+      <w:r>
+        <w:t xml:space="preserve"> é apenas estimar o valor da corrente inrush, os resultados obtidos usando a série de Taylor de primeira ordem são suficientes. </w:t>
       </w:r>
     </w:p>
     <w:p>
@@ -50398,7 +49945,7 @@
             <w:rPr>
               <w:noProof/>
             </w:rPr>
-            <w:t xml:space="preserve"> (LOBATO, 2008)</w:t>
+            <w:t xml:space="preserve"> (Lobato, 2008)</w:t>
           </w:r>
           <w:r>
             <w:fldChar w:fldCharType="end"/>
@@ -50431,7 +49978,7 @@
             <w:rPr>
               <w:noProof/>
             </w:rPr>
-            <w:t>(MALAGOLI, 2016)</w:t>
+            <w:t>(Malagoli, 2016)</w:t>
           </w:r>
           <w:r>
             <w:fldChar w:fldCharType="end"/>
@@ -50464,7 +50011,7 @@
             <w:rPr>
               <w:noProof/>
             </w:rPr>
-            <w:t>(SOBRINHO, 2019)</w:t>
+            <w:t>(Sobrinho, 2019)</w:t>
           </w:r>
           <w:r>
             <w:fldChar w:fldCharType="end"/>
@@ -50494,7 +50041,7 @@
             <w:rPr>
               <w:noProof/>
             </w:rPr>
-            <w:t>(MAMEDE, 2016)</w:t>
+            <w:t>(Mamede, 2016)</w:t>
           </w:r>
           <w:r>
             <w:fldChar w:fldCharType="end"/>
@@ -50624,7 +50171,7 @@
             <w:rPr>
               <w:noProof/>
             </w:rPr>
-            <w:t>(LOBATO, 2008)</w:t>
+            <w:t>(Lobato, 2008)</w:t>
           </w:r>
           <w:r>
             <w:fldChar w:fldCharType="end"/>
@@ -50669,7 +50216,7 @@
             <w:rPr>
               <w:noProof/>
             </w:rPr>
-            <w:t>(MALAGOLI, 2016)</w:t>
+            <w:t>(Malagoli, 2016)</w:t>
           </w:r>
           <w:r>
             <w:fldChar w:fldCharType="end"/>
@@ -50712,7 +50259,7 @@
             <w:rPr>
               <w:noProof/>
             </w:rPr>
-            <w:t>(LOBATO, 2008)</w:t>
+            <w:t>(Lobato, 2008)</w:t>
           </w:r>
           <w:r>
             <w:fldChar w:fldCharType="end"/>
@@ -50858,7 +50405,7 @@
             <w:rPr>
               <w:noProof/>
             </w:rPr>
-            <w:t>(LOBATO, 2008)</w:t>
+            <w:t>(Lobato, 2008)</w:t>
           </w:r>
           <w:r>
             <w:fldChar w:fldCharType="end"/>
@@ -52178,32 +51725,16 @@
         <w:rPr>
           <w:b/>
         </w:rPr>
-        <w:t xml:space="preserve">Otimização </w:t>
-      </w:r>
-      <w:proofErr w:type="spellStart"/>
-      <w:r>
-        <w:rPr>
-          <w:b/>
-        </w:rPr>
-        <w:t>mono-objetivo</w:t>
+        <w:t>Otimização mono-objetivo</w:t>
       </w:r>
       <w:bookmarkEnd w:id="123"/>
-      <w:proofErr w:type="spellEnd"/>
     </w:p>
     <w:p>
       <w:pPr>
         <w:pStyle w:val="TCC-Texto"/>
       </w:pPr>
       <w:r>
-        <w:t xml:space="preserve">Matematicamente o problema de otimização </w:t>
-      </w:r>
-      <w:proofErr w:type="spellStart"/>
-      <w:r>
-        <w:t>mono-objetivo</w:t>
-      </w:r>
-      <w:proofErr w:type="spellEnd"/>
-      <w:r>
-        <w:t xml:space="preserve"> pode ser descrito pelas equações </w:t>
+        <w:t xml:space="preserve">Matematicamente o problema de otimização mono-objetivo pode ser descrito pelas equações </w:t>
       </w:r>
       <w:r>
         <w:fldChar w:fldCharType="begin"/>
@@ -52388,7 +51919,7 @@
             <w:rPr>
               <w:noProof/>
             </w:rPr>
-            <w:t>(LINDEN, 2012)</w:t>
+            <w:t>(Linden, 2012)</w:t>
           </w:r>
           <w:r>
             <w:fldChar w:fldCharType="end"/>
@@ -52472,7 +52003,7 @@
             <w:rPr>
               <w:noProof/>
             </w:rPr>
-            <w:t xml:space="preserve"> (LOBATO, 2008)</w:t>
+            <w:t xml:space="preserve"> (Lobato, 2008)</w:t>
           </w:r>
           <w:r>
             <w:fldChar w:fldCharType="end"/>
@@ -53106,20 +52637,11 @@
           <w:rPr>
             <w:rFonts w:ascii="Cambria Math"/>
           </w:rPr>
-          <w:lastRenderedPageBreak/>
           <m:t>f(x)</m:t>
         </m:r>
       </m:oMath>
       <w:r>
-        <w:t xml:space="preserve"> é a função ob</w:t>
-      </w:r>
-      <w:proofErr w:type="spellStart"/>
-      <w:r>
-        <w:t>jetivo</w:t>
-      </w:r>
-      <w:proofErr w:type="spellEnd"/>
-      <w:r>
-        <w:t xml:space="preserve"> que se deseja minimizar;</w:t>
+        <w:t xml:space="preserve"> é a função objetivo que se deseja minimizar;</w:t>
       </w:r>
     </w:p>
     <w:p>
@@ -53132,6 +52654,7 @@
           <w:rPr>
             <w:rFonts w:ascii="Cambria Math"/>
           </w:rPr>
+          <w:lastRenderedPageBreak/>
           <m:t>S</m:t>
         </m:r>
       </m:oMath>
@@ -53329,18 +52852,9 @@
           <w:sz w:val="20"/>
           <w:szCs w:val="20"/>
         </w:rPr>
-        <w:t xml:space="preserve"> Função objetivo </w:t>
-      </w:r>
-      <w:proofErr w:type="spellStart"/>
-      <w:r>
-        <w:rPr>
-          <w:sz w:val="20"/>
-          <w:szCs w:val="20"/>
-        </w:rPr>
-        <w:t>mono-objetivo</w:t>
+        <w:t xml:space="preserve"> Função objetivo mono-objetivo</w:t>
       </w:r>
       <w:bookmarkEnd w:id="127"/>
-      <w:proofErr w:type="spellEnd"/>
     </w:p>
     <w:p>
       <w:pPr>
@@ -53429,7 +52943,7 @@
             <w:rPr>
               <w:noProof/>
             </w:rPr>
-            <w:t>(LINDEN, 2012)</w:t>
+            <w:t>(Linden, 2012)</w:t>
           </w:r>
           <w:r>
             <w:fldChar w:fldCharType="end"/>
@@ -53505,7 +53019,7 @@
             <w:rPr>
               <w:noProof/>
             </w:rPr>
-            <w:t>(LINDEN, 2012)</w:t>
+            <w:t>(Linden, 2012)</w:t>
           </w:r>
           <w:r>
             <w:fldChar w:fldCharType="end"/>
@@ -53538,7 +53052,7 @@
             <w:rPr>
               <w:noProof/>
             </w:rPr>
-            <w:t>(LOBATO, 2008)</w:t>
+            <w:t>(Lobato, 2008)</w:t>
           </w:r>
           <w:r>
             <w:fldChar w:fldCharType="end"/>
@@ -53571,7 +53085,6 @@
         </w:rPr>
         <w:t xml:space="preserve">Otimização </w:t>
       </w:r>
-      <w:proofErr w:type="spellStart"/>
       <w:r>
         <w:rPr>
           <w:b/>
@@ -53584,7 +53097,6 @@
         </w:rPr>
         <w:t>-objetivo</w:t>
       </w:r>
-      <w:proofErr w:type="spellEnd"/>
       <w:r>
         <w:rPr>
           <w:b/>
@@ -53598,11 +53110,14 @@
         <w:pStyle w:val="TCC-Texto"/>
       </w:pPr>
       <w:r>
+        <w:t xml:space="preserve">Em projetos de máquinas e equipamentos </w:t>
+      </w:r>
+      <w:r>
+        <w:t xml:space="preserve">é muito comum a existência de problemas que devem ser otimizados levando em consideração vários objetivos. </w:t>
+      </w:r>
+      <w:r>
         <w:lastRenderedPageBreak/>
-        <w:t xml:space="preserve">Em projetos de máquinas e equipamentos </w:t>
-      </w:r>
-      <w:r>
-        <w:t xml:space="preserve">é muito comum a existência de problemas que devem ser otimizados levando em consideração vários objetivos. Como por exemplo em projetos de transformadores trifásicos, em que se quer otimizar as perdas totais e a massa da parte ativa (custo) </w:t>
+        <w:t xml:space="preserve">Como por exemplo em projetos de transformadores trifásicos, em que se quer otimizar as perdas totais e a massa da parte ativa (custo) </w:t>
       </w:r>
       <w:sdt>
         <w:sdtPr>
@@ -53624,7 +53139,7 @@
             <w:rPr>
               <w:noProof/>
             </w:rPr>
-            <w:t>(SOBRINHO, 2019)</w:t>
+            <w:t>(Sobrinho, 2019)</w:t>
           </w:r>
           <w:r>
             <w:fldChar w:fldCharType="end"/>
@@ -53640,15 +53155,7 @@
         <w:pStyle w:val="TCC-Texto"/>
       </w:pPr>
       <w:r>
-        <w:t xml:space="preserve">Pode definir, matematicamente, o problema de otimização </w:t>
-      </w:r>
-      <w:proofErr w:type="spellStart"/>
-      <w:r>
-        <w:t>multi-objetivo</w:t>
-      </w:r>
-      <w:proofErr w:type="spellEnd"/>
-      <w:r>
-        <w:t xml:space="preserve"> pelas equações </w:t>
+        <w:t xml:space="preserve">Pode definir, matematicamente, o problema de otimização multi-objetivo pelas equações </w:t>
       </w:r>
       <w:r>
         <w:fldChar w:fldCharType="begin"/>
@@ -53735,13 +53242,8 @@
       <w:r>
         <w:t xml:space="preserve">, segundo </w:t>
       </w:r>
-      <w:proofErr w:type="spellStart"/>
-      <w:r>
-        <w:t>Edgeworth</w:t>
-      </w:r>
-      <w:proofErr w:type="spellEnd"/>
-      <w:r>
-        <w:t>-Pareto</w:t>
+      <w:r>
+        <w:t>Edgeworth-Pareto</w:t>
       </w:r>
       <w:r>
         <w:t xml:space="preserve">, acontece quando não existe maneira de otimizar um critério sem piorar ao menos um outro critério </w:t>
@@ -53766,7 +53268,7 @@
             <w:rPr>
               <w:noProof/>
             </w:rPr>
-            <w:t>(LOBATO, 2008)</w:t>
+            <w:t>(Lobato, 2008)</w:t>
           </w:r>
           <w:r>
             <w:fldChar w:fldCharType="end"/>
@@ -53782,15 +53284,7 @@
         <w:pStyle w:val="TCC-Texto"/>
       </w:pPr>
       <w:r>
-        <w:t xml:space="preserve">Se não existem informações adicionais acerca do projeto, como por exemplo, a ordem de prioridade de atendimento dos objetivos, todas as soluções são igualmente importantes. Por isso é de suma importância que se tenha um critério que garanta a qualidade da solução encontrada. A seguir são apresentadas as metas de otimização </w:t>
-      </w:r>
-      <w:proofErr w:type="spellStart"/>
-      <w:r>
-        <w:t>multi-objetivo</w:t>
-      </w:r>
-      <w:proofErr w:type="spellEnd"/>
-      <w:r>
-        <w:t xml:space="preserve"> </w:t>
+        <w:t xml:space="preserve">Se não existem informações adicionais acerca do projeto, como por exemplo, a ordem de prioridade de atendimento dos objetivos, todas as soluções são igualmente importantes. Por isso é de suma importância que se tenha um critério que garanta a qualidade da solução encontrada. A seguir são apresentadas as metas de otimização multi-objetivo </w:t>
       </w:r>
       <w:sdt>
         <w:sdtPr>
@@ -53812,7 +53306,7 @@
             <w:rPr>
               <w:noProof/>
             </w:rPr>
-            <w:t>(LOBATO, 2008)</w:t>
+            <w:t>(Lobato, 2008)</w:t>
           </w:r>
           <w:r>
             <w:fldChar w:fldCharType="end"/>
@@ -53876,7 +53370,7 @@
             <w:rPr>
               <w:noProof/>
             </w:rPr>
-            <w:t>(LOBATO, 2008)</w:t>
+            <w:t>(Lobato, 2008)</w:t>
           </w:r>
           <w:r>
             <w:fldChar w:fldCharType="end"/>
@@ -53914,7 +53408,7 @@
             <w:rPr>
               <w:noProof/>
             </w:rPr>
-            <w:t>(SOBRINHO, 2019; LOBATO, 2008)</w:t>
+            <w:t>(Sobrinho, 2019; Lobato, 2008)</w:t>
           </w:r>
           <w:r>
             <w:fldChar w:fldCharType="end"/>
@@ -53974,7 +53468,7 @@
             <w:rPr>
               <w:noProof/>
             </w:rPr>
-            <w:t>(SOBRINHO, 2019)</w:t>
+            <w:t>(Sobrinho, 2019)</w:t>
           </w:r>
           <w:r>
             <w:fldChar w:fldCharType="end"/>
@@ -54658,11 +54152,7 @@
         <w:pStyle w:val="TCC-Texto"/>
       </w:pPr>
       <w:r>
-        <w:t xml:space="preserve">Quando o conjunto de soluções é finito, é possível realizar comparações entre as soluções duas a duas e pode-se dividir o conjunto em soluções dominadas e não </w:t>
-      </w:r>
-      <w:r>
-        <w:lastRenderedPageBreak/>
-        <w:t xml:space="preserve">dominadas. Formam-se os conjuntos de soluções dominadas e não-dominadas. Em notação de conjuntos, pode dizer que </w:t>
+        <w:t xml:space="preserve">Quando o conjunto de soluções é finito, é possível realizar comparações entre as soluções duas a duas e pode-se dividir o conjunto em soluções dominadas e não dominadas. Formam-se os conjuntos de soluções dominadas e não-dominadas. Em notação de conjuntos, pode dizer que </w:t>
       </w:r>
       <w:sdt>
         <w:sdtPr>
@@ -54684,7 +54174,7 @@
             <w:rPr>
               <w:noProof/>
             </w:rPr>
-            <w:t>(LOBATO, 2008)</w:t>
+            <w:t>(Lobato, 2008)</w:t>
           </w:r>
           <w:r>
             <w:fldChar w:fldCharType="end"/>
@@ -54705,15 +54195,8 @@
         <w:ind w:left="0" w:firstLine="1008"/>
       </w:pPr>
       <w:r>
-        <w:t xml:space="preserve">Qualquer solução do conjunto não-dominado deve ser </w:t>
-      </w:r>
-      <w:proofErr w:type="gramStart"/>
-      <w:r>
-        <w:t>não-dominado</w:t>
-      </w:r>
-      <w:proofErr w:type="gramEnd"/>
-      <w:r>
-        <w:t xml:space="preserve"> em relação a outra solução desse mesmo conjunto;</w:t>
+        <w:lastRenderedPageBreak/>
+        <w:t>Qualquer solução do conjunto não-dominado deve ser não-dominado em relação a outra solução desse mesmo conjunto;</w:t>
       </w:r>
     </w:p>
     <w:p>
@@ -54726,15 +54209,7 @@
         <w:ind w:left="0" w:firstLine="1008"/>
       </w:pPr>
       <w:r>
-        <w:t xml:space="preserve">Qualquer solução não contida no conjunto não-dominado deve ser </w:t>
-      </w:r>
-      <w:proofErr w:type="gramStart"/>
-      <w:r>
-        <w:t>dominado</w:t>
-      </w:r>
-      <w:proofErr w:type="gramEnd"/>
-      <w:r>
-        <w:t>, no mínimo, por uma solução do conjunto não-dominado.</w:t>
+        <w:t>Qualquer solução não contida no conjunto não-dominado deve ser dominado, no mínimo, por uma solução do conjunto não-dominado.</w:t>
       </w:r>
     </w:p>
     <w:p>
@@ -54797,7 +54272,7 @@
             <w:rPr>
               <w:noProof/>
             </w:rPr>
-            <w:t>(MALAGOLI, 2016)</w:t>
+            <w:t>(Malagoli, 2016)</w:t>
           </w:r>
           <w:r>
             <w:fldChar w:fldCharType="end"/>
@@ -54956,7 +54431,7 @@
             <w:rPr>
               <w:noProof/>
             </w:rPr>
-            <w:t>(LOBATO, 2008)</w:t>
+            <w:t>(Lobato, 2008)</w:t>
           </w:r>
           <w:r>
             <w:fldChar w:fldCharType="end"/>
@@ -54977,15 +54452,7 @@
         <w:t>Nas próximas seções será apresentado os algoritmos naturais</w:t>
       </w:r>
       <w:r>
-        <w:t xml:space="preserve">, que são métodos heurísticos usados em problemas </w:t>
-      </w:r>
-      <w:proofErr w:type="spellStart"/>
-      <w:r>
-        <w:t>multi-objetivo</w:t>
-      </w:r>
-      <w:proofErr w:type="spellEnd"/>
-      <w:r>
-        <w:t>.</w:t>
+        <w:t>, que são métodos heurísticos usados em problemas multi-objetivo.</w:t>
       </w:r>
     </w:p>
     <w:p>
@@ -55045,20 +54512,20 @@
         <w:rPr>
           <w:b/>
         </w:rPr>
+        <w:t>Inteligência de enxame.</w:t>
+      </w:r>
+    </w:p>
+    <w:p>
+      <w:pPr>
+        <w:pStyle w:val="TCC-Texto"/>
+      </w:pPr>
+    </w:p>
+    <w:p>
+      <w:pPr>
+        <w:pStyle w:val="TCC-Texto"/>
+      </w:pPr>
+      <w:r>
         <w:lastRenderedPageBreak/>
-        <w:t>Inteligência de enxame.</w:t>
-      </w:r>
-    </w:p>
-    <w:p>
-      <w:pPr>
-        <w:pStyle w:val="TCC-Texto"/>
-      </w:pPr>
-    </w:p>
-    <w:p>
-      <w:pPr>
-        <w:pStyle w:val="TCC-Texto"/>
-      </w:pPr>
-      <w:r>
         <w:t xml:space="preserve">Os Algoritmos Evolucionários (AE) são caracterizados por uma população de indivíduos (candidatos a solução do problema de otimização) e a presença de operadores que aumentem a diversidade e melhorem as soluções </w:t>
       </w:r>
       <w:sdt>
@@ -55081,7 +54548,7 @@
             <w:rPr>
               <w:noProof/>
             </w:rPr>
-            <w:t>(OLIVEIRA, 2008)</w:t>
+            <w:t>(Oliveira, 2008)</w:t>
           </w:r>
           <w:r>
             <w:fldChar w:fldCharType="end"/>
@@ -55119,7 +54586,7 @@
             <w:rPr>
               <w:noProof/>
             </w:rPr>
-            <w:t>(SOBRINHO, 2019)</w:t>
+            <w:t>(Sobrinho, 2019)</w:t>
           </w:r>
           <w:r>
             <w:fldChar w:fldCharType="end"/>
@@ -55127,15 +54594,7 @@
         </w:sdtContent>
       </w:sdt>
       <w:r>
-        <w:t xml:space="preserve">. Sua comprovação teórica foi desenvolvida originalmente por </w:t>
-      </w:r>
-      <w:proofErr w:type="spellStart"/>
-      <w:r>
-        <w:t>Eberhart</w:t>
-      </w:r>
-      <w:proofErr w:type="spellEnd"/>
-      <w:r>
-        <w:t xml:space="preserve"> e Kennedy em 1995, em populações de soluções, de forma similar a outros algoritmos evolutivos </w:t>
+        <w:t xml:space="preserve">. Sua comprovação teórica foi desenvolvida originalmente por Eberhart e Kennedy em 1995, em populações de soluções, de forma similar a outros algoritmos evolutivos </w:t>
       </w:r>
       <w:sdt>
         <w:sdtPr>
@@ -55157,7 +54616,7 @@
             <w:rPr>
               <w:noProof/>
             </w:rPr>
-            <w:t>(LOBATO, 2008)</w:t>
+            <w:t>(Lobato, 2008)</w:t>
           </w:r>
           <w:r>
             <w:fldChar w:fldCharType="end"/>
@@ -55242,7 +54701,6 @@
           <w:sz w:val="20"/>
           <w:szCs w:val="20"/>
         </w:rPr>
-        <w:lastRenderedPageBreak/>
         <w:t xml:space="preserve">Figura </w:t>
       </w:r>
       <w:r>
@@ -55378,7 +54836,7 @@
             <w:rPr>
               <w:noProof/>
             </w:rPr>
-            <w:t>(SOBRINHO, 2019)</w:t>
+            <w:t>(Sobrinho, 2019)</w:t>
           </w:r>
           <w:r>
             <w:fldChar w:fldCharType="end"/>
@@ -55396,6 +54854,7 @@
         <w:pStyle w:val="TCC-Texto"/>
       </w:pPr>
       <w:r>
+        <w:lastRenderedPageBreak/>
         <w:t>Nesse trabalho optou-se por usar os métodos Evolução Diferencial e Enxame de Partículas, os quais são descritos nas próximas seções.</w:t>
       </w:r>
     </w:p>
@@ -55491,7 +54950,7 @@
             <w:rPr>
               <w:noProof/>
             </w:rPr>
-            <w:t>(LINDEN, 2012)</w:t>
+            <w:t>(Linden, 2012)</w:t>
           </w:r>
           <w:r>
             <w:fldChar w:fldCharType="end"/>
@@ -55502,19 +54961,7 @@
         <w:t>.</w:t>
       </w:r>
       <w:r>
-        <w:t xml:space="preserve"> Eles usam uma população de indivíduos em que cada indivíduo representa uma solução possível para o problema a ser otimizado. Os AE se tornaram o principal método disponível para encontrar as soluções da fronteira de Pareto em problemas de otimização </w:t>
-      </w:r>
-      <w:proofErr w:type="spellStart"/>
-      <w:r>
-        <w:t>multi-objetivo</w:t>
-      </w:r>
-      <w:proofErr w:type="spellEnd"/>
-      <w:r>
-        <w:t xml:space="preserve"> que são muito complexos para serem resolvidos usando </w:t>
-      </w:r>
-      <w:r>
-        <w:lastRenderedPageBreak/>
-        <w:t xml:space="preserve">métodos clássicos como programação linear e máxima decida </w:t>
+        <w:t xml:space="preserve"> Eles usam uma população de indivíduos em que cada indivíduo representa uma solução possível para o problema a ser otimizado. Os AE se tornaram o principal método disponível para encontrar as soluções da fronteira de Pareto em problemas de otimização multi-objetivo que são muito complexos para serem resolvidos usando métodos clássicos como programação linear e máxima decida </w:t>
       </w:r>
       <w:sdt>
         <w:sdtPr>
@@ -55536,7 +54983,7 @@
             <w:rPr>
               <w:noProof/>
             </w:rPr>
-            <w:t>(MALAGOLI, 2016)</w:t>
+            <w:t>(Malagoli, 2016)</w:t>
           </w:r>
           <w:r>
             <w:fldChar w:fldCharType="end"/>
@@ -55569,7 +55016,7 @@
             <w:rPr>
               <w:noProof/>
             </w:rPr>
-            <w:t>(OLIVEIRA, 2008)</w:t>
+            <w:t>(Oliveira, 2008)</w:t>
           </w:r>
           <w:r>
             <w:fldChar w:fldCharType="end"/>
@@ -55725,7 +55172,7 @@
             <w:rPr>
               <w:noProof/>
             </w:rPr>
-            <w:t>(MAMEDE, 2016)</w:t>
+            <w:t>(Mamede, 2016)</w:t>
           </w:r>
           <w:r>
             <w:fldChar w:fldCharType="end"/>
@@ -55831,6 +55278,7 @@
         <w:rPr>
           <w:b/>
         </w:rPr>
+        <w:lastRenderedPageBreak/>
         <w:t xml:space="preserve">Evolução Diferencial (ED) </w:t>
       </w:r>
       <w:r>
@@ -55947,7 +55395,7 @@
             <w:rPr>
               <w:noProof/>
             </w:rPr>
-            <w:t>(MAMEDE, 2016)</w:t>
+            <w:t>(Mamede, 2016)</w:t>
           </w:r>
           <w:r>
             <w:fldChar w:fldCharType="end"/>
@@ -55980,7 +55428,6 @@
           <w:sz w:val="20"/>
           <w:szCs w:val="20"/>
         </w:rPr>
-        <w:lastRenderedPageBreak/>
         <w:t xml:space="preserve">Figura </w:t>
       </w:r>
       <w:r>
@@ -56119,7 +55566,7 @@
             <w:rPr>
               <w:noProof/>
             </w:rPr>
-            <w:t>(MAMEDE, 2016)</w:t>
+            <w:t>(Mamede, 2016)</w:t>
           </w:r>
           <w:r>
             <w:fldChar w:fldCharType="end"/>
@@ -56159,7 +55606,7 @@
             <w:rPr>
               <w:noProof/>
             </w:rPr>
-            <w:t>(LOBATO, 2008)</w:t>
+            <w:t>(Lobato, 2008)</w:t>
           </w:r>
           <w:r>
             <w:fldChar w:fldCharType="end"/>
@@ -56379,6 +55826,7 @@
               <w:rPr>
                 <w:b w:val="0"/>
               </w:rPr>
+              <w:lastRenderedPageBreak/>
               <w:t xml:space="preserve">        Avaliação da nova População</w:t>
             </w:r>
           </w:p>
@@ -56471,7 +55919,7 @@
             <w:rPr>
               <w:noProof/>
             </w:rPr>
-            <w:t>(LOBATO, 2008)</w:t>
+            <w:t>(Lobato, 2008)</w:t>
           </w:r>
           <w:r>
             <w:fldChar w:fldCharType="end"/>
@@ -56535,7 +55983,7 @@
             <w:rPr>
               <w:noProof/>
             </w:rPr>
-            <w:t>(LINDEN, 2012)</w:t>
+            <w:t>(Linden, 2012)</w:t>
           </w:r>
           <w:r>
             <w:fldChar w:fldCharType="end"/>
@@ -56609,7 +56057,7 @@
             <w:rPr>
               <w:noProof/>
             </w:rPr>
-            <w:t>(OLIVEIRA, 2008)</w:t>
+            <w:t>(Oliveira, 2008)</w:t>
           </w:r>
           <w:r>
             <w:fldChar w:fldCharType="end"/>
@@ -56642,7 +56090,7 @@
             <w:rPr>
               <w:noProof/>
             </w:rPr>
-            <w:t>(SOBRINHO, 2019)</w:t>
+            <w:t>(Sobrinho, 2019)</w:t>
           </w:r>
           <w:r>
             <w:fldChar w:fldCharType="end"/>
@@ -56680,7 +56128,7 @@
             <w:rPr>
               <w:noProof/>
             </w:rPr>
-            <w:t>(SOBRINHO, 2019)</w:t>
+            <w:t>(Sobrinho, 2019)</w:t>
           </w:r>
           <w:r>
             <w:fldChar w:fldCharType="end"/>
@@ -56822,7 +56270,7 @@
             <w:rPr>
               <w:noProof/>
             </w:rPr>
-            <w:t>(SOBRINHO, 2019)</w:t>
+            <w:t>(Sobrinho, 2019)</w:t>
           </w:r>
           <w:r>
             <w:fldChar w:fldCharType="end"/>
@@ -56860,7 +56308,7 @@
             <w:rPr>
               <w:noProof/>
             </w:rPr>
-            <w:t>(LINDEN, 2012)</w:t>
+            <w:t>(Linden, 2012)</w:t>
           </w:r>
           <w:r>
             <w:fldChar w:fldCharType="end"/>
@@ -56897,31 +56345,7 @@
         <w:t xml:space="preserve"> (PSO) </w:t>
       </w:r>
       <w:r>
-        <w:t>(</w:t>
-      </w:r>
-      <w:proofErr w:type="spellStart"/>
-      <w:r>
-        <w:t>Particle</w:t>
-      </w:r>
-      <w:proofErr w:type="spellEnd"/>
-      <w:r>
-        <w:t xml:space="preserve"> </w:t>
-      </w:r>
-      <w:proofErr w:type="spellStart"/>
-      <w:r>
-        <w:t>Swarm</w:t>
-      </w:r>
-      <w:proofErr w:type="spellEnd"/>
-      <w:r>
-        <w:t xml:space="preserve"> </w:t>
-      </w:r>
-      <w:proofErr w:type="spellStart"/>
-      <w:r>
-        <w:t>Optimization</w:t>
-      </w:r>
-      <w:proofErr w:type="spellEnd"/>
-      <w:r>
-        <w:t>)</w:t>
+        <w:t>(Particle Swarm Optimization)</w:t>
       </w:r>
       <w:r>
         <w:t xml:space="preserve">, a posição de cada partícula é atualizada usando um vetor velocidade, o qual é baseado no comportamento social do da população de indivíduos. De maneira simplificada, pode-se usar o </w:t>
@@ -57286,7 +56710,7 @@
             <w:rPr>
               <w:noProof/>
             </w:rPr>
-            <w:t>(OLIVEIRA, 2008)</w:t>
+            <w:t>(Oliveira, 2008)</w:t>
           </w:r>
           <w:r>
             <w:fldChar w:fldCharType="end"/>
@@ -57419,7 +56843,7 @@
             <w:rPr>
               <w:noProof/>
             </w:rPr>
-            <w:t>(LOBATO, 2008)</w:t>
+            <w:t>(Lobato, 2008)</w:t>
           </w:r>
           <w:r>
             <w:fldChar w:fldCharType="end"/>
@@ -57485,15 +56909,7 @@
       </w:pPr>
       <w:bookmarkStart w:id="145" w:name="_Toc168951226"/>
       <w:r>
-        <w:t xml:space="preserve">Evolução Diferencial </w:t>
-      </w:r>
-      <w:proofErr w:type="spellStart"/>
-      <w:r>
-        <w:t>Multi-Objetivo</w:t>
-      </w:r>
-      <w:proofErr w:type="spellEnd"/>
-      <w:r>
-        <w:t xml:space="preserve"> (MODE)</w:t>
+        <w:t>Evolução Diferencial Multi-Objetivo (MODE)</w:t>
       </w:r>
       <w:bookmarkEnd w:id="145"/>
     </w:p>
@@ -57511,15 +56927,7 @@
         <w:t xml:space="preserve">ão Diferencial </w:t>
       </w:r>
       <w:r>
-        <w:t xml:space="preserve">foi incialmente proposto por Storm e </w:t>
-      </w:r>
-      <w:proofErr w:type="spellStart"/>
-      <w:r>
-        <w:t>Price</w:t>
-      </w:r>
-      <w:proofErr w:type="spellEnd"/>
-      <w:r>
-        <w:t xml:space="preserve"> em 1995 para solução de problemas de otimização. Esse método possibilita encontrar soluções em problemas de grande porte, com baixo custo computacional e tempo reduzido </w:t>
+        <w:t xml:space="preserve">foi incialmente proposto por Storm e Price em 1995 para solução de problemas de otimização. Esse método possibilita encontrar soluções em problemas de grande porte, com baixo custo computacional e tempo reduzido </w:t>
       </w:r>
       <w:sdt>
         <w:sdtPr>
@@ -57541,7 +56949,7 @@
             <w:rPr>
               <w:noProof/>
             </w:rPr>
-            <w:t>(LOBATO, 2008; SOBRINHO, 2019)</w:t>
+            <w:t>(Lobato, 2008; Sobrinho, 2019)</w:t>
           </w:r>
           <w:r>
             <w:fldChar w:fldCharType="end"/>
@@ -57557,31 +56965,7 @@
         <w:pStyle w:val="TCC-Texto"/>
       </w:pPr>
       <w:r>
-        <w:t>De maneira geral, o algoritmo MODE (</w:t>
-      </w:r>
-      <w:proofErr w:type="spellStart"/>
-      <w:r>
-        <w:t>Multi-Objective</w:t>
-      </w:r>
-      <w:proofErr w:type="spellEnd"/>
-      <w:r>
-        <w:t xml:space="preserve"> </w:t>
-      </w:r>
-      <w:proofErr w:type="spellStart"/>
-      <w:r>
-        <w:t>Optimization</w:t>
-      </w:r>
-      <w:proofErr w:type="spellEnd"/>
-      <w:r>
-        <w:t xml:space="preserve"> </w:t>
-      </w:r>
-      <w:proofErr w:type="spellStart"/>
-      <w:r>
-        <w:t>Differential</w:t>
-      </w:r>
-      <w:proofErr w:type="spellEnd"/>
-      <w:r>
-        <w:t xml:space="preserve"> Evolution), em sua concepção são empregados os seguintes operadores: ordenamento por rank, truncamento das soluções não dominadas, seleção e exploração das vizinhanças dos indivíduos da população </w:t>
+        <w:t xml:space="preserve">De maneira geral, o algoritmo MODE (Multi-Objective Optimization Differential Evolution), em sua concepção são empregados os seguintes operadores: ordenamento por rank, truncamento das soluções não dominadas, seleção e exploração das vizinhanças dos indivíduos da população </w:t>
       </w:r>
       <w:sdt>
         <w:sdtPr>
@@ -57603,7 +56987,7 @@
             <w:rPr>
               <w:noProof/>
             </w:rPr>
-            <w:t>(LOBATO, 2008)</w:t>
+            <w:t>(Lobato, 2008)</w:t>
           </w:r>
           <w:r>
             <w:fldChar w:fldCharType="end"/>
@@ -57641,7 +57025,7 @@
             <w:rPr>
               <w:noProof/>
             </w:rPr>
-            <w:t xml:space="preserve"> (LOBATO, 2008)</w:t>
+            <w:t xml:space="preserve"> (Lobato, 2008)</w:t>
           </w:r>
           <w:r>
             <w:fldChar w:fldCharType="end"/>
@@ -57867,7 +57251,6 @@
         </w:numPr>
         <w:ind w:left="0" w:firstLine="1008"/>
       </w:pPr>
-      <w:proofErr w:type="gramStart"/>
       <w:r>
         <w:rPr>
           <w:b/>
@@ -57878,14 +57261,7 @@
         <w:rPr>
           <w:b/>
         </w:rPr>
-        <w:t xml:space="preserve"> Objetivos</w:t>
-      </w:r>
-      <w:proofErr w:type="gramEnd"/>
-      <w:r>
-        <w:rPr>
-          <w:b/>
-        </w:rPr>
-        <w:t xml:space="preserve"> </w:t>
+        <w:t xml:space="preserve"> Objetivos </w:t>
       </w:r>
       <w:r>
         <w:t>(</w:t>
@@ -58052,21 +57428,7 @@
         <w:rPr>
           <w:b/>
         </w:rPr>
-        <w:t xml:space="preserve">Número de </w:t>
-      </w:r>
-      <w:proofErr w:type="spellStart"/>
-      <w:r>
-        <w:rPr>
-          <w:b/>
-        </w:rPr>
-        <w:t>Pseudo-Curvas</w:t>
-      </w:r>
-      <w:proofErr w:type="spellEnd"/>
-      <w:r>
-        <w:rPr>
-          <w:b/>
-        </w:rPr>
-        <w:t xml:space="preserve"> </w:t>
+        <w:t xml:space="preserve">Número de Pseudo-Curvas </w:t>
       </w:r>
       <w:r>
         <w:t>(</w:t>
@@ -58148,7 +57510,7 @@
             <w:rPr>
               <w:noProof/>
             </w:rPr>
-            <w:t>(LOBATO, 2008)</w:t>
+            <w:t>(Lobato, 2008)</w:t>
           </w:r>
           <w:r>
             <w:fldChar w:fldCharType="end"/>
@@ -58298,7 +57660,7 @@
             <w:rPr>
               <w:noProof/>
             </w:rPr>
-            <w:t>(LOBATO, 2008)</w:t>
+            <w:t>(Lobato, 2008)</w:t>
           </w:r>
           <w:r>
             <w:fldChar w:fldCharType="end"/>
@@ -58321,11 +57683,14 @@
     </w:p>
     <w:p>
       <w:pPr>
-        <w:pStyle w:val="1TTULO"/>
+        <w:pStyle w:val="11Ttulo2"/>
       </w:pPr>
       <w:bookmarkStart w:id="146" w:name="_Toc168951227"/>
       <w:r>
-        <w:t>Aplicação web com python</w:t>
+        <w:t>Desenvolvimento de a</w:t>
+      </w:r>
+      <w:r>
+        <w:t>plicação web com python</w:t>
       </w:r>
       <w:bookmarkEnd w:id="146"/>
     </w:p>
@@ -58362,7 +57727,7 @@
             <w:rPr>
               <w:noProof/>
             </w:rPr>
-            <w:t>(DOWNEY, 2016)</w:t>
+            <w:t>(Downey, 2016)</w:t>
           </w:r>
           <w:r>
             <w:fldChar w:fldCharType="end"/>
@@ -58398,21 +57763,7 @@
             <w:rPr>
               <w:noProof/>
             </w:rPr>
-            <w:t xml:space="preserve"> (CORMEN, LEISERSON , </w:t>
-          </w:r>
-          <w:r>
-            <w:rPr>
-              <w:i/>
-              <w:iCs/>
-              <w:noProof/>
-            </w:rPr>
-            <w:t>et al.</w:t>
-          </w:r>
-          <w:r>
-            <w:rPr>
-              <w:noProof/>
-            </w:rPr>
-            <w:t>)</w:t>
+            <w:t xml:space="preserve"> (Cormen, Leiserson , Rivest, &amp; Stein)</w:t>
           </w:r>
           <w:r>
             <w:fldChar w:fldCharType="end"/>
@@ -58453,7 +57804,7 @@
             <w:rPr>
               <w:noProof/>
             </w:rPr>
-            <w:t>(DOWNEY, 2016)</w:t>
+            <w:t>(Downey, 2016)</w:t>
           </w:r>
           <w:r>
             <w:fldChar w:fldCharType="end"/>
@@ -58461,23 +57812,7 @@
         </w:sdtContent>
       </w:sdt>
       <w:r>
-        <w:t xml:space="preserve">. São exemplos de linguagem de programação: C/C++, Ruby, Python, Java, </w:t>
-      </w:r>
-      <w:proofErr w:type="spellStart"/>
-      <w:r>
-        <w:t>Javascript</w:t>
-      </w:r>
-      <w:proofErr w:type="spellEnd"/>
-      <w:r>
-        <w:t xml:space="preserve">, C#, </w:t>
-      </w:r>
-      <w:proofErr w:type="spellStart"/>
-      <w:r>
-        <w:t>Lisp</w:t>
-      </w:r>
-      <w:proofErr w:type="spellEnd"/>
-      <w:r>
-        <w:t xml:space="preserve">, Fortran, Elixir, </w:t>
+        <w:t xml:space="preserve">. São exemplos de linguagem de programação: C/C++, Ruby, Python, Java, Javascript, C#, Lisp, Fortran, Elixir, </w:t>
       </w:r>
       <w:r>
         <w:t>PHP, etc.</w:t>
@@ -58521,23 +57856,7 @@
         <w:t>automático</w:t>
       </w:r>
       <w:r>
-        <w:t xml:space="preserve"> de memória (</w:t>
-      </w:r>
-      <w:proofErr w:type="spellStart"/>
-      <w:r>
-        <w:t>Garbage</w:t>
-      </w:r>
-      <w:proofErr w:type="spellEnd"/>
-      <w:r>
-        <w:t xml:space="preserve"> </w:t>
-      </w:r>
-      <w:proofErr w:type="spellStart"/>
-      <w:r>
-        <w:t>Colector</w:t>
-      </w:r>
-      <w:proofErr w:type="spellEnd"/>
-      <w:r>
-        <w:t xml:space="preserve">) </w:t>
+        <w:t xml:space="preserve"> de memória (Garbage Colector) </w:t>
       </w:r>
       <w:sdt>
         <w:sdtPr>
@@ -58559,7 +57878,7 @@
             <w:rPr>
               <w:noProof/>
             </w:rPr>
-            <w:t>(CRUZ, 2017)</w:t>
+            <w:t>(Cruz, 2017)</w:t>
           </w:r>
           <w:r>
             <w:fldChar w:fldCharType="end"/>
@@ -58640,7 +57959,7 @@
             <w:rPr>
               <w:noProof/>
             </w:rPr>
-            <w:t>(LUZ, 2017)</w:t>
+            <w:t>(Luz, 2017)</w:t>
           </w:r>
           <w:r>
             <w:fldChar w:fldCharType="end"/>
@@ -58681,31 +58000,13 @@
         <w:t>ython</w:t>
       </w:r>
       <w:r>
-        <w:t xml:space="preserve"> ara web podemos citar: Django, </w:t>
-      </w:r>
-      <w:proofErr w:type="spellStart"/>
-      <w:r>
-        <w:t>Flask</w:t>
-      </w:r>
-      <w:proofErr w:type="spellEnd"/>
-      <w:r>
-        <w:t xml:space="preserve">, </w:t>
-      </w:r>
-      <w:proofErr w:type="spellStart"/>
-      <w:r>
-        <w:t>FastAPI</w:t>
-      </w:r>
-      <w:proofErr w:type="spellEnd"/>
-      <w:r>
-        <w:t xml:space="preserve">, Tornado, Web2Py, </w:t>
-      </w:r>
-      <w:proofErr w:type="spellStart"/>
-      <w:r>
-        <w:t>Pyramid</w:t>
-      </w:r>
-      <w:proofErr w:type="spellEnd"/>
-      <w:r>
-        <w:t>, etc.</w:t>
+        <w:t xml:space="preserve"> </w:t>
+      </w:r>
+      <w:r>
+        <w:t>p</w:t>
+      </w:r>
+      <w:r>
+        <w:t>ara web podemos citar: Django, Flask, FastAPI, Tornado, Web2Py, Pyramid, etc.</w:t>
       </w:r>
     </w:p>
     <w:p>
@@ -58713,45 +58014,41 @@
         <w:pStyle w:val="TCC-Texto"/>
       </w:pPr>
       <w:r>
-        <w:t xml:space="preserve">Para a criação da aplicação web, </w:t>
-      </w:r>
-      <w:r>
-        <w:t>optou-se</w:t>
-      </w:r>
-      <w:r>
-        <w:t xml:space="preserve"> p</w:t>
-      </w:r>
-      <w:r>
-        <w:t xml:space="preserve">elo uso do </w:t>
-      </w:r>
-      <w:proofErr w:type="spellStart"/>
-      <w:r>
-        <w:t>Flask</w:t>
-      </w:r>
-      <w:proofErr w:type="spellEnd"/>
-      <w:r>
-        <w:t xml:space="preserve">. Isso se dá pela simplicidade na criação de aplicações pequenas. </w:t>
-      </w:r>
-      <w:proofErr w:type="spellStart"/>
-      <w:r>
-        <w:t>Flask</w:t>
-      </w:r>
-      <w:proofErr w:type="spellEnd"/>
-      <w:r>
-        <w:t xml:space="preserve"> foi projetado para tornar os primeiros passos rápidos e fáceis, com a capacidade de escalar para aplicativos complexos </w:t>
+        <w:t xml:space="preserve">Nesse contexto faz necessário a criação de interfaces </w:t>
+      </w:r>
+      <w:r>
+        <w:t>WEB</w:t>
+      </w:r>
+      <w:r>
+        <w:t xml:space="preserve"> (WUI do inglês </w:t>
+      </w:r>
+      <w:r>
+        <w:rPr>
+          <w:i/>
+          <w:iCs/>
+        </w:rPr>
+        <w:t>Web User Interface</w:t>
+      </w:r>
+      <w:r>
+        <w:t>)</w:t>
+      </w:r>
+      <w:r>
+        <w:t>. Segundo</w:t>
+      </w:r>
+      <w:r>
+        <w:t xml:space="preserve"> </w:t>
       </w:r>
       <w:sdt>
         <w:sdtPr>
-          <w:id w:val="1190801756"/>
+          <w:id w:val="660429230"/>
           <w:citation/>
         </w:sdtPr>
-        <w:sdtEndPr/>
         <w:sdtContent>
           <w:r>
             <w:fldChar w:fldCharType="begin"/>
           </w:r>
           <w:r>
-            <w:instrText xml:space="preserve">CITATION FLA21 \l 1046 </w:instrText>
+            <w:instrText xml:space="preserve"> CITATION Fun16 \l 1033 </w:instrText>
           </w:r>
           <w:r>
             <w:fldChar w:fldCharType="separate"/>
@@ -58760,7 +58057,7 @@
             <w:rPr>
               <w:noProof/>
             </w:rPr>
-            <w:t>(FLASK, 2021)</w:t>
+            <w:t>(Funabashi Jorge, 2016)</w:t>
           </w:r>
           <w:r>
             <w:fldChar w:fldCharType="end"/>
@@ -58768,13 +58065,115 @@
         </w:sdtContent>
       </w:sdt>
       <w:r>
+        <w:t xml:space="preserve"> </w:t>
+      </w:r>
+      <w:r>
+        <w:t xml:space="preserve"> </w:t>
+      </w:r>
+      <w:r>
+        <w:t>WUI</w:t>
+      </w:r>
+      <w:r>
+        <w:t xml:space="preserve"> são </w:t>
+      </w:r>
+      <w:r>
+        <w:t>GUI (Interface Gráfica do Usuário) em que a estrutura hierárquica consiste em quadros e páginas, com restrições geométricas e temporais entre as páginas. Cada página possui objetos e restrições entre os objetos. Existem várias ferramentas que auxiliam a construção de WUI</w:t>
+      </w:r>
+      <w:r>
+        <w:t>. Para proposito geral podemos citar</w:t>
+      </w:r>
+      <w:r>
+        <w:t>: VueJs, AngularJs, Reac</w:t>
+      </w:r>
+      <w:r>
+        <w:t>t</w:t>
+      </w:r>
+      <w:r>
+        <w:t xml:space="preserve">, NextJs, HTMLX, AlpineJs, </w:t>
+      </w:r>
+      <w:r>
+        <w:t>etc.</w:t>
+      </w:r>
+    </w:p>
+    <w:p>
+      <w:pPr>
+        <w:pStyle w:val="TCC-Texto"/>
+      </w:pPr>
+      <w:r>
+        <w:t xml:space="preserve">Como o objetivo dessa </w:t>
+      </w:r>
+      <w:r>
+        <w:t xml:space="preserve">monografia é desenvolver uma interface WEB para o algoritmo desenvolvido em </w:t>
+      </w:r>
+      <w:r>
+        <w:rPr>
+          <w:i/>
+          <w:iCs/>
+        </w:rPr>
+        <w:t>python</w:t>
+      </w:r>
+      <w:r>
+        <w:t xml:space="preserve">. As </w:t>
+      </w:r>
+      <w:r>
+        <w:t>bibliotecas</w:t>
+      </w:r>
+      <w:r>
+        <w:t xml:space="preserve"> Gradio, Streamlit e Dash</w:t>
+      </w:r>
+      <w:r>
+        <w:t xml:space="preserve"> possuem </w:t>
+      </w:r>
+      <w:r>
+        <w:t>integração nativa com o python</w:t>
+      </w:r>
+      <w:r>
+        <w:t>, por isso foi escolhido o gradio.</w:t>
+      </w:r>
+      <w:r>
+        <w:t xml:space="preserve"> </w:t>
+      </w:r>
+      <w:r>
+        <w:t>Segund</w:t>
+      </w:r>
+      <w:r>
+        <w:t>o</w:t>
+      </w:r>
+      <w:r>
+        <w:t xml:space="preserve"> a documentação, gradio é a maneira mais rápida de demonstrar um modelo com WUI amigável </w:t>
+      </w:r>
+      <w:r>
+        <w:t xml:space="preserve">para que qualquer pessoa possa usá-lo, de qualquer lugar </w:t>
+      </w:r>
+      <w:sdt>
+        <w:sdtPr>
+          <w:id w:val="545646176"/>
+          <w:citation/>
+        </w:sdtPr>
+        <w:sdtContent>
+          <w:r>
+            <w:fldChar w:fldCharType="begin"/>
+          </w:r>
+          <w:r>
+            <w:instrText xml:space="preserve"> CITATION Gra \l 1033 </w:instrText>
+          </w:r>
+          <w:r>
+            <w:fldChar w:fldCharType="separate"/>
+          </w:r>
+          <w:r>
+            <w:rPr>
+              <w:noProof/>
+            </w:rPr>
+            <w:t>(Gradio, 2024)</w:t>
+          </w:r>
+          <w:r>
+            <w:fldChar w:fldCharType="end"/>
+          </w:r>
+        </w:sdtContent>
+      </w:sdt>
+      <w:r>
         <w:t>.</w:t>
       </w:r>
-    </w:p>
-    <w:p>
-      <w:pPr>
-        <w:pStyle w:val="TCC-Texto"/>
-      </w:pPr>
     </w:p>
     <w:p>
       <w:pPr>
@@ -58792,9 +58191,18 @@
       </w:pPr>
       <w:bookmarkStart w:id="147" w:name="_Toc168951228"/>
       <w:r>
-        <w:t>COnclusões</w:t>
+        <w:rPr>
+          <w:caps w:val="0"/>
+        </w:rPr>
+        <w:t>CONC</w:t>
       </w:r>
       <w:bookmarkEnd w:id="147"/>
+      <w:r>
+        <w:rPr>
+          <w:caps w:val="0"/>
+        </w:rPr>
+        <w:t>LUSÕES</w:t>
+      </w:r>
     </w:p>
     <w:p>
       <w:pPr>
@@ -58804,23 +58212,7 @@
         <w:t xml:space="preserve">Este trabalho contemplou o estudo e aplicação de algoritmos genéticos no problema de otimização de transformadores. Para tanto optou-se por criar uma aplicação </w:t>
       </w:r>
       <w:r>
-        <w:t xml:space="preserve">web, pois assim qualquer pessoa terá acesso ao software, seja um usando um computador ou smartphone. Como framework web foi usando o </w:t>
-      </w:r>
-      <w:proofErr w:type="spellStart"/>
-      <w:r>
-        <w:t>Flask</w:t>
-      </w:r>
-      <w:proofErr w:type="spellEnd"/>
-      <w:r>
-        <w:t xml:space="preserve"> e para distribuição de tarefas o </w:t>
-      </w:r>
-      <w:proofErr w:type="spellStart"/>
-      <w:r>
-        <w:t>Celery</w:t>
-      </w:r>
-      <w:proofErr w:type="spellEnd"/>
-      <w:r>
-        <w:t>.</w:t>
+        <w:t>web, pois assim qualquer pessoa terá acesso ao software, seja um usando um computador ou smartphone. Como framework web foi usando o Flask e para distribuição de tarefas o Celery.</w:t>
       </w:r>
     </w:p>
     <w:p>
@@ -58828,23 +58220,7 @@
         <w:pStyle w:val="TCC-Texto"/>
       </w:pPr>
       <w:r>
-        <w:t xml:space="preserve">Foi necessário o uso do </w:t>
-      </w:r>
-      <w:proofErr w:type="spellStart"/>
-      <w:r>
-        <w:t>Celery</w:t>
-      </w:r>
-      <w:proofErr w:type="spellEnd"/>
-      <w:r>
-        <w:t xml:space="preserve"> para liberar o servidor para realizar novas requisições. Quando o usuário faz uma solicitação para o cálculo a aplicação em </w:t>
-      </w:r>
-      <w:proofErr w:type="spellStart"/>
-      <w:r>
-        <w:t>Flask</w:t>
-      </w:r>
-      <w:proofErr w:type="spellEnd"/>
-      <w:r>
-        <w:t>, essa cria uma tarefa para que os cálculos sejam executados em background.</w:t>
+        <w:t>Foi necessário o uso do Celery para liberar o servidor para realizar novas requisições. Quando o usuário faz uma solicitação para o cálculo a aplicação em Flask, essa cria uma tarefa para que os cálculos sejam executados em background.</w:t>
       </w:r>
     </w:p>
     <w:p>
@@ -58932,6 +58308,7 @@
             <w:p>
               <w:pPr>
                 <w:pStyle w:val="Bibliografia"/>
+                <w:ind w:left="720" w:hanging="720"/>
                 <w:rPr>
                   <w:noProof/>
                 </w:rPr>
@@ -58953,26 +58330,27 @@
                   <w:noProof/>
                   <w:lang w:val="en-US"/>
                 </w:rPr>
-                <w:t xml:space="preserve">CORMEN, T. H. et al. </w:t>
+                <w:t xml:space="preserve">Cormen, T., Leiserson , C., Rivest, R., &amp; Stein, C. (s.d.). </w:t>
               </w:r>
               <w:r>
                 <w:rPr>
-                  <w:b/>
-                  <w:bCs/>
+                  <w:i/>
+                  <w:iCs/>
                   <w:noProof/>
                 </w:rPr>
-                <w:t>Algoritmos:</w:t>
+                <w:t>Algoritmos: teoria e pratica.</w:t>
               </w:r>
               <w:r>
                 <w:rPr>
                   <w:noProof/>
                 </w:rPr>
-                <w:t xml:space="preserve"> teoria e pratica. [S.l.]: [s.n.].</w:t>
+                <w:t xml:space="preserve"> </w:t>
               </w:r>
             </w:p>
             <w:p>
               <w:pPr>
                 <w:pStyle w:val="Bibliografia"/>
+                <w:ind w:left="720" w:hanging="720"/>
                 <w:rPr>
                   <w:noProof/>
                 </w:rPr>
@@ -58981,26 +58359,65 @@
                 <w:rPr>
                   <w:noProof/>
                 </w:rPr>
-                <w:t xml:space="preserve">CRUZ, F. </w:t>
+                <w:t xml:space="preserve">Cruz, F. (2017). </w:t>
               </w:r>
               <w:r>
                 <w:rPr>
-                  <w:b/>
-                  <w:bCs/>
+                  <w:i/>
+                  <w:iCs/>
                   <w:noProof/>
                 </w:rPr>
-                <w:t>Python:</w:t>
+                <w:t>Python: escreva seus primeiros programas.</w:t>
               </w:r>
               <w:r>
                 <w:rPr>
                   <w:noProof/>
                 </w:rPr>
-                <w:t xml:space="preserve"> escreva seus primeiros programas. São Paulo: Casa do Código, 2017. 244 p.</w:t>
+                <w:t xml:space="preserve"> São Paulo: Casa do Código.</w:t>
               </w:r>
             </w:p>
             <w:p>
               <w:pPr>
                 <w:pStyle w:val="Bibliografia"/>
+                <w:ind w:left="720" w:hanging="720"/>
+                <w:rPr>
+                  <w:noProof/>
+                </w:rPr>
+              </w:pPr>
+              <w:r>
+                <w:rPr>
+                  <w:noProof/>
+                  <w:lang w:val="en-US"/>
+                </w:rPr>
+                <w:t xml:space="preserve">Downey, A. B. (2016). </w:t>
+              </w:r>
+              <w:r>
+                <w:rPr>
+                  <w:i/>
+                  <w:iCs/>
+                  <w:noProof/>
+                  <w:lang w:val="en-US"/>
+                </w:rPr>
+                <w:t>Pense em Python.</w:t>
+              </w:r>
+              <w:r>
+                <w:rPr>
+                  <w:noProof/>
+                  <w:lang w:val="en-US"/>
+                </w:rPr>
+                <w:t xml:space="preserve"> </w:t>
+              </w:r>
+              <w:r>
+                <w:rPr>
+                  <w:noProof/>
+                </w:rPr>
+                <w:t>São Paulo: Novatec.</w:t>
+              </w:r>
+            </w:p>
+            <w:p>
+              <w:pPr>
+                <w:pStyle w:val="Bibliografia"/>
+                <w:ind w:left="720" w:hanging="720"/>
                 <w:rPr>
                   <w:noProof/>
                 </w:rPr>
@@ -59009,26 +58426,85 @@
                 <w:rPr>
                   <w:noProof/>
                 </w:rPr>
-                <w:t xml:space="preserve">DOWNEY, A. B. </w:t>
+                <w:t xml:space="preserve">FITZGERALD, A. E., KINGSLEY, C., &amp; UMANS., S. D. (2014). </w:t>
               </w:r>
               <w:r>
                 <w:rPr>
-                  <w:b/>
-                  <w:bCs/>
+                  <w:i/>
+                  <w:iCs/>
                   <w:noProof/>
                 </w:rPr>
-                <w:t>Pense em Python</w:t>
+                <w:t>Máquinas Elétricas</w:t>
               </w:r>
               <w:r>
                 <w:rPr>
                   <w:noProof/>
                 </w:rPr>
-                <w:t>. São Paulo: Novatec, 2016. 312 p.</w:t>
+                <w:t xml:space="preserve"> (7ª ed. ed.). Porto Alegre: McGraw-Hill Higher Education.</w:t>
               </w:r>
             </w:p>
             <w:p>
               <w:pPr>
                 <w:pStyle w:val="Bibliografia"/>
+                <w:ind w:left="720" w:hanging="720"/>
+                <w:rPr>
+                  <w:noProof/>
+                </w:rPr>
+              </w:pPr>
+              <w:r>
+                <w:rPr>
+                  <w:noProof/>
+                </w:rPr>
+                <w:t xml:space="preserve">FLASK. (2021). </w:t>
+              </w:r>
+              <w:r>
+                <w:rPr>
+                  <w:i/>
+                  <w:iCs/>
+                  <w:noProof/>
+                </w:rPr>
+                <w:t>Flask Documentation</w:t>
+              </w:r>
+              <w:r>
+                <w:rPr>
+                  <w:noProof/>
+                </w:rPr>
+                <w:t>. Acesso em 02 de 03 de 2021, disponível em https://palletsprojects.com/p/flask/</w:t>
+              </w:r>
+            </w:p>
+            <w:p>
+              <w:pPr>
+                <w:pStyle w:val="Bibliografia"/>
+                <w:ind w:left="720" w:hanging="720"/>
+                <w:rPr>
+                  <w:noProof/>
+                </w:rPr>
+              </w:pPr>
+              <w:r>
+                <w:rPr>
+                  <w:noProof/>
+                </w:rPr>
+                <w:t xml:space="preserve">Funabashi Jorge, R. (2016). </w:t>
+              </w:r>
+              <w:r>
+                <w:rPr>
+                  <w:i/>
+                  <w:iCs/>
+                  <w:noProof/>
+                </w:rPr>
+                <w:t>Estudo, Definição e Proposta de Representação de Interfaces Web Visando à Atividade de Testes de Software</w:t>
+              </w:r>
+              <w:r>
+                <w:rPr>
+                  <w:noProof/>
+                </w:rPr>
+                <w:t>. Acesso em 13 de Ago. de 2021, disponível em https://repositorio.ufu.br/handle/123456789/14677</w:t>
+              </w:r>
+            </w:p>
+            <w:p>
+              <w:pPr>
+                <w:pStyle w:val="Bibliografia"/>
+                <w:ind w:left="720" w:hanging="720"/>
                 <w:rPr>
                   <w:noProof/>
                   <w:lang w:val="en-US"/>
@@ -59038,33 +58514,298 @@
                 <w:rPr>
                   <w:noProof/>
                 </w:rPr>
-                <w:t xml:space="preserve">FITZGERALD, A. E.; KINGSLEY, C.; UMANS., S. D. </w:t>
-              </w:r>
-              <w:r>
-                <w:rPr>
-                  <w:b/>
-                  <w:bCs/>
-                  <w:noProof/>
-                </w:rPr>
-                <w:t>Máquinas Elétricas</w:t>
-              </w:r>
-              <w:r>
-                <w:rPr>
-                  <w:noProof/>
-                </w:rPr>
-                <w:t xml:space="preserve">. </w:t>
+                <w:t xml:space="preserve">JAZEBI, S., LEON, F. d., &amp; WU, N. (2015, Dez.). </w:t>
               </w:r>
               <w:r>
                 <w:rPr>
                   <w:noProof/>
                   <w:lang w:val="en-US"/>
                 </w:rPr>
-                <w:t>7ª ed. ed. Porto Alegre: McGraw-Hill Higher Education, 2014.</w:t>
+                <w:t xml:space="preserve">Enhanced Analytical Method for the Calculation of the Maximum Inrush Currents of SinglePhase Power Transformers. </w:t>
+              </w:r>
+              <w:r>
+                <w:rPr>
+                  <w:i/>
+                  <w:iCs/>
+                  <w:noProof/>
+                  <w:lang w:val="en-US"/>
+                </w:rPr>
+                <w:t>IEEE Transactions on Power Delivery</w:t>
+              </w:r>
+              <w:r>
+                <w:rPr>
+                  <w:noProof/>
+                  <w:lang w:val="en-US"/>
+                </w:rPr>
+                <w:t>. Retrieved Ago. 18, 2021, from https://doi.org/10.1109/TPWRD.2015.2443560</w:t>
               </w:r>
             </w:p>
             <w:p>
               <w:pPr>
                 <w:pStyle w:val="Bibliografia"/>
+                <w:ind w:left="720" w:hanging="720"/>
+                <w:rPr>
+                  <w:noProof/>
+                </w:rPr>
+              </w:pPr>
+              <w:r>
+                <w:rPr>
+                  <w:noProof/>
+                </w:rPr>
+                <w:t xml:space="preserve">Justo, D., Sauter, E., Azevedo, F., Guidi, L., &amp; Konzen, P. (2020). </w:t>
+              </w:r>
+              <w:r>
+                <w:rPr>
+                  <w:i/>
+                  <w:iCs/>
+                  <w:noProof/>
+                </w:rPr>
+                <w:t>Cálculo Numérico: Um Livro Colaborativo - Versão Python.</w:t>
+              </w:r>
+              <w:r>
+                <w:rPr>
+                  <w:noProof/>
+                </w:rPr>
+                <w:t xml:space="preserve"> Acesso em 12 de Ago. de 2021, disponível em https://www.ufrgs.br/reamat/CalculoNumerico/livro-py/main.html</w:t>
+              </w:r>
+            </w:p>
+            <w:p>
+              <w:pPr>
+                <w:pStyle w:val="Bibliografia"/>
+                <w:ind w:left="720" w:hanging="720"/>
+                <w:rPr>
+                  <w:noProof/>
+                </w:rPr>
+              </w:pPr>
+              <w:r>
+                <w:rPr>
+                  <w:noProof/>
+                </w:rPr>
+                <w:t xml:space="preserve">Linden, R. (2012). </w:t>
+              </w:r>
+              <w:r>
+                <w:rPr>
+                  <w:i/>
+                  <w:iCs/>
+                  <w:noProof/>
+                </w:rPr>
+                <w:t>Algorítomos Genéticos: Teoria e Implementação</w:t>
+              </w:r>
+              <w:r>
+                <w:rPr>
+                  <w:noProof/>
+                </w:rPr>
+                <w:t xml:space="preserve"> (3 ed.). Rio de Janeiro: Ciência Moderna.</w:t>
+              </w:r>
+            </w:p>
+            <w:p>
+              <w:pPr>
+                <w:pStyle w:val="Bibliografia"/>
+                <w:ind w:left="720" w:hanging="720"/>
+                <w:rPr>
+                  <w:noProof/>
+                </w:rPr>
+              </w:pPr>
+              <w:r>
+                <w:rPr>
+                  <w:noProof/>
+                </w:rPr>
+                <w:t xml:space="preserve">Lobato, F. S. (2008). </w:t>
+              </w:r>
+              <w:r>
+                <w:rPr>
+                  <w:i/>
+                  <w:iCs/>
+                  <w:noProof/>
+                </w:rPr>
+                <w:t>Otimização multi-objetivo para o projeto de sistemas de engenharia</w:t>
+              </w:r>
+              <w:r>
+                <w:rPr>
+                  <w:noProof/>
+                </w:rPr>
+                <w:t>. Acesso em 13 de Ago. de 2021, disponível em https://repositorio.ufu.br/handle/123456789/14677</w:t>
+              </w:r>
+            </w:p>
+            <w:p>
+              <w:pPr>
+                <w:pStyle w:val="Bibliografia"/>
+                <w:ind w:left="720" w:hanging="720"/>
+                <w:rPr>
+                  <w:noProof/>
+                </w:rPr>
+              </w:pPr>
+              <w:r>
+                <w:rPr>
+                  <w:noProof/>
+                </w:rPr>
+                <w:t xml:space="preserve">Luz, R. (2017). </w:t>
+              </w:r>
+              <w:r>
+                <w:rPr>
+                  <w:i/>
+                  <w:iCs/>
+                  <w:noProof/>
+                </w:rPr>
+                <w:t>Python e Django.</w:t>
+              </w:r>
+              <w:r>
+                <w:rPr>
+                  <w:noProof/>
+                </w:rPr>
+                <w:t xml:space="preserve"> Rio de Janeiro: Escola Superior de Redes.</w:t>
+              </w:r>
+            </w:p>
+            <w:p>
+              <w:pPr>
+                <w:pStyle w:val="Bibliografia"/>
+                <w:ind w:left="720" w:hanging="720"/>
+                <w:rPr>
+                  <w:noProof/>
+                </w:rPr>
+              </w:pPr>
+              <w:r>
+                <w:rPr>
+                  <w:noProof/>
+                </w:rPr>
+                <w:t xml:space="preserve">Malagoli, J. A. (2016). </w:t>
+              </w:r>
+              <w:r>
+                <w:rPr>
+                  <w:i/>
+                  <w:iCs/>
+                  <w:noProof/>
+                </w:rPr>
+                <w:t>Otimização multiobjetivo aplicada aos motores de indução validada via elementos finitos</w:t>
+              </w:r>
+              <w:r>
+                <w:rPr>
+                  <w:noProof/>
+                </w:rPr>
+                <w:t>. Acesso em 14 de Jul. de 2021, disponível em https://doi.org/10.14393/ufu.te.2016.22</w:t>
+              </w:r>
+            </w:p>
+            <w:p>
+              <w:pPr>
+                <w:pStyle w:val="Bibliografia"/>
+                <w:ind w:left="720" w:hanging="720"/>
+                <w:rPr>
+                  <w:noProof/>
+                </w:rPr>
+              </w:pPr>
+              <w:r>
+                <w:rPr>
+                  <w:noProof/>
+                </w:rPr>
+                <w:t xml:space="preserve">Mamede, A. C. (2016). </w:t>
+              </w:r>
+              <w:r>
+                <w:rPr>
+                  <w:i/>
+                  <w:iCs/>
+                  <w:noProof/>
+                </w:rPr>
+                <w:t>Projeto iterativo, simulação, análise e otimização de máquina a relutância variável monofásica</w:t>
+              </w:r>
+              <w:r>
+                <w:rPr>
+                  <w:noProof/>
+                </w:rPr>
+                <w:t>. Acesso em 10 de Jul. de 2021, disponível em http://doi.org/10.14393/ufu.di.2016.401</w:t>
+              </w:r>
+            </w:p>
+            <w:p>
+              <w:pPr>
+                <w:pStyle w:val="Bibliografia"/>
+                <w:ind w:left="720" w:hanging="720"/>
+                <w:rPr>
+                  <w:noProof/>
+                </w:rPr>
+              </w:pPr>
+              <w:r>
+                <w:rPr>
+                  <w:noProof/>
+                </w:rPr>
+                <w:t xml:space="preserve">MARTIGNONI, A. (1991). </w:t>
+              </w:r>
+              <w:r>
+                <w:rPr>
+                  <w:i/>
+                  <w:iCs/>
+                  <w:noProof/>
+                </w:rPr>
+                <w:t>Transformadores.</w:t>
+              </w:r>
+              <w:r>
+                <w:rPr>
+                  <w:noProof/>
+                </w:rPr>
+                <w:t xml:space="preserve"> Editora Globo.</w:t>
+              </w:r>
+            </w:p>
+            <w:p>
+              <w:pPr>
+                <w:pStyle w:val="Bibliografia"/>
+                <w:ind w:left="720" w:hanging="720"/>
+                <w:rPr>
+                  <w:noProof/>
+                </w:rPr>
+              </w:pPr>
+              <w:r>
+                <w:rPr>
+                  <w:noProof/>
+                </w:rPr>
+                <w:lastRenderedPageBreak/>
+                <w:t xml:space="preserve">MCKINNEY, W. (2018). </w:t>
+              </w:r>
+              <w:r>
+                <w:rPr>
+                  <w:i/>
+                  <w:iCs/>
+                  <w:noProof/>
+                </w:rPr>
+                <w:t>Python Para Análise de Dados: tratamento de dados com pandas, numpy e ipython.</w:t>
+              </w:r>
+              <w:r>
+                <w:rPr>
+                  <w:noProof/>
+                </w:rPr>
+                <w:t xml:space="preserve"> São Paulo: Novatec.</w:t>
+              </w:r>
+            </w:p>
+            <w:p>
+              <w:pPr>
+                <w:pStyle w:val="Bibliografia"/>
+                <w:ind w:left="720" w:hanging="720"/>
+                <w:rPr>
+                  <w:noProof/>
+                </w:rPr>
+              </w:pPr>
+              <w:r>
+                <w:rPr>
+                  <w:noProof/>
+                </w:rPr>
+                <w:t xml:space="preserve">Oliveira, L. C. (2008). </w:t>
+              </w:r>
+              <w:r>
+                <w:rPr>
+                  <w:i/>
+                  <w:iCs/>
+                  <w:noProof/>
+                </w:rPr>
+                <w:t>Otimização estrutural utilizando o algoritmo evolucionário do enxame de partículas</w:t>
+              </w:r>
+              <w:r>
+                <w:rPr>
+                  <w:noProof/>
+                </w:rPr>
+                <w:t>. Acesso em 18 de Ago. de 2021, disponível em https://repositorio.ufpe.br/handle/123456789/5144</w:t>
+              </w:r>
+            </w:p>
+            <w:p>
+              <w:pPr>
+                <w:pStyle w:val="Bibliografia"/>
+                <w:ind w:left="720" w:hanging="720"/>
                 <w:rPr>
                   <w:noProof/>
                   <w:lang w:val="en-US"/>
@@ -59075,62 +58816,29 @@
                   <w:noProof/>
                   <w:lang w:val="en-US"/>
                 </w:rPr>
-                <w:t xml:space="preserve">FLASK. </w:t>
+                <w:t xml:space="preserve">Python. (2021). </w:t>
               </w:r>
               <w:r>
                 <w:rPr>
+                  <w:i/>
+                  <w:iCs/>
                   <w:noProof/>
+                  <w:lang w:val="en-US"/>
                 </w:rPr>
-                <w:t xml:space="preserve">Flask Documentation, 2021. Disponivel em: &lt;https://palletsprojects.com/p/flask/&gt;. </w:t>
+                <w:t>EDU-SIG: Python in Education</w:t>
               </w:r>
               <w:r>
                 <w:rPr>
                   <w:noProof/>
                   <w:lang w:val="en-US"/>
                 </w:rPr>
-                <w:t>Acesso em: 02 mar. 2021.</w:t>
+                <w:t>. Retrieved Jul. 21, 2021, from Python: https://www.python.org/community/sigs/current/edu-sig/</w:t>
               </w:r>
             </w:p>
             <w:p>
               <w:pPr>
                 <w:pStyle w:val="Bibliografia"/>
-                <w:rPr>
-                  <w:noProof/>
-                </w:rPr>
-              </w:pPr>
-              <w:r>
-                <w:rPr>
-                  <w:noProof/>
-                  <w:lang w:val="en-US"/>
-                </w:rPr>
-                <w:t xml:space="preserve">JAZEBI, S.; LEON, F. D.; WU, N. Enhanced Analytical Method for the Calculation of the Maximum Inrush Currents of SinglePhase Power Transformers. </w:t>
-              </w:r>
-              <w:r>
-                <w:rPr>
-                  <w:b/>
-                  <w:bCs/>
-                  <w:noProof/>
-                  <w:lang w:val="en-US"/>
-                </w:rPr>
-                <w:t>IEEE Transactions on Power Delivery</w:t>
-              </w:r>
-              <w:r>
-                <w:rPr>
-                  <w:noProof/>
-                  <w:lang w:val="en-US"/>
-                </w:rPr>
-                <w:t xml:space="preserve">, Dez. 2015. Disponivel em: &lt;https://doi.org/10.1109/TPWRD.2015.2443560&gt;. </w:t>
-              </w:r>
-              <w:r>
-                <w:rPr>
-                  <w:noProof/>
-                </w:rPr>
-                <w:t>Acesso em: 18 Ago. 2021.</w:t>
-              </w:r>
-            </w:p>
-            <w:p>
-              <w:pPr>
-                <w:pStyle w:val="Bibliografia"/>
+                <w:ind w:left="720" w:hanging="720"/>
                 <w:rPr>
                   <w:noProof/>
                 </w:rPr>
@@ -59139,26 +58847,27 @@
                 <w:rPr>
                   <w:noProof/>
                 </w:rPr>
-                <w:t xml:space="preserve">JUSTO, D. A. R. et al. </w:t>
+                <w:t xml:space="preserve">Ramalho, L. (2015). </w:t>
               </w:r>
               <w:r>
                 <w:rPr>
-                  <w:b/>
-                  <w:bCs/>
+                  <w:i/>
+                  <w:iCs/>
                   <w:noProof/>
                 </w:rPr>
-                <w:t>Cálculo Numérico:</w:t>
+                <w:t>Python Fluente: Programação clara, concisa e eficaz</w:t>
               </w:r>
               <w:r>
                 <w:rPr>
                   <w:noProof/>
                 </w:rPr>
-                <w:t xml:space="preserve"> Um Livro Colaborativo - Versão Python. [S.l.]: [s.n.], 2020. Disponivel em: &lt;https://www.ufrgs.br/reamat/CalculoNumerico/livro-py/main.html&gt;. Acesso em: 12 Ago. 2021.</w:t>
+                <w:t xml:space="preserve"> (1 ed. ed.). São Paulo: Novatec.</w:t>
               </w:r>
             </w:p>
             <w:p>
               <w:pPr>
                 <w:pStyle w:val="Bibliografia"/>
+                <w:ind w:left="720" w:hanging="720"/>
                 <w:rPr>
                   <w:noProof/>
                 </w:rPr>
@@ -59167,26 +58876,27 @@
                 <w:rPr>
                   <w:noProof/>
                 </w:rPr>
-                <w:t xml:space="preserve">LINDEN, R. </w:t>
+                <w:t xml:space="preserve">SALUSTIANO, R. (2012). </w:t>
               </w:r>
               <w:r>
                 <w:rPr>
-                  <w:b/>
-                  <w:bCs/>
+                  <w:i/>
+                  <w:iCs/>
                   <w:noProof/>
                 </w:rPr>
-                <w:t>Algorítomos Genéticos:</w:t>
+                <w:t>Análise Técnica de Transformadores para redes de Média</w:t>
               </w:r>
               <w:r>
                 <w:rPr>
                   <w:noProof/>
                 </w:rPr>
-                <w:t xml:space="preserve"> Teoria e Implementação. 3. ed. Rio de Janeiro: Ciência Moderna, 2012.</w:t>
+                <w:t>. Acesso em 12 de Dez. de 2020, disponível em https://repositorio.unifei.edu.br/xmlui/handle/123456789/1235</w:t>
               </w:r>
             </w:p>
             <w:p>
               <w:pPr>
                 <w:pStyle w:val="Bibliografia"/>
+                <w:ind w:left="720" w:hanging="720"/>
                 <w:rPr>
                   <w:noProof/>
                 </w:rPr>
@@ -59195,26 +58905,27 @@
                 <w:rPr>
                   <w:noProof/>
                 </w:rPr>
-                <w:t xml:space="preserve">LOBATO, F. S. </w:t>
+                <w:t xml:space="preserve">SILVA, P. R. (2015). </w:t>
               </w:r>
               <w:r>
                 <w:rPr>
-                  <w:b/>
-                  <w:bCs/>
+                  <w:i/>
+                  <w:iCs/>
                   <w:noProof/>
                 </w:rPr>
-                <w:t>Otimização multi-objetivo para o projeto de sistemas de engenharia</w:t>
+                <w:t>Otimização de Projeto de Transformadores de Distribuição que Empregam Núcleo Amorfo e Óleo Vegetal Isolante</w:t>
               </w:r>
               <w:r>
                 <w:rPr>
                   <w:noProof/>
                 </w:rPr>
-                <w:t>, Uberlândia, 2008. Disponivel em: &lt;https://repositorio.ufu.br/handle/123456789/14677&gt;. Acesso em: 13 Ago. 2021.</w:t>
+                <w:t>. Acesso em 28 de Jul. de 2021, disponível em https://repositorio.ufsm.br/handle/1/8570</w:t>
               </w:r>
             </w:p>
             <w:p>
               <w:pPr>
                 <w:pStyle w:val="Bibliografia"/>
+                <w:ind w:left="720" w:hanging="720"/>
                 <w:rPr>
                   <w:noProof/>
                 </w:rPr>
@@ -59223,294 +58934,12 @@
                 <w:rPr>
                   <w:noProof/>
                 </w:rPr>
-                <w:t xml:space="preserve">LUZ, R. B. D. </w:t>
+                <w:t xml:space="preserve">Sobrinho, A. M. (2019). </w:t>
               </w:r>
               <w:r>
                 <w:rPr>
-                  <w:b/>
-                  <w:bCs/>
-                  <w:noProof/>
-                </w:rPr>
-                <w:t>Python e Django</w:t>
-              </w:r>
-              <w:r>
-                <w:rPr>
-                  <w:noProof/>
-                </w:rPr>
-                <w:t>. Rio de Janeiro: Escola Superior de Redes, 2017.</w:t>
-              </w:r>
-            </w:p>
-            <w:p>
-              <w:pPr>
-                <w:pStyle w:val="Bibliografia"/>
-                <w:rPr>
-                  <w:noProof/>
-                </w:rPr>
-              </w:pPr>
-              <w:r>
-                <w:rPr>
-                  <w:noProof/>
-                </w:rPr>
-                <w:t xml:space="preserve">MALAGOLI, J. A. </w:t>
-              </w:r>
-              <w:r>
-                <w:rPr>
-                  <w:b/>
-                  <w:bCs/>
-                  <w:noProof/>
-                </w:rPr>
-                <w:t>Otimização multiobjetivo aplicada aos motores de indução validada via elementos finitos</w:t>
-              </w:r>
-              <w:r>
-                <w:rPr>
-                  <w:noProof/>
-                </w:rPr>
-                <w:t>, Uberlândia, 2016. Disponivel em: &lt;https://doi.org/10.14393/ufu.te.2016.22&gt;. Acesso em: 14 Jul. 2021.</w:t>
-              </w:r>
-            </w:p>
-            <w:p>
-              <w:pPr>
-                <w:pStyle w:val="Bibliografia"/>
-                <w:rPr>
-                  <w:noProof/>
-                </w:rPr>
-              </w:pPr>
-              <w:r>
-                <w:rPr>
-                  <w:noProof/>
-                </w:rPr>
-                <w:t xml:space="preserve">MAMEDE, A. C. F. </w:t>
-              </w:r>
-              <w:r>
-                <w:rPr>
-                  <w:b/>
-                  <w:bCs/>
-                  <w:noProof/>
-                </w:rPr>
-                <w:t>Projeto iterativo, simulação, análise e otimização de máquina a relutância variável monofásica</w:t>
-              </w:r>
-              <w:r>
-                <w:rPr>
-                  <w:noProof/>
-                </w:rPr>
-                <w:t>, Uberlândia, 2016. Disponivel em: &lt;http://doi.org/10.14393/ufu.di.2016.401&gt;. Acesso em: 10 Jul. 2021.</w:t>
-              </w:r>
-            </w:p>
-            <w:p>
-              <w:pPr>
-                <w:pStyle w:val="Bibliografia"/>
-                <w:rPr>
-                  <w:noProof/>
-                </w:rPr>
-              </w:pPr>
-              <w:r>
-                <w:rPr>
-                  <w:noProof/>
-                </w:rPr>
-                <w:t xml:space="preserve">MARTIGNONI, A. </w:t>
-              </w:r>
-              <w:r>
-                <w:rPr>
-                  <w:b/>
-                  <w:bCs/>
-                  <w:noProof/>
-                </w:rPr>
-                <w:t>Transformadores</w:t>
-              </w:r>
-              <w:r>
-                <w:rPr>
-                  <w:noProof/>
-                </w:rPr>
-                <w:t>. [S.l.]: Editora Globo, 1991.</w:t>
-              </w:r>
-            </w:p>
-            <w:p>
-              <w:pPr>
-                <w:pStyle w:val="Bibliografia"/>
-                <w:rPr>
-                  <w:noProof/>
-                </w:rPr>
-              </w:pPr>
-              <w:r>
-                <w:rPr>
-                  <w:noProof/>
-                </w:rPr>
-                <w:t xml:space="preserve">MCKINNEY, W. </w:t>
-              </w:r>
-              <w:r>
-                <w:rPr>
-                  <w:b/>
-                  <w:bCs/>
-                  <w:noProof/>
-                </w:rPr>
-                <w:t>Python Para Análise de Dados:</w:t>
-              </w:r>
-              <w:r>
-                <w:rPr>
-                  <w:noProof/>
-                </w:rPr>
-                <w:t xml:space="preserve"> tratamento de dados com pandas, numpy e ipython. São Paulo: Novatec, 2018.</w:t>
-              </w:r>
-            </w:p>
-            <w:p>
-              <w:pPr>
-                <w:pStyle w:val="Bibliografia"/>
-                <w:rPr>
-                  <w:noProof/>
-                </w:rPr>
-              </w:pPr>
-              <w:r>
-                <w:rPr>
-                  <w:noProof/>
-                </w:rPr>
-                <w:lastRenderedPageBreak/>
-                <w:t xml:space="preserve">OLIVEIRA, L. C. D. </w:t>
-              </w:r>
-              <w:r>
-                <w:rPr>
-                  <w:b/>
-                  <w:bCs/>
-                  <w:noProof/>
-                </w:rPr>
-                <w:t>Otimização estrutural utilizando o algoritmo evolucionário do enxame de partículas</w:t>
-              </w:r>
-              <w:r>
-                <w:rPr>
-                  <w:noProof/>
-                </w:rPr>
-                <w:t>, Recife, 2008. Disponivel em: &lt;https://repositorio.ufpe.br/handle/123456789/5144&gt;. Acesso em: 18 Ago. 2021.</w:t>
-              </w:r>
-            </w:p>
-            <w:p>
-              <w:pPr>
-                <w:pStyle w:val="Bibliografia"/>
-                <w:rPr>
-                  <w:noProof/>
-                </w:rPr>
-              </w:pPr>
-              <w:r>
-                <w:rPr>
-                  <w:noProof/>
-                  <w:lang w:val="en-US"/>
-                </w:rPr>
-                <w:t xml:space="preserve">PYTHON. EDU-SIG: Python in Education. </w:t>
-              </w:r>
-              <w:r>
-                <w:rPr>
-                  <w:b/>
-                  <w:bCs/>
-                  <w:noProof/>
-                </w:rPr>
-                <w:t>Python</w:t>
-              </w:r>
-              <w:r>
-                <w:rPr>
-                  <w:noProof/>
-                </w:rPr>
-                <w:t>, 2021. Disponivel em: &lt;https://www.python.org/community/sigs/current/edu-sig/&gt;. Acesso em: 21 Jul. 2021.</w:t>
-              </w:r>
-            </w:p>
-            <w:p>
-              <w:pPr>
-                <w:pStyle w:val="Bibliografia"/>
-                <w:rPr>
-                  <w:noProof/>
-                </w:rPr>
-              </w:pPr>
-              <w:r>
-                <w:rPr>
-                  <w:noProof/>
-                </w:rPr>
-                <w:t xml:space="preserve">RAMALHO, L. </w:t>
-              </w:r>
-              <w:r>
-                <w:rPr>
-                  <w:b/>
-                  <w:bCs/>
-                  <w:noProof/>
-                </w:rPr>
-                <w:t>Python Fluente:</w:t>
-              </w:r>
-              <w:r>
-                <w:rPr>
-                  <w:noProof/>
-                </w:rPr>
-                <w:t xml:space="preserve"> Programação clara, concisa e eficaz. 1 ed. ed. São Paulo: Novatec, 2015.</w:t>
-              </w:r>
-            </w:p>
-            <w:p>
-              <w:pPr>
-                <w:pStyle w:val="Bibliografia"/>
-                <w:rPr>
-                  <w:noProof/>
-                </w:rPr>
-              </w:pPr>
-              <w:r>
-                <w:rPr>
-                  <w:noProof/>
-                </w:rPr>
-                <w:t xml:space="preserve">SALUSTIANO, R. </w:t>
-              </w:r>
-              <w:r>
-                <w:rPr>
-                  <w:b/>
-                  <w:bCs/>
-                  <w:noProof/>
-                </w:rPr>
-                <w:t>Análise Técnica de Transformadores para redes de Média</w:t>
-              </w:r>
-              <w:r>
-                <w:rPr>
-                  <w:noProof/>
-                </w:rPr>
-                <w:t>, 2012. Disponivel em: &lt;https://repositorio.unifei.edu.br/xmlui/handle/123456789/1235&gt;. Acesso em: 12 Dez. 2020.</w:t>
-              </w:r>
-            </w:p>
-            <w:p>
-              <w:pPr>
-                <w:pStyle w:val="Bibliografia"/>
-                <w:rPr>
-                  <w:noProof/>
-                </w:rPr>
-              </w:pPr>
-              <w:r>
-                <w:rPr>
-                  <w:noProof/>
-                </w:rPr>
-                <w:t xml:space="preserve">SILVA, P. R. D. </w:t>
-              </w:r>
-              <w:r>
-                <w:rPr>
-                  <w:b/>
-                  <w:bCs/>
-                  <w:noProof/>
-                </w:rPr>
-                <w:t>Otimização de Projeto de Transformadores de Distribuição que Empregam Núcleo Amorfo e Óleo Vegetal Isolante</w:t>
-              </w:r>
-              <w:r>
-                <w:rPr>
-                  <w:noProof/>
-                </w:rPr>
-                <w:t>, Santa Maria, 2015. Disponivel em: &lt;https://repositorio.ufsm.br/handle/1/8570&gt;. Acesso em: 28 Jul. 2021.</w:t>
-              </w:r>
-            </w:p>
-            <w:p>
-              <w:pPr>
-                <w:pStyle w:val="Bibliografia"/>
-                <w:rPr>
-                  <w:noProof/>
-                </w:rPr>
-              </w:pPr>
-              <w:r>
-                <w:rPr>
-                  <w:noProof/>
-                </w:rPr>
-                <w:t xml:space="preserve">SOBRINHO, A. M. </w:t>
-              </w:r>
-              <w:r>
-                <w:rPr>
-                  <w:b/>
-                  <w:bCs/>
+                  <w:i/>
+                  <w:iCs/>
                   <w:noProof/>
                 </w:rPr>
                 <w:t>Uma contribuição aos projetos de transformadores via algoritmos naturais e elementos finitos</w:t>
@@ -59519,12 +58948,13 @@
                 <w:rPr>
                   <w:noProof/>
                 </w:rPr>
-                <w:t>, 2019. Disponivel em: &lt;http://dx.doi.org/10.14393/ufu.te.2019.2179&gt;. Acesso em: 12 Dez. 2020.</w:t>
+                <w:t>. Acesso em 12 de Dez. de 2020, disponível em http://dx.doi.org/10.14393/ufu.te.2019.2179</w:t>
               </w:r>
             </w:p>
             <w:p>
               <w:pPr>
                 <w:pStyle w:val="Bibliografia"/>
+                <w:ind w:left="720" w:hanging="720"/>
                 <w:rPr>
                   <w:noProof/>
                   <w:lang w:val="en-US"/>
@@ -59535,28 +58965,29 @@
                   <w:noProof/>
                   <w:lang w:val="en-US"/>
                 </w:rPr>
-                <w:t xml:space="preserve">UPADHYAY, K. </w:t>
+                <w:t xml:space="preserve">UPADHYAY, K. (2008). </w:t>
               </w:r>
               <w:r>
                 <w:rPr>
-                  <w:b/>
-                  <w:bCs/>
+                  <w:i/>
+                  <w:iCs/>
                   <w:noProof/>
                   <w:lang w:val="en-US"/>
                 </w:rPr>
-                <w:t>Design of Electrical Machines</w:t>
+                <w:t>Design of Electrical Machines.</w:t>
               </w:r>
               <w:r>
                 <w:rPr>
                   <w:noProof/>
                   <w:lang w:val="en-US"/>
                 </w:rPr>
-                <w:t>. [S.l.]: New Age International Publishers, 2008.</w:t>
+                <w:t xml:space="preserve"> New Age International Publishers.</w:t>
               </w:r>
             </w:p>
             <w:p>
               <w:pPr>
                 <w:pStyle w:val="Bibliografia"/>
+                <w:ind w:left="720" w:hanging="720"/>
                 <w:rPr>
                   <w:noProof/>
                   <w:lang w:val="en-US"/>
@@ -59565,34 +58996,36 @@
               <w:r>
                 <w:rPr>
                   <w:noProof/>
+                  <w:lang w:val="en-US"/>
                 </w:rPr>
-                <w:t xml:space="preserve">WES, M. </w:t>
+                <w:t xml:space="preserve">Wes, M. (2018). </w:t>
               </w:r>
               <w:r>
                 <w:rPr>
-                  <w:b/>
-                  <w:bCs/>
+                  <w:i/>
+                  <w:iCs/>
                   <w:noProof/>
                 </w:rPr>
-                <w:t>Python Para Análise de Dados:</w:t>
+                <w:t>Python Para Análise de Dados: tratamento de dados com pandas, numpy e ipython.</w:t>
               </w:r>
               <w:r>
                 <w:rPr>
                   <w:noProof/>
                 </w:rPr>
-                <w:t xml:space="preserve"> tratamento de dados com pandas, numpy e ipython. </w:t>
+                <w:t xml:space="preserve"> </w:t>
               </w:r>
               <w:r>
                 <w:rPr>
                   <w:noProof/>
                   <w:lang w:val="en-US"/>
                 </w:rPr>
-                <w:t>São Paulo: Novatec, 2018.</w:t>
+                <w:t>São Paulo: Novatec.</w:t>
               </w:r>
             </w:p>
             <w:p>
               <w:pPr>
                 <w:pStyle w:val="Bibliografia"/>
+                <w:ind w:left="720" w:hanging="720"/>
                 <w:rPr>
                   <w:noProof/>
                 </w:rPr>
@@ -59602,29 +59035,21 @@
                   <w:noProof/>
                   <w:lang w:val="en-US"/>
                 </w:rPr>
-                <w:t xml:space="preserve">YACAMINI, R.; ABU-NSSAER, A. The calculation of inrush current in three-phase. </w:t>
+                <w:t xml:space="preserve">YACAMINI, R., &amp; ABU-NSSAER, A. (1986). The calculation of inrush current in three-phase. </w:t>
               </w:r>
               <w:r>
                 <w:rPr>
-                  <w:b/>
-                  <w:bCs/>
+                  <w:i/>
+                  <w:iCs/>
                   <w:noProof/>
-                  <w:lang w:val="en-US"/>
                 </w:rPr>
-                <w:t>IEE Proceedings B - Electric Power Applications</w:t>
-              </w:r>
-              <w:r>
-                <w:rPr>
-                  <w:noProof/>
-                  <w:lang w:val="en-US"/>
-                </w:rPr>
-                <w:t xml:space="preserve">, 133, 1986. 31-40. Disponivel em: &lt;https://doi.org/10.1049/ip-b.1986.0006&gt;. </w:t>
+                <w:t>IEE Proceedings B - Electric Power Applications, 133</w:t>
               </w:r>
               <w:r>
                 <w:rPr>
                   <w:noProof/>
                 </w:rPr>
-                <w:t>Acesso em: 21 Jul 2021.</w:t>
+                <w:t>, pp. 31-40. Acesso em 21 de Jul de 2021, disponível em https://doi.org/10.1049/ip-b.1986.0006</w:t>
               </w:r>
             </w:p>
             <w:p>
@@ -59698,7 +59123,7 @@
             <w:rPr>
               <w:noProof/>
             </w:rPr>
-            <w:t>(JAZEBI, LEON e WU, 2015)</w:t>
+            <w:t>(JAZEBI, LEON, &amp; WU, 2015)</w:t>
           </w:r>
           <w:r>
             <w:fldChar w:fldCharType="end"/>
@@ -59719,15 +59144,7 @@
         <w:annotationRef/>
       </w:r>
       <w:r>
-        <w:t xml:space="preserve">Inserir em qual seção </w:t>
-      </w:r>
-      <w:proofErr w:type="spellStart"/>
-      <w:r>
-        <w:t>esta</w:t>
-      </w:r>
-      <w:proofErr w:type="spellEnd"/>
-      <w:r>
-        <w:t xml:space="preserve"> escrito sobre ED</w:t>
+        <w:t>Inserir em qual seção esta escrito sobre ED</w:t>
       </w:r>
     </w:p>
   </w:comment>
@@ -64071,7 +63488,7 @@
 </file>
 
 <file path=customXml/item1.xml><?xml version="1.0" encoding="utf-8"?>
-<b:Sources xmlns:b="http://schemas.openxmlformats.org/officeDocument/2006/bibliography" xmlns="http://schemas.openxmlformats.org/officeDocument/2006/bibliography" SelectedStyle="\ABNT_Author.XSL" StyleName="ABNT NBR 6023:2002*" Version="10">
+<b:Sources xmlns:b="http://schemas.openxmlformats.org/officeDocument/2006/bibliography" xmlns="http://schemas.openxmlformats.org/officeDocument/2006/bibliography" SelectedStyle="\APASixthEditionOfficeOnline.xsl" StyleName="APA" Version="6">
   <b:Source>
     <b:Tag>FIT14</b:Tag>
     <b:SourceType>Book</b:SourceType>
@@ -64235,7 +63652,7 @@
     <b:City>São Paulo</b:City>
     <b:Publisher>Novatec</b:Publisher>
     <b:Edition>1 ed.</b:Edition>
-    <b:RefOrder>22</b:RefOrder>
+    <b:RefOrder>23</b:RefOrder>
   </b:Source>
   <b:Source>
     <b:Tag>Jus20</b:Tag>
@@ -64586,7 +64003,7 @@
     <b:Year>2018</b:Year>
     <b:City>São Paulo</b:City>
     <b:Publisher>Novatec</b:Publisher>
-    <b:RefOrder>23</b:RefOrder>
+    <b:RefOrder>24</b:RefOrder>
   </b:Source>
   <b:Source>
     <b:Tag>Luz17</b:Tag>
@@ -64627,13 +64044,50 @@
     <b:DayAccessed>02</b:DayAccessed>
     <b:URL>https://palletsprojects.com/p/flask/</b:URL>
     <b:Year>2021</b:Year>
+    <b:RefOrder>25</b:RefOrder>
+  </b:Source>
+  <b:Source>
+    <b:Tag>Fun16</b:Tag>
+    <b:SourceType>ArticleInAPeriodical</b:SourceType>
+    <b:Guid>{629A4FB8-1F4D-400F-AE89-101F4BC6BE4C}</b:Guid>
+    <b:Author>
+      <b:Author>
+        <b:NameList>
+          <b:Person>
+            <b:Last>Funabashi Jorge</b:Last>
+            <b:First>Rodrigo</b:First>
+          </b:Person>
+        </b:NameList>
+      </b:Author>
+    </b:Author>
+    <b:City>Uberlândia</b:City>
+    <b:Year>2016</b:Year>
+    <b:YearAccessed>2021</b:YearAccessed>
+    <b:MonthAccessed>Ago.</b:MonthAccessed>
+    <b:DayAccessed>13</b:DayAccessed>
+    <b:PeriodicalTitle>Estudo, Definição e Proposta de Representação de Interfaces Web Visando à Atividade de Testes de Software</b:PeriodicalTitle>
+    <b:URL>https://repositorio.ufu.br/handle/123456789/14677</b:URL>
     <b:RefOrder>21</b:RefOrder>
+  </b:Source>
+  <b:Source>
+    <b:Tag>Gra</b:Tag>
+    <b:SourceType>InternetSite</b:SourceType>
+    <b:Guid>{BF55FBAA-30E5-457A-9CE4-D6BA0D4626CF}</b:Guid>
+    <b:Title>Build &amp; Share Delightful Machine Learning Apps</b:Title>
+    <b:Author>
+      <b:Author>
+        <b:Corporate>Gradio</b:Corporate>
+      </b:Author>
+    </b:Author>
+    <b:InternetSiteTitle>Gradio</b:InternetSiteTitle>
+    <b:Year>2024</b:Year>
+    <b:RefOrder>22</b:RefOrder>
   </b:Source>
 </b:Sources>
 </file>
 
 <file path=customXml/itemProps1.xml><?xml version="1.0" encoding="utf-8"?>
-<ds:datastoreItem xmlns:ds="http://schemas.openxmlformats.org/officeDocument/2006/customXml" ds:itemID="{E1DBD0D9-3D29-4E83-8309-8C8EB9ACD2D3}">
+<ds:datastoreItem xmlns:ds="http://schemas.openxmlformats.org/officeDocument/2006/customXml" ds:itemID="{17DDF19D-03D2-4664-B54F-3BAFAB5851A1}">
   <ds:schemaRefs>
     <ds:schemaRef ds:uri="http://schemas.openxmlformats.org/officeDocument/2006/bibliography"/>
   </ds:schemaRefs>

</xml_diff>

<commit_message>
antes de começar a conclusao
</commit_message>
<xml_diff>
--- a/escrita/DANILO_TCC1.docx
+++ b/escrita/DANILO_TCC1.docx
@@ -1129,6 +1129,7 @@
         </w:rPr>
         <w:t xml:space="preserve"> </w:t>
       </w:r>
+      <w:proofErr w:type="spellStart"/>
       <w:r>
         <w:rPr>
           <w:rFonts w:ascii="Arial" w:hAnsi="Arial" w:cs="Arial"/>
@@ -1143,15 +1144,16 @@
           <w:sz w:val="24"/>
           <w:szCs w:val="24"/>
         </w:rPr>
-        <w:t>cio Maximiano Sobrinho</w:t>
-      </w:r>
+        <w:t>cio</w:t>
+      </w:r>
+      <w:proofErr w:type="spellEnd"/>
       <w:r>
         <w:rPr>
           <w:rFonts w:ascii="Arial" w:hAnsi="Arial" w:cs="Arial"/>
           <w:sz w:val="24"/>
           <w:szCs w:val="24"/>
         </w:rPr>
-        <w:t xml:space="preserve"> e Prof Dr. </w:t>
+        <w:t xml:space="preserve"> Maximiano Sobrinho</w:t>
       </w:r>
       <w:r>
         <w:rPr>
@@ -1159,8 +1161,44 @@
           <w:sz w:val="24"/>
           <w:szCs w:val="24"/>
         </w:rPr>
-        <w:t>Sergio Manuel Rivera Sanhueza</w:t>
-      </w:r>
+        <w:t xml:space="preserve"> e </w:t>
+      </w:r>
+      <w:proofErr w:type="spellStart"/>
+      <w:r>
+        <w:rPr>
+          <w:rFonts w:ascii="Arial" w:hAnsi="Arial" w:cs="Arial"/>
+          <w:sz w:val="24"/>
+          <w:szCs w:val="24"/>
+        </w:rPr>
+        <w:t>Prof</w:t>
+      </w:r>
+      <w:proofErr w:type="spellEnd"/>
+      <w:r>
+        <w:rPr>
+          <w:rFonts w:ascii="Arial" w:hAnsi="Arial" w:cs="Arial"/>
+          <w:sz w:val="24"/>
+          <w:szCs w:val="24"/>
+        </w:rPr>
+        <w:t xml:space="preserve"> Dr. </w:t>
+      </w:r>
+      <w:r>
+        <w:rPr>
+          <w:rFonts w:ascii="Arial" w:hAnsi="Arial" w:cs="Arial"/>
+          <w:sz w:val="24"/>
+          <w:szCs w:val="24"/>
+        </w:rPr>
+        <w:t xml:space="preserve">Sergio Manuel Rivera </w:t>
+      </w:r>
+      <w:proofErr w:type="spellStart"/>
+      <w:r>
+        <w:rPr>
+          <w:rFonts w:ascii="Arial" w:hAnsi="Arial" w:cs="Arial"/>
+          <w:sz w:val="24"/>
+          <w:szCs w:val="24"/>
+        </w:rPr>
+        <w:t>Sanhueza</w:t>
+      </w:r>
+      <w:proofErr w:type="spellEnd"/>
     </w:p>
     <w:p>
       <w:pPr>
@@ -5675,8 +5713,13 @@
         </w:sdtContent>
       </w:sdt>
       <w:r>
-        <w:t>. Essa otimização será realizada com o auxílio de duas funções de otimização: mono e multi-objetivo</w:t>
-      </w:r>
+        <w:t xml:space="preserve">. Essa otimização será realizada com o auxílio de duas funções de otimização: mono e </w:t>
+      </w:r>
+      <w:proofErr w:type="spellStart"/>
+      <w:r>
+        <w:t>multi-objetivo</w:t>
+      </w:r>
+      <w:proofErr w:type="spellEnd"/>
       <w:r>
         <w:t>.</w:t>
       </w:r>
@@ -5686,7 +5729,23 @@
         <w:pStyle w:val="TCC-Texto"/>
       </w:pPr>
       <w:r>
-        <w:t xml:space="preserve"> Com o uso das funções mono-objetivo será possível otimizar a massa ou as perdas totais. Para a função multi-objetivo as metas são: minimizar a massa da parte ativa do transformador (custo)</w:t>
+        <w:t xml:space="preserve"> Com o uso das funções </w:t>
+      </w:r>
+      <w:proofErr w:type="spellStart"/>
+      <w:r>
+        <w:t>mono-objetivo</w:t>
+      </w:r>
+      <w:proofErr w:type="spellEnd"/>
+      <w:r>
+        <w:t xml:space="preserve"> será possível otimizar a massa ou as perdas totais. Para a função </w:t>
+      </w:r>
+      <w:proofErr w:type="spellStart"/>
+      <w:r>
+        <w:t>multi-objetivo</w:t>
+      </w:r>
+      <w:proofErr w:type="spellEnd"/>
+      <w:r>
+        <w:t xml:space="preserve"> as metas são: minimizar a massa da parte ativa do transformador (custo)</w:t>
       </w:r>
       <w:r>
         <w:t xml:space="preserve"> e</w:t>
@@ -5739,6 +5798,7 @@
       <w:r>
         <w:t xml:space="preserve">transitória do transformador (corrente </w:t>
       </w:r>
+      <w:proofErr w:type="spellStart"/>
       <w:r>
         <w:rPr>
           <w:i/>
@@ -5757,6 +5817,7 @@
         </w:rPr>
         <w:t>ush</w:t>
       </w:r>
+      <w:proofErr w:type="spellEnd"/>
       <w:r>
         <w:t xml:space="preserve">). </w:t>
       </w:r>
@@ -5768,12 +5829,14 @@
       <w:r>
         <w:t xml:space="preserve">A corrente </w:t>
       </w:r>
+      <w:proofErr w:type="spellStart"/>
       <w:r>
         <w:rPr>
           <w:i/>
         </w:rPr>
         <w:t>inrush</w:t>
       </w:r>
+      <w:proofErr w:type="spellEnd"/>
       <w:r>
         <w:t xml:space="preserve"> do transformador pode chegar até dez vezes a corrente de operação durante a energização do transformador, causando assim uma série de problemas ao sistema elétrico </w:t>
       </w:r>
@@ -5869,12 +5932,14 @@
       <w:r>
         <w:t xml:space="preserve"> bobinas, as perdas nos enrolamentos, as perdas a vazio, o rendimento, e a corrente </w:t>
       </w:r>
+      <w:proofErr w:type="spellStart"/>
       <w:r>
         <w:rPr>
           <w:i/>
         </w:rPr>
         <w:t>inrush</w:t>
       </w:r>
+      <w:proofErr w:type="spellEnd"/>
       <w:r>
         <w:t xml:space="preserve"> do transformador. Em sua tese </w:t>
       </w:r>
@@ -5932,12 +5997,14 @@
       <w:r>
         <w:t xml:space="preserve"> em conjunto as bibliotecas </w:t>
       </w:r>
+      <w:proofErr w:type="spellStart"/>
       <w:r>
         <w:rPr>
           <w:i/>
         </w:rPr>
         <w:t>numpy</w:t>
       </w:r>
+      <w:proofErr w:type="spellEnd"/>
       <w:r>
         <w:t xml:space="preserve"> e</w:t>
       </w:r>
@@ -5951,7 +6018,23 @@
         <w:t xml:space="preserve"> para realização dos cálculos. Para a criação da Interface </w:t>
       </w:r>
       <w:r>
-        <w:t>da aplicação WEB foram usadas duas tecnologias que são amplamente usadas no mercado: Flask e Celery.</w:t>
+        <w:t xml:space="preserve">da aplicação WEB foram usadas duas tecnologias que são amplamente usadas no mercado: </w:t>
+      </w:r>
+      <w:proofErr w:type="spellStart"/>
+      <w:r>
+        <w:t>Flask</w:t>
+      </w:r>
+      <w:proofErr w:type="spellEnd"/>
+      <w:r>
+        <w:t xml:space="preserve"> e </w:t>
+      </w:r>
+      <w:proofErr w:type="spellStart"/>
+      <w:r>
+        <w:t>Celery</w:t>
+      </w:r>
+      <w:proofErr w:type="spellEnd"/>
+      <w:r>
+        <w:t>.</w:t>
       </w:r>
     </w:p>
     <w:p>
@@ -6113,13 +6196,26 @@
         <w:t xml:space="preserve"> com Interface Gráfica do</w:t>
       </w:r>
       <w:r>
-        <w:t xml:space="preserve"> Usuário para inserção dos parâmetros</w:t>
+        <w:t xml:space="preserve"> Usuário para inserção dos </w:t>
+      </w:r>
+      <w:proofErr w:type="gramStart"/>
+      <w:r>
+        <w:t>parâmetros</w:t>
       </w:r>
       <w:r>
         <w:t xml:space="preserve"> e otimização mono</w:t>
       </w:r>
-      <w:r>
-        <w:t xml:space="preserve"> e multi-objetivo para minimizar perdas totais e massa ativa (custo) dos transformadores de distribuição trifásicos. </w:t>
+      <w:proofErr w:type="gramEnd"/>
+      <w:r>
+        <w:t xml:space="preserve"> e </w:t>
+      </w:r>
+      <w:proofErr w:type="spellStart"/>
+      <w:r>
+        <w:t>multi-objetivo</w:t>
+      </w:r>
+      <w:proofErr w:type="spellEnd"/>
+      <w:r>
+        <w:t xml:space="preserve"> para minimizar perdas totais e massa ativa (custo) dos transformadores de distribuição trifásicos. </w:t>
       </w:r>
     </w:p>
     <w:p>
@@ -6300,12 +6396,14 @@
       <w:r>
         <w:t xml:space="preserve"> correntes de magnetização a vazio, as dimensões do núcleo e das bobinas, as perdas nos enrolamentos, as perdas a vazio, o rendimento, e a corrente </w:t>
       </w:r>
+      <w:proofErr w:type="spellStart"/>
       <w:r>
         <w:rPr>
           <w:i/>
         </w:rPr>
         <w:t>inrush</w:t>
       </w:r>
+      <w:proofErr w:type="spellEnd"/>
       <w:r>
         <w:t xml:space="preserve"> do transformador. No Capítulo 3 são discutidos </w:t>
       </w:r>
@@ -6361,14 +6459,27 @@
         <w:t xml:space="preserve"> </w:t>
       </w:r>
       <w:r>
-        <w:t xml:space="preserve">framework Flask e </w:t>
+        <w:t xml:space="preserve">framework </w:t>
+      </w:r>
+      <w:proofErr w:type="spellStart"/>
+      <w:r>
+        <w:t>Flask</w:t>
+      </w:r>
+      <w:proofErr w:type="spellEnd"/>
+      <w:r>
+        <w:t xml:space="preserve"> e </w:t>
       </w:r>
       <w:r>
         <w:t>distribuição</w:t>
       </w:r>
       <w:r>
-        <w:t xml:space="preserve"> de tarefas com Celery</w:t>
-      </w:r>
+        <w:t xml:space="preserve"> de tarefas com </w:t>
+      </w:r>
+      <w:proofErr w:type="spellStart"/>
+      <w:r>
+        <w:t>Celery</w:t>
+      </w:r>
+      <w:proofErr w:type="spellEnd"/>
       <w:r>
         <w:t>.</w:t>
       </w:r>
@@ -6447,12 +6558,14 @@
       <w:r>
         <w:t xml:space="preserve"> matemáticas para modelagem e projeto de transformadores de distribuição trifásicos. Nesse contexto são discutidas equações para: dimensionar o núcleo e as bobinas, calcular as perdas a vazio e as correntes de magnetização a vazio. E depois é descrito um método para estimar a corrente de energização do transformador (</w:t>
       </w:r>
+      <w:proofErr w:type="spellStart"/>
       <w:r>
         <w:rPr>
           <w:i/>
         </w:rPr>
         <w:t>Inrush</w:t>
       </w:r>
+      <w:proofErr w:type="spellEnd"/>
       <w:r>
         <w:t>).</w:t>
       </w:r>
@@ -6835,12 +6948,14 @@
       <w:r>
         <w:t>Corrente de magnetização transitória de magnetização (</w:t>
       </w:r>
+      <w:proofErr w:type="spellStart"/>
       <w:r>
         <w:rPr>
           <w:i/>
         </w:rPr>
         <w:t>Inrush</w:t>
       </w:r>
+      <w:proofErr w:type="spellEnd"/>
       <w:r>
         <w:t>), etc.</w:t>
       </w:r>
@@ -8328,7 +8443,15 @@
         <w:t>Núcleos de secção quadrada são usa</w:t>
       </w:r>
       <w:r>
-        <w:t xml:space="preserve">dos em pequenos transformadores. Para minimizar o comprimento médio das espiras do transformador e também o espaço disponível, núcleos em degraus estão sendo usados. Se o núcleo em degraus for usado, o diâmetro do círculo circunscrito sobre o núcleo será menor e portanto há economia de cobre para os enrolamentos </w:t>
+        <w:t xml:space="preserve">dos em pequenos transformadores. Para minimizar o comprimento médio das espiras do transformador e também o espaço disponível, núcleos em degraus estão sendo usados. Se o núcleo em degraus for usado, o diâmetro do círculo circunscrito sobre o núcleo será menor </w:t>
+      </w:r>
+      <w:proofErr w:type="gramStart"/>
+      <w:r>
+        <w:t>e portanto</w:t>
+      </w:r>
+      <w:proofErr w:type="gramEnd"/>
+      <w:r>
+        <w:t xml:space="preserve"> há economia de cobre para os enrolamentos </w:t>
       </w:r>
       <w:sdt>
         <w:sdtPr>
@@ -8774,21 +8897,11 @@
       <w:r>
         <w:instrText xml:space="preserve"> GOTOBUTTON ZEqnNum554142  \* MERGEFORMAT </w:instrText>
       </w:r>
-      <w:r>
-        <w:fldChar w:fldCharType="begin"/>
-      </w:r>
-      <w:r>
-        <w:instrText xml:space="preserve"> REF ZEqnNum554142 \* Charformat \! \* MERGEFORMAT </w:instrText>
-      </w:r>
-      <w:r>
-        <w:fldChar w:fldCharType="separate"/>
-      </w:r>
-      <w:r>
-        <w:instrText>(2.9)</w:instrText>
-      </w:r>
-      <w:r>
-        <w:fldChar w:fldCharType="end"/>
-      </w:r>
+      <w:fldSimple w:instr=" REF ZEqnNum554142 \* Charformat \! \* MERGEFORMAT ">
+        <w:r>
+          <w:instrText>(2.9)</w:instrText>
+        </w:r>
+      </w:fldSimple>
       <w:r>
         <w:fldChar w:fldCharType="end"/>
       </w:r>
@@ -9388,21 +9501,11 @@
       <w:r>
         <w:instrText xml:space="preserve"> GOTOBUTTON ZEqnNum369444  \* MERGEFORMAT </w:instrText>
       </w:r>
-      <w:r>
-        <w:fldChar w:fldCharType="begin"/>
-      </w:r>
-      <w:r>
-        <w:instrText xml:space="preserve"> REF ZEqnNum369444 \* Charformat \! \* MERGEFORMAT </w:instrText>
-      </w:r>
-      <w:r>
-        <w:fldChar w:fldCharType="separate"/>
-      </w:r>
-      <w:r>
-        <w:instrText>(2.1)</w:instrText>
-      </w:r>
-      <w:r>
-        <w:fldChar w:fldCharType="end"/>
-      </w:r>
+      <w:fldSimple w:instr=" REF ZEqnNum369444 \* Charformat \! \* MERGEFORMAT ">
+        <w:r>
+          <w:instrText>(2.1)</w:instrText>
+        </w:r>
+      </w:fldSimple>
       <w:r>
         <w:fldChar w:fldCharType="end"/>
       </w:r>
@@ -9813,51 +9916,28 @@
       <w:r>
         <w:instrText xml:space="preserve"> GOTOBUTTON ZEqnNum320602  \* MERGEFORMAT </w:instrText>
       </w:r>
+      <w:fldSimple w:instr=" REF ZEqnNum320602 \* Charformat \! \* MERGEFORMAT ">
+        <w:r>
+          <w:instrText>(2.2)</w:instrText>
+        </w:r>
+      </w:fldSimple>
+      <w:r>
+        <w:fldChar w:fldCharType="end"/>
+      </w:r>
+      <w:r>
+        <w:t xml:space="preserve"> e </w:t>
+      </w:r>
       <w:r>
         <w:fldChar w:fldCharType="begin"/>
       </w:r>
       <w:r>
-        <w:instrText xml:space="preserve"> REF ZEqnNum320602 \* Charformat \! \* MERGEFORMAT </w:instrText>
-      </w:r>
-      <w:r>
-        <w:fldChar w:fldCharType="separate"/>
-      </w:r>
-      <w:r>
-        <w:instrText>(2.2)</w:instrText>
-      </w:r>
-      <w:r>
-        <w:fldChar w:fldCharType="end"/>
-      </w:r>
-      <w:r>
-        <w:fldChar w:fldCharType="end"/>
-      </w:r>
-      <w:r>
-        <w:t xml:space="preserve"> e </w:t>
-      </w:r>
-      <w:r>
-        <w:fldChar w:fldCharType="begin"/>
-      </w:r>
-      <w:r>
         <w:instrText xml:space="preserve"> GOTOBUTTON ZEqnNum520302  \* MERGEFORMAT </w:instrText>
       </w:r>
-      <w:r>
-        <w:fldChar w:fldCharType="begin"/>
-      </w:r>
-      <w:r>
-        <w:instrText xml:space="preserve"> REF ZEqnNum520302 \* Charformat \! \* MERGEF</w:instrText>
-      </w:r>
-      <w:r>
-        <w:instrText xml:space="preserve">ORMAT </w:instrText>
-      </w:r>
-      <w:r>
-        <w:fldChar w:fldCharType="separate"/>
-      </w:r>
-      <w:r>
-        <w:instrText>(2.3)</w:instrText>
-      </w:r>
-      <w:r>
-        <w:fldChar w:fldCharType="end"/>
-      </w:r>
+      <w:fldSimple w:instr=" REF ZEqnNum520302 \* Charformat \! \* MERGEFORMAT ">
+        <w:r>
+          <w:instrText>(2.3)</w:instrText>
+        </w:r>
+      </w:fldSimple>
       <w:r>
         <w:fldChar w:fldCharType="end"/>
       </w:r>
@@ -10319,7 +10399,15 @@
         </m:sSub>
       </m:oMath>
       <w:r>
-        <w:t xml:space="preserve"> é a tensão </w:t>
+        <w:t xml:space="preserve"> é a te</w:t>
+      </w:r>
+      <w:proofErr w:type="spellStart"/>
+      <w:r>
+        <w:t>nsão</w:t>
+      </w:r>
+      <w:proofErr w:type="spellEnd"/>
+      <w:r>
+        <w:t xml:space="preserve"> </w:t>
       </w:r>
       <w:r>
         <w:t>no lado de baixa</w:t>
@@ -10738,21 +10826,11 @@
       <w:r>
         <w:instrText xml:space="preserve"> GOTOBUTTON ZEqnNum197706  \* MERGEFORMAT </w:instrText>
       </w:r>
-      <w:r>
-        <w:fldChar w:fldCharType="begin"/>
-      </w:r>
-      <w:r>
-        <w:instrText xml:space="preserve"> REF ZEqnNum197706 \* Charformat \! \* MERGEFORMAT </w:instrText>
-      </w:r>
-      <w:r>
-        <w:fldChar w:fldCharType="separate"/>
-      </w:r>
-      <w:r>
-        <w:instrText>(2.4)</w:instrText>
-      </w:r>
-      <w:r>
-        <w:fldChar w:fldCharType="end"/>
-      </w:r>
+      <w:fldSimple w:instr=" REF ZEqnNum197706 \* Charformat \! \* MERGEFORMAT ">
+        <w:r>
+          <w:instrText>(2.4)</w:instrText>
+        </w:r>
+      </w:fldSimple>
       <w:r>
         <w:fldChar w:fldCharType="end"/>
       </w:r>
@@ -11180,24 +11258,11 @@
       <w:r>
         <w:instrText xml:space="preserve"> GOTOBUTTON ZEqnNum701247  \* MERGEFORMAT </w:instrText>
       </w:r>
-      <w:r>
-        <w:fldChar w:fldCharType="begin"/>
-      </w:r>
-      <w:r>
-        <w:instrText xml:space="preserve"> REF ZEqnNum701247 \* </w:instrText>
-      </w:r>
-      <w:r>
-        <w:instrText xml:space="preserve">Charformat \! \* MERGEFORMAT </w:instrText>
-      </w:r>
-      <w:r>
-        <w:fldChar w:fldCharType="separate"/>
-      </w:r>
-      <w:r>
-        <w:instrText>(2.5)</w:instrText>
-      </w:r>
-      <w:r>
-        <w:fldChar w:fldCharType="end"/>
-      </w:r>
+      <w:fldSimple w:instr=" REF ZEqnNum701247 \* Charformat \! \* MERGEFORMAT ">
+        <w:r>
+          <w:instrText>(2.5)</w:instrText>
+        </w:r>
+      </w:fldSimple>
       <w:r>
         <w:fldChar w:fldCharType="end"/>
       </w:r>
@@ -11849,24 +11914,11 @@
       <w:r>
         <w:instrText xml:space="preserve"> GOTOBUTTON ZEqnNum335275  \* MERGEFORMAT </w:instrText>
       </w:r>
-      <w:r>
-        <w:fldChar w:fldCharType="begin"/>
-      </w:r>
-      <w:r>
-        <w:instrText xml:space="preserve"> REF ZEqnNum335275 \* Charformat \! \* MER</w:instrText>
-      </w:r>
-      <w:r>
-        <w:instrText xml:space="preserve">GEFORMAT </w:instrText>
-      </w:r>
-      <w:r>
-        <w:fldChar w:fldCharType="separate"/>
-      </w:r>
-      <w:r>
-        <w:instrText>(2.6)</w:instrText>
-      </w:r>
-      <w:r>
-        <w:fldChar w:fldCharType="end"/>
-      </w:r>
+      <w:fldSimple w:instr=" REF ZEqnNum335275 \* Charformat \! \* MERGEFORMAT ">
+        <w:r>
+          <w:instrText>(2.6)</w:instrText>
+        </w:r>
+      </w:fldSimple>
       <w:r>
         <w:fldChar w:fldCharType="end"/>
       </w:r>
@@ -11993,21 +12045,11 @@
       <w:r>
         <w:instrText xml:space="preserve"> GOTOBUTTON ZEqnNum138933  \* MERGEFORMAT </w:instrText>
       </w:r>
-      <w:r>
-        <w:fldChar w:fldCharType="begin"/>
-      </w:r>
-      <w:r>
-        <w:instrText xml:space="preserve"> REF ZEqnNum138933 \* Charformat \! \* MERGEFORMAT </w:instrText>
-      </w:r>
-      <w:r>
-        <w:fldChar w:fldCharType="separate"/>
-      </w:r>
-      <w:r>
-        <w:instrText>(2.7)</w:instrText>
-      </w:r>
-      <w:r>
-        <w:fldChar w:fldCharType="end"/>
-      </w:r>
+      <w:fldSimple w:instr=" REF ZEqnNum138933 \* Charformat \! \* MERGEFORMAT ">
+        <w:r>
+          <w:instrText>(2.7)</w:instrText>
+        </w:r>
+      </w:fldSimple>
       <w:r>
         <w:fldChar w:fldCharType="end"/>
       </w:r>
@@ -12213,75 +12255,45 @@
       <w:r>
         <w:instrText xml:space="preserve"> GOTOBUTTON ZEqnNum138933  \* MERGEFORMAT </w:instrText>
       </w:r>
+      <w:fldSimple w:instr=" REF ZEqnNum138933 \* Charformat \! \* MERGEFORMAT ">
+        <w:r>
+          <w:instrText>(2.7)</w:instrText>
+        </w:r>
+      </w:fldSimple>
+      <w:r>
+        <w:fldChar w:fldCharType="end"/>
+      </w:r>
+      <w:r>
+        <w:t xml:space="preserve"> em </w:t>
+      </w:r>
       <w:r>
         <w:fldChar w:fldCharType="begin"/>
       </w:r>
       <w:r>
-        <w:instrText xml:space="preserve"> REF ZEqnNum138933 \* Charformat \! \* MERGEFORMAT </w:instrText>
-      </w:r>
-      <w:r>
-        <w:fldChar w:fldCharType="separate"/>
-      </w:r>
-      <w:r>
-        <w:instrText>(2.7)</w:instrText>
-      </w:r>
+        <w:instrText xml:space="preserve"> GOTOBUTTON ZEqnNum335275  \* MERGEFORMAT </w:instrText>
+      </w:r>
+      <w:fldSimple w:instr=" REF ZEqnNum335275 \* Charformat \! \* MERGEFORMAT ">
+        <w:r>
+          <w:instrText>(2.6)</w:instrText>
+        </w:r>
+      </w:fldSimple>
       <w:r>
         <w:fldChar w:fldCharType="end"/>
       </w:r>
       <w:r>
-        <w:fldChar w:fldCharType="end"/>
-      </w:r>
-      <w:r>
-        <w:t xml:space="preserve"> em </w:t>
+        <w:t xml:space="preserve"> e fazendo um simples rearranjo se obtém a equação </w:t>
       </w:r>
       <w:r>
         <w:fldChar w:fldCharType="begin"/>
       </w:r>
       <w:r>
-        <w:instrText xml:space="preserve"> GOTOBUTTON ZEqnNum335275  \* MERGEFORMAT </w:instrText>
-      </w:r>
-      <w:r>
-        <w:fldChar w:fldCharType="begin"/>
-      </w:r>
-      <w:r>
-        <w:instrText xml:space="preserve"> REF ZEqnNum335275 \* Charformat \! \* MERGEFORMAT </w:instrText>
-      </w:r>
-      <w:r>
-        <w:fldChar w:fldCharType="separate"/>
-      </w:r>
-      <w:r>
-        <w:instrText>(2.6)</w:instrText>
-      </w:r>
-      <w:r>
-        <w:fldChar w:fldCharType="end"/>
-      </w:r>
-      <w:r>
-        <w:fldChar w:fldCharType="end"/>
-      </w:r>
-      <w:r>
-        <w:t xml:space="preserve"> e fazendo um simples rearranjo se obtém a equação </w:t>
-      </w:r>
-      <w:r>
-        <w:fldChar w:fldCharType="begin"/>
-      </w:r>
-      <w:r>
         <w:instrText xml:space="preserve"> GOTOBUTTON ZEqnNum294476  \* MERGEFORMAT </w:instrText>
       </w:r>
-      <w:r>
-        <w:fldChar w:fldCharType="begin"/>
-      </w:r>
-      <w:r>
-        <w:instrText xml:space="preserve"> REF ZEqnNum294476 \* Charformat \! \* MERGEFORMAT </w:instrText>
-      </w:r>
-      <w:r>
-        <w:fldChar w:fldCharType="separate"/>
-      </w:r>
-      <w:r>
-        <w:instrText>(2.8)</w:instrText>
-      </w:r>
-      <w:r>
-        <w:fldChar w:fldCharType="end"/>
-      </w:r>
+      <w:fldSimple w:instr=" REF ZEqnNum294476 \* Charformat \! \* MERGEFORMAT ">
+        <w:r>
+          <w:instrText>(2.8)</w:instrText>
+        </w:r>
+      </w:fldSimple>
       <w:r>
         <w:fldChar w:fldCharType="end"/>
       </w:r>
@@ -12985,21 +12997,11 @@
       <w:r>
         <w:instrText xml:space="preserve"> GOTOBUTTON ZEqnNum554142  \* MERGEFORMAT </w:instrText>
       </w:r>
-      <w:r>
-        <w:fldChar w:fldCharType="begin"/>
-      </w:r>
-      <w:r>
-        <w:instrText xml:space="preserve"> REF ZEqnNum554142 \* Charformat \! \* MERGEFORMAT </w:instrText>
-      </w:r>
-      <w:r>
-        <w:fldChar w:fldCharType="separate"/>
-      </w:r>
-      <w:r>
-        <w:instrText>(2.9)</w:instrText>
-      </w:r>
-      <w:r>
-        <w:fldChar w:fldCharType="end"/>
-      </w:r>
+      <w:fldSimple w:instr=" REF ZEqnNum554142 \* Charformat \! \* MERGEFORMAT ">
+        <w:r>
+          <w:instrText>(2.9)</w:instrText>
+        </w:r>
+      </w:fldSimple>
       <w:r>
         <w:fldChar w:fldCharType="end"/>
       </w:r>
@@ -13292,7 +13294,15 @@
         </m:sSub>
       </m:oMath>
       <w:r>
-        <w:t xml:space="preserve"> conforme a equação </w:t>
+        <w:t xml:space="preserve"> conforme a equaç</w:t>
+      </w:r>
+      <w:proofErr w:type="spellStart"/>
+      <w:r>
+        <w:t>ão</w:t>
+      </w:r>
+      <w:proofErr w:type="spellEnd"/>
+      <w:r>
+        <w:t xml:space="preserve"> </w:t>
       </w:r>
       <w:r>
         <w:fldChar w:fldCharType="begin"/>
@@ -13300,21 +13310,11 @@
       <w:r>
         <w:instrText xml:space="preserve"> GOTOBUTTON ZEqnNum554142  \* MERGEFORMAT </w:instrText>
       </w:r>
-      <w:r>
-        <w:fldChar w:fldCharType="begin"/>
-      </w:r>
-      <w:r>
-        <w:instrText xml:space="preserve"> REF ZEqnNum554142 \* Charformat \! \* MERGEFORMAT </w:instrText>
-      </w:r>
-      <w:r>
-        <w:fldChar w:fldCharType="separate"/>
-      </w:r>
-      <w:r>
-        <w:instrText>(2.9)</w:instrText>
-      </w:r>
-      <w:r>
-        <w:fldChar w:fldCharType="end"/>
-      </w:r>
+      <w:fldSimple w:instr=" REF ZEqnNum554142 \* Charformat \! \* MERGEFORMAT ">
+        <w:r>
+          <w:instrText>(2.9)</w:instrText>
+        </w:r>
+      </w:fldSimple>
       <w:r>
         <w:fldChar w:fldCharType="end"/>
       </w:r>
@@ -13358,21 +13358,11 @@
       <w:r>
         <w:instrText xml:space="preserve"> GOTOBUTTON ZEqnNum742710  \* MERGEFORMAT </w:instrText>
       </w:r>
-      <w:r>
-        <w:fldChar w:fldCharType="begin"/>
-      </w:r>
-      <w:r>
-        <w:instrText xml:space="preserve"> REF ZEqnNum742710 \* Charformat \! \* MERGEFORMAT </w:instrText>
-      </w:r>
-      <w:r>
-        <w:fldChar w:fldCharType="separate"/>
-      </w:r>
-      <w:r>
-        <w:instrText>(2.10)</w:instrText>
-      </w:r>
-      <w:r>
-        <w:fldChar w:fldCharType="end"/>
-      </w:r>
+      <w:fldSimple w:instr=" REF ZEqnNum742710 \* Charformat \! \* MERGEFORMAT ">
+        <w:r>
+          <w:instrText>(2.10)</w:instrText>
+        </w:r>
+      </w:fldSimple>
       <w:r>
         <w:fldChar w:fldCharType="end"/>
       </w:r>
@@ -13699,48 +13689,28 @@
       <w:r>
         <w:instrText xml:space="preserve"> GOTOBUTTON ZEqnNum742710  \* MERGEFORMAT </w:instrText>
       </w:r>
+      <w:fldSimple w:instr=" REF ZEqnNum742710 \* Charformat \! \* MERGEFORMAT ">
+        <w:r>
+          <w:instrText>(2.10)</w:instrText>
+        </w:r>
+      </w:fldSimple>
+      <w:r>
+        <w:fldChar w:fldCharType="end"/>
+      </w:r>
+      <w:r>
+        <w:t xml:space="preserve">, podemos calcular o diâmetro do núcleo por meio da equação </w:t>
+      </w:r>
       <w:r>
         <w:fldChar w:fldCharType="begin"/>
       </w:r>
       <w:r>
-        <w:instrText xml:space="preserve"> REF ZEqnNum742710 \* Charformat \! \* MERGEFORMAT </w:instrText>
-      </w:r>
-      <w:r>
-        <w:fldChar w:fldCharType="separate"/>
-      </w:r>
-      <w:r>
-        <w:instrText>(2.10)</w:instrText>
-      </w:r>
-      <w:r>
-        <w:fldChar w:fldCharType="end"/>
-      </w:r>
-      <w:r>
-        <w:fldChar w:fldCharType="end"/>
-      </w:r>
-      <w:r>
-        <w:t xml:space="preserve">, podemos calcular o diâmetro do núcleo por meio da equação </w:t>
-      </w:r>
-      <w:r>
-        <w:fldChar w:fldCharType="begin"/>
-      </w:r>
-      <w:r>
         <w:instrText xml:space="preserve"> GOTOBUTTON ZEqnNum152727  \* MERGEFORMAT </w:instrText>
       </w:r>
-      <w:r>
-        <w:fldChar w:fldCharType="begin"/>
-      </w:r>
-      <w:r>
-        <w:instrText xml:space="preserve"> REF ZEqnNum152727 \* Charformat \! \* MERGEFORMAT </w:instrText>
-      </w:r>
-      <w:r>
-        <w:fldChar w:fldCharType="separate"/>
-      </w:r>
-      <w:r>
-        <w:instrText>(2.11)</w:instrText>
-      </w:r>
-      <w:r>
-        <w:fldChar w:fldCharType="end"/>
-      </w:r>
+      <w:fldSimple w:instr=" REF ZEqnNum152727 \* Charformat \! \* MERGEFORMAT ">
+        <w:r>
+          <w:instrText>(2.11)</w:instrText>
+        </w:r>
+      </w:fldSimple>
       <w:r>
         <w:fldChar w:fldCharType="end"/>
       </w:r>
@@ -14226,6 +14196,7 @@
                 <w:lang w:val="en-US"/>
               </w:rPr>
             </w:pPr>
+            <w:proofErr w:type="spellStart"/>
             <w:r>
               <w:rPr>
                 <w:rFonts w:ascii="Times New Roman" w:eastAsia="Times New Roman" w:hAnsi="Times New Roman" w:cs="Times New Roman"/>
@@ -14238,6 +14209,7 @@
               </w:rPr>
               <w:t>Degraus</w:t>
             </w:r>
+            <w:proofErr w:type="spellEnd"/>
           </w:p>
         </w:tc>
         <w:tc>
@@ -18599,11 +18571,16 @@
         <w:t>3</w:t>
       </w:r>
       <w:r>
-        <w:t>. Com isso também encontr</w:t>
+        <w:t xml:space="preserve">. Com isso também </w:t>
+      </w:r>
+      <w:proofErr w:type="gramStart"/>
+      <w:r>
+        <w:t>encontr</w:t>
       </w:r>
       <w:r>
         <w:t>a-se</w:t>
       </w:r>
+      <w:proofErr w:type="gramEnd"/>
       <w:r>
         <w:t xml:space="preserve"> o valor de </w:t>
       </w:r>
@@ -18650,21 +18627,11 @@
       <w:r>
         <w:instrText xml:space="preserve"> GOTOBUTTON ZEqnNum164302  \* MERGEFORMAT </w:instrText>
       </w:r>
-      <w:r>
-        <w:fldChar w:fldCharType="begin"/>
-      </w:r>
-      <w:r>
-        <w:instrText xml:space="preserve"> REF ZEqnNum164302 \* Charformat \! \* MERGEFORMAT </w:instrText>
-      </w:r>
-      <w:r>
-        <w:fldChar w:fldCharType="separate"/>
-      </w:r>
-      <w:r>
-        <w:instrText>(2.12)</w:instrText>
-      </w:r>
-      <w:r>
-        <w:fldChar w:fldCharType="end"/>
-      </w:r>
+      <w:fldSimple w:instr=" REF ZEqnNum164302 \* Charformat \! \* MERGEFORMAT ">
+        <w:r>
+          <w:instrText>(2.12)</w:instrText>
+        </w:r>
+      </w:fldSimple>
       <w:r>
         <w:fldChar w:fldCharType="end"/>
       </w:r>
@@ -19132,21 +19099,11 @@
       <w:r>
         <w:instrText xml:space="preserve"> GOTOBUTTON ZEqnNum859509  \* MERGEFORMAT </w:instrText>
       </w:r>
-      <w:r>
-        <w:fldChar w:fldCharType="begin"/>
-      </w:r>
-      <w:r>
-        <w:instrText xml:space="preserve"> REF ZEqnNum859509 \* Charformat \! \* MERGEFORMAT </w:instrText>
-      </w:r>
-      <w:r>
-        <w:fldChar w:fldCharType="separate"/>
-      </w:r>
-      <w:r>
-        <w:instrText>(2.13)</w:instrText>
-      </w:r>
-      <w:r>
-        <w:fldChar w:fldCharType="end"/>
-      </w:r>
+      <w:fldSimple w:instr=" REF ZEqnNum859509 \* Charformat \! \* MERGEFORMAT ">
+        <w:r>
+          <w:instrText>(2.13)</w:instrText>
+        </w:r>
+      </w:fldSimple>
       <w:r>
         <w:fldChar w:fldCharType="end"/>
       </w:r>
@@ -19785,21 +19742,11 @@
       <w:r>
         <w:instrText xml:space="preserve"> GOTOBUTTON ZEqnNum859509  \* MERGEFORMAT </w:instrText>
       </w:r>
-      <w:r>
-        <w:fldChar w:fldCharType="begin"/>
-      </w:r>
-      <w:r>
-        <w:instrText xml:space="preserve"> REF ZEqnNum859509 \* Charformat \! \* MERGEFORMAT </w:instrText>
-      </w:r>
-      <w:r>
-        <w:fldChar w:fldCharType="separate"/>
-      </w:r>
-      <w:r>
-        <w:instrText>(2.13)</w:instrText>
-      </w:r>
-      <w:r>
-        <w:fldChar w:fldCharType="end"/>
-      </w:r>
+      <w:fldSimple w:instr=" REF ZEqnNum859509 \* Charformat \! \* MERGEFORMAT ">
+        <w:r>
+          <w:instrText>(2.13)</w:instrText>
+        </w:r>
+      </w:fldSimple>
       <w:r>
         <w:fldChar w:fldCharType="end"/>
       </w:r>
@@ -19953,78 +19900,48 @@
       <w:r>
         <w:instrText xml:space="preserve"> GOTOBUTTON ZEqnNum859509  \* MERGEFORMAT </w:instrText>
       </w:r>
+      <w:fldSimple w:instr=" REF ZEqnNum859509 \* Charformat \! \* MERGEFORMAT ">
+        <w:r>
+          <w:instrText>(2.13)</w:instrText>
+        </w:r>
+      </w:fldSimple>
+      <w:r>
+        <w:fldChar w:fldCharType="end"/>
+      </w:r>
+      <w:r>
+        <w:t xml:space="preserve"> em</w:t>
+      </w:r>
+      <w:r>
+        <w:t xml:space="preserve"> </w:t>
+      </w:r>
       <w:r>
         <w:fldChar w:fldCharType="begin"/>
       </w:r>
       <w:r>
-        <w:instrText xml:space="preserve"> REF ZEqnNum859509 \* Charformat \! \* MERGEFORMAT </w:instrText>
-      </w:r>
-      <w:r>
-        <w:fldChar w:fldCharType="separate"/>
-      </w:r>
-      <w:r>
-        <w:instrText>(2.13)</w:instrText>
-      </w:r>
+        <w:instrText xml:space="preserve"> GOTOBUTTON ZEqnNum300493  \* MERGEFORMAT </w:instrText>
+      </w:r>
+      <w:fldSimple w:instr=" REF ZEqnNum300493 \* Charformat \! \* MERGEFORMAT ">
+        <w:r>
+          <w:instrText>(2.14)</w:instrText>
+        </w:r>
+      </w:fldSimple>
       <w:r>
         <w:fldChar w:fldCharType="end"/>
       </w:r>
       <w:r>
-        <w:fldChar w:fldCharType="end"/>
-      </w:r>
-      <w:r>
-        <w:t xml:space="preserve"> em</w:t>
-      </w:r>
-      <w:r>
-        <w:t xml:space="preserve"> </w:t>
+        <w:t xml:space="preserve"> a fim de minimizar os cálculos, durante a implementação do algoritmo. Substituindo e rearranjando a equação, chegamos na equação </w:t>
       </w:r>
       <w:r>
         <w:fldChar w:fldCharType="begin"/>
       </w:r>
       <w:r>
-        <w:instrText xml:space="preserve"> GOTOBUTTON ZEqnNum300493  \* MERGEFORMAT </w:instrText>
-      </w:r>
-      <w:r>
-        <w:fldChar w:fldCharType="begin"/>
-      </w:r>
-      <w:r>
-        <w:instrText xml:space="preserve"> REF ZEqnNum300493 \* Charformat \! \* MERGEFORMAT </w:instrText>
-      </w:r>
-      <w:r>
-        <w:fldChar w:fldCharType="separate"/>
-      </w:r>
-      <w:r>
-        <w:instrText>(2.14)</w:instrText>
-      </w:r>
-      <w:r>
-        <w:fldChar w:fldCharType="end"/>
-      </w:r>
-      <w:r>
-        <w:fldChar w:fldCharType="end"/>
-      </w:r>
-      <w:r>
-        <w:t xml:space="preserve"> a fim de minimizar os cálculos, durante a implementação do algoritmo. Substituindo e rearranjando a equação, chegamos na equação </w:t>
-      </w:r>
-      <w:r>
-        <w:fldChar w:fldCharType="begin"/>
-      </w:r>
-      <w:r>
         <w:instrText xml:space="preserve"> GOTOBUTTON ZEqnNum272545  \* MERGEFORMAT </w:instrText>
       </w:r>
-      <w:r>
-        <w:fldChar w:fldCharType="begin"/>
-      </w:r>
-      <w:r>
-        <w:instrText xml:space="preserve"> REF ZEqnNum272545 \* Charformat \! \* MERGEFORMAT </w:instrText>
-      </w:r>
-      <w:r>
-        <w:fldChar w:fldCharType="separate"/>
-      </w:r>
-      <w:r>
-        <w:instrText>(2.15)</w:instrText>
-      </w:r>
-      <w:r>
-        <w:fldChar w:fldCharType="end"/>
-      </w:r>
+      <w:fldSimple w:instr=" REF ZEqnNum272545 \* Charformat \! \* MERGEFORMAT ">
+        <w:r>
+          <w:instrText>(2.15)</w:instrText>
+        </w:r>
+      </w:fldSimple>
       <w:r>
         <w:fldChar w:fldCharType="end"/>
       </w:r>
@@ -20386,21 +20303,11 @@
       <w:r>
         <w:instrText xml:space="preserve"> GOTOBUTTON ZEqnNum480287  \* MERGEFORMAT </w:instrText>
       </w:r>
-      <w:r>
-        <w:fldChar w:fldCharType="begin"/>
-      </w:r>
-      <w:r>
-        <w:instrText xml:space="preserve"> REF ZEqnNum480287 \* Charformat \! \* MERGEFORMAT </w:instrText>
-      </w:r>
-      <w:r>
-        <w:fldChar w:fldCharType="separate"/>
-      </w:r>
-      <w:r>
-        <w:instrText>(2.16)</w:instrText>
-      </w:r>
-      <w:r>
-        <w:fldChar w:fldCharType="end"/>
-      </w:r>
+      <w:fldSimple w:instr=" REF ZEqnNum480287 \* Charformat \! \* MERGEFORMAT ">
+        <w:r>
+          <w:instrText>(2.16)</w:instrText>
+        </w:r>
+      </w:fldSimple>
       <w:r>
         <w:fldChar w:fldCharType="end"/>
       </w:r>
@@ -21262,8 +21169,22 @@
                 <w:szCs w:val="20"/>
                 <w:lang w:val="en-US"/>
               </w:rPr>
-              <w:t xml:space="preserve"> de degraus</w:t>
+              <w:t xml:space="preserve"> de </w:t>
             </w:r>
+            <w:proofErr w:type="spellStart"/>
+            <w:r>
+              <w:rPr>
+                <w:rFonts w:ascii="Times New Roman" w:eastAsia="Times New Roman" w:hAnsi="Times New Roman" w:cs="Times New Roman"/>
+                <w:b/>
+                <w:bCs/>
+                <w:color w:val="000000"/>
+                <w:sz w:val="20"/>
+                <w:szCs w:val="20"/>
+                <w:lang w:val="en-US"/>
+              </w:rPr>
+              <w:t>degraus</w:t>
+            </w:r>
+            <w:proofErr w:type="spellEnd"/>
           </w:p>
         </w:tc>
         <w:tc>
@@ -21294,6 +21215,7 @@
                 <w:lang w:val="en-US"/>
               </w:rPr>
             </w:pPr>
+            <w:proofErr w:type="spellStart"/>
             <w:r>
               <w:rPr>
                 <w:rFonts w:ascii="Times New Roman" w:eastAsia="Times New Roman" w:hAnsi="Times New Roman" w:cs="Times New Roman"/>
@@ -21304,8 +21226,35 @@
                 <w:szCs w:val="20"/>
                 <w:lang w:val="en-US"/>
               </w:rPr>
-              <w:t>Núcleo Quadrado</w:t>
+              <w:t>Núcleo</w:t>
             </w:r>
+            <w:proofErr w:type="spellEnd"/>
+            <w:r>
+              <w:rPr>
+                <w:rFonts w:ascii="Times New Roman" w:eastAsia="Times New Roman" w:hAnsi="Times New Roman" w:cs="Times New Roman"/>
+                <w:b/>
+                <w:bCs/>
+                <w:color w:val="000000"/>
+                <w:sz w:val="20"/>
+                <w:szCs w:val="20"/>
+                <w:lang w:val="en-US"/>
+              </w:rPr>
+              <w:t xml:space="preserve"> </w:t>
+            </w:r>
+            <w:proofErr w:type="spellStart"/>
+            <w:r>
+              <w:rPr>
+                <w:rFonts w:ascii="Times New Roman" w:eastAsia="Times New Roman" w:hAnsi="Times New Roman" w:cs="Times New Roman"/>
+                <w:b/>
+                <w:bCs/>
+                <w:color w:val="000000"/>
+                <w:sz w:val="20"/>
+                <w:szCs w:val="20"/>
+                <w:lang w:val="en-US"/>
+              </w:rPr>
+              <w:t>Quadrado</w:t>
+            </w:r>
+            <w:proofErr w:type="spellEnd"/>
           </w:p>
         </w:tc>
         <w:tc>
@@ -21336,6 +21285,7 @@
                 <w:lang w:val="en-US"/>
               </w:rPr>
             </w:pPr>
+            <w:proofErr w:type="spellStart"/>
             <w:r>
               <w:rPr>
                 <w:rFonts w:ascii="Times New Roman" w:eastAsia="Times New Roman" w:hAnsi="Times New Roman" w:cs="Times New Roman"/>
@@ -21346,8 +21296,35 @@
                 <w:szCs w:val="20"/>
                 <w:lang w:val="en-US"/>
               </w:rPr>
-              <w:t>Dois degraus</w:t>
+              <w:t>Dois</w:t>
             </w:r>
+            <w:proofErr w:type="spellEnd"/>
+            <w:r>
+              <w:rPr>
+                <w:rFonts w:ascii="Times New Roman" w:eastAsia="Times New Roman" w:hAnsi="Times New Roman" w:cs="Times New Roman"/>
+                <w:b/>
+                <w:bCs/>
+                <w:color w:val="000000"/>
+                <w:sz w:val="20"/>
+                <w:szCs w:val="20"/>
+                <w:lang w:val="en-US"/>
+              </w:rPr>
+              <w:t xml:space="preserve"> </w:t>
+            </w:r>
+            <w:proofErr w:type="spellStart"/>
+            <w:r>
+              <w:rPr>
+                <w:rFonts w:ascii="Times New Roman" w:eastAsia="Times New Roman" w:hAnsi="Times New Roman" w:cs="Times New Roman"/>
+                <w:b/>
+                <w:bCs/>
+                <w:color w:val="000000"/>
+                <w:sz w:val="20"/>
+                <w:szCs w:val="20"/>
+                <w:lang w:val="en-US"/>
+              </w:rPr>
+              <w:t>degraus</w:t>
+            </w:r>
+            <w:proofErr w:type="spellEnd"/>
           </w:p>
         </w:tc>
         <w:tc>
@@ -21378,6 +21355,7 @@
                 <w:lang w:val="en-US"/>
               </w:rPr>
             </w:pPr>
+            <w:proofErr w:type="spellStart"/>
             <w:r>
               <w:rPr>
                 <w:rFonts w:ascii="Times New Roman" w:eastAsia="Times New Roman" w:hAnsi="Times New Roman" w:cs="Times New Roman"/>
@@ -21388,8 +21366,35 @@
                 <w:szCs w:val="20"/>
                 <w:lang w:val="en-US"/>
               </w:rPr>
-              <w:t>Três degraus</w:t>
+              <w:t>Três</w:t>
             </w:r>
+            <w:proofErr w:type="spellEnd"/>
+            <w:r>
+              <w:rPr>
+                <w:rFonts w:ascii="Times New Roman" w:eastAsia="Times New Roman" w:hAnsi="Times New Roman" w:cs="Times New Roman"/>
+                <w:b/>
+                <w:bCs/>
+                <w:color w:val="000000"/>
+                <w:sz w:val="20"/>
+                <w:szCs w:val="20"/>
+                <w:lang w:val="en-US"/>
+              </w:rPr>
+              <w:t xml:space="preserve"> </w:t>
+            </w:r>
+            <w:proofErr w:type="spellStart"/>
+            <w:r>
+              <w:rPr>
+                <w:rFonts w:ascii="Times New Roman" w:eastAsia="Times New Roman" w:hAnsi="Times New Roman" w:cs="Times New Roman"/>
+                <w:b/>
+                <w:bCs/>
+                <w:color w:val="000000"/>
+                <w:sz w:val="20"/>
+                <w:szCs w:val="20"/>
+                <w:lang w:val="en-US"/>
+              </w:rPr>
+              <w:t>degraus</w:t>
+            </w:r>
+            <w:proofErr w:type="spellEnd"/>
           </w:p>
         </w:tc>
         <w:tc>
@@ -21430,8 +21435,22 @@
                 <w:szCs w:val="20"/>
                 <w:lang w:val="en-US"/>
               </w:rPr>
-              <w:t>Quatro degraus</w:t>
+              <w:t xml:space="preserve">Quatro </w:t>
             </w:r>
+            <w:proofErr w:type="spellStart"/>
+            <w:r>
+              <w:rPr>
+                <w:rFonts w:ascii="Times New Roman" w:eastAsia="Times New Roman" w:hAnsi="Times New Roman" w:cs="Times New Roman"/>
+                <w:b/>
+                <w:bCs/>
+                <w:color w:val="000000"/>
+                <w:sz w:val="20"/>
+                <w:szCs w:val="20"/>
+                <w:lang w:val="en-US"/>
+              </w:rPr>
+              <w:t>degraus</w:t>
+            </w:r>
+            <w:proofErr w:type="spellEnd"/>
           </w:p>
         </w:tc>
         <w:tc>
@@ -21472,8 +21491,22 @@
                 <w:szCs w:val="20"/>
                 <w:lang w:val="en-US"/>
               </w:rPr>
-              <w:t>Cinco degraus</w:t>
+              <w:t xml:space="preserve">Cinco </w:t>
             </w:r>
+            <w:proofErr w:type="spellStart"/>
+            <w:r>
+              <w:rPr>
+                <w:rFonts w:ascii="Times New Roman" w:eastAsia="Times New Roman" w:hAnsi="Times New Roman" w:cs="Times New Roman"/>
+                <w:b/>
+                <w:bCs/>
+                <w:color w:val="000000"/>
+                <w:sz w:val="20"/>
+                <w:szCs w:val="20"/>
+                <w:lang w:val="en-US"/>
+              </w:rPr>
+              <w:t>degraus</w:t>
+            </w:r>
+            <w:proofErr w:type="spellEnd"/>
           </w:p>
         </w:tc>
       </w:tr>
@@ -22106,21 +22139,11 @@
       <w:r>
         <w:instrText xml:space="preserve"> GOTOBUTTON ZEqnNum208112  \* MERGEFORMAT </w:instrText>
       </w:r>
-      <w:r>
-        <w:fldChar w:fldCharType="begin"/>
-      </w:r>
-      <w:r>
-        <w:instrText xml:space="preserve"> REF ZEqnNum208112 \* Charformat \! \* MERGEFORMAT </w:instrText>
-      </w:r>
-      <w:r>
-        <w:fldChar w:fldCharType="separate"/>
-      </w:r>
-      <w:r>
-        <w:instrText>(2.19)</w:instrText>
-      </w:r>
-      <w:r>
-        <w:fldChar w:fldCharType="end"/>
-      </w:r>
+      <w:fldSimple w:instr=" REF ZEqnNum208112 \* Charformat \! \* MERGEFORMAT ">
+        <w:r>
+          <w:instrText>(2.19)</w:instrText>
+        </w:r>
+      </w:fldSimple>
       <w:r>
         <w:fldChar w:fldCharType="end"/>
       </w:r>
@@ -22232,21 +22255,11 @@
       <w:r>
         <w:instrText xml:space="preserve"> GOTOBUTTON ZEqnNum851044  \* MERGEFORMAT </w:instrText>
       </w:r>
-      <w:r>
-        <w:fldChar w:fldCharType="begin"/>
-      </w:r>
-      <w:r>
-        <w:instrText xml:space="preserve"> REF ZEqnNum851044 \* Charformat \! \* MERGEFORMAT </w:instrText>
-      </w:r>
-      <w:r>
-        <w:fldChar w:fldCharType="separate"/>
-      </w:r>
-      <w:r>
-        <w:instrText>(2.20)</w:instrText>
-      </w:r>
-      <w:r>
-        <w:fldChar w:fldCharType="end"/>
-      </w:r>
+      <w:fldSimple w:instr=" REF ZEqnNum851044 \* Charformat \! \* MERGEFORMAT ">
+        <w:r>
+          <w:instrText>(2.20)</w:instrText>
+        </w:r>
+      </w:fldSimple>
       <w:r>
         <w:fldChar w:fldCharType="end"/>
       </w:r>
@@ -23170,8 +23183,13 @@
       <w:r>
         <w:t xml:space="preserve"> </w:t>
       </w:r>
-      <w:r>
-        <w:t>é o diâmetro interno do enrolamento de baixa tensão [</w:t>
+      <w:proofErr w:type="spellStart"/>
+      <w:r>
+        <w:t>é</w:t>
+      </w:r>
+      <w:proofErr w:type="spellEnd"/>
+      <w:r>
+        <w:t xml:space="preserve"> o diâmetro interno do enrolamento de baixa tensão [</w:t>
       </w:r>
       <w:r>
         <w:rPr>
@@ -23487,48 +23505,28 @@
       <w:r>
         <w:instrText xml:space="preserve"> GOTOBUTTON ZEqnNum335275  \* MERGEFORMAT </w:instrText>
       </w:r>
+      <w:fldSimple w:instr=" REF ZEqnNum335275 \* Charformat \! \* MERGEFORMAT ">
+        <w:r>
+          <w:instrText>(2.6)</w:instrText>
+        </w:r>
+      </w:fldSimple>
+      <w:r>
+        <w:fldChar w:fldCharType="end"/>
+      </w:r>
+      <w:r>
+        <w:t xml:space="preserve"> para transformadores trifásicos, obtém-se a equação </w:t>
+      </w:r>
       <w:r>
         <w:fldChar w:fldCharType="begin"/>
       </w:r>
       <w:r>
-        <w:instrText xml:space="preserve"> REF ZEqnNum335275 \* Charformat \! \* MERGEFORMAT </w:instrText>
-      </w:r>
-      <w:r>
-        <w:fldChar w:fldCharType="separate"/>
-      </w:r>
-      <w:r>
-        <w:instrText>(2.6)</w:instrText>
-      </w:r>
-      <w:r>
-        <w:fldChar w:fldCharType="end"/>
-      </w:r>
-      <w:r>
-        <w:fldChar w:fldCharType="end"/>
-      </w:r>
-      <w:r>
-        <w:t xml:space="preserve"> para transformadores trifásicos, obtém-se a equação </w:t>
-      </w:r>
-      <w:r>
-        <w:fldChar w:fldCharType="begin"/>
-      </w:r>
-      <w:r>
         <w:instrText xml:space="preserve"> GOTOBUTTON ZEqnNum611396  \* MERGEFORMAT </w:instrText>
       </w:r>
-      <w:r>
-        <w:fldChar w:fldCharType="begin"/>
-      </w:r>
-      <w:r>
-        <w:instrText xml:space="preserve"> REF ZEqnNum611396 \* Charformat \! \* MERGEFORMAT </w:instrText>
-      </w:r>
-      <w:r>
-        <w:fldChar w:fldCharType="separate"/>
-      </w:r>
-      <w:r>
-        <w:instrText>(2.21)</w:instrText>
-      </w:r>
-      <w:r>
-        <w:fldChar w:fldCharType="end"/>
-      </w:r>
+      <w:fldSimple w:instr=" REF ZEqnNum611396 \* Charformat \! \* MERGEFORMAT ">
+        <w:r>
+          <w:instrText>(2.21)</w:instrText>
+        </w:r>
+      </w:fldSimple>
       <w:r>
         <w:fldChar w:fldCharType="end"/>
       </w:r>
@@ -24231,21 +24229,11 @@
       <w:r>
         <w:instrText xml:space="preserve"> GOTOBUTTON ZEqnNum299597  \* MERGEFORMAT </w:instrText>
       </w:r>
-      <w:r>
-        <w:fldChar w:fldCharType="begin"/>
-      </w:r>
-      <w:r>
-        <w:instrText xml:space="preserve"> REF ZEqnNum299597 \* Charformat \! \* MERGEFORMAT </w:instrText>
-      </w:r>
-      <w:r>
-        <w:fldChar w:fldCharType="separate"/>
-      </w:r>
-      <w:r>
-        <w:instrText>(2.22)</w:instrText>
-      </w:r>
-      <w:r>
-        <w:fldChar w:fldCharType="end"/>
-      </w:r>
+      <w:fldSimple w:instr=" REF ZEqnNum299597 \* Charformat \! \* MERGEFORMAT ">
+        <w:r>
+          <w:instrText>(2.22)</w:instrText>
+        </w:r>
+      </w:fldSimple>
       <w:r>
         <w:fldChar w:fldCharType="end"/>
       </w:r>
@@ -24275,21 +24263,11 @@
       <w:r>
         <w:instrText xml:space="preserve"> GOTOBUTTON ZEqnNum121382  \* MERGEFORMAT </w:instrText>
       </w:r>
-      <w:r>
-        <w:fldChar w:fldCharType="begin"/>
-      </w:r>
-      <w:r>
-        <w:instrText xml:space="preserve"> REF ZEqnNum121382 \* Charformat \! \* MERGEFORMAT </w:instrText>
-      </w:r>
-      <w:r>
-        <w:fldChar w:fldCharType="separate"/>
-      </w:r>
-      <w:r>
-        <w:instrText>(2.23)</w:instrText>
-      </w:r>
-      <w:r>
-        <w:fldChar w:fldCharType="end"/>
-      </w:r>
+      <w:fldSimple w:instr=" REF ZEqnNum121382 \* Charformat \! \* MERGEFORMAT ">
+        <w:r>
+          <w:instrText>(2.23)</w:instrText>
+        </w:r>
+      </w:fldSimple>
       <w:r>
         <w:fldChar w:fldCharType="end"/>
       </w:r>
@@ -24631,21 +24609,11 @@
       <w:r>
         <w:instrText xml:space="preserve"> GOTOBUTTON ZEqnNum636102  \* MERGEFORMAT </w:instrText>
       </w:r>
-      <w:r>
-        <w:fldChar w:fldCharType="begin"/>
-      </w:r>
-      <w:r>
-        <w:instrText xml:space="preserve"> REF ZEqnNum636102 \* Charformat \! \* MERGEFORMAT </w:instrText>
-      </w:r>
-      <w:r>
-        <w:fldChar w:fldCharType="separate"/>
-      </w:r>
-      <w:r>
-        <w:instrText>(2.24)</w:instrText>
-      </w:r>
-      <w:r>
-        <w:fldChar w:fldCharType="end"/>
-      </w:r>
+      <w:fldSimple w:instr=" REF ZEqnNum636102 \* Charformat \! \* MERGEFORMAT ">
+        <w:r>
+          <w:instrText>(2.24)</w:instrText>
+        </w:r>
+      </w:fldSimple>
       <w:r>
         <w:fldChar w:fldCharType="end"/>
       </w:r>
@@ -25057,21 +25025,11 @@
       <w:r>
         <w:instrText xml:space="preserve"> GOTOBUTTON ZEqnNum650201  \* MERGEFORMAT </w:instrText>
       </w:r>
-      <w:r>
-        <w:fldChar w:fldCharType="begin"/>
-      </w:r>
-      <w:r>
-        <w:instrText xml:space="preserve"> REF ZEqnNum650201 \* Charformat \! \* MERGEFORMAT </w:instrText>
-      </w:r>
-      <w:r>
-        <w:fldChar w:fldCharType="separate"/>
-      </w:r>
-      <w:r>
-        <w:instrText>(2.25)</w:instrText>
-      </w:r>
-      <w:r>
-        <w:fldChar w:fldCharType="end"/>
-      </w:r>
+      <w:fldSimple w:instr=" REF ZEqnNum650201 \* Charformat \! \* MERGEFORMAT ">
+        <w:r>
+          <w:instrText>(2.25)</w:instrText>
+        </w:r>
+      </w:fldSimple>
       <w:r>
         <w:fldChar w:fldCharType="end"/>
       </w:r>
@@ -25098,21 +25056,11 @@
       <w:r>
         <w:instrText xml:space="preserve"> GOTOBUTTON ZEqnNum324620  \* MERGEFORMAT </w:instrText>
       </w:r>
-      <w:r>
-        <w:fldChar w:fldCharType="begin"/>
-      </w:r>
-      <w:r>
-        <w:instrText xml:space="preserve"> REF ZEqnNum324620 \* Charformat \! \* MERGEFORMAT </w:instrText>
-      </w:r>
-      <w:r>
-        <w:fldChar w:fldCharType="separate"/>
-      </w:r>
-      <w:r>
-        <w:instrText>(2.26)</w:instrText>
-      </w:r>
-      <w:r>
-        <w:fldChar w:fldCharType="end"/>
-      </w:r>
+      <w:fldSimple w:instr=" REF ZEqnNum324620 \* Charformat \! \* MERGEFORMAT ">
+        <w:r>
+          <w:instrText>(2.26)</w:instrText>
+        </w:r>
+      </w:fldSimple>
       <w:r>
         <w:fldChar w:fldCharType="end"/>
       </w:r>
@@ -25702,21 +25650,11 @@
       <w:r>
         <w:instrText xml:space="preserve"> GOTOBUTTON ZEqnNum197706  \* MERGEFORMAT </w:instrText>
       </w:r>
-      <w:r>
-        <w:fldChar w:fldCharType="begin"/>
-      </w:r>
-      <w:r>
-        <w:instrText xml:space="preserve"> REF ZEqnNum197706 \* Charformat \! \* MERGEFORMAT </w:instrText>
-      </w:r>
-      <w:r>
-        <w:fldChar w:fldCharType="separate"/>
-      </w:r>
-      <w:r>
-        <w:instrText>(2.4)</w:instrText>
-      </w:r>
-      <w:r>
-        <w:fldChar w:fldCharType="end"/>
-      </w:r>
+      <w:fldSimple w:instr=" REF ZEqnNum197706 \* Charformat \! \* MERGEFORMAT ">
+        <w:r>
+          <w:instrText>(2.4)</w:instrText>
+        </w:r>
+      </w:fldSimple>
       <w:r>
         <w:fldChar w:fldCharType="end"/>
       </w:r>
@@ -25809,21 +25747,11 @@
       <w:r>
         <w:instrText xml:space="preserve"> GOTOBUTTON ZEqnNum492730  \* MERGEFORMAT </w:instrText>
       </w:r>
-      <w:r>
-        <w:fldChar w:fldCharType="begin"/>
-      </w:r>
-      <w:r>
-        <w:instrText xml:space="preserve"> REF ZEqnNum492730 \* Charformat \! \* MERGEFORMAT </w:instrText>
-      </w:r>
-      <w:r>
-        <w:fldChar w:fldCharType="separate"/>
-      </w:r>
-      <w:r>
-        <w:instrText>(2.27)</w:instrText>
-      </w:r>
-      <w:r>
-        <w:fldChar w:fldCharType="end"/>
-      </w:r>
+      <w:fldSimple w:instr=" REF ZEqnNum492730 \* Charformat \! \* MERGEFORMAT ">
+        <w:r>
+          <w:instrText>(2.27)</w:instrText>
+        </w:r>
+      </w:fldSimple>
       <w:r>
         <w:fldChar w:fldCharType="end"/>
       </w:r>
@@ -25867,8 +25795,13 @@
       <w:r>
         <w:t xml:space="preserve"> </w:t>
       </w:r>
-      <w:r>
-        <w:t>é FEM induzia no</w:t>
+      <w:proofErr w:type="spellStart"/>
+      <w:r>
+        <w:t>é</w:t>
+      </w:r>
+      <w:proofErr w:type="spellEnd"/>
+      <w:r>
+        <w:t xml:space="preserve"> FEM induzia no</w:t>
       </w:r>
       <w:r>
         <w:t xml:space="preserve"> lado de alta tensão</w:t>
@@ -26157,84 +26090,51 @@
       <w:r>
         <w:instrText xml:space="preserve"> GOTOBUTTON ZEqnNum197706  \* MERGEFORMAT </w:instrText>
       </w:r>
+      <w:fldSimple w:instr=" REF ZEqnNum197706 \* Charformat \! \* MERGEFORMAT ">
+        <w:r>
+          <w:instrText>(2.4)</w:instrText>
+        </w:r>
+      </w:fldSimple>
+      <w:r>
+        <w:fldChar w:fldCharType="end"/>
+      </w:r>
+      <w:r>
+        <w:t xml:space="preserve">, assim obtendo a equação </w:t>
+      </w:r>
       <w:r>
         <w:fldChar w:fldCharType="begin"/>
       </w:r>
       <w:r>
-        <w:instrText xml:space="preserve"> REF ZEqnNum197706 \* Charformat \! \* MERGEFORMAT </w:instrText>
-      </w:r>
-      <w:r>
-        <w:fldChar w:fldCharType="separate"/>
-      </w:r>
-      <w:r>
-        <w:instrText>(2.4)</w:instrText>
-      </w:r>
+        <w:instrText xml:space="preserve"> GOTOBUTTON ZEqnNum516772  \* MERGEFORMAT </w:instrText>
+      </w:r>
+      <w:fldSimple w:instr=" REF ZEqnNum516772 \* Charformat \! \* MERGEFORMAT ">
+        <w:r>
+          <w:instrText>(2.28)</w:instrText>
+        </w:r>
+      </w:fldSimple>
       <w:r>
         <w:fldChar w:fldCharType="end"/>
       </w:r>
       <w:r>
-        <w:fldChar w:fldCharType="end"/>
-      </w:r>
-      <w:r>
-        <w:t xml:space="preserve">, assim obtendo a equação </w:t>
+        <w:t xml:space="preserve">. Por outro lado, ao aplicar o mesmo procedimento aos terminais </w:t>
+      </w:r>
+      <w:r>
+        <w:t>no lado de alta</w:t>
+      </w:r>
+      <w:r>
+        <w:t xml:space="preserve">, obtém-se a equação </w:t>
       </w:r>
       <w:r>
         <w:fldChar w:fldCharType="begin"/>
       </w:r>
       <w:r>
-        <w:instrText xml:space="preserve"> GOTOBUTTON ZEqnNum516772  \* MERGEFORMAT </w:instrText>
-      </w:r>
-      <w:r>
-        <w:fldChar w:fldCharType="begin"/>
-      </w:r>
-      <w:r>
-        <w:instrText xml:space="preserve"> REF ZEqnNum516772 \* Charformat \! \* MERGEFORMAT </w:instrText>
-      </w:r>
-      <w:r>
-        <w:fldChar w:fldCharType="separate"/>
-      </w:r>
-      <w:r>
-        <w:instrText>(2.28)</w:instrText>
-      </w:r>
-      <w:r>
-        <w:fldChar w:fldCharType="end"/>
-      </w:r>
-      <w:r>
-        <w:fldChar w:fldCharType="end"/>
-      </w:r>
-      <w:r>
-        <w:t xml:space="preserve">. Por outro lado, ao aplicar o mesmo procedimento aos terminais </w:t>
-      </w:r>
-      <w:r>
-        <w:t>no lado de alta</w:t>
-      </w:r>
-      <w:r>
-        <w:t xml:space="preserve">, obtém-se a equação </w:t>
-      </w:r>
-      <w:r>
-        <w:fldChar w:fldCharType="begin"/>
-      </w:r>
-      <w:r>
         <w:instrText xml:space="preserve"> GOTOBUTTON ZEqnNum942464  \* MERGEFORMAT </w:instrText>
       </w:r>
-      <w:r>
-        <w:fldChar w:fldCharType="begin"/>
-      </w:r>
-      <w:r>
-        <w:instrText xml:space="preserve"> REF ZEqnNum942464 \*</w:instrText>
-      </w:r>
-      <w:r>
-        <w:instrText xml:space="preserve"> Charformat \! \* MERGEFORMAT </w:instrText>
-      </w:r>
-      <w:r>
-        <w:fldChar w:fldCharType="separate"/>
-      </w:r>
-      <w:r>
-        <w:instrText>(2.29)</w:instrText>
-      </w:r>
-      <w:r>
-        <w:fldChar w:fldCharType="end"/>
-      </w:r>
+      <w:fldSimple w:instr=" REF ZEqnNum942464 \* Charformat \! \* MERGEFORMAT ">
+        <w:r>
+          <w:instrText>(2.29)</w:instrText>
+        </w:r>
+      </w:fldSimple>
       <w:r>
         <w:fldChar w:fldCharType="end"/>
       </w:r>
@@ -26716,81 +26616,45 @@
       <w:r>
         <w:instrText xml:space="preserve"> GOTOBUTTON ZEqnNum516772  \* MERGEFORMAT </w:instrText>
       </w:r>
+      <w:fldSimple w:instr=" REF ZEqnNum516772 \* Charformat \! \* MERGEFORMAT ">
+        <w:r>
+          <w:instrText>(2.28)</w:instrText>
+        </w:r>
+      </w:fldSimple>
+      <w:r>
+        <w:fldChar w:fldCharType="end"/>
+      </w:r>
+      <w:r>
+        <w:t xml:space="preserve"> pela equação </w:t>
+      </w:r>
       <w:r>
         <w:fldChar w:fldCharType="begin"/>
       </w:r>
       <w:r>
-        <w:instrText xml:space="preserve"> REF ZE</w:instrText>
-      </w:r>
-      <w:r>
-        <w:instrText xml:space="preserve">qnNum516772 \* Charformat \! \* MERGEFORMAT </w:instrText>
-      </w:r>
-      <w:r>
-        <w:fldChar w:fldCharType="separate"/>
-      </w:r>
-      <w:r>
-        <w:instrText>(2.28)</w:instrText>
-      </w:r>
+        <w:instrText xml:space="preserve"> GOTOBUTTON ZEqnNum942464  \* MERGEFORMAT </w:instrText>
+      </w:r>
+      <w:fldSimple w:instr=" REF ZEqnNum942464 \* Charformat \! \* MERGEFORMAT ">
+        <w:r>
+          <w:instrText>(2.29)</w:instrText>
+        </w:r>
+      </w:fldSimple>
       <w:r>
         <w:fldChar w:fldCharType="end"/>
       </w:r>
       <w:r>
-        <w:fldChar w:fldCharType="end"/>
-      </w:r>
-      <w:r>
-        <w:t xml:space="preserve"> pela equação </w:t>
+        <w:t xml:space="preserve">, obtém-se a equação </w:t>
       </w:r>
       <w:r>
         <w:fldChar w:fldCharType="begin"/>
       </w:r>
       <w:r>
-        <w:instrText xml:space="preserve"> GOTOBUTTON ZEqnNum942464  \* MERGEFORMAT </w:instrText>
-      </w:r>
-      <w:r>
-        <w:fldChar w:fldCharType="begin"/>
-      </w:r>
-      <w:r>
-        <w:instrText xml:space="preserve"> REF ZEqnNum942464 \* Charformat \! \* MERGEFORMAT </w:instrText>
-      </w:r>
-      <w:r>
-        <w:fldChar w:fldCharType="separate"/>
-      </w:r>
-      <w:r>
-        <w:instrText>(2.29)</w:instrText>
-      </w:r>
-      <w:r>
-        <w:fldChar w:fldCharType="end"/>
-      </w:r>
-      <w:r>
-        <w:fldChar w:fldCharType="end"/>
-      </w:r>
-      <w:r>
-        <w:t xml:space="preserve">, obtém-se a equação </w:t>
-      </w:r>
-      <w:r>
-        <w:fldChar w:fldCharType="begin"/>
-      </w:r>
-      <w:r>
         <w:instrText xml:space="preserve"> GOTOBUTTON ZEqnNum134217  \* MERGEFORMAT </w:instrText>
       </w:r>
-      <w:r>
-        <w:fldChar w:fldCharType="begin"/>
-      </w:r>
-      <w:r>
-        <w:instrText xml:space="preserve"> REF ZEqnNum134217 \</w:instrText>
-      </w:r>
-      <w:r>
-        <w:instrText xml:space="preserve">* Charformat \! \* MERGEFORMAT </w:instrText>
-      </w:r>
-      <w:r>
-        <w:fldChar w:fldCharType="separate"/>
-      </w:r>
-      <w:r>
-        <w:instrText>(2.30)</w:instrText>
-      </w:r>
-      <w:r>
-        <w:fldChar w:fldCharType="end"/>
-      </w:r>
+      <w:fldSimple w:instr=" REF ZEqnNum134217 \* Charformat \! \* MERGEFORMAT ">
+        <w:r>
+          <w:instrText>(2.30)</w:instrText>
+        </w:r>
+      </w:fldSimple>
       <w:r>
         <w:fldChar w:fldCharType="end"/>
       </w:r>
@@ -27090,57 +26954,34 @@
       <w:r>
         <w:instrText xml:space="preserve"> GOTOBUTTON ZEqnNum516772  \* MERGEFORMAT </w:instrText>
       </w:r>
+      <w:fldSimple w:instr=" REF ZEqnNum516772 \* Charformat \! \* MERGEFORMAT ">
+        <w:r>
+          <w:instrText>(2.28)</w:instrText>
+        </w:r>
+      </w:fldSimple>
+      <w:r>
+        <w:fldChar w:fldCharType="end"/>
+      </w:r>
+      <w:r>
+        <w:t xml:space="preserve">. Sendo assim o fluxo no núcleo não se altera com a presença de uma carga </w:t>
+      </w:r>
+      <w:r>
+        <w:t>conectada nos terminais da alta tensão</w:t>
+      </w:r>
+      <w:r>
+        <w:t xml:space="preserve">. Além disso, a FEM líquida que atua no núcleo deve permanecer desprezível. Sendo assim, a equação </w:t>
+      </w:r>
       <w:r>
         <w:fldChar w:fldCharType="begin"/>
       </w:r>
       <w:r>
-        <w:instrText xml:space="preserve"> REF ZEq</w:instrText>
-      </w:r>
-      <w:r>
-        <w:instrText xml:space="preserve">nNum516772 \* Charformat \! \* MERGEFORMAT </w:instrText>
-      </w:r>
-      <w:r>
-        <w:fldChar w:fldCharType="separate"/>
-      </w:r>
-      <w:r>
-        <w:instrText>(2.28)</w:instrText>
-      </w:r>
-      <w:r>
-        <w:fldChar w:fldCharType="end"/>
-      </w:r>
-      <w:r>
-        <w:fldChar w:fldCharType="end"/>
-      </w:r>
-      <w:r>
-        <w:t xml:space="preserve">. Sendo assim o fluxo no núcleo não se altera com a presença de uma carga </w:t>
-      </w:r>
-      <w:r>
-        <w:t>conectada nos terminais da alta tensão</w:t>
-      </w:r>
-      <w:r>
-        <w:t xml:space="preserve">. Além disso, a FEM líquida que atua no núcleo deve permanecer desprezível. Sendo assim, a equação </w:t>
-      </w:r>
-      <w:r>
-        <w:fldChar w:fldCharType="begin"/>
-      </w:r>
-      <w:r>
         <w:instrText xml:space="preserve"> GOTOBUTTON ZEqnNum413478  \* MERGEFORMAT </w:instrText>
       </w:r>
-      <w:r>
-        <w:fldChar w:fldCharType="begin"/>
-      </w:r>
-      <w:r>
-        <w:instrText xml:space="preserve"> REF ZEqnNum413478 \* Charformat \! \* MERGEFORMAT </w:instrText>
-      </w:r>
-      <w:r>
-        <w:fldChar w:fldCharType="separate"/>
-      </w:r>
-      <w:r>
-        <w:instrText>(2.31)</w:instrText>
-      </w:r>
-      <w:r>
-        <w:fldChar w:fldCharType="end"/>
-      </w:r>
+      <w:fldSimple w:instr=" REF ZEqnNum413478 \* Charformat \! \* MERGEFORMAT ">
+        <w:r>
+          <w:instrText>(2.31)</w:instrText>
+        </w:r>
+      </w:fldSimple>
       <w:r>
         <w:fldChar w:fldCharType="end"/>
       </w:r>
@@ -27379,75 +27220,45 @@
       <w:r>
         <w:instrText xml:space="preserve"> GOTOBUTTON ZEqnNum413478  \* MERGEFORMAT </w:instrText>
       </w:r>
+      <w:fldSimple w:instr=" REF ZEqnNum413478 \* Charformat \! \* MERGEFORMAT ">
+        <w:r>
+          <w:instrText>(2.31)</w:instrText>
+        </w:r>
+      </w:fldSimple>
+      <w:r>
+        <w:fldChar w:fldCharType="end"/>
+      </w:r>
+      <w:r>
+        <w:t xml:space="preserve"> e substituindo na equação </w:t>
+      </w:r>
       <w:r>
         <w:fldChar w:fldCharType="begin"/>
       </w:r>
       <w:r>
-        <w:instrText xml:space="preserve"> REF ZEqnNum413478 \* Charformat \! \* MERGEFORMAT </w:instrText>
-      </w:r>
-      <w:r>
-        <w:fldChar w:fldCharType="separate"/>
-      </w:r>
-      <w:r>
-        <w:instrText>(2.31)</w:instrText>
-      </w:r>
+        <w:instrText xml:space="preserve"> GOTOBUTTON ZEqnNum134217  \* MERGEFORMAT </w:instrText>
+      </w:r>
+      <w:fldSimple w:instr=" REF ZEqnNum134217 \* Charformat \! \* MERGEFORMAT ">
+        <w:r>
+          <w:instrText>(2.30)</w:instrText>
+        </w:r>
+      </w:fldSimple>
       <w:r>
         <w:fldChar w:fldCharType="end"/>
       </w:r>
       <w:r>
-        <w:fldChar w:fldCharType="end"/>
-      </w:r>
-      <w:r>
-        <w:t xml:space="preserve"> e substituindo na equação </w:t>
+        <w:t xml:space="preserve">, obtém-se a equação </w:t>
       </w:r>
       <w:r>
         <w:fldChar w:fldCharType="begin"/>
       </w:r>
       <w:r>
-        <w:instrText xml:space="preserve"> GOTOBUTTON ZEqnNum134217  \* MERGEFORMAT </w:instrText>
-      </w:r>
-      <w:r>
-        <w:fldChar w:fldCharType="begin"/>
-      </w:r>
-      <w:r>
-        <w:instrText xml:space="preserve"> REF ZEqnNum134217 \* Charformat \! \* MERGEFORMAT </w:instrText>
-      </w:r>
-      <w:r>
-        <w:fldChar w:fldCharType="separate"/>
-      </w:r>
-      <w:r>
-        <w:instrText>(2.30)</w:instrText>
-      </w:r>
-      <w:r>
-        <w:fldChar w:fldCharType="end"/>
-      </w:r>
-      <w:r>
-        <w:fldChar w:fldCharType="end"/>
-      </w:r>
-      <w:r>
-        <w:t xml:space="preserve">, obtém-se a equação </w:t>
-      </w:r>
-      <w:r>
-        <w:fldChar w:fldCharType="begin"/>
-      </w:r>
-      <w:r>
         <w:instrText xml:space="preserve"> GOTOBUTTON ZEqnNum502558  \* MERGEFORMAT </w:instrText>
       </w:r>
-      <w:r>
-        <w:fldChar w:fldCharType="begin"/>
-      </w:r>
-      <w:r>
-        <w:instrText xml:space="preserve"> REF ZEqnNum502558 \* Charformat \! \* MERGEFORMAT </w:instrText>
-      </w:r>
-      <w:r>
-        <w:fldChar w:fldCharType="separate"/>
-      </w:r>
-      <w:r>
-        <w:instrText>(2.32)</w:instrText>
-      </w:r>
-      <w:r>
-        <w:fldChar w:fldCharType="end"/>
-      </w:r>
+      <w:fldSimple w:instr=" REF ZEqnNum502558 \* Charformat \! \* MERGEFORMAT ">
+        <w:r>
+          <w:instrText>(2.32)</w:instrText>
+        </w:r>
+      </w:fldSimple>
       <w:r>
         <w:fldChar w:fldCharType="end"/>
       </w:r>
@@ -27996,48 +27807,28 @@
       <w:r>
         <w:instrText xml:space="preserve"> GOTOBUTTON ZEqnNum764202  \* MERGEFORMAT </w:instrText>
       </w:r>
+      <w:fldSimple w:instr=" REF ZEqnNum764202 \* Charformat \! \* MERGEFORMAT ">
+        <w:r>
+          <w:instrText>(2.33)</w:instrText>
+        </w:r>
+      </w:fldSimple>
+      <w:r>
+        <w:fldChar w:fldCharType="end"/>
+      </w:r>
+      <w:r>
+        <w:t xml:space="preserve"> e </w:t>
+      </w:r>
       <w:r>
         <w:fldChar w:fldCharType="begin"/>
       </w:r>
       <w:r>
-        <w:instrText xml:space="preserve"> REF ZEqnNum764202 \* Charformat \! \* MERGEFORMAT </w:instrText>
-      </w:r>
-      <w:r>
-        <w:fldChar w:fldCharType="separate"/>
-      </w:r>
-      <w:r>
-        <w:instrText>(2.33)</w:instrText>
-      </w:r>
-      <w:r>
-        <w:fldChar w:fldCharType="end"/>
-      </w:r>
-      <w:r>
-        <w:fldChar w:fldCharType="end"/>
-      </w:r>
-      <w:r>
-        <w:t xml:space="preserve"> e </w:t>
-      </w:r>
-      <w:r>
-        <w:fldChar w:fldCharType="begin"/>
-      </w:r>
-      <w:r>
         <w:instrText xml:space="preserve"> GOTOBUTTON ZEqnNum827986  \* MERGEFORMAT </w:instrText>
       </w:r>
-      <w:r>
-        <w:fldChar w:fldCharType="begin"/>
-      </w:r>
-      <w:r>
-        <w:instrText xml:space="preserve"> REF ZEqnNum827986 \* Charformat \! \* MERGEFORMAT </w:instrText>
-      </w:r>
-      <w:r>
-        <w:fldChar w:fldCharType="separate"/>
-      </w:r>
-      <w:r>
-        <w:instrText>(2.34)</w:instrText>
-      </w:r>
-      <w:r>
-        <w:fldChar w:fldCharType="end"/>
-      </w:r>
+      <w:fldSimple w:instr=" REF ZEqnNum827986 \* Charformat \! \* MERGEFORMAT ">
+        <w:r>
+          <w:instrText>(2.34)</w:instrText>
+        </w:r>
+      </w:fldSimple>
       <w:r>
         <w:fldChar w:fldCharType="end"/>
       </w:r>
@@ -28526,51 +28317,31 @@
       <w:r>
         <w:instrText xml:space="preserve"> GOTOBUTTON ZEqnNum590340  \* MERGEFORMAT </w:instrText>
       </w:r>
+      <w:fldSimple w:instr=" REF ZEqnNum590340 \* Charformat \! \* MERGEFORMAT ">
+        <w:r>
+          <w:instrText>(2.35)</w:instrText>
+        </w:r>
+      </w:fldSimple>
+      <w:r>
+        <w:fldChar w:fldCharType="end"/>
+      </w:r>
+      <w:r>
+        <w:t>.</w:t>
+      </w:r>
+      <w:r>
+        <w:t xml:space="preserve">e </w:t>
+      </w:r>
       <w:r>
         <w:fldChar w:fldCharType="begin"/>
       </w:r>
       <w:r>
-        <w:instrText xml:space="preserve"> REF ZEqnNum590340 \* Charformat \! \* MERGEFORMAT </w:instrText>
-      </w:r>
-      <w:r>
-        <w:fldChar w:fldCharType="separate"/>
-      </w:r>
-      <w:r>
-        <w:instrText>(2.35)</w:instrText>
-      </w:r>
-      <w:r>
-        <w:fldChar w:fldCharType="end"/>
-      </w:r>
-      <w:r>
-        <w:fldChar w:fldCharType="end"/>
-      </w:r>
-      <w:r>
-        <w:t>.</w:t>
-      </w:r>
-      <w:r>
-        <w:t xml:space="preserve">e </w:t>
-      </w:r>
-      <w:r>
-        <w:fldChar w:fldCharType="begin"/>
-      </w:r>
-      <w:r>
         <w:instrText xml:space="preserve"> GOTOBUTTON ZEqnNum212153  \* MERGEFORMAT </w:instrText>
       </w:r>
-      <w:r>
-        <w:fldChar w:fldCharType="begin"/>
-      </w:r>
-      <w:r>
-        <w:instrText xml:space="preserve"> REF ZEqnNum212153 \* Charformat \! \* MERGEFORMAT </w:instrText>
-      </w:r>
-      <w:r>
-        <w:fldChar w:fldCharType="separate"/>
-      </w:r>
-      <w:r>
-        <w:instrText>(2.36)</w:instrText>
-      </w:r>
-      <w:r>
-        <w:fldChar w:fldCharType="end"/>
-      </w:r>
+      <w:fldSimple w:instr=" REF ZEqnNum212153 \* Charformat \! \* MERGEFORMAT ">
+        <w:r>
+          <w:instrText>(2.36)</w:instrText>
+        </w:r>
+      </w:fldSimple>
       <w:r>
         <w:fldChar w:fldCharType="end"/>
       </w:r>
@@ -29328,6 +29099,7 @@
                 <w:lang w:val="en-US"/>
               </w:rPr>
             </w:pPr>
+            <w:proofErr w:type="spellStart"/>
             <w:r>
               <w:rPr>
                 <w:rFonts w:eastAsia="Times New Roman" w:cs="Arial"/>
@@ -29337,6 +29109,7 @@
               </w:rPr>
               <w:t>Induçäo</w:t>
             </w:r>
+            <w:proofErr w:type="spellEnd"/>
           </w:p>
           <w:p>
             <w:pPr>
@@ -29350,6 +29123,7 @@
                 <w:lang w:val="en-US"/>
               </w:rPr>
             </w:pPr>
+            <w:proofErr w:type="spellStart"/>
             <w:r>
               <w:rPr>
                 <w:rFonts w:eastAsia="Times New Roman" w:cs="Arial"/>
@@ -29359,7 +29133,19 @@
                 <w:szCs w:val="23"/>
                 <w:lang w:val="en-US"/>
               </w:rPr>
-              <w:t>Magnética (T)</w:t>
+              <w:t>Magnética</w:t>
+            </w:r>
+            <w:proofErr w:type="spellEnd"/>
+            <w:r>
+              <w:rPr>
+                <w:rFonts w:eastAsia="Times New Roman" w:cs="Arial"/>
+                <w:b/>
+                <w:bCs/>
+                <w:sz w:val="23"/>
+                <w:szCs w:val="23"/>
+                <w:lang w:val="en-US"/>
+              </w:rPr>
+              <w:t xml:space="preserve"> (T)</w:t>
             </w:r>
           </w:p>
         </w:tc>
@@ -30884,7 +30670,15 @@
         </m:sSub>
       </m:oMath>
       <w:r>
-        <w:t xml:space="preserve"> em função das indução magnética </w:t>
+        <w:t xml:space="preserve"> em função </w:t>
+      </w:r>
+      <w:proofErr w:type="gramStart"/>
+      <w:r>
+        <w:t>das indução magnética</w:t>
+      </w:r>
+      <w:proofErr w:type="gramEnd"/>
+      <w:r>
+        <w:t xml:space="preserve"> </w:t>
       </w:r>
       <m:oMath>
         <m:r>
@@ -31067,21 +30861,11 @@
       <w:r>
         <w:instrText xml:space="preserve"> GOTOBUTTON ZEqnNum714993  \* MERGEFORMAT </w:instrText>
       </w:r>
-      <w:r>
-        <w:fldChar w:fldCharType="begin"/>
-      </w:r>
-      <w:r>
-        <w:instrText xml:space="preserve"> REF ZEqnNum714993 \* Charformat \! \* MERGEFORMAT </w:instrText>
-      </w:r>
-      <w:r>
-        <w:fldChar w:fldCharType="separate"/>
-      </w:r>
-      <w:r>
-        <w:instrText>(2.37)</w:instrText>
-      </w:r>
-      <w:r>
-        <w:fldChar w:fldCharType="end"/>
-      </w:r>
+      <w:fldSimple w:instr=" REF ZEqnNum714993 \* Charformat \! \* MERGEFORMAT ">
+        <w:r>
+          <w:instrText>(2.37)</w:instrText>
+        </w:r>
+      </w:fldSimple>
       <w:r>
         <w:fldChar w:fldCharType="end"/>
       </w:r>
@@ -31516,51 +31300,28 @@
       <w:r>
         <w:instrText xml:space="preserve"> GOTOBUTTON ZEqnNum590340  \* MERGEFORMAT </w:instrText>
       </w:r>
+      <w:fldSimple w:instr=" REF ZEqnNum590340 \* Charformat \! \* MERGEFORMAT ">
+        <w:r>
+          <w:instrText>(2.35)</w:instrText>
+        </w:r>
+      </w:fldSimple>
+      <w:r>
+        <w:fldChar w:fldCharType="end"/>
+      </w:r>
+      <w:r>
+        <w:t xml:space="preserve"> e </w:t>
+      </w:r>
       <w:r>
         <w:fldChar w:fldCharType="begin"/>
       </w:r>
       <w:r>
-        <w:instrText xml:space="preserve"> REF ZEqnNum</w:instrText>
-      </w:r>
-      <w:r>
-        <w:instrText xml:space="preserve">590340 \* Charformat \! \* MERGEFORMAT </w:instrText>
-      </w:r>
-      <w:r>
-        <w:fldChar w:fldCharType="separate"/>
-      </w:r>
-      <w:r>
-        <w:instrText>(2.35)</w:instrText>
-      </w:r>
-      <w:r>
-        <w:fldChar w:fldCharType="end"/>
-      </w:r>
-      <w:r>
-        <w:fldChar w:fldCharType="end"/>
-      </w:r>
-      <w:r>
-        <w:t xml:space="preserve"> e </w:t>
-      </w:r>
-      <w:r>
-        <w:fldChar w:fldCharType="begin"/>
-      </w:r>
-      <w:r>
         <w:instrText xml:space="preserve"> GOTOBUTTON ZEqnNum212153  \* MERGEFORMAT </w:instrText>
       </w:r>
-      <w:r>
-        <w:fldChar w:fldCharType="begin"/>
-      </w:r>
-      <w:r>
-        <w:instrText xml:space="preserve"> REF ZEqnNum212153 \* Charformat \! \* MERGEFORMAT </w:instrText>
-      </w:r>
-      <w:r>
-        <w:fldChar w:fldCharType="separate"/>
-      </w:r>
-      <w:r>
-        <w:instrText>(2.36)</w:instrText>
-      </w:r>
-      <w:r>
-        <w:fldChar w:fldCharType="end"/>
-      </w:r>
+      <w:fldSimple w:instr=" REF ZEqnNum212153 \* Charformat \! \* MERGEFORMAT ">
+        <w:r>
+          <w:instrText>(2.36)</w:instrText>
+        </w:r>
+      </w:fldSimple>
       <w:r>
         <w:fldChar w:fldCharType="end"/>
       </w:r>
@@ -31607,21 +31368,11 @@
       <w:r>
         <w:instrText xml:space="preserve"> GOTOBUTTON ZEqnNum703932  \* MERGEFORMAT </w:instrText>
       </w:r>
-      <w:r>
-        <w:fldChar w:fldCharType="begin"/>
-      </w:r>
-      <w:r>
-        <w:instrText xml:space="preserve"> REF ZEqnNum703932 \* Charformat \! \* MERGEFORMAT </w:instrText>
-      </w:r>
-      <w:r>
-        <w:fldChar w:fldCharType="separate"/>
-      </w:r>
-      <w:r>
-        <w:instrText>(2.38)</w:instrText>
-      </w:r>
-      <w:r>
-        <w:fldChar w:fldCharType="end"/>
-      </w:r>
+      <w:fldSimple w:instr=" REF ZEqnNum703932 \* Charformat \! \* MERGEFORMAT ">
+        <w:r>
+          <w:instrText>(2.38)</w:instrText>
+        </w:r>
+      </w:fldSimple>
       <w:r>
         <w:fldChar w:fldCharType="end"/>
       </w:r>
@@ -31874,21 +31625,11 @@
       <w:r>
         <w:instrText xml:space="preserve"> GOTOBUTTON ZEqnNum336293  \* MERGEFORMAT </w:instrText>
       </w:r>
-      <w:r>
-        <w:fldChar w:fldCharType="begin"/>
-      </w:r>
-      <w:r>
-        <w:instrText xml:space="preserve"> REF ZEqnNum336293 \* Charformat \! \* MERGEFORMAT </w:instrText>
-      </w:r>
-      <w:r>
-        <w:fldChar w:fldCharType="separate"/>
-      </w:r>
-      <w:r>
-        <w:instrText>(2.39)</w:instrText>
-      </w:r>
-      <w:r>
-        <w:fldChar w:fldCharType="end"/>
-      </w:r>
+      <w:fldSimple w:instr=" REF ZEqnNum336293 \* Charformat \! \* MERGEFORMAT ">
+        <w:r>
+          <w:instrText>(2.39)</w:instrText>
+        </w:r>
+      </w:fldSimple>
       <w:r>
         <w:fldChar w:fldCharType="end"/>
       </w:r>
@@ -32324,51 +32065,31 @@
       <w:r>
         <w:instrText xml:space="preserve"> GOTOBUTTON ZEqnNum985960  \* MERGEFORMAT </w:instrText>
       </w:r>
+      <w:fldSimple w:instr=" REF ZEqnNum985960 \* Charformat \! \* MERGEFORMAT ">
+        <w:r>
+          <w:instrText>(2.40)</w:instrText>
+        </w:r>
+      </w:fldSimple>
+      <w:r>
+        <w:fldChar w:fldCharType="end"/>
+      </w:r>
+      <w:r>
+        <w:t xml:space="preserve"> </w:t>
+      </w:r>
+      <w:r>
+        <w:t xml:space="preserve">e </w:t>
+      </w:r>
       <w:r>
         <w:fldChar w:fldCharType="begin"/>
       </w:r>
       <w:r>
-        <w:instrText xml:space="preserve"> REF ZEqnNum985960 \* Charformat \! \* MERGEFORMAT </w:instrText>
-      </w:r>
-      <w:r>
-        <w:fldChar w:fldCharType="separate"/>
-      </w:r>
-      <w:r>
-        <w:instrText>(2.40)</w:instrText>
-      </w:r>
-      <w:r>
-        <w:fldChar w:fldCharType="end"/>
-      </w:r>
-      <w:r>
-        <w:fldChar w:fldCharType="end"/>
-      </w:r>
-      <w:r>
-        <w:t xml:space="preserve"> </w:t>
-      </w:r>
-      <w:r>
-        <w:t xml:space="preserve">e </w:t>
-      </w:r>
-      <w:r>
-        <w:fldChar w:fldCharType="begin"/>
-      </w:r>
-      <w:r>
         <w:instrText xml:space="preserve"> GOTOBUTTON ZEqnNum585702  \* MERGEFORMAT </w:instrText>
       </w:r>
-      <w:r>
-        <w:fldChar w:fldCharType="begin"/>
-      </w:r>
-      <w:r>
-        <w:instrText xml:space="preserve"> REF ZEqnNum585702 \* Charformat \! \* MERGEFORMAT </w:instrText>
-      </w:r>
-      <w:r>
-        <w:fldChar w:fldCharType="separate"/>
-      </w:r>
-      <w:r>
-        <w:instrText>(2.41)</w:instrText>
-      </w:r>
-      <w:r>
-        <w:fldChar w:fldCharType="end"/>
-      </w:r>
+      <w:fldSimple w:instr=" REF ZEqnNum585702 \* Charformat \! \* MERGEFORMAT ">
+        <w:r>
+          <w:instrText>(2.41)</w:instrText>
+        </w:r>
+      </w:fldSimple>
       <w:r>
         <w:fldChar w:fldCharType="end"/>
       </w:r>
@@ -32967,8 +32688,13 @@
         <w:t xml:space="preserve"> é </w:t>
       </w:r>
       <w:r>
-        <w:t>a força eletromotriz total [Ae</w:t>
-      </w:r>
+        <w:t>a força eletromotriz total [</w:t>
+      </w:r>
+      <w:proofErr w:type="spellStart"/>
+      <w:r>
+        <w:t>Ae</w:t>
+      </w:r>
+      <w:proofErr w:type="spellEnd"/>
       <w:r>
         <w:t>];</w:t>
       </w:r>
@@ -33146,48 +32872,28 @@
       <w:r>
         <w:instrText xml:space="preserve"> GOTOBUTTON ZEqnNum522280  \* MERGEFORMAT </w:instrText>
       </w:r>
+      <w:fldSimple w:instr=" REF ZEqnNum522280 \* Charformat \! \* MERGEFORMAT ">
+        <w:r>
+          <w:instrText>(2.42)</w:instrText>
+        </w:r>
+      </w:fldSimple>
+      <w:r>
+        <w:fldChar w:fldCharType="end"/>
+      </w:r>
+      <w:r>
+        <w:t xml:space="preserve"> e </w:t>
+      </w:r>
       <w:r>
         <w:fldChar w:fldCharType="begin"/>
       </w:r>
       <w:r>
-        <w:instrText xml:space="preserve"> REF ZEqnNum522280 \* Charformat \! \* MERGEFORMAT </w:instrText>
-      </w:r>
-      <w:r>
-        <w:fldChar w:fldCharType="separate"/>
-      </w:r>
-      <w:r>
-        <w:instrText>(2.42)</w:instrText>
-      </w:r>
-      <w:r>
-        <w:fldChar w:fldCharType="end"/>
-      </w:r>
-      <w:r>
-        <w:fldChar w:fldCharType="end"/>
-      </w:r>
-      <w:r>
-        <w:t xml:space="preserve"> e </w:t>
-      </w:r>
-      <w:r>
-        <w:fldChar w:fldCharType="begin"/>
-      </w:r>
-      <w:r>
         <w:instrText xml:space="preserve"> GOTOBUTTON ZEqnNum580023  \* MERGEFORMAT </w:instrText>
       </w:r>
-      <w:r>
-        <w:fldChar w:fldCharType="begin"/>
-      </w:r>
-      <w:r>
-        <w:instrText xml:space="preserve"> REF ZEqnNum580023 \* Charformat \! \* MERGEFORMAT </w:instrText>
-      </w:r>
-      <w:r>
-        <w:fldChar w:fldCharType="separate"/>
-      </w:r>
-      <w:r>
-        <w:instrText>(2.43)</w:instrText>
-      </w:r>
-      <w:r>
-        <w:fldChar w:fldCharType="end"/>
-      </w:r>
+      <w:fldSimple w:instr=" REF ZEqnNum580023 \* Charformat \! \* MERGEFORMAT ">
+        <w:r>
+          <w:instrText>(2.43)</w:instrText>
+        </w:r>
+      </w:fldSimple>
       <w:r>
         <w:fldChar w:fldCharType="end"/>
       </w:r>
@@ -33240,24 +32946,11 @@
       <w:r>
         <w:instrText xml:space="preserve"> GOTOBUTTON ZEqnNum849218  \* MERGEFORMAT </w:instrText>
       </w:r>
-      <w:r>
-        <w:fldChar w:fldCharType="begin"/>
-      </w:r>
-      <w:r>
-        <w:instrText xml:space="preserve"> REF ZEqnNum849218 \* Charformat \! \* MERGEFO</w:instrText>
-      </w:r>
-      <w:r>
-        <w:instrText xml:space="preserve">RMAT </w:instrText>
-      </w:r>
-      <w:r>
-        <w:fldChar w:fldCharType="separate"/>
-      </w:r>
-      <w:r>
-        <w:instrText>(2.44)</w:instrText>
-      </w:r>
-      <w:r>
-        <w:fldChar w:fldCharType="end"/>
-      </w:r>
+      <w:fldSimple w:instr=" REF ZEqnNum849218 \* Charformat \! \* MERGEFORMAT ">
+        <w:r>
+          <w:instrText>(2.44)</w:instrText>
+        </w:r>
+      </w:fldSimple>
       <w:r>
         <w:fldChar w:fldCharType="end"/>
       </w:r>
@@ -33914,8 +33607,13 @@
         <w:t xml:space="preserve"> é a força eletromotriz na col</w:t>
       </w:r>
       <w:r>
-        <w:t>una [Ae</w:t>
-      </w:r>
+        <w:t>una [</w:t>
+      </w:r>
+      <w:proofErr w:type="spellStart"/>
+      <w:r>
+        <w:t>Ae</w:t>
+      </w:r>
+      <w:proofErr w:type="spellEnd"/>
       <w:r>
         <w:t>];</w:t>
       </w:r>
@@ -33960,7 +33658,15 @@
         </m:sSub>
       </m:oMath>
       <w:r>
-        <w:t xml:space="preserve"> é a intensidade de campo magnético para produção da densidade de fluxo nas colunas [Ae/m];</w:t>
+        <w:t xml:space="preserve"> é a intensidade de campo magnético para produção da densidade de fluxo nas colunas [</w:t>
+      </w:r>
+      <w:proofErr w:type="spellStart"/>
+      <w:r>
+        <w:t>Ae</w:t>
+      </w:r>
+      <w:proofErr w:type="spellEnd"/>
+      <w:r>
+        <w:t>/m];</w:t>
       </w:r>
     </w:p>
     <w:p>
@@ -34006,9 +33712,19 @@
       <w:r>
         <w:t xml:space="preserve"> é a for</w:t>
       </w:r>
-      <w:r>
-        <w:t>ça eletromotriz na culatra [Ae</w:t>
-      </w:r>
+      <w:proofErr w:type="spellStart"/>
+      <w:r>
+        <w:t>ça</w:t>
+      </w:r>
+      <w:proofErr w:type="spellEnd"/>
+      <w:r>
+        <w:t xml:space="preserve"> eletromotriz na culatra [</w:t>
+      </w:r>
+      <w:proofErr w:type="spellStart"/>
+      <w:r>
+        <w:t>Ae</w:t>
+      </w:r>
+      <w:proofErr w:type="spellEnd"/>
       <w:r>
         <w:t>];</w:t>
       </w:r>
@@ -34181,11 +33897,24 @@
       <w:r>
         <w:t xml:space="preserve">no funcionamento do transformador dois efeitos: queda de tensão ôhmica </w:t>
       </w:r>
-      <w:r>
-        <w:t>nos enrolamento de alta e baixa tensão e</w:t>
-      </w:r>
-      <w:r>
-        <w:t xml:space="preserve"> perda de energia devido o efeito Joule </w:t>
+      <w:proofErr w:type="gramStart"/>
+      <w:r>
+        <w:t>nos enrolamento</w:t>
+      </w:r>
+      <w:proofErr w:type="gramEnd"/>
+      <w:r>
+        <w:t xml:space="preserve"> de alta e baixa tensão e</w:t>
+      </w:r>
+      <w:r>
+        <w:t xml:space="preserve"> perda de energia devido </w:t>
+      </w:r>
+      <w:proofErr w:type="spellStart"/>
+      <w:r>
+        <w:t>o</w:t>
+      </w:r>
+      <w:proofErr w:type="spellEnd"/>
+      <w:r>
+        <w:t xml:space="preserve"> efeito Joule </w:t>
       </w:r>
       <w:sdt>
         <w:sdtPr>
@@ -34234,51 +33963,28 @@
       <w:r>
         <w:instrText xml:space="preserve"> GOTOBUTTON ZEqnNum535384  \* MERGEFORMAT </w:instrText>
       </w:r>
+      <w:fldSimple w:instr=" REF ZEqnNum535384 \* Charformat \! \* MERGEFORMAT ">
+        <w:r>
+          <w:instrText>(2.45)</w:instrText>
+        </w:r>
+      </w:fldSimple>
+      <w:r>
+        <w:fldChar w:fldCharType="end"/>
+      </w:r>
+      <w:r>
+        <w:t xml:space="preserve"> a </w:t>
+      </w:r>
       <w:r>
         <w:fldChar w:fldCharType="begin"/>
       </w:r>
       <w:r>
-        <w:instrText xml:space="preserve"> REF ZEqnNum535384 \* Charformat \! \* MERGEFOR</w:instrText>
-      </w:r>
-      <w:r>
-        <w:instrText xml:space="preserve">MAT </w:instrText>
-      </w:r>
-      <w:r>
-        <w:fldChar w:fldCharType="separate"/>
-      </w:r>
-      <w:r>
-        <w:instrText>(2.45)</w:instrText>
-      </w:r>
-      <w:r>
-        <w:fldChar w:fldCharType="end"/>
-      </w:r>
-      <w:r>
-        <w:fldChar w:fldCharType="end"/>
-      </w:r>
-      <w:r>
-        <w:t xml:space="preserve"> a </w:t>
-      </w:r>
-      <w:r>
-        <w:fldChar w:fldCharType="begin"/>
-      </w:r>
-      <w:r>
         <w:instrText xml:space="preserve"> GOTOBUTTON ZEqnNum424116  \* MERGEFORMAT </w:instrText>
       </w:r>
-      <w:r>
-        <w:fldChar w:fldCharType="begin"/>
-      </w:r>
-      <w:r>
-        <w:instrText xml:space="preserve"> REF ZEqnNum424116 \* Charformat \! \* MERGEFORMAT </w:instrText>
-      </w:r>
-      <w:r>
-        <w:fldChar w:fldCharType="separate"/>
-      </w:r>
-      <w:r>
-        <w:instrText>(2.50)</w:instrText>
-      </w:r>
-      <w:r>
-        <w:fldChar w:fldCharType="end"/>
-      </w:r>
+      <w:fldSimple w:instr=" REF ZEqnNum424116 \* Charformat \! \* MERGEFORMAT ">
+        <w:r>
+          <w:instrText>(2.50)</w:instrText>
+        </w:r>
+      </w:fldSimple>
       <w:r>
         <w:fldChar w:fldCharType="end"/>
       </w:r>
@@ -35589,8 +35295,13 @@
       <w:r>
         <w:t xml:space="preserve"> </w:t>
       </w:r>
-      <w:r>
-        <w:t xml:space="preserve">é o diâmetro </w:t>
+      <w:proofErr w:type="spellStart"/>
+      <w:r>
+        <w:t>é</w:t>
+      </w:r>
+      <w:proofErr w:type="spellEnd"/>
+      <w:r>
+        <w:t xml:space="preserve"> o diâmetro </w:t>
       </w:r>
       <w:r>
         <w:rPr>
@@ -36019,11 +35730,19 @@
         </w:rPr>
         <w:t xml:space="preserve"> </w:t>
       </w:r>
+      <w:proofErr w:type="spellStart"/>
       <w:r>
         <w:rPr>
           <w:rFonts w:cs="Arial"/>
         </w:rPr>
-        <w:t>é o comprimento médio de uma e</w:t>
+        <w:t>é</w:t>
+      </w:r>
+      <w:proofErr w:type="spellEnd"/>
+      <w:r>
+        <w:rPr>
+          <w:rFonts w:cs="Arial"/>
+        </w:rPr>
+        <w:t xml:space="preserve"> o comprimento médio de uma e</w:t>
       </w:r>
       <w:r>
         <w:rPr>
@@ -36080,11 +35799,19 @@
         </w:rPr>
         <w:t xml:space="preserve"> </w:t>
       </w:r>
+      <w:proofErr w:type="spellStart"/>
       <w:r>
         <w:rPr>
           <w:rFonts w:cs="Arial"/>
         </w:rPr>
-        <w:t>é o comprimento médio de uma es</w:t>
+        <w:t>é</w:t>
+      </w:r>
+      <w:proofErr w:type="spellEnd"/>
+      <w:r>
+        <w:rPr>
+          <w:rFonts w:cs="Arial"/>
+        </w:rPr>
+        <w:t xml:space="preserve"> o comprimento médio de uma es</w:t>
       </w:r>
       <w:r>
         <w:rPr>
@@ -36135,11 +35862,19 @@
         </w:rPr>
         <w:t xml:space="preserve"> </w:t>
       </w:r>
+      <w:proofErr w:type="spellStart"/>
       <w:r>
         <w:rPr>
           <w:rFonts w:cs="Arial"/>
         </w:rPr>
-        <w:t>é o número de espiras do lado da al</w:t>
+        <w:t>é</w:t>
+      </w:r>
+      <w:proofErr w:type="spellEnd"/>
+      <w:r>
+        <w:rPr>
+          <w:rFonts w:cs="Arial"/>
+        </w:rPr>
+        <w:t xml:space="preserve"> o número de espiras do lado da al</w:t>
       </w:r>
       <w:r>
         <w:rPr>
@@ -36323,11 +36058,19 @@
         </w:rPr>
         <w:t xml:space="preserve"> é a re</w:t>
       </w:r>
+      <w:proofErr w:type="spellStart"/>
       <w:r>
         <w:rPr>
           <w:rFonts w:cs="Arial"/>
         </w:rPr>
-        <w:t>sistividade dos condutores [</w:t>
+        <w:t>sistividade</w:t>
+      </w:r>
+      <w:proofErr w:type="spellEnd"/>
+      <w:r>
+        <w:rPr>
+          <w:rFonts w:cs="Arial"/>
+        </w:rPr>
+        <w:t xml:space="preserve"> dos condutores [</w:t>
       </w:r>
       <m:oMath>
         <m:r>
@@ -36383,21 +36126,11 @@
       <w:r>
         <w:instrText xml:space="preserve"> GOTOBUTTON ZEqnNum416932  \* MERGEFORMAT </w:instrText>
       </w:r>
-      <w:r>
-        <w:fldChar w:fldCharType="begin"/>
-      </w:r>
-      <w:r>
-        <w:instrText xml:space="preserve"> REF ZEqnNum416932 \* Charformat \! \* MERGEFORMAT </w:instrText>
-      </w:r>
-      <w:r>
-        <w:fldChar w:fldCharType="separate"/>
-      </w:r>
-      <w:r>
-        <w:instrText>(2.51)</w:instrText>
-      </w:r>
-      <w:r>
-        <w:fldChar w:fldCharType="end"/>
-      </w:r>
+      <w:fldSimple w:instr=" REF ZEqnNum416932 \* Charformat \! \* MERGEFORMAT ">
+        <w:r>
+          <w:instrText>(2.51)</w:instrText>
+        </w:r>
+      </w:fldSimple>
       <w:r>
         <w:fldChar w:fldCharType="end"/>
       </w:r>
@@ -37185,24 +36918,11 @@
       <w:r>
         <w:instrText xml:space="preserve"> GOTOBUTTON ZEqnNum316711  \* MERGEFORMAT </w:instrText>
       </w:r>
-      <w:r>
-        <w:fldChar w:fldCharType="begin"/>
-      </w:r>
-      <w:r>
-        <w:instrText xml:space="preserve"> REF ZEqnNum316711 \* </w:instrText>
-      </w:r>
-      <w:r>
-        <w:instrText xml:space="preserve">Charformat \! \* MERGEFORMAT </w:instrText>
-      </w:r>
-      <w:r>
-        <w:fldChar w:fldCharType="separate"/>
-      </w:r>
-      <w:r>
-        <w:instrText>(2.52)</w:instrText>
-      </w:r>
-      <w:r>
-        <w:fldChar w:fldCharType="end"/>
-      </w:r>
+      <w:fldSimple w:instr=" REF ZEqnNum316711 \* Charformat \! \* MERGEFORMAT ">
+        <w:r>
+          <w:instrText>(2.52)</w:instrText>
+        </w:r>
+      </w:fldSimple>
       <w:r>
         <w:fldChar w:fldCharType="end"/>
       </w:r>
@@ -37612,7 +37332,15 @@
         </m:sSub>
       </m:oMath>
       <w:r>
-        <w:t xml:space="preserve"> é a perda no transformador por efeito Joule com carga nominal [W].</w:t>
+        <w:t xml:space="preserve"> é a perda no transformador por efeito Joule com carga nom</w:t>
+      </w:r>
+      <w:proofErr w:type="spellStart"/>
+      <w:r>
+        <w:t>inal</w:t>
+      </w:r>
+      <w:proofErr w:type="spellEnd"/>
+      <w:r>
+        <w:t xml:space="preserve"> [W].</w:t>
       </w:r>
     </w:p>
     <w:p>
@@ -37626,7 +37354,15 @@
       </w:pPr>
       <w:bookmarkStart w:id="93" w:name="_Toc168951218"/>
       <w:r>
-        <w:t>Corrente de magnetização transitória (Corrente Inrush)</w:t>
+        <w:t xml:space="preserve">Corrente de magnetização transitória (Corrente </w:t>
+      </w:r>
+      <w:proofErr w:type="spellStart"/>
+      <w:r>
+        <w:t>Inrush</w:t>
+      </w:r>
+      <w:proofErr w:type="spellEnd"/>
+      <w:r>
+        <w:t>)</w:t>
       </w:r>
       <w:bookmarkEnd w:id="93"/>
     </w:p>
@@ -37665,7 +37401,15 @@
         </w:sdtContent>
       </w:sdt>
       <w:r>
-        <w:t xml:space="preserve"> para calcular a corrente de corrente de magnetização transitória (corrente inrush), é necessário calcular as indutâncias nas regiões saturadas e não saturadas. Essas grandezas são calculas através da linearização da curva BH, que é disponibilizada pelo fabricante. Na</w:t>
+        <w:t xml:space="preserve"> para calcular a corrente de corrente de magnetização transitória (corrente </w:t>
+      </w:r>
+      <w:proofErr w:type="spellStart"/>
+      <w:r>
+        <w:t>inrush</w:t>
+      </w:r>
+      <w:proofErr w:type="spellEnd"/>
+      <w:r>
+        <w:t>), é necessário calcular as indutâncias nas regiões saturadas e não saturadas. Essas grandezas são calculas através da linearização da curva BH, que é disponibilizada pelo fabricante. Na</w:t>
       </w:r>
       <w:r>
         <w:t xml:space="preserve"> </w:t>
@@ -38011,21 +37755,11 @@
       <w:r>
         <w:instrText xml:space="preserve"> GOTOBUTTON ZEqnNum863944  \* MERGEFORMAT </w:instrText>
       </w:r>
-      <w:r>
-        <w:fldChar w:fldCharType="begin"/>
-      </w:r>
-      <w:r>
-        <w:instrText xml:space="preserve"> REF ZEqnNum863944 \* Charformat \! \* MERGEFORMAT </w:instrText>
-      </w:r>
-      <w:r>
-        <w:fldChar w:fldCharType="separate"/>
-      </w:r>
-      <w:r>
-        <w:instrText>(2.53)</w:instrText>
-      </w:r>
-      <w:r>
-        <w:fldChar w:fldCharType="end"/>
-      </w:r>
+      <w:fldSimple w:instr=" REF ZEqnNum863944 \* Charformat \! \* MERGEFORMAT ">
+        <w:r>
+          <w:instrText>(2.53)</w:instrText>
+        </w:r>
+      </w:fldSimple>
       <w:r>
         <w:fldChar w:fldCharType="end"/>
       </w:r>
@@ -38397,21 +38131,11 @@
       <w:r>
         <w:instrText xml:space="preserve"> GOTOBUTTON ZEqnNum652067  \* MERGEFORMAT </w:instrText>
       </w:r>
-      <w:r>
-        <w:fldChar w:fldCharType="begin"/>
-      </w:r>
-      <w:r>
-        <w:instrText xml:space="preserve"> REF ZEqnNum652067 \* Charformat \! \* MERGEFORMAT </w:instrText>
-      </w:r>
-      <w:r>
-        <w:fldChar w:fldCharType="separate"/>
-      </w:r>
-      <w:r>
-        <w:instrText>(2.54)</w:instrText>
-      </w:r>
-      <w:r>
-        <w:fldChar w:fldCharType="end"/>
-      </w:r>
+      <w:fldSimple w:instr=" REF ZEqnNum652067 \* Charformat \! \* MERGEFORMAT ">
+        <w:r>
+          <w:instrText>(2.54)</w:instrText>
+        </w:r>
+      </w:fldSimple>
       <w:r>
         <w:fldChar w:fldCharType="end"/>
       </w:r>
@@ -38721,48 +38445,28 @@
       <w:r>
         <w:instrText xml:space="preserve"> GOTOBUTTON ZEqnNum918431  \* MERGEFORMAT </w:instrText>
       </w:r>
+      <w:fldSimple w:instr=" REF ZEqnNum918431 \* Charformat \! \* MERGEFORMAT ">
+        <w:r>
+          <w:instrText>(2.56)</w:instrText>
+        </w:r>
+      </w:fldSimple>
+      <w:r>
+        <w:fldChar w:fldCharType="end"/>
+      </w:r>
+      <w:r>
+        <w:t xml:space="preserve"> e </w:t>
+      </w:r>
       <w:r>
         <w:fldChar w:fldCharType="begin"/>
       </w:r>
       <w:r>
-        <w:instrText xml:space="preserve"> REF ZEqnNum918431 \* Charformat \! \* MERGEFORMAT </w:instrText>
-      </w:r>
-      <w:r>
-        <w:fldChar w:fldCharType="separate"/>
-      </w:r>
-      <w:r>
-        <w:instrText>(2.56)</w:instrText>
-      </w:r>
-      <w:r>
-        <w:fldChar w:fldCharType="end"/>
-      </w:r>
-      <w:r>
-        <w:fldChar w:fldCharType="end"/>
-      </w:r>
-      <w:r>
-        <w:t xml:space="preserve"> e </w:t>
-      </w:r>
-      <w:r>
-        <w:fldChar w:fldCharType="begin"/>
-      </w:r>
-      <w:r>
         <w:instrText xml:space="preserve"> GOTOBUTTON ZEqnNum470355  \* MERGEFORMAT </w:instrText>
       </w:r>
-      <w:r>
-        <w:fldChar w:fldCharType="begin"/>
-      </w:r>
-      <w:r>
-        <w:instrText xml:space="preserve"> REF ZEqnNum470355 \* Charformat \! \* MERGEFORMAT </w:instrText>
-      </w:r>
-      <w:r>
-        <w:fldChar w:fldCharType="separate"/>
-      </w:r>
-      <w:r>
-        <w:instrText>(2.55)</w:instrText>
-      </w:r>
-      <w:r>
-        <w:fldChar w:fldCharType="end"/>
-      </w:r>
+      <w:fldSimple w:instr=" REF ZEqnNum470355 \* Charformat \! \* MERGEFORMAT ">
+        <w:r>
+          <w:instrText>(2.55)</w:instrText>
+        </w:r>
+      </w:fldSimple>
       <w:r>
         <w:fldChar w:fldCharType="end"/>
       </w:r>
@@ -39764,8 +39468,13 @@
       <w:r>
         <w:t xml:space="preserve"> é o diâmetro da seção circu</w:t>
       </w:r>
-      <w:r>
-        <w:t>nscrita da coluna do núcleo [m];</w:t>
+      <w:proofErr w:type="spellStart"/>
+      <w:r>
+        <w:t>nscrita</w:t>
+      </w:r>
+      <w:proofErr w:type="spellEnd"/>
+      <w:r>
+        <w:t xml:space="preserve"> da coluna do núcleo [m];</w:t>
       </w:r>
     </w:p>
     <w:p>
@@ -39969,48 +39678,28 @@
       <w:r>
         <w:instrText xml:space="preserve"> GOTOBUTTON ZEqnNum991454  \* MERGEFORMAT </w:instrText>
       </w:r>
+      <w:fldSimple w:instr=" REF ZEqnNum991454 \* Charformat \! \* MERGEFORMAT ">
+        <w:r>
+          <w:instrText>(2.57)</w:instrText>
+        </w:r>
+      </w:fldSimple>
+      <w:r>
+        <w:fldChar w:fldCharType="end"/>
+      </w:r>
+      <w:r>
+        <w:t xml:space="preserve"> e </w:t>
+      </w:r>
       <w:r>
         <w:fldChar w:fldCharType="begin"/>
       </w:r>
       <w:r>
-        <w:instrText xml:space="preserve"> REF ZEqnNum991454 \* Charformat \! \* MERGEFORMAT </w:instrText>
-      </w:r>
-      <w:r>
-        <w:fldChar w:fldCharType="separate"/>
-      </w:r>
-      <w:r>
-        <w:instrText>(2.57)</w:instrText>
-      </w:r>
-      <w:r>
-        <w:fldChar w:fldCharType="end"/>
-      </w:r>
-      <w:r>
-        <w:fldChar w:fldCharType="end"/>
-      </w:r>
-      <w:r>
-        <w:t xml:space="preserve"> e </w:t>
-      </w:r>
-      <w:r>
-        <w:fldChar w:fldCharType="begin"/>
-      </w:r>
-      <w:r>
         <w:instrText xml:space="preserve"> GOTOBUTTON ZEqnNum463997  \* MERGEFORMAT </w:instrText>
       </w:r>
-      <w:r>
-        <w:fldChar w:fldCharType="begin"/>
-      </w:r>
-      <w:r>
-        <w:instrText xml:space="preserve"> REF ZEqnNum463997 \* Charformat \! \* MERGEFORMAT </w:instrText>
-      </w:r>
-      <w:r>
-        <w:fldChar w:fldCharType="separate"/>
-      </w:r>
-      <w:r>
-        <w:instrText>(2.58)</w:instrText>
-      </w:r>
-      <w:r>
-        <w:fldChar w:fldCharType="end"/>
-      </w:r>
+      <w:fldSimple w:instr=" REF ZEqnNum463997 \* Charformat \! \* MERGEFORMAT ">
+        <w:r>
+          <w:instrText>(2.58)</w:instrText>
+        </w:r>
+      </w:fldSimple>
       <w:r>
         <w:fldChar w:fldCharType="end"/>
       </w:r>
@@ -41178,21 +40867,11 @@
       <w:r>
         <w:instrText xml:space="preserve"> GOTOBUTTON ZEqnNum206976  \* MERGEFORMAT </w:instrText>
       </w:r>
-      <w:r>
-        <w:fldChar w:fldCharType="begin"/>
-      </w:r>
-      <w:r>
-        <w:instrText xml:space="preserve"> REF ZEqnNum206976 \* Charformat \! \* MERGEFORMAT </w:instrText>
-      </w:r>
-      <w:r>
-        <w:fldChar w:fldCharType="separate"/>
-      </w:r>
-      <w:r>
-        <w:instrText>(2.61)</w:instrText>
-      </w:r>
-      <w:r>
-        <w:fldChar w:fldCharType="end"/>
-      </w:r>
+      <w:fldSimple w:instr=" REF ZEqnNum206976 \* Charformat \! \* MERGEFORMAT ">
+        <w:r>
+          <w:instrText>(2.61)</w:instrText>
+        </w:r>
+      </w:fldSimple>
       <w:r>
         <w:fldChar w:fldCharType="end"/>
       </w:r>
@@ -41611,21 +41290,11 @@
       <w:r>
         <w:instrText xml:space="preserve"> GOTOBUTTON ZEqnNum528418  \* MERGEFORMAT </w:instrText>
       </w:r>
-      <w:r>
-        <w:fldChar w:fldCharType="begin"/>
-      </w:r>
-      <w:r>
-        <w:instrText xml:space="preserve"> REF ZEqnNum528418 \* Charformat \! \* MERGEFORMAT </w:instrText>
-      </w:r>
-      <w:r>
-        <w:fldChar w:fldCharType="separate"/>
-      </w:r>
-      <w:r>
-        <w:instrText>(2.62)</w:instrText>
-      </w:r>
-      <w:r>
-        <w:fldChar w:fldCharType="end"/>
-      </w:r>
+      <w:fldSimple w:instr=" REF ZEqnNum528418 \* Charformat \! \* MERGEFORMAT ">
+        <w:r>
+          <w:instrText>(2.62)</w:instrText>
+        </w:r>
+      </w:fldSimple>
       <w:r>
         <w:fldChar w:fldCharType="end"/>
       </w:r>
@@ -41900,48 +41569,28 @@
       <w:r>
         <w:instrText xml:space="preserve"> GOTOBUTTON ZEqnNum918431  \* MERGEFORMAT </w:instrText>
       </w:r>
+      <w:fldSimple w:instr=" REF ZEqnNum918431 \* Charformat \! \* MERGEFORMAT ">
+        <w:r>
+          <w:instrText>(2.56)</w:instrText>
+        </w:r>
+      </w:fldSimple>
+      <w:r>
+        <w:fldChar w:fldCharType="end"/>
+      </w:r>
+      <w:r>
+        <w:t xml:space="preserve"> e </w:t>
+      </w:r>
       <w:r>
         <w:fldChar w:fldCharType="begin"/>
       </w:r>
       <w:r>
-        <w:instrText xml:space="preserve"> REF ZEqnNum918431 \* Charformat \! \* MERGEFORMAT </w:instrText>
-      </w:r>
-      <w:r>
-        <w:fldChar w:fldCharType="separate"/>
-      </w:r>
-      <w:r>
-        <w:instrText>(2.56)</w:instrText>
-      </w:r>
-      <w:r>
-        <w:fldChar w:fldCharType="end"/>
-      </w:r>
-      <w:r>
-        <w:fldChar w:fldCharType="end"/>
-      </w:r>
-      <w:r>
-        <w:t xml:space="preserve"> e </w:t>
-      </w:r>
-      <w:r>
-        <w:fldChar w:fldCharType="begin"/>
-      </w:r>
-      <w:r>
         <w:instrText xml:space="preserve"> GOTOBUTTON ZEqnNum206976  \* MERGEFORMAT </w:instrText>
       </w:r>
-      <w:r>
-        <w:fldChar w:fldCharType="begin"/>
-      </w:r>
-      <w:r>
-        <w:instrText xml:space="preserve"> REF ZEqnNum206976 \* Charformat \! \* MERGEFORMAT </w:instrText>
-      </w:r>
-      <w:r>
-        <w:fldChar w:fldCharType="separate"/>
-      </w:r>
-      <w:r>
-        <w:instrText>(2.61)</w:instrText>
-      </w:r>
-      <w:r>
-        <w:fldChar w:fldCharType="end"/>
-      </w:r>
+      <w:fldSimple w:instr=" REF ZEqnNum206976 \* Charformat \! \* MERGEFORMAT ">
+        <w:r>
+          <w:instrText>(2.61)</w:instrText>
+        </w:r>
+      </w:fldSimple>
       <w:r>
         <w:fldChar w:fldCharType="end"/>
       </w:r>
@@ -42016,48 +41665,28 @@
       <w:r>
         <w:instrText xml:space="preserve"> GOTOBUTTON ZEqnNum876614  \* MERGEFORMAT </w:instrText>
       </w:r>
+      <w:fldSimple w:instr=" REF ZEqnNum876614 \* Charformat \! \* MERGEFORMAT ">
+        <w:r>
+          <w:instrText>(2.63)</w:instrText>
+        </w:r>
+      </w:fldSimple>
+      <w:r>
+        <w:fldChar w:fldCharType="end"/>
+      </w:r>
+      <w:r>
+        <w:t xml:space="preserve"> e </w:t>
+      </w:r>
       <w:r>
         <w:fldChar w:fldCharType="begin"/>
       </w:r>
       <w:r>
-        <w:instrText xml:space="preserve"> REF ZEqnNum876614 \* Charformat \! \* MERGEFORMAT </w:instrText>
-      </w:r>
-      <w:r>
-        <w:fldChar w:fldCharType="separate"/>
-      </w:r>
-      <w:r>
-        <w:instrText>(2.63)</w:instrText>
-      </w:r>
-      <w:r>
-        <w:fldChar w:fldCharType="end"/>
-      </w:r>
-      <w:r>
-        <w:fldChar w:fldCharType="end"/>
-      </w:r>
-      <w:r>
-        <w:t xml:space="preserve"> e </w:t>
-      </w:r>
-      <w:r>
-        <w:fldChar w:fldCharType="begin"/>
-      </w:r>
-      <w:r>
         <w:instrText xml:space="preserve"> GOTOBUTTON ZEqnNum844895  \* MERGEFORMAT </w:instrText>
       </w:r>
-      <w:r>
-        <w:fldChar w:fldCharType="begin"/>
-      </w:r>
-      <w:r>
-        <w:instrText xml:space="preserve"> REF ZEqnNum844895 \* Charformat \! \* MERGEFORMAT </w:instrText>
-      </w:r>
-      <w:r>
-        <w:fldChar w:fldCharType="separate"/>
-      </w:r>
-      <w:r>
-        <w:instrText>(2.64)</w:instrText>
-      </w:r>
-      <w:r>
-        <w:fldChar w:fldCharType="end"/>
-      </w:r>
+      <w:fldSimple w:instr=" REF ZEqnNum844895 \* Charformat \! \* MERGEFORMAT ">
+        <w:r>
+          <w:instrText>(2.64)</w:instrText>
+        </w:r>
+      </w:fldSimple>
       <w:r>
         <w:fldChar w:fldCharType="end"/>
       </w:r>
@@ -42888,21 +42517,11 @@
       <w:r>
         <w:instrText xml:space="preserve"> GOTOBUTTON ZEqnNum215833  \* MERGEFORMAT </w:instrText>
       </w:r>
-      <w:r>
-        <w:fldChar w:fldCharType="begin"/>
-      </w:r>
-      <w:r>
-        <w:instrText xml:space="preserve"> REF ZEqnNum215833 \* Charformat \! \* MERGEFORMAT </w:instrText>
-      </w:r>
-      <w:r>
-        <w:fldChar w:fldCharType="separate"/>
-      </w:r>
-      <w:r>
-        <w:instrText>(2.65)</w:instrText>
-      </w:r>
-      <w:r>
-        <w:fldChar w:fldCharType="end"/>
-      </w:r>
+      <w:fldSimple w:instr=" REF ZEqnNum215833 \* Charformat \! \* MERGEFORMAT ">
+        <w:r>
+          <w:instrText>(2.65)</w:instrText>
+        </w:r>
+      </w:fldSimple>
       <w:r>
         <w:fldChar w:fldCharType="end"/>
       </w:r>
@@ -43575,7 +43194,15 @@
         </m:sSub>
       </m:oMath>
       <w:r>
-        <w:t xml:space="preserve"> é a corrente de saturação do núcleo [A];</w:t>
+        <w:t xml:space="preserve"> é a c</w:t>
+      </w:r>
+      <w:proofErr w:type="spellStart"/>
+      <w:r>
+        <w:t>orrente</w:t>
+      </w:r>
+      <w:proofErr w:type="spellEnd"/>
+      <w:r>
+        <w:t xml:space="preserve"> de saturação do núcleo [A];</w:t>
       </w:r>
     </w:p>
     <w:p>
@@ -43763,8 +43390,13 @@
         <w:pStyle w:val="TCC-Texto"/>
       </w:pPr>
       <w:r>
-        <w:t>O valor de pico da corrente inrush</w:t>
-      </w:r>
+        <w:t xml:space="preserve">O valor de pico da corrente </w:t>
+      </w:r>
+      <w:proofErr w:type="spellStart"/>
+      <w:r>
+        <w:t>inrush</w:t>
+      </w:r>
+      <w:proofErr w:type="spellEnd"/>
       <w:r>
         <w:t xml:space="preserve"> (</w:t>
       </w:r>
@@ -43817,21 +43449,11 @@
       <w:r>
         <w:instrText xml:space="preserve"> GOTOBUTTON ZEqnNum473788  \* MERGEFORMAT </w:instrText>
       </w:r>
-      <w:r>
-        <w:fldChar w:fldCharType="begin"/>
-      </w:r>
-      <w:r>
-        <w:instrText xml:space="preserve"> REF ZEqnNum473788 \* Charformat \! \* MERGEFORMAT </w:instrText>
-      </w:r>
-      <w:r>
-        <w:fldChar w:fldCharType="separate"/>
-      </w:r>
-      <w:r>
-        <w:instrText>(2.66)</w:instrText>
-      </w:r>
-      <w:r>
-        <w:fldChar w:fldCharType="end"/>
-      </w:r>
+      <w:fldSimple w:instr=" REF ZEqnNum473788 \* Charformat \! \* MERGEFORMAT ">
+        <w:r>
+          <w:instrText>(2.66)</w:instrText>
+        </w:r>
+      </w:fldSimple>
       <w:r>
         <w:fldChar w:fldCharType="end"/>
       </w:r>
@@ -44509,78 +44131,45 @@
       <w:r>
         <w:instrText xml:space="preserve"> GOTOBUTTON ZEqnNum702000  \* MERGEFORMAT </w:instrText>
       </w:r>
+      <w:fldSimple w:instr=" REF ZEqnNum702000 \* Charformat \! \* MERGEFORMAT ">
+        <w:r>
+          <w:instrText>(2.67)</w:instrText>
+        </w:r>
+      </w:fldSimple>
+      <w:r>
+        <w:fldChar w:fldCharType="end"/>
+      </w:r>
+      <w:r>
+        <w:t xml:space="preserve">, </w:t>
+      </w:r>
       <w:r>
         <w:fldChar w:fldCharType="begin"/>
       </w:r>
       <w:r>
-        <w:instrText xml:space="preserve"> REF ZEqnNum702000 \* Charformat \! \* MERGEFORMAT </w:instrText>
-      </w:r>
-      <w:r>
-        <w:fldChar w:fldCharType="separate"/>
-      </w:r>
-      <w:r>
-        <w:instrText>(2.67)</w:instrText>
-      </w:r>
+        <w:instrText xml:space="preserve"> GOTOBUTTON ZEqnNum960885  \* MERGEFORMAT </w:instrText>
+      </w:r>
+      <w:fldSimple w:instr=" REF ZEqnNum960885 \* Charformat \! \* MERGEFORMAT ">
+        <w:r>
+          <w:instrText>(2.68)</w:instrText>
+        </w:r>
+      </w:fldSimple>
       <w:r>
         <w:fldChar w:fldCharType="end"/>
       </w:r>
       <w:r>
-        <w:fldChar w:fldCharType="end"/>
-      </w:r>
-      <w:r>
-        <w:t xml:space="preserve">, </w:t>
+        <w:t xml:space="preserve"> e </w:t>
       </w:r>
       <w:r>
         <w:fldChar w:fldCharType="begin"/>
       </w:r>
       <w:r>
-        <w:instrText xml:space="preserve"> GOTOBUTTON ZEqnNum960885  \* MERGEFORMAT </w:instrText>
-      </w:r>
-      <w:r>
-        <w:fldChar w:fldCharType="begin"/>
-      </w:r>
-      <w:r>
-        <w:instrText xml:space="preserve"> REF ZEqnNum</w:instrText>
-      </w:r>
-      <w:r>
-        <w:instrText xml:space="preserve">960885 \* Charformat \! \* MERGEFORMAT </w:instrText>
-      </w:r>
-      <w:r>
-        <w:fldChar w:fldCharType="separate"/>
-      </w:r>
-      <w:r>
-        <w:instrText>(2.68)</w:instrText>
-      </w:r>
-      <w:r>
-        <w:fldChar w:fldCharType="end"/>
-      </w:r>
-      <w:r>
-        <w:fldChar w:fldCharType="end"/>
-      </w:r>
-      <w:r>
-        <w:t xml:space="preserve"> e </w:t>
-      </w:r>
-      <w:r>
-        <w:fldChar w:fldCharType="begin"/>
-      </w:r>
-      <w:r>
         <w:instrText xml:space="preserve"> GOTOBUTTON ZEqnNum451047  \* MERGEFORMAT </w:instrText>
       </w:r>
-      <w:r>
-        <w:fldChar w:fldCharType="begin"/>
-      </w:r>
-      <w:r>
-        <w:instrText xml:space="preserve"> REF ZEqnNum451047 \* Charformat \! \* MERGEFORMAT </w:instrText>
-      </w:r>
-      <w:r>
-        <w:fldChar w:fldCharType="separate"/>
-      </w:r>
-      <w:r>
-        <w:instrText>(2.69)</w:instrText>
-      </w:r>
-      <w:r>
-        <w:fldChar w:fldCharType="end"/>
-      </w:r>
+      <w:fldSimple w:instr=" REF ZEqnNum451047 \* Charformat \! \* MERGEFORMAT ">
+        <w:r>
+          <w:instrText>(2.69)</w:instrText>
+        </w:r>
+      </w:fldSimple>
       <w:r>
         <w:fldChar w:fldCharType="end"/>
       </w:r>
@@ -45790,7 +45379,15 @@
         </m:sSub>
       </m:oMath>
       <w:r>
-        <w:t xml:space="preserve"> é o pico máximo da corrente de energização (inrush) [A];</w:t>
+        <w:t xml:space="preserve"> é o pico máximo da corrente de energização (</w:t>
+      </w:r>
+      <w:proofErr w:type="spellStart"/>
+      <w:r>
+        <w:t>inrush</w:t>
+      </w:r>
+      <w:proofErr w:type="spellEnd"/>
+      <w:r>
+        <w:t>) [A];</w:t>
       </w:r>
     </w:p>
     <w:p>
@@ -46048,8 +45645,21 @@
       <w:r>
         <w:t>, é possí</w:t>
       </w:r>
-      <w:r>
-        <w:t xml:space="preserve">vel calcular a relação entre o pico máximo da corrente inrush </w:t>
+      <w:proofErr w:type="spellStart"/>
+      <w:r>
+        <w:t>vel</w:t>
+      </w:r>
+      <w:proofErr w:type="spellEnd"/>
+      <w:r>
+        <w:t xml:space="preserve"> calcular a relação entre o pico máximo da corrente </w:t>
+      </w:r>
+      <w:proofErr w:type="spellStart"/>
+      <w:r>
+        <w:t>inrush</w:t>
+      </w:r>
+      <w:proofErr w:type="spellEnd"/>
+      <w:r>
+        <w:t xml:space="preserve"> </w:t>
       </w:r>
       <m:oMath>
         <m:d>
@@ -46415,7 +46025,23 @@
         </m:sSub>
       </m:oMath>
       <w:r>
-        <w:t xml:space="preserve"> é o pico máximo da corrente de energização (inrush) [A];</w:t>
+        <w:t xml:space="preserve"> é o pico máximo da corrente de energizaç</w:t>
+      </w:r>
+      <w:proofErr w:type="spellStart"/>
+      <w:r>
+        <w:t>ão</w:t>
+      </w:r>
+      <w:proofErr w:type="spellEnd"/>
+      <w:r>
+        <w:t xml:space="preserve"> (</w:t>
+      </w:r>
+      <w:proofErr w:type="spellStart"/>
+      <w:r>
+        <w:t>inrush</w:t>
+      </w:r>
+      <w:proofErr w:type="spellEnd"/>
+      <w:r>
+        <w:t>) [A];</w:t>
       </w:r>
     </w:p>
     <w:p>
@@ -46460,7 +46086,15 @@
         <w:pStyle w:val="TCC-Texto"/>
       </w:pPr>
       <w:r>
-        <w:t>Um passo importante para o cálculo da corrente de magnetização transitória (corrente inrush), é calcular com precisão o tempo de pico (</w:t>
+        <w:t xml:space="preserve">Um passo importante para o cálculo da corrente de magnetização transitória (corrente </w:t>
+      </w:r>
+      <w:proofErr w:type="spellStart"/>
+      <w:r>
+        <w:t>inrush</w:t>
+      </w:r>
+      <w:proofErr w:type="spellEnd"/>
+      <w:r>
+        <w:t>), é calcular com precisão o tempo de pico (</w:t>
       </w:r>
       <m:oMath>
         <m:sSub>
@@ -46514,21 +46148,11 @@
       <w:r>
         <w:instrText xml:space="preserve"> GOTOBUTTON ZEqnNum943260  \* MERGEFORMAT </w:instrText>
       </w:r>
-      <w:r>
-        <w:fldChar w:fldCharType="begin"/>
-      </w:r>
-      <w:r>
-        <w:instrText xml:space="preserve"> REF ZEqnNum943260 \* Charformat \! \* MERGEFORMAT </w:instrText>
-      </w:r>
-      <w:r>
-        <w:fldChar w:fldCharType="separate"/>
-      </w:r>
-      <w:r>
-        <w:instrText>(2.71)</w:instrText>
-      </w:r>
-      <w:r>
-        <w:fldChar w:fldCharType="end"/>
-      </w:r>
+      <w:fldSimple w:instr=" REF ZEqnNum943260 \* Charformat \! \* MERGEFORMAT ">
+        <w:r>
+          <w:instrText>(2.71)</w:instrText>
+        </w:r>
+      </w:fldSimple>
       <w:r>
         <w:fldChar w:fldCharType="end"/>
       </w:r>
@@ -46737,48 +46361,28 @@
       <w:r>
         <w:instrText xml:space="preserve"> GOTOBUTTON ZEqnNum804521  \* MERGEFORMAT </w:instrText>
       </w:r>
+      <w:fldSimple w:instr=" REF ZEqnNum804521 \* Charformat \! \* MERGEFORMAT ">
+        <w:r>
+          <w:instrText>(2.72)</w:instrText>
+        </w:r>
+      </w:fldSimple>
+      <w:r>
+        <w:fldChar w:fldCharType="end"/>
+      </w:r>
+      <w:r>
+        <w:t xml:space="preserve"> e </w:t>
+      </w:r>
       <w:r>
         <w:fldChar w:fldCharType="begin"/>
       </w:r>
       <w:r>
-        <w:instrText xml:space="preserve"> REF ZEqnNum804521 \* Charformat \! \* MERGEFORMAT </w:instrText>
-      </w:r>
-      <w:r>
-        <w:fldChar w:fldCharType="separate"/>
-      </w:r>
-      <w:r>
-        <w:instrText>(2.72)</w:instrText>
-      </w:r>
-      <w:r>
-        <w:fldChar w:fldCharType="end"/>
-      </w:r>
-      <w:r>
-        <w:fldChar w:fldCharType="end"/>
-      </w:r>
-      <w:r>
-        <w:t xml:space="preserve"> e </w:t>
-      </w:r>
-      <w:r>
-        <w:fldChar w:fldCharType="begin"/>
-      </w:r>
-      <w:r>
         <w:instrText xml:space="preserve"> GOTOBUTTON ZEqnNum177203  \* MERGEFORMAT </w:instrText>
       </w:r>
-      <w:r>
-        <w:fldChar w:fldCharType="begin"/>
-      </w:r>
-      <w:r>
-        <w:instrText xml:space="preserve"> REF ZEqnNum177203 \* Charformat \! \* MERGEFORMAT </w:instrText>
-      </w:r>
-      <w:r>
-        <w:fldChar w:fldCharType="separate"/>
-      </w:r>
-      <w:r>
-        <w:instrText>(2.73)</w:instrText>
-      </w:r>
-      <w:r>
-        <w:fldChar w:fldCharType="end"/>
-      </w:r>
+      <w:fldSimple w:instr=" REF ZEqnNum177203 \* Charformat \! \* MERGEFORMAT ">
+        <w:r>
+          <w:instrText>(2.73)</w:instrText>
+        </w:r>
+      </w:fldSimple>
       <w:r>
         <w:fldChar w:fldCharType="end"/>
       </w:r>
@@ -48092,102 +47696,62 @@
       <w:r>
         <w:instrText xml:space="preserve"> GOTOBUTTON ZEqnNum298308  \* MERGEFORMAT </w:instrText>
       </w:r>
+      <w:fldSimple w:instr=" REF ZEqnNum298308 \* Charformat \! \* MERGEFORMAT ">
+        <w:r>
+          <w:instrText>(2.74)</w:instrText>
+        </w:r>
+      </w:fldSimple>
+      <w:r>
+        <w:fldChar w:fldCharType="end"/>
+      </w:r>
+      <w:r>
+        <w:t xml:space="preserve">, </w:t>
+      </w:r>
       <w:r>
         <w:fldChar w:fldCharType="begin"/>
       </w:r>
       <w:r>
-        <w:instrText xml:space="preserve"> REF ZEqnNum298308 \* Charformat \! \* MERGEFORMAT </w:instrText>
-      </w:r>
-      <w:r>
-        <w:fldChar w:fldCharType="separate"/>
-      </w:r>
-      <w:r>
-        <w:instrText>(2.74)</w:instrText>
-      </w:r>
+        <w:instrText xml:space="preserve"> GOTOBUTTON ZEqnNum398931  \* MERGEFORMAT </w:instrText>
+      </w:r>
+      <w:fldSimple w:instr=" REF ZEqnNum398931 \* Charformat \! \* MERGEFORMAT ">
+        <w:r>
+          <w:instrText>(2.75)</w:instrText>
+        </w:r>
+      </w:fldSimple>
       <w:r>
         <w:fldChar w:fldCharType="end"/>
       </w:r>
       <w:r>
+        <w:t xml:space="preserve">, </w:t>
+      </w:r>
+      <w:r>
+        <w:fldChar w:fldCharType="begin"/>
+      </w:r>
+      <w:r>
+        <w:instrText xml:space="preserve"> GOTOBUTTON ZEqnNum700831  \* MERGEFORMAT </w:instrText>
+      </w:r>
+      <w:fldSimple w:instr=" REF ZEqnNum700831 \* Charformat \! \* MERGEFORMAT ">
+        <w:r>
+          <w:instrText>(2.76)</w:instrText>
+        </w:r>
+      </w:fldSimple>
+      <w:r>
         <w:fldChar w:fldCharType="end"/>
       </w:r>
       <w:r>
-        <w:t xml:space="preserve">, </w:t>
+        <w:t xml:space="preserve"> e </w:t>
       </w:r>
       <w:r>
         <w:fldChar w:fldCharType="begin"/>
       </w:r>
       <w:r>
-        <w:instrText xml:space="preserve"> GOTOBUTTON ZEqnNum398931  \* MERGEFORMAT </w:instrText>
-      </w:r>
-      <w:r>
-        <w:fldChar w:fldCharType="begin"/>
-      </w:r>
-      <w:r>
-        <w:instrText xml:space="preserve"> REF ZEqnNum398931 \* Charformat \! \* MERGEFORMAT </w:instrText>
-      </w:r>
-      <w:r>
-        <w:fldChar w:fldCharType="separate"/>
-      </w:r>
-      <w:r>
-        <w:instrText>(2.75)</w:instrText>
-      </w:r>
-      <w:r>
-        <w:fldChar w:fldCharType="end"/>
-      </w:r>
-      <w:r>
-        <w:fldChar w:fldCharType="end"/>
-      </w:r>
-      <w:r>
-        <w:t xml:space="preserve">, </w:t>
-      </w:r>
-      <w:r>
-        <w:fldChar w:fldCharType="begin"/>
-      </w:r>
-      <w:r>
-        <w:instrText xml:space="preserve"> GOTOBUTTON ZEqnNum700831  \* MERGEFORMAT </w:instrText>
-      </w:r>
-      <w:r>
-        <w:fldChar w:fldCharType="begin"/>
-      </w:r>
-      <w:r>
-        <w:instrText xml:space="preserve"> REF ZEqnNum700831 \* Charformat \! \* MERGEFORMAT </w:instrText>
-      </w:r>
-      <w:r>
-        <w:fldChar w:fldCharType="separate"/>
-      </w:r>
-      <w:r>
-        <w:instrText>(2.76)</w:instrText>
-      </w:r>
-      <w:r>
-        <w:fldChar w:fldCharType="end"/>
-      </w:r>
-      <w:r>
-        <w:fldChar w:fldCharType="end"/>
-      </w:r>
-      <w:r>
-        <w:t xml:space="preserve"> e </w:t>
-      </w:r>
-      <w:r>
-        <w:fldChar w:fldCharType="begin"/>
-      </w:r>
-      <w:r>
         <w:instrText xml:space="preserve"> GOTOBUTTON ZEqnNum518140  \* MERGEFORMAT </w:instrText>
       </w:r>
-      <w:r>
-        <w:fldChar w:fldCharType="begin"/>
-      </w:r>
-      <w:r>
-        <w:instrText xml:space="preserve"> REF ZEqnNum518140 \* Charformat \! \* MERGEFORMAT </w:instrText>
-      </w:r>
-      <w:r>
-        <w:fldChar w:fldCharType="separate"/>
-      </w:r>
-      <w:r>
-        <w:instrText>(2.77)</w:instrText>
-      </w:r>
-      <w:r>
-        <w:fldChar w:fldCharType="end"/>
-      </w:r>
+      <w:fldSimple w:instr=" REF ZEqnNum518140 \* Charformat \! \* MERGEFORMAT ">
+        <w:r>
+          <w:instrText>(2.77)</w:instrText>
+        </w:r>
+      </w:fldSimple>
       <w:r>
         <w:fldChar w:fldCharType="end"/>
       </w:r>
@@ -49783,7 +49347,15 @@
         </m:sSub>
       </m:oMath>
       <w:r>
-        <w:t xml:space="preserve"> é o instante em que a corrente de magnetização transitória atinja seu valor máximo [s];</w:t>
+        <w:t xml:space="preserve"> é o instante em que a corrente de magnetização transitória atinja seu valor máxi</w:t>
+      </w:r>
+      <w:proofErr w:type="spellStart"/>
+      <w:r>
+        <w:t>mo</w:t>
+      </w:r>
+      <w:proofErr w:type="spellEnd"/>
+      <w:r>
+        <w:t xml:space="preserve"> [s];</w:t>
       </w:r>
     </w:p>
     <w:p>
@@ -49866,7 +49438,15 @@
         <w:t xml:space="preserve"> </w:t>
       </w:r>
       <w:r>
-        <w:t>é a velocidade angular [rad/s];</w:t>
+        <w:t>é a velocidade angular [</w:t>
+      </w:r>
+      <w:proofErr w:type="spellStart"/>
+      <w:r>
+        <w:t>rad</w:t>
+      </w:r>
+      <w:proofErr w:type="spellEnd"/>
+      <w:r>
+        <w:t>/s];</w:t>
       </w:r>
     </w:p>
     <w:p>
@@ -49874,13 +49454,29 @@
         <w:pStyle w:val="TCC-Texto"/>
       </w:pPr>
       <w:r>
-        <w:t xml:space="preserve">Ao expandir as equações em séries de Taylor de segunda ordem, as equações ficam mais complexas. Por outro lado o erro diminui. Como o objetivo dessa </w:t>
+        <w:t xml:space="preserve">Ao expandir as equações em séries de Taylor de segunda ordem, as equações ficam mais complexas. </w:t>
+      </w:r>
+      <w:proofErr w:type="gramStart"/>
+      <w:r>
+        <w:t>Por outro lado</w:t>
+      </w:r>
+      <w:proofErr w:type="gramEnd"/>
+      <w:r>
+        <w:t xml:space="preserve"> o erro diminui. Como o objetivo dessa </w:t>
       </w:r>
       <w:r>
         <w:t>monografia</w:t>
       </w:r>
       <w:r>
-        <w:t xml:space="preserve"> é apenas estimar o valor da corrente inrush, os resultados obtidos usando a série de Taylor de primeira ordem são suficientes. </w:t>
+        <w:t xml:space="preserve"> é apenas estimar o valor da corrente </w:t>
+      </w:r>
+      <w:proofErr w:type="spellStart"/>
+      <w:r>
+        <w:t>inrush</w:t>
+      </w:r>
+      <w:proofErr w:type="spellEnd"/>
+      <w:r>
+        <w:t xml:space="preserve">, os resultados obtidos usando a série de Taylor de primeira ordem são suficientes. </w:t>
       </w:r>
     </w:p>
     <w:p>
@@ -50478,51 +50074,28 @@
       <w:r>
         <w:instrText xml:space="preserve"> GOTOBUTTON ZEqnNum879696  \* MERGEFORMAT </w:instrText>
       </w:r>
+      <w:fldSimple w:instr=" REF ZEqnNum879696 \* Charformat \! \* MERGEFORMAT ">
+        <w:r>
+          <w:instrText>(3.1)</w:instrText>
+        </w:r>
+      </w:fldSimple>
+      <w:r>
+        <w:fldChar w:fldCharType="end"/>
+      </w:r>
+      <w:r>
+        <w:t xml:space="preserve"> a </w:t>
+      </w:r>
       <w:r>
         <w:fldChar w:fldCharType="begin"/>
       </w:r>
       <w:r>
-        <w:instrText xml:space="preserve"> REF ZEqnNum879696 \* Charforma</w:instrText>
-      </w:r>
-      <w:r>
-        <w:instrText xml:space="preserve">t \! \* MERGEFORMAT </w:instrText>
-      </w:r>
-      <w:r>
-        <w:fldChar w:fldCharType="separate"/>
-      </w:r>
-      <w:r>
-        <w:instrText>(3.1)</w:instrText>
-      </w:r>
-      <w:r>
-        <w:fldChar w:fldCharType="end"/>
-      </w:r>
-      <w:r>
-        <w:fldChar w:fldCharType="end"/>
-      </w:r>
-      <w:r>
-        <w:t xml:space="preserve"> a </w:t>
-      </w:r>
-      <w:r>
-        <w:fldChar w:fldCharType="begin"/>
-      </w:r>
-      <w:r>
         <w:instrText xml:space="preserve"> GOTOBUTTON ZEqnNum681416  \* MERGEFORMAT </w:instrText>
       </w:r>
-      <w:r>
-        <w:fldChar w:fldCharType="begin"/>
-      </w:r>
-      <w:r>
-        <w:instrText xml:space="preserve"> REF ZEqnNum681416 \* Charformat \! \* MERGEFORMAT </w:instrText>
-      </w:r>
-      <w:r>
-        <w:fldChar w:fldCharType="separate"/>
-      </w:r>
-      <w:r>
-        <w:instrText>(3.4)</w:instrText>
-      </w:r>
-      <w:r>
-        <w:fldChar w:fldCharType="end"/>
-      </w:r>
+      <w:fldSimple w:instr=" REF ZEqnNum681416 \* Charformat \! \* MERGEFORMAT ">
+        <w:r>
+          <w:instrText>(3.4)</w:instrText>
+        </w:r>
+      </w:fldSimple>
       <w:r>
         <w:fldChar w:fldCharType="end"/>
       </w:r>
@@ -51725,16 +51298,32 @@
         <w:rPr>
           <w:b/>
         </w:rPr>
-        <w:t>Otimização mono-objetivo</w:t>
+        <w:t xml:space="preserve">Otimização </w:t>
+      </w:r>
+      <w:proofErr w:type="spellStart"/>
+      <w:r>
+        <w:rPr>
+          <w:b/>
+        </w:rPr>
+        <w:t>mono-objetivo</w:t>
       </w:r>
       <w:bookmarkEnd w:id="123"/>
+      <w:proofErr w:type="spellEnd"/>
     </w:p>
     <w:p>
       <w:pPr>
         <w:pStyle w:val="TCC-Texto"/>
       </w:pPr>
       <w:r>
-        <w:t xml:space="preserve">Matematicamente o problema de otimização mono-objetivo pode ser descrito pelas equações </w:t>
+        <w:t xml:space="preserve">Matematicamente o problema de otimização </w:t>
+      </w:r>
+      <w:proofErr w:type="spellStart"/>
+      <w:r>
+        <w:t>mono-objetivo</w:t>
+      </w:r>
+      <w:proofErr w:type="spellEnd"/>
+      <w:r>
+        <w:t xml:space="preserve"> pode ser descrito pelas equações </w:t>
       </w:r>
       <w:r>
         <w:fldChar w:fldCharType="begin"/>
@@ -51742,48 +51331,28 @@
       <w:r>
         <w:instrText xml:space="preserve"> GOTOBUTTON ZEqnNum879696  \* MERGEFORMAT </w:instrText>
       </w:r>
+      <w:fldSimple w:instr=" REF ZEqnNum879696 \* Charformat \! \* MERGEFORMAT ">
+        <w:r>
+          <w:instrText>(3.1)</w:instrText>
+        </w:r>
+      </w:fldSimple>
+      <w:r>
+        <w:fldChar w:fldCharType="end"/>
+      </w:r>
+      <w:r>
+        <w:t xml:space="preserve"> a </w:t>
+      </w:r>
       <w:r>
         <w:fldChar w:fldCharType="begin"/>
       </w:r>
       <w:r>
-        <w:instrText xml:space="preserve"> REF ZEqnNum879696 \* Charformat \! \* MERGEFORMAT </w:instrText>
-      </w:r>
-      <w:r>
-        <w:fldChar w:fldCharType="separate"/>
-      </w:r>
-      <w:r>
-        <w:instrText>(3.1)</w:instrText>
-      </w:r>
-      <w:r>
-        <w:fldChar w:fldCharType="end"/>
-      </w:r>
-      <w:r>
-        <w:fldChar w:fldCharType="end"/>
-      </w:r>
-      <w:r>
-        <w:t xml:space="preserve"> a </w:t>
-      </w:r>
-      <w:r>
-        <w:fldChar w:fldCharType="begin"/>
-      </w:r>
-      <w:r>
         <w:instrText xml:space="preserve"> GOTOBUTTON ZEqnNum681416  \* MERGEFORMAT </w:instrText>
       </w:r>
-      <w:r>
-        <w:fldChar w:fldCharType="begin"/>
-      </w:r>
-      <w:r>
-        <w:instrText xml:space="preserve"> REF ZEqnNum681416 \* Charformat \! \* MERGEFORMAT </w:instrText>
-      </w:r>
-      <w:r>
-        <w:fldChar w:fldCharType="separate"/>
-      </w:r>
-      <w:r>
-        <w:instrText>(3.4)</w:instrText>
-      </w:r>
-      <w:r>
-        <w:fldChar w:fldCharType="end"/>
-      </w:r>
+      <w:fldSimple w:instr=" REF ZEqnNum681416 \* Charformat \! \* MERGEFORMAT ">
+        <w:r>
+          <w:instrText>(3.4)</w:instrText>
+        </w:r>
+      </w:fldSimple>
       <w:r>
         <w:fldChar w:fldCharType="end"/>
       </w:r>
@@ -51807,21 +51376,11 @@
       <w:r>
         <w:instrText xml:space="preserve"> GOTOBUTTON ZEqnNum879696  \* MERGEFORMAT </w:instrText>
       </w:r>
-      <w:r>
-        <w:fldChar w:fldCharType="begin"/>
-      </w:r>
-      <w:r>
-        <w:instrText xml:space="preserve"> REF ZEqnNum879696 \* Charformat \! \* MERGEFORMAT </w:instrText>
-      </w:r>
-      <w:r>
-        <w:fldChar w:fldCharType="separate"/>
-      </w:r>
-      <w:r>
-        <w:instrText>(3.1)</w:instrText>
-      </w:r>
-      <w:r>
-        <w:fldChar w:fldCharType="end"/>
-      </w:r>
+      <w:fldSimple w:instr=" REF ZEqnNum879696 \* Charformat \! \* MERGEFORMAT ">
+        <w:r>
+          <w:instrText>(3.1)</w:instrText>
+        </w:r>
+      </w:fldSimple>
       <w:r>
         <w:fldChar w:fldCharType="end"/>
       </w:r>
@@ -51938,48 +51497,28 @@
       <w:r>
         <w:instrText xml:space="preserve"> GOTOBUTTON ZEqnNum339718  \* MERGEFORMAT </w:instrText>
       </w:r>
+      <w:fldSimple w:instr=" REF ZEqnNum339718 \* Charformat \! \* MERGEFORMAT ">
+        <w:r>
+          <w:instrText>(3.5)</w:instrText>
+        </w:r>
+      </w:fldSimple>
+      <w:r>
+        <w:fldChar w:fldCharType="end"/>
+      </w:r>
+      <w:r>
+        <w:t xml:space="preserve"> e </w:t>
+      </w:r>
       <w:r>
         <w:fldChar w:fldCharType="begin"/>
       </w:r>
       <w:r>
-        <w:instrText xml:space="preserve"> REF ZEqnNum339718 \* Charformat \! \* MERGEFORMAT </w:instrText>
-      </w:r>
-      <w:r>
-        <w:fldChar w:fldCharType="separate"/>
-      </w:r>
-      <w:r>
-        <w:instrText>(3.5)</w:instrText>
-      </w:r>
-      <w:r>
-        <w:fldChar w:fldCharType="end"/>
-      </w:r>
-      <w:r>
-        <w:fldChar w:fldCharType="end"/>
-      </w:r>
-      <w:r>
-        <w:t xml:space="preserve"> e </w:t>
-      </w:r>
-      <w:r>
-        <w:fldChar w:fldCharType="begin"/>
-      </w:r>
-      <w:r>
         <w:instrText xml:space="preserve"> GOTOBUTTON ZEqnNum620195  \* MERGEFORMAT </w:instrText>
       </w:r>
-      <w:r>
-        <w:fldChar w:fldCharType="begin"/>
-      </w:r>
-      <w:r>
-        <w:instrText xml:space="preserve"> REF ZEqnNum620195 \* Charformat \! \* MERGEFORMAT </w:instrText>
-      </w:r>
-      <w:r>
-        <w:fldChar w:fldCharType="separate"/>
-      </w:r>
-      <w:r>
-        <w:instrText>(3.6)</w:instrText>
-      </w:r>
-      <w:r>
-        <w:fldChar w:fldCharType="end"/>
-      </w:r>
+      <w:fldSimple w:instr=" REF ZEqnNum620195 \* Charformat \! \* MERGEFORMAT ">
+        <w:r>
+          <w:instrText>(3.6)</w:instrText>
+        </w:r>
+      </w:fldSimple>
       <w:r>
         <w:fldChar w:fldCharType="end"/>
       </w:r>
@@ -52852,9 +52391,18 @@
           <w:sz w:val="20"/>
           <w:szCs w:val="20"/>
         </w:rPr>
-        <w:t xml:space="preserve"> Função objetivo mono-objetivo</w:t>
+        <w:t xml:space="preserve"> Função objetivo </w:t>
+      </w:r>
+      <w:proofErr w:type="spellStart"/>
+      <w:r>
+        <w:rPr>
+          <w:sz w:val="20"/>
+          <w:szCs w:val="20"/>
+        </w:rPr>
+        <w:t>mono-objetivo</w:t>
       </w:r>
       <w:bookmarkEnd w:id="127"/>
+      <w:proofErr w:type="spellEnd"/>
     </w:p>
     <w:p>
       <w:pPr>
@@ -53085,6 +52633,7 @@
         </w:rPr>
         <w:t xml:space="preserve">Otimização </w:t>
       </w:r>
+      <w:proofErr w:type="spellStart"/>
       <w:r>
         <w:rPr>
           <w:b/>
@@ -53097,6 +52646,7 @@
         </w:rPr>
         <w:t>-objetivo</w:t>
       </w:r>
+      <w:proofErr w:type="spellEnd"/>
       <w:r>
         <w:rPr>
           <w:b/>
@@ -53155,7 +52705,15 @@
         <w:pStyle w:val="TCC-Texto"/>
       </w:pPr>
       <w:r>
-        <w:t xml:space="preserve">Pode definir, matematicamente, o problema de otimização multi-objetivo pelas equações </w:t>
+        <w:t xml:space="preserve">Pode definir, matematicamente, o problema de otimização </w:t>
+      </w:r>
+      <w:proofErr w:type="spellStart"/>
+      <w:r>
+        <w:t>multi-objetivo</w:t>
+      </w:r>
+      <w:proofErr w:type="spellEnd"/>
+      <w:r>
+        <w:t xml:space="preserve"> pelas equações </w:t>
       </w:r>
       <w:r>
         <w:fldChar w:fldCharType="begin"/>
@@ -53163,48 +52721,28 @@
       <w:r>
         <w:instrText xml:space="preserve"> GOTOBUTTON ZEqnNum879696  \* MERGEFORMAT </w:instrText>
       </w:r>
+      <w:fldSimple w:instr=" REF ZEqnNum879696 \* Charformat \! \* MERGEFORMAT ">
+        <w:r>
+          <w:instrText>(3.1)</w:instrText>
+        </w:r>
+      </w:fldSimple>
+      <w:r>
+        <w:fldChar w:fldCharType="end"/>
+      </w:r>
+      <w:r>
+        <w:t xml:space="preserve"> a </w:t>
+      </w:r>
       <w:r>
         <w:fldChar w:fldCharType="begin"/>
       </w:r>
       <w:r>
-        <w:instrText xml:space="preserve"> REF ZEqnNum879696 \* Charformat \! \* MERGEFORMAT </w:instrText>
-      </w:r>
-      <w:r>
-        <w:fldChar w:fldCharType="separate"/>
-      </w:r>
-      <w:r>
-        <w:instrText>(3.1)</w:instrText>
-      </w:r>
-      <w:r>
-        <w:fldChar w:fldCharType="end"/>
-      </w:r>
-      <w:r>
-        <w:fldChar w:fldCharType="end"/>
-      </w:r>
-      <w:r>
-        <w:t xml:space="preserve"> a </w:t>
-      </w:r>
-      <w:r>
-        <w:fldChar w:fldCharType="begin"/>
-      </w:r>
-      <w:r>
         <w:instrText xml:space="preserve"> GOTOBUTTON ZEqnNum681416  \* MERGEFORMAT </w:instrText>
       </w:r>
-      <w:r>
-        <w:fldChar w:fldCharType="begin"/>
-      </w:r>
-      <w:r>
-        <w:instrText xml:space="preserve"> REF ZEqnNum681416 \* Charformat \! \* MERGEFORMAT </w:instrText>
-      </w:r>
-      <w:r>
-        <w:fldChar w:fldCharType="separate"/>
-      </w:r>
-      <w:r>
-        <w:instrText>(3.4)</w:instrText>
-      </w:r>
-      <w:r>
-        <w:fldChar w:fldCharType="end"/>
-      </w:r>
+      <w:fldSimple w:instr=" REF ZEqnNum681416 \* Charformat \! \* MERGEFORMAT ">
+        <w:r>
+          <w:instrText>(3.4)</w:instrText>
+        </w:r>
+      </w:fldSimple>
       <w:r>
         <w:fldChar w:fldCharType="end"/>
       </w:r>
@@ -53242,8 +52780,13 @@
       <w:r>
         <w:t xml:space="preserve">, segundo </w:t>
       </w:r>
-      <w:r>
-        <w:t>Edgeworth-Pareto</w:t>
+      <w:proofErr w:type="spellStart"/>
+      <w:r>
+        <w:t>Edgeworth</w:t>
+      </w:r>
+      <w:proofErr w:type="spellEnd"/>
+      <w:r>
+        <w:t>-Pareto</w:t>
       </w:r>
       <w:r>
         <w:t xml:space="preserve">, acontece quando não existe maneira de otimizar um critério sem piorar ao menos um outro critério </w:t>
@@ -53284,7 +52827,15 @@
         <w:pStyle w:val="TCC-Texto"/>
       </w:pPr>
       <w:r>
-        <w:t xml:space="preserve">Se não existem informações adicionais acerca do projeto, como por exemplo, a ordem de prioridade de atendimento dos objetivos, todas as soluções são igualmente importantes. Por isso é de suma importância que se tenha um critério que garanta a qualidade da solução encontrada. A seguir são apresentadas as metas de otimização multi-objetivo </w:t>
+        <w:t xml:space="preserve">Se não existem informações adicionais acerca do projeto, como por exemplo, a ordem de prioridade de atendimento dos objetivos, todas as soluções são igualmente importantes. Por isso é de suma importância que se tenha um critério que garanta a qualidade da solução encontrada. A seguir são apresentadas as metas de otimização </w:t>
+      </w:r>
+      <w:proofErr w:type="spellStart"/>
+      <w:r>
+        <w:t>multi-objetivo</w:t>
+      </w:r>
+      <w:proofErr w:type="spellEnd"/>
+      <w:r>
+        <w:t xml:space="preserve"> </w:t>
       </w:r>
       <w:sdt>
         <w:sdtPr>
@@ -54196,7 +53747,15 @@
       </w:pPr>
       <w:r>
         <w:lastRenderedPageBreak/>
-        <w:t>Qualquer solução do conjunto não-dominado deve ser não-dominado em relação a outra solução desse mesmo conjunto;</w:t>
+        <w:t xml:space="preserve">Qualquer solução do conjunto não-dominado deve ser </w:t>
+      </w:r>
+      <w:proofErr w:type="gramStart"/>
+      <w:r>
+        <w:t>não-dominado</w:t>
+      </w:r>
+      <w:proofErr w:type="gramEnd"/>
+      <w:r>
+        <w:t xml:space="preserve"> em relação a outra solução desse mesmo conjunto;</w:t>
       </w:r>
     </w:p>
     <w:p>
@@ -54209,7 +53768,15 @@
         <w:ind w:left="0" w:firstLine="1008"/>
       </w:pPr>
       <w:r>
-        <w:t>Qualquer solução não contida no conjunto não-dominado deve ser dominado, no mínimo, por uma solução do conjunto não-dominado.</w:t>
+        <w:t xml:space="preserve">Qualquer solução não contida no conjunto não-dominado deve ser </w:t>
+      </w:r>
+      <w:proofErr w:type="gramStart"/>
+      <w:r>
+        <w:t>dominado</w:t>
+      </w:r>
+      <w:proofErr w:type="gramEnd"/>
+      <w:r>
+        <w:t>, no mínimo, por uma solução do conjunto não-dominado.</w:t>
       </w:r>
     </w:p>
     <w:p>
@@ -54452,7 +54019,15 @@
         <w:t>Nas próximas seções será apresentado os algoritmos naturais</w:t>
       </w:r>
       <w:r>
-        <w:t>, que são métodos heurísticos usados em problemas multi-objetivo.</w:t>
+        <w:t xml:space="preserve">, que são métodos heurísticos usados em problemas </w:t>
+      </w:r>
+      <w:proofErr w:type="spellStart"/>
+      <w:r>
+        <w:t>multi-objetivo</w:t>
+      </w:r>
+      <w:proofErr w:type="spellEnd"/>
+      <w:r>
+        <w:t>.</w:t>
       </w:r>
     </w:p>
     <w:p>
@@ -54594,7 +54169,15 @@
         </w:sdtContent>
       </w:sdt>
       <w:r>
-        <w:t xml:space="preserve">. Sua comprovação teórica foi desenvolvida originalmente por Eberhart e Kennedy em 1995, em populações de soluções, de forma similar a outros algoritmos evolutivos </w:t>
+        <w:t xml:space="preserve">. Sua comprovação teórica foi desenvolvida originalmente por </w:t>
+      </w:r>
+      <w:proofErr w:type="spellStart"/>
+      <w:r>
+        <w:t>Eberhart</w:t>
+      </w:r>
+      <w:proofErr w:type="spellEnd"/>
+      <w:r>
+        <w:t xml:space="preserve"> e Kennedy em 1995, em populações de soluções, de forma similar a outros algoritmos evolutivos </w:t>
       </w:r>
       <w:sdt>
         <w:sdtPr>
@@ -54961,7 +54544,15 @@
         <w:t>.</w:t>
       </w:r>
       <w:r>
-        <w:t xml:space="preserve"> Eles usam uma população de indivíduos em que cada indivíduo representa uma solução possível para o problema a ser otimizado. Os AE se tornaram o principal método disponível para encontrar as soluções da fronteira de Pareto em problemas de otimização multi-objetivo que são muito complexos para serem resolvidos usando métodos clássicos como programação linear e máxima decida </w:t>
+        <w:t xml:space="preserve"> Eles usam uma população de indivíduos em que cada indivíduo representa uma solução possível para o problema a ser otimizado. Os AE se tornaram o principal método disponível para encontrar as soluções da fronteira de Pareto em problemas de otimização </w:t>
+      </w:r>
+      <w:proofErr w:type="spellStart"/>
+      <w:r>
+        <w:t>multi-objetivo</w:t>
+      </w:r>
+      <w:proofErr w:type="spellEnd"/>
+      <w:r>
+        <w:t xml:space="preserve"> que são muito complexos para serem resolvidos usando métodos clássicos como programação linear e máxima decida </w:t>
       </w:r>
       <w:sdt>
         <w:sdtPr>
@@ -55632,27 +55223,14 @@
       <w:r>
         <w:t xml:space="preserve">Tabela </w:t>
       </w:r>
-      <w:r>
-        <w:fldChar w:fldCharType="begin"/>
-      </w:r>
-      <w:r>
-        <w:instrText xml:space="preserve"> SEQ Tabela \* ARABIC </w:instrText>
-      </w:r>
-      <w:r>
-        <w:fldChar w:fldCharType="separate"/>
-      </w:r>
-      <w:r>
-        <w:rPr>
-          <w:noProof/>
-        </w:rPr>
-        <w:t>6</w:t>
-      </w:r>
-      <w:r>
-        <w:rPr>
-          <w:noProof/>
-        </w:rPr>
-        <w:fldChar w:fldCharType="end"/>
-      </w:r>
+      <w:fldSimple w:instr=" SEQ Tabela \* ARABIC ">
+        <w:r>
+          <w:rPr>
+            <w:noProof/>
+          </w:rPr>
+          <w:t>6</w:t>
+        </w:r>
+      </w:fldSimple>
       <w:bookmarkEnd w:id="137"/>
       <w:r>
         <w:t xml:space="preserve"> - Algoritmo </w:t>
@@ -56345,7 +55923,31 @@
         <w:t xml:space="preserve"> (PSO) </w:t>
       </w:r>
       <w:r>
-        <w:t>(Particle Swarm Optimization)</w:t>
+        <w:t>(</w:t>
+      </w:r>
+      <w:proofErr w:type="spellStart"/>
+      <w:r>
+        <w:t>Particle</w:t>
+      </w:r>
+      <w:proofErr w:type="spellEnd"/>
+      <w:r>
+        <w:t xml:space="preserve"> </w:t>
+      </w:r>
+      <w:proofErr w:type="spellStart"/>
+      <w:r>
+        <w:t>Swarm</w:t>
+      </w:r>
+      <w:proofErr w:type="spellEnd"/>
+      <w:r>
+        <w:t xml:space="preserve"> </w:t>
+      </w:r>
+      <w:proofErr w:type="spellStart"/>
+      <w:r>
+        <w:t>Optimization</w:t>
+      </w:r>
+      <w:proofErr w:type="spellEnd"/>
+      <w:r>
+        <w:t>)</w:t>
       </w:r>
       <w:r>
         <w:t xml:space="preserve">, a posição de cada partícula é atualizada usando um vetor velocidade, o qual é baseado no comportamento social do da população de indivíduos. De maneira simplificada, pode-se usar o </w:t>
@@ -56407,27 +56009,14 @@
       <w:r>
         <w:t xml:space="preserve">Tabela </w:t>
       </w:r>
-      <w:r>
-        <w:fldChar w:fldCharType="begin"/>
-      </w:r>
-      <w:r>
-        <w:instrText xml:space="preserve"> SEQ Tabela \* ARABIC </w:instrText>
-      </w:r>
-      <w:r>
-        <w:fldChar w:fldCharType="separate"/>
-      </w:r>
-      <w:r>
-        <w:rPr>
-          <w:noProof/>
-        </w:rPr>
-        <w:t>7</w:t>
-      </w:r>
-      <w:r>
-        <w:rPr>
-          <w:noProof/>
-        </w:rPr>
-        <w:fldChar w:fldCharType="end"/>
-      </w:r>
+      <w:fldSimple w:instr=" SEQ Tabela \* ARABIC ">
+        <w:r>
+          <w:rPr>
+            <w:noProof/>
+          </w:rPr>
+          <w:t>7</w:t>
+        </w:r>
+      </w:fldSimple>
       <w:bookmarkEnd w:id="142"/>
       <w:r>
         <w:t xml:space="preserve"> - Algoritmo PSO</w:t>
@@ -56909,7 +56498,15 @@
       </w:pPr>
       <w:bookmarkStart w:id="145" w:name="_Toc168951226"/>
       <w:r>
-        <w:t>Evolução Diferencial Multi-Objetivo (MODE)</w:t>
+        <w:t xml:space="preserve">Evolução Diferencial </w:t>
+      </w:r>
+      <w:proofErr w:type="spellStart"/>
+      <w:r>
+        <w:t>Multi-Objetivo</w:t>
+      </w:r>
+      <w:proofErr w:type="spellEnd"/>
+      <w:r>
+        <w:t xml:space="preserve"> (MODE)</w:t>
       </w:r>
       <w:bookmarkEnd w:id="145"/>
     </w:p>
@@ -56927,7 +56524,15 @@
         <w:t xml:space="preserve">ão Diferencial </w:t>
       </w:r>
       <w:r>
-        <w:t xml:space="preserve">foi incialmente proposto por Storm e Price em 1995 para solução de problemas de otimização. Esse método possibilita encontrar soluções em problemas de grande porte, com baixo custo computacional e tempo reduzido </w:t>
+        <w:t xml:space="preserve">foi incialmente proposto por Storm e </w:t>
+      </w:r>
+      <w:proofErr w:type="spellStart"/>
+      <w:r>
+        <w:t>Price</w:t>
+      </w:r>
+      <w:proofErr w:type="spellEnd"/>
+      <w:r>
+        <w:t xml:space="preserve"> em 1995 para solução de problemas de otimização. Esse método possibilita encontrar soluções em problemas de grande porte, com baixo custo computacional e tempo reduzido </w:t>
       </w:r>
       <w:sdt>
         <w:sdtPr>
@@ -56965,7 +56570,31 @@
         <w:pStyle w:val="TCC-Texto"/>
       </w:pPr>
       <w:r>
-        <w:t xml:space="preserve">De maneira geral, o algoritmo MODE (Multi-Objective Optimization Differential Evolution), em sua concepção são empregados os seguintes operadores: ordenamento por rank, truncamento das soluções não dominadas, seleção e exploração das vizinhanças dos indivíduos da população </w:t>
+        <w:t>De maneira geral, o algoritmo MODE (</w:t>
+      </w:r>
+      <w:proofErr w:type="spellStart"/>
+      <w:r>
+        <w:t>Multi-Objective</w:t>
+      </w:r>
+      <w:proofErr w:type="spellEnd"/>
+      <w:r>
+        <w:t xml:space="preserve"> </w:t>
+      </w:r>
+      <w:proofErr w:type="spellStart"/>
+      <w:r>
+        <w:t>Optimization</w:t>
+      </w:r>
+      <w:proofErr w:type="spellEnd"/>
+      <w:r>
+        <w:t xml:space="preserve"> </w:t>
+      </w:r>
+      <w:proofErr w:type="spellStart"/>
+      <w:r>
+        <w:t>Differential</w:t>
+      </w:r>
+      <w:proofErr w:type="spellEnd"/>
+      <w:r>
+        <w:t xml:space="preserve"> Evolution), em sua concepção são empregados os seguintes operadores: ordenamento por rank, truncamento das soluções não dominadas, seleção e exploração das vizinhanças dos indivíduos da população </w:t>
       </w:r>
       <w:sdt>
         <w:sdtPr>
@@ -57251,6 +56880,7 @@
         </w:numPr>
         <w:ind w:left="0" w:firstLine="1008"/>
       </w:pPr>
+      <w:proofErr w:type="gramStart"/>
       <w:r>
         <w:rPr>
           <w:b/>
@@ -57261,7 +56891,14 @@
         <w:rPr>
           <w:b/>
         </w:rPr>
-        <w:t xml:space="preserve"> Objetivos </w:t>
+        <w:t xml:space="preserve"> Objetivos</w:t>
+      </w:r>
+      <w:proofErr w:type="gramEnd"/>
+      <w:r>
+        <w:rPr>
+          <w:b/>
+        </w:rPr>
+        <w:t xml:space="preserve"> </w:t>
       </w:r>
       <w:r>
         <w:t>(</w:t>
@@ -57428,7 +57065,21 @@
         <w:rPr>
           <w:b/>
         </w:rPr>
-        <w:t xml:space="preserve">Número de Pseudo-Curvas </w:t>
+        <w:t xml:space="preserve">Número de </w:t>
+      </w:r>
+      <w:proofErr w:type="spellStart"/>
+      <w:r>
+        <w:rPr>
+          <w:b/>
+        </w:rPr>
+        <w:t>Pseudo-Curvas</w:t>
+      </w:r>
+      <w:proofErr w:type="spellEnd"/>
+      <w:r>
+        <w:rPr>
+          <w:b/>
+        </w:rPr>
+        <w:t xml:space="preserve"> </w:t>
       </w:r>
       <w:r>
         <w:t>(</w:t>
@@ -57690,9 +57341,14 @@
         <w:t>Desenvolvimento de a</w:t>
       </w:r>
       <w:r>
-        <w:t>plicação web com python</w:t>
+        <w:t xml:space="preserve">plicação web com </w:t>
+      </w:r>
+      <w:proofErr w:type="spellStart"/>
+      <w:r>
+        <w:t>python</w:t>
       </w:r>
       <w:bookmarkEnd w:id="146"/>
+      <w:proofErr w:type="spellEnd"/>
     </w:p>
     <w:p>
       <w:pPr>
@@ -57812,7 +57468,23 @@
         </w:sdtContent>
       </w:sdt>
       <w:r>
-        <w:t xml:space="preserve">. São exemplos de linguagem de programação: C/C++, Ruby, Python, Java, Javascript, C#, Lisp, Fortran, Elixir, </w:t>
+        <w:t xml:space="preserve">. São exemplos de linguagem de programação: C/C++, Ruby, Python, Java, </w:t>
+      </w:r>
+      <w:proofErr w:type="spellStart"/>
+      <w:r>
+        <w:t>Javascript</w:t>
+      </w:r>
+      <w:proofErr w:type="spellEnd"/>
+      <w:r>
+        <w:t xml:space="preserve">, C#, </w:t>
+      </w:r>
+      <w:proofErr w:type="spellStart"/>
+      <w:r>
+        <w:t>Lisp</w:t>
+      </w:r>
+      <w:proofErr w:type="spellEnd"/>
+      <w:r>
+        <w:t xml:space="preserve">, Fortran, Elixir, </w:t>
       </w:r>
       <w:r>
         <w:t>PHP, etc.</w:t>
@@ -57856,7 +57528,23 @@
         <w:t>automático</w:t>
       </w:r>
       <w:r>
-        <w:t xml:space="preserve"> de memória (Garbage Colector) </w:t>
+        <w:t xml:space="preserve"> de memória (</w:t>
+      </w:r>
+      <w:proofErr w:type="spellStart"/>
+      <w:r>
+        <w:t>Garbage</w:t>
+      </w:r>
+      <w:proofErr w:type="spellEnd"/>
+      <w:r>
+        <w:t xml:space="preserve"> </w:t>
+      </w:r>
+      <w:proofErr w:type="spellStart"/>
+      <w:r>
+        <w:t>Colector</w:t>
+      </w:r>
+      <w:proofErr w:type="spellEnd"/>
+      <w:r>
+        <w:t xml:space="preserve">) </w:t>
       </w:r>
       <w:sdt>
         <w:sdtPr>
@@ -58006,7 +57694,31 @@
         <w:t>p</w:t>
       </w:r>
       <w:r>
-        <w:t>ara web podemos citar: Django, Flask, FastAPI, Tornado, Web2Py, Pyramid, etc.</w:t>
+        <w:t xml:space="preserve">ara web podemos citar: Django, </w:t>
+      </w:r>
+      <w:proofErr w:type="spellStart"/>
+      <w:r>
+        <w:t>Flask</w:t>
+      </w:r>
+      <w:proofErr w:type="spellEnd"/>
+      <w:r>
+        <w:t xml:space="preserve">, </w:t>
+      </w:r>
+      <w:proofErr w:type="spellStart"/>
+      <w:r>
+        <w:t>FastAPI</w:t>
+      </w:r>
+      <w:proofErr w:type="spellEnd"/>
+      <w:r>
+        <w:t xml:space="preserve">, Tornado, Web2Py, </w:t>
+      </w:r>
+      <w:proofErr w:type="spellStart"/>
+      <w:r>
+        <w:t>Pyramid</w:t>
+      </w:r>
+      <w:proofErr w:type="spellEnd"/>
+      <w:r>
+        <w:t>, etc.</w:t>
       </w:r>
     </w:p>
     <w:p>
@@ -58027,7 +57739,23 @@
           <w:i/>
           <w:iCs/>
         </w:rPr>
-        <w:t>Web User Interface</w:t>
+        <w:t xml:space="preserve">Web </w:t>
+      </w:r>
+      <w:proofErr w:type="spellStart"/>
+      <w:r>
+        <w:rPr>
+          <w:i/>
+          <w:iCs/>
+        </w:rPr>
+        <w:t>User</w:t>
+      </w:r>
+      <w:proofErr w:type="spellEnd"/>
+      <w:r>
+        <w:rPr>
+          <w:i/>
+          <w:iCs/>
+        </w:rPr>
+        <w:t xml:space="preserve"> Interface</w:t>
       </w:r>
       <w:r>
         <w:t>)</w:t>
@@ -58043,6 +57771,7 @@
           <w:id w:val="660429230"/>
           <w:citation/>
         </w:sdtPr>
+        <w:sdtEndPr/>
         <w:sdtContent>
           <w:r>
             <w:fldChar w:fldCharType="begin"/>
@@ -58083,13 +57812,50 @@
         <w:t>. Para proposito geral podemos citar</w:t>
       </w:r>
       <w:r>
-        <w:t>: VueJs, AngularJs, Reac</w:t>
+        <w:t xml:space="preserve">: </w:t>
+      </w:r>
+      <w:proofErr w:type="spellStart"/>
+      <w:r>
+        <w:t>VueJs</w:t>
+      </w:r>
+      <w:proofErr w:type="spellEnd"/>
+      <w:r>
+        <w:t xml:space="preserve">, </w:t>
+      </w:r>
+      <w:proofErr w:type="spellStart"/>
+      <w:r>
+        <w:t>AngularJs</w:t>
+      </w:r>
+      <w:proofErr w:type="spellEnd"/>
+      <w:r>
+        <w:t xml:space="preserve">, </w:t>
+      </w:r>
+      <w:proofErr w:type="spellStart"/>
+      <w:r>
+        <w:t>Reac</w:t>
       </w:r>
       <w:r>
         <w:t>t</w:t>
       </w:r>
-      <w:r>
-        <w:t xml:space="preserve">, NextJs, HTMLX, AlpineJs, </w:t>
+      <w:proofErr w:type="spellEnd"/>
+      <w:r>
+        <w:t xml:space="preserve">, </w:t>
+      </w:r>
+      <w:proofErr w:type="spellStart"/>
+      <w:r>
+        <w:t>NextJs</w:t>
+      </w:r>
+      <w:proofErr w:type="spellEnd"/>
+      <w:r>
+        <w:t xml:space="preserve">, HTMLX, </w:t>
+      </w:r>
+      <w:proofErr w:type="spellStart"/>
+      <w:r>
+        <w:t>AlpineJs</w:t>
+      </w:r>
+      <w:proofErr w:type="spellEnd"/>
+      <w:r>
+        <w:t xml:space="preserve">, </w:t>
       </w:r>
       <w:r>
         <w:t>etc.</w:t>
@@ -58105,6 +57871,7 @@
       <w:r>
         <w:t xml:space="preserve">monografia é desenvolver uma interface WEB para o algoritmo desenvolvido em </w:t>
       </w:r>
+      <w:proofErr w:type="spellStart"/>
       <w:r>
         <w:rPr>
           <w:i/>
@@ -58112,6 +57879,7 @@
         </w:rPr>
         <w:t>python</w:t>
       </w:r>
+      <w:proofErr w:type="spellEnd"/>
       <w:r>
         <w:t xml:space="preserve">. As </w:t>
       </w:r>
@@ -58119,20 +57887,46 @@
         <w:t>bibliotecas</w:t>
       </w:r>
       <w:r>
-        <w:t xml:space="preserve"> Gradio, Streamlit e Dash</w:t>
-      </w:r>
-      <w:r>
-        <w:t xml:space="preserve"> possuem </w:t>
-      </w:r>
-      <w:r>
-        <w:t>integração nativa com o python</w:t>
-      </w:r>
-      <w:r>
-        <w:t>, por isso foi escolhido o gradio.</w:t>
-      </w:r>
-      <w:r>
         <w:t xml:space="preserve"> </w:t>
       </w:r>
+      <w:proofErr w:type="spellStart"/>
+      <w:r>
+        <w:t>Gradio</w:t>
+      </w:r>
+      <w:proofErr w:type="spellEnd"/>
+      <w:r>
+        <w:t xml:space="preserve">, </w:t>
+      </w:r>
+      <w:proofErr w:type="spellStart"/>
+      <w:r>
+        <w:t>Streamlit</w:t>
+      </w:r>
+      <w:proofErr w:type="spellEnd"/>
+      <w:r>
+        <w:t xml:space="preserve"> e Dash</w:t>
+      </w:r>
+      <w:r>
+        <w:t xml:space="preserve"> possuem integração nativa com o </w:t>
+      </w:r>
+      <w:proofErr w:type="spellStart"/>
+      <w:r>
+        <w:t>python</w:t>
+      </w:r>
+      <w:proofErr w:type="spellEnd"/>
+      <w:r>
+        <w:t xml:space="preserve">, por isso foi escolhido o </w:t>
+      </w:r>
+      <w:proofErr w:type="spellStart"/>
+      <w:r>
+        <w:t>gradio</w:t>
+      </w:r>
+      <w:proofErr w:type="spellEnd"/>
+      <w:r>
+        <w:t>.</w:t>
+      </w:r>
+      <w:r>
+        <w:t xml:space="preserve"> </w:t>
+      </w:r>
       <w:r>
         <w:t>Segund</w:t>
       </w:r>
@@ -58140,7 +57934,15 @@
         <w:t>o</w:t>
       </w:r>
       <w:r>
-        <w:t xml:space="preserve"> a documentação, gradio é a maneira mais rápida de demonstrar um modelo com WUI amigável </w:t>
+        <w:t xml:space="preserve"> a documentação, </w:t>
+      </w:r>
+      <w:proofErr w:type="spellStart"/>
+      <w:r>
+        <w:t>gradio</w:t>
+      </w:r>
+      <w:proofErr w:type="spellEnd"/>
+      <w:r>
+        <w:t xml:space="preserve"> é a maneira mais rápida de demonstrar um modelo com WUI amigável </w:t>
       </w:r>
       <w:r>
         <w:t xml:space="preserve">para que qualquer pessoa possa usá-lo, de qualquer lugar </w:t>
@@ -58150,6 +57952,7 @@
           <w:id w:val="545646176"/>
           <w:citation/>
         </w:sdtPr>
+        <w:sdtEndPr/>
         <w:sdtContent>
           <w:r>
             <w:fldChar w:fldCharType="begin"/>
@@ -58208,20 +58011,6 @@
       <w:pPr>
         <w:pStyle w:val="TCC-Texto"/>
       </w:pPr>
-      <w:r>
-        <w:t xml:space="preserve">Este trabalho contemplou o estudo e aplicação de algoritmos genéticos no problema de otimização de transformadores. Para tanto optou-se por criar uma aplicação </w:t>
-      </w:r>
-      <w:r>
-        <w:t>web, pois assim qualquer pessoa terá acesso ao software, seja um usando um computador ou smartphone. Como framework web foi usando o Flask e para distribuição de tarefas o Celery.</w:t>
-      </w:r>
-    </w:p>
-    <w:p>
-      <w:pPr>
-        <w:pStyle w:val="TCC-Texto"/>
-      </w:pPr>
-      <w:r>
-        <w:t>Foi necessário o uso do Celery para liberar o servidor para realizar novas requisições. Quando o usuário faz uma solicitação para o cálculo a aplicação em Flask, essa cria uma tarefa para que os cálculos sejam executados em background.</w:t>
-      </w:r>
     </w:p>
     <w:p>
       <w:pPr>
@@ -58755,7 +58544,6 @@
                 <w:rPr>
                   <w:noProof/>
                 </w:rPr>
-                <w:lastRenderedPageBreak/>
                 <w:t xml:space="preserve">MCKINNEY, W. (2018). </w:t>
               </w:r>
               <w:r>
@@ -63487,6 +63275,24 @@
 </a:theme>
 </file>
 
+<file path=word/webextensions/taskpanes.xml><?xml version="1.0" encoding="utf-8"?>
+<wetp:taskpanes xmlns:wetp="http://schemas.microsoft.com/office/webextensions/taskpanes/2010/11">
+  <wetp:taskpane dockstate="right" visibility="0" width="608" row="1">
+    <wetp:webextensionref xmlns:r="http://schemas.openxmlformats.org/officeDocument/2006/relationships" r:id="rId1"/>
+  </wetp:taskpane>
+</wetp:taskpanes>
+</file>
+
+<file path=word/webextensions/webextension1.xml><?xml version="1.0" encoding="utf-8"?>
+<we:webextension xmlns:we="http://schemas.microsoft.com/office/webextensions/webextension/2010/11" id="{771371CE-25FD-4C65-B334-009D36082EF9}">
+  <we:reference id="wa104099688" version="1.3.0.0" store="pt-BR" storeType="OMEX"/>
+  <we:alternateReferences/>
+  <we:properties/>
+  <we:bindings/>
+  <we:snapshot xmlns:r="http://schemas.openxmlformats.org/officeDocument/2006/relationships"/>
+</we:webextension>
+</file>
+
 <file path=customXml/item1.xml><?xml version="1.0" encoding="utf-8"?>
 <b:Sources xmlns:b="http://schemas.openxmlformats.org/officeDocument/2006/bibliography" xmlns="http://schemas.openxmlformats.org/officeDocument/2006/bibliography" SelectedStyle="\APASixthEditionOfficeOnline.xsl" StyleName="APA" Version="6">
   <b:Source>

</xml_diff>

<commit_message>
comecando capitulo de conclusoes
</commit_message>
<xml_diff>
--- a/escrita/DANILO_TCC1.docx
+++ b/escrita/DANILO_TCC1.docx
@@ -2488,7 +2488,49 @@
             <w:rStyle w:val="Hyperlink"/>
             <w:noProof/>
           </w:rPr>
-          <w:t>Tabela 1 - Número de degraus no núcleo</w:t>
+          <w:t>Tabela 1 - Nú</w:t>
+        </w:r>
+        <w:r>
+          <w:rPr>
+            <w:rStyle w:val="Hyperlink"/>
+            <w:noProof/>
+          </w:rPr>
+          <w:t>m</w:t>
+        </w:r>
+        <w:r>
+          <w:rPr>
+            <w:rStyle w:val="Hyperlink"/>
+            <w:noProof/>
+          </w:rPr>
+          <w:t>ero de deg</w:t>
+        </w:r>
+        <w:r>
+          <w:rPr>
+            <w:rStyle w:val="Hyperlink"/>
+            <w:noProof/>
+          </w:rPr>
+          <w:t>r</w:t>
+        </w:r>
+        <w:r>
+          <w:rPr>
+            <w:rStyle w:val="Hyperlink"/>
+            <w:noProof/>
+          </w:rPr>
+          <w:t>au</w:t>
+        </w:r>
+        <w:r>
+          <w:rPr>
+            <w:rStyle w:val="Hyperlink"/>
+            <w:noProof/>
+          </w:rPr>
+          <w:t>s</w:t>
+        </w:r>
+        <w:r>
+          <w:rPr>
+            <w:rStyle w:val="Hyperlink"/>
+            <w:noProof/>
+          </w:rPr>
+          <w:t xml:space="preserve"> no núcleo</w:t>
         </w:r>
         <w:r>
           <w:rPr>
@@ -2560,7 +2602,49 @@
             <w:rStyle w:val="Hyperlink"/>
             <w:noProof/>
           </w:rPr>
-          <w:t>Tabela 2 - Dimensões do núcleo em função do número de degraus</w:t>
+          <w:t>Tabela</w:t>
+        </w:r>
+        <w:r>
+          <w:rPr>
+            <w:rStyle w:val="Hyperlink"/>
+            <w:noProof/>
+          </w:rPr>
+          <w:t xml:space="preserve"> </w:t>
+        </w:r>
+        <w:r>
+          <w:rPr>
+            <w:rStyle w:val="Hyperlink"/>
+            <w:noProof/>
+          </w:rPr>
+          <w:t>2 - Dim</w:t>
+        </w:r>
+        <w:r>
+          <w:rPr>
+            <w:rStyle w:val="Hyperlink"/>
+            <w:noProof/>
+          </w:rPr>
+          <w:t>e</w:t>
+        </w:r>
+        <w:r>
+          <w:rPr>
+            <w:rStyle w:val="Hyperlink"/>
+            <w:noProof/>
+          </w:rPr>
+          <w:t>n</w:t>
+        </w:r>
+        <w:r>
+          <w:rPr>
+            <w:rStyle w:val="Hyperlink"/>
+            <w:noProof/>
+          </w:rPr>
+          <w:t>s</w:t>
+        </w:r>
+        <w:r>
+          <w:rPr>
+            <w:rStyle w:val="Hyperlink"/>
+            <w:noProof/>
+          </w:rPr>
+          <w:t>ões do núcleo em função do número de degraus</w:t>
         </w:r>
         <w:r>
           <w:rPr>
@@ -2632,7 +2716,21 @@
             <w:rStyle w:val="Hyperlink"/>
             <w:noProof/>
           </w:rPr>
-          <w:t>Tabela 3 - Valores de k em relação ao número de degraus</w:t>
+          <w:t>Tabela 3 - Valores</w:t>
+        </w:r>
+        <w:r>
+          <w:rPr>
+            <w:rStyle w:val="Hyperlink"/>
+            <w:noProof/>
+          </w:rPr>
+          <w:t xml:space="preserve"> </w:t>
+        </w:r>
+        <w:r>
+          <w:rPr>
+            <w:rStyle w:val="Hyperlink"/>
+            <w:noProof/>
+          </w:rPr>
+          <w:t>de k em relação ao número de degraus</w:t>
         </w:r>
         <w:r>
           <w:rPr>
@@ -2856,7 +2954,21 @@
             <w:rStyle w:val="Hyperlink"/>
             <w:noProof/>
           </w:rPr>
-          <w:t>Tabela 6 - Algoritmo PSO</w:t>
+          <w:t>Tabela 6 - Algo</w:t>
+        </w:r>
+        <w:r>
+          <w:rPr>
+            <w:rStyle w:val="Hyperlink"/>
+            <w:noProof/>
+          </w:rPr>
+          <w:t>r</w:t>
+        </w:r>
+        <w:r>
+          <w:rPr>
+            <w:rStyle w:val="Hyperlink"/>
+            <w:noProof/>
+          </w:rPr>
+          <w:t>itmo PSO</w:t>
         </w:r>
         <w:r>
           <w:rPr>
@@ -8897,11 +9009,21 @@
       <w:r>
         <w:instrText xml:space="preserve"> GOTOBUTTON ZEqnNum554142  \* MERGEFORMAT </w:instrText>
       </w:r>
-      <w:fldSimple w:instr=" REF ZEqnNum554142 \* Charformat \! \* MERGEFORMAT ">
-        <w:r>
-          <w:instrText>(2.9)</w:instrText>
-        </w:r>
-      </w:fldSimple>
+      <w:r>
+        <w:fldChar w:fldCharType="begin"/>
+      </w:r>
+      <w:r>
+        <w:instrText xml:space="preserve"> REF ZEqnNum554142 \* Charformat \! \* MERGEFORMAT </w:instrText>
+      </w:r>
+      <w:r>
+        <w:fldChar w:fldCharType="separate"/>
+      </w:r>
+      <w:r>
+        <w:instrText>(2.9)</w:instrText>
+      </w:r>
+      <w:r>
+        <w:fldChar w:fldCharType="end"/>
+      </w:r>
       <w:r>
         <w:fldChar w:fldCharType="end"/>
       </w:r>
@@ -9501,11 +9623,21 @@
       <w:r>
         <w:instrText xml:space="preserve"> GOTOBUTTON ZEqnNum369444  \* MERGEFORMAT </w:instrText>
       </w:r>
-      <w:fldSimple w:instr=" REF ZEqnNum369444 \* Charformat \! \* MERGEFORMAT ">
-        <w:r>
-          <w:instrText>(2.1)</w:instrText>
-        </w:r>
-      </w:fldSimple>
+      <w:r>
+        <w:fldChar w:fldCharType="begin"/>
+      </w:r>
+      <w:r>
+        <w:instrText xml:space="preserve"> REF ZEqnNum369444 \* Charformat \! \* MERGEFORMAT </w:instrText>
+      </w:r>
+      <w:r>
+        <w:fldChar w:fldCharType="separate"/>
+      </w:r>
+      <w:r>
+        <w:instrText>(2.1)</w:instrText>
+      </w:r>
+      <w:r>
+        <w:fldChar w:fldCharType="end"/>
+      </w:r>
       <w:r>
         <w:fldChar w:fldCharType="end"/>
       </w:r>
@@ -9916,15 +10048,25 @@
       <w:r>
         <w:instrText xml:space="preserve"> GOTOBUTTON ZEqnNum320602  \* MERGEFORMAT </w:instrText>
       </w:r>
-      <w:fldSimple w:instr=" REF ZEqnNum320602 \* Charformat \! \* MERGEFORMAT ">
-        <w:r>
-          <w:instrText>(2.2)</w:instrText>
-        </w:r>
-      </w:fldSimple>
+      <w:r>
+        <w:fldChar w:fldCharType="begin"/>
+      </w:r>
+      <w:r>
+        <w:instrText xml:space="preserve"> REF ZEqnNum320602 \* Charformat \! \* MERGEFORMAT </w:instrText>
+      </w:r>
+      <w:r>
+        <w:fldChar w:fldCharType="separate"/>
+      </w:r>
+      <w:r>
+        <w:instrText>(2.2)</w:instrText>
+      </w:r>
       <w:r>
         <w:fldChar w:fldCharType="end"/>
       </w:r>
       <w:r>
+        <w:fldChar w:fldCharType="end"/>
+      </w:r>
+      <w:r>
         <w:t xml:space="preserve"> e </w:t>
       </w:r>
       <w:r>
@@ -9933,11 +10075,21 @@
       <w:r>
         <w:instrText xml:space="preserve"> GOTOBUTTON ZEqnNum520302  \* MERGEFORMAT </w:instrText>
       </w:r>
-      <w:fldSimple w:instr=" REF ZEqnNum520302 \* Charformat \! \* MERGEFORMAT ">
-        <w:r>
-          <w:instrText>(2.3)</w:instrText>
-        </w:r>
-      </w:fldSimple>
+      <w:r>
+        <w:fldChar w:fldCharType="begin"/>
+      </w:r>
+      <w:r>
+        <w:instrText xml:space="preserve"> REF ZEqnNum520302 \* Charformat \! \* MERGEFORMAT </w:instrText>
+      </w:r>
+      <w:r>
+        <w:fldChar w:fldCharType="separate"/>
+      </w:r>
+      <w:r>
+        <w:instrText>(2.3)</w:instrText>
+      </w:r>
+      <w:r>
+        <w:fldChar w:fldCharType="end"/>
+      </w:r>
       <w:r>
         <w:fldChar w:fldCharType="end"/>
       </w:r>
@@ -10826,11 +10978,21 @@
       <w:r>
         <w:instrText xml:space="preserve"> GOTOBUTTON ZEqnNum197706  \* MERGEFORMAT </w:instrText>
       </w:r>
-      <w:fldSimple w:instr=" REF ZEqnNum197706 \* Charformat \! \* MERGEFORMAT ">
-        <w:r>
-          <w:instrText>(2.4)</w:instrText>
-        </w:r>
-      </w:fldSimple>
+      <w:r>
+        <w:fldChar w:fldCharType="begin"/>
+      </w:r>
+      <w:r>
+        <w:instrText xml:space="preserve"> REF ZEqnNum197706 \* Charformat \! \* MERGEFORMAT </w:instrText>
+      </w:r>
+      <w:r>
+        <w:fldChar w:fldCharType="separate"/>
+      </w:r>
+      <w:r>
+        <w:instrText>(2.4)</w:instrText>
+      </w:r>
+      <w:r>
+        <w:fldChar w:fldCharType="end"/>
+      </w:r>
       <w:r>
         <w:fldChar w:fldCharType="end"/>
       </w:r>
@@ -11258,11 +11420,21 @@
       <w:r>
         <w:instrText xml:space="preserve"> GOTOBUTTON ZEqnNum701247  \* MERGEFORMAT </w:instrText>
       </w:r>
-      <w:fldSimple w:instr=" REF ZEqnNum701247 \* Charformat \! \* MERGEFORMAT ">
-        <w:r>
-          <w:instrText>(2.5)</w:instrText>
-        </w:r>
-      </w:fldSimple>
+      <w:r>
+        <w:fldChar w:fldCharType="begin"/>
+      </w:r>
+      <w:r>
+        <w:instrText xml:space="preserve"> REF ZEqnNum701247 \* Charformat \! \* MERGEFORMAT </w:instrText>
+      </w:r>
+      <w:r>
+        <w:fldChar w:fldCharType="separate"/>
+      </w:r>
+      <w:r>
+        <w:instrText>(2.5)</w:instrText>
+      </w:r>
+      <w:r>
+        <w:fldChar w:fldCharType="end"/>
+      </w:r>
       <w:r>
         <w:fldChar w:fldCharType="end"/>
       </w:r>
@@ -11914,11 +12086,21 @@
       <w:r>
         <w:instrText xml:space="preserve"> GOTOBUTTON ZEqnNum335275  \* MERGEFORMAT </w:instrText>
       </w:r>
-      <w:fldSimple w:instr=" REF ZEqnNum335275 \* Charformat \! \* MERGEFORMAT ">
-        <w:r>
-          <w:instrText>(2.6)</w:instrText>
-        </w:r>
-      </w:fldSimple>
+      <w:r>
+        <w:fldChar w:fldCharType="begin"/>
+      </w:r>
+      <w:r>
+        <w:instrText xml:space="preserve"> REF ZEqnNum335275 \* Charformat \! \* MERGEFORMAT </w:instrText>
+      </w:r>
+      <w:r>
+        <w:fldChar w:fldCharType="separate"/>
+      </w:r>
+      <w:r>
+        <w:instrText>(2.6)</w:instrText>
+      </w:r>
+      <w:r>
+        <w:fldChar w:fldCharType="end"/>
+      </w:r>
       <w:r>
         <w:fldChar w:fldCharType="end"/>
       </w:r>
@@ -12045,11 +12227,21 @@
       <w:r>
         <w:instrText xml:space="preserve"> GOTOBUTTON ZEqnNum138933  \* MERGEFORMAT </w:instrText>
       </w:r>
-      <w:fldSimple w:instr=" REF ZEqnNum138933 \* Charformat \! \* MERGEFORMAT ">
-        <w:r>
-          <w:instrText>(2.7)</w:instrText>
-        </w:r>
-      </w:fldSimple>
+      <w:r>
+        <w:fldChar w:fldCharType="begin"/>
+      </w:r>
+      <w:r>
+        <w:instrText xml:space="preserve"> REF ZEqnNum138933 \* Charformat \! \* MERGEFORMAT </w:instrText>
+      </w:r>
+      <w:r>
+        <w:fldChar w:fldCharType="separate"/>
+      </w:r>
+      <w:r>
+        <w:instrText>(2.7)</w:instrText>
+      </w:r>
+      <w:r>
+        <w:fldChar w:fldCharType="end"/>
+      </w:r>
       <w:r>
         <w:fldChar w:fldCharType="end"/>
       </w:r>
@@ -12255,15 +12447,25 @@
       <w:r>
         <w:instrText xml:space="preserve"> GOTOBUTTON ZEqnNum138933  \* MERGEFORMAT </w:instrText>
       </w:r>
-      <w:fldSimple w:instr=" REF ZEqnNum138933 \* Charformat \! \* MERGEFORMAT ">
-        <w:r>
-          <w:instrText>(2.7)</w:instrText>
-        </w:r>
-      </w:fldSimple>
+      <w:r>
+        <w:fldChar w:fldCharType="begin"/>
+      </w:r>
+      <w:r>
+        <w:instrText xml:space="preserve"> REF ZEqnNum138933 \* Charformat \! \* MERGEFORMAT </w:instrText>
+      </w:r>
+      <w:r>
+        <w:fldChar w:fldCharType="separate"/>
+      </w:r>
+      <w:r>
+        <w:instrText>(2.7)</w:instrText>
+      </w:r>
       <w:r>
         <w:fldChar w:fldCharType="end"/>
       </w:r>
       <w:r>
+        <w:fldChar w:fldCharType="end"/>
+      </w:r>
+      <w:r>
         <w:t xml:space="preserve"> em </w:t>
       </w:r>
       <w:r>
@@ -12272,15 +12474,25 @@
       <w:r>
         <w:instrText xml:space="preserve"> GOTOBUTTON ZEqnNum335275  \* MERGEFORMAT </w:instrText>
       </w:r>
-      <w:fldSimple w:instr=" REF ZEqnNum335275 \* Charformat \! \* MERGEFORMAT ">
-        <w:r>
-          <w:instrText>(2.6)</w:instrText>
-        </w:r>
-      </w:fldSimple>
+      <w:r>
+        <w:fldChar w:fldCharType="begin"/>
+      </w:r>
+      <w:r>
+        <w:instrText xml:space="preserve"> REF ZEqnNum335275 \* Charformat \! \* MERGEFORMAT </w:instrText>
+      </w:r>
+      <w:r>
+        <w:fldChar w:fldCharType="separate"/>
+      </w:r>
+      <w:r>
+        <w:instrText>(2.6)</w:instrText>
+      </w:r>
       <w:r>
         <w:fldChar w:fldCharType="end"/>
       </w:r>
       <w:r>
+        <w:fldChar w:fldCharType="end"/>
+      </w:r>
+      <w:r>
         <w:t xml:space="preserve"> e fazendo um simples rearranjo se obtém a equação </w:t>
       </w:r>
       <w:r>
@@ -12289,11 +12501,21 @@
       <w:r>
         <w:instrText xml:space="preserve"> GOTOBUTTON ZEqnNum294476  \* MERGEFORMAT </w:instrText>
       </w:r>
-      <w:fldSimple w:instr=" REF ZEqnNum294476 \* Charformat \! \* MERGEFORMAT ">
-        <w:r>
-          <w:instrText>(2.8)</w:instrText>
-        </w:r>
-      </w:fldSimple>
+      <w:r>
+        <w:fldChar w:fldCharType="begin"/>
+      </w:r>
+      <w:r>
+        <w:instrText xml:space="preserve"> REF ZEqnNum294476 \* Charformat \! \* MERGEFORMAT </w:instrText>
+      </w:r>
+      <w:r>
+        <w:fldChar w:fldCharType="separate"/>
+      </w:r>
+      <w:r>
+        <w:instrText>(2.8)</w:instrText>
+      </w:r>
+      <w:r>
+        <w:fldChar w:fldCharType="end"/>
+      </w:r>
       <w:r>
         <w:fldChar w:fldCharType="end"/>
       </w:r>
@@ -12997,11 +13219,21 @@
       <w:r>
         <w:instrText xml:space="preserve"> GOTOBUTTON ZEqnNum554142  \* MERGEFORMAT </w:instrText>
       </w:r>
-      <w:fldSimple w:instr=" REF ZEqnNum554142 \* Charformat \! \* MERGEFORMAT ">
-        <w:r>
-          <w:instrText>(2.9)</w:instrText>
-        </w:r>
-      </w:fldSimple>
+      <w:r>
+        <w:fldChar w:fldCharType="begin"/>
+      </w:r>
+      <w:r>
+        <w:instrText xml:space="preserve"> REF ZEqnNum554142 \* Charformat \! \* MERGEFORMAT </w:instrText>
+      </w:r>
+      <w:r>
+        <w:fldChar w:fldCharType="separate"/>
+      </w:r>
+      <w:r>
+        <w:instrText>(2.9)</w:instrText>
+      </w:r>
+      <w:r>
+        <w:fldChar w:fldCharType="end"/>
+      </w:r>
       <w:r>
         <w:fldChar w:fldCharType="end"/>
       </w:r>
@@ -13294,15 +13526,7 @@
         </m:sSub>
       </m:oMath>
       <w:r>
-        <w:t xml:space="preserve"> conforme a equaç</w:t>
-      </w:r>
-      <w:proofErr w:type="spellStart"/>
-      <w:r>
-        <w:t>ão</w:t>
-      </w:r>
-      <w:proofErr w:type="spellEnd"/>
-      <w:r>
-        <w:t xml:space="preserve"> </w:t>
+        <w:t xml:space="preserve"> conforme a equação </w:t>
       </w:r>
       <w:r>
         <w:fldChar w:fldCharType="begin"/>
@@ -13310,11 +13534,21 @@
       <w:r>
         <w:instrText xml:space="preserve"> GOTOBUTTON ZEqnNum554142  \* MERGEFORMAT </w:instrText>
       </w:r>
-      <w:fldSimple w:instr=" REF ZEqnNum554142 \* Charformat \! \* MERGEFORMAT ">
-        <w:r>
-          <w:instrText>(2.9)</w:instrText>
-        </w:r>
-      </w:fldSimple>
+      <w:r>
+        <w:fldChar w:fldCharType="begin"/>
+      </w:r>
+      <w:r>
+        <w:instrText xml:space="preserve"> REF ZEqnNum554142 \* Charformat \! \* MERGEFORMAT </w:instrText>
+      </w:r>
+      <w:r>
+        <w:fldChar w:fldCharType="separate"/>
+      </w:r>
+      <w:r>
+        <w:instrText>(2.9)</w:instrText>
+      </w:r>
+      <w:r>
+        <w:fldChar w:fldCharType="end"/>
+      </w:r>
       <w:r>
         <w:fldChar w:fldCharType="end"/>
       </w:r>
@@ -13358,11 +13592,21 @@
       <w:r>
         <w:instrText xml:space="preserve"> GOTOBUTTON ZEqnNum742710  \* MERGEFORMAT </w:instrText>
       </w:r>
-      <w:fldSimple w:instr=" REF ZEqnNum742710 \* Charformat \! \* MERGEFORMAT ">
-        <w:r>
-          <w:instrText>(2.10)</w:instrText>
-        </w:r>
-      </w:fldSimple>
+      <w:r>
+        <w:fldChar w:fldCharType="begin"/>
+      </w:r>
+      <w:r>
+        <w:instrText xml:space="preserve"> REF ZEqnNum742710 \* Charformat \! \* MERGEFORMAT </w:instrText>
+      </w:r>
+      <w:r>
+        <w:fldChar w:fldCharType="separate"/>
+      </w:r>
+      <w:r>
+        <w:instrText>(2.10)</w:instrText>
+      </w:r>
+      <w:r>
+        <w:fldChar w:fldCharType="end"/>
+      </w:r>
       <w:r>
         <w:fldChar w:fldCharType="end"/>
       </w:r>
@@ -13689,15 +13933,25 @@
       <w:r>
         <w:instrText xml:space="preserve"> GOTOBUTTON ZEqnNum742710  \* MERGEFORMAT </w:instrText>
       </w:r>
-      <w:fldSimple w:instr=" REF ZEqnNum742710 \* Charformat \! \* MERGEFORMAT ">
-        <w:r>
-          <w:instrText>(2.10)</w:instrText>
-        </w:r>
-      </w:fldSimple>
+      <w:r>
+        <w:fldChar w:fldCharType="begin"/>
+      </w:r>
+      <w:r>
+        <w:instrText xml:space="preserve"> REF ZEqnNum742710 \* Charformat \! \* MERGEFORMAT </w:instrText>
+      </w:r>
+      <w:r>
+        <w:fldChar w:fldCharType="separate"/>
+      </w:r>
+      <w:r>
+        <w:instrText>(2.10)</w:instrText>
+      </w:r>
       <w:r>
         <w:fldChar w:fldCharType="end"/>
       </w:r>
       <w:r>
+        <w:fldChar w:fldCharType="end"/>
+      </w:r>
+      <w:r>
         <w:t xml:space="preserve">, podemos calcular o diâmetro do núcleo por meio da equação </w:t>
       </w:r>
       <w:r>
@@ -13706,11 +13960,21 @@
       <w:r>
         <w:instrText xml:space="preserve"> GOTOBUTTON ZEqnNum152727  \* MERGEFORMAT </w:instrText>
       </w:r>
-      <w:fldSimple w:instr=" REF ZEqnNum152727 \* Charformat \! \* MERGEFORMAT ">
-        <w:r>
-          <w:instrText>(2.11)</w:instrText>
-        </w:r>
-      </w:fldSimple>
+      <w:r>
+        <w:fldChar w:fldCharType="begin"/>
+      </w:r>
+      <w:r>
+        <w:instrText xml:space="preserve"> REF ZEqnNum152727 \* Charformat \! \* MERGEFORMAT </w:instrText>
+      </w:r>
+      <w:r>
+        <w:fldChar w:fldCharType="separate"/>
+      </w:r>
+      <w:r>
+        <w:instrText>(2.11)</w:instrText>
+      </w:r>
+      <w:r>
+        <w:fldChar w:fldCharType="end"/>
+      </w:r>
       <w:r>
         <w:fldChar w:fldCharType="end"/>
       </w:r>
@@ -13965,7 +14229,13 @@
         <w:fldChar w:fldCharType="separate"/>
       </w:r>
       <w:r>
-        <w:t xml:space="preserve">Tabela </w:t>
+        <w:t>Tabe</w:t>
+      </w:r>
+      <w:r>
+        <w:t>l</w:t>
+      </w:r>
+      <w:r>
+        <w:t xml:space="preserve">a </w:t>
       </w:r>
       <w:r>
         <w:rPr>
@@ -18627,11 +18897,21 @@
       <w:r>
         <w:instrText xml:space="preserve"> GOTOBUTTON ZEqnNum164302  \* MERGEFORMAT </w:instrText>
       </w:r>
-      <w:fldSimple w:instr=" REF ZEqnNum164302 \* Charformat \! \* MERGEFORMAT ">
-        <w:r>
-          <w:instrText>(2.12)</w:instrText>
-        </w:r>
-      </w:fldSimple>
+      <w:r>
+        <w:fldChar w:fldCharType="begin"/>
+      </w:r>
+      <w:r>
+        <w:instrText xml:space="preserve"> REF ZEqnNum164302 \* Charformat \! \* MERGEFORMAT </w:instrText>
+      </w:r>
+      <w:r>
+        <w:fldChar w:fldCharType="separate"/>
+      </w:r>
+      <w:r>
+        <w:instrText>(2.12)</w:instrText>
+      </w:r>
+      <w:r>
+        <w:fldChar w:fldCharType="end"/>
+      </w:r>
       <w:r>
         <w:fldChar w:fldCharType="end"/>
       </w:r>
@@ -19099,11 +19379,21 @@
       <w:r>
         <w:instrText xml:space="preserve"> GOTOBUTTON ZEqnNum859509  \* MERGEFORMAT </w:instrText>
       </w:r>
-      <w:fldSimple w:instr=" REF ZEqnNum859509 \* Charformat \! \* MERGEFORMAT ">
-        <w:r>
-          <w:instrText>(2.13)</w:instrText>
-        </w:r>
-      </w:fldSimple>
+      <w:r>
+        <w:fldChar w:fldCharType="begin"/>
+      </w:r>
+      <w:r>
+        <w:instrText xml:space="preserve"> REF ZEqnNum859509 \* Charformat \! \* MERGEFORMAT </w:instrText>
+      </w:r>
+      <w:r>
+        <w:fldChar w:fldCharType="separate"/>
+      </w:r>
+      <w:r>
+        <w:instrText>(2.13)</w:instrText>
+      </w:r>
+      <w:r>
+        <w:fldChar w:fldCharType="end"/>
+      </w:r>
       <w:r>
         <w:fldChar w:fldCharType="end"/>
       </w:r>
@@ -19742,11 +20032,21 @@
       <w:r>
         <w:instrText xml:space="preserve"> GOTOBUTTON ZEqnNum859509  \* MERGEFORMAT </w:instrText>
       </w:r>
-      <w:fldSimple w:instr=" REF ZEqnNum859509 \* Charformat \! \* MERGEFORMAT ">
-        <w:r>
-          <w:instrText>(2.13)</w:instrText>
-        </w:r>
-      </w:fldSimple>
+      <w:r>
+        <w:fldChar w:fldCharType="begin"/>
+      </w:r>
+      <w:r>
+        <w:instrText xml:space="preserve"> REF ZEqnNum859509 \* Charformat \! \* MERGEFORMAT </w:instrText>
+      </w:r>
+      <w:r>
+        <w:fldChar w:fldCharType="separate"/>
+      </w:r>
+      <w:r>
+        <w:instrText>(2.13)</w:instrText>
+      </w:r>
+      <w:r>
+        <w:fldChar w:fldCharType="end"/>
+      </w:r>
       <w:r>
         <w:fldChar w:fldCharType="end"/>
       </w:r>
@@ -19900,15 +20200,25 @@
       <w:r>
         <w:instrText xml:space="preserve"> GOTOBUTTON ZEqnNum859509  \* MERGEFORMAT </w:instrText>
       </w:r>
-      <w:fldSimple w:instr=" REF ZEqnNum859509 \* Charformat \! \* MERGEFORMAT ">
-        <w:r>
-          <w:instrText>(2.13)</w:instrText>
-        </w:r>
-      </w:fldSimple>
+      <w:r>
+        <w:fldChar w:fldCharType="begin"/>
+      </w:r>
+      <w:r>
+        <w:instrText xml:space="preserve"> REF ZEqnNum859509 \* Charformat \! \* MERGEFORMAT </w:instrText>
+      </w:r>
+      <w:r>
+        <w:fldChar w:fldCharType="separate"/>
+      </w:r>
+      <w:r>
+        <w:instrText>(2.13)</w:instrText>
+      </w:r>
       <w:r>
         <w:fldChar w:fldCharType="end"/>
       </w:r>
       <w:r>
+        <w:fldChar w:fldCharType="end"/>
+      </w:r>
+      <w:r>
         <w:t xml:space="preserve"> em</w:t>
       </w:r>
       <w:r>
@@ -19920,15 +20230,25 @@
       <w:r>
         <w:instrText xml:space="preserve"> GOTOBUTTON ZEqnNum300493  \* MERGEFORMAT </w:instrText>
       </w:r>
-      <w:fldSimple w:instr=" REF ZEqnNum300493 \* Charformat \! \* MERGEFORMAT ">
-        <w:r>
-          <w:instrText>(2.14)</w:instrText>
-        </w:r>
-      </w:fldSimple>
+      <w:r>
+        <w:fldChar w:fldCharType="begin"/>
+      </w:r>
+      <w:r>
+        <w:instrText xml:space="preserve"> REF ZEqnNum300493 \* Charformat \! \* MERGEFORMAT </w:instrText>
+      </w:r>
+      <w:r>
+        <w:fldChar w:fldCharType="separate"/>
+      </w:r>
+      <w:r>
+        <w:instrText>(2.14)</w:instrText>
+      </w:r>
       <w:r>
         <w:fldChar w:fldCharType="end"/>
       </w:r>
       <w:r>
+        <w:fldChar w:fldCharType="end"/>
+      </w:r>
+      <w:r>
         <w:t xml:space="preserve"> a fim de minimizar os cálculos, durante a implementação do algoritmo. Substituindo e rearranjando a equação, chegamos na equação </w:t>
       </w:r>
       <w:r>
@@ -19937,11 +20257,21 @@
       <w:r>
         <w:instrText xml:space="preserve"> GOTOBUTTON ZEqnNum272545  \* MERGEFORMAT </w:instrText>
       </w:r>
-      <w:fldSimple w:instr=" REF ZEqnNum272545 \* Charformat \! \* MERGEFORMAT ">
-        <w:r>
-          <w:instrText>(2.15)</w:instrText>
-        </w:r>
-      </w:fldSimple>
+      <w:r>
+        <w:fldChar w:fldCharType="begin"/>
+      </w:r>
+      <w:r>
+        <w:instrText xml:space="preserve"> REF ZEqnNum272545 \* Charformat \! \* MERGEFORMAT </w:instrText>
+      </w:r>
+      <w:r>
+        <w:fldChar w:fldCharType="separate"/>
+      </w:r>
+      <w:r>
+        <w:instrText>(2.15)</w:instrText>
+      </w:r>
+      <w:r>
+        <w:fldChar w:fldCharType="end"/>
+      </w:r>
       <w:r>
         <w:fldChar w:fldCharType="end"/>
       </w:r>
@@ -20303,11 +20633,21 @@
       <w:r>
         <w:instrText xml:space="preserve"> GOTOBUTTON ZEqnNum480287  \* MERGEFORMAT </w:instrText>
       </w:r>
-      <w:fldSimple w:instr=" REF ZEqnNum480287 \* Charformat \! \* MERGEFORMAT ">
-        <w:r>
-          <w:instrText>(2.16)</w:instrText>
-        </w:r>
-      </w:fldSimple>
+      <w:r>
+        <w:fldChar w:fldCharType="begin"/>
+      </w:r>
+      <w:r>
+        <w:instrText xml:space="preserve"> REF ZEqnNum480287 \* Charformat \! \* MERGEFORMAT </w:instrText>
+      </w:r>
+      <w:r>
+        <w:fldChar w:fldCharType="separate"/>
+      </w:r>
+      <w:r>
+        <w:instrText>(2.16)</w:instrText>
+      </w:r>
+      <w:r>
+        <w:fldChar w:fldCharType="end"/>
+      </w:r>
       <w:r>
         <w:fldChar w:fldCharType="end"/>
       </w:r>
@@ -22139,11 +22479,21 @@
       <w:r>
         <w:instrText xml:space="preserve"> GOTOBUTTON ZEqnNum208112  \* MERGEFORMAT </w:instrText>
       </w:r>
-      <w:fldSimple w:instr=" REF ZEqnNum208112 \* Charformat \! \* MERGEFORMAT ">
-        <w:r>
-          <w:instrText>(2.19)</w:instrText>
-        </w:r>
-      </w:fldSimple>
+      <w:r>
+        <w:fldChar w:fldCharType="begin"/>
+      </w:r>
+      <w:r>
+        <w:instrText xml:space="preserve"> REF ZEqnNum208112 \* Charformat \! \* MERGEFORMAT </w:instrText>
+      </w:r>
+      <w:r>
+        <w:fldChar w:fldCharType="separate"/>
+      </w:r>
+      <w:r>
+        <w:instrText>(2.19)</w:instrText>
+      </w:r>
+      <w:r>
+        <w:fldChar w:fldCharType="end"/>
+      </w:r>
       <w:r>
         <w:fldChar w:fldCharType="end"/>
       </w:r>
@@ -22255,11 +22605,21 @@
       <w:r>
         <w:instrText xml:space="preserve"> GOTOBUTTON ZEqnNum851044  \* MERGEFORMAT </w:instrText>
       </w:r>
-      <w:fldSimple w:instr=" REF ZEqnNum851044 \* Charformat \! \* MERGEFORMAT ">
-        <w:r>
-          <w:instrText>(2.20)</w:instrText>
-        </w:r>
-      </w:fldSimple>
+      <w:r>
+        <w:fldChar w:fldCharType="begin"/>
+      </w:r>
+      <w:r>
+        <w:instrText xml:space="preserve"> REF ZEqnNum851044 \* Charformat \! \* MERGEFORMAT </w:instrText>
+      </w:r>
+      <w:r>
+        <w:fldChar w:fldCharType="separate"/>
+      </w:r>
+      <w:r>
+        <w:instrText>(2.20)</w:instrText>
+      </w:r>
+      <w:r>
+        <w:fldChar w:fldCharType="end"/>
+      </w:r>
       <w:r>
         <w:fldChar w:fldCharType="end"/>
       </w:r>
@@ -23505,15 +23865,25 @@
       <w:r>
         <w:instrText xml:space="preserve"> GOTOBUTTON ZEqnNum335275  \* MERGEFORMAT </w:instrText>
       </w:r>
-      <w:fldSimple w:instr=" REF ZEqnNum335275 \* Charformat \! \* MERGEFORMAT ">
-        <w:r>
-          <w:instrText>(2.6)</w:instrText>
-        </w:r>
-      </w:fldSimple>
+      <w:r>
+        <w:fldChar w:fldCharType="begin"/>
+      </w:r>
+      <w:r>
+        <w:instrText xml:space="preserve"> REF ZEqnNum335275 \* Charformat \! \* MERGEFORMAT </w:instrText>
+      </w:r>
+      <w:r>
+        <w:fldChar w:fldCharType="separate"/>
+      </w:r>
+      <w:r>
+        <w:instrText>(2.6)</w:instrText>
+      </w:r>
       <w:r>
         <w:fldChar w:fldCharType="end"/>
       </w:r>
       <w:r>
+        <w:fldChar w:fldCharType="end"/>
+      </w:r>
+      <w:r>
         <w:t xml:space="preserve"> para transformadores trifásicos, obtém-se a equação </w:t>
       </w:r>
       <w:r>
@@ -23522,11 +23892,21 @@
       <w:r>
         <w:instrText xml:space="preserve"> GOTOBUTTON ZEqnNum611396  \* MERGEFORMAT </w:instrText>
       </w:r>
-      <w:fldSimple w:instr=" REF ZEqnNum611396 \* Charformat \! \* MERGEFORMAT ">
-        <w:r>
-          <w:instrText>(2.21)</w:instrText>
-        </w:r>
-      </w:fldSimple>
+      <w:r>
+        <w:fldChar w:fldCharType="begin"/>
+      </w:r>
+      <w:r>
+        <w:instrText xml:space="preserve"> REF ZEqnNum611396 \* Charformat \! \* MERGEFORMAT </w:instrText>
+      </w:r>
+      <w:r>
+        <w:fldChar w:fldCharType="separate"/>
+      </w:r>
+      <w:r>
+        <w:instrText>(2.21)</w:instrText>
+      </w:r>
+      <w:r>
+        <w:fldChar w:fldCharType="end"/>
+      </w:r>
       <w:r>
         <w:fldChar w:fldCharType="end"/>
       </w:r>
@@ -24229,11 +24609,21 @@
       <w:r>
         <w:instrText xml:space="preserve"> GOTOBUTTON ZEqnNum299597  \* MERGEFORMAT </w:instrText>
       </w:r>
-      <w:fldSimple w:instr=" REF ZEqnNum299597 \* Charformat \! \* MERGEFORMAT ">
-        <w:r>
-          <w:instrText>(2.22)</w:instrText>
-        </w:r>
-      </w:fldSimple>
+      <w:r>
+        <w:fldChar w:fldCharType="begin"/>
+      </w:r>
+      <w:r>
+        <w:instrText xml:space="preserve"> REF ZEqnNum299597 \* Charformat \! \* MERGEFORMAT </w:instrText>
+      </w:r>
+      <w:r>
+        <w:fldChar w:fldCharType="separate"/>
+      </w:r>
+      <w:r>
+        <w:instrText>(2.22)</w:instrText>
+      </w:r>
+      <w:r>
+        <w:fldChar w:fldCharType="end"/>
+      </w:r>
       <w:r>
         <w:fldChar w:fldCharType="end"/>
       </w:r>
@@ -24263,11 +24653,21 @@
       <w:r>
         <w:instrText xml:space="preserve"> GOTOBUTTON ZEqnNum121382  \* MERGEFORMAT </w:instrText>
       </w:r>
-      <w:fldSimple w:instr=" REF ZEqnNum121382 \* Charformat \! \* MERGEFORMAT ">
-        <w:r>
-          <w:instrText>(2.23)</w:instrText>
-        </w:r>
-      </w:fldSimple>
+      <w:r>
+        <w:fldChar w:fldCharType="begin"/>
+      </w:r>
+      <w:r>
+        <w:instrText xml:space="preserve"> REF ZEqnNum121382 \* Charformat \! \* MERGEFORMAT </w:instrText>
+      </w:r>
+      <w:r>
+        <w:fldChar w:fldCharType="separate"/>
+      </w:r>
+      <w:r>
+        <w:instrText>(2.23)</w:instrText>
+      </w:r>
+      <w:r>
+        <w:fldChar w:fldCharType="end"/>
+      </w:r>
       <w:r>
         <w:fldChar w:fldCharType="end"/>
       </w:r>
@@ -24609,11 +25009,21 @@
       <w:r>
         <w:instrText xml:space="preserve"> GOTOBUTTON ZEqnNum636102  \* MERGEFORMAT </w:instrText>
       </w:r>
-      <w:fldSimple w:instr=" REF ZEqnNum636102 \* Charformat \! \* MERGEFORMAT ">
-        <w:r>
-          <w:instrText>(2.24)</w:instrText>
-        </w:r>
-      </w:fldSimple>
+      <w:r>
+        <w:fldChar w:fldCharType="begin"/>
+      </w:r>
+      <w:r>
+        <w:instrText xml:space="preserve"> REF ZEqnNum636102 \* Charformat \! \* MERGEFORMAT </w:instrText>
+      </w:r>
+      <w:r>
+        <w:fldChar w:fldCharType="separate"/>
+      </w:r>
+      <w:r>
+        <w:instrText>(2.24)</w:instrText>
+      </w:r>
+      <w:r>
+        <w:fldChar w:fldCharType="end"/>
+      </w:r>
       <w:r>
         <w:fldChar w:fldCharType="end"/>
       </w:r>
@@ -25025,11 +25435,21 @@
       <w:r>
         <w:instrText xml:space="preserve"> GOTOBUTTON ZEqnNum650201  \* MERGEFORMAT </w:instrText>
       </w:r>
-      <w:fldSimple w:instr=" REF ZEqnNum650201 \* Charformat \! \* MERGEFORMAT ">
-        <w:r>
-          <w:instrText>(2.25)</w:instrText>
-        </w:r>
-      </w:fldSimple>
+      <w:r>
+        <w:fldChar w:fldCharType="begin"/>
+      </w:r>
+      <w:r>
+        <w:instrText xml:space="preserve"> REF ZEqnNum650201 \* Charformat \! \* MERGEFORMAT </w:instrText>
+      </w:r>
+      <w:r>
+        <w:fldChar w:fldCharType="separate"/>
+      </w:r>
+      <w:r>
+        <w:instrText>(2.25)</w:instrText>
+      </w:r>
+      <w:r>
+        <w:fldChar w:fldCharType="end"/>
+      </w:r>
       <w:r>
         <w:fldChar w:fldCharType="end"/>
       </w:r>
@@ -25056,11 +25476,21 @@
       <w:r>
         <w:instrText xml:space="preserve"> GOTOBUTTON ZEqnNum324620  \* MERGEFORMAT </w:instrText>
       </w:r>
-      <w:fldSimple w:instr=" REF ZEqnNum324620 \* Charformat \! \* MERGEFORMAT ">
-        <w:r>
-          <w:instrText>(2.26)</w:instrText>
-        </w:r>
-      </w:fldSimple>
+      <w:r>
+        <w:fldChar w:fldCharType="begin"/>
+      </w:r>
+      <w:r>
+        <w:instrText xml:space="preserve"> REF ZEqnNum324620 \* Charformat \! \* MERGEFORMAT </w:instrText>
+      </w:r>
+      <w:r>
+        <w:fldChar w:fldCharType="separate"/>
+      </w:r>
+      <w:r>
+        <w:instrText>(2.26)</w:instrText>
+      </w:r>
+      <w:r>
+        <w:fldChar w:fldCharType="end"/>
+      </w:r>
       <w:r>
         <w:fldChar w:fldCharType="end"/>
       </w:r>
@@ -25650,11 +26080,21 @@
       <w:r>
         <w:instrText xml:space="preserve"> GOTOBUTTON ZEqnNum197706  \* MERGEFORMAT </w:instrText>
       </w:r>
-      <w:fldSimple w:instr=" REF ZEqnNum197706 \* Charformat \! \* MERGEFORMAT ">
-        <w:r>
-          <w:instrText>(2.4)</w:instrText>
-        </w:r>
-      </w:fldSimple>
+      <w:r>
+        <w:fldChar w:fldCharType="begin"/>
+      </w:r>
+      <w:r>
+        <w:instrText xml:space="preserve"> REF ZEqnNum197706 \* Charformat \! \* MERGEFORMAT </w:instrText>
+      </w:r>
+      <w:r>
+        <w:fldChar w:fldCharType="separate"/>
+      </w:r>
+      <w:r>
+        <w:instrText>(2.4)</w:instrText>
+      </w:r>
+      <w:r>
+        <w:fldChar w:fldCharType="end"/>
+      </w:r>
       <w:r>
         <w:fldChar w:fldCharType="end"/>
       </w:r>
@@ -25747,11 +26187,21 @@
       <w:r>
         <w:instrText xml:space="preserve"> GOTOBUTTON ZEqnNum492730  \* MERGEFORMAT </w:instrText>
       </w:r>
-      <w:fldSimple w:instr=" REF ZEqnNum492730 \* Charformat \! \* MERGEFORMAT ">
-        <w:r>
-          <w:instrText>(2.27)</w:instrText>
-        </w:r>
-      </w:fldSimple>
+      <w:r>
+        <w:fldChar w:fldCharType="begin"/>
+      </w:r>
+      <w:r>
+        <w:instrText xml:space="preserve"> REF ZEqnNum492730 \* Charformat \! \* MERGEFORMAT </w:instrText>
+      </w:r>
+      <w:r>
+        <w:fldChar w:fldCharType="separate"/>
+      </w:r>
+      <w:r>
+        <w:instrText>(2.27)</w:instrText>
+      </w:r>
+      <w:r>
+        <w:fldChar w:fldCharType="end"/>
+      </w:r>
       <w:r>
         <w:fldChar w:fldCharType="end"/>
       </w:r>
@@ -26090,15 +26540,25 @@
       <w:r>
         <w:instrText xml:space="preserve"> GOTOBUTTON ZEqnNum197706  \* MERGEFORMAT </w:instrText>
       </w:r>
-      <w:fldSimple w:instr=" REF ZEqnNum197706 \* Charformat \! \* MERGEFORMAT ">
-        <w:r>
-          <w:instrText>(2.4)</w:instrText>
-        </w:r>
-      </w:fldSimple>
+      <w:r>
+        <w:fldChar w:fldCharType="begin"/>
+      </w:r>
+      <w:r>
+        <w:instrText xml:space="preserve"> REF ZEqnNum197706 \* Charformat \! \* MERGEFORMAT </w:instrText>
+      </w:r>
+      <w:r>
+        <w:fldChar w:fldCharType="separate"/>
+      </w:r>
+      <w:r>
+        <w:instrText>(2.4)</w:instrText>
+      </w:r>
       <w:r>
         <w:fldChar w:fldCharType="end"/>
       </w:r>
       <w:r>
+        <w:fldChar w:fldCharType="end"/>
+      </w:r>
+      <w:r>
         <w:t xml:space="preserve">, assim obtendo a equação </w:t>
       </w:r>
       <w:r>
@@ -26107,15 +26567,25 @@
       <w:r>
         <w:instrText xml:space="preserve"> GOTOBUTTON ZEqnNum516772  \* MERGEFORMAT </w:instrText>
       </w:r>
-      <w:fldSimple w:instr=" REF ZEqnNum516772 \* Charformat \! \* MERGEFORMAT ">
-        <w:r>
-          <w:instrText>(2.28)</w:instrText>
-        </w:r>
-      </w:fldSimple>
+      <w:r>
+        <w:fldChar w:fldCharType="begin"/>
+      </w:r>
+      <w:r>
+        <w:instrText xml:space="preserve"> REF ZEqnNum516772 \* Charformat \! \* MERGEFORMAT </w:instrText>
+      </w:r>
+      <w:r>
+        <w:fldChar w:fldCharType="separate"/>
+      </w:r>
+      <w:r>
+        <w:instrText>(2.28)</w:instrText>
+      </w:r>
       <w:r>
         <w:fldChar w:fldCharType="end"/>
       </w:r>
       <w:r>
+        <w:fldChar w:fldCharType="end"/>
+      </w:r>
+      <w:r>
         <w:t xml:space="preserve">. Por outro lado, ao aplicar o mesmo procedimento aos terminais </w:t>
       </w:r>
       <w:r>
@@ -26130,11 +26600,21 @@
       <w:r>
         <w:instrText xml:space="preserve"> GOTOBUTTON ZEqnNum942464  \* MERGEFORMAT </w:instrText>
       </w:r>
-      <w:fldSimple w:instr=" REF ZEqnNum942464 \* Charformat \! \* MERGEFORMAT ">
-        <w:r>
-          <w:instrText>(2.29)</w:instrText>
-        </w:r>
-      </w:fldSimple>
+      <w:r>
+        <w:fldChar w:fldCharType="begin"/>
+      </w:r>
+      <w:r>
+        <w:instrText xml:space="preserve"> REF ZEqnNum942464 \* Charformat \! \* MERGEFORMAT </w:instrText>
+      </w:r>
+      <w:r>
+        <w:fldChar w:fldCharType="separate"/>
+      </w:r>
+      <w:r>
+        <w:instrText>(2.29)</w:instrText>
+      </w:r>
+      <w:r>
+        <w:fldChar w:fldCharType="end"/>
+      </w:r>
       <w:r>
         <w:fldChar w:fldCharType="end"/>
       </w:r>
@@ -26616,15 +27096,25 @@
       <w:r>
         <w:instrText xml:space="preserve"> GOTOBUTTON ZEqnNum516772  \* MERGEFORMAT </w:instrText>
       </w:r>
-      <w:fldSimple w:instr=" REF ZEqnNum516772 \* Charformat \! \* MERGEFORMAT ">
-        <w:r>
-          <w:instrText>(2.28)</w:instrText>
-        </w:r>
-      </w:fldSimple>
+      <w:r>
+        <w:fldChar w:fldCharType="begin"/>
+      </w:r>
+      <w:r>
+        <w:instrText xml:space="preserve"> REF ZEqnNum516772 \* Charformat \! \* MERGEFORMAT </w:instrText>
+      </w:r>
+      <w:r>
+        <w:fldChar w:fldCharType="separate"/>
+      </w:r>
+      <w:r>
+        <w:instrText>(2.28)</w:instrText>
+      </w:r>
       <w:r>
         <w:fldChar w:fldCharType="end"/>
       </w:r>
       <w:r>
+        <w:fldChar w:fldCharType="end"/>
+      </w:r>
+      <w:r>
         <w:t xml:space="preserve"> pela equação </w:t>
       </w:r>
       <w:r>
@@ -26633,15 +27123,25 @@
       <w:r>
         <w:instrText xml:space="preserve"> GOTOBUTTON ZEqnNum942464  \* MERGEFORMAT </w:instrText>
       </w:r>
-      <w:fldSimple w:instr=" REF ZEqnNum942464 \* Charformat \! \* MERGEFORMAT ">
-        <w:r>
-          <w:instrText>(2.29)</w:instrText>
-        </w:r>
-      </w:fldSimple>
+      <w:r>
+        <w:fldChar w:fldCharType="begin"/>
+      </w:r>
+      <w:r>
+        <w:instrText xml:space="preserve"> REF ZEqnNum942464 \* Charformat \! \* MERGEFORMAT </w:instrText>
+      </w:r>
+      <w:r>
+        <w:fldChar w:fldCharType="separate"/>
+      </w:r>
+      <w:r>
+        <w:instrText>(2.29)</w:instrText>
+      </w:r>
       <w:r>
         <w:fldChar w:fldCharType="end"/>
       </w:r>
       <w:r>
+        <w:fldChar w:fldCharType="end"/>
+      </w:r>
+      <w:r>
         <w:t xml:space="preserve">, obtém-se a equação </w:t>
       </w:r>
       <w:r>
@@ -26650,11 +27150,21 @@
       <w:r>
         <w:instrText xml:space="preserve"> GOTOBUTTON ZEqnNum134217  \* MERGEFORMAT </w:instrText>
       </w:r>
-      <w:fldSimple w:instr=" REF ZEqnNum134217 \* Charformat \! \* MERGEFORMAT ">
-        <w:r>
-          <w:instrText>(2.30)</w:instrText>
-        </w:r>
-      </w:fldSimple>
+      <w:r>
+        <w:fldChar w:fldCharType="begin"/>
+      </w:r>
+      <w:r>
+        <w:instrText xml:space="preserve"> REF ZEqnNum134217 \* Charformat \! \* MERGEFORMAT </w:instrText>
+      </w:r>
+      <w:r>
+        <w:fldChar w:fldCharType="separate"/>
+      </w:r>
+      <w:r>
+        <w:instrText>(2.30)</w:instrText>
+      </w:r>
+      <w:r>
+        <w:fldChar w:fldCharType="end"/>
+      </w:r>
       <w:r>
         <w:fldChar w:fldCharType="end"/>
       </w:r>
@@ -26954,15 +27464,25 @@
       <w:r>
         <w:instrText xml:space="preserve"> GOTOBUTTON ZEqnNum516772  \* MERGEFORMAT </w:instrText>
       </w:r>
-      <w:fldSimple w:instr=" REF ZEqnNum516772 \* Charformat \! \* MERGEFORMAT ">
-        <w:r>
-          <w:instrText>(2.28)</w:instrText>
-        </w:r>
-      </w:fldSimple>
+      <w:r>
+        <w:fldChar w:fldCharType="begin"/>
+      </w:r>
+      <w:r>
+        <w:instrText xml:space="preserve"> REF ZEqnNum516772 \* Charformat \! \* MERGEFORMAT </w:instrText>
+      </w:r>
+      <w:r>
+        <w:fldChar w:fldCharType="separate"/>
+      </w:r>
+      <w:r>
+        <w:instrText>(2.28)</w:instrText>
+      </w:r>
       <w:r>
         <w:fldChar w:fldCharType="end"/>
       </w:r>
       <w:r>
+        <w:fldChar w:fldCharType="end"/>
+      </w:r>
+      <w:r>
         <w:t xml:space="preserve">. Sendo assim o fluxo no núcleo não se altera com a presença de uma carga </w:t>
       </w:r>
       <w:r>
@@ -26977,11 +27497,21 @@
       <w:r>
         <w:instrText xml:space="preserve"> GOTOBUTTON ZEqnNum413478  \* MERGEFORMAT </w:instrText>
       </w:r>
-      <w:fldSimple w:instr=" REF ZEqnNum413478 \* Charformat \! \* MERGEFORMAT ">
-        <w:r>
-          <w:instrText>(2.31)</w:instrText>
-        </w:r>
-      </w:fldSimple>
+      <w:r>
+        <w:fldChar w:fldCharType="begin"/>
+      </w:r>
+      <w:r>
+        <w:instrText xml:space="preserve"> REF ZEqnNum413478 \* Charformat \! \* MERGEFORMAT </w:instrText>
+      </w:r>
+      <w:r>
+        <w:fldChar w:fldCharType="separate"/>
+      </w:r>
+      <w:r>
+        <w:instrText>(2.31)</w:instrText>
+      </w:r>
+      <w:r>
+        <w:fldChar w:fldCharType="end"/>
+      </w:r>
       <w:r>
         <w:fldChar w:fldCharType="end"/>
       </w:r>
@@ -27220,15 +27750,25 @@
       <w:r>
         <w:instrText xml:space="preserve"> GOTOBUTTON ZEqnNum413478  \* MERGEFORMAT </w:instrText>
       </w:r>
-      <w:fldSimple w:instr=" REF ZEqnNum413478 \* Charformat \! \* MERGEFORMAT ">
-        <w:r>
-          <w:instrText>(2.31)</w:instrText>
-        </w:r>
-      </w:fldSimple>
+      <w:r>
+        <w:fldChar w:fldCharType="begin"/>
+      </w:r>
+      <w:r>
+        <w:instrText xml:space="preserve"> REF ZEqnNum413478 \* Charformat \! \* MERGEFORMAT </w:instrText>
+      </w:r>
+      <w:r>
+        <w:fldChar w:fldCharType="separate"/>
+      </w:r>
+      <w:r>
+        <w:instrText>(2.31)</w:instrText>
+      </w:r>
       <w:r>
         <w:fldChar w:fldCharType="end"/>
       </w:r>
       <w:r>
+        <w:fldChar w:fldCharType="end"/>
+      </w:r>
+      <w:r>
         <w:t xml:space="preserve"> e substituindo na equação </w:t>
       </w:r>
       <w:r>
@@ -27237,15 +27777,25 @@
       <w:r>
         <w:instrText xml:space="preserve"> GOTOBUTTON ZEqnNum134217  \* MERGEFORMAT </w:instrText>
       </w:r>
-      <w:fldSimple w:instr=" REF ZEqnNum134217 \* Charformat \! \* MERGEFORMAT ">
-        <w:r>
-          <w:instrText>(2.30)</w:instrText>
-        </w:r>
-      </w:fldSimple>
+      <w:r>
+        <w:fldChar w:fldCharType="begin"/>
+      </w:r>
+      <w:r>
+        <w:instrText xml:space="preserve"> REF ZEqnNum134217 \* Charformat \! \* MERGEFORMAT </w:instrText>
+      </w:r>
+      <w:r>
+        <w:fldChar w:fldCharType="separate"/>
+      </w:r>
+      <w:r>
+        <w:instrText>(2.30)</w:instrText>
+      </w:r>
       <w:r>
         <w:fldChar w:fldCharType="end"/>
       </w:r>
       <w:r>
+        <w:fldChar w:fldCharType="end"/>
+      </w:r>
+      <w:r>
         <w:t xml:space="preserve">, obtém-se a equação </w:t>
       </w:r>
       <w:r>
@@ -27254,11 +27804,21 @@
       <w:r>
         <w:instrText xml:space="preserve"> GOTOBUTTON ZEqnNum502558  \* MERGEFORMAT </w:instrText>
       </w:r>
-      <w:fldSimple w:instr=" REF ZEqnNum502558 \* Charformat \! \* MERGEFORMAT ">
-        <w:r>
-          <w:instrText>(2.32)</w:instrText>
-        </w:r>
-      </w:fldSimple>
+      <w:r>
+        <w:fldChar w:fldCharType="begin"/>
+      </w:r>
+      <w:r>
+        <w:instrText xml:space="preserve"> REF ZEqnNum502558 \* Charformat \! \* MERGEFORMAT </w:instrText>
+      </w:r>
+      <w:r>
+        <w:fldChar w:fldCharType="separate"/>
+      </w:r>
+      <w:r>
+        <w:instrText>(2.32)</w:instrText>
+      </w:r>
+      <w:r>
+        <w:fldChar w:fldCharType="end"/>
+      </w:r>
       <w:r>
         <w:fldChar w:fldCharType="end"/>
       </w:r>
@@ -27807,15 +28367,25 @@
       <w:r>
         <w:instrText xml:space="preserve"> GOTOBUTTON ZEqnNum764202  \* MERGEFORMAT </w:instrText>
       </w:r>
-      <w:fldSimple w:instr=" REF ZEqnNum764202 \* Charformat \! \* MERGEFORMAT ">
-        <w:r>
-          <w:instrText>(2.33)</w:instrText>
-        </w:r>
-      </w:fldSimple>
+      <w:r>
+        <w:fldChar w:fldCharType="begin"/>
+      </w:r>
+      <w:r>
+        <w:instrText xml:space="preserve"> REF ZEqnNum764202 \* Charformat \! \* MERGEFORMAT </w:instrText>
+      </w:r>
+      <w:r>
+        <w:fldChar w:fldCharType="separate"/>
+      </w:r>
+      <w:r>
+        <w:instrText>(2.33)</w:instrText>
+      </w:r>
       <w:r>
         <w:fldChar w:fldCharType="end"/>
       </w:r>
       <w:r>
+        <w:fldChar w:fldCharType="end"/>
+      </w:r>
+      <w:r>
         <w:t xml:space="preserve"> e </w:t>
       </w:r>
       <w:r>
@@ -27824,11 +28394,21 @@
       <w:r>
         <w:instrText xml:space="preserve"> GOTOBUTTON ZEqnNum827986  \* MERGEFORMAT </w:instrText>
       </w:r>
-      <w:fldSimple w:instr=" REF ZEqnNum827986 \* Charformat \! \* MERGEFORMAT ">
-        <w:r>
-          <w:instrText>(2.34)</w:instrText>
-        </w:r>
-      </w:fldSimple>
+      <w:r>
+        <w:fldChar w:fldCharType="begin"/>
+      </w:r>
+      <w:r>
+        <w:instrText xml:space="preserve"> REF ZEqnNum827986 \* Charformat \! \* MERGEFORMAT </w:instrText>
+      </w:r>
+      <w:r>
+        <w:fldChar w:fldCharType="separate"/>
+      </w:r>
+      <w:r>
+        <w:instrText>(2.34)</w:instrText>
+      </w:r>
+      <w:r>
+        <w:fldChar w:fldCharType="end"/>
+      </w:r>
       <w:r>
         <w:fldChar w:fldCharType="end"/>
       </w:r>
@@ -28317,15 +28897,25 @@
       <w:r>
         <w:instrText xml:space="preserve"> GOTOBUTTON ZEqnNum590340  \* MERGEFORMAT </w:instrText>
       </w:r>
-      <w:fldSimple w:instr=" REF ZEqnNum590340 \* Charformat \! \* MERGEFORMAT ">
-        <w:r>
-          <w:instrText>(2.35)</w:instrText>
-        </w:r>
-      </w:fldSimple>
+      <w:r>
+        <w:fldChar w:fldCharType="begin"/>
+      </w:r>
+      <w:r>
+        <w:instrText xml:space="preserve"> REF ZEqnNum590340 \* Charformat \! \* MERGEFORMAT </w:instrText>
+      </w:r>
+      <w:r>
+        <w:fldChar w:fldCharType="separate"/>
+      </w:r>
+      <w:r>
+        <w:instrText>(2.35)</w:instrText>
+      </w:r>
       <w:r>
         <w:fldChar w:fldCharType="end"/>
       </w:r>
       <w:r>
+        <w:fldChar w:fldCharType="end"/>
+      </w:r>
+      <w:r>
         <w:t>.</w:t>
       </w:r>
       <w:r>
@@ -28337,11 +28927,21 @@
       <w:r>
         <w:instrText xml:space="preserve"> GOTOBUTTON ZEqnNum212153  \* MERGEFORMAT </w:instrText>
       </w:r>
-      <w:fldSimple w:instr=" REF ZEqnNum212153 \* Charformat \! \* MERGEFORMAT ">
-        <w:r>
-          <w:instrText>(2.36)</w:instrText>
-        </w:r>
-      </w:fldSimple>
+      <w:r>
+        <w:fldChar w:fldCharType="begin"/>
+      </w:r>
+      <w:r>
+        <w:instrText xml:space="preserve"> REF ZEqnNum212153 \* Charformat \! \* MERGEFORMAT </w:instrText>
+      </w:r>
+      <w:r>
+        <w:fldChar w:fldCharType="separate"/>
+      </w:r>
+      <w:r>
+        <w:instrText>(2.36)</w:instrText>
+      </w:r>
+      <w:r>
+        <w:fldChar w:fldCharType="end"/>
+      </w:r>
       <w:r>
         <w:fldChar w:fldCharType="end"/>
       </w:r>
@@ -30861,11 +31461,21 @@
       <w:r>
         <w:instrText xml:space="preserve"> GOTOBUTTON ZEqnNum714993  \* MERGEFORMAT </w:instrText>
       </w:r>
-      <w:fldSimple w:instr=" REF ZEqnNum714993 \* Charformat \! \* MERGEFORMAT ">
-        <w:r>
-          <w:instrText>(2.37)</w:instrText>
-        </w:r>
-      </w:fldSimple>
+      <w:r>
+        <w:fldChar w:fldCharType="begin"/>
+      </w:r>
+      <w:r>
+        <w:instrText xml:space="preserve"> REF ZEqnNum714993 \* Charformat \! \* MERGEFORMAT </w:instrText>
+      </w:r>
+      <w:r>
+        <w:fldChar w:fldCharType="separate"/>
+      </w:r>
+      <w:r>
+        <w:instrText>(2.37)</w:instrText>
+      </w:r>
+      <w:r>
+        <w:fldChar w:fldCharType="end"/>
+      </w:r>
       <w:r>
         <w:fldChar w:fldCharType="end"/>
       </w:r>
@@ -31300,15 +31910,25 @@
       <w:r>
         <w:instrText xml:space="preserve"> GOTOBUTTON ZEqnNum590340  \* MERGEFORMAT </w:instrText>
       </w:r>
-      <w:fldSimple w:instr=" REF ZEqnNum590340 \* Charformat \! \* MERGEFORMAT ">
-        <w:r>
-          <w:instrText>(2.35)</w:instrText>
-        </w:r>
-      </w:fldSimple>
+      <w:r>
+        <w:fldChar w:fldCharType="begin"/>
+      </w:r>
+      <w:r>
+        <w:instrText xml:space="preserve"> REF ZEqnNum590340 \* Charformat \! \* MERGEFORMAT </w:instrText>
+      </w:r>
+      <w:r>
+        <w:fldChar w:fldCharType="separate"/>
+      </w:r>
+      <w:r>
+        <w:instrText>(2.35)</w:instrText>
+      </w:r>
       <w:r>
         <w:fldChar w:fldCharType="end"/>
       </w:r>
       <w:r>
+        <w:fldChar w:fldCharType="end"/>
+      </w:r>
+      <w:r>
         <w:t xml:space="preserve"> e </w:t>
       </w:r>
       <w:r>
@@ -31317,11 +31937,21 @@
       <w:r>
         <w:instrText xml:space="preserve"> GOTOBUTTON ZEqnNum212153  \* MERGEFORMAT </w:instrText>
       </w:r>
-      <w:fldSimple w:instr=" REF ZEqnNum212153 \* Charformat \! \* MERGEFORMAT ">
-        <w:r>
-          <w:instrText>(2.36)</w:instrText>
-        </w:r>
-      </w:fldSimple>
+      <w:r>
+        <w:fldChar w:fldCharType="begin"/>
+      </w:r>
+      <w:r>
+        <w:instrText xml:space="preserve"> REF ZEqnNum212153 \* Charformat \! \* MERGEFORMAT </w:instrText>
+      </w:r>
+      <w:r>
+        <w:fldChar w:fldCharType="separate"/>
+      </w:r>
+      <w:r>
+        <w:instrText>(2.36)</w:instrText>
+      </w:r>
+      <w:r>
+        <w:fldChar w:fldCharType="end"/>
+      </w:r>
       <w:r>
         <w:fldChar w:fldCharType="end"/>
       </w:r>
@@ -31368,11 +31998,21 @@
       <w:r>
         <w:instrText xml:space="preserve"> GOTOBUTTON ZEqnNum703932  \* MERGEFORMAT </w:instrText>
       </w:r>
-      <w:fldSimple w:instr=" REF ZEqnNum703932 \* Charformat \! \* MERGEFORMAT ">
-        <w:r>
-          <w:instrText>(2.38)</w:instrText>
-        </w:r>
-      </w:fldSimple>
+      <w:r>
+        <w:fldChar w:fldCharType="begin"/>
+      </w:r>
+      <w:r>
+        <w:instrText xml:space="preserve"> REF ZEqnNum703932 \* Charformat \! \* MERGEFORMAT </w:instrText>
+      </w:r>
+      <w:r>
+        <w:fldChar w:fldCharType="separate"/>
+      </w:r>
+      <w:r>
+        <w:instrText>(2.38)</w:instrText>
+      </w:r>
+      <w:r>
+        <w:fldChar w:fldCharType="end"/>
+      </w:r>
       <w:r>
         <w:fldChar w:fldCharType="end"/>
       </w:r>
@@ -31625,11 +32265,21 @@
       <w:r>
         <w:instrText xml:space="preserve"> GOTOBUTTON ZEqnNum336293  \* MERGEFORMAT </w:instrText>
       </w:r>
-      <w:fldSimple w:instr=" REF ZEqnNum336293 \* Charformat \! \* MERGEFORMAT ">
-        <w:r>
-          <w:instrText>(2.39)</w:instrText>
-        </w:r>
-      </w:fldSimple>
+      <w:r>
+        <w:fldChar w:fldCharType="begin"/>
+      </w:r>
+      <w:r>
+        <w:instrText xml:space="preserve"> REF ZEqnNum336293 \* Charformat \! \* MERGEFORMAT </w:instrText>
+      </w:r>
+      <w:r>
+        <w:fldChar w:fldCharType="separate"/>
+      </w:r>
+      <w:r>
+        <w:instrText>(2.39)</w:instrText>
+      </w:r>
+      <w:r>
+        <w:fldChar w:fldCharType="end"/>
+      </w:r>
       <w:r>
         <w:fldChar w:fldCharType="end"/>
       </w:r>
@@ -32065,15 +32715,25 @@
       <w:r>
         <w:instrText xml:space="preserve"> GOTOBUTTON ZEqnNum985960  \* MERGEFORMAT </w:instrText>
       </w:r>
-      <w:fldSimple w:instr=" REF ZEqnNum985960 \* Charformat \! \* MERGEFORMAT ">
-        <w:r>
-          <w:instrText>(2.40)</w:instrText>
-        </w:r>
-      </w:fldSimple>
+      <w:r>
+        <w:fldChar w:fldCharType="begin"/>
+      </w:r>
+      <w:r>
+        <w:instrText xml:space="preserve"> REF ZEqnNum985960 \* Charformat \! \* MERGEFORMAT </w:instrText>
+      </w:r>
+      <w:r>
+        <w:fldChar w:fldCharType="separate"/>
+      </w:r>
+      <w:r>
+        <w:instrText>(2.40)</w:instrText>
+      </w:r>
       <w:r>
         <w:fldChar w:fldCharType="end"/>
       </w:r>
       <w:r>
+        <w:fldChar w:fldCharType="end"/>
+      </w:r>
+      <w:r>
         <w:t xml:space="preserve"> </w:t>
       </w:r>
       <w:r>
@@ -32085,11 +32745,21 @@
       <w:r>
         <w:instrText xml:space="preserve"> GOTOBUTTON ZEqnNum585702  \* MERGEFORMAT </w:instrText>
       </w:r>
-      <w:fldSimple w:instr=" REF ZEqnNum585702 \* Charformat \! \* MERGEFORMAT ">
-        <w:r>
-          <w:instrText>(2.41)</w:instrText>
-        </w:r>
-      </w:fldSimple>
+      <w:r>
+        <w:fldChar w:fldCharType="begin"/>
+      </w:r>
+      <w:r>
+        <w:instrText xml:space="preserve"> REF ZEqnNum585702 \* Charformat \! \* MERGEFORMAT </w:instrText>
+      </w:r>
+      <w:r>
+        <w:fldChar w:fldCharType="separate"/>
+      </w:r>
+      <w:r>
+        <w:instrText>(2.41)</w:instrText>
+      </w:r>
+      <w:r>
+        <w:fldChar w:fldCharType="end"/>
+      </w:r>
       <w:r>
         <w:fldChar w:fldCharType="end"/>
       </w:r>
@@ -32872,15 +33542,25 @@
       <w:r>
         <w:instrText xml:space="preserve"> GOTOBUTTON ZEqnNum522280  \* MERGEFORMAT </w:instrText>
       </w:r>
-      <w:fldSimple w:instr=" REF ZEqnNum522280 \* Charformat \! \* MERGEFORMAT ">
-        <w:r>
-          <w:instrText>(2.42)</w:instrText>
-        </w:r>
-      </w:fldSimple>
+      <w:r>
+        <w:fldChar w:fldCharType="begin"/>
+      </w:r>
+      <w:r>
+        <w:instrText xml:space="preserve"> REF ZEqnNum522280 \* Charformat \! \* MERGEFORMAT </w:instrText>
+      </w:r>
+      <w:r>
+        <w:fldChar w:fldCharType="separate"/>
+      </w:r>
+      <w:r>
+        <w:instrText>(2.42)</w:instrText>
+      </w:r>
       <w:r>
         <w:fldChar w:fldCharType="end"/>
       </w:r>
       <w:r>
+        <w:fldChar w:fldCharType="end"/>
+      </w:r>
+      <w:r>
         <w:t xml:space="preserve"> e </w:t>
       </w:r>
       <w:r>
@@ -32889,11 +33569,21 @@
       <w:r>
         <w:instrText xml:space="preserve"> GOTOBUTTON ZEqnNum580023  \* MERGEFORMAT </w:instrText>
       </w:r>
-      <w:fldSimple w:instr=" REF ZEqnNum580023 \* Charformat \! \* MERGEFORMAT ">
-        <w:r>
-          <w:instrText>(2.43)</w:instrText>
-        </w:r>
-      </w:fldSimple>
+      <w:r>
+        <w:fldChar w:fldCharType="begin"/>
+      </w:r>
+      <w:r>
+        <w:instrText xml:space="preserve"> REF ZEqnNum580023 \* Charformat \! \* MERGEFORMAT </w:instrText>
+      </w:r>
+      <w:r>
+        <w:fldChar w:fldCharType="separate"/>
+      </w:r>
+      <w:r>
+        <w:instrText>(2.43)</w:instrText>
+      </w:r>
+      <w:r>
+        <w:fldChar w:fldCharType="end"/>
+      </w:r>
       <w:r>
         <w:fldChar w:fldCharType="end"/>
       </w:r>
@@ -32946,11 +33636,21 @@
       <w:r>
         <w:instrText xml:space="preserve"> GOTOBUTTON ZEqnNum849218  \* MERGEFORMAT </w:instrText>
       </w:r>
-      <w:fldSimple w:instr=" REF ZEqnNum849218 \* Charformat \! \* MERGEFORMAT ">
-        <w:r>
-          <w:instrText>(2.44)</w:instrText>
-        </w:r>
-      </w:fldSimple>
+      <w:r>
+        <w:fldChar w:fldCharType="begin"/>
+      </w:r>
+      <w:r>
+        <w:instrText xml:space="preserve"> REF ZEqnNum849218 \* Charformat \! \* MERGEFORMAT </w:instrText>
+      </w:r>
+      <w:r>
+        <w:fldChar w:fldCharType="separate"/>
+      </w:r>
+      <w:r>
+        <w:instrText>(2.44)</w:instrText>
+      </w:r>
+      <w:r>
+        <w:fldChar w:fldCharType="end"/>
+      </w:r>
       <w:r>
         <w:fldChar w:fldCharType="end"/>
       </w:r>
@@ -33963,15 +34663,25 @@
       <w:r>
         <w:instrText xml:space="preserve"> GOTOBUTTON ZEqnNum535384  \* MERGEFORMAT </w:instrText>
       </w:r>
-      <w:fldSimple w:instr=" REF ZEqnNum535384 \* Charformat \! \* MERGEFORMAT ">
-        <w:r>
-          <w:instrText>(2.45)</w:instrText>
-        </w:r>
-      </w:fldSimple>
+      <w:r>
+        <w:fldChar w:fldCharType="begin"/>
+      </w:r>
+      <w:r>
+        <w:instrText xml:space="preserve"> REF ZEqnNum535384 \* Charformat \! \* MERGEFORMAT </w:instrText>
+      </w:r>
+      <w:r>
+        <w:fldChar w:fldCharType="separate"/>
+      </w:r>
+      <w:r>
+        <w:instrText>(2.45)</w:instrText>
+      </w:r>
       <w:r>
         <w:fldChar w:fldCharType="end"/>
       </w:r>
       <w:r>
+        <w:fldChar w:fldCharType="end"/>
+      </w:r>
+      <w:r>
         <w:t xml:space="preserve"> a </w:t>
       </w:r>
       <w:r>
@@ -33980,11 +34690,21 @@
       <w:r>
         <w:instrText xml:space="preserve"> GOTOBUTTON ZEqnNum424116  \* MERGEFORMAT </w:instrText>
       </w:r>
-      <w:fldSimple w:instr=" REF ZEqnNum424116 \* Charformat \! \* MERGEFORMAT ">
-        <w:r>
-          <w:instrText>(2.50)</w:instrText>
-        </w:r>
-      </w:fldSimple>
+      <w:r>
+        <w:fldChar w:fldCharType="begin"/>
+      </w:r>
+      <w:r>
+        <w:instrText xml:space="preserve"> REF ZEqnNum424116 \* Charformat \! \* MERGEFORMAT </w:instrText>
+      </w:r>
+      <w:r>
+        <w:fldChar w:fldCharType="separate"/>
+      </w:r>
+      <w:r>
+        <w:instrText>(2.50)</w:instrText>
+      </w:r>
+      <w:r>
+        <w:fldChar w:fldCharType="end"/>
+      </w:r>
       <w:r>
         <w:fldChar w:fldCharType="end"/>
       </w:r>
@@ -36126,11 +36846,21 @@
       <w:r>
         <w:instrText xml:space="preserve"> GOTOBUTTON ZEqnNum416932  \* MERGEFORMAT </w:instrText>
       </w:r>
-      <w:fldSimple w:instr=" REF ZEqnNum416932 \* Charformat \! \* MERGEFORMAT ">
-        <w:r>
-          <w:instrText>(2.51)</w:instrText>
-        </w:r>
-      </w:fldSimple>
+      <w:r>
+        <w:fldChar w:fldCharType="begin"/>
+      </w:r>
+      <w:r>
+        <w:instrText xml:space="preserve"> REF ZEqnNum416932 \* Charformat \! \* MERGEFORMAT </w:instrText>
+      </w:r>
+      <w:r>
+        <w:fldChar w:fldCharType="separate"/>
+      </w:r>
+      <w:r>
+        <w:instrText>(2.51)</w:instrText>
+      </w:r>
+      <w:r>
+        <w:fldChar w:fldCharType="end"/>
+      </w:r>
       <w:r>
         <w:fldChar w:fldCharType="end"/>
       </w:r>
@@ -36918,11 +37648,21 @@
       <w:r>
         <w:instrText xml:space="preserve"> GOTOBUTTON ZEqnNum316711  \* MERGEFORMAT </w:instrText>
       </w:r>
-      <w:fldSimple w:instr=" REF ZEqnNum316711 \* Charformat \! \* MERGEFORMAT ">
-        <w:r>
-          <w:instrText>(2.52)</w:instrText>
-        </w:r>
-      </w:fldSimple>
+      <w:r>
+        <w:fldChar w:fldCharType="begin"/>
+      </w:r>
+      <w:r>
+        <w:instrText xml:space="preserve"> REF ZEqnNum316711 \* Charformat \! \* MERGEFORMAT </w:instrText>
+      </w:r>
+      <w:r>
+        <w:fldChar w:fldCharType="separate"/>
+      </w:r>
+      <w:r>
+        <w:instrText>(2.52)</w:instrText>
+      </w:r>
+      <w:r>
+        <w:fldChar w:fldCharType="end"/>
+      </w:r>
       <w:r>
         <w:fldChar w:fldCharType="end"/>
       </w:r>
@@ -37755,11 +38495,21 @@
       <w:r>
         <w:instrText xml:space="preserve"> GOTOBUTTON ZEqnNum863944  \* MERGEFORMAT </w:instrText>
       </w:r>
-      <w:fldSimple w:instr=" REF ZEqnNum863944 \* Charformat \! \* MERGEFORMAT ">
-        <w:r>
-          <w:instrText>(2.53)</w:instrText>
-        </w:r>
-      </w:fldSimple>
+      <w:r>
+        <w:fldChar w:fldCharType="begin"/>
+      </w:r>
+      <w:r>
+        <w:instrText xml:space="preserve"> REF ZEqnNum863944 \* Charformat \! \* MERGEFORMAT </w:instrText>
+      </w:r>
+      <w:r>
+        <w:fldChar w:fldCharType="separate"/>
+      </w:r>
+      <w:r>
+        <w:instrText>(2.53)</w:instrText>
+      </w:r>
+      <w:r>
+        <w:fldChar w:fldCharType="end"/>
+      </w:r>
       <w:r>
         <w:fldChar w:fldCharType="end"/>
       </w:r>
@@ -38131,11 +38881,21 @@
       <w:r>
         <w:instrText xml:space="preserve"> GOTOBUTTON ZEqnNum652067  \* MERGEFORMAT </w:instrText>
       </w:r>
-      <w:fldSimple w:instr=" REF ZEqnNum652067 \* Charformat \! \* MERGEFORMAT ">
-        <w:r>
-          <w:instrText>(2.54)</w:instrText>
-        </w:r>
-      </w:fldSimple>
+      <w:r>
+        <w:fldChar w:fldCharType="begin"/>
+      </w:r>
+      <w:r>
+        <w:instrText xml:space="preserve"> REF ZEqnNum652067 \* Charformat \! \* MERGEFORMAT </w:instrText>
+      </w:r>
+      <w:r>
+        <w:fldChar w:fldCharType="separate"/>
+      </w:r>
+      <w:r>
+        <w:instrText>(2.54)</w:instrText>
+      </w:r>
+      <w:r>
+        <w:fldChar w:fldCharType="end"/>
+      </w:r>
       <w:r>
         <w:fldChar w:fldCharType="end"/>
       </w:r>
@@ -38445,15 +39205,25 @@
       <w:r>
         <w:instrText xml:space="preserve"> GOTOBUTTON ZEqnNum918431  \* MERGEFORMAT </w:instrText>
       </w:r>
-      <w:fldSimple w:instr=" REF ZEqnNum918431 \* Charformat \! \* MERGEFORMAT ">
-        <w:r>
-          <w:instrText>(2.56)</w:instrText>
-        </w:r>
-      </w:fldSimple>
+      <w:r>
+        <w:fldChar w:fldCharType="begin"/>
+      </w:r>
+      <w:r>
+        <w:instrText xml:space="preserve"> REF ZEqnNum918431 \* Charformat \! \* MERGEFORMAT </w:instrText>
+      </w:r>
+      <w:r>
+        <w:fldChar w:fldCharType="separate"/>
+      </w:r>
+      <w:r>
+        <w:instrText>(2.56)</w:instrText>
+      </w:r>
       <w:r>
         <w:fldChar w:fldCharType="end"/>
       </w:r>
       <w:r>
+        <w:fldChar w:fldCharType="end"/>
+      </w:r>
+      <w:r>
         <w:t xml:space="preserve"> e </w:t>
       </w:r>
       <w:r>
@@ -38462,11 +39232,21 @@
       <w:r>
         <w:instrText xml:space="preserve"> GOTOBUTTON ZEqnNum470355  \* MERGEFORMAT </w:instrText>
       </w:r>
-      <w:fldSimple w:instr=" REF ZEqnNum470355 \* Charformat \! \* MERGEFORMAT ">
-        <w:r>
-          <w:instrText>(2.55)</w:instrText>
-        </w:r>
-      </w:fldSimple>
+      <w:r>
+        <w:fldChar w:fldCharType="begin"/>
+      </w:r>
+      <w:r>
+        <w:instrText xml:space="preserve"> REF ZEqnNum470355 \* Charformat \! \* MERGEFORMAT </w:instrText>
+      </w:r>
+      <w:r>
+        <w:fldChar w:fldCharType="separate"/>
+      </w:r>
+      <w:r>
+        <w:instrText>(2.55)</w:instrText>
+      </w:r>
+      <w:r>
+        <w:fldChar w:fldCharType="end"/>
+      </w:r>
       <w:r>
         <w:fldChar w:fldCharType="end"/>
       </w:r>
@@ -39678,15 +40458,25 @@
       <w:r>
         <w:instrText xml:space="preserve"> GOTOBUTTON ZEqnNum991454  \* MERGEFORMAT </w:instrText>
       </w:r>
-      <w:fldSimple w:instr=" REF ZEqnNum991454 \* Charformat \! \* MERGEFORMAT ">
-        <w:r>
-          <w:instrText>(2.57)</w:instrText>
-        </w:r>
-      </w:fldSimple>
+      <w:r>
+        <w:fldChar w:fldCharType="begin"/>
+      </w:r>
+      <w:r>
+        <w:instrText xml:space="preserve"> REF ZEqnNum991454 \* Charformat \! \* MERGEFORMAT </w:instrText>
+      </w:r>
+      <w:r>
+        <w:fldChar w:fldCharType="separate"/>
+      </w:r>
+      <w:r>
+        <w:instrText>(2.57)</w:instrText>
+      </w:r>
       <w:r>
         <w:fldChar w:fldCharType="end"/>
       </w:r>
       <w:r>
+        <w:fldChar w:fldCharType="end"/>
+      </w:r>
+      <w:r>
         <w:t xml:space="preserve"> e </w:t>
       </w:r>
       <w:r>
@@ -39695,11 +40485,21 @@
       <w:r>
         <w:instrText xml:space="preserve"> GOTOBUTTON ZEqnNum463997  \* MERGEFORMAT </w:instrText>
       </w:r>
-      <w:fldSimple w:instr=" REF ZEqnNum463997 \* Charformat \! \* MERGEFORMAT ">
-        <w:r>
-          <w:instrText>(2.58)</w:instrText>
-        </w:r>
-      </w:fldSimple>
+      <w:r>
+        <w:fldChar w:fldCharType="begin"/>
+      </w:r>
+      <w:r>
+        <w:instrText xml:space="preserve"> REF ZEqnNum463997 \* Charformat \! \* MERGEFORMAT </w:instrText>
+      </w:r>
+      <w:r>
+        <w:fldChar w:fldCharType="separate"/>
+      </w:r>
+      <w:r>
+        <w:instrText>(2.58)</w:instrText>
+      </w:r>
+      <w:r>
+        <w:fldChar w:fldCharType="end"/>
+      </w:r>
       <w:r>
         <w:fldChar w:fldCharType="end"/>
       </w:r>
@@ -40867,11 +41667,21 @@
       <w:r>
         <w:instrText xml:space="preserve"> GOTOBUTTON ZEqnNum206976  \* MERGEFORMAT </w:instrText>
       </w:r>
-      <w:fldSimple w:instr=" REF ZEqnNum206976 \* Charformat \! \* MERGEFORMAT ">
-        <w:r>
-          <w:instrText>(2.61)</w:instrText>
-        </w:r>
-      </w:fldSimple>
+      <w:r>
+        <w:fldChar w:fldCharType="begin"/>
+      </w:r>
+      <w:r>
+        <w:instrText xml:space="preserve"> REF ZEqnNum206976 \* Charformat \! \* MERGEFORMAT </w:instrText>
+      </w:r>
+      <w:r>
+        <w:fldChar w:fldCharType="separate"/>
+      </w:r>
+      <w:r>
+        <w:instrText>(2.61)</w:instrText>
+      </w:r>
+      <w:r>
+        <w:fldChar w:fldCharType="end"/>
+      </w:r>
       <w:r>
         <w:fldChar w:fldCharType="end"/>
       </w:r>
@@ -41290,11 +42100,21 @@
       <w:r>
         <w:instrText xml:space="preserve"> GOTOBUTTON ZEqnNum528418  \* MERGEFORMAT </w:instrText>
       </w:r>
-      <w:fldSimple w:instr=" REF ZEqnNum528418 \* Charformat \! \* MERGEFORMAT ">
-        <w:r>
-          <w:instrText>(2.62)</w:instrText>
-        </w:r>
-      </w:fldSimple>
+      <w:r>
+        <w:fldChar w:fldCharType="begin"/>
+      </w:r>
+      <w:r>
+        <w:instrText xml:space="preserve"> REF ZEqnNum528418 \* Charformat \! \* MERGEFORMAT </w:instrText>
+      </w:r>
+      <w:r>
+        <w:fldChar w:fldCharType="separate"/>
+      </w:r>
+      <w:r>
+        <w:instrText>(2.62)</w:instrText>
+      </w:r>
+      <w:r>
+        <w:fldChar w:fldCharType="end"/>
+      </w:r>
       <w:r>
         <w:fldChar w:fldCharType="end"/>
       </w:r>
@@ -41569,15 +42389,25 @@
       <w:r>
         <w:instrText xml:space="preserve"> GOTOBUTTON ZEqnNum918431  \* MERGEFORMAT </w:instrText>
       </w:r>
-      <w:fldSimple w:instr=" REF ZEqnNum918431 \* Charformat \! \* MERGEFORMAT ">
-        <w:r>
-          <w:instrText>(2.56)</w:instrText>
-        </w:r>
-      </w:fldSimple>
+      <w:r>
+        <w:fldChar w:fldCharType="begin"/>
+      </w:r>
+      <w:r>
+        <w:instrText xml:space="preserve"> REF ZEqnNum918431 \* Charformat \! \* MERGEFORMAT </w:instrText>
+      </w:r>
+      <w:r>
+        <w:fldChar w:fldCharType="separate"/>
+      </w:r>
+      <w:r>
+        <w:instrText>(2.56)</w:instrText>
+      </w:r>
       <w:r>
         <w:fldChar w:fldCharType="end"/>
       </w:r>
       <w:r>
+        <w:fldChar w:fldCharType="end"/>
+      </w:r>
+      <w:r>
         <w:t xml:space="preserve"> e </w:t>
       </w:r>
       <w:r>
@@ -41586,11 +42416,21 @@
       <w:r>
         <w:instrText xml:space="preserve"> GOTOBUTTON ZEqnNum206976  \* MERGEFORMAT </w:instrText>
       </w:r>
-      <w:fldSimple w:instr=" REF ZEqnNum206976 \* Charformat \! \* MERGEFORMAT ">
-        <w:r>
-          <w:instrText>(2.61)</w:instrText>
-        </w:r>
-      </w:fldSimple>
+      <w:r>
+        <w:fldChar w:fldCharType="begin"/>
+      </w:r>
+      <w:r>
+        <w:instrText xml:space="preserve"> REF ZEqnNum206976 \* Charformat \! \* MERGEFORMAT </w:instrText>
+      </w:r>
+      <w:r>
+        <w:fldChar w:fldCharType="separate"/>
+      </w:r>
+      <w:r>
+        <w:instrText>(2.61)</w:instrText>
+      </w:r>
+      <w:r>
+        <w:fldChar w:fldCharType="end"/>
+      </w:r>
       <w:r>
         <w:fldChar w:fldCharType="end"/>
       </w:r>
@@ -41665,15 +42505,25 @@
       <w:r>
         <w:instrText xml:space="preserve"> GOTOBUTTON ZEqnNum876614  \* MERGEFORMAT </w:instrText>
       </w:r>
-      <w:fldSimple w:instr=" REF ZEqnNum876614 \* Charformat \! \* MERGEFORMAT ">
-        <w:r>
-          <w:instrText>(2.63)</w:instrText>
-        </w:r>
-      </w:fldSimple>
+      <w:r>
+        <w:fldChar w:fldCharType="begin"/>
+      </w:r>
+      <w:r>
+        <w:instrText xml:space="preserve"> REF ZEqnNum876614 \* Charformat \! \* MERGEFORMAT </w:instrText>
+      </w:r>
+      <w:r>
+        <w:fldChar w:fldCharType="separate"/>
+      </w:r>
+      <w:r>
+        <w:instrText>(2.63)</w:instrText>
+      </w:r>
       <w:r>
         <w:fldChar w:fldCharType="end"/>
       </w:r>
       <w:r>
+        <w:fldChar w:fldCharType="end"/>
+      </w:r>
+      <w:r>
         <w:t xml:space="preserve"> e </w:t>
       </w:r>
       <w:r>
@@ -41682,11 +42532,21 @@
       <w:r>
         <w:instrText xml:space="preserve"> GOTOBUTTON ZEqnNum844895  \* MERGEFORMAT </w:instrText>
       </w:r>
-      <w:fldSimple w:instr=" REF ZEqnNum844895 \* Charformat \! \* MERGEFORMAT ">
-        <w:r>
-          <w:instrText>(2.64)</w:instrText>
-        </w:r>
-      </w:fldSimple>
+      <w:r>
+        <w:fldChar w:fldCharType="begin"/>
+      </w:r>
+      <w:r>
+        <w:instrText xml:space="preserve"> REF ZEqnNum844895 \* Charformat \! \* MERGEFORMAT </w:instrText>
+      </w:r>
+      <w:r>
+        <w:fldChar w:fldCharType="separate"/>
+      </w:r>
+      <w:r>
+        <w:instrText>(2.64)</w:instrText>
+      </w:r>
+      <w:r>
+        <w:fldChar w:fldCharType="end"/>
+      </w:r>
       <w:r>
         <w:fldChar w:fldCharType="end"/>
       </w:r>
@@ -42517,11 +43377,21 @@
       <w:r>
         <w:instrText xml:space="preserve"> GOTOBUTTON ZEqnNum215833  \* MERGEFORMAT </w:instrText>
       </w:r>
-      <w:fldSimple w:instr=" REF ZEqnNum215833 \* Charformat \! \* MERGEFORMAT ">
-        <w:r>
-          <w:instrText>(2.65)</w:instrText>
-        </w:r>
-      </w:fldSimple>
+      <w:r>
+        <w:fldChar w:fldCharType="begin"/>
+      </w:r>
+      <w:r>
+        <w:instrText xml:space="preserve"> REF ZEqnNum215833 \* Charformat \! \* MERGEFORMAT </w:instrText>
+      </w:r>
+      <w:r>
+        <w:fldChar w:fldCharType="separate"/>
+      </w:r>
+      <w:r>
+        <w:instrText>(2.65)</w:instrText>
+      </w:r>
+      <w:r>
+        <w:fldChar w:fldCharType="end"/>
+      </w:r>
       <w:r>
         <w:fldChar w:fldCharType="end"/>
       </w:r>
@@ -43449,11 +44319,21 @@
       <w:r>
         <w:instrText xml:space="preserve"> GOTOBUTTON ZEqnNum473788  \* MERGEFORMAT </w:instrText>
       </w:r>
-      <w:fldSimple w:instr=" REF ZEqnNum473788 \* Charformat \! \* MERGEFORMAT ">
-        <w:r>
-          <w:instrText>(2.66)</w:instrText>
-        </w:r>
-      </w:fldSimple>
+      <w:r>
+        <w:fldChar w:fldCharType="begin"/>
+      </w:r>
+      <w:r>
+        <w:instrText xml:space="preserve"> REF ZEqnNum473788 \* Charformat \! \* MERGEFORMAT </w:instrText>
+      </w:r>
+      <w:r>
+        <w:fldChar w:fldCharType="separate"/>
+      </w:r>
+      <w:r>
+        <w:instrText>(2.66)</w:instrText>
+      </w:r>
+      <w:r>
+        <w:fldChar w:fldCharType="end"/>
+      </w:r>
       <w:r>
         <w:fldChar w:fldCharType="end"/>
       </w:r>
@@ -44131,15 +45011,25 @@
       <w:r>
         <w:instrText xml:space="preserve"> GOTOBUTTON ZEqnNum702000  \* MERGEFORMAT </w:instrText>
       </w:r>
-      <w:fldSimple w:instr=" REF ZEqnNum702000 \* Charformat \! \* MERGEFORMAT ">
-        <w:r>
-          <w:instrText>(2.67)</w:instrText>
-        </w:r>
-      </w:fldSimple>
+      <w:r>
+        <w:fldChar w:fldCharType="begin"/>
+      </w:r>
+      <w:r>
+        <w:instrText xml:space="preserve"> REF ZEqnNum702000 \* Charformat \! \* MERGEFORMAT </w:instrText>
+      </w:r>
+      <w:r>
+        <w:fldChar w:fldCharType="separate"/>
+      </w:r>
+      <w:r>
+        <w:instrText>(2.67)</w:instrText>
+      </w:r>
       <w:r>
         <w:fldChar w:fldCharType="end"/>
       </w:r>
       <w:r>
+        <w:fldChar w:fldCharType="end"/>
+      </w:r>
+      <w:r>
         <w:t xml:space="preserve">, </w:t>
       </w:r>
       <w:r>
@@ -44148,15 +45038,25 @@
       <w:r>
         <w:instrText xml:space="preserve"> GOTOBUTTON ZEqnNum960885  \* MERGEFORMAT </w:instrText>
       </w:r>
-      <w:fldSimple w:instr=" REF ZEqnNum960885 \* Charformat \! \* MERGEFORMAT ">
-        <w:r>
-          <w:instrText>(2.68)</w:instrText>
-        </w:r>
-      </w:fldSimple>
+      <w:r>
+        <w:fldChar w:fldCharType="begin"/>
+      </w:r>
+      <w:r>
+        <w:instrText xml:space="preserve"> REF ZEqnNum960885 \* Charformat \! \* MERGEFORMAT </w:instrText>
+      </w:r>
+      <w:r>
+        <w:fldChar w:fldCharType="separate"/>
+      </w:r>
+      <w:r>
+        <w:instrText>(2.68)</w:instrText>
+      </w:r>
       <w:r>
         <w:fldChar w:fldCharType="end"/>
       </w:r>
       <w:r>
+        <w:fldChar w:fldCharType="end"/>
+      </w:r>
+      <w:r>
         <w:t xml:space="preserve"> e </w:t>
       </w:r>
       <w:r>
@@ -44165,11 +45065,21 @@
       <w:r>
         <w:instrText xml:space="preserve"> GOTOBUTTON ZEqnNum451047  \* MERGEFORMAT </w:instrText>
       </w:r>
-      <w:fldSimple w:instr=" REF ZEqnNum451047 \* Charformat \! \* MERGEFORMAT ">
-        <w:r>
-          <w:instrText>(2.69)</w:instrText>
-        </w:r>
-      </w:fldSimple>
+      <w:r>
+        <w:fldChar w:fldCharType="begin"/>
+      </w:r>
+      <w:r>
+        <w:instrText xml:space="preserve"> REF ZEqnNum451047 \* Charformat \! \* MERGEFORMAT </w:instrText>
+      </w:r>
+      <w:r>
+        <w:fldChar w:fldCharType="separate"/>
+      </w:r>
+      <w:r>
+        <w:instrText>(2.69)</w:instrText>
+      </w:r>
+      <w:r>
+        <w:fldChar w:fldCharType="end"/>
+      </w:r>
       <w:r>
         <w:fldChar w:fldCharType="end"/>
       </w:r>
@@ -46148,11 +47058,21 @@
       <w:r>
         <w:instrText xml:space="preserve"> GOTOBUTTON ZEqnNum943260  \* MERGEFORMAT </w:instrText>
       </w:r>
-      <w:fldSimple w:instr=" REF ZEqnNum943260 \* Charformat \! \* MERGEFORMAT ">
-        <w:r>
-          <w:instrText>(2.71)</w:instrText>
-        </w:r>
-      </w:fldSimple>
+      <w:r>
+        <w:fldChar w:fldCharType="begin"/>
+      </w:r>
+      <w:r>
+        <w:instrText xml:space="preserve"> REF ZEqnNum943260 \* Charformat \! \* MERGEFORMAT </w:instrText>
+      </w:r>
+      <w:r>
+        <w:fldChar w:fldCharType="separate"/>
+      </w:r>
+      <w:r>
+        <w:instrText>(2.71)</w:instrText>
+      </w:r>
+      <w:r>
+        <w:fldChar w:fldCharType="end"/>
+      </w:r>
       <w:r>
         <w:fldChar w:fldCharType="end"/>
       </w:r>
@@ -46361,15 +47281,25 @@
       <w:r>
         <w:instrText xml:space="preserve"> GOTOBUTTON ZEqnNum804521  \* MERGEFORMAT </w:instrText>
       </w:r>
-      <w:fldSimple w:instr=" REF ZEqnNum804521 \* Charformat \! \* MERGEFORMAT ">
-        <w:r>
-          <w:instrText>(2.72)</w:instrText>
-        </w:r>
-      </w:fldSimple>
+      <w:r>
+        <w:fldChar w:fldCharType="begin"/>
+      </w:r>
+      <w:r>
+        <w:instrText xml:space="preserve"> REF ZEqnNum804521 \* Charformat \! \* MERGEFORMAT </w:instrText>
+      </w:r>
+      <w:r>
+        <w:fldChar w:fldCharType="separate"/>
+      </w:r>
+      <w:r>
+        <w:instrText>(2.72)</w:instrText>
+      </w:r>
       <w:r>
         <w:fldChar w:fldCharType="end"/>
       </w:r>
       <w:r>
+        <w:fldChar w:fldCharType="end"/>
+      </w:r>
+      <w:r>
         <w:t xml:space="preserve"> e </w:t>
       </w:r>
       <w:r>
@@ -46378,11 +47308,21 @@
       <w:r>
         <w:instrText xml:space="preserve"> GOTOBUTTON ZEqnNum177203  \* MERGEFORMAT </w:instrText>
       </w:r>
-      <w:fldSimple w:instr=" REF ZEqnNum177203 \* Charformat \! \* MERGEFORMAT ">
-        <w:r>
-          <w:instrText>(2.73)</w:instrText>
-        </w:r>
-      </w:fldSimple>
+      <w:r>
+        <w:fldChar w:fldCharType="begin"/>
+      </w:r>
+      <w:r>
+        <w:instrText xml:space="preserve"> REF ZEqnNum177203 \* Charformat \! \* MERGEFORMAT </w:instrText>
+      </w:r>
+      <w:r>
+        <w:fldChar w:fldCharType="separate"/>
+      </w:r>
+      <w:r>
+        <w:instrText>(2.73)</w:instrText>
+      </w:r>
+      <w:r>
+        <w:fldChar w:fldCharType="end"/>
+      </w:r>
       <w:r>
         <w:fldChar w:fldCharType="end"/>
       </w:r>
@@ -47696,15 +48636,25 @@
       <w:r>
         <w:instrText xml:space="preserve"> GOTOBUTTON ZEqnNum298308  \* MERGEFORMAT </w:instrText>
       </w:r>
-      <w:fldSimple w:instr=" REF ZEqnNum298308 \* Charformat \! \* MERGEFORMAT ">
-        <w:r>
-          <w:instrText>(2.74)</w:instrText>
-        </w:r>
-      </w:fldSimple>
+      <w:r>
+        <w:fldChar w:fldCharType="begin"/>
+      </w:r>
+      <w:r>
+        <w:instrText xml:space="preserve"> REF ZEqnNum298308 \* Charformat \! \* MERGEFORMAT </w:instrText>
+      </w:r>
+      <w:r>
+        <w:fldChar w:fldCharType="separate"/>
+      </w:r>
+      <w:r>
+        <w:instrText>(2.74)</w:instrText>
+      </w:r>
       <w:r>
         <w:fldChar w:fldCharType="end"/>
       </w:r>
       <w:r>
+        <w:fldChar w:fldCharType="end"/>
+      </w:r>
+      <w:r>
         <w:t xml:space="preserve">, </w:t>
       </w:r>
       <w:r>
@@ -47713,15 +48663,25 @@
       <w:r>
         <w:instrText xml:space="preserve"> GOTOBUTTON ZEqnNum398931  \* MERGEFORMAT </w:instrText>
       </w:r>
-      <w:fldSimple w:instr=" REF ZEqnNum398931 \* Charformat \! \* MERGEFORMAT ">
-        <w:r>
-          <w:instrText>(2.75)</w:instrText>
-        </w:r>
-      </w:fldSimple>
+      <w:r>
+        <w:fldChar w:fldCharType="begin"/>
+      </w:r>
+      <w:r>
+        <w:instrText xml:space="preserve"> REF ZEqnNum398931 \* Charformat \! \* MERGEFORMAT </w:instrText>
+      </w:r>
+      <w:r>
+        <w:fldChar w:fldCharType="separate"/>
+      </w:r>
+      <w:r>
+        <w:instrText>(2.75)</w:instrText>
+      </w:r>
       <w:r>
         <w:fldChar w:fldCharType="end"/>
       </w:r>
       <w:r>
+        <w:fldChar w:fldCharType="end"/>
+      </w:r>
+      <w:r>
         <w:t xml:space="preserve">, </w:t>
       </w:r>
       <w:r>
@@ -47730,15 +48690,25 @@
       <w:r>
         <w:instrText xml:space="preserve"> GOTOBUTTON ZEqnNum700831  \* MERGEFORMAT </w:instrText>
       </w:r>
-      <w:fldSimple w:instr=" REF ZEqnNum700831 \* Charformat \! \* MERGEFORMAT ">
-        <w:r>
-          <w:instrText>(2.76)</w:instrText>
-        </w:r>
-      </w:fldSimple>
+      <w:r>
+        <w:fldChar w:fldCharType="begin"/>
+      </w:r>
+      <w:r>
+        <w:instrText xml:space="preserve"> REF ZEqnNum700831 \* Charformat \! \* MERGEFORMAT </w:instrText>
+      </w:r>
+      <w:r>
+        <w:fldChar w:fldCharType="separate"/>
+      </w:r>
+      <w:r>
+        <w:instrText>(2.76)</w:instrText>
+      </w:r>
       <w:r>
         <w:fldChar w:fldCharType="end"/>
       </w:r>
       <w:r>
+        <w:fldChar w:fldCharType="end"/>
+      </w:r>
+      <w:r>
         <w:t xml:space="preserve"> e </w:t>
       </w:r>
       <w:r>
@@ -47747,11 +48717,21 @@
       <w:r>
         <w:instrText xml:space="preserve"> GOTOBUTTON ZEqnNum518140  \* MERGEFORMAT </w:instrText>
       </w:r>
-      <w:fldSimple w:instr=" REF ZEqnNum518140 \* Charformat \! \* MERGEFORMAT ">
-        <w:r>
-          <w:instrText>(2.77)</w:instrText>
-        </w:r>
-      </w:fldSimple>
+      <w:r>
+        <w:fldChar w:fldCharType="begin"/>
+      </w:r>
+      <w:r>
+        <w:instrText xml:space="preserve"> REF ZEqnNum518140 \* Charformat \! \* MERGEFORMAT </w:instrText>
+      </w:r>
+      <w:r>
+        <w:fldChar w:fldCharType="separate"/>
+      </w:r>
+      <w:r>
+        <w:instrText>(2.77)</w:instrText>
+      </w:r>
+      <w:r>
+        <w:fldChar w:fldCharType="end"/>
+      </w:r>
       <w:r>
         <w:fldChar w:fldCharType="end"/>
       </w:r>
@@ -50074,15 +51054,25 @@
       <w:r>
         <w:instrText xml:space="preserve"> GOTOBUTTON ZEqnNum879696  \* MERGEFORMAT </w:instrText>
       </w:r>
-      <w:fldSimple w:instr=" REF ZEqnNum879696 \* Charformat \! \* MERGEFORMAT ">
-        <w:r>
-          <w:instrText>(3.1)</w:instrText>
-        </w:r>
-      </w:fldSimple>
+      <w:r>
+        <w:fldChar w:fldCharType="begin"/>
+      </w:r>
+      <w:r>
+        <w:instrText xml:space="preserve"> REF ZEqnNum879696 \* Charformat \! \* MERGEFORMAT </w:instrText>
+      </w:r>
+      <w:r>
+        <w:fldChar w:fldCharType="separate"/>
+      </w:r>
+      <w:r>
+        <w:instrText>(3.1)</w:instrText>
+      </w:r>
       <w:r>
         <w:fldChar w:fldCharType="end"/>
       </w:r>
       <w:r>
+        <w:fldChar w:fldCharType="end"/>
+      </w:r>
+      <w:r>
         <w:t xml:space="preserve"> a </w:t>
       </w:r>
       <w:r>
@@ -50091,11 +51081,21 @@
       <w:r>
         <w:instrText xml:space="preserve"> GOTOBUTTON ZEqnNum681416  \* MERGEFORMAT </w:instrText>
       </w:r>
-      <w:fldSimple w:instr=" REF ZEqnNum681416 \* Charformat \! \* MERGEFORMAT ">
-        <w:r>
-          <w:instrText>(3.4)</w:instrText>
-        </w:r>
-      </w:fldSimple>
+      <w:r>
+        <w:fldChar w:fldCharType="begin"/>
+      </w:r>
+      <w:r>
+        <w:instrText xml:space="preserve"> REF ZEqnNum681416 \* Charformat \! \* MERGEFORMAT </w:instrText>
+      </w:r>
+      <w:r>
+        <w:fldChar w:fldCharType="separate"/>
+      </w:r>
+      <w:r>
+        <w:instrText>(3.4)</w:instrText>
+      </w:r>
+      <w:r>
+        <w:fldChar w:fldCharType="end"/>
+      </w:r>
       <w:r>
         <w:fldChar w:fldCharType="end"/>
       </w:r>
@@ -51331,15 +52331,25 @@
       <w:r>
         <w:instrText xml:space="preserve"> GOTOBUTTON ZEqnNum879696  \* MERGEFORMAT </w:instrText>
       </w:r>
-      <w:fldSimple w:instr=" REF ZEqnNum879696 \* Charformat \! \* MERGEFORMAT ">
-        <w:r>
-          <w:instrText>(3.1)</w:instrText>
-        </w:r>
-      </w:fldSimple>
+      <w:r>
+        <w:fldChar w:fldCharType="begin"/>
+      </w:r>
+      <w:r>
+        <w:instrText xml:space="preserve"> REF ZEqnNum879696 \* Charformat \! \* MERGEFORMAT </w:instrText>
+      </w:r>
+      <w:r>
+        <w:fldChar w:fldCharType="separate"/>
+      </w:r>
+      <w:r>
+        <w:instrText>(3.1)</w:instrText>
+      </w:r>
       <w:r>
         <w:fldChar w:fldCharType="end"/>
       </w:r>
       <w:r>
+        <w:fldChar w:fldCharType="end"/>
+      </w:r>
+      <w:r>
         <w:t xml:space="preserve"> a </w:t>
       </w:r>
       <w:r>
@@ -51348,11 +52358,21 @@
       <w:r>
         <w:instrText xml:space="preserve"> GOTOBUTTON ZEqnNum681416  \* MERGEFORMAT </w:instrText>
       </w:r>
-      <w:fldSimple w:instr=" REF ZEqnNum681416 \* Charformat \! \* MERGEFORMAT ">
-        <w:r>
-          <w:instrText>(3.4)</w:instrText>
-        </w:r>
-      </w:fldSimple>
+      <w:r>
+        <w:fldChar w:fldCharType="begin"/>
+      </w:r>
+      <w:r>
+        <w:instrText xml:space="preserve"> REF ZEqnNum681416 \* Charformat \! \* MERGEFORMAT </w:instrText>
+      </w:r>
+      <w:r>
+        <w:fldChar w:fldCharType="separate"/>
+      </w:r>
+      <w:r>
+        <w:instrText>(3.4)</w:instrText>
+      </w:r>
+      <w:r>
+        <w:fldChar w:fldCharType="end"/>
+      </w:r>
       <w:r>
         <w:fldChar w:fldCharType="end"/>
       </w:r>
@@ -51376,11 +52396,21 @@
       <w:r>
         <w:instrText xml:space="preserve"> GOTOBUTTON ZEqnNum879696  \* MERGEFORMAT </w:instrText>
       </w:r>
-      <w:fldSimple w:instr=" REF ZEqnNum879696 \* Charformat \! \* MERGEFORMAT ">
-        <w:r>
-          <w:instrText>(3.1)</w:instrText>
-        </w:r>
-      </w:fldSimple>
+      <w:r>
+        <w:fldChar w:fldCharType="begin"/>
+      </w:r>
+      <w:r>
+        <w:instrText xml:space="preserve"> REF ZEqnNum879696 \* Charformat \! \* MERGEFORMAT </w:instrText>
+      </w:r>
+      <w:r>
+        <w:fldChar w:fldCharType="separate"/>
+      </w:r>
+      <w:r>
+        <w:instrText>(3.1)</w:instrText>
+      </w:r>
+      <w:r>
+        <w:fldChar w:fldCharType="end"/>
+      </w:r>
       <w:r>
         <w:fldChar w:fldCharType="end"/>
       </w:r>
@@ -51497,15 +52527,25 @@
       <w:r>
         <w:instrText xml:space="preserve"> GOTOBUTTON ZEqnNum339718  \* MERGEFORMAT </w:instrText>
       </w:r>
-      <w:fldSimple w:instr=" REF ZEqnNum339718 \* Charformat \! \* MERGEFORMAT ">
-        <w:r>
-          <w:instrText>(3.5)</w:instrText>
-        </w:r>
-      </w:fldSimple>
+      <w:r>
+        <w:fldChar w:fldCharType="begin"/>
+      </w:r>
+      <w:r>
+        <w:instrText xml:space="preserve"> REF ZEqnNum339718 \* Charformat \! \* MERGEFORMAT </w:instrText>
+      </w:r>
+      <w:r>
+        <w:fldChar w:fldCharType="separate"/>
+      </w:r>
+      <w:r>
+        <w:instrText>(3.5)</w:instrText>
+      </w:r>
       <w:r>
         <w:fldChar w:fldCharType="end"/>
       </w:r>
       <w:r>
+        <w:fldChar w:fldCharType="end"/>
+      </w:r>
+      <w:r>
         <w:t xml:space="preserve"> e </w:t>
       </w:r>
       <w:r>
@@ -51514,11 +52554,21 @@
       <w:r>
         <w:instrText xml:space="preserve"> GOTOBUTTON ZEqnNum620195  \* MERGEFORMAT </w:instrText>
       </w:r>
-      <w:fldSimple w:instr=" REF ZEqnNum620195 \* Charformat \! \* MERGEFORMAT ">
-        <w:r>
-          <w:instrText>(3.6)</w:instrText>
-        </w:r>
-      </w:fldSimple>
+      <w:r>
+        <w:fldChar w:fldCharType="begin"/>
+      </w:r>
+      <w:r>
+        <w:instrText xml:space="preserve"> REF ZEqnNum620195 \* Charformat \! \* MERGEFORMAT </w:instrText>
+      </w:r>
+      <w:r>
+        <w:fldChar w:fldCharType="separate"/>
+      </w:r>
+      <w:r>
+        <w:instrText>(3.6)</w:instrText>
+      </w:r>
+      <w:r>
+        <w:fldChar w:fldCharType="end"/>
+      </w:r>
       <w:r>
         <w:fldChar w:fldCharType="end"/>
       </w:r>
@@ -52721,15 +53771,25 @@
       <w:r>
         <w:instrText xml:space="preserve"> GOTOBUTTON ZEqnNum879696  \* MERGEFORMAT </w:instrText>
       </w:r>
-      <w:fldSimple w:instr=" REF ZEqnNum879696 \* Charformat \! \* MERGEFORMAT ">
-        <w:r>
-          <w:instrText>(3.1)</w:instrText>
-        </w:r>
-      </w:fldSimple>
+      <w:r>
+        <w:fldChar w:fldCharType="begin"/>
+      </w:r>
+      <w:r>
+        <w:instrText xml:space="preserve"> REF ZEqnNum879696 \* Charformat \! \* MERGEFORMAT </w:instrText>
+      </w:r>
+      <w:r>
+        <w:fldChar w:fldCharType="separate"/>
+      </w:r>
+      <w:r>
+        <w:instrText>(3.1)</w:instrText>
+      </w:r>
       <w:r>
         <w:fldChar w:fldCharType="end"/>
       </w:r>
       <w:r>
+        <w:fldChar w:fldCharType="end"/>
+      </w:r>
+      <w:r>
         <w:t xml:space="preserve"> a </w:t>
       </w:r>
       <w:r>
@@ -52738,11 +53798,21 @@
       <w:r>
         <w:instrText xml:space="preserve"> GOTOBUTTON ZEqnNum681416  \* MERGEFORMAT </w:instrText>
       </w:r>
-      <w:fldSimple w:instr=" REF ZEqnNum681416 \* Charformat \! \* MERGEFORMAT ">
-        <w:r>
-          <w:instrText>(3.4)</w:instrText>
-        </w:r>
-      </w:fldSimple>
+      <w:r>
+        <w:fldChar w:fldCharType="begin"/>
+      </w:r>
+      <w:r>
+        <w:instrText xml:space="preserve"> REF ZEqnNum681416 \* Charformat \! \* MERGEFORMAT </w:instrText>
+      </w:r>
+      <w:r>
+        <w:fldChar w:fldCharType="separate"/>
+      </w:r>
+      <w:r>
+        <w:instrText>(3.4)</w:instrText>
+      </w:r>
+      <w:r>
+        <w:fldChar w:fldCharType="end"/>
+      </w:r>
       <w:r>
         <w:fldChar w:fldCharType="end"/>
       </w:r>
@@ -55223,14 +56293,27 @@
       <w:r>
         <w:t xml:space="preserve">Tabela </w:t>
       </w:r>
-      <w:fldSimple w:instr=" SEQ Tabela \* ARABIC ">
-        <w:r>
-          <w:rPr>
-            <w:noProof/>
-          </w:rPr>
-          <w:t>6</w:t>
-        </w:r>
-      </w:fldSimple>
+      <w:r>
+        <w:fldChar w:fldCharType="begin"/>
+      </w:r>
+      <w:r>
+        <w:instrText xml:space="preserve"> SEQ Tabela \* ARABIC </w:instrText>
+      </w:r>
+      <w:r>
+        <w:fldChar w:fldCharType="separate"/>
+      </w:r>
+      <w:r>
+        <w:rPr>
+          <w:noProof/>
+        </w:rPr>
+        <w:t>6</w:t>
+      </w:r>
+      <w:r>
+        <w:rPr>
+          <w:noProof/>
+        </w:rPr>
+        <w:fldChar w:fldCharType="end"/>
+      </w:r>
       <w:bookmarkEnd w:id="137"/>
       <w:r>
         <w:t xml:space="preserve"> - Algoritmo </w:t>
@@ -56009,14 +57092,27 @@
       <w:r>
         <w:t xml:space="preserve">Tabela </w:t>
       </w:r>
-      <w:fldSimple w:instr=" SEQ Tabela \* ARABIC ">
-        <w:r>
-          <w:rPr>
-            <w:noProof/>
-          </w:rPr>
-          <w:t>7</w:t>
-        </w:r>
-      </w:fldSimple>
+      <w:r>
+        <w:fldChar w:fldCharType="begin"/>
+      </w:r>
+      <w:r>
+        <w:instrText xml:space="preserve"> SEQ Tabela \* ARABIC </w:instrText>
+      </w:r>
+      <w:r>
+        <w:fldChar w:fldCharType="separate"/>
+      </w:r>
+      <w:r>
+        <w:rPr>
+          <w:noProof/>
+        </w:rPr>
+        <w:t>7</w:t>
+      </w:r>
+      <w:r>
+        <w:rPr>
+          <w:noProof/>
+        </w:rPr>
+        <w:fldChar w:fldCharType="end"/>
+      </w:r>
       <w:bookmarkEnd w:id="142"/>
       <w:r>
         <w:t xml:space="preserve"> - Algoritmo PSO</w:t>
@@ -58011,6 +59107,117 @@
       <w:pPr>
         <w:pStyle w:val="TCC-Texto"/>
       </w:pPr>
+      <w:r>
+        <w:t>Nesse capitulo são apresentados os resultados atingidos no decorrer dessa monografia, bem como as dificuldades encontradas. Por fim são feitas as conclusões e sugestões de trabalhos futuros.</w:t>
+      </w:r>
+    </w:p>
+    <w:p>
+      <w:pPr>
+        <w:pStyle w:val="TCC-Texto"/>
+      </w:pPr>
+    </w:p>
+    <w:p>
+      <w:pPr>
+        <w:pStyle w:val="PargrafodaLista"/>
+        <w:numPr>
+          <w:ilvl w:val="0"/>
+          <w:numId w:val="23"/>
+        </w:numPr>
+        <w:spacing w:after="410"/>
+        <w:contextualSpacing w:val="0"/>
+        <w:jc w:val="left"/>
+        <w:outlineLvl w:val="0"/>
+        <w:rPr>
+          <w:b/>
+          <w:caps/>
+          <w:vanish/>
+        </w:rPr>
+      </w:pPr>
+    </w:p>
+    <w:p>
+      <w:pPr>
+        <w:pStyle w:val="11Ttulo2"/>
+      </w:pPr>
+      <w:r>
+        <w:t>Algoritmo Evolucionário desenvolvido</w:t>
+      </w:r>
+    </w:p>
+    <w:p>
+      <w:pPr>
+        <w:pStyle w:val="TCC-Texto"/>
+      </w:pPr>
+      <w:r>
+        <w:t xml:space="preserve">O principal desafio na implementação foi sem dúvidas a grande quantidade de variáveis e de configurações. Cada variável pode afetar significativamente o comportamento e a performance do programa. Como visto na seção 2, </w:t>
+      </w:r>
+      <w:r>
+        <w:t xml:space="preserve">projetar transformadores trifásicos é uma atividade complexa exigindo ainda mais configurações do programa. Sendo assim, para simplificação do projeto, assumiu-se que as tabelas </w:t>
+      </w:r>
+      <w:r>
+        <w:fldChar w:fldCharType="begin"/>
+      </w:r>
+      <w:r>
+        <w:instrText xml:space="preserve"> REF _Ref78374527 \h </w:instrText>
+      </w:r>
+      <w:r>
+        <w:fldChar w:fldCharType="separate"/>
+      </w:r>
+      <w:r>
+        <w:t>Tabel</w:t>
+      </w:r>
+      <w:r>
+        <w:t>a</w:t>
+      </w:r>
+      <w:r>
+        <w:t xml:space="preserve"> </w:t>
+      </w:r>
+      <w:r>
+        <w:rPr>
+          <w:noProof/>
+        </w:rPr>
+        <w:t>2</w:t>
+      </w:r>
+      <w:r>
+        <w:fldChar w:fldCharType="end"/>
+      </w:r>
+      <w:r>
+        <w:t>,</w:t>
+      </w:r>
+    </w:p>
+    <w:p>
+      <w:pPr>
+        <w:pStyle w:val="TCC-Texto"/>
+        <w:ind w:firstLine="0"/>
+      </w:pPr>
+    </w:p>
+    <w:p>
+      <w:pPr>
+        <w:pStyle w:val="11Ttulo2"/>
+      </w:pPr>
+      <w:r>
+        <w:t xml:space="preserve">Uso do </w:t>
+      </w:r>
+      <w:proofErr w:type="spellStart"/>
+      <w:r>
+        <w:rPr>
+          <w:i/>
+          <w:iCs/>
+        </w:rPr>
+        <w:t>python</w:t>
+      </w:r>
+      <w:proofErr w:type="spellEnd"/>
+      <w:r>
+        <w:t xml:space="preserve"> para o desenvolvimento de WUI</w:t>
+      </w:r>
+    </w:p>
+    <w:p>
+      <w:pPr>
+        <w:pStyle w:val="TCC-Texto"/>
+      </w:pPr>
+    </w:p>
+    <w:p>
+      <w:pPr>
+        <w:pStyle w:val="TCC-Texto"/>
+      </w:pPr>
     </w:p>
     <w:p>
       <w:pPr>
@@ -58028,6 +59235,7 @@
           <w:sz w:val="20"/>
           <w:szCs w:val="20"/>
         </w:rPr>
+        <w:lastRenderedPageBreak/>
         <w:t xml:space="preserve"> </w:t>
       </w:r>
     </w:p>
@@ -60849,7 +62057,7 @@
   <w:abstractNum w:abstractNumId="15" w15:restartNumberingAfterBreak="0">
     <w:nsid w:val="71DF583C"/>
     <w:multiLevelType w:val="multilevel"/>
-    <w:tmpl w:val="75329642"/>
+    <w:tmpl w:val="B5B6AA24"/>
     <w:lvl w:ilvl="0">
       <w:start w:val="1"/>
       <w:numFmt w:val="decimal"/>
@@ -61692,6 +62900,39 @@
   </w:num>
   <w:num w:numId="22">
     <w:abstractNumId w:val="13"/>
+  </w:num>
+  <w:num w:numId="23">
+    <w:abstractNumId w:val="15"/>
+  </w:num>
+  <w:num w:numId="24">
+    <w:abstractNumId w:val="15"/>
+    <w:lvlOverride w:ilvl="0">
+      <w:startOverride w:val="3"/>
+    </w:lvlOverride>
+    <w:lvlOverride w:ilvl="1">
+      <w:startOverride w:val="4"/>
+    </w:lvlOverride>
+    <w:lvlOverride w:ilvl="2">
+      <w:startOverride w:val="1"/>
+    </w:lvlOverride>
+    <w:lvlOverride w:ilvl="3">
+      <w:startOverride w:val="1"/>
+    </w:lvlOverride>
+    <w:lvlOverride w:ilvl="4">
+      <w:startOverride w:val="1"/>
+    </w:lvlOverride>
+    <w:lvlOverride w:ilvl="5">
+      <w:startOverride w:val="1"/>
+    </w:lvlOverride>
+    <w:lvlOverride w:ilvl="6">
+      <w:startOverride w:val="1"/>
+    </w:lvlOverride>
+    <w:lvlOverride w:ilvl="7">
+      <w:startOverride w:val="1"/>
+    </w:lvlOverride>
+    <w:lvlOverride w:ilvl="8">
+      <w:startOverride w:val="1"/>
+    </w:lvlOverride>
   </w:num>
 </w:numbering>
 </file>
@@ -62152,7 +63393,6 @@
   <w:style w:type="character" w:default="1" w:styleId="Fontepargpadro">
     <w:name w:val="Default Paragraph Font"/>
     <w:uiPriority w:val="1"/>
-    <w:semiHidden/>
     <w:unhideWhenUsed/>
   </w:style>
   <w:style w:type="table" w:default="1" w:styleId="Tabelanormal">
@@ -62204,7 +63444,7 @@
     <w:rsid w:val="0000490D"/>
     <w:pPr>
       <w:numPr>
-        <w:numId w:val="2"/>
+        <w:numId w:val="23"/>
       </w:numPr>
       <w:spacing w:after="410"/>
       <w:jc w:val="left"/>

</xml_diff>

<commit_message>
corrige tabelas e descreve as variaveis do projeto
</commit_message>
<xml_diff>
--- a/escrita/DANILO_TCC1.docx
+++ b/escrita/DANILO_TCC1.docx
@@ -1521,7 +1521,21 @@
             <w:rStyle w:val="Hyperlink"/>
             <w:noProof/>
           </w:rPr>
-          <w:t>Figura 1 Construção básica de um transformador</w:t>
+          <w:t>Figura 1 Construção bás</w:t>
+        </w:r>
+        <w:r>
+          <w:rPr>
+            <w:rStyle w:val="Hyperlink"/>
+            <w:noProof/>
+          </w:rPr>
+          <w:t>i</w:t>
+        </w:r>
+        <w:r>
+          <w:rPr>
+            <w:rStyle w:val="Hyperlink"/>
+            <w:noProof/>
+          </w:rPr>
+          <w:t>ca de um transformador</w:t>
         </w:r>
         <w:r>
           <w:rPr>
@@ -1562,7 +1576,7 @@
             <w:noProof/>
             <w:webHidden/>
           </w:rPr>
-          <w:t>9</w:t>
+          <w:t>8</w:t>
         </w:r>
         <w:r>
           <w:rPr>
@@ -1634,7 +1648,7 @@
             <w:noProof/>
             <w:webHidden/>
           </w:rPr>
-          <w:t>10</w:t>
+          <w:t>9</w:t>
         </w:r>
         <w:r>
           <w:rPr>
@@ -1706,7 +1720,7 @@
             <w:noProof/>
             <w:webHidden/>
           </w:rPr>
-          <w:t>10</w:t>
+          <w:t>9</w:t>
         </w:r>
         <w:r>
           <w:rPr>
@@ -1778,7 +1792,7 @@
             <w:noProof/>
             <w:webHidden/>
           </w:rPr>
-          <w:t>11</w:t>
+          <w:t>10</w:t>
         </w:r>
         <w:r>
           <w:rPr>
@@ -1850,7 +1864,7 @@
             <w:noProof/>
             <w:webHidden/>
           </w:rPr>
-          <w:t>12</w:t>
+          <w:t>11</w:t>
         </w:r>
         <w:r>
           <w:rPr>
@@ -1922,7 +1936,7 @@
             <w:noProof/>
             <w:webHidden/>
           </w:rPr>
-          <w:t>13</w:t>
+          <w:t>12</w:t>
         </w:r>
         <w:r>
           <w:rPr>
@@ -1994,7 +2008,7 @@
             <w:noProof/>
             <w:webHidden/>
           </w:rPr>
-          <w:t>20</w:t>
+          <w:t>17</w:t>
         </w:r>
         <w:r>
           <w:rPr>
@@ -2066,7 +2080,7 @@
             <w:noProof/>
             <w:webHidden/>
           </w:rPr>
-          <w:t>29</w:t>
+          <w:t>25</w:t>
         </w:r>
         <w:r>
           <w:rPr>
@@ -2138,7 +2152,7 @@
             <w:noProof/>
             <w:webHidden/>
           </w:rPr>
-          <w:t>39</w:t>
+          <w:t>33</w:t>
         </w:r>
         <w:r>
           <w:rPr>
@@ -2210,7 +2224,7 @@
             <w:noProof/>
             <w:webHidden/>
           </w:rPr>
-          <w:t>41</w:t>
+          <w:t>35</w:t>
         </w:r>
         <w:r>
           <w:rPr>
@@ -2282,7 +2296,7 @@
             <w:noProof/>
             <w:webHidden/>
           </w:rPr>
-          <w:t>43</w:t>
+          <w:t>36</w:t>
         </w:r>
         <w:r>
           <w:rPr>
@@ -2354,7 +2368,7 @@
             <w:noProof/>
             <w:webHidden/>
           </w:rPr>
-          <w:t>45</w:t>
+          <w:t>38</w:t>
         </w:r>
         <w:r>
           <w:rPr>
@@ -2482,55 +2496,13 @@
         </w:rPr>
         <w:fldChar w:fldCharType="separate"/>
       </w:r>
-      <w:hyperlink w:anchor="_Toc90346964" w:history="1">
+      <w:hyperlink w:anchor="_Toc169044023" w:history="1">
         <w:r>
           <w:rPr>
             <w:rStyle w:val="Hyperlink"/>
             <w:noProof/>
           </w:rPr>
-          <w:t>Tabela 1 - Nú</w:t>
-        </w:r>
-        <w:r>
-          <w:rPr>
-            <w:rStyle w:val="Hyperlink"/>
-            <w:noProof/>
-          </w:rPr>
-          <w:t>m</w:t>
-        </w:r>
-        <w:r>
-          <w:rPr>
-            <w:rStyle w:val="Hyperlink"/>
-            <w:noProof/>
-          </w:rPr>
-          <w:t>ero de deg</w:t>
-        </w:r>
-        <w:r>
-          <w:rPr>
-            <w:rStyle w:val="Hyperlink"/>
-            <w:noProof/>
-          </w:rPr>
-          <w:t>r</w:t>
-        </w:r>
-        <w:r>
-          <w:rPr>
-            <w:rStyle w:val="Hyperlink"/>
-            <w:noProof/>
-          </w:rPr>
-          <w:t>au</w:t>
-        </w:r>
-        <w:r>
-          <w:rPr>
-            <w:rStyle w:val="Hyperlink"/>
-            <w:noProof/>
-          </w:rPr>
-          <w:t>s</w:t>
-        </w:r>
-        <w:r>
-          <w:rPr>
-            <w:rStyle w:val="Hyperlink"/>
-            <w:noProof/>
-          </w:rPr>
-          <w:t xml:space="preserve"> no núcleo</w:t>
+          <w:t>Tabela 1 - Número de degraus no núcleo</w:t>
         </w:r>
         <w:r>
           <w:rPr>
@@ -2551,7 +2523,7 @@
             <w:noProof/>
             <w:webHidden/>
           </w:rPr>
-          <w:instrText xml:space="preserve"> PAGEREF _Toc90346964 \h </w:instrText>
+          <w:instrText xml:space="preserve"> PAGEREF _Toc169044023 \h </w:instrText>
         </w:r>
         <w:r>
           <w:rPr>
@@ -2571,7 +2543,7 @@
             <w:noProof/>
             <w:webHidden/>
           </w:rPr>
-          <w:t>12</w:t>
+          <w:t>11</w:t>
         </w:r>
         <w:r>
           <w:rPr>
@@ -2596,55 +2568,13 @@
           <w:lang w:val="en-US"/>
         </w:rPr>
       </w:pPr>
-      <w:hyperlink w:anchor="_Toc90346965" w:history="1">
+      <w:hyperlink w:anchor="_Toc169044024" w:history="1">
         <w:r>
           <w:rPr>
             <w:rStyle w:val="Hyperlink"/>
             <w:noProof/>
           </w:rPr>
-          <w:t>Tabela</w:t>
-        </w:r>
-        <w:r>
-          <w:rPr>
-            <w:rStyle w:val="Hyperlink"/>
-            <w:noProof/>
-          </w:rPr>
-          <w:t xml:space="preserve"> </w:t>
-        </w:r>
-        <w:r>
-          <w:rPr>
-            <w:rStyle w:val="Hyperlink"/>
-            <w:noProof/>
-          </w:rPr>
-          <w:t>2 - Dim</w:t>
-        </w:r>
-        <w:r>
-          <w:rPr>
-            <w:rStyle w:val="Hyperlink"/>
-            <w:noProof/>
-          </w:rPr>
-          <w:t>e</w:t>
-        </w:r>
-        <w:r>
-          <w:rPr>
-            <w:rStyle w:val="Hyperlink"/>
-            <w:noProof/>
-          </w:rPr>
-          <w:t>n</w:t>
-        </w:r>
-        <w:r>
-          <w:rPr>
-            <w:rStyle w:val="Hyperlink"/>
-            <w:noProof/>
-          </w:rPr>
-          <w:t>s</w:t>
-        </w:r>
-        <w:r>
-          <w:rPr>
-            <w:rStyle w:val="Hyperlink"/>
-            <w:noProof/>
-          </w:rPr>
-          <w:t>ões do núcleo em função do número de degraus</w:t>
+          <w:t>Tabela 2 - Dimensões do núcleo em função do número de degraus</w:t>
         </w:r>
         <w:r>
           <w:rPr>
@@ -2665,7 +2595,79 @@
             <w:noProof/>
             <w:webHidden/>
           </w:rPr>
-          <w:instrText xml:space="preserve"> PAGEREF _Toc90346965 \h </w:instrText>
+          <w:instrText xml:space="preserve"> PAGEREF _Toc169044024 \h </w:instrText>
+        </w:r>
+        <w:r>
+          <w:rPr>
+            <w:noProof/>
+            <w:webHidden/>
+          </w:rPr>
+        </w:r>
+        <w:r>
+          <w:rPr>
+            <w:noProof/>
+            <w:webHidden/>
+          </w:rPr>
+          <w:fldChar w:fldCharType="separate"/>
+        </w:r>
+        <w:r>
+          <w:rPr>
+            <w:noProof/>
+            <w:webHidden/>
+          </w:rPr>
+          <w:t>14</w:t>
+        </w:r>
+        <w:r>
+          <w:rPr>
+            <w:noProof/>
+            <w:webHidden/>
+          </w:rPr>
+          <w:fldChar w:fldCharType="end"/>
+        </w:r>
+      </w:hyperlink>
+    </w:p>
+    <w:p>
+      <w:pPr>
+        <w:pStyle w:val="ndicedeilustraes"/>
+        <w:tabs>
+          <w:tab w:val="right" w:leader="dot" w:pos="9061"/>
+        </w:tabs>
+        <w:rPr>
+          <w:rFonts w:asciiTheme="minorHAnsi" w:eastAsiaTheme="minorEastAsia" w:hAnsiTheme="minorHAnsi"/>
+          <w:noProof/>
+          <w:sz w:val="22"/>
+          <w:szCs w:val="22"/>
+          <w:lang w:val="en-US"/>
+        </w:rPr>
+      </w:pPr>
+      <w:hyperlink w:anchor="_Toc169044025" w:history="1">
+        <w:r>
+          <w:rPr>
+            <w:rStyle w:val="Hyperlink"/>
+            <w:noProof/>
+          </w:rPr>
+          <w:t>Tabela 3 - Valores de k em relação ao número de degraus</w:t>
+        </w:r>
+        <w:r>
+          <w:rPr>
+            <w:noProof/>
+            <w:webHidden/>
+          </w:rPr>
+          <w:tab/>
+        </w:r>
+        <w:r>
+          <w:rPr>
+            <w:noProof/>
+            <w:webHidden/>
+          </w:rPr>
+          <w:fldChar w:fldCharType="begin"/>
+        </w:r>
+        <w:r>
+          <w:rPr>
+            <w:noProof/>
+            <w:webHidden/>
+          </w:rPr>
+          <w:instrText xml:space="preserve"> PAGEREF _Toc169044025 \h </w:instrText>
         </w:r>
         <w:r>
           <w:rPr>
@@ -2710,93 +2712,7 @@
           <w:lang w:val="en-US"/>
         </w:rPr>
       </w:pPr>
-      <w:hyperlink w:anchor="_Toc90346966" w:history="1">
-        <w:r>
-          <w:rPr>
-            <w:rStyle w:val="Hyperlink"/>
-            <w:noProof/>
-          </w:rPr>
-          <w:t>Tabela 3 - Valores</w:t>
-        </w:r>
-        <w:r>
-          <w:rPr>
-            <w:rStyle w:val="Hyperlink"/>
-            <w:noProof/>
-          </w:rPr>
-          <w:t xml:space="preserve"> </w:t>
-        </w:r>
-        <w:r>
-          <w:rPr>
-            <w:rStyle w:val="Hyperlink"/>
-            <w:noProof/>
-          </w:rPr>
-          <w:t>de k em relação ao número de degraus</w:t>
-        </w:r>
-        <w:r>
-          <w:rPr>
-            <w:noProof/>
-            <w:webHidden/>
-          </w:rPr>
-          <w:tab/>
-        </w:r>
-        <w:r>
-          <w:rPr>
-            <w:noProof/>
-            <w:webHidden/>
-          </w:rPr>
-          <w:fldChar w:fldCharType="begin"/>
-        </w:r>
-        <w:r>
-          <w:rPr>
-            <w:noProof/>
-            <w:webHidden/>
-          </w:rPr>
-          <w:instrText xml:space="preserve"> PAGEREF _Toc90346966 \h </w:instrText>
-        </w:r>
-        <w:r>
-          <w:rPr>
-            <w:noProof/>
-            <w:webHidden/>
-          </w:rPr>
-        </w:r>
-        <w:r>
-          <w:rPr>
-            <w:noProof/>
-            <w:webHidden/>
-          </w:rPr>
-          <w:fldChar w:fldCharType="separate"/>
-        </w:r>
-        <w:r>
-          <w:rPr>
-            <w:noProof/>
-            <w:webHidden/>
-          </w:rPr>
-          <w:t>18</w:t>
-        </w:r>
-        <w:r>
-          <w:rPr>
-            <w:noProof/>
-            <w:webHidden/>
-          </w:rPr>
-          <w:fldChar w:fldCharType="end"/>
-        </w:r>
-      </w:hyperlink>
-    </w:p>
-    <w:p>
-      <w:pPr>
-        <w:pStyle w:val="ndicedeilustraes"/>
-        <w:tabs>
-          <w:tab w:val="right" w:leader="dot" w:pos="9061"/>
-        </w:tabs>
-        <w:rPr>
-          <w:rFonts w:asciiTheme="minorHAnsi" w:eastAsiaTheme="minorEastAsia" w:hAnsiTheme="minorHAnsi"/>
-          <w:noProof/>
-          <w:sz w:val="22"/>
-          <w:szCs w:val="22"/>
-          <w:lang w:val="en-US"/>
-        </w:rPr>
-      </w:pPr>
-      <w:hyperlink w:anchor="_Toc90346967" w:history="1">
+      <w:hyperlink w:anchor="_Toc169044026" w:history="1">
         <w:r>
           <w:rPr>
             <w:rStyle w:val="Hyperlink"/>
@@ -2831,7 +2747,7 @@
             <w:noProof/>
             <w:webHidden/>
           </w:rPr>
-          <w:instrText xml:space="preserve"> PAGEREF _Toc90346967 \h </w:instrText>
+          <w:instrText xml:space="preserve"> PAGEREF _Toc169044026 \h </w:instrText>
         </w:r>
         <w:r>
           <w:rPr>
@@ -2851,7 +2767,7 @@
             <w:noProof/>
             <w:webHidden/>
           </w:rPr>
-          <w:t>24</w:t>
+          <w:t>21</w:t>
         </w:r>
         <w:r>
           <w:rPr>
@@ -2876,13 +2792,13 @@
           <w:lang w:val="en-US"/>
         </w:rPr>
       </w:pPr>
-      <w:hyperlink w:anchor="_Toc90346968" w:history="1">
+      <w:hyperlink w:anchor="_Toc169044027" w:history="1">
         <w:r>
           <w:rPr>
             <w:rStyle w:val="Hyperlink"/>
             <w:noProof/>
           </w:rPr>
-          <w:t>Tabela 5 - Algoritmo Evolutivo conceitual</w:t>
+          <w:t>Tabela 5 – Variáveis significativas ao projeto de transformadores trifásicos</w:t>
         </w:r>
         <w:r>
           <w:rPr>
@@ -2903,7 +2819,7 @@
             <w:noProof/>
             <w:webHidden/>
           </w:rPr>
-          <w:instrText xml:space="preserve"> PAGEREF _Toc90346968 \h </w:instrText>
+          <w:instrText xml:space="preserve"> PAGEREF _Toc169044027 \h </w:instrText>
         </w:r>
         <w:r>
           <w:rPr>
@@ -2923,7 +2839,7 @@
             <w:noProof/>
             <w:webHidden/>
           </w:rPr>
-          <w:t>45</w:t>
+          <w:t>32</w:t>
         </w:r>
         <w:r>
           <w:rPr>
@@ -2948,27 +2864,13 @@
           <w:lang w:val="en-US"/>
         </w:rPr>
       </w:pPr>
-      <w:hyperlink w:anchor="_Toc90346969" w:history="1">
+      <w:hyperlink w:anchor="_Toc169044028" w:history="1">
         <w:r>
           <w:rPr>
             <w:rStyle w:val="Hyperlink"/>
             <w:noProof/>
           </w:rPr>
-          <w:t>Tabela 6 - Algo</w:t>
-        </w:r>
-        <w:r>
-          <w:rPr>
-            <w:rStyle w:val="Hyperlink"/>
-            <w:noProof/>
-          </w:rPr>
-          <w:t>r</w:t>
-        </w:r>
-        <w:r>
-          <w:rPr>
-            <w:rStyle w:val="Hyperlink"/>
-            <w:noProof/>
-          </w:rPr>
-          <w:t>itmo PSO</w:t>
+          <w:t>Tabela 6 - Algoritmo Evolutivo conceitual</w:t>
         </w:r>
         <w:r>
           <w:rPr>
@@ -2989,7 +2891,7 @@
             <w:noProof/>
             <w:webHidden/>
           </w:rPr>
-          <w:instrText xml:space="preserve"> PAGEREF _Toc90346969 \h </w:instrText>
+          <w:instrText xml:space="preserve"> PAGEREF _Toc169044028 \h </w:instrText>
         </w:r>
         <w:r>
           <w:rPr>
@@ -3009,7 +2911,79 @@
             <w:noProof/>
             <w:webHidden/>
           </w:rPr>
-          <w:t>47</w:t>
+          <w:t>39</w:t>
+        </w:r>
+        <w:r>
+          <w:rPr>
+            <w:noProof/>
+            <w:webHidden/>
+          </w:rPr>
+          <w:fldChar w:fldCharType="end"/>
+        </w:r>
+      </w:hyperlink>
+    </w:p>
+    <w:p>
+      <w:pPr>
+        <w:pStyle w:val="ndicedeilustraes"/>
+        <w:tabs>
+          <w:tab w:val="right" w:leader="dot" w:pos="9061"/>
+        </w:tabs>
+        <w:rPr>
+          <w:rFonts w:asciiTheme="minorHAnsi" w:eastAsiaTheme="minorEastAsia" w:hAnsiTheme="minorHAnsi"/>
+          <w:noProof/>
+          <w:sz w:val="22"/>
+          <w:szCs w:val="22"/>
+          <w:lang w:val="en-US"/>
+        </w:rPr>
+      </w:pPr>
+      <w:hyperlink w:anchor="_Toc169044029" w:history="1">
+        <w:r>
+          <w:rPr>
+            <w:rStyle w:val="Hyperlink"/>
+            <w:noProof/>
+          </w:rPr>
+          <w:t>Tabela 7 - Algoritmo PSO</w:t>
+        </w:r>
+        <w:r>
+          <w:rPr>
+            <w:noProof/>
+            <w:webHidden/>
+          </w:rPr>
+          <w:tab/>
+        </w:r>
+        <w:r>
+          <w:rPr>
+            <w:noProof/>
+            <w:webHidden/>
+          </w:rPr>
+          <w:fldChar w:fldCharType="begin"/>
+        </w:r>
+        <w:r>
+          <w:rPr>
+            <w:noProof/>
+            <w:webHidden/>
+          </w:rPr>
+          <w:instrText xml:space="preserve"> PAGEREF _Toc169044029 \h </w:instrText>
+        </w:r>
+        <w:r>
+          <w:rPr>
+            <w:noProof/>
+            <w:webHidden/>
+          </w:rPr>
+        </w:r>
+        <w:r>
+          <w:rPr>
+            <w:noProof/>
+            <w:webHidden/>
+          </w:rPr>
+          <w:fldChar w:fldCharType="separate"/>
+        </w:r>
+        <w:r>
+          <w:rPr>
+            <w:noProof/>
+            <w:webHidden/>
+          </w:rPr>
+          <w:t>41</w:t>
         </w:r>
         <w:r>
           <w:rPr>
@@ -3141,7 +3115,7 @@
           <w:r>
             <w:fldChar w:fldCharType="separate"/>
           </w:r>
-          <w:hyperlink w:anchor="_Toc168951200" w:history="1">
+          <w:hyperlink w:anchor="_Toc169044037" w:history="1">
             <w:r>
               <w:rPr>
                 <w:rStyle w:val="Hyperlink"/>
@@ -3189,7 +3163,7 @@
                 <w:noProof/>
                 <w:webHidden/>
               </w:rPr>
-              <w:instrText xml:space="preserve"> PAGEREF _Toc168951200 \h </w:instrText>
+              <w:instrText xml:space="preserve"> PAGEREF _Toc169044037 \h </w:instrText>
             </w:r>
             <w:r>
               <w:rPr>
@@ -3235,7 +3209,7 @@
               <w:lang w:val="en-US"/>
             </w:rPr>
           </w:pPr>
-          <w:hyperlink w:anchor="_Toc168951201" w:history="1">
+          <w:hyperlink w:anchor="_Toc169044038" w:history="1">
             <w:r>
               <w:rPr>
                 <w:rStyle w:val="Hyperlink"/>
@@ -3262,7 +3236,7 @@
                 <w:noProof/>
                 <w:webHidden/>
               </w:rPr>
-              <w:instrText xml:space="preserve"> PAGEREF _Toc168951201 \h </w:instrText>
+              <w:instrText xml:space="preserve"> PAGEREF _Toc169044038 \h </w:instrText>
             </w:r>
             <w:r>
               <w:rPr>
@@ -3308,7 +3282,7 @@
               <w:lang w:val="en-US"/>
             </w:rPr>
           </w:pPr>
-          <w:hyperlink w:anchor="_Toc168951202" w:history="1">
+          <w:hyperlink w:anchor="_Toc169044039" w:history="1">
             <w:r>
               <w:rPr>
                 <w:rStyle w:val="Hyperlink"/>
@@ -3335,7 +3309,7 @@
                 <w:noProof/>
                 <w:webHidden/>
               </w:rPr>
-              <w:instrText xml:space="preserve"> PAGEREF _Toc168951202 \h </w:instrText>
+              <w:instrText xml:space="preserve"> PAGEREF _Toc169044039 \h </w:instrText>
             </w:r>
             <w:r>
               <w:rPr>
@@ -3383,7 +3357,7 @@
               <w:lang w:val="en-US"/>
             </w:rPr>
           </w:pPr>
-          <w:hyperlink w:anchor="_Toc168951203" w:history="1">
+          <w:hyperlink w:anchor="_Toc169044040" w:history="1">
             <w:r>
               <w:rPr>
                 <w:rStyle w:val="Hyperlink"/>
@@ -3429,7 +3403,7 @@
                 <w:noProof/>
                 <w:webHidden/>
               </w:rPr>
-              <w:instrText xml:space="preserve"> PAGEREF _Toc168951203 \h </w:instrText>
+              <w:instrText xml:space="preserve"> PAGEREF _Toc169044040 \h </w:instrText>
             </w:r>
             <w:r>
               <w:rPr>
@@ -3477,7 +3451,7 @@
               <w:lang w:val="en-US"/>
             </w:rPr>
           </w:pPr>
-          <w:hyperlink w:anchor="_Toc168951204" w:history="1">
+          <w:hyperlink w:anchor="_Toc169044041" w:history="1">
             <w:r>
               <w:rPr>
                 <w:rStyle w:val="Hyperlink"/>
@@ -3523,7 +3497,7 @@
                 <w:noProof/>
                 <w:webHidden/>
               </w:rPr>
-              <w:instrText xml:space="preserve"> PAGEREF _Toc168951204 \h </w:instrText>
+              <w:instrText xml:space="preserve"> PAGEREF _Toc169044041 \h </w:instrText>
             </w:r>
             <w:r>
               <w:rPr>
@@ -3569,7 +3543,7 @@
               <w:lang w:val="en-US"/>
             </w:rPr>
           </w:pPr>
-          <w:hyperlink w:anchor="_Toc168951205" w:history="1">
+          <w:hyperlink w:anchor="_Toc169044042" w:history="1">
             <w:r>
               <w:rPr>
                 <w:rStyle w:val="Hyperlink"/>
@@ -3596,7 +3570,7 @@
                 <w:noProof/>
                 <w:webHidden/>
               </w:rPr>
-              <w:instrText xml:space="preserve"> PAGEREF _Toc168951205 \h </w:instrText>
+              <w:instrText xml:space="preserve"> PAGEREF _Toc169044042 \h </w:instrText>
             </w:r>
             <w:r>
               <w:rPr>
@@ -3642,7 +3616,7 @@
               <w:lang w:val="en-US"/>
             </w:rPr>
           </w:pPr>
-          <w:hyperlink w:anchor="_Toc168951206" w:history="1">
+          <w:hyperlink w:anchor="_Toc169044043" w:history="1">
             <w:r>
               <w:rPr>
                 <w:rStyle w:val="Hyperlink"/>
@@ -3669,7 +3643,7 @@
                 <w:noProof/>
                 <w:webHidden/>
               </w:rPr>
-              <w:instrText xml:space="preserve"> PAGEREF _Toc168951206 \h </w:instrText>
+              <w:instrText xml:space="preserve"> PAGEREF _Toc169044043 \h </w:instrText>
             </w:r>
             <w:r>
               <w:rPr>
@@ -3718,7 +3692,7 @@
               <w:lang w:val="en-US"/>
             </w:rPr>
           </w:pPr>
-          <w:hyperlink w:anchor="_Toc168951207" w:history="1">
+          <w:hyperlink w:anchor="_Toc169044044" w:history="1">
             <w:r>
               <w:rPr>
                 <w:rStyle w:val="Hyperlink"/>
@@ -3766,7 +3740,7 @@
                 <w:noProof/>
                 <w:webHidden/>
               </w:rPr>
-              <w:instrText xml:space="preserve"> PAGEREF _Toc168951207 \h </w:instrText>
+              <w:instrText xml:space="preserve"> PAGEREF _Toc169044044 \h </w:instrText>
             </w:r>
             <w:r>
               <w:rPr>
@@ -3812,7 +3786,7 @@
               <w:lang w:val="en-US"/>
             </w:rPr>
           </w:pPr>
-          <w:hyperlink w:anchor="_Toc168951208" w:history="1">
+          <w:hyperlink w:anchor="_Toc169044045" w:history="1">
             <w:r>
               <w:rPr>
                 <w:rStyle w:val="Hyperlink"/>
@@ -3839,7 +3813,7 @@
                 <w:noProof/>
                 <w:webHidden/>
               </w:rPr>
-              <w:instrText xml:space="preserve"> PAGEREF _Toc168951208 \h </w:instrText>
+              <w:instrText xml:space="preserve"> PAGEREF _Toc169044045 \h </w:instrText>
             </w:r>
             <w:r>
               <w:rPr>
@@ -3885,7 +3859,7 @@
               <w:lang w:val="en-US"/>
             </w:rPr>
           </w:pPr>
-          <w:hyperlink w:anchor="_Toc168951209" w:history="1">
+          <w:hyperlink w:anchor="_Toc169044046" w:history="1">
             <w:r>
               <w:rPr>
                 <w:rStyle w:val="Hyperlink"/>
@@ -3912,7 +3886,7 @@
                 <w:noProof/>
                 <w:webHidden/>
               </w:rPr>
-              <w:instrText xml:space="preserve"> PAGEREF _Toc168951209 \h </w:instrText>
+              <w:instrText xml:space="preserve"> PAGEREF _Toc169044046 \h </w:instrText>
             </w:r>
             <w:r>
               <w:rPr>
@@ -3958,7 +3932,7 @@
               <w:lang w:val="en-US"/>
             </w:rPr>
           </w:pPr>
-          <w:hyperlink w:anchor="_Toc168951210" w:history="1">
+          <w:hyperlink w:anchor="_Toc169044047" w:history="1">
             <w:r>
               <w:rPr>
                 <w:rStyle w:val="Hyperlink"/>
@@ -3985,7 +3959,7 @@
                 <w:noProof/>
                 <w:webHidden/>
               </w:rPr>
-              <w:instrText xml:space="preserve"> PAGEREF _Toc168951210 \h </w:instrText>
+              <w:instrText xml:space="preserve"> PAGEREF _Toc169044047 \h </w:instrText>
             </w:r>
             <w:r>
               <w:rPr>
@@ -4031,7 +4005,7 @@
               <w:lang w:val="en-US"/>
             </w:rPr>
           </w:pPr>
-          <w:hyperlink w:anchor="_Toc168951211" w:history="1">
+          <w:hyperlink w:anchor="_Toc169044048" w:history="1">
             <w:r>
               <w:rPr>
                 <w:rStyle w:val="Hyperlink"/>
@@ -4058,7 +4032,7 @@
                 <w:noProof/>
                 <w:webHidden/>
               </w:rPr>
-              <w:instrText xml:space="preserve"> PAGEREF _Toc168951211 \h </w:instrText>
+              <w:instrText xml:space="preserve"> PAGEREF _Toc169044048 \h </w:instrText>
             </w:r>
             <w:r>
               <w:rPr>
@@ -4104,7 +4078,7 @@
               <w:lang w:val="en-US"/>
             </w:rPr>
           </w:pPr>
-          <w:hyperlink w:anchor="_Toc168951212" w:history="1">
+          <w:hyperlink w:anchor="_Toc169044049" w:history="1">
             <w:r>
               <w:rPr>
                 <w:rStyle w:val="Hyperlink"/>
@@ -4131,7 +4105,7 @@
                 <w:noProof/>
                 <w:webHidden/>
               </w:rPr>
-              <w:instrText xml:space="preserve"> PAGEREF _Toc168951212 \h </w:instrText>
+              <w:instrText xml:space="preserve"> PAGEREF _Toc169044049 \h </w:instrText>
             </w:r>
             <w:r>
               <w:rPr>
@@ -4177,7 +4151,7 @@
               <w:lang w:val="en-US"/>
             </w:rPr>
           </w:pPr>
-          <w:hyperlink w:anchor="_Toc168951213" w:history="1">
+          <w:hyperlink w:anchor="_Toc169044050" w:history="1">
             <w:r>
               <w:rPr>
                 <w:rStyle w:val="Hyperlink"/>
@@ -4204,7 +4178,7 @@
                 <w:noProof/>
                 <w:webHidden/>
               </w:rPr>
-              <w:instrText xml:space="preserve"> PAGEREF _Toc168951213 \h </w:instrText>
+              <w:instrText xml:space="preserve"> PAGEREF _Toc169044050 \h </w:instrText>
             </w:r>
             <w:r>
               <w:rPr>
@@ -4252,7 +4226,7 @@
               <w:lang w:val="en-US"/>
             </w:rPr>
           </w:pPr>
-          <w:hyperlink w:anchor="_Toc168951214" w:history="1">
+          <w:hyperlink w:anchor="_Toc169044051" w:history="1">
             <w:r>
               <w:rPr>
                 <w:rStyle w:val="Hyperlink"/>
@@ -4300,7 +4274,7 @@
                 <w:noProof/>
                 <w:webHidden/>
               </w:rPr>
-              <w:instrText xml:space="preserve"> PAGEREF _Toc168951214 \h </w:instrText>
+              <w:instrText xml:space="preserve"> PAGEREF _Toc169044051 \h </w:instrText>
             </w:r>
             <w:r>
               <w:rPr>
@@ -4348,7 +4322,7 @@
               <w:lang w:val="en-US"/>
             </w:rPr>
           </w:pPr>
-          <w:hyperlink w:anchor="_Toc168951215" w:history="1">
+          <w:hyperlink w:anchor="_Toc169044052" w:history="1">
             <w:r>
               <w:rPr>
                 <w:rStyle w:val="Hyperlink"/>
@@ -4396,7 +4370,7 @@
                 <w:noProof/>
                 <w:webHidden/>
               </w:rPr>
-              <w:instrText xml:space="preserve"> PAGEREF _Toc168951215 \h </w:instrText>
+              <w:instrText xml:space="preserve"> PAGEREF _Toc169044052 \h </w:instrText>
             </w:r>
             <w:r>
               <w:rPr>
@@ -4444,7 +4418,7 @@
               <w:lang w:val="en-US"/>
             </w:rPr>
           </w:pPr>
-          <w:hyperlink w:anchor="_Toc168951216" w:history="1">
+          <w:hyperlink w:anchor="_Toc169044053" w:history="1">
             <w:r>
               <w:rPr>
                 <w:rStyle w:val="Hyperlink"/>
@@ -4492,7 +4466,7 @@
                 <w:noProof/>
                 <w:webHidden/>
               </w:rPr>
-              <w:instrText xml:space="preserve"> PAGEREF _Toc168951216 \h </w:instrText>
+              <w:instrText xml:space="preserve"> PAGEREF _Toc169044053 \h </w:instrText>
             </w:r>
             <w:r>
               <w:rPr>
@@ -4538,7 +4512,7 @@
               <w:lang w:val="en-US"/>
             </w:rPr>
           </w:pPr>
-          <w:hyperlink w:anchor="_Toc168951217" w:history="1">
+          <w:hyperlink w:anchor="_Toc169044054" w:history="1">
             <w:r>
               <w:rPr>
                 <w:rStyle w:val="Hyperlink"/>
@@ -4565,7 +4539,7 @@
                 <w:noProof/>
                 <w:webHidden/>
               </w:rPr>
-              <w:instrText xml:space="preserve"> PAGEREF _Toc168951217 \h </w:instrText>
+              <w:instrText xml:space="preserve"> PAGEREF _Toc169044054 \h </w:instrText>
             </w:r>
             <w:r>
               <w:rPr>
@@ -4611,7 +4585,7 @@
               <w:lang w:val="en-US"/>
             </w:rPr>
           </w:pPr>
-          <w:hyperlink w:anchor="_Toc168951218" w:history="1">
+          <w:hyperlink w:anchor="_Toc169044055" w:history="1">
             <w:r>
               <w:rPr>
                 <w:rStyle w:val="Hyperlink"/>
@@ -4638,7 +4612,7 @@
                 <w:noProof/>
                 <w:webHidden/>
               </w:rPr>
-              <w:instrText xml:space="preserve"> PAGEREF _Toc168951218 \h </w:instrText>
+              <w:instrText xml:space="preserve"> PAGEREF _Toc169044055 \h </w:instrText>
             </w:r>
             <w:r>
               <w:rPr>
@@ -4687,7 +4661,7 @@
               <w:lang w:val="en-US"/>
             </w:rPr>
           </w:pPr>
-          <w:hyperlink w:anchor="_Toc168951219" w:history="1">
+          <w:hyperlink w:anchor="_Toc169044056" w:history="1">
             <w:r>
               <w:rPr>
                 <w:rStyle w:val="Hyperlink"/>
@@ -4735,7 +4709,7 @@
                 <w:noProof/>
                 <w:webHidden/>
               </w:rPr>
-              <w:instrText xml:space="preserve"> PAGEREF _Toc168951219 \h </w:instrText>
+              <w:instrText xml:space="preserve"> PAGEREF _Toc169044056 \h </w:instrText>
             </w:r>
             <w:r>
               <w:rPr>
@@ -4781,7 +4755,7 @@
               <w:lang w:val="en-US"/>
             </w:rPr>
           </w:pPr>
-          <w:hyperlink w:anchor="_Toc168951220" w:history="1">
+          <w:hyperlink w:anchor="_Toc169044057" w:history="1">
             <w:r>
               <w:rPr>
                 <w:rStyle w:val="Hyperlink"/>
@@ -4808,7 +4782,7 @@
                 <w:noProof/>
                 <w:webHidden/>
               </w:rPr>
-              <w:instrText xml:space="preserve"> PAGEREF _Toc168951220 \h </w:instrText>
+              <w:instrText xml:space="preserve"> PAGEREF _Toc169044057 \h </w:instrText>
             </w:r>
             <w:r>
               <w:rPr>
@@ -4856,7 +4830,7 @@
               <w:lang w:val="en-US"/>
             </w:rPr>
           </w:pPr>
-          <w:hyperlink w:anchor="_Toc168951221" w:history="1">
+          <w:hyperlink w:anchor="_Toc169044058" w:history="1">
             <w:r>
               <w:rPr>
                 <w:rStyle w:val="Hyperlink"/>
@@ -4904,7 +4878,7 @@
                 <w:noProof/>
                 <w:webHidden/>
               </w:rPr>
-              <w:instrText xml:space="preserve"> PAGEREF _Toc168951221 \h </w:instrText>
+              <w:instrText xml:space="preserve"> PAGEREF _Toc169044058 \h </w:instrText>
             </w:r>
             <w:r>
               <w:rPr>
@@ -4952,7 +4926,7 @@
               <w:lang w:val="en-US"/>
             </w:rPr>
           </w:pPr>
-          <w:hyperlink w:anchor="_Toc168951222" w:history="1">
+          <w:hyperlink w:anchor="_Toc169044059" w:history="1">
             <w:r>
               <w:rPr>
                 <w:rStyle w:val="Hyperlink"/>
@@ -5000,7 +4974,7 @@
                 <w:noProof/>
                 <w:webHidden/>
               </w:rPr>
-              <w:instrText xml:space="preserve"> PAGEREF _Toc168951222 \h </w:instrText>
+              <w:instrText xml:space="preserve"> PAGEREF _Toc169044059 \h </w:instrText>
             </w:r>
             <w:r>
               <w:rPr>
@@ -5020,7 +4994,7 @@
                 <w:noProof/>
                 <w:webHidden/>
               </w:rPr>
-              <w:t>33</w:t>
+              <w:t>34</w:t>
             </w:r>
             <w:r>
               <w:rPr>
@@ -5046,7 +5020,7 @@
               <w:lang w:val="en-US"/>
             </w:rPr>
           </w:pPr>
-          <w:hyperlink w:anchor="_Toc168951223" w:history="1">
+          <w:hyperlink w:anchor="_Toc169044060" w:history="1">
             <w:r>
               <w:rPr>
                 <w:rStyle w:val="Hyperlink"/>
@@ -5073,7 +5047,7 @@
                 <w:noProof/>
                 <w:webHidden/>
               </w:rPr>
-              <w:instrText xml:space="preserve"> PAGEREF _Toc168951223 \h </w:instrText>
+              <w:instrText xml:space="preserve"> PAGEREF _Toc169044060 \h </w:instrText>
             </w:r>
             <w:r>
               <w:rPr>
@@ -5093,7 +5067,7 @@
                 <w:noProof/>
                 <w:webHidden/>
               </w:rPr>
-              <w:t>35</w:t>
+              <w:t>36</w:t>
             </w:r>
             <w:r>
               <w:rPr>
@@ -5121,7 +5095,7 @@
               <w:lang w:val="en-US"/>
             </w:rPr>
           </w:pPr>
-          <w:hyperlink w:anchor="_Toc168951224" w:history="1">
+          <w:hyperlink w:anchor="_Toc169044061" w:history="1">
             <w:r>
               <w:rPr>
                 <w:rStyle w:val="Hyperlink"/>
@@ -5169,7 +5143,7 @@
                 <w:noProof/>
                 <w:webHidden/>
               </w:rPr>
-              <w:instrText xml:space="preserve"> PAGEREF _Toc168951224 \h </w:instrText>
+              <w:instrText xml:space="preserve"> PAGEREF _Toc169044061 \h </w:instrText>
             </w:r>
             <w:r>
               <w:rPr>
@@ -5217,7 +5191,7 @@
               <w:lang w:val="en-US"/>
             </w:rPr>
           </w:pPr>
-          <w:hyperlink w:anchor="_Toc168951225" w:history="1">
+          <w:hyperlink w:anchor="_Toc169044062" w:history="1">
             <w:r>
               <w:rPr>
                 <w:rStyle w:val="Hyperlink"/>
@@ -5265,7 +5239,7 @@
                 <w:noProof/>
                 <w:webHidden/>
               </w:rPr>
-              <w:instrText xml:space="preserve"> PAGEREF _Toc168951225 \h </w:instrText>
+              <w:instrText xml:space="preserve"> PAGEREF _Toc169044062 \h </w:instrText>
             </w:r>
             <w:r>
               <w:rPr>
@@ -5311,7 +5285,7 @@
               <w:lang w:val="en-US"/>
             </w:rPr>
           </w:pPr>
-          <w:hyperlink w:anchor="_Toc168951226" w:history="1">
+          <w:hyperlink w:anchor="_Toc169044063" w:history="1">
             <w:r>
               <w:rPr>
                 <w:rStyle w:val="Hyperlink"/>
@@ -5338,7 +5312,7 @@
                 <w:noProof/>
                 <w:webHidden/>
               </w:rPr>
-              <w:instrText xml:space="preserve"> PAGEREF _Toc168951226 \h </w:instrText>
+              <w:instrText xml:space="preserve"> PAGEREF _Toc169044063 \h </w:instrText>
             </w:r>
             <w:r>
               <w:rPr>
@@ -5371,60 +5345,36 @@
         </w:p>
         <w:p>
           <w:pPr>
-            <w:pStyle w:val="Sumrio1"/>
+            <w:pStyle w:val="Sumrio2"/>
             <w:tabs>
-              <w:tab w:val="left" w:pos="1200"/>
               <w:tab w:val="right" w:leader="dot" w:pos="9061"/>
             </w:tabs>
             <w:rPr>
-              <w:rFonts w:asciiTheme="minorHAnsi" w:eastAsiaTheme="minorEastAsia" w:hAnsiTheme="minorHAnsi" w:cstheme="minorBidi"/>
-              <w:b w:val="0"/>
-              <w:bCs w:val="0"/>
-              <w:caps w:val="0"/>
+              <w:rFonts w:eastAsiaTheme="minorEastAsia" w:cstheme="minorBidi"/>
+              <w:smallCaps w:val="0"/>
               <w:noProof/>
               <w:sz w:val="22"/>
               <w:szCs w:val="22"/>
               <w:lang w:val="en-US"/>
             </w:rPr>
           </w:pPr>
-          <w:hyperlink w:anchor="_Toc168951227" w:history="1">
+          <w:hyperlink w:anchor="_Toc169044064" w:history="1">
             <w:r>
               <w:rPr>
                 <w:rStyle w:val="Hyperlink"/>
                 <w:noProof/>
-                <w:spacing w:val="-20"/>
-              </w:rPr>
-              <w:t>4</w:t>
+              </w:rPr>
+              <w:t>3.4 Desenvolvimento de aplicação web com python</w:t>
             </w:r>
             <w:r>
               <w:rPr>
-                <w:rFonts w:asciiTheme="minorHAnsi" w:eastAsiaTheme="minorEastAsia" w:hAnsiTheme="minorHAnsi" w:cstheme="minorBidi"/>
-                <w:b w:val="0"/>
-                <w:bCs w:val="0"/>
-                <w:caps w:val="0"/>
                 <w:noProof/>
-                <w:sz w:val="22"/>
-                <w:szCs w:val="22"/>
-                <w:lang w:val="en-US"/>
+                <w:webHidden/>
               </w:rPr>
               <w:tab/>
             </w:r>
             <w:r>
               <w:rPr>
-                <w:rStyle w:val="Hyperlink"/>
-                <w:noProof/>
-              </w:rPr>
-              <w:t>Aplicação web com python</w:t>
-            </w:r>
-            <w:r>
-              <w:rPr>
-                <w:noProof/>
-                <w:webHidden/>
-              </w:rPr>
-              <w:tab/>
-            </w:r>
-            <w:r>
-              <w:rPr>
                 <w:noProof/>
                 <w:webHidden/>
               </w:rPr>
@@ -5435,7 +5385,7 @@
                 <w:noProof/>
                 <w:webHidden/>
               </w:rPr>
-              <w:instrText xml:space="preserve"> PAGEREF _Toc168951227 \h </w:instrText>
+              <w:instrText xml:space="preserve"> PAGEREF _Toc169044064 \h </w:instrText>
             </w:r>
             <w:r>
               <w:rPr>
@@ -5483,13 +5433,13 @@
               <w:lang w:val="en-US"/>
             </w:rPr>
           </w:pPr>
-          <w:hyperlink w:anchor="_Toc168951228" w:history="1">
+          <w:hyperlink w:anchor="_Toc169044065" w:history="1">
             <w:r>
               <w:rPr>
                 <w:rStyle w:val="Hyperlink"/>
                 <w:noProof/>
               </w:rPr>
-              <w:t>COnclusões</w:t>
+              <w:t>CONCLUSÕES</w:t>
             </w:r>
             <w:r>
               <w:rPr>
@@ -5510,7 +5460,7 @@
                 <w:noProof/>
                 <w:webHidden/>
               </w:rPr>
-              <w:instrText xml:space="preserve"> PAGEREF _Toc168951228 \h </w:instrText>
+              <w:instrText xml:space="preserve"> PAGEREF _Toc169044065 \h </w:instrText>
             </w:r>
             <w:r>
               <w:rPr>
@@ -5530,7 +5480,169 @@
                 <w:noProof/>
                 <w:webHidden/>
               </w:rPr>
-              <w:t>44</w:t>
+              <w:t>43</w:t>
+            </w:r>
+            <w:r>
+              <w:rPr>
+                <w:noProof/>
+                <w:webHidden/>
+              </w:rPr>
+              <w:fldChar w:fldCharType="end"/>
+            </w:r>
+          </w:hyperlink>
+        </w:p>
+        <w:p>
+          <w:pPr>
+            <w:pStyle w:val="Sumrio2"/>
+            <w:tabs>
+              <w:tab w:val="right" w:leader="dot" w:pos="9061"/>
+            </w:tabs>
+            <w:rPr>
+              <w:rFonts w:eastAsiaTheme="minorEastAsia" w:cstheme="minorBidi"/>
+              <w:smallCaps w:val="0"/>
+              <w:noProof/>
+              <w:sz w:val="22"/>
+              <w:szCs w:val="22"/>
+              <w:lang w:val="en-US"/>
+            </w:rPr>
+          </w:pPr>
+          <w:hyperlink w:anchor="_Toc169044067" w:history="1">
+            <w:r>
+              <w:rPr>
+                <w:rStyle w:val="Hyperlink"/>
+                <w:noProof/>
+              </w:rPr>
+              <w:t>4.1 Algoritmo Evolucionário desenvolvido</w:t>
+            </w:r>
+            <w:r>
+              <w:rPr>
+                <w:noProof/>
+                <w:webHidden/>
+              </w:rPr>
+              <w:tab/>
+            </w:r>
+            <w:r>
+              <w:rPr>
+                <w:noProof/>
+                <w:webHidden/>
+              </w:rPr>
+              <w:fldChar w:fldCharType="begin"/>
+            </w:r>
+            <w:r>
+              <w:rPr>
+                <w:noProof/>
+                <w:webHidden/>
+              </w:rPr>
+              <w:instrText xml:space="preserve"> PAGEREF _Toc169044067 \h </w:instrText>
+            </w:r>
+            <w:r>
+              <w:rPr>
+                <w:noProof/>
+                <w:webHidden/>
+              </w:rPr>
+            </w:r>
+            <w:r>
+              <w:rPr>
+                <w:noProof/>
+                <w:webHidden/>
+              </w:rPr>
+              <w:fldChar w:fldCharType="separate"/>
+            </w:r>
+            <w:r>
+              <w:rPr>
+                <w:noProof/>
+                <w:webHidden/>
+              </w:rPr>
+              <w:t>43</w:t>
+            </w:r>
+            <w:r>
+              <w:rPr>
+                <w:noProof/>
+                <w:webHidden/>
+              </w:rPr>
+              <w:fldChar w:fldCharType="end"/>
+            </w:r>
+          </w:hyperlink>
+        </w:p>
+        <w:p>
+          <w:pPr>
+            <w:pStyle w:val="Sumrio2"/>
+            <w:tabs>
+              <w:tab w:val="right" w:leader="dot" w:pos="9061"/>
+            </w:tabs>
+            <w:rPr>
+              <w:rFonts w:eastAsiaTheme="minorEastAsia" w:cstheme="minorBidi"/>
+              <w:smallCaps w:val="0"/>
+              <w:noProof/>
+              <w:sz w:val="22"/>
+              <w:szCs w:val="22"/>
+              <w:lang w:val="en-US"/>
+            </w:rPr>
+          </w:pPr>
+          <w:hyperlink w:anchor="_Toc169044068" w:history="1">
+            <w:r>
+              <w:rPr>
+                <w:rStyle w:val="Hyperlink"/>
+                <w:noProof/>
+              </w:rPr>
+              <w:t xml:space="preserve">4.2 Uso do </w:t>
+            </w:r>
+            <w:r>
+              <w:rPr>
+                <w:rStyle w:val="Hyperlink"/>
+                <w:i/>
+                <w:iCs/>
+                <w:noProof/>
+              </w:rPr>
+              <w:t>python</w:t>
+            </w:r>
+            <w:r>
+              <w:rPr>
+                <w:rStyle w:val="Hyperlink"/>
+                <w:noProof/>
+              </w:rPr>
+              <w:t xml:space="preserve"> para o desenvolvimento de WUI</w:t>
+            </w:r>
+            <w:r>
+              <w:rPr>
+                <w:noProof/>
+                <w:webHidden/>
+              </w:rPr>
+              <w:tab/>
+            </w:r>
+            <w:r>
+              <w:rPr>
+                <w:noProof/>
+                <w:webHidden/>
+              </w:rPr>
+              <w:fldChar w:fldCharType="begin"/>
+            </w:r>
+            <w:r>
+              <w:rPr>
+                <w:noProof/>
+                <w:webHidden/>
+              </w:rPr>
+              <w:instrText xml:space="preserve"> PAGEREF _Toc169044068 \h </w:instrText>
+            </w:r>
+            <w:r>
+              <w:rPr>
+                <w:noProof/>
+                <w:webHidden/>
+              </w:rPr>
+            </w:r>
+            <w:r>
+              <w:rPr>
+                <w:noProof/>
+                <w:webHidden/>
+              </w:rPr>
+              <w:fldChar w:fldCharType="separate"/>
+            </w:r>
+            <w:r>
+              <w:rPr>
+                <w:noProof/>
+                <w:webHidden/>
+              </w:rPr>
+              <w:t>43</w:t>
             </w:r>
             <w:r>
               <w:rPr>
@@ -5558,7 +5670,7 @@
               <w:lang w:val="en-US"/>
             </w:rPr>
           </w:pPr>
-          <w:hyperlink w:anchor="_Toc168951229" w:history="1">
+          <w:hyperlink w:anchor="_Toc169044069" w:history="1">
             <w:r>
               <w:rPr>
                 <w:rStyle w:val="Hyperlink"/>
@@ -5585,7 +5697,7 @@
                 <w:noProof/>
                 <w:webHidden/>
               </w:rPr>
-              <w:instrText xml:space="preserve"> PAGEREF _Toc168951229 \h </w:instrText>
+              <w:instrText xml:space="preserve"> PAGEREF _Toc169044069 \h </w:instrText>
             </w:r>
             <w:r>
               <w:rPr>
@@ -5605,7 +5717,7 @@
                 <w:noProof/>
                 <w:webHidden/>
               </w:rPr>
-              <w:t>45</w:t>
+              <w:t>44</w:t>
             </w:r>
             <w:r>
               <w:rPr>
@@ -5622,7 +5734,6 @@
               <w:b/>
               <w:bCs/>
             </w:rPr>
-            <w:lastRenderedPageBreak/>
             <w:fldChar w:fldCharType="end"/>
           </w:r>
         </w:p>
@@ -5649,7 +5760,7 @@
       <w:pPr>
         <w:pStyle w:val="1TTULO"/>
       </w:pPr>
-      <w:bookmarkStart w:id="0" w:name="_Toc168951200"/>
+      <w:bookmarkStart w:id="0" w:name="_Toc169044037"/>
       <w:r>
         <w:lastRenderedPageBreak/>
         <w:t>introdução</w:t>
@@ -6174,7 +6285,7 @@
       <w:pPr>
         <w:pStyle w:val="11Ttulo2"/>
       </w:pPr>
-      <w:bookmarkStart w:id="1" w:name="_Toc168951201"/>
+      <w:bookmarkStart w:id="1" w:name="_Toc169044038"/>
       <w:r>
         <w:t>Justificativa</w:t>
       </w:r>
@@ -6275,7 +6386,7 @@
       <w:pPr>
         <w:pStyle w:val="11Ttulo2"/>
       </w:pPr>
-      <w:bookmarkStart w:id="2" w:name="_Toc168951202"/>
+      <w:bookmarkStart w:id="2" w:name="_Toc169044039"/>
       <w:r>
         <w:t>Objetivos</w:t>
       </w:r>
@@ -6285,7 +6396,7 @@
       <w:pPr>
         <w:pStyle w:val="111Ttulo3"/>
       </w:pPr>
-      <w:bookmarkStart w:id="3" w:name="_Toc168951203"/>
+      <w:bookmarkStart w:id="3" w:name="_Toc169044040"/>
       <w:r>
         <w:t>Objetivo Geral</w:t>
       </w:r>
@@ -6308,16 +6419,11 @@
         <w:t xml:space="preserve"> com Interface Gráfica do</w:t>
       </w:r>
       <w:r>
-        <w:t xml:space="preserve"> Usuário para inserção dos </w:t>
-      </w:r>
-      <w:proofErr w:type="gramStart"/>
-      <w:r>
-        <w:t>parâmetros</w:t>
+        <w:t xml:space="preserve"> Usuário para inserção dos parâmetros</w:t>
       </w:r>
       <w:r>
         <w:t xml:space="preserve"> e otimização mono</w:t>
       </w:r>
-      <w:proofErr w:type="gramEnd"/>
       <w:r>
         <w:t xml:space="preserve"> e </w:t>
       </w:r>
@@ -6339,7 +6445,7 @@
       <w:pPr>
         <w:pStyle w:val="111Ttulo3"/>
       </w:pPr>
-      <w:bookmarkStart w:id="4" w:name="_Toc168951204"/>
+      <w:bookmarkStart w:id="4" w:name="_Toc169044041"/>
       <w:r>
         <w:t>Objetivos Específicos</w:t>
       </w:r>
@@ -6439,7 +6545,7 @@
       <w:pPr>
         <w:pStyle w:val="11Ttulo2"/>
       </w:pPr>
-      <w:bookmarkStart w:id="5" w:name="_Toc168951205"/>
+      <w:bookmarkStart w:id="5" w:name="_Toc169044042"/>
       <w:r>
         <w:t>Metodologia</w:t>
       </w:r>
@@ -6465,7 +6571,7 @@
       <w:pPr>
         <w:pStyle w:val="11Ttulo2"/>
       </w:pPr>
-      <w:bookmarkStart w:id="6" w:name="_Toc168951206"/>
+      <w:bookmarkStart w:id="6" w:name="_Toc169044043"/>
       <w:r>
         <w:t xml:space="preserve">Estrutura da </w:t>
       </w:r>
@@ -6641,7 +6747,7 @@
       <w:pPr>
         <w:pStyle w:val="1TTULO"/>
       </w:pPr>
-      <w:bookmarkStart w:id="7" w:name="_Toc168951207"/>
+      <w:bookmarkStart w:id="7" w:name="_Toc169044044"/>
       <w:r>
         <w:lastRenderedPageBreak/>
         <w:t>Projetos de Transformadores de distribuição trifásicos</w:t>
@@ -6811,7 +6917,7 @@
       <w:pPr>
         <w:pStyle w:val="11Ttulo2"/>
       </w:pPr>
-      <w:bookmarkStart w:id="8" w:name="_Toc168951208"/>
+      <w:bookmarkStart w:id="8" w:name="_Toc169044045"/>
       <w:r>
         <w:t>Parâmetros básicos dos transformadores</w:t>
       </w:r>
@@ -7299,7 +7405,7 @@
       <w:pPr>
         <w:pStyle w:val="11Ttulo2"/>
       </w:pPr>
-      <w:bookmarkStart w:id="9" w:name="_Toc168951209"/>
+      <w:bookmarkStart w:id="9" w:name="_Toc169044046"/>
       <w:r>
         <w:t>Princípio construtivo</w:t>
       </w:r>
@@ -8272,7 +8378,7 @@
       <w:pPr>
         <w:pStyle w:val="11Ttulo2"/>
       </w:pPr>
-      <w:bookmarkStart w:id="17" w:name="_Toc168951210"/>
+      <w:bookmarkStart w:id="17" w:name="_Toc169044047"/>
       <w:r>
         <w:t>Construção do núcleo</w:t>
       </w:r>
@@ -8555,15 +8661,7 @@
         <w:t>Núcleos de secção quadrada são usa</w:t>
       </w:r>
       <w:r>
-        <w:t xml:space="preserve">dos em pequenos transformadores. Para minimizar o comprimento médio das espiras do transformador e também o espaço disponível, núcleos em degraus estão sendo usados. Se o núcleo em degraus for usado, o diâmetro do círculo circunscrito sobre o núcleo será menor </w:t>
-      </w:r>
-      <w:proofErr w:type="gramStart"/>
-      <w:r>
-        <w:t>e portanto</w:t>
-      </w:r>
-      <w:proofErr w:type="gramEnd"/>
-      <w:r>
-        <w:t xml:space="preserve"> há economia de cobre para os enrolamentos </w:t>
+        <w:t xml:space="preserve">dos em pequenos transformadores. Para minimizar o comprimento médio das espiras do transformador e também o espaço disponível, núcleos em degraus estão sendo usados. Se o núcleo em degraus for usado, o diâmetro do círculo circunscrito sobre o núcleo será menor e portanto há economia de cobre para os enrolamentos </w:t>
       </w:r>
       <w:sdt>
         <w:sdtPr>
@@ -8643,7 +8741,7 @@
       <w:pPr>
         <w:pStyle w:val="11Ttulo2"/>
       </w:pPr>
-      <w:bookmarkStart w:id="20" w:name="_Toc168951211"/>
+      <w:bookmarkStart w:id="20" w:name="_Toc169044048"/>
       <w:r>
         <w:t>Seções do Núcleo</w:t>
       </w:r>
@@ -9106,7 +9204,7 @@
         <w:rPr>
           <w:noProof/>
         </w:rPr>
-        <w:t>2</w:t>
+        <w:t>1</w:t>
       </w:r>
       <w:r>
         <w:fldChar w:fldCharType="end"/>
@@ -9126,7 +9224,7 @@
       </w:pPr>
       <w:bookmarkStart w:id="23" w:name="_Ref78374527"/>
       <w:bookmarkStart w:id="24" w:name="_Toc90345841"/>
-      <w:bookmarkStart w:id="25" w:name="_Toc90346964"/>
+      <w:bookmarkStart w:id="25" w:name="_Toc169044023"/>
       <w:r>
         <w:t xml:space="preserve">Tabela </w:t>
       </w:r>
@@ -9152,7 +9250,7 @@
         <w:rPr>
           <w:noProof/>
         </w:rPr>
-        <w:t>2</w:t>
+        <w:t>1</w:t>
       </w:r>
       <w:r>
         <w:rPr>
@@ -13451,7 +13549,7 @@
       <w:pPr>
         <w:pStyle w:val="11Ttulo2"/>
       </w:pPr>
-      <w:bookmarkStart w:id="37" w:name="_Toc168951212"/>
+      <w:bookmarkStart w:id="37" w:name="_Toc169044049"/>
       <w:r>
         <w:t>Seção circular circunscrita</w:t>
       </w:r>
@@ -13871,7 +13969,13 @@
         <w:fldChar w:fldCharType="separate"/>
       </w:r>
       <w:r>
-        <w:t xml:space="preserve">Tabela </w:t>
+        <w:t>Tab</w:t>
+      </w:r>
+      <w:r>
+        <w:t>e</w:t>
+      </w:r>
+      <w:r>
+        <w:t xml:space="preserve">la </w:t>
       </w:r>
       <w:r>
         <w:rPr>
@@ -14229,49 +14333,43 @@
         <w:fldChar w:fldCharType="separate"/>
       </w:r>
       <w:r>
-        <w:t>Tabe</w:t>
-      </w:r>
-      <w:r>
-        <w:t>l</w:t>
-      </w:r>
-      <w:r>
-        <w:t xml:space="preserve">a </w:t>
+        <w:t xml:space="preserve">Tabela </w:t>
+      </w:r>
+      <w:r>
+        <w:rPr>
+          <w:noProof/>
+        </w:rPr>
+        <w:t>1</w:t>
+      </w:r>
+      <w:r>
+        <w:fldChar w:fldCharType="end"/>
+      </w:r>
+      <w:r>
+        <w:t>. Pod</w:t>
+      </w:r>
+      <w:r>
+        <w:t>e-se</w:t>
+      </w:r>
+      <w:r>
+        <w:t xml:space="preserve"> usar a </w:t>
+      </w:r>
+      <w:r>
+        <w:fldChar w:fldCharType="begin"/>
+      </w:r>
+      <w:r>
+        <w:instrText xml:space="preserve"> REF _Ref78392536 \h </w:instrText>
+      </w:r>
+      <w:r>
+        <w:fldChar w:fldCharType="separate"/>
+      </w:r>
+      <w:r>
+        <w:t xml:space="preserve">Tabela </w:t>
       </w:r>
       <w:r>
         <w:rPr>
           <w:noProof/>
         </w:rPr>
         <w:t>2</w:t>
-      </w:r>
-      <w:r>
-        <w:fldChar w:fldCharType="end"/>
-      </w:r>
-      <w:r>
-        <w:t>. Pod</w:t>
-      </w:r>
-      <w:r>
-        <w:t>e-se</w:t>
-      </w:r>
-      <w:r>
-        <w:t xml:space="preserve"> usar a </w:t>
-      </w:r>
-      <w:r>
-        <w:fldChar w:fldCharType="begin"/>
-      </w:r>
-      <w:r>
-        <w:instrText xml:space="preserve"> REF _Ref78392536 \h </w:instrText>
-      </w:r>
-      <w:r>
-        <w:fldChar w:fldCharType="separate"/>
-      </w:r>
-      <w:r>
-        <w:t xml:space="preserve">Tabela </w:t>
-      </w:r>
-      <w:r>
-        <w:rPr>
-          <w:noProof/>
-        </w:rPr>
-        <w:t>3</w:t>
       </w:r>
       <w:r>
         <w:t xml:space="preserve"> - </w:t>
@@ -14371,7 +14469,7 @@
       <w:bookmarkStart w:id="40" w:name="_Ref78376568"/>
       <w:bookmarkStart w:id="41" w:name="_Ref78392536"/>
       <w:bookmarkStart w:id="42" w:name="_Toc90345842"/>
-      <w:bookmarkStart w:id="43" w:name="_Toc90346965"/>
+      <w:bookmarkStart w:id="43" w:name="_Toc169044024"/>
       <w:r>
         <w:t xml:space="preserve">Tabela </w:t>
       </w:r>
@@ -14397,7 +14495,7 @@
         <w:rPr>
           <w:noProof/>
         </w:rPr>
-        <w:t>3</w:t>
+        <w:t>2</w:t>
       </w:r>
       <w:r>
         <w:rPr>
@@ -18832,25 +18930,32 @@
         <w:t xml:space="preserve"> </w:t>
       </w:r>
       <w:r>
+        <w:fldChar w:fldCharType="begin"/>
+      </w:r>
+      <w:r>
+        <w:instrText xml:space="preserve"> REF _Ref78376568 \h </w:instrText>
+      </w:r>
+      <w:r>
+        <w:fldChar w:fldCharType="separate"/>
+      </w:r>
+      <w:r>
         <w:t xml:space="preserve">Tabela </w:t>
       </w:r>
       <w:r>
         <w:rPr>
           <w:noProof/>
         </w:rPr>
-        <w:t>3</w:t>
-      </w:r>
-      <w:r>
-        <w:t xml:space="preserve">. Com isso também </w:t>
-      </w:r>
-      <w:proofErr w:type="gramStart"/>
-      <w:r>
-        <w:t>encontr</w:t>
+        <w:t>2</w:t>
+      </w:r>
+      <w:r>
+        <w:fldChar w:fldCharType="end"/>
+      </w:r>
+      <w:r>
+        <w:t>. Com isso também encontr</w:t>
       </w:r>
       <w:r>
         <w:t>a-se</w:t>
       </w:r>
-      <w:proofErr w:type="gramEnd"/>
       <w:r>
         <w:t xml:space="preserve"> o valor de </w:t>
       </w:r>
@@ -19339,13 +19444,19 @@
         <w:fldChar w:fldCharType="separate"/>
       </w:r>
       <w:r>
-        <w:t xml:space="preserve">Tabela </w:t>
-      </w:r>
-      <w:r>
-        <w:rPr>
-          <w:noProof/>
-        </w:rPr>
-        <w:t>3</w:t>
+        <w:t>Tabe</w:t>
+      </w:r>
+      <w:r>
+        <w:t>l</w:t>
+      </w:r>
+      <w:r>
+        <w:t xml:space="preserve">a </w:t>
+      </w:r>
+      <w:r>
+        <w:rPr>
+          <w:noProof/>
+        </w:rPr>
+        <w:t>2</w:t>
       </w:r>
       <w:r>
         <w:fldChar w:fldCharType="end"/>
@@ -21350,7 +21461,7 @@
         <w:rPr>
           <w:noProof/>
         </w:rPr>
-        <w:t>4</w:t>
+        <w:t>3</w:t>
       </w:r>
       <w:r>
         <w:fldChar w:fldCharType="end"/>
@@ -21400,7 +21511,7 @@
       </w:pPr>
       <w:bookmarkStart w:id="49" w:name="_Ref90207690"/>
       <w:bookmarkStart w:id="50" w:name="_Toc90345843"/>
-      <w:bookmarkStart w:id="51" w:name="_Toc90346966"/>
+      <w:bookmarkStart w:id="51" w:name="_Toc169044025"/>
       <w:r>
         <w:t xml:space="preserve">Tabela </w:t>
       </w:r>
@@ -21426,7 +21537,7 @@
         <w:rPr>
           <w:noProof/>
         </w:rPr>
-        <w:t>4</w:t>
+        <w:t>3</w:t>
       </w:r>
       <w:r>
         <w:rPr>
@@ -23056,7 +23167,7 @@
       <w:pPr>
         <w:pStyle w:val="11Ttulo2"/>
       </w:pPr>
-      <w:bookmarkStart w:id="54" w:name="_Toc168951213"/>
+      <w:bookmarkStart w:id="54" w:name="_Toc169044050"/>
       <w:r>
         <w:t>Transformador de distribuição trifásico</w:t>
       </w:r>
@@ -24531,13 +24642,19 @@
         <w:fldChar w:fldCharType="separate"/>
       </w:r>
       <w:r>
-        <w:t xml:space="preserve">Tabela </w:t>
-      </w:r>
-      <w:r>
-        <w:rPr>
-          <w:noProof/>
-        </w:rPr>
-        <w:t>3</w:t>
+        <w:t>Tab</w:t>
+      </w:r>
+      <w:r>
+        <w:t>e</w:t>
+      </w:r>
+      <w:r>
+        <w:t xml:space="preserve">la </w:t>
+      </w:r>
+      <w:r>
+        <w:rPr>
+          <w:noProof/>
+        </w:rPr>
+        <w:t>2</w:t>
       </w:r>
       <w:r>
         <w:fldChar w:fldCharType="end"/>
@@ -25948,7 +26065,7 @@
           <w:b/>
         </w:rPr>
       </w:pPr>
-      <w:bookmarkStart w:id="63" w:name="_Toc168951214"/>
+      <w:bookmarkStart w:id="63" w:name="_Toc169044051"/>
       <w:r>
         <w:rPr>
           <w:b/>
@@ -28185,7 +28302,7 @@
           <w:b/>
         </w:rPr>
       </w:pPr>
-      <w:bookmarkStart w:id="70" w:name="_Toc168951215"/>
+      <w:bookmarkStart w:id="70" w:name="_Toc169044052"/>
       <w:r>
         <w:rPr>
           <w:b/>
@@ -29589,7 +29706,7 @@
         <w:rPr>
           <w:noProof/>
         </w:rPr>
-        <w:t>5</w:t>
+        <w:t>4</w:t>
       </w:r>
       <w:r>
         <w:fldChar w:fldCharType="end"/>
@@ -29612,7 +29729,7 @@
       </w:pPr>
       <w:bookmarkStart w:id="75" w:name="_Ref78541370"/>
       <w:bookmarkStart w:id="76" w:name="_Toc90345844"/>
-      <w:bookmarkStart w:id="77" w:name="_Toc90346967"/>
+      <w:bookmarkStart w:id="77" w:name="_Toc169044026"/>
       <w:r>
         <w:t xml:space="preserve">Tabela </w:t>
       </w:r>
@@ -29638,7 +29755,7 @@
         <w:rPr>
           <w:noProof/>
         </w:rPr>
-        <w:t>5</w:t>
+        <w:t>4</w:t>
       </w:r>
       <w:r>
         <w:rPr>
@@ -31270,15 +31387,7 @@
         </m:sSub>
       </m:oMath>
       <w:r>
-        <w:t xml:space="preserve"> em função </w:t>
-      </w:r>
-      <w:proofErr w:type="gramStart"/>
-      <w:r>
-        <w:t>das indução magnética</w:t>
-      </w:r>
-      <w:proofErr w:type="gramEnd"/>
-      <w:r>
-        <w:t xml:space="preserve"> </w:t>
+        <w:t xml:space="preserve"> em função das indução magnética </w:t>
       </w:r>
       <m:oMath>
         <m:r>
@@ -34572,7 +34681,7 @@
           <w:b/>
         </w:rPr>
       </w:pPr>
-      <w:bookmarkStart w:id="86" w:name="_Toc168951216"/>
+      <w:bookmarkStart w:id="86" w:name="_Toc169044053"/>
       <w:r>
         <w:rPr>
           <w:b/>
@@ -34597,13 +34706,8 @@
       <w:r>
         <w:t xml:space="preserve">no funcionamento do transformador dois efeitos: queda de tensão ôhmica </w:t>
       </w:r>
-      <w:proofErr w:type="gramStart"/>
-      <w:r>
-        <w:t>nos enrolamento</w:t>
-      </w:r>
-      <w:proofErr w:type="gramEnd"/>
-      <w:r>
-        <w:t xml:space="preserve"> de alta e baixa tensão e</w:t>
+      <w:r>
+        <w:t>nos enrolamento de alta e baixa tensão e</w:t>
       </w:r>
       <w:r>
         <w:t xml:space="preserve"> perda de energia devido </w:t>
@@ -37599,7 +37703,7 @@
       <w:pPr>
         <w:pStyle w:val="11Ttulo2"/>
       </w:pPr>
-      <w:bookmarkStart w:id="91" w:name="_Toc168951217"/>
+      <w:bookmarkStart w:id="91" w:name="_Toc169044054"/>
       <w:r>
         <w:t>Cálculo do fator de carga</w:t>
       </w:r>
@@ -38092,7 +38196,7 @@
       <w:pPr>
         <w:pStyle w:val="11Ttulo2"/>
       </w:pPr>
-      <w:bookmarkStart w:id="93" w:name="_Toc168951218"/>
+      <w:bookmarkStart w:id="93" w:name="_Toc169044055"/>
       <w:r>
         <w:t xml:space="preserve">Corrente de magnetização transitória (Corrente </w:t>
       </w:r>
@@ -50434,15 +50538,7 @@
         <w:pStyle w:val="TCC-Texto"/>
       </w:pPr>
       <w:r>
-        <w:t xml:space="preserve">Ao expandir as equações em séries de Taylor de segunda ordem, as equações ficam mais complexas. </w:t>
-      </w:r>
-      <w:proofErr w:type="gramStart"/>
-      <w:r>
-        <w:t>Por outro lado</w:t>
-      </w:r>
-      <w:proofErr w:type="gramEnd"/>
-      <w:r>
-        <w:t xml:space="preserve"> o erro diminui. Como o objetivo dessa </w:t>
+        <w:t xml:space="preserve">Ao expandir as equações em séries de Taylor de segunda ordem, as equações ficam mais complexas. Por outro lado o erro diminui. Como o objetivo dessa </w:t>
       </w:r>
       <w:r>
         <w:t>monografia</w:t>
@@ -50481,7 +50577,7 @@
       <w:pPr>
         <w:pStyle w:val="1TTULO"/>
       </w:pPr>
-      <w:bookmarkStart w:id="119" w:name="_Toc168951219"/>
+      <w:bookmarkStart w:id="119" w:name="_Toc169044056"/>
       <w:r>
         <w:lastRenderedPageBreak/>
         <w:t xml:space="preserve">TÉCNICAS DE OTIMIZAÇÃO </w:t>
@@ -50948,11 +51044,13 @@
       <w:pPr>
         <w:pStyle w:val="11Ttulo2"/>
       </w:pPr>
-      <w:bookmarkStart w:id="120" w:name="_Toc168951220"/>
+      <w:bookmarkStart w:id="120" w:name="_Ref169041934"/>
+      <w:bookmarkStart w:id="121" w:name="_Toc169044057"/>
       <w:r>
         <w:t>Formulação geral do problema de otimização</w:t>
       </w:r>
       <w:bookmarkEnd w:id="120"/>
+      <w:bookmarkEnd w:id="121"/>
     </w:p>
     <w:p>
       <w:pPr>
@@ -51171,7 +51269,7 @@
       <w:r>
         <w:fldChar w:fldCharType="end"/>
       </w:r>
-      <w:bookmarkStart w:id="121" w:name="ZEqnNum879696"/>
+      <w:bookmarkStart w:id="122" w:name="ZEqnNum879696"/>
       <w:r>
         <w:instrText>(</w:instrText>
       </w:r>
@@ -51241,7 +51339,7 @@
       <w:r>
         <w:instrText>)</w:instrText>
       </w:r>
-      <w:bookmarkEnd w:id="121"/>
+      <w:bookmarkEnd w:id="122"/>
       <w:r>
         <w:fldChar w:fldCharType="end"/>
       </w:r>
@@ -51637,7 +51735,7 @@
       <w:r>
         <w:fldChar w:fldCharType="end"/>
       </w:r>
-      <w:bookmarkStart w:id="122" w:name="ZEqnNum681416"/>
+      <w:bookmarkStart w:id="123" w:name="ZEqnNum681416"/>
       <w:r>
         <w:instrText>(</w:instrText>
       </w:r>
@@ -51707,7 +51805,7 @@
       <w:r>
         <w:instrText>)</w:instrText>
       </w:r>
-      <w:bookmarkEnd w:id="122"/>
+      <w:bookmarkEnd w:id="123"/>
       <w:r>
         <w:fldChar w:fldCharType="end"/>
       </w:r>
@@ -52288,12 +52386,1971 @@
     </w:p>
     <w:p>
       <w:pPr>
+        <w:pStyle w:val="TCC-Texto"/>
+      </w:pPr>
+      <w:r>
+        <w:t xml:space="preserve">Para o desenvolvimento desse projeto </w:t>
+      </w:r>
+      <w:r>
+        <w:t xml:space="preserve">foram escolhidas sete variáveis </w:t>
+      </w:r>
+      <w:proofErr w:type="spellStart"/>
+      <w:r>
+        <w:t>siginificativas</w:t>
+      </w:r>
+      <w:proofErr w:type="spellEnd"/>
+      <w:r>
+        <w:t xml:space="preserve"> ao projeto, conforme a tabela abaixo.</w:t>
+      </w:r>
+    </w:p>
+    <w:p>
+      <w:pPr>
+        <w:pStyle w:val="EstiloLegendaABNT"/>
+      </w:pPr>
+      <w:bookmarkStart w:id="124" w:name="_Toc169044027"/>
+      <w:r>
+        <w:t xml:space="preserve">Tabela </w:t>
+      </w:r>
+      <w:r>
+        <w:rPr>
+          <w:noProof/>
+        </w:rPr>
+        <w:fldChar w:fldCharType="begin"/>
+      </w:r>
+      <w:r>
+        <w:rPr>
+          <w:noProof/>
+        </w:rPr>
+        <w:instrText xml:space="preserve"> SEQ Tabela \* ARABIC </w:instrText>
+      </w:r>
+      <w:r>
+        <w:rPr>
+          <w:noProof/>
+        </w:rPr>
+        <w:fldChar w:fldCharType="separate"/>
+      </w:r>
+      <w:r>
+        <w:rPr>
+          <w:noProof/>
+        </w:rPr>
+        <w:t>5</w:t>
+      </w:r>
+      <w:r>
+        <w:rPr>
+          <w:noProof/>
+        </w:rPr>
+        <w:fldChar w:fldCharType="end"/>
+      </w:r>
+      <w:r>
+        <w:t xml:space="preserve"> </w:t>
+      </w:r>
+      <w:r>
+        <w:t>–</w:t>
+      </w:r>
+      <w:r>
+        <w:t xml:space="preserve"> </w:t>
+      </w:r>
+      <w:r>
+        <w:t>Variáveis significativas ao projeto de transformadores trifásicos</w:t>
+      </w:r>
+      <w:bookmarkEnd w:id="124"/>
+    </w:p>
+    <w:tbl>
+      <w:tblPr>
+        <w:tblW w:w="9179" w:type="dxa"/>
+        <w:jc w:val="center"/>
+        <w:tblLayout w:type="fixed"/>
+        <w:tblLook w:val="04A0" w:firstRow="1" w:lastRow="0" w:firstColumn="1" w:lastColumn="0" w:noHBand="0" w:noVBand="1"/>
+      </w:tblPr>
+      <w:tblGrid>
+        <w:gridCol w:w="1074"/>
+        <w:gridCol w:w="3768"/>
+        <w:gridCol w:w="1391"/>
+        <w:gridCol w:w="1511"/>
+        <w:gridCol w:w="1435"/>
+      </w:tblGrid>
+      <w:tr>
+        <w:trPr>
+          <w:trHeight w:val="559"/>
+          <w:jc w:val="center"/>
+        </w:trPr>
+        <w:tc>
+          <w:tcPr>
+            <w:tcW w:w="1074" w:type="dxa"/>
+            <w:tcBorders>
+              <w:top w:val="single" w:sz="4" w:space="0" w:color="auto"/>
+              <w:left w:val="nil"/>
+              <w:bottom w:val="single" w:sz="4" w:space="0" w:color="auto"/>
+              <w:right w:val="single" w:sz="4" w:space="0" w:color="auto"/>
+            </w:tcBorders>
+            <w:shd w:val="clear" w:color="auto" w:fill="auto"/>
+            <w:vAlign w:val="center"/>
+            <w:hideMark/>
+          </w:tcPr>
+          <w:p>
+            <w:pPr>
+              <w:spacing w:line="240" w:lineRule="auto"/>
+              <w:ind w:firstLine="0"/>
+              <w:jc w:val="center"/>
+              <w:rPr>
+                <w:rFonts w:ascii="Times New Roman" w:eastAsia="Times New Roman" w:hAnsi="Times New Roman" w:cs="Times New Roman"/>
+                <w:b/>
+                <w:bCs/>
+                <w:color w:val="000000"/>
+                <w:sz w:val="20"/>
+                <w:szCs w:val="20"/>
+                <w:lang w:val="en-US"/>
+              </w:rPr>
+            </w:pPr>
+            <w:r>
+              <w:rPr>
+                <w:rFonts w:ascii="Times New Roman" w:eastAsia="Times New Roman" w:hAnsi="Times New Roman" w:cs="Times New Roman"/>
+                <w:b/>
+                <w:bCs/>
+                <w:color w:val="000000"/>
+                <w:sz w:val="20"/>
+                <w:szCs w:val="20"/>
+              </w:rPr>
+              <w:t>Nome</w:t>
+            </w:r>
+          </w:p>
+        </w:tc>
+        <w:tc>
+          <w:tcPr>
+            <w:tcW w:w="3768" w:type="dxa"/>
+            <w:tcBorders>
+              <w:top w:val="single" w:sz="4" w:space="0" w:color="auto"/>
+              <w:left w:val="nil"/>
+              <w:bottom w:val="single" w:sz="4" w:space="0" w:color="auto"/>
+              <w:right w:val="single" w:sz="4" w:space="0" w:color="auto"/>
+            </w:tcBorders>
+            <w:shd w:val="clear" w:color="auto" w:fill="auto"/>
+            <w:vAlign w:val="center"/>
+            <w:hideMark/>
+          </w:tcPr>
+          <w:p>
+            <w:pPr>
+              <w:spacing w:line="240" w:lineRule="auto"/>
+              <w:ind w:firstLine="0"/>
+              <w:jc w:val="center"/>
+              <w:rPr>
+                <w:rFonts w:ascii="Times New Roman" w:eastAsia="Times New Roman" w:hAnsi="Times New Roman" w:cs="Times New Roman"/>
+                <w:b/>
+                <w:bCs/>
+                <w:color w:val="000000"/>
+                <w:sz w:val="20"/>
+                <w:szCs w:val="20"/>
+                <w:lang w:val="en-US"/>
+              </w:rPr>
+            </w:pPr>
+            <w:proofErr w:type="spellStart"/>
+            <w:r>
+              <w:rPr>
+                <w:rFonts w:ascii="Times New Roman" w:eastAsia="Times New Roman" w:hAnsi="Times New Roman" w:cs="Times New Roman"/>
+                <w:b/>
+                <w:bCs/>
+                <w:color w:val="000000"/>
+                <w:sz w:val="20"/>
+                <w:szCs w:val="20"/>
+                <w:lang w:val="en-US"/>
+              </w:rPr>
+              <w:t>Descriçao</w:t>
+            </w:r>
+            <w:proofErr w:type="spellEnd"/>
+          </w:p>
+        </w:tc>
+        <w:tc>
+          <w:tcPr>
+            <w:tcW w:w="1391" w:type="dxa"/>
+            <w:tcBorders>
+              <w:top w:val="single" w:sz="4" w:space="0" w:color="auto"/>
+              <w:left w:val="nil"/>
+              <w:bottom w:val="single" w:sz="4" w:space="0" w:color="auto"/>
+              <w:right w:val="single" w:sz="4" w:space="0" w:color="auto"/>
+            </w:tcBorders>
+            <w:shd w:val="clear" w:color="auto" w:fill="auto"/>
+            <w:vAlign w:val="center"/>
+            <w:hideMark/>
+          </w:tcPr>
+          <w:p>
+            <w:pPr>
+              <w:spacing w:line="240" w:lineRule="auto"/>
+              <w:ind w:firstLine="0"/>
+              <w:jc w:val="center"/>
+              <w:rPr>
+                <w:rFonts w:ascii="Times New Roman" w:eastAsia="Times New Roman" w:hAnsi="Times New Roman" w:cs="Times New Roman"/>
+                <w:b/>
+                <w:bCs/>
+                <w:color w:val="000000"/>
+                <w:sz w:val="20"/>
+                <w:szCs w:val="20"/>
+                <w:lang w:val="en-US"/>
+              </w:rPr>
+            </w:pPr>
+            <w:proofErr w:type="spellStart"/>
+            <w:r>
+              <w:rPr>
+                <w:rFonts w:ascii="Times New Roman" w:eastAsia="Times New Roman" w:hAnsi="Times New Roman" w:cs="Times New Roman"/>
+                <w:b/>
+                <w:bCs/>
+                <w:color w:val="000000"/>
+                <w:sz w:val="20"/>
+                <w:szCs w:val="20"/>
+                <w:lang w:val="en-US"/>
+              </w:rPr>
+              <w:t>Unidade</w:t>
+            </w:r>
+            <w:proofErr w:type="spellEnd"/>
+            <w:r>
+              <w:rPr>
+                <w:rFonts w:ascii="Times New Roman" w:eastAsia="Times New Roman" w:hAnsi="Times New Roman" w:cs="Times New Roman"/>
+                <w:b/>
+                <w:bCs/>
+                <w:color w:val="000000"/>
+                <w:sz w:val="20"/>
+                <w:szCs w:val="20"/>
+                <w:lang w:val="en-US"/>
+              </w:rPr>
+              <w:t xml:space="preserve"> de </w:t>
+            </w:r>
+            <w:proofErr w:type="spellStart"/>
+            <w:r>
+              <w:rPr>
+                <w:rFonts w:ascii="Times New Roman" w:eastAsia="Times New Roman" w:hAnsi="Times New Roman" w:cs="Times New Roman"/>
+                <w:b/>
+                <w:bCs/>
+                <w:color w:val="000000"/>
+                <w:sz w:val="20"/>
+                <w:szCs w:val="20"/>
+                <w:lang w:val="en-US"/>
+              </w:rPr>
+              <w:t>Medida</w:t>
+            </w:r>
+            <w:proofErr w:type="spellEnd"/>
+          </w:p>
+        </w:tc>
+        <w:tc>
+          <w:tcPr>
+            <w:tcW w:w="1511" w:type="dxa"/>
+            <w:tcBorders>
+              <w:top w:val="single" w:sz="4" w:space="0" w:color="auto"/>
+              <w:left w:val="nil"/>
+              <w:bottom w:val="single" w:sz="4" w:space="0" w:color="auto"/>
+              <w:right w:val="single" w:sz="4" w:space="0" w:color="auto"/>
+            </w:tcBorders>
+            <w:shd w:val="clear" w:color="auto" w:fill="auto"/>
+            <w:vAlign w:val="center"/>
+            <w:hideMark/>
+          </w:tcPr>
+          <w:p>
+            <w:pPr>
+              <w:spacing w:line="240" w:lineRule="auto"/>
+              <w:ind w:firstLine="0"/>
+              <w:jc w:val="center"/>
+              <w:rPr>
+                <w:rFonts w:ascii="Times New Roman" w:eastAsia="Times New Roman" w:hAnsi="Times New Roman" w:cs="Times New Roman"/>
+                <w:b/>
+                <w:bCs/>
+                <w:color w:val="000000"/>
+                <w:sz w:val="20"/>
+                <w:szCs w:val="20"/>
+                <w:lang w:val="en-US"/>
+              </w:rPr>
+            </w:pPr>
+            <w:r>
+              <w:rPr>
+                <w:rFonts w:ascii="Times New Roman" w:eastAsia="Times New Roman" w:hAnsi="Times New Roman" w:cs="Times New Roman"/>
+                <w:b/>
+                <w:bCs/>
+                <w:color w:val="000000"/>
+                <w:sz w:val="20"/>
+                <w:szCs w:val="20"/>
+                <w:lang w:val="en-US"/>
+              </w:rPr>
+              <w:t xml:space="preserve">Valor </w:t>
+            </w:r>
+            <w:proofErr w:type="spellStart"/>
+            <w:r>
+              <w:rPr>
+                <w:rFonts w:ascii="Times New Roman" w:eastAsia="Times New Roman" w:hAnsi="Times New Roman" w:cs="Times New Roman"/>
+                <w:b/>
+                <w:bCs/>
+                <w:color w:val="000000"/>
+                <w:sz w:val="20"/>
+                <w:szCs w:val="20"/>
+                <w:lang w:val="en-US"/>
+              </w:rPr>
+              <w:t>mínimo</w:t>
+            </w:r>
+            <w:proofErr w:type="spellEnd"/>
+          </w:p>
+        </w:tc>
+        <w:tc>
+          <w:tcPr>
+            <w:tcW w:w="1435" w:type="dxa"/>
+            <w:tcBorders>
+              <w:top w:val="single" w:sz="4" w:space="0" w:color="auto"/>
+              <w:left w:val="nil"/>
+              <w:bottom w:val="single" w:sz="4" w:space="0" w:color="auto"/>
+              <w:right w:val="nil"/>
+            </w:tcBorders>
+            <w:shd w:val="clear" w:color="auto" w:fill="auto"/>
+            <w:vAlign w:val="center"/>
+            <w:hideMark/>
+          </w:tcPr>
+          <w:p>
+            <w:pPr>
+              <w:spacing w:line="240" w:lineRule="auto"/>
+              <w:ind w:firstLine="0"/>
+              <w:jc w:val="center"/>
+              <w:rPr>
+                <w:rFonts w:ascii="Times New Roman" w:eastAsia="Times New Roman" w:hAnsi="Times New Roman" w:cs="Times New Roman"/>
+                <w:b/>
+                <w:bCs/>
+                <w:color w:val="000000"/>
+                <w:sz w:val="20"/>
+                <w:szCs w:val="20"/>
+                <w:lang w:val="en-US"/>
+              </w:rPr>
+            </w:pPr>
+            <w:r>
+              <w:rPr>
+                <w:rFonts w:ascii="Times New Roman" w:eastAsia="Times New Roman" w:hAnsi="Times New Roman" w:cs="Times New Roman"/>
+                <w:b/>
+                <w:bCs/>
+                <w:color w:val="000000"/>
+                <w:sz w:val="20"/>
+                <w:szCs w:val="20"/>
+                <w:lang w:val="en-US"/>
+              </w:rPr>
+              <w:t xml:space="preserve">Valor </w:t>
+            </w:r>
+            <w:proofErr w:type="spellStart"/>
+            <w:r>
+              <w:rPr>
+                <w:rFonts w:ascii="Times New Roman" w:eastAsia="Times New Roman" w:hAnsi="Times New Roman" w:cs="Times New Roman"/>
+                <w:b/>
+                <w:bCs/>
+                <w:color w:val="000000"/>
+                <w:sz w:val="20"/>
+                <w:szCs w:val="20"/>
+                <w:lang w:val="en-US"/>
+              </w:rPr>
+              <w:t>máximo</w:t>
+            </w:r>
+            <w:proofErr w:type="spellEnd"/>
+          </w:p>
+        </w:tc>
+      </w:tr>
+      <w:tr>
+        <w:trPr>
+          <w:trHeight w:val="345"/>
+          <w:jc w:val="center"/>
+        </w:trPr>
+        <w:tc>
+          <w:tcPr>
+            <w:tcW w:w="1074" w:type="dxa"/>
+            <w:tcBorders>
+              <w:top w:val="single" w:sz="4" w:space="0" w:color="auto"/>
+              <w:left w:val="nil"/>
+              <w:bottom w:val="single" w:sz="4" w:space="0" w:color="auto"/>
+              <w:right w:val="single" w:sz="4" w:space="0" w:color="auto"/>
+            </w:tcBorders>
+            <w:shd w:val="clear" w:color="auto" w:fill="auto"/>
+            <w:noWrap/>
+            <w:vAlign w:val="center"/>
+            <w:hideMark/>
+          </w:tcPr>
+          <w:p>
+            <w:pPr>
+              <w:spacing w:line="240" w:lineRule="auto"/>
+              <w:ind w:firstLine="0"/>
+              <w:jc w:val="center"/>
+              <w:rPr>
+                <w:rFonts w:ascii="Times New Roman" w:eastAsia="Times New Roman" w:hAnsi="Times New Roman" w:cs="Times New Roman"/>
+                <w:b/>
+                <w:bCs/>
+                <w:color w:val="000000"/>
+                <w:sz w:val="20"/>
+                <w:szCs w:val="20"/>
+              </w:rPr>
+            </w:pPr>
+            <m:oMathPara>
+              <m:oMath>
+                <m:sSubSup>
+                  <m:sSubSupPr>
+                    <m:ctrlPr>
+                      <w:rPr>
+                        <w:rFonts w:ascii="Cambria Math" w:hAnsi="Cambria Math"/>
+                        <w:i/>
+                      </w:rPr>
+                    </m:ctrlPr>
+                  </m:sSubSupPr>
+                  <m:e>
+                    <m:r>
+                      <w:rPr>
+                        <w:rFonts w:ascii="Cambria Math" w:hAnsi="Cambria Math"/>
+                      </w:rPr>
+                      <m:t>J</m:t>
+                    </m:r>
+                  </m:e>
+                  <m:sub>
+                    <m:r>
+                      <w:rPr>
+                        <w:rFonts w:ascii="Cambria Math" w:hAnsi="Cambria Math"/>
+                      </w:rPr>
+                      <m:t>BT</m:t>
+                    </m:r>
+                  </m:sub>
+                  <m:sup/>
+                </m:sSubSup>
+              </m:oMath>
+            </m:oMathPara>
+          </w:p>
+        </w:tc>
+        <w:tc>
+          <w:tcPr>
+            <w:tcW w:w="3768" w:type="dxa"/>
+            <w:tcBorders>
+              <w:top w:val="single" w:sz="4" w:space="0" w:color="auto"/>
+              <w:left w:val="nil"/>
+              <w:bottom w:val="single" w:sz="4" w:space="0" w:color="auto"/>
+              <w:right w:val="single" w:sz="4" w:space="0" w:color="auto"/>
+            </w:tcBorders>
+            <w:shd w:val="clear" w:color="auto" w:fill="auto"/>
+            <w:noWrap/>
+            <w:vAlign w:val="center"/>
+            <w:hideMark/>
+          </w:tcPr>
+          <w:p>
+            <w:pPr>
+              <w:spacing w:line="240" w:lineRule="auto"/>
+              <w:ind w:firstLine="0"/>
+              <w:jc w:val="center"/>
+              <w:rPr>
+                <w:rFonts w:ascii="Times New Roman" w:eastAsia="Times New Roman" w:hAnsi="Times New Roman" w:cs="Times New Roman"/>
+                <w:color w:val="000000"/>
+                <w:sz w:val="20"/>
+                <w:szCs w:val="20"/>
+              </w:rPr>
+            </w:pPr>
+            <w:r>
+              <w:rPr>
+                <w:rFonts w:ascii="Times New Roman" w:eastAsia="Times New Roman" w:hAnsi="Times New Roman" w:cs="Times New Roman"/>
+                <w:color w:val="000000"/>
+                <w:sz w:val="20"/>
+                <w:szCs w:val="20"/>
+              </w:rPr>
+              <w:t>Densidade de corrente em b</w:t>
+            </w:r>
+            <w:r>
+              <w:rPr>
+                <w:rFonts w:ascii="Times New Roman" w:eastAsia="Times New Roman" w:hAnsi="Times New Roman" w:cs="Times New Roman"/>
+                <w:color w:val="000000"/>
+                <w:sz w:val="20"/>
+                <w:szCs w:val="20"/>
+              </w:rPr>
+              <w:t>aixa tensão</w:t>
+            </w:r>
+          </w:p>
+        </w:tc>
+        <w:tc>
+          <w:tcPr>
+            <w:tcW w:w="1391" w:type="dxa"/>
+            <w:tcBorders>
+              <w:top w:val="single" w:sz="4" w:space="0" w:color="auto"/>
+              <w:left w:val="nil"/>
+              <w:bottom w:val="single" w:sz="4" w:space="0" w:color="auto"/>
+              <w:right w:val="single" w:sz="4" w:space="0" w:color="auto"/>
+            </w:tcBorders>
+            <w:shd w:val="clear" w:color="auto" w:fill="auto"/>
+            <w:noWrap/>
+            <w:vAlign w:val="center"/>
+            <w:hideMark/>
+          </w:tcPr>
+          <w:p>
+            <w:pPr>
+              <w:spacing w:line="240" w:lineRule="auto"/>
+              <w:ind w:firstLine="0"/>
+              <w:jc w:val="center"/>
+              <w:rPr>
+                <w:rFonts w:ascii="Times New Roman" w:eastAsia="Times New Roman" w:hAnsi="Times New Roman" w:cs="Times New Roman"/>
+                <w:color w:val="000000"/>
+                <w:sz w:val="20"/>
+                <w:szCs w:val="20"/>
+                <w:lang w:val="en-US"/>
+              </w:rPr>
+            </w:pPr>
+            <m:oMathPara>
+              <m:oMath>
+                <m:r>
+                  <w:rPr>
+                    <w:rFonts w:ascii="Cambria Math" w:hAnsi="Cambria Math"/>
+                  </w:rPr>
+                  <m:t>A/</m:t>
+                </m:r>
+                <m:sSup>
+                  <m:sSupPr>
+                    <m:ctrlPr>
+                      <w:rPr>
+                        <w:rFonts w:ascii="Cambria Math" w:hAnsi="Cambria Math"/>
+                        <w:i/>
+                      </w:rPr>
+                    </m:ctrlPr>
+                  </m:sSupPr>
+                  <m:e>
+                    <m:r>
+                      <w:rPr>
+                        <w:rFonts w:ascii="Cambria Math" w:hAnsi="Cambria Math"/>
+                      </w:rPr>
+                      <m:t>mm</m:t>
+                    </m:r>
+                  </m:e>
+                  <m:sup>
+                    <m:r>
+                      <w:rPr>
+                        <w:rFonts w:ascii="Cambria Math" w:hAnsi="Cambria Math"/>
+                      </w:rPr>
+                      <m:t>2</m:t>
+                    </m:r>
+                  </m:sup>
+                </m:sSup>
+              </m:oMath>
+            </m:oMathPara>
+          </w:p>
+        </w:tc>
+        <w:tc>
+          <w:tcPr>
+            <w:tcW w:w="1511" w:type="dxa"/>
+            <w:tcBorders>
+              <w:top w:val="single" w:sz="4" w:space="0" w:color="auto"/>
+              <w:left w:val="nil"/>
+              <w:bottom w:val="single" w:sz="4" w:space="0" w:color="auto"/>
+              <w:right w:val="single" w:sz="4" w:space="0" w:color="auto"/>
+            </w:tcBorders>
+            <w:shd w:val="clear" w:color="auto" w:fill="auto"/>
+            <w:noWrap/>
+            <w:vAlign w:val="center"/>
+            <w:hideMark/>
+          </w:tcPr>
+          <w:p>
+            <w:pPr>
+              <w:spacing w:line="240" w:lineRule="auto"/>
+              <w:ind w:firstLine="0"/>
+              <w:jc w:val="center"/>
+              <w:rPr>
+                <w:rFonts w:ascii="Times New Roman" w:eastAsia="Times New Roman" w:hAnsi="Times New Roman" w:cs="Times New Roman"/>
+                <w:color w:val="000000"/>
+                <w:sz w:val="20"/>
+                <w:szCs w:val="20"/>
+                <w:lang w:val="en-US"/>
+              </w:rPr>
+            </w:pPr>
+            <w:r>
+              <w:rPr>
+                <w:rFonts w:ascii="Times New Roman" w:eastAsia="Times New Roman" w:hAnsi="Times New Roman" w:cs="Times New Roman"/>
+                <w:color w:val="000000"/>
+                <w:sz w:val="20"/>
+                <w:szCs w:val="20"/>
+                <w:lang w:val="en-US"/>
+              </w:rPr>
+              <w:t>1.2</w:t>
+            </w:r>
+          </w:p>
+        </w:tc>
+        <w:tc>
+          <w:tcPr>
+            <w:tcW w:w="1435" w:type="dxa"/>
+            <w:tcBorders>
+              <w:top w:val="single" w:sz="4" w:space="0" w:color="auto"/>
+              <w:left w:val="nil"/>
+              <w:bottom w:val="single" w:sz="4" w:space="0" w:color="auto"/>
+              <w:right w:val="nil"/>
+            </w:tcBorders>
+            <w:shd w:val="clear" w:color="auto" w:fill="auto"/>
+            <w:noWrap/>
+            <w:vAlign w:val="center"/>
+            <w:hideMark/>
+          </w:tcPr>
+          <w:p>
+            <w:pPr>
+              <w:spacing w:line="240" w:lineRule="auto"/>
+              <w:ind w:firstLine="0"/>
+              <w:jc w:val="center"/>
+              <w:rPr>
+                <w:rFonts w:ascii="Times New Roman" w:eastAsia="Times New Roman" w:hAnsi="Times New Roman" w:cs="Times New Roman"/>
+                <w:color w:val="000000"/>
+                <w:sz w:val="20"/>
+                <w:szCs w:val="20"/>
+                <w:lang w:val="en-US"/>
+              </w:rPr>
+            </w:pPr>
+            <w:r>
+              <w:rPr>
+                <w:rFonts w:ascii="Times New Roman" w:eastAsia="Times New Roman" w:hAnsi="Times New Roman" w:cs="Times New Roman"/>
+                <w:color w:val="000000"/>
+                <w:sz w:val="20"/>
+                <w:szCs w:val="20"/>
+                <w:lang w:val="en-US"/>
+              </w:rPr>
+              <w:t>1.4</w:t>
+            </w:r>
+          </w:p>
+        </w:tc>
+      </w:tr>
+      <w:tr>
+        <w:trPr>
+          <w:trHeight w:val="345"/>
+          <w:jc w:val="center"/>
+        </w:trPr>
+        <w:tc>
+          <w:tcPr>
+            <w:tcW w:w="1074" w:type="dxa"/>
+            <w:tcBorders>
+              <w:top w:val="single" w:sz="4" w:space="0" w:color="auto"/>
+              <w:left w:val="nil"/>
+              <w:bottom w:val="single" w:sz="4" w:space="0" w:color="auto"/>
+              <w:right w:val="single" w:sz="4" w:space="0" w:color="auto"/>
+            </w:tcBorders>
+            <w:shd w:val="clear" w:color="auto" w:fill="auto"/>
+            <w:noWrap/>
+            <w:vAlign w:val="center"/>
+          </w:tcPr>
+          <w:p>
+            <w:pPr>
+              <w:spacing w:line="240" w:lineRule="auto"/>
+              <w:ind w:firstLine="0"/>
+              <w:jc w:val="center"/>
+              <w:rPr>
+                <w:rFonts w:eastAsia="Calibri" w:cs="Times New Roman"/>
+              </w:rPr>
+            </w:pPr>
+            <m:oMathPara>
+              <m:oMath>
+                <m:sSubSup>
+                  <m:sSubSupPr>
+                    <m:ctrlPr>
+                      <w:rPr>
+                        <w:rFonts w:ascii="Cambria Math" w:hAnsi="Cambria Math"/>
+                        <w:i/>
+                      </w:rPr>
+                    </m:ctrlPr>
+                  </m:sSubSupPr>
+                  <m:e>
+                    <m:r>
+                      <w:rPr>
+                        <w:rFonts w:ascii="Cambria Math" w:hAnsi="Cambria Math"/>
+                      </w:rPr>
+                      <m:t>J</m:t>
+                    </m:r>
+                  </m:e>
+                  <m:sub>
+                    <m:r>
+                      <w:rPr>
+                        <w:rFonts w:ascii="Cambria Math" w:hAnsi="Cambria Math"/>
+                      </w:rPr>
+                      <m:t>A</m:t>
+                    </m:r>
+                    <m:r>
+                      <w:rPr>
+                        <w:rFonts w:ascii="Cambria Math" w:hAnsi="Cambria Math"/>
+                      </w:rPr>
+                      <m:t>T</m:t>
+                    </m:r>
+                  </m:sub>
+                  <m:sup/>
+                </m:sSubSup>
+              </m:oMath>
+            </m:oMathPara>
+          </w:p>
+        </w:tc>
+        <w:tc>
+          <w:tcPr>
+            <w:tcW w:w="3768" w:type="dxa"/>
+            <w:tcBorders>
+              <w:top w:val="single" w:sz="4" w:space="0" w:color="auto"/>
+              <w:left w:val="nil"/>
+              <w:bottom w:val="single" w:sz="4" w:space="0" w:color="auto"/>
+              <w:right w:val="single" w:sz="4" w:space="0" w:color="auto"/>
+            </w:tcBorders>
+            <w:shd w:val="clear" w:color="auto" w:fill="auto"/>
+            <w:noWrap/>
+            <w:vAlign w:val="center"/>
+          </w:tcPr>
+          <w:p>
+            <w:pPr>
+              <w:spacing w:line="240" w:lineRule="auto"/>
+              <w:ind w:firstLine="0"/>
+              <w:jc w:val="center"/>
+              <w:rPr>
+                <w:rFonts w:ascii="Times New Roman" w:eastAsia="Times New Roman" w:hAnsi="Times New Roman" w:cs="Times New Roman"/>
+                <w:color w:val="000000"/>
+                <w:sz w:val="20"/>
+                <w:szCs w:val="20"/>
+              </w:rPr>
+            </w:pPr>
+            <w:r>
+              <w:rPr>
+                <w:rFonts w:ascii="Times New Roman" w:eastAsia="Times New Roman" w:hAnsi="Times New Roman" w:cs="Times New Roman"/>
+                <w:color w:val="000000"/>
+                <w:sz w:val="20"/>
+                <w:szCs w:val="20"/>
+              </w:rPr>
+              <w:t xml:space="preserve">Densidade de corrente em </w:t>
+            </w:r>
+            <w:r>
+              <w:rPr>
+                <w:rFonts w:ascii="Times New Roman" w:eastAsia="Times New Roman" w:hAnsi="Times New Roman" w:cs="Times New Roman"/>
+                <w:color w:val="000000"/>
+                <w:sz w:val="20"/>
+                <w:szCs w:val="20"/>
+              </w:rPr>
+              <w:t>alta</w:t>
+            </w:r>
+            <w:r>
+              <w:rPr>
+                <w:rFonts w:ascii="Times New Roman" w:eastAsia="Times New Roman" w:hAnsi="Times New Roman" w:cs="Times New Roman"/>
+                <w:color w:val="000000"/>
+                <w:sz w:val="20"/>
+                <w:szCs w:val="20"/>
+              </w:rPr>
+              <w:t xml:space="preserve"> tensão</w:t>
+            </w:r>
+          </w:p>
+        </w:tc>
+        <w:tc>
+          <w:tcPr>
+            <w:tcW w:w="1391" w:type="dxa"/>
+            <w:tcBorders>
+              <w:top w:val="single" w:sz="4" w:space="0" w:color="auto"/>
+              <w:left w:val="nil"/>
+              <w:bottom w:val="single" w:sz="4" w:space="0" w:color="auto"/>
+              <w:right w:val="single" w:sz="4" w:space="0" w:color="auto"/>
+            </w:tcBorders>
+            <w:shd w:val="clear" w:color="auto" w:fill="auto"/>
+            <w:noWrap/>
+            <w:vAlign w:val="center"/>
+          </w:tcPr>
+          <w:p>
+            <w:pPr>
+              <w:spacing w:line="240" w:lineRule="auto"/>
+              <w:ind w:firstLine="0"/>
+              <w:jc w:val="center"/>
+              <w:rPr>
+                <w:rFonts w:ascii="Times New Roman" w:eastAsia="Times New Roman" w:hAnsi="Times New Roman" w:cs="Times New Roman"/>
+              </w:rPr>
+            </w:pPr>
+            <m:oMathPara>
+              <m:oMath>
+                <m:r>
+                  <w:rPr>
+                    <w:rFonts w:ascii="Cambria Math" w:hAnsi="Cambria Math"/>
+                  </w:rPr>
+                  <m:t>A/</m:t>
+                </m:r>
+                <m:sSup>
+                  <m:sSupPr>
+                    <m:ctrlPr>
+                      <w:rPr>
+                        <w:rFonts w:ascii="Cambria Math" w:hAnsi="Cambria Math"/>
+                        <w:i/>
+                      </w:rPr>
+                    </m:ctrlPr>
+                  </m:sSupPr>
+                  <m:e>
+                    <m:r>
+                      <w:rPr>
+                        <w:rFonts w:ascii="Cambria Math" w:hAnsi="Cambria Math"/>
+                      </w:rPr>
+                      <m:t>mm</m:t>
+                    </m:r>
+                  </m:e>
+                  <m:sup>
+                    <m:r>
+                      <w:rPr>
+                        <w:rFonts w:ascii="Cambria Math" w:hAnsi="Cambria Math"/>
+                      </w:rPr>
+                      <m:t>2</m:t>
+                    </m:r>
+                  </m:sup>
+                </m:sSup>
+              </m:oMath>
+            </m:oMathPara>
+          </w:p>
+        </w:tc>
+        <w:tc>
+          <w:tcPr>
+            <w:tcW w:w="1511" w:type="dxa"/>
+            <w:tcBorders>
+              <w:top w:val="single" w:sz="4" w:space="0" w:color="auto"/>
+              <w:left w:val="nil"/>
+              <w:bottom w:val="single" w:sz="4" w:space="0" w:color="auto"/>
+              <w:right w:val="single" w:sz="4" w:space="0" w:color="auto"/>
+            </w:tcBorders>
+            <w:shd w:val="clear" w:color="auto" w:fill="auto"/>
+            <w:noWrap/>
+            <w:vAlign w:val="center"/>
+          </w:tcPr>
+          <w:p>
+            <w:pPr>
+              <w:spacing w:line="240" w:lineRule="auto"/>
+              <w:ind w:firstLine="0"/>
+              <w:jc w:val="center"/>
+              <w:rPr>
+                <w:rFonts w:ascii="Times New Roman" w:eastAsia="Times New Roman" w:hAnsi="Times New Roman" w:cs="Times New Roman"/>
+                <w:color w:val="000000"/>
+                <w:sz w:val="20"/>
+                <w:szCs w:val="20"/>
+                <w:lang w:val="en-US"/>
+              </w:rPr>
+            </w:pPr>
+            <w:r>
+              <w:rPr>
+                <w:rFonts w:ascii="Times New Roman" w:eastAsia="Times New Roman" w:hAnsi="Times New Roman" w:cs="Times New Roman"/>
+                <w:color w:val="000000"/>
+                <w:sz w:val="20"/>
+                <w:szCs w:val="20"/>
+                <w:lang w:val="en-US"/>
+              </w:rPr>
+              <w:t>1.</w:t>
+            </w:r>
+            <w:r>
+              <w:rPr>
+                <w:rFonts w:ascii="Times New Roman" w:eastAsia="Times New Roman" w:hAnsi="Times New Roman" w:cs="Times New Roman"/>
+                <w:color w:val="000000"/>
+                <w:sz w:val="20"/>
+                <w:szCs w:val="20"/>
+                <w:lang w:val="en-US"/>
+              </w:rPr>
+              <w:t>4</w:t>
+            </w:r>
+          </w:p>
+        </w:tc>
+        <w:tc>
+          <w:tcPr>
+            <w:tcW w:w="1435" w:type="dxa"/>
+            <w:tcBorders>
+              <w:top w:val="single" w:sz="4" w:space="0" w:color="auto"/>
+              <w:left w:val="nil"/>
+              <w:bottom w:val="single" w:sz="4" w:space="0" w:color="auto"/>
+              <w:right w:val="nil"/>
+            </w:tcBorders>
+            <w:shd w:val="clear" w:color="auto" w:fill="auto"/>
+            <w:noWrap/>
+            <w:vAlign w:val="center"/>
+          </w:tcPr>
+          <w:p>
+            <w:pPr>
+              <w:spacing w:line="240" w:lineRule="auto"/>
+              <w:ind w:firstLine="0"/>
+              <w:jc w:val="center"/>
+              <w:rPr>
+                <w:rFonts w:ascii="Times New Roman" w:eastAsia="Times New Roman" w:hAnsi="Times New Roman" w:cs="Times New Roman"/>
+                <w:color w:val="000000"/>
+                <w:sz w:val="20"/>
+                <w:szCs w:val="20"/>
+                <w:lang w:val="en-US"/>
+              </w:rPr>
+            </w:pPr>
+            <w:r>
+              <w:rPr>
+                <w:rFonts w:ascii="Times New Roman" w:eastAsia="Times New Roman" w:hAnsi="Times New Roman" w:cs="Times New Roman"/>
+                <w:color w:val="000000"/>
+                <w:sz w:val="20"/>
+                <w:szCs w:val="20"/>
+                <w:lang w:val="en-US"/>
+              </w:rPr>
+              <w:t>1.</w:t>
+            </w:r>
+            <w:r>
+              <w:rPr>
+                <w:rFonts w:ascii="Times New Roman" w:eastAsia="Times New Roman" w:hAnsi="Times New Roman" w:cs="Times New Roman"/>
+                <w:color w:val="000000"/>
+                <w:sz w:val="20"/>
+                <w:szCs w:val="20"/>
+                <w:lang w:val="en-US"/>
+              </w:rPr>
+              <w:t>6</w:t>
+            </w:r>
+          </w:p>
+        </w:tc>
+      </w:tr>
+      <w:tr>
+        <w:trPr>
+          <w:trHeight w:val="345"/>
+          <w:jc w:val="center"/>
+        </w:trPr>
+        <w:tc>
+          <w:tcPr>
+            <w:tcW w:w="1074" w:type="dxa"/>
+            <w:tcBorders>
+              <w:top w:val="single" w:sz="4" w:space="0" w:color="auto"/>
+              <w:left w:val="nil"/>
+              <w:bottom w:val="single" w:sz="4" w:space="0" w:color="auto"/>
+              <w:right w:val="single" w:sz="4" w:space="0" w:color="auto"/>
+            </w:tcBorders>
+            <w:shd w:val="clear" w:color="auto" w:fill="auto"/>
+            <w:noWrap/>
+            <w:vAlign w:val="center"/>
+          </w:tcPr>
+          <w:p>
+            <w:pPr>
+              <w:spacing w:line="240" w:lineRule="auto"/>
+              <w:ind w:firstLine="0"/>
+              <w:jc w:val="center"/>
+              <w:rPr>
+                <w:rFonts w:eastAsia="Calibri" w:cs="Times New Roman"/>
+              </w:rPr>
+            </w:pPr>
+            <m:oMathPara>
+              <m:oMath>
+                <m:sSubSup>
+                  <m:sSubSupPr>
+                    <m:ctrlPr>
+                      <w:rPr>
+                        <w:rFonts w:ascii="Cambria Math" w:hAnsi="Cambria Math"/>
+                        <w:i/>
+                      </w:rPr>
+                    </m:ctrlPr>
+                  </m:sSubSupPr>
+                  <m:e>
+                    <m:r>
+                      <w:rPr>
+                        <w:rFonts w:ascii="Cambria Math" w:hAnsi="Cambria Math"/>
+                      </w:rPr>
+                      <m:t>B</m:t>
+                    </m:r>
+                  </m:e>
+                  <m:sub>
+                    <m:r>
+                      <w:rPr>
+                        <w:rFonts w:ascii="Cambria Math" w:hAnsi="Cambria Math"/>
+                      </w:rPr>
+                      <m:t>m</m:t>
+                    </m:r>
+                  </m:sub>
+                  <m:sup/>
+                </m:sSubSup>
+              </m:oMath>
+            </m:oMathPara>
+          </w:p>
+        </w:tc>
+        <w:tc>
+          <w:tcPr>
+            <w:tcW w:w="3768" w:type="dxa"/>
+            <w:tcBorders>
+              <w:top w:val="single" w:sz="4" w:space="0" w:color="auto"/>
+              <w:left w:val="nil"/>
+              <w:bottom w:val="single" w:sz="4" w:space="0" w:color="auto"/>
+              <w:right w:val="single" w:sz="4" w:space="0" w:color="auto"/>
+            </w:tcBorders>
+            <w:shd w:val="clear" w:color="auto" w:fill="auto"/>
+            <w:noWrap/>
+            <w:vAlign w:val="center"/>
+          </w:tcPr>
+          <w:p>
+            <w:pPr>
+              <w:spacing w:line="240" w:lineRule="auto"/>
+              <w:ind w:firstLine="0"/>
+              <w:jc w:val="center"/>
+              <w:rPr>
+                <w:rFonts w:ascii="Times New Roman" w:eastAsia="Times New Roman" w:hAnsi="Times New Roman" w:cs="Times New Roman"/>
+                <w:color w:val="000000"/>
+                <w:sz w:val="20"/>
+                <w:szCs w:val="20"/>
+              </w:rPr>
+            </w:pPr>
+            <w:r>
+              <w:rPr>
+                <w:rFonts w:ascii="Times New Roman" w:eastAsia="Times New Roman" w:hAnsi="Times New Roman" w:cs="Times New Roman"/>
+                <w:color w:val="000000"/>
+                <w:sz w:val="20"/>
+                <w:szCs w:val="20"/>
+              </w:rPr>
+              <w:t xml:space="preserve">Densidade de </w:t>
+            </w:r>
+            <w:r>
+              <w:rPr>
+                <w:rFonts w:ascii="Times New Roman" w:eastAsia="Times New Roman" w:hAnsi="Times New Roman" w:cs="Times New Roman"/>
+                <w:color w:val="000000"/>
+                <w:sz w:val="20"/>
+                <w:szCs w:val="20"/>
+              </w:rPr>
+              <w:t>fluxo magnético máximo na coluna do núcleo</w:t>
+            </w:r>
+          </w:p>
+        </w:tc>
+        <w:tc>
+          <w:tcPr>
+            <w:tcW w:w="1391" w:type="dxa"/>
+            <w:tcBorders>
+              <w:top w:val="single" w:sz="4" w:space="0" w:color="auto"/>
+              <w:left w:val="nil"/>
+              <w:bottom w:val="single" w:sz="4" w:space="0" w:color="auto"/>
+              <w:right w:val="single" w:sz="4" w:space="0" w:color="auto"/>
+            </w:tcBorders>
+            <w:shd w:val="clear" w:color="auto" w:fill="auto"/>
+            <w:noWrap/>
+            <w:vAlign w:val="center"/>
+          </w:tcPr>
+          <w:p>
+            <w:pPr>
+              <w:spacing w:line="240" w:lineRule="auto"/>
+              <w:ind w:firstLine="0"/>
+              <w:jc w:val="center"/>
+              <w:rPr>
+                <w:rFonts w:ascii="Times New Roman" w:eastAsia="Times New Roman" w:hAnsi="Times New Roman" w:cs="Times New Roman"/>
+              </w:rPr>
+            </w:pPr>
+            <m:oMathPara>
+              <m:oMath>
+                <m:r>
+                  <w:rPr>
+                    <w:rFonts w:ascii="Cambria Math" w:eastAsia="Times New Roman" w:hAnsi="Cambria Math" w:cs="Times New Roman"/>
+                  </w:rPr>
+                  <m:t>T</m:t>
+                </m:r>
+              </m:oMath>
+            </m:oMathPara>
+          </w:p>
+        </w:tc>
+        <w:tc>
+          <w:tcPr>
+            <w:tcW w:w="1511" w:type="dxa"/>
+            <w:tcBorders>
+              <w:top w:val="single" w:sz="4" w:space="0" w:color="auto"/>
+              <w:left w:val="nil"/>
+              <w:bottom w:val="single" w:sz="4" w:space="0" w:color="auto"/>
+              <w:right w:val="single" w:sz="4" w:space="0" w:color="auto"/>
+            </w:tcBorders>
+            <w:shd w:val="clear" w:color="auto" w:fill="auto"/>
+            <w:noWrap/>
+            <w:vAlign w:val="center"/>
+          </w:tcPr>
+          <w:p>
+            <w:pPr>
+              <w:spacing w:line="240" w:lineRule="auto"/>
+              <w:ind w:firstLine="0"/>
+              <w:jc w:val="center"/>
+              <w:rPr>
+                <w:rFonts w:ascii="Times New Roman" w:eastAsia="Times New Roman" w:hAnsi="Times New Roman" w:cs="Times New Roman"/>
+                <w:color w:val="000000"/>
+                <w:sz w:val="20"/>
+                <w:szCs w:val="20"/>
+                <w:lang w:val="en-US"/>
+              </w:rPr>
+            </w:pPr>
+            <w:r>
+              <w:rPr>
+                <w:rFonts w:ascii="Times New Roman" w:eastAsia="Times New Roman" w:hAnsi="Times New Roman" w:cs="Times New Roman"/>
+                <w:color w:val="000000"/>
+                <w:sz w:val="20"/>
+                <w:szCs w:val="20"/>
+                <w:lang w:val="en-US"/>
+              </w:rPr>
+              <w:t>1.</w:t>
+            </w:r>
+            <w:r>
+              <w:rPr>
+                <w:rFonts w:ascii="Times New Roman" w:eastAsia="Times New Roman" w:hAnsi="Times New Roman" w:cs="Times New Roman"/>
+                <w:color w:val="000000"/>
+                <w:sz w:val="20"/>
+                <w:szCs w:val="20"/>
+                <w:lang w:val="en-US"/>
+              </w:rPr>
+              <w:t>5</w:t>
+            </w:r>
+          </w:p>
+        </w:tc>
+        <w:tc>
+          <w:tcPr>
+            <w:tcW w:w="1435" w:type="dxa"/>
+            <w:tcBorders>
+              <w:top w:val="single" w:sz="4" w:space="0" w:color="auto"/>
+              <w:left w:val="nil"/>
+              <w:bottom w:val="single" w:sz="4" w:space="0" w:color="auto"/>
+              <w:right w:val="nil"/>
+            </w:tcBorders>
+            <w:shd w:val="clear" w:color="auto" w:fill="auto"/>
+            <w:noWrap/>
+            <w:vAlign w:val="center"/>
+          </w:tcPr>
+          <w:p>
+            <w:pPr>
+              <w:spacing w:line="240" w:lineRule="auto"/>
+              <w:ind w:firstLine="0"/>
+              <w:jc w:val="center"/>
+              <w:rPr>
+                <w:rFonts w:ascii="Times New Roman" w:eastAsia="Times New Roman" w:hAnsi="Times New Roman" w:cs="Times New Roman"/>
+                <w:color w:val="000000"/>
+                <w:sz w:val="20"/>
+                <w:szCs w:val="20"/>
+                <w:lang w:val="en-US"/>
+              </w:rPr>
+            </w:pPr>
+            <w:r>
+              <w:rPr>
+                <w:rFonts w:ascii="Times New Roman" w:eastAsia="Times New Roman" w:hAnsi="Times New Roman" w:cs="Times New Roman"/>
+                <w:color w:val="000000"/>
+                <w:sz w:val="20"/>
+                <w:szCs w:val="20"/>
+                <w:lang w:val="en-US"/>
+              </w:rPr>
+              <w:t>1.</w:t>
+            </w:r>
+            <w:r>
+              <w:rPr>
+                <w:rFonts w:ascii="Times New Roman" w:eastAsia="Times New Roman" w:hAnsi="Times New Roman" w:cs="Times New Roman"/>
+                <w:color w:val="000000"/>
+                <w:sz w:val="20"/>
+                <w:szCs w:val="20"/>
+                <w:lang w:val="en-US"/>
+              </w:rPr>
+              <w:t>6</w:t>
+            </w:r>
+          </w:p>
+        </w:tc>
+      </w:tr>
+      <w:tr>
+        <w:trPr>
+          <w:trHeight w:val="345"/>
+          <w:jc w:val="center"/>
+        </w:trPr>
+        <w:tc>
+          <w:tcPr>
+            <w:tcW w:w="1074" w:type="dxa"/>
+            <w:tcBorders>
+              <w:top w:val="single" w:sz="4" w:space="0" w:color="auto"/>
+              <w:left w:val="nil"/>
+              <w:bottom w:val="single" w:sz="4" w:space="0" w:color="auto"/>
+              <w:right w:val="single" w:sz="4" w:space="0" w:color="auto"/>
+            </w:tcBorders>
+            <w:shd w:val="clear" w:color="auto" w:fill="auto"/>
+            <w:noWrap/>
+            <w:vAlign w:val="center"/>
+          </w:tcPr>
+          <w:p>
+            <w:pPr>
+              <w:spacing w:line="240" w:lineRule="auto"/>
+              <w:ind w:firstLine="0"/>
+              <w:jc w:val="center"/>
+              <w:rPr>
+                <w:rFonts w:eastAsia="Calibri" w:cs="Times New Roman"/>
+              </w:rPr>
+            </w:pPr>
+            <m:oMathPara>
+              <m:oMath>
+                <m:sSubSup>
+                  <m:sSubSupPr>
+                    <m:ctrlPr>
+                      <w:rPr>
+                        <w:rFonts w:ascii="Cambria Math" w:hAnsi="Cambria Math"/>
+                        <w:i/>
+                      </w:rPr>
+                    </m:ctrlPr>
+                  </m:sSubSupPr>
+                  <m:e>
+                    <m:r>
+                      <w:rPr>
+                        <w:rFonts w:ascii="Cambria Math" w:hAnsi="Cambria Math"/>
+                      </w:rPr>
+                      <m:t>K</m:t>
+                    </m:r>
+                  </m:e>
+                  <m:sub>
+                    <m:r>
+                      <w:rPr>
+                        <w:rFonts w:ascii="Cambria Math" w:hAnsi="Cambria Math"/>
+                      </w:rPr>
+                      <m:t>sw</m:t>
+                    </m:r>
+                  </m:sub>
+                  <m:sup/>
+                </m:sSubSup>
+              </m:oMath>
+            </m:oMathPara>
+          </w:p>
+        </w:tc>
+        <w:tc>
+          <w:tcPr>
+            <w:tcW w:w="3768" w:type="dxa"/>
+            <w:tcBorders>
+              <w:top w:val="single" w:sz="4" w:space="0" w:color="auto"/>
+              <w:left w:val="nil"/>
+              <w:bottom w:val="single" w:sz="4" w:space="0" w:color="auto"/>
+              <w:right w:val="single" w:sz="4" w:space="0" w:color="auto"/>
+            </w:tcBorders>
+            <w:shd w:val="clear" w:color="auto" w:fill="auto"/>
+            <w:noWrap/>
+            <w:vAlign w:val="center"/>
+          </w:tcPr>
+          <w:p>
+            <w:pPr>
+              <w:spacing w:line="240" w:lineRule="auto"/>
+              <w:ind w:firstLine="0"/>
+              <w:jc w:val="center"/>
+              <w:rPr>
+                <w:rFonts w:ascii="Times New Roman" w:eastAsia="Times New Roman" w:hAnsi="Times New Roman" w:cs="Times New Roman"/>
+                <w:color w:val="000000"/>
+                <w:sz w:val="20"/>
+                <w:szCs w:val="20"/>
+              </w:rPr>
+            </w:pPr>
+            <w:r>
+              <w:rPr>
+                <w:rFonts w:ascii="Times New Roman" w:eastAsia="Times New Roman" w:hAnsi="Times New Roman" w:cs="Times New Roman"/>
+                <w:color w:val="000000"/>
+                <w:sz w:val="20"/>
+                <w:szCs w:val="20"/>
+              </w:rPr>
+              <w:t>Utilizada para calcular o fator de espaço do transformador</w:t>
+            </w:r>
+            <w:r>
+              <w:rPr>
+                <w:rFonts w:ascii="Times New Roman" w:eastAsia="Times New Roman" w:hAnsi="Times New Roman" w:cs="Times New Roman"/>
+                <w:color w:val="000000"/>
+                <w:sz w:val="20"/>
+                <w:szCs w:val="20"/>
+              </w:rPr>
+              <w:t>.</w:t>
+            </w:r>
+          </w:p>
+        </w:tc>
+        <w:tc>
+          <w:tcPr>
+            <w:tcW w:w="1391" w:type="dxa"/>
+            <w:tcBorders>
+              <w:top w:val="single" w:sz="4" w:space="0" w:color="auto"/>
+              <w:left w:val="nil"/>
+              <w:bottom w:val="single" w:sz="4" w:space="0" w:color="auto"/>
+              <w:right w:val="single" w:sz="4" w:space="0" w:color="auto"/>
+            </w:tcBorders>
+            <w:shd w:val="clear" w:color="auto" w:fill="auto"/>
+            <w:noWrap/>
+            <w:vAlign w:val="center"/>
+          </w:tcPr>
+          <w:p>
+            <w:pPr>
+              <w:spacing w:line="240" w:lineRule="auto"/>
+              <w:ind w:firstLine="0"/>
+              <w:jc w:val="center"/>
+              <w:rPr>
+                <w:rFonts w:ascii="Times New Roman" w:eastAsia="Times New Roman" w:hAnsi="Times New Roman" w:cs="Times New Roman"/>
+              </w:rPr>
+            </w:pPr>
+          </w:p>
+        </w:tc>
+        <w:tc>
+          <w:tcPr>
+            <w:tcW w:w="1511" w:type="dxa"/>
+            <w:tcBorders>
+              <w:top w:val="single" w:sz="4" w:space="0" w:color="auto"/>
+              <w:left w:val="nil"/>
+              <w:bottom w:val="single" w:sz="4" w:space="0" w:color="auto"/>
+              <w:right w:val="single" w:sz="4" w:space="0" w:color="auto"/>
+            </w:tcBorders>
+            <w:shd w:val="clear" w:color="auto" w:fill="auto"/>
+            <w:noWrap/>
+            <w:vAlign w:val="center"/>
+          </w:tcPr>
+          <w:p>
+            <w:pPr>
+              <w:spacing w:line="240" w:lineRule="auto"/>
+              <w:ind w:firstLine="0"/>
+              <w:jc w:val="center"/>
+              <w:rPr>
+                <w:rFonts w:ascii="Times New Roman" w:eastAsia="Times New Roman" w:hAnsi="Times New Roman" w:cs="Times New Roman"/>
+                <w:color w:val="000000"/>
+                <w:sz w:val="20"/>
+                <w:szCs w:val="20"/>
+                <w:lang w:val="en-US"/>
+              </w:rPr>
+            </w:pPr>
+            <w:r>
+              <w:rPr>
+                <w:rFonts w:ascii="Times New Roman" w:eastAsia="Times New Roman" w:hAnsi="Times New Roman" w:cs="Times New Roman"/>
+                <w:color w:val="000000"/>
+                <w:sz w:val="20"/>
+                <w:szCs w:val="20"/>
+                <w:lang w:val="en-US"/>
+              </w:rPr>
+              <w:t>6.0</w:t>
+            </w:r>
+          </w:p>
+        </w:tc>
+        <w:tc>
+          <w:tcPr>
+            <w:tcW w:w="1435" w:type="dxa"/>
+            <w:tcBorders>
+              <w:top w:val="single" w:sz="4" w:space="0" w:color="auto"/>
+              <w:left w:val="nil"/>
+              <w:bottom w:val="single" w:sz="4" w:space="0" w:color="auto"/>
+              <w:right w:val="nil"/>
+            </w:tcBorders>
+            <w:shd w:val="clear" w:color="auto" w:fill="auto"/>
+            <w:noWrap/>
+            <w:vAlign w:val="center"/>
+          </w:tcPr>
+          <w:p>
+            <w:pPr>
+              <w:spacing w:line="240" w:lineRule="auto"/>
+              <w:ind w:firstLine="0"/>
+              <w:jc w:val="center"/>
+              <w:rPr>
+                <w:rFonts w:ascii="Times New Roman" w:eastAsia="Times New Roman" w:hAnsi="Times New Roman" w:cs="Times New Roman"/>
+                <w:color w:val="000000"/>
+                <w:sz w:val="20"/>
+                <w:szCs w:val="20"/>
+                <w:lang w:val="en-US"/>
+              </w:rPr>
+            </w:pPr>
+            <w:r>
+              <w:rPr>
+                <w:rFonts w:ascii="Times New Roman" w:eastAsia="Times New Roman" w:hAnsi="Times New Roman" w:cs="Times New Roman"/>
+                <w:color w:val="000000"/>
+                <w:sz w:val="20"/>
+                <w:szCs w:val="20"/>
+                <w:lang w:val="en-US"/>
+              </w:rPr>
+              <w:t>7.0</w:t>
+            </w:r>
+          </w:p>
+        </w:tc>
+      </w:tr>
+      <w:tr>
+        <w:trPr>
+          <w:trHeight w:val="345"/>
+          <w:jc w:val="center"/>
+        </w:trPr>
+        <w:tc>
+          <w:tcPr>
+            <w:tcW w:w="1074" w:type="dxa"/>
+            <w:tcBorders>
+              <w:top w:val="single" w:sz="4" w:space="0" w:color="auto"/>
+              <w:left w:val="nil"/>
+              <w:bottom w:val="single" w:sz="4" w:space="0" w:color="auto"/>
+              <w:right w:val="single" w:sz="4" w:space="0" w:color="auto"/>
+            </w:tcBorders>
+            <w:shd w:val="clear" w:color="auto" w:fill="auto"/>
+            <w:noWrap/>
+            <w:vAlign w:val="center"/>
+          </w:tcPr>
+          <w:p>
+            <w:pPr>
+              <w:spacing w:line="240" w:lineRule="auto"/>
+              <w:ind w:firstLine="0"/>
+              <w:jc w:val="center"/>
+              <w:rPr>
+                <w:rFonts w:eastAsia="Calibri" w:cs="Times New Roman"/>
+              </w:rPr>
+            </w:pPr>
+            <m:oMathPara>
+              <m:oMath>
+                <m:r>
+                  <w:rPr>
+                    <w:rFonts w:ascii="Cambria Math" w:hAnsi="Cambria Math"/>
+                  </w:rPr>
+                  <m:t>kt</m:t>
+                </m:r>
+              </m:oMath>
+            </m:oMathPara>
+          </w:p>
+        </w:tc>
+        <w:tc>
+          <w:tcPr>
+            <w:tcW w:w="3768" w:type="dxa"/>
+            <w:tcBorders>
+              <w:top w:val="single" w:sz="4" w:space="0" w:color="auto"/>
+              <w:left w:val="nil"/>
+              <w:bottom w:val="single" w:sz="4" w:space="0" w:color="auto"/>
+              <w:right w:val="single" w:sz="4" w:space="0" w:color="auto"/>
+            </w:tcBorders>
+            <w:shd w:val="clear" w:color="auto" w:fill="auto"/>
+            <w:noWrap/>
+            <w:vAlign w:val="center"/>
+          </w:tcPr>
+          <w:p>
+            <w:pPr>
+              <w:spacing w:line="240" w:lineRule="auto"/>
+              <w:ind w:firstLine="0"/>
+              <w:jc w:val="center"/>
+              <w:rPr>
+                <w:rFonts w:ascii="Times New Roman" w:eastAsia="Times New Roman" w:hAnsi="Times New Roman" w:cs="Times New Roman"/>
+                <w:color w:val="000000"/>
+                <w:sz w:val="20"/>
+                <w:szCs w:val="20"/>
+              </w:rPr>
+            </w:pPr>
+            <w:r>
+              <w:rPr>
+                <w:rFonts w:ascii="Times New Roman" w:eastAsia="Times New Roman" w:hAnsi="Times New Roman" w:cs="Times New Roman"/>
+                <w:color w:val="000000"/>
+                <w:sz w:val="20"/>
+                <w:szCs w:val="20"/>
+              </w:rPr>
+              <w:t>Representa a relação volt/espira do transformador</w:t>
+            </w:r>
+          </w:p>
+        </w:tc>
+        <w:tc>
+          <w:tcPr>
+            <w:tcW w:w="1391" w:type="dxa"/>
+            <w:tcBorders>
+              <w:top w:val="single" w:sz="4" w:space="0" w:color="auto"/>
+              <w:left w:val="nil"/>
+              <w:bottom w:val="single" w:sz="4" w:space="0" w:color="auto"/>
+              <w:right w:val="single" w:sz="4" w:space="0" w:color="auto"/>
+            </w:tcBorders>
+            <w:shd w:val="clear" w:color="auto" w:fill="auto"/>
+            <w:noWrap/>
+            <w:vAlign w:val="center"/>
+          </w:tcPr>
+          <w:p>
+            <w:pPr>
+              <w:spacing w:line="240" w:lineRule="auto"/>
+              <w:ind w:firstLine="0"/>
+              <w:jc w:val="center"/>
+              <w:rPr>
+                <w:rFonts w:ascii="Times New Roman" w:eastAsia="Times New Roman" w:hAnsi="Times New Roman" w:cs="Times New Roman"/>
+              </w:rPr>
+            </w:pPr>
+            <m:oMathPara>
+              <m:oMath>
+                <m:r>
+                  <w:rPr>
+                    <w:rFonts w:ascii="Cambria Math" w:hAnsi="Cambria Math"/>
+                  </w:rPr>
+                  <m:t>V</m:t>
+                </m:r>
+                <m:r>
+                  <w:rPr>
+                    <w:rFonts w:ascii="Cambria Math" w:hAnsi="Cambria Math"/>
+                  </w:rPr>
+                  <m:t>/</m:t>
+                </m:r>
+                <m:r>
+                  <w:rPr>
+                    <w:rFonts w:ascii="Cambria Math" w:hAnsi="Cambria Math"/>
+                  </w:rPr>
+                  <m:t>espira</m:t>
+                </m:r>
+              </m:oMath>
+            </m:oMathPara>
+          </w:p>
+        </w:tc>
+        <w:tc>
+          <w:tcPr>
+            <w:tcW w:w="1511" w:type="dxa"/>
+            <w:tcBorders>
+              <w:top w:val="single" w:sz="4" w:space="0" w:color="auto"/>
+              <w:left w:val="nil"/>
+              <w:bottom w:val="single" w:sz="4" w:space="0" w:color="auto"/>
+              <w:right w:val="single" w:sz="4" w:space="0" w:color="auto"/>
+            </w:tcBorders>
+            <w:shd w:val="clear" w:color="auto" w:fill="auto"/>
+            <w:noWrap/>
+            <w:vAlign w:val="center"/>
+          </w:tcPr>
+          <w:p>
+            <w:pPr>
+              <w:spacing w:line="240" w:lineRule="auto"/>
+              <w:ind w:firstLine="0"/>
+              <w:jc w:val="center"/>
+              <w:rPr>
+                <w:rFonts w:ascii="Times New Roman" w:eastAsia="Times New Roman" w:hAnsi="Times New Roman" w:cs="Times New Roman"/>
+                <w:color w:val="000000"/>
+                <w:sz w:val="20"/>
+                <w:szCs w:val="20"/>
+                <w:lang w:val="en-US"/>
+              </w:rPr>
+            </w:pPr>
+            <w:r>
+              <w:rPr>
+                <w:rFonts w:ascii="Times New Roman" w:eastAsia="Times New Roman" w:hAnsi="Times New Roman" w:cs="Times New Roman"/>
+                <w:color w:val="000000"/>
+                <w:sz w:val="20"/>
+                <w:szCs w:val="20"/>
+                <w:lang w:val="en-US"/>
+              </w:rPr>
+              <w:t>0.45</w:t>
+            </w:r>
+          </w:p>
+        </w:tc>
+        <w:tc>
+          <w:tcPr>
+            <w:tcW w:w="1435" w:type="dxa"/>
+            <w:tcBorders>
+              <w:top w:val="single" w:sz="4" w:space="0" w:color="auto"/>
+              <w:left w:val="nil"/>
+              <w:bottom w:val="single" w:sz="4" w:space="0" w:color="auto"/>
+              <w:right w:val="nil"/>
+            </w:tcBorders>
+            <w:shd w:val="clear" w:color="auto" w:fill="auto"/>
+            <w:noWrap/>
+            <w:vAlign w:val="center"/>
+          </w:tcPr>
+          <w:p>
+            <w:pPr>
+              <w:spacing w:line="240" w:lineRule="auto"/>
+              <w:ind w:firstLine="0"/>
+              <w:jc w:val="center"/>
+              <w:rPr>
+                <w:rFonts w:ascii="Times New Roman" w:eastAsia="Times New Roman" w:hAnsi="Times New Roman" w:cs="Times New Roman"/>
+                <w:color w:val="000000"/>
+                <w:sz w:val="20"/>
+                <w:szCs w:val="20"/>
+                <w:lang w:val="en-US"/>
+              </w:rPr>
+            </w:pPr>
+            <w:r>
+              <w:rPr>
+                <w:rFonts w:ascii="Times New Roman" w:eastAsia="Times New Roman" w:hAnsi="Times New Roman" w:cs="Times New Roman"/>
+                <w:color w:val="000000"/>
+                <w:sz w:val="20"/>
+                <w:szCs w:val="20"/>
+                <w:lang w:val="en-US"/>
+              </w:rPr>
+              <w:t>0.55</w:t>
+            </w:r>
+          </w:p>
+        </w:tc>
+      </w:tr>
+      <w:tr>
+        <w:trPr>
+          <w:trHeight w:val="345"/>
+          <w:jc w:val="center"/>
+        </w:trPr>
+        <w:tc>
+          <w:tcPr>
+            <w:tcW w:w="1074" w:type="dxa"/>
+            <w:tcBorders>
+              <w:top w:val="single" w:sz="4" w:space="0" w:color="auto"/>
+              <w:left w:val="nil"/>
+              <w:bottom w:val="single" w:sz="4" w:space="0" w:color="auto"/>
+              <w:right w:val="single" w:sz="4" w:space="0" w:color="auto"/>
+            </w:tcBorders>
+            <w:shd w:val="clear" w:color="auto" w:fill="auto"/>
+            <w:noWrap/>
+            <w:vAlign w:val="center"/>
+          </w:tcPr>
+          <w:p>
+            <w:pPr>
+              <w:spacing w:line="240" w:lineRule="auto"/>
+              <w:ind w:firstLine="0"/>
+              <w:jc w:val="center"/>
+              <w:rPr>
+                <w:rFonts w:eastAsia="Calibri" w:cs="Times New Roman"/>
+              </w:rPr>
+            </w:pPr>
+            <m:oMathPara>
+              <m:oMath>
+                <m:sSubSup>
+                  <m:sSubSupPr>
+                    <m:ctrlPr>
+                      <w:rPr>
+                        <w:rFonts w:ascii="Cambria Math" w:hAnsi="Cambria Math"/>
+                        <w:i/>
+                      </w:rPr>
+                    </m:ctrlPr>
+                  </m:sSubSupPr>
+                  <m:e>
+                    <m:r>
+                      <w:rPr>
+                        <w:rFonts w:ascii="Cambria Math" w:hAnsi="Cambria Math"/>
+                      </w:rPr>
+                      <m:t>R</m:t>
+                    </m:r>
+                  </m:e>
+                  <m:sub>
+                    <m:r>
+                      <w:rPr>
+                        <w:rFonts w:ascii="Cambria Math" w:hAnsi="Cambria Math"/>
+                      </w:rPr>
+                      <m:t>jan</m:t>
+                    </m:r>
+                  </m:sub>
+                  <m:sup/>
+                </m:sSubSup>
+              </m:oMath>
+            </m:oMathPara>
+          </w:p>
+        </w:tc>
+        <w:tc>
+          <w:tcPr>
+            <w:tcW w:w="3768" w:type="dxa"/>
+            <w:tcBorders>
+              <w:top w:val="single" w:sz="4" w:space="0" w:color="auto"/>
+              <w:left w:val="nil"/>
+              <w:bottom w:val="single" w:sz="4" w:space="0" w:color="auto"/>
+              <w:right w:val="single" w:sz="4" w:space="0" w:color="auto"/>
+            </w:tcBorders>
+            <w:shd w:val="clear" w:color="auto" w:fill="auto"/>
+            <w:noWrap/>
+            <w:vAlign w:val="center"/>
+          </w:tcPr>
+          <w:p>
+            <w:pPr>
+              <w:spacing w:line="240" w:lineRule="auto"/>
+              <w:ind w:firstLine="0"/>
+              <w:jc w:val="center"/>
+              <w:rPr>
+                <w:rFonts w:ascii="Times New Roman" w:eastAsia="Times New Roman" w:hAnsi="Times New Roman" w:cs="Times New Roman"/>
+                <w:color w:val="000000"/>
+                <w:sz w:val="20"/>
+                <w:szCs w:val="20"/>
+              </w:rPr>
+            </w:pPr>
+            <w:r>
+              <w:rPr>
+                <w:rFonts w:ascii="Times New Roman" w:eastAsia="Times New Roman" w:hAnsi="Times New Roman" w:cs="Times New Roman"/>
+                <w:color w:val="000000"/>
+                <w:sz w:val="20"/>
+                <w:szCs w:val="20"/>
+              </w:rPr>
+              <w:t>Relação entre a largura e altura da janela do transformador</w:t>
+            </w:r>
+          </w:p>
+        </w:tc>
+        <w:tc>
+          <w:tcPr>
+            <w:tcW w:w="1391" w:type="dxa"/>
+            <w:tcBorders>
+              <w:top w:val="single" w:sz="4" w:space="0" w:color="auto"/>
+              <w:left w:val="nil"/>
+              <w:bottom w:val="single" w:sz="4" w:space="0" w:color="auto"/>
+              <w:right w:val="single" w:sz="4" w:space="0" w:color="auto"/>
+            </w:tcBorders>
+            <w:shd w:val="clear" w:color="auto" w:fill="auto"/>
+            <w:noWrap/>
+            <w:vAlign w:val="center"/>
+          </w:tcPr>
+          <w:p>
+            <w:pPr>
+              <w:spacing w:line="240" w:lineRule="auto"/>
+              <w:ind w:firstLine="0"/>
+              <w:jc w:val="center"/>
+              <w:rPr>
+                <w:rFonts w:ascii="Times New Roman" w:eastAsia="Times New Roman" w:hAnsi="Times New Roman" w:cs="Times New Roman"/>
+              </w:rPr>
+            </w:pPr>
+          </w:p>
+        </w:tc>
+        <w:tc>
+          <w:tcPr>
+            <w:tcW w:w="1511" w:type="dxa"/>
+            <w:tcBorders>
+              <w:top w:val="single" w:sz="4" w:space="0" w:color="auto"/>
+              <w:left w:val="nil"/>
+              <w:bottom w:val="single" w:sz="4" w:space="0" w:color="auto"/>
+              <w:right w:val="single" w:sz="4" w:space="0" w:color="auto"/>
+            </w:tcBorders>
+            <w:shd w:val="clear" w:color="auto" w:fill="auto"/>
+            <w:noWrap/>
+            <w:vAlign w:val="center"/>
+          </w:tcPr>
+          <w:p>
+            <w:pPr>
+              <w:spacing w:line="240" w:lineRule="auto"/>
+              <w:ind w:firstLine="0"/>
+              <w:jc w:val="center"/>
+              <w:rPr>
+                <w:rFonts w:ascii="Times New Roman" w:eastAsia="Times New Roman" w:hAnsi="Times New Roman" w:cs="Times New Roman"/>
+                <w:color w:val="000000"/>
+                <w:sz w:val="20"/>
+                <w:szCs w:val="20"/>
+                <w:lang w:val="en-US"/>
+              </w:rPr>
+            </w:pPr>
+            <w:r>
+              <w:rPr>
+                <w:rFonts w:ascii="Times New Roman" w:eastAsia="Times New Roman" w:hAnsi="Times New Roman" w:cs="Times New Roman"/>
+                <w:color w:val="000000"/>
+                <w:sz w:val="20"/>
+                <w:szCs w:val="20"/>
+                <w:lang w:val="en-US"/>
+              </w:rPr>
+              <w:t>3.4</w:t>
+            </w:r>
+          </w:p>
+        </w:tc>
+        <w:tc>
+          <w:tcPr>
+            <w:tcW w:w="1435" w:type="dxa"/>
+            <w:tcBorders>
+              <w:top w:val="single" w:sz="4" w:space="0" w:color="auto"/>
+              <w:left w:val="nil"/>
+              <w:bottom w:val="single" w:sz="4" w:space="0" w:color="auto"/>
+              <w:right w:val="nil"/>
+            </w:tcBorders>
+            <w:shd w:val="clear" w:color="auto" w:fill="auto"/>
+            <w:noWrap/>
+            <w:vAlign w:val="center"/>
+          </w:tcPr>
+          <w:p>
+            <w:pPr>
+              <w:spacing w:line="240" w:lineRule="auto"/>
+              <w:ind w:firstLine="0"/>
+              <w:jc w:val="center"/>
+              <w:rPr>
+                <w:rFonts w:ascii="Times New Roman" w:eastAsia="Times New Roman" w:hAnsi="Times New Roman" w:cs="Times New Roman"/>
+                <w:color w:val="000000"/>
+                <w:sz w:val="20"/>
+                <w:szCs w:val="20"/>
+                <w:lang w:val="en-US"/>
+              </w:rPr>
+            </w:pPr>
+            <w:r>
+              <w:rPr>
+                <w:rFonts w:ascii="Times New Roman" w:eastAsia="Times New Roman" w:hAnsi="Times New Roman" w:cs="Times New Roman"/>
+                <w:color w:val="000000"/>
+                <w:sz w:val="20"/>
+                <w:szCs w:val="20"/>
+                <w:lang w:val="en-US"/>
+              </w:rPr>
+              <w:t>3.6</w:t>
+            </w:r>
+          </w:p>
+        </w:tc>
+      </w:tr>
+      <w:tr>
+        <w:trPr>
+          <w:trHeight w:val="345"/>
+          <w:jc w:val="center"/>
+        </w:trPr>
+        <w:tc>
+          <w:tcPr>
+            <w:tcW w:w="1074" w:type="dxa"/>
+            <w:tcBorders>
+              <w:top w:val="single" w:sz="4" w:space="0" w:color="auto"/>
+              <w:left w:val="nil"/>
+              <w:bottom w:val="single" w:sz="4" w:space="0" w:color="auto"/>
+              <w:right w:val="single" w:sz="4" w:space="0" w:color="auto"/>
+            </w:tcBorders>
+            <w:shd w:val="clear" w:color="auto" w:fill="auto"/>
+            <w:noWrap/>
+            <w:vAlign w:val="center"/>
+          </w:tcPr>
+          <w:p>
+            <w:pPr>
+              <w:spacing w:line="240" w:lineRule="auto"/>
+              <w:ind w:firstLine="0"/>
+              <w:jc w:val="center"/>
+              <w:rPr>
+                <w:rFonts w:eastAsia="Calibri" w:cs="Times New Roman"/>
+              </w:rPr>
+            </w:pPr>
+            <m:oMathPara>
+              <m:oMath>
+                <m:r>
+                  <w:rPr>
+                    <w:rFonts w:ascii="Cambria Math" w:hAnsi="Cambria Math"/>
+                  </w:rPr>
+                  <m:t>rel</m:t>
+                </m:r>
+              </m:oMath>
+            </m:oMathPara>
+          </w:p>
+        </w:tc>
+        <w:tc>
+          <w:tcPr>
+            <w:tcW w:w="3768" w:type="dxa"/>
+            <w:tcBorders>
+              <w:top w:val="single" w:sz="4" w:space="0" w:color="auto"/>
+              <w:left w:val="nil"/>
+              <w:bottom w:val="single" w:sz="4" w:space="0" w:color="auto"/>
+              <w:right w:val="single" w:sz="4" w:space="0" w:color="auto"/>
+            </w:tcBorders>
+            <w:shd w:val="clear" w:color="auto" w:fill="auto"/>
+            <w:noWrap/>
+            <w:vAlign w:val="center"/>
+          </w:tcPr>
+          <w:p>
+            <w:pPr>
+              <w:spacing w:line="240" w:lineRule="auto"/>
+              <w:ind w:firstLine="0"/>
+              <w:jc w:val="center"/>
+              <w:rPr>
+                <w:rFonts w:ascii="Times New Roman" w:eastAsia="Times New Roman" w:hAnsi="Times New Roman" w:cs="Times New Roman"/>
+                <w:color w:val="000000"/>
+                <w:sz w:val="20"/>
+                <w:szCs w:val="20"/>
+              </w:rPr>
+            </w:pPr>
+            <w:r>
+              <w:rPr>
+                <w:rFonts w:ascii="Times New Roman" w:eastAsia="Times New Roman" w:hAnsi="Times New Roman" w:cs="Times New Roman"/>
+                <w:color w:val="000000"/>
+                <w:sz w:val="20"/>
+                <w:szCs w:val="20"/>
+              </w:rPr>
+              <w:t>Relação entre a área do núcleo e a área da culatra</w:t>
+            </w:r>
+          </w:p>
+        </w:tc>
+        <w:tc>
+          <w:tcPr>
+            <w:tcW w:w="1391" w:type="dxa"/>
+            <w:tcBorders>
+              <w:top w:val="single" w:sz="4" w:space="0" w:color="auto"/>
+              <w:left w:val="nil"/>
+              <w:bottom w:val="single" w:sz="4" w:space="0" w:color="auto"/>
+              <w:right w:val="single" w:sz="4" w:space="0" w:color="auto"/>
+            </w:tcBorders>
+            <w:shd w:val="clear" w:color="auto" w:fill="auto"/>
+            <w:noWrap/>
+            <w:vAlign w:val="center"/>
+          </w:tcPr>
+          <w:p>
+            <w:pPr>
+              <w:spacing w:line="240" w:lineRule="auto"/>
+              <w:ind w:firstLine="0"/>
+              <w:jc w:val="center"/>
+              <w:rPr>
+                <w:rFonts w:ascii="Times New Roman" w:eastAsia="Times New Roman" w:hAnsi="Times New Roman" w:cs="Times New Roman"/>
+              </w:rPr>
+            </w:pPr>
+          </w:p>
+        </w:tc>
+        <w:tc>
+          <w:tcPr>
+            <w:tcW w:w="1511" w:type="dxa"/>
+            <w:tcBorders>
+              <w:top w:val="single" w:sz="4" w:space="0" w:color="auto"/>
+              <w:left w:val="nil"/>
+              <w:bottom w:val="single" w:sz="4" w:space="0" w:color="auto"/>
+              <w:right w:val="single" w:sz="4" w:space="0" w:color="auto"/>
+            </w:tcBorders>
+            <w:shd w:val="clear" w:color="auto" w:fill="auto"/>
+            <w:noWrap/>
+            <w:vAlign w:val="center"/>
+          </w:tcPr>
+          <w:p>
+            <w:pPr>
+              <w:spacing w:line="240" w:lineRule="auto"/>
+              <w:ind w:firstLine="0"/>
+              <w:jc w:val="center"/>
+              <w:rPr>
+                <w:rFonts w:ascii="Times New Roman" w:eastAsia="Times New Roman" w:hAnsi="Times New Roman" w:cs="Times New Roman"/>
+                <w:color w:val="000000"/>
+                <w:sz w:val="20"/>
+                <w:szCs w:val="20"/>
+                <w:lang w:val="en-US"/>
+              </w:rPr>
+            </w:pPr>
+            <w:r>
+              <w:rPr>
+                <w:rFonts w:ascii="Times New Roman" w:eastAsia="Times New Roman" w:hAnsi="Times New Roman" w:cs="Times New Roman"/>
+                <w:color w:val="000000"/>
+                <w:sz w:val="20"/>
+                <w:szCs w:val="20"/>
+                <w:lang w:val="en-US"/>
+              </w:rPr>
+              <w:t>1.</w:t>
+            </w:r>
+            <w:r>
+              <w:rPr>
+                <w:rFonts w:ascii="Times New Roman" w:eastAsia="Times New Roman" w:hAnsi="Times New Roman" w:cs="Times New Roman"/>
+                <w:color w:val="000000"/>
+                <w:sz w:val="20"/>
+                <w:szCs w:val="20"/>
+                <w:lang w:val="en-US"/>
+              </w:rPr>
+              <w:t>1</w:t>
+            </w:r>
+          </w:p>
+        </w:tc>
+        <w:tc>
+          <w:tcPr>
+            <w:tcW w:w="1435" w:type="dxa"/>
+            <w:tcBorders>
+              <w:top w:val="single" w:sz="4" w:space="0" w:color="auto"/>
+              <w:left w:val="nil"/>
+              <w:bottom w:val="single" w:sz="4" w:space="0" w:color="auto"/>
+              <w:right w:val="nil"/>
+            </w:tcBorders>
+            <w:shd w:val="clear" w:color="auto" w:fill="auto"/>
+            <w:noWrap/>
+            <w:vAlign w:val="center"/>
+          </w:tcPr>
+          <w:p>
+            <w:pPr>
+              <w:spacing w:line="240" w:lineRule="auto"/>
+              <w:ind w:firstLine="0"/>
+              <w:jc w:val="center"/>
+              <w:rPr>
+                <w:rFonts w:ascii="Times New Roman" w:eastAsia="Times New Roman" w:hAnsi="Times New Roman" w:cs="Times New Roman"/>
+                <w:color w:val="000000"/>
+                <w:sz w:val="20"/>
+                <w:szCs w:val="20"/>
+                <w:lang w:val="en-US"/>
+              </w:rPr>
+            </w:pPr>
+            <w:r>
+              <w:rPr>
+                <w:rFonts w:ascii="Times New Roman" w:eastAsia="Times New Roman" w:hAnsi="Times New Roman" w:cs="Times New Roman"/>
+                <w:color w:val="000000"/>
+                <w:sz w:val="20"/>
+                <w:szCs w:val="20"/>
+                <w:lang w:val="en-US"/>
+              </w:rPr>
+              <w:t>1.2</w:t>
+            </w:r>
+          </w:p>
+        </w:tc>
+      </w:tr>
+    </w:tbl>
+    <w:p>
+      <w:pPr>
+        <w:pStyle w:val="EstiloLegendaABNT"/>
+      </w:pPr>
+      <w:r>
+        <w:t xml:space="preserve">Fonte: </w:t>
+      </w:r>
+      <w:sdt>
+        <w:sdtPr>
+          <w:id w:val="-1449695232"/>
+          <w:citation/>
+        </w:sdtPr>
+        <w:sdtContent>
+          <w:r>
+            <w:fldChar w:fldCharType="begin"/>
+          </w:r>
+          <w:r>
+            <w:instrText xml:space="preserve">CITATION Sob19 \l 1046 </w:instrText>
+          </w:r>
+          <w:r>
+            <w:fldChar w:fldCharType="separate"/>
+          </w:r>
+          <w:r>
+            <w:rPr>
+              <w:noProof/>
+            </w:rPr>
+            <w:t>(Sobrinho, 2019)</w:t>
+          </w:r>
+          <w:r>
+            <w:fldChar w:fldCharType="end"/>
+          </w:r>
+        </w:sdtContent>
+      </w:sdt>
+    </w:p>
+    <w:p>
+      <w:pPr>
+        <w:pStyle w:val="TCC-Texto"/>
+      </w:pPr>
+    </w:p>
+    <w:p>
+      <w:pPr>
+        <w:pStyle w:val="TCC-Texto"/>
+      </w:pPr>
+    </w:p>
+    <w:p>
+      <w:pPr>
         <w:pStyle w:val="111Ttulo3"/>
         <w:rPr>
           <w:b/>
         </w:rPr>
       </w:pPr>
-      <w:bookmarkStart w:id="123" w:name="_Toc168951221"/>
+      <w:bookmarkStart w:id="125" w:name="_Toc169044058"/>
       <w:r>
         <w:rPr>
           <w:b/>
@@ -52307,7 +54364,7 @@
         </w:rPr>
         <w:t>mono-objetivo</w:t>
       </w:r>
-      <w:bookmarkEnd w:id="123"/>
+      <w:bookmarkEnd w:id="125"/>
       <w:proofErr w:type="spellEnd"/>
     </w:p>
     <w:p>
@@ -52315,6 +54372,7 @@
         <w:pStyle w:val="TCC-Texto"/>
       </w:pPr>
       <w:r>
+        <w:lastRenderedPageBreak/>
         <w:t xml:space="preserve">Matematicamente o problema de otimização </w:t>
       </w:r>
       <w:proofErr w:type="spellStart"/>
@@ -52744,7 +54802,7 @@
       <w:r>
         <w:fldChar w:fldCharType="end"/>
       </w:r>
-      <w:bookmarkStart w:id="124" w:name="ZEqnNum339718"/>
+      <w:bookmarkStart w:id="126" w:name="ZEqnNum339718"/>
       <w:r>
         <w:instrText>(</w:instrText>
       </w:r>
@@ -52814,7 +54872,7 @@
       <w:r>
         <w:instrText>)</w:instrText>
       </w:r>
-      <w:bookmarkEnd w:id="124"/>
+      <w:bookmarkEnd w:id="126"/>
       <w:r>
         <w:fldChar w:fldCharType="end"/>
       </w:r>
@@ -52946,7 +55004,7 @@
       <w:r>
         <w:fldChar w:fldCharType="end"/>
       </w:r>
-      <w:bookmarkStart w:id="125" w:name="ZEqnNum620195"/>
+      <w:bookmarkStart w:id="127" w:name="ZEqnNum620195"/>
       <w:r>
         <w:instrText>(</w:instrText>
       </w:r>
@@ -53016,7 +55074,7 @@
       <w:r>
         <w:instrText>)</w:instrText>
       </w:r>
-      <w:bookmarkEnd w:id="125"/>
+      <w:bookmarkEnd w:id="127"/>
       <w:r>
         <w:fldChar w:fldCharType="end"/>
       </w:r>
@@ -53243,7 +55301,6 @@
           <w:rPr>
             <w:rFonts w:ascii="Cambria Math"/>
           </w:rPr>
-          <w:lastRenderedPageBreak/>
           <m:t>S</m:t>
         </m:r>
       </m:oMath>
@@ -53390,13 +55447,14 @@
           <w:szCs w:val="20"/>
         </w:rPr>
       </w:pPr>
-      <w:bookmarkStart w:id="126" w:name="_Ref90848966"/>
-      <w:bookmarkStart w:id="127" w:name="_Toc90346956"/>
+      <w:bookmarkStart w:id="128" w:name="_Ref90848966"/>
+      <w:bookmarkStart w:id="129" w:name="_Toc90346956"/>
       <w:r>
         <w:rPr>
           <w:sz w:val="20"/>
           <w:szCs w:val="20"/>
         </w:rPr>
+        <w:lastRenderedPageBreak/>
         <w:t xml:space="preserve">Figura </w:t>
       </w:r>
       <w:r>
@@ -53435,7 +55493,7 @@
         </w:rPr>
         <w:fldChar w:fldCharType="end"/>
       </w:r>
-      <w:bookmarkEnd w:id="126"/>
+      <w:bookmarkEnd w:id="128"/>
       <w:r>
         <w:rPr>
           <w:sz w:val="20"/>
@@ -53451,7 +55509,7 @@
         </w:rPr>
         <w:t>mono-objetivo</w:t>
       </w:r>
-      <w:bookmarkEnd w:id="127"/>
+      <w:bookmarkEnd w:id="129"/>
       <w:proofErr w:type="spellEnd"/>
     </w:p>
     <w:p>
@@ -53676,7 +55734,7 @@
           <w:b/>
         </w:rPr>
       </w:pPr>
-      <w:bookmarkStart w:id="128" w:name="_Toc168951222"/>
+      <w:bookmarkStart w:id="130" w:name="_Toc169044059"/>
       <w:r>
         <w:rPr>
           <w:b/>
@@ -53703,7 +55761,7 @@
         </w:rPr>
         <w:t xml:space="preserve"> – ótimo de Pareto</w:t>
       </w:r>
-      <w:bookmarkEnd w:id="128"/>
+      <w:bookmarkEnd w:id="130"/>
     </w:p>
     <w:p>
       <w:pPr>
@@ -53713,11 +55771,7 @@
         <w:t xml:space="preserve">Em projetos de máquinas e equipamentos </w:t>
       </w:r>
       <w:r>
-        <w:t xml:space="preserve">é muito comum a existência de problemas que devem ser otimizados levando em consideração vários objetivos. </w:t>
-      </w:r>
-      <w:r>
-        <w:lastRenderedPageBreak/>
-        <w:t xml:space="preserve">Como por exemplo em projetos de transformadores trifásicos, em que se quer otimizar as perdas totais e a massa da parte ativa (custo) </w:t>
+        <w:t xml:space="preserve">é muito comum a existência de problemas que devem ser otimizados levando em consideração vários objetivos. Como por exemplo em projetos de transformadores trifásicos, em que se quer otimizar as perdas totais e a massa da parte ativa (custo) </w:t>
       </w:r>
       <w:sdt>
         <w:sdtPr>
@@ -53897,6 +55951,7 @@
         <w:pStyle w:val="TCC-Texto"/>
       </w:pPr>
       <w:r>
+        <w:lastRenderedPageBreak/>
         <w:t xml:space="preserve">Se não existem informações adicionais acerca do projeto, como por exemplo, a ordem de prioridade de atendimento dos objetivos, todas as soluções são igualmente importantes. Por isso é de suma importância que se tenha um critério que garanta a qualidade da solução encontrada. A seguir são apresentadas as metas de otimização </w:t>
       </w:r>
       <w:proofErr w:type="spellStart"/>
@@ -54816,16 +56871,7 @@
         <w:ind w:left="0" w:firstLine="1008"/>
       </w:pPr>
       <w:r>
-        <w:lastRenderedPageBreak/>
-        <w:t xml:space="preserve">Qualquer solução do conjunto não-dominado deve ser </w:t>
-      </w:r>
-      <w:proofErr w:type="gramStart"/>
-      <w:r>
-        <w:t>não-dominado</w:t>
-      </w:r>
-      <w:proofErr w:type="gramEnd"/>
-      <w:r>
-        <w:t xml:space="preserve"> em relação a outra solução desse mesmo conjunto;</w:t>
+        <w:t>Qualquer solução do conjunto não-dominado deve ser não-dominado em relação a outra solução desse mesmo conjunto;</w:t>
       </w:r>
     </w:p>
     <w:p>
@@ -54838,15 +56884,7 @@
         <w:ind w:left="0" w:firstLine="1008"/>
       </w:pPr>
       <w:r>
-        <w:t xml:space="preserve">Qualquer solução não contida no conjunto não-dominado deve ser </w:t>
-      </w:r>
-      <w:proofErr w:type="gramStart"/>
-      <w:r>
-        <w:t>dominado</w:t>
-      </w:r>
-      <w:proofErr w:type="gramEnd"/>
-      <w:r>
-        <w:t>, no mínimo, por uma solução do conjunto não-dominado.</w:t>
+        <w:t>Qualquer solução não contida no conjunto não-dominado deve ser dominado, no mínimo, por uma solução do conjunto não-dominado.</w:t>
       </w:r>
     </w:p>
     <w:p>
@@ -54939,13 +56977,14 @@
           <w:szCs w:val="20"/>
         </w:rPr>
       </w:pPr>
-      <w:bookmarkStart w:id="129" w:name="_Ref90848967"/>
-      <w:bookmarkStart w:id="130" w:name="_Toc90346957"/>
+      <w:bookmarkStart w:id="131" w:name="_Ref90848967"/>
+      <w:bookmarkStart w:id="132" w:name="_Toc90346957"/>
       <w:r>
         <w:rPr>
           <w:sz w:val="20"/>
           <w:szCs w:val="20"/>
         </w:rPr>
+        <w:lastRenderedPageBreak/>
         <w:t xml:space="preserve">Figura </w:t>
       </w:r>
       <w:r>
@@ -54984,7 +57023,7 @@
         </w:rPr>
         <w:fldChar w:fldCharType="end"/>
       </w:r>
-      <w:bookmarkEnd w:id="129"/>
+      <w:bookmarkEnd w:id="131"/>
       <w:r>
         <w:rPr>
           <w:sz w:val="20"/>
@@ -54992,7 +57031,7 @@
         </w:rPr>
         <w:t xml:space="preserve"> Fronteira de Pareto</w:t>
       </w:r>
-      <w:bookmarkEnd w:id="130"/>
+      <w:bookmarkEnd w:id="132"/>
     </w:p>
     <w:p>
       <w:pPr>
@@ -55114,11 +57153,11 @@
       <w:pPr>
         <w:pStyle w:val="11Ttulo2"/>
       </w:pPr>
-      <w:bookmarkStart w:id="131" w:name="_Toc168951223"/>
+      <w:bookmarkStart w:id="133" w:name="_Toc169044060"/>
       <w:r>
         <w:t>Algoritmos baseados em população</w:t>
       </w:r>
-      <w:bookmarkEnd w:id="131"/>
+      <w:bookmarkEnd w:id="133"/>
     </w:p>
     <w:p>
       <w:pPr>
@@ -55170,7 +57209,6 @@
         <w:pStyle w:val="TCC-Texto"/>
       </w:pPr>
       <w:r>
-        <w:lastRenderedPageBreak/>
         <w:t xml:space="preserve">Os Algoritmos Evolucionários (AE) são caracterizados por uma população de indivíduos (candidatos a solução do problema de otimização) e a presença de operadores que aumentem a diversidade e melhorem as soluções </w:t>
       </w:r>
       <w:sdt>
@@ -55247,7 +57285,11 @@
       </w:r>
       <w:proofErr w:type="spellEnd"/>
       <w:r>
-        <w:t xml:space="preserve"> e Kennedy em 1995, em populações de soluções, de forma similar a outros algoritmos evolutivos </w:t>
+        <w:t xml:space="preserve"> e Kennedy em 1995, </w:t>
+      </w:r>
+      <w:r>
+        <w:lastRenderedPageBreak/>
+        <w:t xml:space="preserve">em populações de soluções, de forma similar a outros algoritmos evolutivos </w:t>
       </w:r>
       <w:sdt>
         <w:sdtPr>
@@ -55347,8 +57389,8 @@
           <w:szCs w:val="20"/>
         </w:rPr>
       </w:pPr>
-      <w:bookmarkStart w:id="132" w:name="_Ref90848968"/>
-      <w:bookmarkStart w:id="133" w:name="_Toc90346958"/>
+      <w:bookmarkStart w:id="134" w:name="_Ref90848968"/>
+      <w:bookmarkStart w:id="135" w:name="_Toc90346958"/>
       <w:r>
         <w:rPr>
           <w:sz w:val="20"/>
@@ -55392,7 +57434,7 @@
         </w:rPr>
         <w:fldChar w:fldCharType="end"/>
       </w:r>
-      <w:bookmarkEnd w:id="132"/>
+      <w:bookmarkEnd w:id="134"/>
       <w:r>
         <w:rPr>
           <w:sz w:val="20"/>
@@ -55400,7 +57442,7 @@
         </w:rPr>
         <w:t xml:space="preserve"> Fluxograma com os métodos de otimização</w:t>
       </w:r>
-      <w:bookmarkEnd w:id="133"/>
+      <w:bookmarkEnd w:id="135"/>
     </w:p>
     <w:p>
       <w:pPr>
@@ -55507,7 +57549,6 @@
         <w:pStyle w:val="TCC-Texto"/>
       </w:pPr>
       <w:r>
-        <w:lastRenderedPageBreak/>
         <w:t>Nesse trabalho optou-se por usar os métodos Evolução Diferencial e Enxame de Partículas, os quais são descritos nas próximas seções.</w:t>
       </w:r>
     </w:p>
@@ -55528,7 +57569,7 @@
           <w:b/>
         </w:rPr>
       </w:pPr>
-      <w:bookmarkStart w:id="134" w:name="_Toc168951224"/>
+      <w:bookmarkStart w:id="136" w:name="_Toc169044061"/>
       <w:r>
         <w:rPr>
           <w:b/>
@@ -55547,7 +57588,7 @@
         </w:rPr>
         <w:t>Evolucionários (AE)</w:t>
       </w:r>
-      <w:bookmarkEnd w:id="134"/>
+      <w:bookmarkEnd w:id="136"/>
       <w:r>
         <w:rPr>
           <w:b/>
@@ -55614,7 +57655,11 @@
         <w:t>.</w:t>
       </w:r>
       <w:r>
-        <w:t xml:space="preserve"> Eles usam uma população de indivíduos em que cada indivíduo representa uma solução possível para o problema a ser otimizado. Os AE se tornaram o principal método disponível para encontrar as soluções da fronteira de Pareto em problemas de otimização </w:t>
+        <w:t xml:space="preserve"> </w:t>
+      </w:r>
+      <w:r>
+        <w:lastRenderedPageBreak/>
+        <w:t xml:space="preserve">Eles usam uma população de indivíduos em que cada indivíduo representa uma solução possível para o problema a ser otimizado. Os AE se tornaram o principal método disponível para encontrar as soluções da fronteira de Pareto em problemas de otimização </w:t>
       </w:r>
       <w:proofErr w:type="spellStart"/>
       <w:r>
@@ -55939,7 +57984,6 @@
         <w:rPr>
           <w:b/>
         </w:rPr>
-        <w:lastRenderedPageBreak/>
         <w:t xml:space="preserve">Evolução Diferencial (ED) </w:t>
       </w:r>
       <w:r>
@@ -56082,8 +58126,8 @@
           <w:szCs w:val="20"/>
         </w:rPr>
       </w:pPr>
-      <w:bookmarkStart w:id="135" w:name="_Ref90848969"/>
-      <w:bookmarkStart w:id="136" w:name="_Toc90346959"/>
+      <w:bookmarkStart w:id="137" w:name="_Ref90848969"/>
+      <w:bookmarkStart w:id="138" w:name="_Toc90346959"/>
       <w:r>
         <w:rPr>
           <w:sz w:val="20"/>
@@ -56127,7 +58171,7 @@
         </w:rPr>
         <w:fldChar w:fldCharType="end"/>
       </w:r>
-      <w:bookmarkEnd w:id="135"/>
+      <w:bookmarkEnd w:id="137"/>
       <w:r>
         <w:rPr>
           <w:sz w:val="20"/>
@@ -56135,7 +58179,7 @@
         </w:rPr>
         <w:t xml:space="preserve"> Analogia entre a terminologia do AE e de um problema computacional.</w:t>
       </w:r>
-      <w:bookmarkEnd w:id="136"/>
+      <w:bookmarkEnd w:id="138"/>
     </w:p>
     <w:p>
       <w:pPr>
@@ -56287,9 +58331,9 @@
       <w:pPr>
         <w:pStyle w:val="EstiloLegendaABNT"/>
       </w:pPr>
-      <w:bookmarkStart w:id="137" w:name="_Ref80360516"/>
-      <w:bookmarkStart w:id="138" w:name="_Toc90345845"/>
-      <w:bookmarkStart w:id="139" w:name="_Toc90346968"/>
+      <w:bookmarkStart w:id="139" w:name="_Toc90345845"/>
+      <w:bookmarkStart w:id="140" w:name="_Ref80360516"/>
+      <w:bookmarkStart w:id="141" w:name="_Toc169044028"/>
       <w:r>
         <w:t xml:space="preserve">Tabela </w:t>
       </w:r>
@@ -56314,7 +58358,7 @@
         </w:rPr>
         <w:fldChar w:fldCharType="end"/>
       </w:r>
-      <w:bookmarkEnd w:id="137"/>
+      <w:bookmarkEnd w:id="140"/>
       <w:r>
         <w:t xml:space="preserve"> - Algoritmo </w:t>
       </w:r>
@@ -56324,8 +58368,8 @@
         </w:rPr>
         <w:t>Evolutivo conceitual</w:t>
       </w:r>
-      <w:bookmarkEnd w:id="138"/>
       <w:bookmarkEnd w:id="139"/>
+      <w:bookmarkEnd w:id="141"/>
     </w:p>
     <w:tbl>
       <w:tblPr>
@@ -56487,7 +58531,6 @@
               <w:rPr>
                 <w:b w:val="0"/>
               </w:rPr>
-              <w:lastRenderedPageBreak/>
               <w:t xml:space="preserve">        Avaliação da nova População</w:t>
             </w:r>
           </w:p>
@@ -56654,16 +58697,16 @@
       <w:r>
         <w:t xml:space="preserve">. Mas obviamente essa é somente uma visão de alto nível do algoritmo. Nas próximas </w:t>
       </w:r>
-      <w:commentRangeStart w:id="140"/>
+      <w:commentRangeStart w:id="142"/>
       <w:r>
         <w:t xml:space="preserve">seções </w:t>
       </w:r>
-      <w:commentRangeEnd w:id="140"/>
+      <w:commentRangeEnd w:id="142"/>
       <w:r>
         <w:rPr>
           <w:rStyle w:val="Refdecomentrio"/>
         </w:rPr>
-        <w:commentReference w:id="140"/>
+        <w:commentReference w:id="142"/>
       </w:r>
       <w:r>
         <w:t>são descritos todos os detalhes acerca da Evolução Diferencial.</w:t>
@@ -56681,7 +58724,7 @@
           <w:b/>
         </w:rPr>
       </w:pPr>
-      <w:bookmarkStart w:id="141" w:name="_Toc168951225"/>
+      <w:bookmarkStart w:id="143" w:name="_Toc169044062"/>
       <w:r>
         <w:rPr>
           <w:b/>
@@ -56689,7 +58732,7 @@
         <w:lastRenderedPageBreak/>
         <w:t>Inteligência de enxame</w:t>
       </w:r>
-      <w:bookmarkEnd w:id="141"/>
+      <w:bookmarkEnd w:id="143"/>
     </w:p>
     <w:p>
       <w:pPr>
@@ -57045,7 +59088,7 @@
         <w:fldChar w:fldCharType="begin"/>
       </w:r>
       <w:r>
-        <w:instrText xml:space="preserve"> REF _Ref80371490 \h </w:instrText>
+        <w:instrText xml:space="preserve"> REF _Ref169040243 \h </w:instrText>
       </w:r>
       <w:r>
         <w:fldChar w:fldCharType="separate"/>
@@ -57086,9 +59129,9 @@
       <w:pPr>
         <w:pStyle w:val="EstiloLegendaABNT"/>
       </w:pPr>
-      <w:bookmarkStart w:id="142" w:name="_Ref80371490"/>
-      <w:bookmarkStart w:id="143" w:name="_Toc90345846"/>
-      <w:bookmarkStart w:id="144" w:name="_Toc90346969"/>
+      <w:bookmarkStart w:id="144" w:name="_Toc90345846"/>
+      <w:bookmarkStart w:id="145" w:name="_Ref169040243"/>
+      <w:bookmarkStart w:id="146" w:name="_Toc169044029"/>
       <w:r>
         <w:t xml:space="preserve">Tabela </w:t>
       </w:r>
@@ -57113,12 +59156,15 @@
         </w:rPr>
         <w:fldChar w:fldCharType="end"/>
       </w:r>
-      <w:bookmarkEnd w:id="142"/>
-      <w:r>
-        <w:t xml:space="preserve"> - Algoritmo PSO</w:t>
-      </w:r>
-      <w:bookmarkEnd w:id="143"/>
+      <w:bookmarkEnd w:id="145"/>
+      <w:r>
+        <w:t xml:space="preserve"> - </w:t>
+      </w:r>
+      <w:r>
+        <w:t>Algoritmo PSO</w:t>
+      </w:r>
       <w:bookmarkEnd w:id="144"/>
+      <w:bookmarkEnd w:id="146"/>
     </w:p>
     <w:tbl>
       <w:tblPr>
@@ -57592,7 +59638,7 @@
       <w:pPr>
         <w:pStyle w:val="11Ttulo2"/>
       </w:pPr>
-      <w:bookmarkStart w:id="145" w:name="_Toc168951226"/>
+      <w:bookmarkStart w:id="147" w:name="_Toc169044063"/>
       <w:r>
         <w:t xml:space="preserve">Evolução Diferencial </w:t>
       </w:r>
@@ -57604,7 +59650,7 @@
       <w:r>
         <w:t xml:space="preserve"> (MODE)</w:t>
       </w:r>
-      <w:bookmarkEnd w:id="145"/>
+      <w:bookmarkEnd w:id="147"/>
     </w:p>
     <w:p>
       <w:pPr>
@@ -57976,7 +60022,6 @@
         </w:numPr>
         <w:ind w:left="0" w:firstLine="1008"/>
       </w:pPr>
-      <w:proofErr w:type="gramStart"/>
       <w:r>
         <w:rPr>
           <w:b/>
@@ -57987,14 +60032,7 @@
         <w:rPr>
           <w:b/>
         </w:rPr>
-        <w:t xml:space="preserve"> Objetivos</w:t>
-      </w:r>
-      <w:proofErr w:type="gramEnd"/>
-      <w:r>
-        <w:rPr>
-          <w:b/>
-        </w:rPr>
-        <w:t xml:space="preserve"> </w:t>
+        <w:t xml:space="preserve"> Objetivos </w:t>
       </w:r>
       <w:r>
         <w:t>(</w:t>
@@ -58432,7 +60470,7 @@
       <w:pPr>
         <w:pStyle w:val="11Ttulo2"/>
       </w:pPr>
-      <w:bookmarkStart w:id="146" w:name="_Toc168951227"/>
+      <w:bookmarkStart w:id="148" w:name="_Toc169044064"/>
       <w:r>
         <w:t>Desenvolvimento de a</w:t>
       </w:r>
@@ -58443,7 +60481,7 @@
       <w:r>
         <w:t>python</w:t>
       </w:r>
-      <w:bookmarkEnd w:id="146"/>
+      <w:bookmarkEnd w:id="148"/>
       <w:proofErr w:type="spellEnd"/>
     </w:p>
     <w:p>
@@ -58760,11 +60798,7 @@
         <w:t xml:space="preserve">Framework é um conjunto de bibliotecas </w:t>
       </w:r>
       <w:r>
-        <w:t xml:space="preserve">que possibilitam ao desenvolvedor criar uma estrutura </w:t>
-      </w:r>
-      <w:r>
-        <w:lastRenderedPageBreak/>
-        <w:t xml:space="preserve">para melhor manutenção do código. </w:t>
+        <w:t xml:space="preserve">que possibilitam ao desenvolvedor criar uma estrutura para melhor manutenção do código. </w:t>
       </w:r>
       <w:r>
         <w:t xml:space="preserve">Dentre os frameworks </w:t>
@@ -59088,20 +61122,14 @@
         </w:numPr>
         <w:ind w:left="198"/>
       </w:pPr>
-      <w:bookmarkStart w:id="147" w:name="_Toc168951228"/>
+      <w:bookmarkStart w:id="149" w:name="_Toc169044065"/>
       <w:r>
         <w:rPr>
           <w:caps w:val="0"/>
         </w:rPr>
-        <w:t>CONC</w:t>
-      </w:r>
-      <w:bookmarkEnd w:id="147"/>
-      <w:r>
-        <w:rPr>
-          <w:caps w:val="0"/>
-        </w:rPr>
-        <w:t>LUSÕES</w:t>
-      </w:r>
+        <w:t>CONCLUSÕES</w:t>
+      </w:r>
+      <w:bookmarkEnd w:id="149"/>
     </w:p>
     <w:p>
       <w:pPr>
@@ -59133,14 +61161,18 @@
           <w:vanish/>
         </w:rPr>
       </w:pPr>
+      <w:bookmarkStart w:id="150" w:name="_Toc169044066"/>
+      <w:bookmarkEnd w:id="150"/>
     </w:p>
     <w:p>
       <w:pPr>
         <w:pStyle w:val="11Ttulo2"/>
       </w:pPr>
+      <w:bookmarkStart w:id="151" w:name="_Toc169044067"/>
       <w:r>
         <w:t>Algoritmo Evolucionário desenvolvido</w:t>
       </w:r>
+      <w:bookmarkEnd w:id="151"/>
     </w:p>
     <w:p>
       <w:pPr>
@@ -59162,15 +61194,42 @@
         <w:fldChar w:fldCharType="separate"/>
       </w:r>
       <w:r>
-        <w:t>Tabel</w:t>
-      </w:r>
-      <w:r>
-        <w:t>a</w:t>
+        <w:t>Tabe</w:t>
+      </w:r>
+      <w:r>
+        <w:t>l</w:t>
+      </w:r>
+      <w:r>
+        <w:t xml:space="preserve">a </w:t>
+      </w:r>
+      <w:r>
+        <w:rPr>
+          <w:noProof/>
+        </w:rPr>
+        <w:t>1</w:t>
+      </w:r>
+      <w:r>
+        <w:fldChar w:fldCharType="end"/>
+      </w:r>
+      <w:r>
+        <w:t>,</w:t>
       </w:r>
       <w:r>
         <w:t xml:space="preserve"> </w:t>
       </w:r>
       <w:r>
+        <w:fldChar w:fldCharType="begin"/>
+      </w:r>
+      <w:r>
+        <w:instrText xml:space="preserve"> REF _Ref78376568 \h </w:instrText>
+      </w:r>
+      <w:r>
+        <w:fldChar w:fldCharType="separate"/>
+      </w:r>
+      <w:r>
+        <w:t xml:space="preserve">Tabela </w:t>
+      </w:r>
+      <w:r>
         <w:rPr>
           <w:noProof/>
         </w:rPr>
@@ -59180,8 +61239,124 @@
         <w:fldChar w:fldCharType="end"/>
       </w:r>
       <w:r>
-        <w:t>,</w:t>
-      </w:r>
+        <w:t xml:space="preserve">, </w:t>
+      </w:r>
+      <w:r>
+        <w:fldChar w:fldCharType="begin"/>
+      </w:r>
+      <w:r>
+        <w:instrText xml:space="preserve"> REF _Ref90207690 \h </w:instrText>
+      </w:r>
+      <w:r>
+        <w:fldChar w:fldCharType="separate"/>
+      </w:r>
+      <w:r>
+        <w:t xml:space="preserve">Tabela </w:t>
+      </w:r>
+      <w:r>
+        <w:rPr>
+          <w:noProof/>
+        </w:rPr>
+        <w:t>3</w:t>
+      </w:r>
+      <w:r>
+        <w:fldChar w:fldCharType="end"/>
+      </w:r>
+      <w:r>
+        <w:t xml:space="preserve"> e </w:t>
+      </w:r>
+      <w:r>
+        <w:fldChar w:fldCharType="begin"/>
+      </w:r>
+      <w:r>
+        <w:instrText xml:space="preserve"> REF _Ref78541370 \h </w:instrText>
+      </w:r>
+      <w:r>
+        <w:fldChar w:fldCharType="separate"/>
+      </w:r>
+      <w:r>
+        <w:t xml:space="preserve">Tabela </w:t>
+      </w:r>
+      <w:r>
+        <w:rPr>
+          <w:noProof/>
+        </w:rPr>
+        <w:t>4</w:t>
+      </w:r>
+      <w:r>
+        <w:fldChar w:fldCharType="end"/>
+      </w:r>
+      <w:r>
+        <w:t xml:space="preserve"> estão fixas no código. </w:t>
+      </w:r>
+    </w:p>
+    <w:p>
+      <w:pPr>
+        <w:pStyle w:val="TCC-Texto"/>
+      </w:pPr>
+      <w:r>
+        <w:t>Durante a modelagem do projeto, as variáveis e configurações foram divididas em 3 grupos:</w:t>
+      </w:r>
+    </w:p>
+    <w:p>
+      <w:pPr>
+        <w:pStyle w:val="TCC-Texto"/>
+        <w:numPr>
+          <w:ilvl w:val="0"/>
+          <w:numId w:val="20"/>
+        </w:numPr>
+        <w:ind w:left="0" w:firstLine="1008"/>
+      </w:pPr>
+      <w:r>
+        <w:t xml:space="preserve">Variáveis de Projeto: </w:t>
+      </w:r>
+      <w:r>
+        <w:t xml:space="preserve">conforme a seção </w:t>
+      </w:r>
+      <w:r>
+        <w:fldChar w:fldCharType="begin"/>
+      </w:r>
+      <w:r>
+        <w:instrText xml:space="preserve"> REF _Ref169041934 \r \h </w:instrText>
+      </w:r>
+      <w:r>
+        <w:fldChar w:fldCharType="separate"/>
+      </w:r>
+      <w:r>
+        <w:t>3</w:t>
+      </w:r>
+      <w:r>
+        <w:t>.</w:t>
+      </w:r>
+      <w:r>
+        <w:t>1</w:t>
+      </w:r>
+      <w:r>
+        <w:fldChar w:fldCharType="end"/>
+      </w:r>
+    </w:p>
+    <w:p>
+      <w:pPr>
+        <w:pStyle w:val="TCC-Texto"/>
+        <w:numPr>
+          <w:ilvl w:val="0"/>
+          <w:numId w:val="20"/>
+        </w:numPr>
+        <w:ind w:left="0" w:firstLine="1008"/>
+      </w:pPr>
+      <w:r>
+        <w:t xml:space="preserve">Restrições: são expressões matemáticas que dependem das variáveis de projeto e limitam os valores da função objetivo a certas regiões do espaço de busca de projeto. As restrições podem ser classificadas como: restrições de igualdade, desigualdade e laterais; </w:t>
+      </w:r>
+    </w:p>
+    <w:p>
+      <w:pPr>
+        <w:pStyle w:val="TCC-Texto"/>
+      </w:pPr>
+    </w:p>
+    <w:p>
+      <w:pPr>
+        <w:pStyle w:val="TCC-Texto"/>
+      </w:pPr>
     </w:p>
     <w:p>
       <w:pPr>
@@ -59193,6 +61368,7 @@
       <w:pPr>
         <w:pStyle w:val="11Ttulo2"/>
       </w:pPr>
+      <w:bookmarkStart w:id="152" w:name="_Toc169044068"/>
       <w:r>
         <w:t xml:space="preserve">Uso do </w:t>
       </w:r>
@@ -59208,6 +61384,7 @@
       <w:r>
         <w:t xml:space="preserve"> para o desenvolvimento de WUI</w:t>
       </w:r>
+      <w:bookmarkEnd w:id="152"/>
     </w:p>
     <w:p>
       <w:pPr>
@@ -59235,7 +61412,6 @@
           <w:sz w:val="20"/>
           <w:szCs w:val="20"/>
         </w:rPr>
-        <w:lastRenderedPageBreak/>
         <w:t xml:space="preserve"> </w:t>
       </w:r>
     </w:p>
@@ -59267,12 +61443,12 @@
         <w:spacing w:after="400"/>
         <w:jc w:val="center"/>
       </w:pPr>
-      <w:bookmarkStart w:id="148" w:name="_Toc168951229"/>
+      <w:bookmarkStart w:id="153" w:name="_Toc169044069"/>
       <w:r>
         <w:lastRenderedPageBreak/>
         <w:t>REFERÊNCIAS</w:t>
       </w:r>
-      <w:bookmarkEnd w:id="148"/>
+      <w:bookmarkEnd w:id="153"/>
     </w:p>
     <w:sdt>
       <w:sdtPr>
@@ -60128,7 +62304,7 @@
       </w:sdt>
     </w:p>
   </w:comment>
-  <w:comment w:id="140" w:author="Danilo Nascimento" w:date="2021-08-20T17:03:00Z" w:initials="DN">
+  <w:comment w:id="142" w:author="Danilo Nascimento" w:date="2021-08-20T17:03:00Z" w:initials="DN">
     <w:p>
       <w:pPr>
         <w:pStyle w:val="Textodecomentrio"/>
@@ -63345,7 +65521,7 @@
   <w:style w:type="paragraph" w:default="1" w:styleId="Normal">
     <w:name w:val="Normal"/>
     <w:qFormat/>
-    <w:rsid w:val="005D26F9"/>
+    <w:rsid w:val="00587AFE"/>
   </w:style>
   <w:style w:type="paragraph" w:styleId="Ttulo1">
     <w:name w:val="heading 1"/>

</xml_diff>

<commit_message>
pequenos ajustes no arquivo
</commit_message>
<xml_diff>
--- a/escrita/DANILO_TCC1.docx
+++ b/escrita/DANILO_TCC1.docx
@@ -766,7 +766,7 @@
           <w:sz w:val="24"/>
           <w:szCs w:val="24"/>
         </w:rPr>
-        <w:t>1</w:t>
+        <w:t>4</w:t>
       </w:r>
       <w:r>
         <w:rPr>
@@ -1424,7 +1424,7 @@
         <w:rPr>
           <w:rFonts w:cs="Arial"/>
         </w:rPr>
-        <w:t>1</w:t>
+        <w:t>4</w:t>
       </w:r>
       <w:r>
         <w:rPr>
@@ -1521,21 +1521,7 @@
             <w:rStyle w:val="Hyperlink"/>
             <w:noProof/>
           </w:rPr>
-          <w:t>Figura 1 Construção bás</w:t>
-        </w:r>
-        <w:r>
-          <w:rPr>
-            <w:rStyle w:val="Hyperlink"/>
-            <w:noProof/>
-          </w:rPr>
-          <w:t>i</w:t>
-        </w:r>
-        <w:r>
-          <w:rPr>
-            <w:rStyle w:val="Hyperlink"/>
-            <w:noProof/>
-          </w:rPr>
-          <w:t>ca de um transformador</w:t>
+          <w:t>Figura 1 Construção básica de um transformador</w:t>
         </w:r>
         <w:r>
           <w:rPr>
@@ -2152,7 +2138,7 @@
             <w:noProof/>
             <w:webHidden/>
           </w:rPr>
-          <w:t>33</w:t>
+          <w:t>34</w:t>
         </w:r>
         <w:r>
           <w:rPr>
@@ -2224,7 +2210,7 @@
             <w:noProof/>
             <w:webHidden/>
           </w:rPr>
-          <w:t>35</w:t>
+          <w:t>36</w:t>
         </w:r>
         <w:r>
           <w:rPr>
@@ -2296,7 +2282,7 @@
             <w:noProof/>
             <w:webHidden/>
           </w:rPr>
-          <w:t>36</w:t>
+          <w:t>37</w:t>
         </w:r>
         <w:r>
           <w:rPr>
@@ -2368,7 +2354,7 @@
             <w:noProof/>
             <w:webHidden/>
           </w:rPr>
-          <w:t>38</w:t>
+          <w:t>39</w:t>
         </w:r>
         <w:r>
           <w:rPr>
@@ -2718,7 +2704,21 @@
             <w:rStyle w:val="Hyperlink"/>
             <w:noProof/>
           </w:rPr>
-          <w:t xml:space="preserve">Tabela 4 - Perda Magnética do Material do Núcleo - (Dados fabricante APERAN-AÇO </w:t>
+          <w:t xml:space="preserve">Tabela 4 - Perda Magnética do Material do Núcleo - (Dados fabricante </w:t>
+        </w:r>
+        <w:r>
+          <w:rPr>
+            <w:rStyle w:val="Hyperlink"/>
+            <w:noProof/>
+          </w:rPr>
+          <w:t xml:space="preserve"> </w:t>
+        </w:r>
+        <w:r>
+          <w:rPr>
+            <w:rStyle w:val="Hyperlink"/>
+            <w:noProof/>
+          </w:rPr>
+          <w:t xml:space="preserve">APERAN-AÇO </w:t>
         </w:r>
         <w:r>
           <w:rPr>
@@ -5480,7 +5480,7 @@
                 <w:noProof/>
                 <w:webHidden/>
               </w:rPr>
-              <w:t>43</w:t>
+              <w:t>45</w:t>
             </w:r>
             <w:r>
               <w:rPr>
@@ -5553,7 +5553,7 @@
                 <w:noProof/>
                 <w:webHidden/>
               </w:rPr>
-              <w:t>43</w:t>
+              <w:t>45</w:t>
             </w:r>
             <w:r>
               <w:rPr>
@@ -5642,7 +5642,7 @@
                 <w:noProof/>
                 <w:webHidden/>
               </w:rPr>
-              <w:t>43</w:t>
+              <w:t>45</w:t>
             </w:r>
             <w:r>
               <w:rPr>
@@ -5717,7 +5717,7 @@
                 <w:noProof/>
                 <w:webHidden/>
               </w:rPr>
-              <w:t>44</w:t>
+              <w:t>46</w:t>
             </w:r>
             <w:r>
               <w:rPr>
@@ -9117,7 +9117,7 @@
         <w:fldChar w:fldCharType="separate"/>
       </w:r>
       <w:r>
-        <w:instrText>(2.9)</w:instrText>
+        <w:instrText>(0.9)</w:instrText>
       </w:r>
       <w:r>
         <w:fldChar w:fldCharType="end"/>
@@ -9731,7 +9731,7 @@
         <w:fldChar w:fldCharType="separate"/>
       </w:r>
       <w:r>
-        <w:instrText>(2.1)</w:instrText>
+        <w:instrText>(0.1)</w:instrText>
       </w:r>
       <w:r>
         <w:fldChar w:fldCharType="end"/>
@@ -9901,7 +9901,7 @@
         <w:rPr>
           <w:noProof/>
         </w:rPr>
-        <w:instrText>2</w:instrText>
+        <w:instrText>0</w:instrText>
       </w:r>
       <w:r>
         <w:rPr>
@@ -10156,7 +10156,7 @@
         <w:fldChar w:fldCharType="separate"/>
       </w:r>
       <w:r>
-        <w:instrText>(2.2)</w:instrText>
+        <w:instrText>(0.2)</w:instrText>
       </w:r>
       <w:r>
         <w:fldChar w:fldCharType="end"/>
@@ -10183,7 +10183,7 @@
         <w:fldChar w:fldCharType="separate"/>
       </w:r>
       <w:r>
-        <w:instrText>(2.3)</w:instrText>
+        <w:instrText>(0.3)</w:instrText>
       </w:r>
       <w:r>
         <w:fldChar w:fldCharType="end"/>
@@ -10352,7 +10352,7 @@
         <w:rPr>
           <w:noProof/>
         </w:rPr>
-        <w:instrText>2</w:instrText>
+        <w:instrText>0</w:instrText>
       </w:r>
       <w:r>
         <w:rPr>
@@ -10558,7 +10558,7 @@
         <w:rPr>
           <w:noProof/>
         </w:rPr>
-        <w:instrText>2</w:instrText>
+        <w:instrText>0</w:instrText>
       </w:r>
       <w:r>
         <w:rPr>
@@ -11086,7 +11086,7 @@
         <w:fldChar w:fldCharType="separate"/>
       </w:r>
       <w:r>
-        <w:instrText>(2.4)</w:instrText>
+        <w:instrText>(0.4)</w:instrText>
       </w:r>
       <w:r>
         <w:fldChar w:fldCharType="end"/>
@@ -11277,7 +11277,7 @@
         <w:rPr>
           <w:noProof/>
         </w:rPr>
-        <w:instrText>2</w:instrText>
+        <w:instrText>0</w:instrText>
       </w:r>
       <w:r>
         <w:rPr>
@@ -11528,7 +11528,7 @@
         <w:fldChar w:fldCharType="separate"/>
       </w:r>
       <w:r>
-        <w:instrText>(2.5)</w:instrText>
+        <w:instrText>(0.5)</w:instrText>
       </w:r>
       <w:r>
         <w:fldChar w:fldCharType="end"/>
@@ -11655,7 +11655,7 @@
         <w:rPr>
           <w:noProof/>
         </w:rPr>
-        <w:instrText>2</w:instrText>
+        <w:instrText>0</w:instrText>
       </w:r>
       <w:r>
         <w:rPr>
@@ -11798,7 +11798,7 @@
         <w:fldChar w:fldCharType="separate"/>
       </w:r>
       <w:r>
-        <w:instrText>(2.5)</w:instrText>
+        <w:instrText>(0.5)</w:instrText>
       </w:r>
       <w:r>
         <w:rPr>
@@ -11840,7 +11840,7 @@
         <w:fldChar w:fldCharType="separate"/>
       </w:r>
       <w:r>
-        <w:instrText>(2.4)</w:instrText>
+        <w:instrText>(0.4)</w:instrText>
       </w:r>
       <w:r>
         <w:rPr>
@@ -12122,7 +12122,7 @@
         <w:rPr>
           <w:noProof/>
         </w:rPr>
-        <w:instrText>2</w:instrText>
+        <w:instrText>0</w:instrText>
       </w:r>
       <w:r>
         <w:rPr>
@@ -12194,7 +12194,7 @@
         <w:fldChar w:fldCharType="separate"/>
       </w:r>
       <w:r>
-        <w:instrText>(2.6)</w:instrText>
+        <w:instrText>(0.6)</w:instrText>
       </w:r>
       <w:r>
         <w:fldChar w:fldCharType="end"/>
@@ -12329,13 +12329,16 @@
         <w:fldChar w:fldCharType="begin"/>
       </w:r>
       <w:r>
-        <w:instrText xml:space="preserve"> REF ZEqnNum138933 \* Charformat \! \* MERGEFORMAT </w:instrText>
+        <w:instrText xml:space="preserve"> REF ZEqnNum138933 \* Charformat \! \* </w:instrText>
+      </w:r>
+      <w:r>
+        <w:instrText xml:space="preserve">MERGEFORMAT </w:instrText>
       </w:r>
       <w:r>
         <w:fldChar w:fldCharType="separate"/>
       </w:r>
       <w:r>
-        <w:instrText>(2.7)</w:instrText>
+        <w:instrText>(0.7)</w:instrText>
       </w:r>
       <w:r>
         <w:fldChar w:fldCharType="end"/>
@@ -12483,7 +12486,7 @@
         <w:rPr>
           <w:noProof/>
         </w:rPr>
-        <w:instrText>2</w:instrText>
+        <w:instrText>0</w:instrText>
       </w:r>
       <w:r>
         <w:rPr>
@@ -12555,7 +12558,7 @@
         <w:fldChar w:fldCharType="separate"/>
       </w:r>
       <w:r>
-        <w:instrText>(2.7)</w:instrText>
+        <w:instrText>(0.7)</w:instrText>
       </w:r>
       <w:r>
         <w:fldChar w:fldCharType="end"/>
@@ -12582,7 +12585,7 @@
         <w:fldChar w:fldCharType="separate"/>
       </w:r>
       <w:r>
-        <w:instrText>(2.6)</w:instrText>
+        <w:instrText>(0.6)</w:instrText>
       </w:r>
       <w:r>
         <w:fldChar w:fldCharType="end"/>
@@ -12609,7 +12612,7 @@
         <w:fldChar w:fldCharType="separate"/>
       </w:r>
       <w:r>
-        <w:instrText>(2.8)</w:instrText>
+        <w:instrText>(0.8)</w:instrText>
       </w:r>
       <w:r>
         <w:fldChar w:fldCharType="end"/>
@@ -12964,7 +12967,7 @@
         <w:rPr>
           <w:noProof/>
         </w:rPr>
-        <w:instrText>2</w:instrText>
+        <w:instrText>0</w:instrText>
       </w:r>
       <w:r>
         <w:rPr>
@@ -13327,7 +13330,7 @@
         <w:fldChar w:fldCharType="separate"/>
       </w:r>
       <w:r>
-        <w:instrText>(2.9)</w:instrText>
+        <w:instrText>(0.9)</w:instrText>
       </w:r>
       <w:r>
         <w:fldChar w:fldCharType="end"/>
@@ -13496,7 +13499,7 @@
         <w:rPr>
           <w:noProof/>
         </w:rPr>
-        <w:instrText>2</w:instrText>
+        <w:instrText>0</w:instrText>
       </w:r>
       <w:r>
         <w:rPr>
@@ -13624,7 +13627,15 @@
         </m:sSub>
       </m:oMath>
       <w:r>
-        <w:t xml:space="preserve"> conforme a equação </w:t>
+        <w:t xml:space="preserve"> conforme a equaç</w:t>
+      </w:r>
+      <w:proofErr w:type="spellStart"/>
+      <w:r>
+        <w:t>ão</w:t>
+      </w:r>
+      <w:proofErr w:type="spellEnd"/>
+      <w:r>
+        <w:t xml:space="preserve"> </w:t>
       </w:r>
       <w:r>
         <w:fldChar w:fldCharType="begin"/>
@@ -13642,7 +13653,7 @@
         <w:fldChar w:fldCharType="separate"/>
       </w:r>
       <w:r>
-        <w:instrText>(2.9)</w:instrText>
+        <w:instrText>(0.9)</w:instrText>
       </w:r>
       <w:r>
         <w:fldChar w:fldCharType="end"/>
@@ -13700,7 +13711,7 @@
         <w:fldChar w:fldCharType="separate"/>
       </w:r>
       <w:r>
-        <w:instrText>(2.10)</w:instrText>
+        <w:instrText>(0.10)</w:instrText>
       </w:r>
       <w:r>
         <w:fldChar w:fldCharType="end"/>
@@ -13863,7 +13874,7 @@
         <w:rPr>
           <w:noProof/>
         </w:rPr>
-        <w:instrText>2</w:instrText>
+        <w:instrText>0</w:instrText>
       </w:r>
       <w:r>
         <w:rPr>
@@ -13969,19 +13980,13 @@
         <w:fldChar w:fldCharType="separate"/>
       </w:r>
       <w:r>
-        <w:t>Tab</w:t>
-      </w:r>
-      <w:r>
-        <w:t>e</w:t>
-      </w:r>
-      <w:r>
-        <w:t xml:space="preserve">la </w:t>
-      </w:r>
-      <w:r>
-        <w:rPr>
-          <w:noProof/>
-        </w:rPr>
-        <w:t>3</w:t>
+        <w:t xml:space="preserve">Tabela </w:t>
+      </w:r>
+      <w:r>
+        <w:rPr>
+          <w:noProof/>
+        </w:rPr>
+        <w:t>2</w:t>
       </w:r>
       <w:r>
         <w:fldChar w:fldCharType="end"/>
@@ -14047,7 +14052,7 @@
         <w:fldChar w:fldCharType="separate"/>
       </w:r>
       <w:r>
-        <w:instrText>(2.10)</w:instrText>
+        <w:instrText>(0.10)</w:instrText>
       </w:r>
       <w:r>
         <w:fldChar w:fldCharType="end"/>
@@ -14068,13 +14073,16 @@
         <w:fldChar w:fldCharType="begin"/>
       </w:r>
       <w:r>
-        <w:instrText xml:space="preserve"> REF ZEqnNum152727 \* Charformat \! \* MERGEFORMAT </w:instrText>
+        <w:instrText xml:space="preserve"> REF ZEqnNum152727 \* Charformat \! \* M</w:instrText>
+      </w:r>
+      <w:r>
+        <w:instrText xml:space="preserve">ERGEFORMAT </w:instrText>
       </w:r>
       <w:r>
         <w:fldChar w:fldCharType="separate"/>
       </w:r>
       <w:r>
-        <w:instrText>(2.11)</w:instrText>
+        <w:instrText>(0.11)</w:instrText>
       </w:r>
       <w:r>
         <w:fldChar w:fldCharType="end"/>
@@ -14267,7 +14275,7 @@
         <w:rPr>
           <w:noProof/>
         </w:rPr>
-        <w:instrText>2</w:instrText>
+        <w:instrText>0</w:instrText>
       </w:r>
       <w:r>
         <w:rPr>
@@ -19012,7 +19020,7 @@
         <w:fldChar w:fldCharType="separate"/>
       </w:r>
       <w:r>
-        <w:instrText>(2.12)</w:instrText>
+        <w:instrText>(0.12)</w:instrText>
       </w:r>
       <w:r>
         <w:fldChar w:fldCharType="end"/>
@@ -19201,7 +19209,7 @@
         <w:rPr>
           <w:noProof/>
         </w:rPr>
-        <w:instrText>2</w:instrText>
+        <w:instrText>0</w:instrText>
       </w:r>
       <w:r>
         <w:rPr>
@@ -19444,13 +19452,7 @@
         <w:fldChar w:fldCharType="separate"/>
       </w:r>
       <w:r>
-        <w:t>Tabe</w:t>
-      </w:r>
-      <w:r>
-        <w:t>l</w:t>
-      </w:r>
-      <w:r>
-        <w:t xml:space="preserve">a </w:t>
+        <w:t xml:space="preserve">Tabela </w:t>
       </w:r>
       <w:r>
         <w:rPr>
@@ -19500,7 +19502,7 @@
         <w:fldChar w:fldCharType="separate"/>
       </w:r>
       <w:r>
-        <w:instrText>(2.13)</w:instrText>
+        <w:instrText>(0.14)</w:instrText>
       </w:r>
       <w:r>
         <w:fldChar w:fldCharType="end"/>
@@ -19551,7 +19553,7 @@
         <w:rPr>
           <w:noProof/>
         </w:rPr>
-        <w:instrText>2</w:instrText>
+        <w:instrText>0</w:instrText>
       </w:r>
       <w:r>
         <w:rPr>
@@ -19584,7 +19586,7 @@
         <w:rPr>
           <w:noProof/>
         </w:rPr>
-        <w:instrText>14</w:instrText>
+        <w:instrText>13</w:instrText>
       </w:r>
       <w:r>
         <w:rPr>
@@ -19798,7 +19800,7 @@
         <w:rPr>
           <w:noProof/>
         </w:rPr>
-        <w:instrText>2</w:instrText>
+        <w:instrText>0</w:instrText>
       </w:r>
       <w:r>
         <w:rPr>
@@ -19831,7 +19833,7 @@
         <w:rPr>
           <w:noProof/>
         </w:rPr>
-        <w:instrText>13</w:instrText>
+        <w:instrText>14</w:instrText>
       </w:r>
       <w:r>
         <w:rPr>
@@ -20034,7 +20036,7 @@
         <w:rPr>
           <w:noProof/>
         </w:rPr>
-        <w:instrText>2</w:instrText>
+        <w:instrText>0</w:instrText>
       </w:r>
       <w:r>
         <w:rPr>
@@ -20067,7 +20069,7 @@
         <w:rPr>
           <w:noProof/>
         </w:rPr>
-        <w:instrText>14</w:instrText>
+        <w:instrText>15</w:instrText>
       </w:r>
       <w:r>
         <w:rPr>
@@ -20153,7 +20155,7 @@
         <w:fldChar w:fldCharType="separate"/>
       </w:r>
       <w:r>
-        <w:instrText>(2.13)</w:instrText>
+        <w:instrText>(0.14)</w:instrText>
       </w:r>
       <w:r>
         <w:fldChar w:fldCharType="end"/>
@@ -20315,13 +20317,16 @@
         <w:fldChar w:fldCharType="begin"/>
       </w:r>
       <w:r>
-        <w:instrText xml:space="preserve"> REF ZEqnNum859509 \* Charformat \! \* MERGEFORMAT </w:instrText>
+        <w:instrText xml:space="preserve"> REF ZEqnNum859509 \* Charformat \! \* MERG</w:instrText>
+      </w:r>
+      <w:r>
+        <w:instrText xml:space="preserve">EFORMAT </w:instrText>
       </w:r>
       <w:r>
         <w:fldChar w:fldCharType="separate"/>
       </w:r>
       <w:r>
-        <w:instrText>(2.13)</w:instrText>
+        <w:instrText>(0.14)</w:instrText>
       </w:r>
       <w:r>
         <w:fldChar w:fldCharType="end"/>
@@ -20351,7 +20356,7 @@
         <w:fldChar w:fldCharType="separate"/>
       </w:r>
       <w:r>
-        <w:instrText>(2.14)</w:instrText>
+        <w:instrText>(0.15)</w:instrText>
       </w:r>
       <w:r>
         <w:fldChar w:fldCharType="end"/>
@@ -20378,7 +20383,7 @@
         <w:fldChar w:fldCharType="separate"/>
       </w:r>
       <w:r>
-        <w:instrText>(2.15)</w:instrText>
+        <w:instrText>(0.16)</w:instrText>
       </w:r>
       <w:r>
         <w:fldChar w:fldCharType="end"/>
@@ -20651,7 +20656,7 @@
         <w:rPr>
           <w:noProof/>
         </w:rPr>
-        <w:instrText>2</w:instrText>
+        <w:instrText>0</w:instrText>
       </w:r>
       <w:r>
         <w:rPr>
@@ -20684,7 +20689,7 @@
         <w:rPr>
           <w:noProof/>
         </w:rPr>
-        <w:instrText>15</w:instrText>
+        <w:instrText>16</w:instrText>
       </w:r>
       <w:r>
         <w:rPr>
@@ -20754,7 +20759,7 @@
         <w:fldChar w:fldCharType="separate"/>
       </w:r>
       <w:r>
-        <w:instrText>(2.16)</w:instrText>
+        <w:instrText>(0.17)</w:instrText>
       </w:r>
       <w:r>
         <w:fldChar w:fldCharType="end"/>
@@ -20891,7 +20896,7 @@
         <w:rPr>
           <w:noProof/>
         </w:rPr>
-        <w:instrText>2</w:instrText>
+        <w:instrText>0</w:instrText>
       </w:r>
       <w:r>
         <w:rPr>
@@ -20924,7 +20929,7 @@
         <w:rPr>
           <w:noProof/>
         </w:rPr>
-        <w:instrText>16</w:instrText>
+        <w:instrText>17</w:instrText>
       </w:r>
       <w:r>
         <w:rPr>
@@ -21138,7 +21143,7 @@
         <w:rPr>
           <w:noProof/>
         </w:rPr>
-        <w:instrText>2</w:instrText>
+        <w:instrText>0</w:instrText>
       </w:r>
       <w:r>
         <w:rPr>
@@ -21171,7 +21176,7 @@
         <w:rPr>
           <w:noProof/>
         </w:rPr>
-        <w:instrText>17</w:instrText>
+        <w:instrText>18</w:instrText>
       </w:r>
       <w:r>
         <w:rPr>
@@ -21296,7 +21301,7 @@
         <w:rPr>
           <w:noProof/>
         </w:rPr>
-        <w:instrText>2</w:instrText>
+        <w:instrText>0</w:instrText>
       </w:r>
       <w:r>
         <w:rPr>
@@ -21329,7 +21334,7 @@
         <w:rPr>
           <w:noProof/>
         </w:rPr>
-        <w:instrText>18</w:instrText>
+        <w:instrText>19</w:instrText>
       </w:r>
       <w:r>
         <w:rPr>
@@ -22600,7 +22605,7 @@
         <w:fldChar w:fldCharType="separate"/>
       </w:r>
       <w:r>
-        <w:instrText>(2.19)</w:instrText>
+        <w:instrText>(0.20)</w:instrText>
       </w:r>
       <w:r>
         <w:fldChar w:fldCharType="end"/>
@@ -22726,7 +22731,7 @@
         <w:fldChar w:fldCharType="separate"/>
       </w:r>
       <w:r>
-        <w:instrText>(2.20)</w:instrText>
+        <w:instrText>(0.21)</w:instrText>
       </w:r>
       <w:r>
         <w:fldChar w:fldCharType="end"/>
@@ -22863,7 +22868,7 @@
         <w:rPr>
           <w:noProof/>
         </w:rPr>
-        <w:instrText>2</w:instrText>
+        <w:instrText>0</w:instrText>
       </w:r>
       <w:r>
         <w:rPr>
@@ -22896,7 +22901,7 @@
         <w:rPr>
           <w:noProof/>
         </w:rPr>
-        <w:instrText>19</w:instrText>
+        <w:instrText>20</w:instrText>
       </w:r>
       <w:r>
         <w:rPr>
@@ -23055,7 +23060,7 @@
         <w:rPr>
           <w:noProof/>
         </w:rPr>
-        <w:instrText>2</w:instrText>
+        <w:instrText>0</w:instrText>
       </w:r>
       <w:r>
         <w:rPr>
@@ -23088,7 +23093,7 @@
         <w:rPr>
           <w:noProof/>
         </w:rPr>
-        <w:instrText>20</w:instrText>
+        <w:instrText>21</w:instrText>
       </w:r>
       <w:r>
         <w:rPr>
@@ -23986,7 +23991,7 @@
         <w:fldChar w:fldCharType="separate"/>
       </w:r>
       <w:r>
-        <w:instrText>(2.6)</w:instrText>
+        <w:instrText>(0.6)</w:instrText>
       </w:r>
       <w:r>
         <w:fldChar w:fldCharType="end"/>
@@ -24013,7 +24018,7 @@
         <w:fldChar w:fldCharType="separate"/>
       </w:r>
       <w:r>
-        <w:instrText>(2.21)</w:instrText>
+        <w:instrText>(0.22)</w:instrText>
       </w:r>
       <w:r>
         <w:fldChar w:fldCharType="end"/>
@@ -24409,7 +24414,7 @@
         <w:rPr>
           <w:noProof/>
         </w:rPr>
-        <w:instrText>2</w:instrText>
+        <w:instrText>0</w:instrText>
       </w:r>
       <w:r>
         <w:rPr>
@@ -24442,7 +24447,7 @@
         <w:rPr>
           <w:noProof/>
         </w:rPr>
-        <w:instrText>21</w:instrText>
+        <w:instrText>22</w:instrText>
       </w:r>
       <w:r>
         <w:rPr>
@@ -24642,13 +24647,7 @@
         <w:fldChar w:fldCharType="separate"/>
       </w:r>
       <w:r>
-        <w:t>Tab</w:t>
-      </w:r>
-      <w:r>
-        <w:t>e</w:t>
-      </w:r>
-      <w:r>
-        <w:t xml:space="preserve">la </w:t>
+        <w:t xml:space="preserve">Tabela </w:t>
       </w:r>
       <w:r>
         <w:rPr>
@@ -24736,7 +24735,7 @@
         <w:fldChar w:fldCharType="separate"/>
       </w:r>
       <w:r>
-        <w:instrText>(2.22)</w:instrText>
+        <w:instrText>(0.23)</w:instrText>
       </w:r>
       <w:r>
         <w:fldChar w:fldCharType="end"/>
@@ -24780,7 +24779,7 @@
         <w:fldChar w:fldCharType="separate"/>
       </w:r>
       <w:r>
-        <w:instrText>(2.23)</w:instrText>
+        <w:instrText>(0.24)</w:instrText>
       </w:r>
       <w:r>
         <w:fldChar w:fldCharType="end"/>
@@ -24909,7 +24908,7 @@
         <w:rPr>
           <w:noProof/>
         </w:rPr>
-        <w:instrText>2</w:instrText>
+        <w:instrText>0</w:instrText>
       </w:r>
       <w:r>
         <w:rPr>
@@ -24942,7 +24941,7 @@
         <w:rPr>
           <w:noProof/>
         </w:rPr>
-        <w:instrText>22</w:instrText>
+        <w:instrText>23</w:instrText>
       </w:r>
       <w:r>
         <w:rPr>
@@ -25055,7 +25054,7 @@
         <w:rPr>
           <w:noProof/>
         </w:rPr>
-        <w:instrText>2</w:instrText>
+        <w:instrText>0</w:instrText>
       </w:r>
       <w:r>
         <w:rPr>
@@ -25088,7 +25087,7 @@
         <w:rPr>
           <w:noProof/>
         </w:rPr>
-        <w:instrText>23</w:instrText>
+        <w:instrText>24</w:instrText>
       </w:r>
       <w:r>
         <w:rPr>
@@ -25136,7 +25135,7 @@
         <w:fldChar w:fldCharType="separate"/>
       </w:r>
       <w:r>
-        <w:instrText>(2.24)</w:instrText>
+        <w:instrText>(0.25)</w:instrText>
       </w:r>
       <w:r>
         <w:fldChar w:fldCharType="end"/>
@@ -25373,7 +25372,7 @@
         <w:rPr>
           <w:noProof/>
         </w:rPr>
-        <w:instrText>2</w:instrText>
+        <w:instrText>0</w:instrText>
       </w:r>
       <w:r>
         <w:rPr>
@@ -25406,7 +25405,7 @@
         <w:rPr>
           <w:noProof/>
         </w:rPr>
-        <w:instrText>24</w:instrText>
+        <w:instrText>25</w:instrText>
       </w:r>
       <w:r>
         <w:rPr>
@@ -25562,7 +25561,7 @@
         <w:fldChar w:fldCharType="separate"/>
       </w:r>
       <w:r>
-        <w:instrText>(2.25)</w:instrText>
+        <w:instrText>(0.26)</w:instrText>
       </w:r>
       <w:r>
         <w:fldChar w:fldCharType="end"/>
@@ -25603,7 +25602,7 @@
         <w:fldChar w:fldCharType="separate"/>
       </w:r>
       <w:r>
-        <w:instrText>(2.26)</w:instrText>
+        <w:instrText>(0.27)</w:instrText>
       </w:r>
       <w:r>
         <w:fldChar w:fldCharType="end"/>
@@ -25746,7 +25745,7 @@
         <w:rPr>
           <w:noProof/>
         </w:rPr>
-        <w:instrText>2</w:instrText>
+        <w:instrText>0</w:instrText>
       </w:r>
       <w:r>
         <w:rPr>
@@ -25779,7 +25778,7 @@
         <w:rPr>
           <w:noProof/>
         </w:rPr>
-        <w:instrText>25</w:instrText>
+        <w:instrText>26</w:instrText>
       </w:r>
       <w:r>
         <w:rPr>
@@ -25918,7 +25917,7 @@
         <w:rPr>
           <w:noProof/>
         </w:rPr>
-        <w:instrText>2</w:instrText>
+        <w:instrText>0</w:instrText>
       </w:r>
       <w:r>
         <w:rPr>
@@ -25951,7 +25950,7 @@
         <w:rPr>
           <w:noProof/>
         </w:rPr>
-        <w:instrText>26</w:instrText>
+        <w:instrText>27</w:instrText>
       </w:r>
       <w:r>
         <w:rPr>
@@ -26207,7 +26206,7 @@
         <w:fldChar w:fldCharType="separate"/>
       </w:r>
       <w:r>
-        <w:instrText>(2.4)</w:instrText>
+        <w:instrText>(0.4)</w:instrText>
       </w:r>
       <w:r>
         <w:fldChar w:fldCharType="end"/>
@@ -26314,7 +26313,7 @@
         <w:fldChar w:fldCharType="separate"/>
       </w:r>
       <w:r>
-        <w:instrText>(2.27)</w:instrText>
+        <w:instrText>(0.28)</w:instrText>
       </w:r>
       <w:r>
         <w:fldChar w:fldCharType="end"/>
@@ -26526,7 +26525,7 @@
         <w:rPr>
           <w:noProof/>
         </w:rPr>
-        <w:instrText>2</w:instrText>
+        <w:instrText>0</w:instrText>
       </w:r>
       <w:r>
         <w:rPr>
@@ -26559,7 +26558,7 @@
         <w:rPr>
           <w:noProof/>
         </w:rPr>
-        <w:instrText>27</w:instrText>
+        <w:instrText>28</w:instrText>
       </w:r>
       <w:r>
         <w:rPr>
@@ -26661,13 +26660,16 @@
         <w:fldChar w:fldCharType="begin"/>
       </w:r>
       <w:r>
-        <w:instrText xml:space="preserve"> REF ZEqnNum197706 \* Charformat \! \* MERGEFORMAT </w:instrText>
+        <w:instrText xml:space="preserve"> REF </w:instrText>
+      </w:r>
+      <w:r>
+        <w:instrText xml:space="preserve">ZEqnNum197706 \* Charformat \! \* MERGEFORMAT </w:instrText>
       </w:r>
       <w:r>
         <w:fldChar w:fldCharType="separate"/>
       </w:r>
       <w:r>
-        <w:instrText>(2.4)</w:instrText>
+        <w:instrText>(0.4)</w:instrText>
       </w:r>
       <w:r>
         <w:fldChar w:fldCharType="end"/>
@@ -26694,7 +26696,7 @@
         <w:fldChar w:fldCharType="separate"/>
       </w:r>
       <w:r>
-        <w:instrText>(2.28)</w:instrText>
+        <w:instrText>(0.29)</w:instrText>
       </w:r>
       <w:r>
         <w:fldChar w:fldCharType="end"/>
@@ -26727,7 +26729,7 @@
         <w:fldChar w:fldCharType="separate"/>
       </w:r>
       <w:r>
-        <w:instrText>(2.29)</w:instrText>
+        <w:instrText>(0.30)</w:instrText>
       </w:r>
       <w:r>
         <w:fldChar w:fldCharType="end"/>
@@ -26920,7 +26922,7 @@
         <w:rPr>
           <w:noProof/>
         </w:rPr>
-        <w:instrText>2</w:instrText>
+        <w:instrText>0</w:instrText>
       </w:r>
       <w:r>
         <w:rPr>
@@ -26953,7 +26955,7 @@
         <w:rPr>
           <w:noProof/>
         </w:rPr>
-        <w:instrText>28</w:instrText>
+        <w:instrText>29</w:instrText>
       </w:r>
       <w:r>
         <w:rPr>
@@ -27151,7 +27153,7 @@
         <w:rPr>
           <w:noProof/>
         </w:rPr>
-        <w:instrText>2</w:instrText>
+        <w:instrText>0</w:instrText>
       </w:r>
       <w:r>
         <w:rPr>
@@ -27184,7 +27186,7 @@
         <w:rPr>
           <w:noProof/>
         </w:rPr>
-        <w:instrText>29</w:instrText>
+        <w:instrText>30</w:instrText>
       </w:r>
       <w:r>
         <w:rPr>
@@ -27223,7 +27225,7 @@
         <w:fldChar w:fldCharType="separate"/>
       </w:r>
       <w:r>
-        <w:instrText>(2.28)</w:instrText>
+        <w:instrText>(0.29)</w:instrText>
       </w:r>
       <w:r>
         <w:fldChar w:fldCharType="end"/>
@@ -27250,7 +27252,7 @@
         <w:fldChar w:fldCharType="separate"/>
       </w:r>
       <w:r>
-        <w:instrText>(2.29)</w:instrText>
+        <w:instrText>(0.30)</w:instrText>
       </w:r>
       <w:r>
         <w:fldChar w:fldCharType="end"/>
@@ -27277,7 +27279,7 @@
         <w:fldChar w:fldCharType="separate"/>
       </w:r>
       <w:r>
-        <w:instrText>(2.30)</w:instrText>
+        <w:instrText>(0.31)</w:instrText>
       </w:r>
       <w:r>
         <w:fldChar w:fldCharType="end"/>
@@ -27480,7 +27482,7 @@
         <w:rPr>
           <w:noProof/>
         </w:rPr>
-        <w:instrText>2</w:instrText>
+        <w:instrText>0</w:instrText>
       </w:r>
       <w:r>
         <w:rPr>
@@ -27513,7 +27515,7 @@
         <w:rPr>
           <w:noProof/>
         </w:rPr>
-        <w:instrText>30</w:instrText>
+        <w:instrText>31</w:instrText>
       </w:r>
       <w:r>
         <w:rPr>
@@ -27591,7 +27593,7 @@
         <w:fldChar w:fldCharType="separate"/>
       </w:r>
       <w:r>
-        <w:instrText>(2.28)</w:instrText>
+        <w:instrText>(0.29)</w:instrText>
       </w:r>
       <w:r>
         <w:fldChar w:fldCharType="end"/>
@@ -27624,7 +27626,7 @@
         <w:fldChar w:fldCharType="separate"/>
       </w:r>
       <w:r>
-        <w:instrText>(2.31)</w:instrText>
+        <w:instrText>(0.32)</w:instrText>
       </w:r>
       <w:r>
         <w:fldChar w:fldCharType="end"/>
@@ -27805,7 +27807,7 @@
         <w:rPr>
           <w:noProof/>
         </w:rPr>
-        <w:instrText>2</w:instrText>
+        <w:instrText>0</w:instrText>
       </w:r>
       <w:r>
         <w:rPr>
@@ -27838,7 +27840,7 @@
         <w:rPr>
           <w:noProof/>
         </w:rPr>
-        <w:instrText>31</w:instrText>
+        <w:instrText>32</w:instrText>
       </w:r>
       <w:r>
         <w:rPr>
@@ -27877,7 +27879,7 @@
         <w:fldChar w:fldCharType="separate"/>
       </w:r>
       <w:r>
-        <w:instrText>(2.31)</w:instrText>
+        <w:instrText>(0.32)</w:instrText>
       </w:r>
       <w:r>
         <w:fldChar w:fldCharType="end"/>
@@ -27904,7 +27906,7 @@
         <w:fldChar w:fldCharType="separate"/>
       </w:r>
       <w:r>
-        <w:instrText>(2.30)</w:instrText>
+        <w:instrText>(0.31)</w:instrText>
       </w:r>
       <w:r>
         <w:fldChar w:fldCharType="end"/>
@@ -27931,7 +27933,7 @@
         <w:fldChar w:fldCharType="separate"/>
       </w:r>
       <w:r>
-        <w:instrText>(2.32)</w:instrText>
+        <w:instrText>(0.33)</w:instrText>
       </w:r>
       <w:r>
         <w:fldChar w:fldCharType="end"/>
@@ -28203,7 +28205,7 @@
         <w:rPr>
           <w:noProof/>
         </w:rPr>
-        <w:instrText>2</w:instrText>
+        <w:instrText>0</w:instrText>
       </w:r>
       <w:r>
         <w:rPr>
@@ -28236,7 +28238,7 @@
         <w:rPr>
           <w:noProof/>
         </w:rPr>
-        <w:instrText>32</w:instrText>
+        <w:instrText>33</w:instrText>
       </w:r>
       <w:r>
         <w:rPr>
@@ -28494,7 +28496,7 @@
         <w:fldChar w:fldCharType="separate"/>
       </w:r>
       <w:r>
-        <w:instrText>(2.33)</w:instrText>
+        <w:instrText>(0.34)</w:instrText>
       </w:r>
       <w:r>
         <w:fldChar w:fldCharType="end"/>
@@ -28521,7 +28523,7 @@
         <w:fldChar w:fldCharType="separate"/>
       </w:r>
       <w:r>
-        <w:instrText>(2.34)</w:instrText>
+        <w:instrText>(0.35)</w:instrText>
       </w:r>
       <w:r>
         <w:fldChar w:fldCharType="end"/>
@@ -28682,7 +28684,7 @@
         <w:rPr>
           <w:noProof/>
         </w:rPr>
-        <w:instrText>2</w:instrText>
+        <w:instrText>0</w:instrText>
       </w:r>
       <w:r>
         <w:rPr>
@@ -28715,7 +28717,7 @@
         <w:rPr>
           <w:noProof/>
         </w:rPr>
-        <w:instrText>33</w:instrText>
+        <w:instrText>34</w:instrText>
       </w:r>
       <w:r>
         <w:rPr>
@@ -28860,7 +28862,7 @@
         <w:rPr>
           <w:noProof/>
         </w:rPr>
-        <w:instrText>2</w:instrText>
+        <w:instrText>0</w:instrText>
       </w:r>
       <w:r>
         <w:rPr>
@@ -28893,7 +28895,7 @@
         <w:rPr>
           <w:noProof/>
         </w:rPr>
-        <w:instrText>34</w:instrText>
+        <w:instrText>35</w:instrText>
       </w:r>
       <w:r>
         <w:rPr>
@@ -29024,7 +29026,7 @@
         <w:fldChar w:fldCharType="separate"/>
       </w:r>
       <w:r>
-        <w:instrText>(2.35)</w:instrText>
+        <w:instrText>(0.36)</w:instrText>
       </w:r>
       <w:r>
         <w:fldChar w:fldCharType="end"/>
@@ -29054,7 +29056,7 @@
         <w:fldChar w:fldCharType="separate"/>
       </w:r>
       <w:r>
-        <w:instrText>(2.36)</w:instrText>
+        <w:instrText>(0.37)</w:instrText>
       </w:r>
       <w:r>
         <w:fldChar w:fldCharType="end"/>
@@ -29241,7 +29243,7 @@
         <w:rPr>
           <w:noProof/>
         </w:rPr>
-        <w:instrText>2</w:instrText>
+        <w:instrText>0</w:instrText>
       </w:r>
       <w:r>
         <w:rPr>
@@ -29274,7 +29276,7 @@
         <w:rPr>
           <w:noProof/>
         </w:rPr>
-        <w:instrText>35</w:instrText>
+        <w:instrText>36</w:instrText>
       </w:r>
       <w:r>
         <w:rPr>
@@ -29465,7 +29467,7 @@
         <w:rPr>
           <w:noProof/>
         </w:rPr>
-        <w:instrText>2</w:instrText>
+        <w:instrText>0</w:instrText>
       </w:r>
       <w:r>
         <w:rPr>
@@ -29498,7 +29500,7 @@
         <w:rPr>
           <w:noProof/>
         </w:rPr>
-        <w:instrText>36</w:instrText>
+        <w:instrText>37</w:instrText>
       </w:r>
       <w:r>
         <w:rPr>
@@ -31580,7 +31582,7 @@
         <w:fldChar w:fldCharType="separate"/>
       </w:r>
       <w:r>
-        <w:instrText>(2.37)</w:instrText>
+        <w:instrText>(0.38)</w:instrText>
       </w:r>
       <w:r>
         <w:fldChar w:fldCharType="end"/>
@@ -31783,7 +31785,7 @@
         <w:rPr>
           <w:noProof/>
         </w:rPr>
-        <w:instrText>2</w:instrText>
+        <w:instrText>0</w:instrText>
       </w:r>
       <w:r>
         <w:rPr>
@@ -31816,7 +31818,7 @@
         <w:rPr>
           <w:noProof/>
         </w:rPr>
-        <w:instrText>37</w:instrText>
+        <w:instrText>38</w:instrText>
       </w:r>
       <w:r>
         <w:rPr>
@@ -32029,7 +32031,7 @@
         <w:fldChar w:fldCharType="separate"/>
       </w:r>
       <w:r>
-        <w:instrText>(2.35)</w:instrText>
+        <w:instrText>(0.36)</w:instrText>
       </w:r>
       <w:r>
         <w:fldChar w:fldCharType="end"/>
@@ -32056,7 +32058,7 @@
         <w:fldChar w:fldCharType="separate"/>
       </w:r>
       <w:r>
-        <w:instrText>(2.36)</w:instrText>
+        <w:instrText>(0.37)</w:instrText>
       </w:r>
       <w:r>
         <w:fldChar w:fldCharType="end"/>
@@ -32117,7 +32119,7 @@
         <w:fldChar w:fldCharType="separate"/>
       </w:r>
       <w:r>
-        <w:instrText>(2.38)</w:instrText>
+        <w:instrText>(0.39)</w:instrText>
       </w:r>
       <w:r>
         <w:fldChar w:fldCharType="end"/>
@@ -32272,7 +32274,7 @@
         <w:rPr>
           <w:noProof/>
         </w:rPr>
-        <w:instrText>2</w:instrText>
+        <w:instrText>0</w:instrText>
       </w:r>
       <w:r>
         <w:rPr>
@@ -32305,7 +32307,7 @@
         <w:rPr>
           <w:noProof/>
         </w:rPr>
-        <w:instrText>38</w:instrText>
+        <w:instrText>39</w:instrText>
       </w:r>
       <w:r>
         <w:rPr>
@@ -32384,7 +32386,7 @@
         <w:fldChar w:fldCharType="separate"/>
       </w:r>
       <w:r>
-        <w:instrText>(2.39)</w:instrText>
+        <w:instrText>(0.40)</w:instrText>
       </w:r>
       <w:r>
         <w:fldChar w:fldCharType="end"/>
@@ -32685,7 +32687,7 @@
         <w:rPr>
           <w:noProof/>
         </w:rPr>
-        <w:instrText>2</w:instrText>
+        <w:instrText>0</w:instrText>
       </w:r>
       <w:r>
         <w:rPr>
@@ -32718,7 +32720,7 @@
         <w:rPr>
           <w:noProof/>
         </w:rPr>
-        <w:instrText>39</w:instrText>
+        <w:instrText>40</w:instrText>
       </w:r>
       <w:r>
         <w:rPr>
@@ -32828,13 +32830,16 @@
         <w:fldChar w:fldCharType="begin"/>
       </w:r>
       <w:r>
-        <w:instrText xml:space="preserve"> REF ZEqnNum985960 \* Charformat \! \* MERGEFORMAT </w:instrText>
+        <w:instrText xml:space="preserve"> REF ZEqnNum98</w:instrText>
+      </w:r>
+      <w:r>
+        <w:instrText xml:space="preserve">5960 \* Charformat \! \* MERGEFORMAT </w:instrText>
       </w:r>
       <w:r>
         <w:fldChar w:fldCharType="separate"/>
       </w:r>
       <w:r>
-        <w:instrText>(2.40)</w:instrText>
+        <w:instrText>(0.41)</w:instrText>
       </w:r>
       <w:r>
         <w:fldChar w:fldCharType="end"/>
@@ -32864,7 +32869,7 @@
         <w:fldChar w:fldCharType="separate"/>
       </w:r>
       <w:r>
-        <w:instrText>(2.41)</w:instrText>
+        <w:instrText>(0.42)</w:instrText>
       </w:r>
       <w:r>
         <w:fldChar w:fldCharType="end"/>
@@ -33069,7 +33074,7 @@
         <w:rPr>
           <w:noProof/>
         </w:rPr>
-        <w:instrText>2</w:instrText>
+        <w:instrText>0</w:instrText>
       </w:r>
       <w:r>
         <w:rPr>
@@ -33102,7 +33107,7 @@
         <w:rPr>
           <w:noProof/>
         </w:rPr>
-        <w:instrText>40</w:instrText>
+        <w:instrText>41</w:instrText>
       </w:r>
       <w:r>
         <w:rPr>
@@ -33287,7 +33292,7 @@
         <w:rPr>
           <w:noProof/>
         </w:rPr>
-        <w:instrText>2</w:instrText>
+        <w:instrText>0</w:instrText>
       </w:r>
       <w:r>
         <w:rPr>
@@ -33320,7 +33325,7 @@
         <w:rPr>
           <w:noProof/>
         </w:rPr>
-        <w:instrText>41</w:instrText>
+        <w:instrText>42</w:instrText>
       </w:r>
       <w:r>
         <w:rPr>
@@ -33655,13 +33660,16 @@
         <w:fldChar w:fldCharType="begin"/>
       </w:r>
       <w:r>
-        <w:instrText xml:space="preserve"> REF ZEqnNum522280 \* Charformat \! \* MERGEFORMAT </w:instrText>
+        <w:instrText xml:space="preserve"> REF ZEqnNum522280 \* C</w:instrText>
+      </w:r>
+      <w:r>
+        <w:instrText xml:space="preserve">harformat \! \* MERGEFORMAT </w:instrText>
       </w:r>
       <w:r>
         <w:fldChar w:fldCharType="separate"/>
       </w:r>
       <w:r>
-        <w:instrText>(2.42)</w:instrText>
+        <w:instrText>(0.43)</w:instrText>
       </w:r>
       <w:r>
         <w:fldChar w:fldCharType="end"/>
@@ -33688,7 +33696,7 @@
         <w:fldChar w:fldCharType="separate"/>
       </w:r>
       <w:r>
-        <w:instrText>(2.43)</w:instrText>
+        <w:instrText>(0.44)</w:instrText>
       </w:r>
       <w:r>
         <w:fldChar w:fldCharType="end"/>
@@ -33755,7 +33763,7 @@
         <w:fldChar w:fldCharType="separate"/>
       </w:r>
       <w:r>
-        <w:instrText>(2.44)</w:instrText>
+        <w:instrText>(0.45)</w:instrText>
       </w:r>
       <w:r>
         <w:fldChar w:fldCharType="end"/>
@@ -33928,7 +33936,7 @@
         <w:rPr>
           <w:noProof/>
         </w:rPr>
-        <w:instrText>2</w:instrText>
+        <w:instrText>0</w:instrText>
       </w:r>
       <w:r>
         <w:rPr>
@@ -33961,7 +33969,7 @@
         <w:rPr>
           <w:noProof/>
         </w:rPr>
-        <w:instrText>42</w:instrText>
+        <w:instrText>43</w:instrText>
       </w:r>
       <w:r>
         <w:rPr>
@@ -34118,7 +34126,7 @@
         <w:rPr>
           <w:noProof/>
         </w:rPr>
-        <w:instrText>2</w:instrText>
+        <w:instrText>0</w:instrText>
       </w:r>
       <w:r>
         <w:rPr>
@@ -34151,7 +34159,7 @@
         <w:rPr>
           <w:noProof/>
         </w:rPr>
-        <w:instrText>43</w:instrText>
+        <w:instrText>44</w:instrText>
       </w:r>
       <w:r>
         <w:rPr>
@@ -34316,7 +34324,7 @@
         <w:rPr>
           <w:noProof/>
         </w:rPr>
-        <w:instrText>2</w:instrText>
+        <w:instrText>0</w:instrText>
       </w:r>
       <w:r>
         <w:rPr>
@@ -34349,7 +34357,7 @@
         <w:rPr>
           <w:noProof/>
         </w:rPr>
-        <w:instrText>44</w:instrText>
+        <w:instrText>45</w:instrText>
       </w:r>
       <w:r>
         <w:rPr>
@@ -34467,15 +34475,7 @@
         </m:sSub>
       </m:oMath>
       <w:r>
-        <w:t xml:space="preserve"> é a intensidade de campo magnético para produção da densidade de fluxo nas colunas [</w:t>
-      </w:r>
-      <w:proofErr w:type="spellStart"/>
-      <w:r>
-        <w:t>Ae</w:t>
-      </w:r>
-      <w:proofErr w:type="spellEnd"/>
-      <w:r>
-        <w:t>/m];</w:t>
+        <w:t xml:space="preserve"> é a intensidade de campo magnético para produção da densidade de fluxo nas colunas [Ae/m];</w:t>
       </w:r>
     </w:p>
     <w:p>
@@ -34777,7 +34777,7 @@
         <w:fldChar w:fldCharType="separate"/>
       </w:r>
       <w:r>
-        <w:instrText>(2.45)</w:instrText>
+        <w:instrText>(0.46)</w:instrText>
       </w:r>
       <w:r>
         <w:fldChar w:fldCharType="end"/>
@@ -34798,13 +34798,16 @@
         <w:fldChar w:fldCharType="begin"/>
       </w:r>
       <w:r>
-        <w:instrText xml:space="preserve"> REF ZEqnNum424116 \* Charformat \! \* MERGEFORMAT </w:instrText>
+        <w:instrText xml:space="preserve"> REF ZEqnNum</w:instrText>
+      </w:r>
+      <w:r>
+        <w:instrText xml:space="preserve">424116 \* Charformat \! \* MERGEFORMAT </w:instrText>
       </w:r>
       <w:r>
         <w:fldChar w:fldCharType="separate"/>
       </w:r>
       <w:r>
-        <w:instrText>(2.50)</w:instrText>
+        <w:instrText>(0.51)</w:instrText>
       </w:r>
       <w:r>
         <w:fldChar w:fldCharType="end"/>
@@ -35053,7 +35056,7 @@
         <w:rPr>
           <w:noProof/>
         </w:rPr>
-        <w:instrText>2</w:instrText>
+        <w:instrText>0</w:instrText>
       </w:r>
       <w:r>
         <w:rPr>
@@ -35086,7 +35089,7 @@
         <w:rPr>
           <w:noProof/>
         </w:rPr>
-        <w:instrText>45</w:instrText>
+        <w:instrText>46</w:instrText>
       </w:r>
       <w:r>
         <w:rPr>
@@ -35230,7 +35233,7 @@
         <w:rPr>
           <w:noProof/>
         </w:rPr>
-        <w:instrText>2</w:instrText>
+        <w:instrText>0</w:instrText>
       </w:r>
       <w:r>
         <w:rPr>
@@ -35263,7 +35266,7 @@
         <w:rPr>
           <w:noProof/>
         </w:rPr>
-        <w:instrText>46</w:instrText>
+        <w:instrText>47</w:instrText>
       </w:r>
       <w:r>
         <w:rPr>
@@ -35420,7 +35423,7 @@
         <w:rPr>
           <w:noProof/>
         </w:rPr>
-        <w:instrText>2</w:instrText>
+        <w:instrText>0</w:instrText>
       </w:r>
       <w:r>
         <w:rPr>
@@ -35453,7 +35456,7 @@
         <w:rPr>
           <w:noProof/>
         </w:rPr>
-        <w:instrText>47</w:instrText>
+        <w:instrText>48</w:instrText>
       </w:r>
       <w:r>
         <w:rPr>
@@ -35675,7 +35678,7 @@
         <w:rPr>
           <w:noProof/>
         </w:rPr>
-        <w:instrText>2</w:instrText>
+        <w:instrText>0</w:instrText>
       </w:r>
       <w:r>
         <w:rPr>
@@ -35708,7 +35711,7 @@
         <w:rPr>
           <w:noProof/>
         </w:rPr>
-        <w:instrText>48</w:instrText>
+        <w:instrText>49</w:instrText>
       </w:r>
       <w:r>
         <w:rPr>
@@ -35852,7 +35855,7 @@
         <w:rPr>
           <w:noProof/>
         </w:rPr>
-        <w:instrText>2</w:instrText>
+        <w:instrText>0</w:instrText>
       </w:r>
       <w:r>
         <w:rPr>
@@ -35885,7 +35888,7 @@
         <w:rPr>
           <w:noProof/>
         </w:rPr>
-        <w:instrText>49</w:instrText>
+        <w:instrText>50</w:instrText>
       </w:r>
       <w:r>
         <w:rPr>
@@ -36043,7 +36046,7 @@
         <w:rPr>
           <w:noProof/>
         </w:rPr>
-        <w:instrText>2</w:instrText>
+        <w:instrText>0</w:instrText>
       </w:r>
       <w:r>
         <w:rPr>
@@ -36076,7 +36079,7 @@
         <w:rPr>
           <w:noProof/>
         </w:rPr>
-        <w:instrText>50</w:instrText>
+        <w:instrText>51</w:instrText>
       </w:r>
       <w:r>
         <w:rPr>
@@ -36960,7 +36963,7 @@
         <w:fldChar w:fldCharType="separate"/>
       </w:r>
       <w:r>
-        <w:instrText>(2.51)</w:instrText>
+        <w:instrText>(0.52)</w:instrText>
       </w:r>
       <w:r>
         <w:fldChar w:fldCharType="end"/>
@@ -37279,7 +37282,7 @@
         <w:rPr>
           <w:noProof/>
         </w:rPr>
-        <w:instrText>2</w:instrText>
+        <w:instrText>0</w:instrText>
       </w:r>
       <w:r>
         <w:rPr>
@@ -37312,7 +37315,7 @@
         <w:rPr>
           <w:noProof/>
         </w:rPr>
-        <w:instrText>51</w:instrText>
+        <w:instrText>52</w:instrText>
       </w:r>
       <w:r>
         <w:rPr>
@@ -37619,7 +37622,7 @@
         <w:rPr>
           <w:rFonts w:cs="Arial"/>
         </w:rPr>
-        <w:instrText>(2.45)</w:instrText>
+        <w:instrText>(0.46)</w:instrText>
       </w:r>
       <w:r>
         <w:rPr>
@@ -37673,7 +37676,7 @@
         <w:rPr>
           <w:rFonts w:cs="Arial"/>
         </w:rPr>
-        <w:instrText>(2.48)</w:instrText>
+        <w:instrText>(0.49)</w:instrText>
       </w:r>
       <w:r>
         <w:rPr>
@@ -37762,7 +37765,7 @@
         <w:fldChar w:fldCharType="separate"/>
       </w:r>
       <w:r>
-        <w:instrText>(2.52)</w:instrText>
+        <w:instrText>(0.53)</w:instrText>
       </w:r>
       <w:r>
         <w:fldChar w:fldCharType="end"/>
@@ -37999,7 +38002,7 @@
         <w:rPr>
           <w:noProof/>
         </w:rPr>
-        <w:instrText>2</w:instrText>
+        <w:instrText>0</w:instrText>
       </w:r>
       <w:r>
         <w:rPr>
@@ -38032,7 +38035,7 @@
         <w:rPr>
           <w:noProof/>
         </w:rPr>
-        <w:instrText>52</w:instrText>
+        <w:instrText>53</w:instrText>
       </w:r>
       <w:r>
         <w:rPr>
@@ -38176,15 +38179,7 @@
         </m:sSub>
       </m:oMath>
       <w:r>
-        <w:t xml:space="preserve"> é a perda no transformador por efeito Joule com carga nom</w:t>
-      </w:r>
-      <w:proofErr w:type="spellStart"/>
-      <w:r>
-        <w:t>inal</w:t>
-      </w:r>
-      <w:proofErr w:type="spellEnd"/>
-      <w:r>
-        <w:t xml:space="preserve"> [W].</w:t>
+        <w:t xml:space="preserve"> é a perda no transformador por efeito Joule com carga nominal [W].</w:t>
       </w:r>
     </w:p>
     <w:p>
@@ -38609,7 +38604,7 @@
         <w:fldChar w:fldCharType="separate"/>
       </w:r>
       <w:r>
-        <w:instrText>(2.53)</w:instrText>
+        <w:instrText>(0.54)</w:instrText>
       </w:r>
       <w:r>
         <w:fldChar w:fldCharType="end"/>
@@ -38815,7 +38810,7 @@
         <w:rPr>
           <w:noProof/>
         </w:rPr>
-        <w:instrText>2</w:instrText>
+        <w:instrText>0</w:instrText>
       </w:r>
       <w:r>
         <w:rPr>
@@ -38848,7 +38843,7 @@
         <w:rPr>
           <w:noProof/>
         </w:rPr>
-        <w:instrText>53</w:instrText>
+        <w:instrText>54</w:instrText>
       </w:r>
       <w:r>
         <w:rPr>
@@ -38995,7 +38990,7 @@
         <w:fldChar w:fldCharType="separate"/>
       </w:r>
       <w:r>
-        <w:instrText>(2.54)</w:instrText>
+        <w:instrText>(0.55)</w:instrText>
       </w:r>
       <w:r>
         <w:fldChar w:fldCharType="end"/>
@@ -39244,7 +39239,7 @@
         <w:rPr>
           <w:noProof/>
         </w:rPr>
-        <w:instrText>2</w:instrText>
+        <w:instrText>0</w:instrText>
       </w:r>
       <w:r>
         <w:rPr>
@@ -39277,7 +39272,7 @@
         <w:rPr>
           <w:noProof/>
         </w:rPr>
-        <w:instrText>54</w:instrText>
+        <w:instrText>55</w:instrText>
       </w:r>
       <w:r>
         <w:rPr>
@@ -39319,7 +39314,7 @@
         <w:fldChar w:fldCharType="separate"/>
       </w:r>
       <w:r>
-        <w:instrText>(2.56)</w:instrText>
+        <w:instrText>(0.57)</w:instrText>
       </w:r>
       <w:r>
         <w:fldChar w:fldCharType="end"/>
@@ -39346,7 +39341,7 @@
         <w:fldChar w:fldCharType="separate"/>
       </w:r>
       <w:r>
-        <w:instrText>(2.55)</w:instrText>
+        <w:instrText>(0.56)</w:instrText>
       </w:r>
       <w:r>
         <w:fldChar w:fldCharType="end"/>
@@ -39663,7 +39658,7 @@
         <w:rPr>
           <w:noProof/>
         </w:rPr>
-        <w:instrText>2</w:instrText>
+        <w:instrText>0</w:instrText>
       </w:r>
       <w:r>
         <w:rPr>
@@ -39696,7 +39691,7 @@
         <w:rPr>
           <w:noProof/>
         </w:rPr>
-        <w:instrText>55</w:instrText>
+        <w:instrText>56</w:instrText>
       </w:r>
       <w:r>
         <w:rPr>
@@ -39979,7 +39974,7 @@
         <w:rPr>
           <w:noProof/>
         </w:rPr>
-        <w:instrText>2</w:instrText>
+        <w:instrText>0</w:instrText>
       </w:r>
       <w:r>
         <w:rPr>
@@ -40012,7 +40007,7 @@
         <w:rPr>
           <w:noProof/>
         </w:rPr>
-        <w:instrText>56</w:instrText>
+        <w:instrText>57</w:instrText>
       </w:r>
       <w:r>
         <w:rPr>
@@ -40566,13 +40561,16 @@
         <w:fldChar w:fldCharType="begin"/>
       </w:r>
       <w:r>
-        <w:instrText xml:space="preserve"> REF ZEqnNum991454 \* Charformat \! \* MERGEFORMAT </w:instrText>
+        <w:instrText xml:space="preserve"> REF ZEqnNum991454 \* Charformat \</w:instrText>
+      </w:r>
+      <w:r>
+        <w:instrText xml:space="preserve">! \* MERGEFORMAT </w:instrText>
       </w:r>
       <w:r>
         <w:fldChar w:fldCharType="separate"/>
       </w:r>
       <w:r>
-        <w:instrText>(2.57)</w:instrText>
+        <w:instrText>(0.58)</w:instrText>
       </w:r>
       <w:r>
         <w:fldChar w:fldCharType="end"/>
@@ -40599,7 +40597,7 @@
         <w:fldChar w:fldCharType="separate"/>
       </w:r>
       <w:r>
-        <w:instrText>(2.58)</w:instrText>
+        <w:instrText>(0.59)</w:instrText>
       </w:r>
       <w:r>
         <w:fldChar w:fldCharType="end"/>
@@ -40784,7 +40782,7 @@
         <w:rPr>
           <w:noProof/>
         </w:rPr>
-        <w:instrText>2</w:instrText>
+        <w:instrText>0</w:instrText>
       </w:r>
       <w:r>
         <w:rPr>
@@ -40817,7 +40815,7 @@
         <w:rPr>
           <w:noProof/>
         </w:rPr>
-        <w:instrText>57</w:instrText>
+        <w:instrText>58</w:instrText>
       </w:r>
       <w:r>
         <w:rPr>
@@ -40976,7 +40974,7 @@
         <w:rPr>
           <w:noProof/>
         </w:rPr>
-        <w:instrText>2</w:instrText>
+        <w:instrText>0</w:instrText>
       </w:r>
       <w:r>
         <w:rPr>
@@ -41009,7 +41007,7 @@
         <w:rPr>
           <w:noProof/>
         </w:rPr>
-        <w:instrText>58</w:instrText>
+        <w:instrText>59</w:instrText>
       </w:r>
       <w:r>
         <w:rPr>
@@ -41347,7 +41345,7 @@
         <w:rPr>
           <w:noProof/>
         </w:rPr>
-        <w:instrText>2</w:instrText>
+        <w:instrText>0</w:instrText>
       </w:r>
       <w:r>
         <w:rPr>
@@ -41380,7 +41378,7 @@
         <w:rPr>
           <w:noProof/>
         </w:rPr>
-        <w:instrText>59</w:instrText>
+        <w:instrText>60</w:instrText>
       </w:r>
       <w:r>
         <w:rPr>
@@ -41557,7 +41555,7 @@
         <w:rPr>
           <w:noProof/>
         </w:rPr>
-        <w:instrText>2</w:instrText>
+        <w:instrText>0</w:instrText>
       </w:r>
       <w:r>
         <w:rPr>
@@ -41590,7 +41588,7 @@
         <w:rPr>
           <w:noProof/>
         </w:rPr>
-        <w:instrText>60</w:instrText>
+        <w:instrText>61</w:instrText>
       </w:r>
       <w:r>
         <w:rPr>
@@ -41781,7 +41779,7 @@
         <w:fldChar w:fldCharType="separate"/>
       </w:r>
       <w:r>
-        <w:instrText>(2.61)</w:instrText>
+        <w:instrText>(0.62)</w:instrText>
       </w:r>
       <w:r>
         <w:fldChar w:fldCharType="end"/>
@@ -41992,7 +41990,7 @@
         <w:rPr>
           <w:noProof/>
         </w:rPr>
-        <w:instrText>2</w:instrText>
+        <w:instrText>0</w:instrText>
       </w:r>
       <w:r>
         <w:rPr>
@@ -42025,7 +42023,7 @@
         <w:rPr>
           <w:noProof/>
         </w:rPr>
-        <w:instrText>61</w:instrText>
+        <w:instrText>62</w:instrText>
       </w:r>
       <w:r>
         <w:rPr>
@@ -42208,13 +42206,16 @@
         <w:fldChar w:fldCharType="begin"/>
       </w:r>
       <w:r>
-        <w:instrText xml:space="preserve"> REF ZEqnNum528418 \* Charformat \! \* MERGEFORMAT </w:instrText>
+        <w:instrText xml:space="preserve"> REF ZEqnNum528418 \* Charformat </w:instrText>
+      </w:r>
+      <w:r>
+        <w:instrText xml:space="preserve">\! \* MERGEFORMAT </w:instrText>
       </w:r>
       <w:r>
         <w:fldChar w:fldCharType="separate"/>
       </w:r>
       <w:r>
-        <w:instrText>(2.62)</w:instrText>
+        <w:instrText>(0.63)</w:instrText>
       </w:r>
       <w:r>
         <w:fldChar w:fldCharType="end"/>
@@ -42369,7 +42370,7 @@
         <w:rPr>
           <w:noProof/>
         </w:rPr>
-        <w:instrText>2</w:instrText>
+        <w:instrText>0</w:instrText>
       </w:r>
       <w:r>
         <w:rPr>
@@ -42402,7 +42403,7 @@
         <w:rPr>
           <w:noProof/>
         </w:rPr>
-        <w:instrText>62</w:instrText>
+        <w:instrText>63</w:instrText>
       </w:r>
       <w:r>
         <w:rPr>
@@ -42503,7 +42504,7 @@
         <w:fldChar w:fldCharType="separate"/>
       </w:r>
       <w:r>
-        <w:instrText>(2.56)</w:instrText>
+        <w:instrText>(0.57)</w:instrText>
       </w:r>
       <w:r>
         <w:fldChar w:fldCharType="end"/>
@@ -42530,7 +42531,7 @@
         <w:fldChar w:fldCharType="separate"/>
       </w:r>
       <w:r>
-        <w:instrText>(2.61)</w:instrText>
+        <w:instrText>(0.62)</w:instrText>
       </w:r>
       <w:r>
         <w:fldChar w:fldCharType="end"/>
@@ -42619,7 +42620,7 @@
         <w:fldChar w:fldCharType="separate"/>
       </w:r>
       <w:r>
-        <w:instrText>(2.63)</w:instrText>
+        <w:instrText>(0.64)</w:instrText>
       </w:r>
       <w:r>
         <w:fldChar w:fldCharType="end"/>
@@ -42646,7 +42647,7 @@
         <w:fldChar w:fldCharType="separate"/>
       </w:r>
       <w:r>
-        <w:instrText>(2.64)</w:instrText>
+        <w:instrText>(0.65)</w:instrText>
       </w:r>
       <w:r>
         <w:fldChar w:fldCharType="end"/>
@@ -43040,7 +43041,7 @@
         <w:rPr>
           <w:noProof/>
         </w:rPr>
-        <w:instrText>2</w:instrText>
+        <w:instrText>0</w:instrText>
       </w:r>
       <w:r>
         <w:rPr>
@@ -43073,7 +43074,7 @@
         <w:rPr>
           <w:noProof/>
         </w:rPr>
-        <w:instrText>63</w:instrText>
+        <w:instrText>64</w:instrText>
       </w:r>
       <w:r>
         <w:rPr>
@@ -43388,7 +43389,7 @@
         <w:rPr>
           <w:noProof/>
         </w:rPr>
-        <w:instrText>2</w:instrText>
+        <w:instrText>0</w:instrText>
       </w:r>
       <w:r>
         <w:rPr>
@@ -43421,7 +43422,7 @@
         <w:rPr>
           <w:noProof/>
         </w:rPr>
-        <w:instrText>64</w:instrText>
+        <w:instrText>65</w:instrText>
       </w:r>
       <w:r>
         <w:rPr>
@@ -43491,7 +43492,7 @@
         <w:fldChar w:fldCharType="separate"/>
       </w:r>
       <w:r>
-        <w:instrText>(2.65)</w:instrText>
+        <w:instrText>(0.66)</w:instrText>
       </w:r>
       <w:r>
         <w:fldChar w:fldCharType="end"/>
@@ -43966,7 +43967,7 @@
         <w:rPr>
           <w:noProof/>
         </w:rPr>
-        <w:instrText>2</w:instrText>
+        <w:instrText>0</w:instrText>
       </w:r>
       <w:r>
         <w:rPr>
@@ -43999,7 +44000,7 @@
         <w:rPr>
           <w:noProof/>
         </w:rPr>
-        <w:instrText>65</w:instrText>
+        <w:instrText>66</w:instrText>
       </w:r>
       <w:r>
         <w:rPr>
@@ -44168,15 +44169,7 @@
         </m:sSub>
       </m:oMath>
       <w:r>
-        <w:t xml:space="preserve"> é a c</w:t>
-      </w:r>
-      <w:proofErr w:type="spellStart"/>
-      <w:r>
-        <w:t>orrente</w:t>
-      </w:r>
-      <w:proofErr w:type="spellEnd"/>
-      <w:r>
-        <w:t xml:space="preserve"> de saturação do núcleo [A];</w:t>
+        <w:t xml:space="preserve"> é a corrente de saturação do núcleo [A];</w:t>
       </w:r>
     </w:p>
     <w:p>
@@ -44427,13 +44420,16 @@
         <w:fldChar w:fldCharType="begin"/>
       </w:r>
       <w:r>
-        <w:instrText xml:space="preserve"> REF ZEqnNum473788 \* Charformat \! \* MERGEFORMAT </w:instrText>
+        <w:instrText xml:space="preserve"> REF ZEqnNum473788 \* </w:instrText>
+      </w:r>
+      <w:r>
+        <w:instrText xml:space="preserve">Charformat \! \* MERGEFORMAT </w:instrText>
       </w:r>
       <w:r>
         <w:fldChar w:fldCharType="separate"/>
       </w:r>
       <w:r>
-        <w:instrText>(2.66)</w:instrText>
+        <w:instrText>(0.67)</w:instrText>
       </w:r>
       <w:r>
         <w:fldChar w:fldCharType="end"/>
@@ -44960,7 +44956,7 @@
         <w:rPr>
           <w:noProof/>
         </w:rPr>
-        <w:instrText>2</w:instrText>
+        <w:instrText>0</w:instrText>
       </w:r>
       <w:r>
         <w:rPr>
@@ -44993,7 +44989,7 @@
         <w:rPr>
           <w:noProof/>
         </w:rPr>
-        <w:instrText>66</w:instrText>
+        <w:instrText>67</w:instrText>
       </w:r>
       <w:r>
         <w:rPr>
@@ -45119,13 +45115,16 @@
         <w:fldChar w:fldCharType="begin"/>
       </w:r>
       <w:r>
-        <w:instrText xml:space="preserve"> REF ZEqnNum702000 \* Charformat \! \* MERGEFORMAT </w:instrText>
+        <w:instrText xml:space="preserve"> REF ZEqnNum702000 \* Charfo</w:instrText>
+      </w:r>
+      <w:r>
+        <w:instrText xml:space="preserve">rmat \! \* MERGEFORMAT </w:instrText>
       </w:r>
       <w:r>
         <w:fldChar w:fldCharType="separate"/>
       </w:r>
       <w:r>
-        <w:instrText>(2.67)</w:instrText>
+        <w:instrText>(0.68)</w:instrText>
       </w:r>
       <w:r>
         <w:fldChar w:fldCharType="end"/>
@@ -45152,7 +45151,7 @@
         <w:fldChar w:fldCharType="separate"/>
       </w:r>
       <w:r>
-        <w:instrText>(2.68)</w:instrText>
+        <w:instrText>(0.69)</w:instrText>
       </w:r>
       <w:r>
         <w:fldChar w:fldCharType="end"/>
@@ -45179,7 +45178,7 @@
         <w:fldChar w:fldCharType="separate"/>
       </w:r>
       <w:r>
-        <w:instrText>(2.69)</w:instrText>
+        <w:instrText>(0.70)</w:instrText>
       </w:r>
       <w:r>
         <w:fldChar w:fldCharType="end"/>
@@ -45377,7 +45376,7 @@
         <w:rPr>
           <w:noProof/>
         </w:rPr>
-        <w:instrText>2</w:instrText>
+        <w:instrText>0</w:instrText>
       </w:r>
       <w:r>
         <w:rPr>
@@ -45410,7 +45409,7 @@
         <w:rPr>
           <w:noProof/>
         </w:rPr>
-        <w:instrText>67</w:instrText>
+        <w:instrText>68</w:instrText>
       </w:r>
       <w:r>
         <w:rPr>
@@ -45786,7 +45785,7 @@
         <w:rPr>
           <w:noProof/>
         </w:rPr>
-        <w:instrText>2</w:instrText>
+        <w:instrText>0</w:instrText>
       </w:r>
       <w:r>
         <w:rPr>
@@ -45819,7 +45818,7 @@
         <w:rPr>
           <w:noProof/>
         </w:rPr>
-        <w:instrText>68</w:instrText>
+        <w:instrText>69</w:instrText>
       </w:r>
       <w:r>
         <w:rPr>
@@ -46228,7 +46227,7 @@
         <w:rPr>
           <w:noProof/>
         </w:rPr>
-        <w:instrText>2</w:instrText>
+        <w:instrText>0</w:instrText>
       </w:r>
       <w:r>
         <w:rPr>
@@ -46261,7 +46260,7 @@
         <w:rPr>
           <w:noProof/>
         </w:rPr>
-        <w:instrText>69</w:instrText>
+        <w:instrText>70</w:instrText>
       </w:r>
       <w:r>
         <w:rPr>
@@ -46912,7 +46911,7 @@
         <w:rPr>
           <w:noProof/>
         </w:rPr>
-        <w:instrText>2</w:instrText>
+        <w:instrText>0</w:instrText>
       </w:r>
       <w:r>
         <w:rPr>
@@ -46945,7 +46944,7 @@
         <w:rPr>
           <w:noProof/>
         </w:rPr>
-        <w:instrText>70</w:instrText>
+        <w:instrText>71</w:instrText>
       </w:r>
       <w:r>
         <w:rPr>
@@ -47172,7 +47171,7 @@
         <w:fldChar w:fldCharType="separate"/>
       </w:r>
       <w:r>
-        <w:instrText>(2.71)</w:instrText>
+        <w:instrText>(0.72)</w:instrText>
       </w:r>
       <w:r>
         <w:fldChar w:fldCharType="end"/>
@@ -47312,7 +47311,7 @@
         <w:rPr>
           <w:noProof/>
         </w:rPr>
-        <w:instrText>2</w:instrText>
+        <w:instrText>0</w:instrText>
       </w:r>
       <w:r>
         <w:rPr>
@@ -47345,7 +47344,7 @@
         <w:rPr>
           <w:noProof/>
         </w:rPr>
-        <w:instrText>71</w:instrText>
+        <w:instrText>72</w:instrText>
       </w:r>
       <w:r>
         <w:rPr>
@@ -47395,7 +47394,7 @@
         <w:fldChar w:fldCharType="separate"/>
       </w:r>
       <w:r>
-        <w:instrText>(2.72)</w:instrText>
+        <w:instrText>(0.73)</w:instrText>
       </w:r>
       <w:r>
         <w:fldChar w:fldCharType="end"/>
@@ -47422,7 +47421,7 @@
         <w:fldChar w:fldCharType="separate"/>
       </w:r>
       <w:r>
-        <w:instrText>(2.73)</w:instrText>
+        <w:instrText>(0.74)</w:instrText>
       </w:r>
       <w:r>
         <w:fldChar w:fldCharType="end"/>
@@ -47918,7 +47917,7 @@
         <w:rPr>
           <w:noProof/>
         </w:rPr>
-        <w:instrText>2</w:instrText>
+        <w:instrText>0</w:instrText>
       </w:r>
       <w:r>
         <w:rPr>
@@ -47951,7 +47950,7 @@
         <w:rPr>
           <w:noProof/>
         </w:rPr>
-        <w:instrText>72</w:instrText>
+        <w:instrText>73</w:instrText>
       </w:r>
       <w:r>
         <w:rPr>
@@ -48565,7 +48564,7 @@
         <w:rPr>
           <w:noProof/>
         </w:rPr>
-        <w:instrText>2</w:instrText>
+        <w:instrText>0</w:instrText>
       </w:r>
       <w:r>
         <w:rPr>
@@ -48598,7 +48597,7 @@
         <w:rPr>
           <w:noProof/>
         </w:rPr>
-        <w:instrText>73</w:instrText>
+        <w:instrText>74</w:instrText>
       </w:r>
       <w:r>
         <w:rPr>
@@ -48750,7 +48749,7 @@
         <w:fldChar w:fldCharType="separate"/>
       </w:r>
       <w:r>
-        <w:instrText>(2.74)</w:instrText>
+        <w:instrText>(0.75)</w:instrText>
       </w:r>
       <w:r>
         <w:fldChar w:fldCharType="end"/>
@@ -48777,7 +48776,7 @@
         <w:fldChar w:fldCharType="separate"/>
       </w:r>
       <w:r>
-        <w:instrText>(2.75)</w:instrText>
+        <w:instrText>(0.76)</w:instrText>
       </w:r>
       <w:r>
         <w:fldChar w:fldCharType="end"/>
@@ -48804,7 +48803,7 @@
         <w:fldChar w:fldCharType="separate"/>
       </w:r>
       <w:r>
-        <w:instrText>(2.76)</w:instrText>
+        <w:instrText>(0.77)</w:instrText>
       </w:r>
       <w:r>
         <w:fldChar w:fldCharType="end"/>
@@ -48831,7 +48830,7 @@
         <w:fldChar w:fldCharType="separate"/>
       </w:r>
       <w:r>
-        <w:instrText>(2.77)</w:instrText>
+        <w:instrText>(0.78)</w:instrText>
       </w:r>
       <w:r>
         <w:fldChar w:fldCharType="end"/>
@@ -48956,7 +48955,7 @@
         <w:rPr>
           <w:noProof/>
         </w:rPr>
-        <w:instrText>2</w:instrText>
+        <w:instrText>0</w:instrText>
       </w:r>
       <w:r>
         <w:rPr>
@@ -48989,7 +48988,7 @@
         <w:rPr>
           <w:noProof/>
         </w:rPr>
-        <w:instrText>74</w:instrText>
+        <w:instrText>75</w:instrText>
       </w:r>
       <w:r>
         <w:rPr>
@@ -49200,7 +49199,7 @@
         <w:rPr>
           <w:noProof/>
         </w:rPr>
-        <w:instrText>2</w:instrText>
+        <w:instrText>0</w:instrText>
       </w:r>
       <w:r>
         <w:rPr>
@@ -49233,7 +49232,7 @@
         <w:rPr>
           <w:noProof/>
         </w:rPr>
-        <w:instrText>75</w:instrText>
+        <w:instrText>76</w:instrText>
       </w:r>
       <w:r>
         <w:rPr>
@@ -49948,7 +49947,7 @@
         <w:rPr>
           <w:noProof/>
         </w:rPr>
-        <w:instrText>2</w:instrText>
+        <w:instrText>0</w:instrText>
       </w:r>
       <w:r>
         <w:rPr>
@@ -49981,7 +49980,7 @@
         <w:rPr>
           <w:noProof/>
         </w:rPr>
-        <w:instrText>76</w:instrText>
+        <w:instrText>77</w:instrText>
       </w:r>
       <w:r>
         <w:rPr>
@@ -50186,7 +50185,7 @@
         <w:rPr>
           <w:noProof/>
         </w:rPr>
-        <w:instrText>2</w:instrText>
+        <w:instrText>0</w:instrText>
       </w:r>
       <w:r>
         <w:rPr>
@@ -50219,7 +50218,7 @@
         <w:rPr>
           <w:noProof/>
         </w:rPr>
-        <w:instrText>77</w:instrText>
+        <w:instrText>78</w:instrText>
       </w:r>
       <w:r>
         <w:rPr>
@@ -51162,7 +51161,7 @@
         <w:fldChar w:fldCharType="separate"/>
       </w:r>
       <w:r>
-        <w:instrText>(3.1)</w:instrText>
+        <w:instrText>(0.79)</w:instrText>
       </w:r>
       <w:r>
         <w:fldChar w:fldCharType="end"/>
@@ -51189,7 +51188,7 @@
         <w:fldChar w:fldCharType="separate"/>
       </w:r>
       <w:r>
-        <w:instrText>(3.4)</w:instrText>
+        <w:instrText>(0.82)</w:instrText>
       </w:r>
       <w:r>
         <w:fldChar w:fldCharType="end"/>
@@ -51295,7 +51294,7 @@
         <w:rPr>
           <w:noProof/>
         </w:rPr>
-        <w:instrText>3</w:instrText>
+        <w:instrText>0</w:instrText>
       </w:r>
       <w:r>
         <w:rPr>
@@ -51328,7 +51327,7 @@
         <w:rPr>
           <w:noProof/>
         </w:rPr>
-        <w:instrText>1</w:instrText>
+        <w:instrText>79</w:instrText>
       </w:r>
       <w:r>
         <w:rPr>
@@ -51440,7 +51439,7 @@
         <w:rPr>
           <w:noProof/>
         </w:rPr>
-        <w:instrText>3</w:instrText>
+        <w:instrText>0</w:instrText>
       </w:r>
       <w:r>
         <w:rPr>
@@ -51473,7 +51472,7 @@
         <w:rPr>
           <w:noProof/>
         </w:rPr>
-        <w:instrText>2</w:instrText>
+        <w:instrText>80</w:instrText>
       </w:r>
       <w:r>
         <w:rPr>
@@ -51572,7 +51571,7 @@
         <w:rPr>
           <w:noProof/>
         </w:rPr>
-        <w:instrText>3</w:instrText>
+        <w:instrText>0</w:instrText>
       </w:r>
       <w:r>
         <w:rPr>
@@ -51605,7 +51604,7 @@
         <w:rPr>
           <w:noProof/>
         </w:rPr>
-        <w:instrText>3</w:instrText>
+        <w:instrText>81</w:instrText>
       </w:r>
       <w:r>
         <w:rPr>
@@ -51761,7 +51760,7 @@
         <w:rPr>
           <w:noProof/>
         </w:rPr>
-        <w:instrText>3</w:instrText>
+        <w:instrText>0</w:instrText>
       </w:r>
       <w:r>
         <w:rPr>
@@ -51794,7 +51793,7 @@
         <w:rPr>
           <w:noProof/>
         </w:rPr>
-        <w:instrText>4</w:instrText>
+        <w:instrText>82</w:instrText>
       </w:r>
       <w:r>
         <w:rPr>
@@ -52269,7 +52268,15 @@
         </m:sSubSup>
       </m:oMath>
       <w:r>
-        <w:t xml:space="preserve"> limite inferior para o valor da variável </w:t>
+        <w:t xml:space="preserve"> limite inferior para o val</w:t>
+      </w:r>
+      <w:proofErr w:type="spellStart"/>
+      <w:r>
+        <w:t>or</w:t>
+      </w:r>
+      <w:proofErr w:type="spellEnd"/>
+      <w:r>
+        <w:t xml:space="preserve"> da variável </w:t>
       </w:r>
       <m:oMath>
         <m:sSub>
@@ -52442,16 +52449,7 @@
         <w:fldChar w:fldCharType="end"/>
       </w:r>
       <w:r>
-        <w:t xml:space="preserve"> </w:t>
-      </w:r>
-      <w:r>
-        <w:t>–</w:t>
-      </w:r>
-      <w:r>
-        <w:t xml:space="preserve"> </w:t>
-      </w:r>
-      <w:r>
-        <w:t>Variáveis significativas ao projeto de transformadores trifásicos</w:t>
+        <w:t xml:space="preserve"> – Variáveis significativas ao projeto de transformadores trifásicos</w:t>
       </w:r>
       <w:bookmarkEnd w:id="124"/>
     </w:p>
@@ -53049,13 +53047,7 @@
                       <w:rPr>
                         <w:rFonts w:ascii="Cambria Math" w:hAnsi="Cambria Math"/>
                       </w:rPr>
-                      <m:t>A</m:t>
-                    </m:r>
-                    <m:r>
-                      <w:rPr>
-                        <w:rFonts w:ascii="Cambria Math" w:hAnsi="Cambria Math"/>
-                      </w:rPr>
-                      <m:t>T</m:t>
+                      <m:t>AT</m:t>
                     </m:r>
                   </m:sub>
                   <m:sup/>
@@ -53105,16 +53097,7 @@
                 <w:sz w:val="20"/>
                 <w:szCs w:val="20"/>
               </w:rPr>
-              <w:t>alta</w:t>
-            </w:r>
-            <w:r>
-              <w:rPr>
-                <w:rFonts w:ascii="Times New Roman" w:eastAsia="Times New Roman" w:hAnsi="Times New Roman" w:cs="Times New Roman"/>
-                <w:color w:val="000000"/>
-                <w:sz w:val="20"/>
-                <w:szCs w:val="20"/>
-              </w:rPr>
-              <w:t xml:space="preserve"> tensão</w:t>
+              <w:t>alta tensão</w:t>
             </w:r>
           </w:p>
         </w:tc>
@@ -53212,17 +53195,7 @@
                 <w:szCs w:val="20"/>
                 <w:lang w:val="en-US"/>
               </w:rPr>
-              <w:t>1.</w:t>
-            </w:r>
-            <w:r>
-              <w:rPr>
-                <w:rFonts w:ascii="Times New Roman" w:eastAsia="Times New Roman" w:hAnsi="Times New Roman" w:cs="Times New Roman"/>
-                <w:color w:val="000000"/>
-                <w:sz w:val="20"/>
-                <w:szCs w:val="20"/>
-                <w:lang w:val="en-US"/>
-              </w:rPr>
-              <w:t>4</w:t>
+              <w:t>1.4</w:t>
             </w:r>
           </w:p>
         </w:tc>
@@ -53260,17 +53233,7 @@
                 <w:szCs w:val="20"/>
                 <w:lang w:val="en-US"/>
               </w:rPr>
-              <w:t>1.</w:t>
-            </w:r>
-            <w:r>
-              <w:rPr>
-                <w:rFonts w:ascii="Times New Roman" w:eastAsia="Times New Roman" w:hAnsi="Times New Roman" w:cs="Times New Roman"/>
-                <w:color w:val="000000"/>
-                <w:sz w:val="20"/>
-                <w:szCs w:val="20"/>
-                <w:lang w:val="en-US"/>
-              </w:rPr>
-              <w:t>6</w:t>
+              <w:t>1.6</w:t>
             </w:r>
           </w:p>
         </w:tc>
@@ -53448,17 +53411,7 @@
                 <w:szCs w:val="20"/>
                 <w:lang w:val="en-US"/>
               </w:rPr>
-              <w:t>1.</w:t>
-            </w:r>
-            <w:r>
-              <w:rPr>
-                <w:rFonts w:ascii="Times New Roman" w:eastAsia="Times New Roman" w:hAnsi="Times New Roman" w:cs="Times New Roman"/>
-                <w:color w:val="000000"/>
-                <w:sz w:val="20"/>
-                <w:szCs w:val="20"/>
-                <w:lang w:val="en-US"/>
-              </w:rPr>
-              <w:t>5</w:t>
+              <w:t>1.5</w:t>
             </w:r>
           </w:p>
         </w:tc>
@@ -53496,17 +53449,7 @@
                 <w:szCs w:val="20"/>
                 <w:lang w:val="en-US"/>
               </w:rPr>
-              <w:t>1.</w:t>
-            </w:r>
-            <w:r>
-              <w:rPr>
-                <w:rFonts w:ascii="Times New Roman" w:eastAsia="Times New Roman" w:hAnsi="Times New Roman" w:cs="Times New Roman"/>
-                <w:color w:val="000000"/>
-                <w:sz w:val="20"/>
-                <w:szCs w:val="20"/>
-                <w:lang w:val="en-US"/>
-              </w:rPr>
-              <w:t>6</w:t>
+              <w:t>1.6</w:t>
             </w:r>
           </w:p>
         </w:tc>
@@ -53820,19 +53763,7 @@
                   <w:rPr>
                     <w:rFonts w:ascii="Cambria Math" w:hAnsi="Cambria Math"/>
                   </w:rPr>
-                  <m:t>V</m:t>
-                </m:r>
-                <m:r>
-                  <w:rPr>
-                    <w:rFonts w:ascii="Cambria Math" w:hAnsi="Cambria Math"/>
-                  </w:rPr>
-                  <m:t>/</m:t>
-                </m:r>
-                <m:r>
-                  <w:rPr>
-                    <w:rFonts w:ascii="Cambria Math" w:hAnsi="Cambria Math"/>
-                  </w:rPr>
-                  <m:t>espira</m:t>
+                  <m:t>V/espira</m:t>
                 </m:r>
               </m:oMath>
             </m:oMathPara>
@@ -54311,6 +54242,7 @@
           <w:id w:val="-1449695232"/>
           <w:citation/>
         </w:sdtPr>
+        <w:sdtEndPr/>
         <w:sdtContent>
           <w:r>
             <w:fldChar w:fldCharType="begin"/>
@@ -54399,7 +54331,7 @@
         <w:fldChar w:fldCharType="separate"/>
       </w:r>
       <w:r>
-        <w:instrText>(3.1)</w:instrText>
+        <w:instrText>(0.79)</w:instrText>
       </w:r>
       <w:r>
         <w:fldChar w:fldCharType="end"/>
@@ -54420,13 +54352,16 @@
         <w:fldChar w:fldCharType="begin"/>
       </w:r>
       <w:r>
-        <w:instrText xml:space="preserve"> REF ZEqnNum681416 \* Charformat \! \* MERGEFORMAT </w:instrText>
+        <w:instrText xml:space="preserve"> REF ZEqnNum68141</w:instrText>
+      </w:r>
+      <w:r>
+        <w:instrText xml:space="preserve">6 \* Charformat \! \* MERGEFORMAT </w:instrText>
       </w:r>
       <w:r>
         <w:fldChar w:fldCharType="separate"/>
       </w:r>
       <w:r>
-        <w:instrText>(3.4)</w:instrText>
+        <w:instrText>(0.82)</w:instrText>
       </w:r>
       <w:r>
         <w:fldChar w:fldCharType="end"/>
@@ -54464,7 +54399,7 @@
         <w:fldChar w:fldCharType="separate"/>
       </w:r>
       <w:r>
-        <w:instrText>(3.1)</w:instrText>
+        <w:instrText>(0.79)</w:instrText>
       </w:r>
       <w:r>
         <w:fldChar w:fldCharType="end"/>
@@ -54595,7 +54530,7 @@
         <w:fldChar w:fldCharType="separate"/>
       </w:r>
       <w:r>
-        <w:instrText>(3.5)</w:instrText>
+        <w:instrText>(0.83)</w:instrText>
       </w:r>
       <w:r>
         <w:fldChar w:fldCharType="end"/>
@@ -54622,7 +54557,7 @@
         <w:fldChar w:fldCharType="separate"/>
       </w:r>
       <w:r>
-        <w:instrText>(3.6)</w:instrText>
+        <w:instrText>(0.84)</w:instrText>
       </w:r>
       <w:r>
         <w:fldChar w:fldCharType="end"/>
@@ -54828,7 +54763,7 @@
         <w:rPr>
           <w:noProof/>
         </w:rPr>
-        <w:instrText>3</w:instrText>
+        <w:instrText>0</w:instrText>
       </w:r>
       <w:r>
         <w:rPr>
@@ -54861,7 +54796,7 @@
         <w:rPr>
           <w:noProof/>
         </w:rPr>
-        <w:instrText>5</w:instrText>
+        <w:instrText>83</w:instrText>
       </w:r>
       <w:r>
         <w:rPr>
@@ -55030,7 +54965,7 @@
         <w:rPr>
           <w:noProof/>
         </w:rPr>
-        <w:instrText>3</w:instrText>
+        <w:instrText>0</w:instrText>
       </w:r>
       <w:r>
         <w:rPr>
@@ -55063,7 +54998,7 @@
         <w:rPr>
           <w:noProof/>
         </w:rPr>
-        <w:instrText>6</w:instrText>
+        <w:instrText>84</w:instrText>
       </w:r>
       <w:r>
         <w:rPr>
@@ -55218,7 +55153,7 @@
         <w:rPr>
           <w:noProof/>
         </w:rPr>
-        <w:instrText>3</w:instrText>
+        <w:instrText>0</w:instrText>
       </w:r>
       <w:r>
         <w:rPr>
@@ -55251,7 +55186,7 @@
         <w:rPr>
           <w:noProof/>
         </w:rPr>
-        <w:instrText>7</w:instrText>
+        <w:instrText>85</w:instrText>
       </w:r>
       <w:r>
         <w:rPr>
@@ -55835,7 +55770,7 @@
         <w:fldChar w:fldCharType="separate"/>
       </w:r>
       <w:r>
-        <w:instrText>(3.1)</w:instrText>
+        <w:instrText>(0.79)</w:instrText>
       </w:r>
       <w:r>
         <w:fldChar w:fldCharType="end"/>
@@ -55862,7 +55797,7 @@
         <w:fldChar w:fldCharType="separate"/>
       </w:r>
       <w:r>
-        <w:instrText>(3.4)</w:instrText>
+        <w:instrText>(0.82)</w:instrText>
       </w:r>
       <w:r>
         <w:fldChar w:fldCharType="end"/>
@@ -56242,7 +56177,15 @@
         </m:r>
       </m:oMath>
       <w:r>
-        <w:t xml:space="preserve">: O vetor objetivo </w:t>
+        <w:t>: O ve</w:t>
+      </w:r>
+      <w:proofErr w:type="spellStart"/>
+      <w:r>
+        <w:t>tor</w:t>
+      </w:r>
+      <w:proofErr w:type="spellEnd"/>
+      <w:r>
+        <w:t xml:space="preserve"> objetivo </w:t>
       </w:r>
       <m:oMath>
         <m:sSub>
@@ -58331,8 +58274,8 @@
       <w:pPr>
         <w:pStyle w:val="EstiloLegendaABNT"/>
       </w:pPr>
-      <w:bookmarkStart w:id="139" w:name="_Toc90345845"/>
-      <w:bookmarkStart w:id="140" w:name="_Ref80360516"/>
+      <w:bookmarkStart w:id="139" w:name="_Ref80360516"/>
+      <w:bookmarkStart w:id="140" w:name="_Toc90345845"/>
       <w:bookmarkStart w:id="141" w:name="_Toc169044028"/>
       <w:r>
         <w:t xml:space="preserve">Tabela </w:t>
@@ -58358,17 +58301,17 @@
         </w:rPr>
         <w:fldChar w:fldCharType="end"/>
       </w:r>
+      <w:bookmarkEnd w:id="139"/>
+      <w:r>
+        <w:t xml:space="preserve"> - Algoritmo </w:t>
+      </w:r>
+      <w:r>
+        <w:rPr>
+          <w:noProof/>
+        </w:rPr>
+        <w:t>Evolutivo</w:t>
+      </w:r>
       <w:bookmarkEnd w:id="140"/>
-      <w:r>
-        <w:t xml:space="preserve"> - Algoritmo </w:t>
-      </w:r>
-      <w:r>
-        <w:rPr>
-          <w:noProof/>
-        </w:rPr>
-        <w:t>Evolutivo conceitual</w:t>
-      </w:r>
-      <w:bookmarkEnd w:id="139"/>
       <w:bookmarkEnd w:id="141"/>
     </w:p>
     <w:tbl>
@@ -59129,8 +59072,8 @@
       <w:pPr>
         <w:pStyle w:val="EstiloLegendaABNT"/>
       </w:pPr>
-      <w:bookmarkStart w:id="144" w:name="_Toc90345846"/>
-      <w:bookmarkStart w:id="145" w:name="_Ref169040243"/>
+      <w:bookmarkStart w:id="144" w:name="_Ref169040243"/>
+      <w:bookmarkStart w:id="145" w:name="_Toc90345846"/>
       <w:bookmarkStart w:id="146" w:name="_Toc169044029"/>
       <w:r>
         <w:t xml:space="preserve">Tabela </w:t>
@@ -59156,14 +59099,14 @@
         </w:rPr>
         <w:fldChar w:fldCharType="end"/>
       </w:r>
+      <w:bookmarkEnd w:id="144"/>
+      <w:r>
+        <w:t xml:space="preserve"> - </w:t>
+      </w:r>
+      <w:r>
+        <w:t>Algoritmo PSO</w:t>
+      </w:r>
       <w:bookmarkEnd w:id="145"/>
-      <w:r>
-        <w:t xml:space="preserve"> - </w:t>
-      </w:r>
-      <w:r>
-        <w:t>Algoritmo PSO</w:t>
-      </w:r>
-      <w:bookmarkEnd w:id="144"/>
       <w:bookmarkEnd w:id="146"/>
     </w:p>
     <w:tbl>
@@ -60798,7 +60741,11 @@
         <w:t xml:space="preserve">Framework é um conjunto de bibliotecas </w:t>
       </w:r>
       <w:r>
-        <w:t xml:space="preserve">que possibilitam ao desenvolvedor criar uma estrutura para melhor manutenção do código. </w:t>
+        <w:t xml:space="preserve">que possibilitam ao desenvolvedor criar uma estrutura </w:t>
+      </w:r>
+      <w:r>
+        <w:lastRenderedPageBreak/>
+        <w:t xml:space="preserve">para melhor manutenção do código. </w:t>
       </w:r>
       <w:r>
         <w:t xml:space="preserve">Dentre os frameworks </w:t>
@@ -61115,6 +61062,20 @@
     </w:p>
     <w:p>
       <w:pPr>
+        <w:rPr>
+          <w:b/>
+        </w:rPr>
+      </w:pPr>
+      <w:bookmarkStart w:id="149" w:name="_Toc169044065"/>
+      <w:r>
+        <w:rPr>
+          <w:caps/>
+        </w:rPr>
+        <w:br w:type="page"/>
+      </w:r>
+    </w:p>
+    <w:p>
+      <w:pPr>
         <w:pStyle w:val="1TTULO"/>
         <w:numPr>
           <w:ilvl w:val="0"/>
@@ -61122,7 +61083,13 @@
         </w:numPr>
         <w:ind w:left="198"/>
       </w:pPr>
-      <w:bookmarkStart w:id="149" w:name="_Toc169044065"/>
+      <w:r>
+        <w:rPr>
+          <w:caps w:val="0"/>
+        </w:rPr>
+        <w:lastRenderedPageBreak/>
+        <w:t xml:space="preserve">4. </w:t>
+      </w:r>
       <w:r>
         <w:rPr>
           <w:caps w:val="0"/>
@@ -61194,13 +61161,7 @@
         <w:fldChar w:fldCharType="separate"/>
       </w:r>
       <w:r>
-        <w:t>Tabe</w:t>
-      </w:r>
-      <w:r>
-        <w:t>l</w:t>
-      </w:r>
-      <w:r>
-        <w:t xml:space="preserve">a </w:t>
+        <w:t xml:space="preserve">Tabela </w:t>
       </w:r>
       <w:r>
         <w:rPr>
@@ -61308,10 +61269,19 @@
         <w:ind w:left="0" w:firstLine="1008"/>
       </w:pPr>
       <w:r>
-        <w:t xml:space="preserve">Variáveis de Projeto: </w:t>
-      </w:r>
-      <w:r>
-        <w:t xml:space="preserve">conforme a seção </w:t>
+        <w:t>Variáveis d</w:t>
+      </w:r>
+      <w:r>
+        <w:t>o</w:t>
+      </w:r>
+      <w:r>
+        <w:t xml:space="preserve"> </w:t>
+      </w:r>
+      <w:r>
+        <w:t>p</w:t>
+      </w:r>
+      <w:r>
+        <w:t xml:space="preserve">rojeto: conforme a seção </w:t>
       </w:r>
       <w:r>
         <w:fldChar w:fldCharType="begin"/>
@@ -61323,13 +61293,7 @@
         <w:fldChar w:fldCharType="separate"/>
       </w:r>
       <w:r>
-        <w:t>3</w:t>
-      </w:r>
-      <w:r>
-        <w:t>.</w:t>
-      </w:r>
-      <w:r>
-        <w:t>1</w:t>
+        <w:t>3.1</w:t>
       </w:r>
       <w:r>
         <w:fldChar w:fldCharType="end"/>
@@ -61351,11 +61315,7 @@
     <w:p>
       <w:pPr>
         <w:pStyle w:val="TCC-Texto"/>
-      </w:pPr>
-    </w:p>
-    <w:p>
-      <w:pPr>
-        <w:pStyle w:val="TCC-Texto"/>
+        <w:ind w:firstLine="0"/>
       </w:pPr>
     </w:p>
     <w:p>
@@ -61928,6 +61888,7 @@
                 <w:rPr>
                   <w:noProof/>
                 </w:rPr>
+                <w:lastRenderedPageBreak/>
                 <w:t xml:space="preserve">MCKINNEY, W. (2018). </w:t>
               </w:r>
               <w:r>
@@ -65569,6 +65530,7 @@
   <w:style w:type="character" w:default="1" w:styleId="Fontepargpadro">
     <w:name w:val="Default Paragraph Font"/>
     <w:uiPriority w:val="1"/>
+    <w:semiHidden/>
     <w:unhideWhenUsed/>
   </w:style>
   <w:style w:type="table" w:default="1" w:styleId="Tabelanormal">

</xml_diff>

<commit_message>
adicionando imagens da aplicação
</commit_message>
<xml_diff>
--- a/escrita/DANILO_TCC1.docx
+++ b/escrita/DANILO_TCC1.docx
@@ -1515,7 +1515,7 @@
         </w:rPr>
         <w:fldChar w:fldCharType="separate"/>
       </w:r>
-      <w:hyperlink w:anchor="_Toc90346948" w:history="1">
+      <w:hyperlink w:anchor="_Toc170006524" w:history="1">
         <w:r>
           <w:rPr>
             <w:rStyle w:val="Hyperlink"/>
@@ -1542,7 +1542,7 @@
             <w:noProof/>
             <w:webHidden/>
           </w:rPr>
-          <w:instrText xml:space="preserve"> PAGEREF _Toc90346948 \h </w:instrText>
+          <w:instrText xml:space="preserve"> PAGEREF _Toc170006524 \h </w:instrText>
         </w:r>
         <w:r>
           <w:rPr>
@@ -1587,7 +1587,7 @@
           <w:lang w:val="en-US"/>
         </w:rPr>
       </w:pPr>
-      <w:hyperlink w:anchor="_Toc90346949" w:history="1">
+      <w:hyperlink w:anchor="_Toc170006525" w:history="1">
         <w:r>
           <w:rPr>
             <w:rStyle w:val="Hyperlink"/>
@@ -1614,7 +1614,7 @@
             <w:noProof/>
             <w:webHidden/>
           </w:rPr>
-          <w:instrText xml:space="preserve"> PAGEREF _Toc90346949 \h </w:instrText>
+          <w:instrText xml:space="preserve"> PAGEREF _Toc170006525 \h </w:instrText>
         </w:r>
         <w:r>
           <w:rPr>
@@ -1659,7 +1659,7 @@
           <w:lang w:val="en-US"/>
         </w:rPr>
       </w:pPr>
-      <w:hyperlink w:anchor="_Toc90346950" w:history="1">
+      <w:hyperlink w:anchor="_Toc170006526" w:history="1">
         <w:r>
           <w:rPr>
             <w:rStyle w:val="Hyperlink"/>
@@ -1686,7 +1686,7 @@
             <w:noProof/>
             <w:webHidden/>
           </w:rPr>
-          <w:instrText xml:space="preserve"> PAGEREF _Toc90346950 \h </w:instrText>
+          <w:instrText xml:space="preserve"> PAGEREF _Toc170006526 \h </w:instrText>
         </w:r>
         <w:r>
           <w:rPr>
@@ -1731,7 +1731,7 @@
           <w:lang w:val="en-US"/>
         </w:rPr>
       </w:pPr>
-      <w:hyperlink w:anchor="_Toc90346951" w:history="1">
+      <w:hyperlink w:anchor="_Toc170006527" w:history="1">
         <w:r>
           <w:rPr>
             <w:rStyle w:val="Hyperlink"/>
@@ -1758,7 +1758,7 @@
             <w:noProof/>
             <w:webHidden/>
           </w:rPr>
-          <w:instrText xml:space="preserve"> PAGEREF _Toc90346951 \h </w:instrText>
+          <w:instrText xml:space="preserve"> PAGEREF _Toc170006527 \h </w:instrText>
         </w:r>
         <w:r>
           <w:rPr>
@@ -1803,7 +1803,7 @@
           <w:lang w:val="en-US"/>
         </w:rPr>
       </w:pPr>
-      <w:hyperlink w:anchor="_Toc90346952" w:history="1">
+      <w:hyperlink w:anchor="_Toc170006528" w:history="1">
         <w:r>
           <w:rPr>
             <w:rStyle w:val="Hyperlink"/>
@@ -1830,7 +1830,7 @@
             <w:noProof/>
             <w:webHidden/>
           </w:rPr>
-          <w:instrText xml:space="preserve"> PAGEREF _Toc90346952 \h </w:instrText>
+          <w:instrText xml:space="preserve"> PAGEREF _Toc170006528 \h </w:instrText>
         </w:r>
         <w:r>
           <w:rPr>
@@ -1875,7 +1875,7 @@
           <w:lang w:val="en-US"/>
         </w:rPr>
       </w:pPr>
-      <w:hyperlink w:anchor="_Toc90346953" w:history="1">
+      <w:hyperlink w:anchor="_Toc170006529" w:history="1">
         <w:r>
           <w:rPr>
             <w:rStyle w:val="Hyperlink"/>
@@ -1902,7 +1902,7 @@
             <w:noProof/>
             <w:webHidden/>
           </w:rPr>
-          <w:instrText xml:space="preserve"> PAGEREF _Toc90346953 \h </w:instrText>
+          <w:instrText xml:space="preserve"> PAGEREF _Toc170006529 \h </w:instrText>
         </w:r>
         <w:r>
           <w:rPr>
@@ -1947,7 +1947,7 @@
           <w:lang w:val="en-US"/>
         </w:rPr>
       </w:pPr>
-      <w:hyperlink w:anchor="_Toc90346954" w:history="1">
+      <w:hyperlink w:anchor="_Toc170006530" w:history="1">
         <w:r>
           <w:rPr>
             <w:rStyle w:val="Hyperlink"/>
@@ -1974,7 +1974,7 @@
             <w:noProof/>
             <w:webHidden/>
           </w:rPr>
-          <w:instrText xml:space="preserve"> PAGEREF _Toc90346954 \h </w:instrText>
+          <w:instrText xml:space="preserve"> PAGEREF _Toc170006530 \h </w:instrText>
         </w:r>
         <w:r>
           <w:rPr>
@@ -2019,7 +2019,7 @@
           <w:lang w:val="en-US"/>
         </w:rPr>
       </w:pPr>
-      <w:hyperlink w:anchor="_Toc90346955" w:history="1">
+      <w:hyperlink w:anchor="_Toc170006531" w:history="1">
         <w:r>
           <w:rPr>
             <w:rStyle w:val="Hyperlink"/>
@@ -2046,7 +2046,7 @@
             <w:noProof/>
             <w:webHidden/>
           </w:rPr>
-          <w:instrText xml:space="preserve"> PAGEREF _Toc90346955 \h </w:instrText>
+          <w:instrText xml:space="preserve"> PAGEREF _Toc170006531 \h </w:instrText>
         </w:r>
         <w:r>
           <w:rPr>
@@ -2091,7 +2091,7 @@
           <w:lang w:val="en-US"/>
         </w:rPr>
       </w:pPr>
-      <w:hyperlink w:anchor="_Toc90346956" w:history="1">
+      <w:hyperlink w:anchor="_Toc170006532" w:history="1">
         <w:r>
           <w:rPr>
             <w:rStyle w:val="Hyperlink"/>
@@ -2118,7 +2118,7 @@
             <w:noProof/>
             <w:webHidden/>
           </w:rPr>
-          <w:instrText xml:space="preserve"> PAGEREF _Toc90346956 \h </w:instrText>
+          <w:instrText xml:space="preserve"> PAGEREF _Toc170006532 \h </w:instrText>
         </w:r>
         <w:r>
           <w:rPr>
@@ -2163,7 +2163,7 @@
           <w:lang w:val="en-US"/>
         </w:rPr>
       </w:pPr>
-      <w:hyperlink w:anchor="_Toc90346957" w:history="1">
+      <w:hyperlink w:anchor="_Toc170006533" w:history="1">
         <w:r>
           <w:rPr>
             <w:rStyle w:val="Hyperlink"/>
@@ -2190,7 +2190,7 @@
             <w:noProof/>
             <w:webHidden/>
           </w:rPr>
-          <w:instrText xml:space="preserve"> PAGEREF _Toc90346957 \h </w:instrText>
+          <w:instrText xml:space="preserve"> PAGEREF _Toc170006533 \h </w:instrText>
         </w:r>
         <w:r>
           <w:rPr>
@@ -2235,7 +2235,7 @@
           <w:lang w:val="en-US"/>
         </w:rPr>
       </w:pPr>
-      <w:hyperlink w:anchor="_Toc90346958" w:history="1">
+      <w:hyperlink w:anchor="_Toc170006534" w:history="1">
         <w:r>
           <w:rPr>
             <w:rStyle w:val="Hyperlink"/>
@@ -2262,7 +2262,7 @@
             <w:noProof/>
             <w:webHidden/>
           </w:rPr>
-          <w:instrText xml:space="preserve"> PAGEREF _Toc90346958 \h </w:instrText>
+          <w:instrText xml:space="preserve"> PAGEREF _Toc170006534 \h </w:instrText>
         </w:r>
         <w:r>
           <w:rPr>
@@ -2307,13 +2307,27 @@
           <w:lang w:val="en-US"/>
         </w:rPr>
       </w:pPr>
-      <w:hyperlink w:anchor="_Toc90346959" w:history="1">
+      <w:hyperlink w:anchor="_Toc170006535" w:history="1">
         <w:r>
           <w:rPr>
             <w:rStyle w:val="Hyperlink"/>
             <w:noProof/>
           </w:rPr>
-          <w:t>Figura 12 Analogia entre a terminologia do AE e de um problema computacional.</w:t>
+          <w:t>Figura 12 Analogia entre terminologia d</w:t>
+        </w:r>
+        <w:r>
+          <w:rPr>
+            <w:rStyle w:val="Hyperlink"/>
+            <w:noProof/>
+          </w:rPr>
+          <w:t>o</w:t>
+        </w:r>
+        <w:r>
+          <w:rPr>
+            <w:rStyle w:val="Hyperlink"/>
+            <w:noProof/>
+          </w:rPr>
+          <w:t xml:space="preserve"> AE e de problema computacional.</w:t>
         </w:r>
         <w:r>
           <w:rPr>
@@ -2334,7 +2348,7 @@
             <w:noProof/>
             <w:webHidden/>
           </w:rPr>
-          <w:instrText xml:space="preserve"> PAGEREF _Toc90346959 \h </w:instrText>
+          <w:instrText xml:space="preserve"> PAGEREF _Toc170006535 \h </w:instrText>
         </w:r>
         <w:r>
           <w:rPr>
@@ -2355,6 +2369,294 @@
             <w:webHidden/>
           </w:rPr>
           <w:t>39</w:t>
+        </w:r>
+        <w:r>
+          <w:rPr>
+            <w:noProof/>
+            <w:webHidden/>
+          </w:rPr>
+          <w:fldChar w:fldCharType="end"/>
+        </w:r>
+      </w:hyperlink>
+    </w:p>
+    <w:p>
+      <w:pPr>
+        <w:pStyle w:val="ndicedeilustraes"/>
+        <w:tabs>
+          <w:tab w:val="right" w:leader="dot" w:pos="9061"/>
+        </w:tabs>
+        <w:rPr>
+          <w:rFonts w:asciiTheme="minorHAnsi" w:eastAsiaTheme="minorEastAsia" w:hAnsiTheme="minorHAnsi"/>
+          <w:noProof/>
+          <w:sz w:val="22"/>
+          <w:szCs w:val="22"/>
+          <w:lang w:val="en-US"/>
+        </w:rPr>
+      </w:pPr>
+      <w:hyperlink w:anchor="_Toc170006536" w:history="1">
+        <w:r>
+          <w:rPr>
+            <w:rStyle w:val="Hyperlink"/>
+            <w:noProof/>
+          </w:rPr>
+          <w:t>Figura 13 Pré-processamento e pós-processamento do gradio</w:t>
+        </w:r>
+        <w:r>
+          <w:rPr>
+            <w:noProof/>
+            <w:webHidden/>
+          </w:rPr>
+          <w:tab/>
+        </w:r>
+        <w:r>
+          <w:rPr>
+            <w:noProof/>
+            <w:webHidden/>
+          </w:rPr>
+          <w:fldChar w:fldCharType="begin"/>
+        </w:r>
+        <w:r>
+          <w:rPr>
+            <w:noProof/>
+            <w:webHidden/>
+          </w:rPr>
+          <w:instrText xml:space="preserve"> PAGEREF _Toc170006536 \h </w:instrText>
+        </w:r>
+        <w:r>
+          <w:rPr>
+            <w:noProof/>
+            <w:webHidden/>
+          </w:rPr>
+        </w:r>
+        <w:r>
+          <w:rPr>
+            <w:noProof/>
+            <w:webHidden/>
+          </w:rPr>
+          <w:fldChar w:fldCharType="separate"/>
+        </w:r>
+        <w:r>
+          <w:rPr>
+            <w:noProof/>
+            <w:webHidden/>
+          </w:rPr>
+          <w:t>44</w:t>
+        </w:r>
+        <w:r>
+          <w:rPr>
+            <w:noProof/>
+            <w:webHidden/>
+          </w:rPr>
+          <w:fldChar w:fldCharType="end"/>
+        </w:r>
+      </w:hyperlink>
+    </w:p>
+    <w:p>
+      <w:pPr>
+        <w:pStyle w:val="ndicedeilustraes"/>
+        <w:tabs>
+          <w:tab w:val="right" w:leader="dot" w:pos="9061"/>
+        </w:tabs>
+        <w:rPr>
+          <w:rFonts w:asciiTheme="minorHAnsi" w:eastAsiaTheme="minorEastAsia" w:hAnsiTheme="minorHAnsi"/>
+          <w:noProof/>
+          <w:sz w:val="22"/>
+          <w:szCs w:val="22"/>
+          <w:lang w:val="en-US"/>
+        </w:rPr>
+      </w:pPr>
+      <w:hyperlink w:anchor="_Toc170006537" w:history="1">
+        <w:r>
+          <w:rPr>
+            <w:rStyle w:val="Hyperlink"/>
+            <w:noProof/>
+          </w:rPr>
+          <w:t>Figura 14 diagrama do algoritmo genético.</w:t>
+        </w:r>
+        <w:r>
+          <w:rPr>
+            <w:noProof/>
+            <w:webHidden/>
+          </w:rPr>
+          <w:tab/>
+        </w:r>
+        <w:r>
+          <w:rPr>
+            <w:noProof/>
+            <w:webHidden/>
+          </w:rPr>
+          <w:fldChar w:fldCharType="begin"/>
+        </w:r>
+        <w:r>
+          <w:rPr>
+            <w:noProof/>
+            <w:webHidden/>
+          </w:rPr>
+          <w:instrText xml:space="preserve"> PAGEREF _Toc170006537 \h </w:instrText>
+        </w:r>
+        <w:r>
+          <w:rPr>
+            <w:noProof/>
+            <w:webHidden/>
+          </w:rPr>
+        </w:r>
+        <w:r>
+          <w:rPr>
+            <w:noProof/>
+            <w:webHidden/>
+          </w:rPr>
+          <w:fldChar w:fldCharType="separate"/>
+        </w:r>
+        <w:r>
+          <w:rPr>
+            <w:noProof/>
+            <w:webHidden/>
+          </w:rPr>
+          <w:t>46</w:t>
+        </w:r>
+        <w:r>
+          <w:rPr>
+            <w:noProof/>
+            <w:webHidden/>
+          </w:rPr>
+          <w:fldChar w:fldCharType="end"/>
+        </w:r>
+      </w:hyperlink>
+    </w:p>
+    <w:p>
+      <w:pPr>
+        <w:pStyle w:val="ndicedeilustraes"/>
+        <w:tabs>
+          <w:tab w:val="right" w:leader="dot" w:pos="9061"/>
+        </w:tabs>
+        <w:rPr>
+          <w:rFonts w:asciiTheme="minorHAnsi" w:eastAsiaTheme="minorEastAsia" w:hAnsiTheme="minorHAnsi"/>
+          <w:noProof/>
+          <w:sz w:val="22"/>
+          <w:szCs w:val="22"/>
+          <w:lang w:val="en-US"/>
+        </w:rPr>
+      </w:pPr>
+      <w:hyperlink w:anchor="_Toc170006538" w:history="1">
+        <w:r>
+          <w:rPr>
+            <w:rStyle w:val="Hyperlink"/>
+            <w:noProof/>
+          </w:rPr>
+          <w:t>Figura 15 campos para entrada de dados na aplicação web</w:t>
+        </w:r>
+        <w:r>
+          <w:rPr>
+            <w:noProof/>
+            <w:webHidden/>
+          </w:rPr>
+          <w:tab/>
+        </w:r>
+        <w:r>
+          <w:rPr>
+            <w:noProof/>
+            <w:webHidden/>
+          </w:rPr>
+          <w:fldChar w:fldCharType="begin"/>
+        </w:r>
+        <w:r>
+          <w:rPr>
+            <w:noProof/>
+            <w:webHidden/>
+          </w:rPr>
+          <w:instrText xml:space="preserve"> PAGEREF _Toc170006538 \h </w:instrText>
+        </w:r>
+        <w:r>
+          <w:rPr>
+            <w:noProof/>
+            <w:webHidden/>
+          </w:rPr>
+        </w:r>
+        <w:r>
+          <w:rPr>
+            <w:noProof/>
+            <w:webHidden/>
+          </w:rPr>
+          <w:fldChar w:fldCharType="separate"/>
+        </w:r>
+        <w:r>
+          <w:rPr>
+            <w:noProof/>
+            <w:webHidden/>
+          </w:rPr>
+          <w:t>47</w:t>
+        </w:r>
+        <w:r>
+          <w:rPr>
+            <w:noProof/>
+            <w:webHidden/>
+          </w:rPr>
+          <w:fldChar w:fldCharType="end"/>
+        </w:r>
+      </w:hyperlink>
+    </w:p>
+    <w:p>
+      <w:pPr>
+        <w:pStyle w:val="ndicedeilustraes"/>
+        <w:tabs>
+          <w:tab w:val="right" w:leader="dot" w:pos="9061"/>
+        </w:tabs>
+        <w:rPr>
+          <w:rFonts w:asciiTheme="minorHAnsi" w:eastAsiaTheme="minorEastAsia" w:hAnsiTheme="minorHAnsi"/>
+          <w:noProof/>
+          <w:sz w:val="22"/>
+          <w:szCs w:val="22"/>
+          <w:lang w:val="en-US"/>
+        </w:rPr>
+      </w:pPr>
+      <w:hyperlink w:anchor="_Toc170006539" w:history="1">
+        <w:r>
+          <w:rPr>
+            <w:rStyle w:val="Hyperlink"/>
+            <w:noProof/>
+          </w:rPr>
+          <w:t>Figura 16 campos para apresentação das respostas</w:t>
+        </w:r>
+        <w:r>
+          <w:rPr>
+            <w:noProof/>
+            <w:webHidden/>
+          </w:rPr>
+          <w:tab/>
+        </w:r>
+        <w:r>
+          <w:rPr>
+            <w:noProof/>
+            <w:webHidden/>
+          </w:rPr>
+          <w:fldChar w:fldCharType="begin"/>
+        </w:r>
+        <w:r>
+          <w:rPr>
+            <w:noProof/>
+            <w:webHidden/>
+          </w:rPr>
+          <w:instrText xml:space="preserve"> PAGEREF _Toc170006539 \h </w:instrText>
+        </w:r>
+        <w:r>
+          <w:rPr>
+            <w:noProof/>
+            <w:webHidden/>
+          </w:rPr>
+        </w:r>
+        <w:r>
+          <w:rPr>
+            <w:noProof/>
+            <w:webHidden/>
+          </w:rPr>
+          <w:fldChar w:fldCharType="separate"/>
+        </w:r>
+        <w:r>
+          <w:rPr>
+            <w:noProof/>
+            <w:webHidden/>
+          </w:rPr>
+          <w:t>48</w:t>
         </w:r>
         <w:r>
           <w:rPr>
@@ -6419,11 +6721,16 @@
         <w:t xml:space="preserve"> com Interface Gráfica do</w:t>
       </w:r>
       <w:r>
-        <w:t xml:space="preserve"> Usuário para inserção dos parâmetros</w:t>
+        <w:t xml:space="preserve"> Usuário para inserção dos </w:t>
+      </w:r>
+      <w:proofErr w:type="gramStart"/>
+      <w:r>
+        <w:t>parâmetros</w:t>
       </w:r>
       <w:r>
         <w:t xml:space="preserve"> e otimização mono</w:t>
       </w:r>
+      <w:proofErr w:type="gramEnd"/>
       <w:r>
         <w:t xml:space="preserve"> e </w:t>
       </w:r>
@@ -7566,7 +7873,7 @@
       </w:pPr>
       <w:bookmarkStart w:id="10" w:name="_Ref90346291"/>
       <w:bookmarkStart w:id="11" w:name="_Toc90346325"/>
-      <w:bookmarkStart w:id="12" w:name="_Toc90346948"/>
+      <w:bookmarkStart w:id="12" w:name="_Toc170006524"/>
       <w:r>
         <w:rPr>
           <w:sz w:val="20"/>
@@ -8007,7 +8314,7 @@
         </w:rPr>
       </w:pPr>
       <w:bookmarkStart w:id="13" w:name="_Ref90346385"/>
-      <w:bookmarkStart w:id="14" w:name="_Toc90346949"/>
+      <w:bookmarkStart w:id="14" w:name="_Toc170006525"/>
       <w:r>
         <w:rPr>
           <w:sz w:val="20"/>
@@ -8197,7 +8504,7 @@
         </w:rPr>
       </w:pPr>
       <w:bookmarkStart w:id="15" w:name="_Ref90346498"/>
-      <w:bookmarkStart w:id="16" w:name="_Toc90346950"/>
+      <w:bookmarkStart w:id="16" w:name="_Toc170006526"/>
       <w:r>
         <w:rPr>
           <w:sz w:val="20"/>
@@ -8512,7 +8819,7 @@
         </w:rPr>
       </w:pPr>
       <w:bookmarkStart w:id="18" w:name="_Ref90848354"/>
-      <w:bookmarkStart w:id="19" w:name="_Toc90346951"/>
+      <w:bookmarkStart w:id="19" w:name="_Toc170006527"/>
       <w:r>
         <w:rPr>
           <w:sz w:val="20"/>
@@ -8661,7 +8968,15 @@
         <w:t>Núcleos de secção quadrada são usa</w:t>
       </w:r>
       <w:r>
-        <w:t xml:space="preserve">dos em pequenos transformadores. Para minimizar o comprimento médio das espiras do transformador e também o espaço disponível, núcleos em degraus estão sendo usados. Se o núcleo em degraus for usado, o diâmetro do círculo circunscrito sobre o núcleo será menor e portanto há economia de cobre para os enrolamentos </w:t>
+        <w:t xml:space="preserve">dos em pequenos transformadores. Para minimizar o comprimento médio das espiras do transformador e também o espaço disponível, núcleos em degraus estão sendo usados. Se o núcleo em degraus for usado, o diâmetro do círculo circunscrito sobre o núcleo será menor </w:t>
+      </w:r>
+      <w:proofErr w:type="gramStart"/>
+      <w:r>
+        <w:t>e portanto</w:t>
+      </w:r>
+      <w:proofErr w:type="gramEnd"/>
+      <w:r>
+        <w:t xml:space="preserve"> há economia de cobre para os enrolamentos </w:t>
       </w:r>
       <w:sdt>
         <w:sdtPr>
@@ -8837,7 +9152,7 @@
         </w:rPr>
       </w:pPr>
       <w:bookmarkStart w:id="21" w:name="_Ref90848410"/>
-      <w:bookmarkStart w:id="22" w:name="_Toc90346952"/>
+      <w:bookmarkStart w:id="22" w:name="_Toc170006528"/>
       <w:r>
         <w:rPr>
           <w:sz w:val="20"/>
@@ -10649,15 +10964,7 @@
         </m:sSub>
       </m:oMath>
       <w:r>
-        <w:t xml:space="preserve"> é a te</w:t>
-      </w:r>
-      <w:proofErr w:type="spellStart"/>
-      <w:r>
-        <w:t>nsão</w:t>
-      </w:r>
-      <w:proofErr w:type="spellEnd"/>
-      <w:r>
-        <w:t xml:space="preserve"> </w:t>
+        <w:t xml:space="preserve"> é a tensão </w:t>
       </w:r>
       <w:r>
         <w:t>no lado de baixa</w:t>
@@ -10803,7 +11110,7 @@
         </w:rPr>
       </w:pPr>
       <w:bookmarkStart w:id="29" w:name="_Ref90848460"/>
-      <w:bookmarkStart w:id="30" w:name="_Toc90346953"/>
+      <w:bookmarkStart w:id="30" w:name="_Toc170006529"/>
       <w:r>
         <w:rPr>
           <w:sz w:val="20"/>
@@ -13627,15 +13934,7 @@
         </m:sSub>
       </m:oMath>
       <w:r>
-        <w:t xml:space="preserve"> conforme a equaç</w:t>
-      </w:r>
-      <w:proofErr w:type="spellStart"/>
-      <w:r>
-        <w:t>ão</w:t>
-      </w:r>
-      <w:proofErr w:type="spellEnd"/>
-      <w:r>
-        <w:t xml:space="preserve"> </w:t>
+        <w:t xml:space="preserve"> conforme a equação </w:t>
       </w:r>
       <w:r>
         <w:fldChar w:fldCharType="begin"/>
@@ -18959,11 +19258,16 @@
         <w:fldChar w:fldCharType="end"/>
       </w:r>
       <w:r>
-        <w:t>. Com isso também encontr</w:t>
+        <w:t xml:space="preserve">. Com isso também </w:t>
+      </w:r>
+      <w:proofErr w:type="gramStart"/>
+      <w:r>
+        <w:t>encontr</w:t>
       </w:r>
       <w:r>
         <w:t>a-se</w:t>
       </w:r>
+      <w:proofErr w:type="gramEnd"/>
       <w:r>
         <w:t xml:space="preserve"> o valor de </w:t>
       </w:r>
@@ -23424,7 +23728,7 @@
         </w:rPr>
       </w:pPr>
       <w:bookmarkStart w:id="55" w:name="_Ref90848745"/>
-      <w:bookmarkStart w:id="56" w:name="_Toc90346954"/>
+      <w:bookmarkStart w:id="56" w:name="_Toc170006530"/>
       <w:r>
         <w:rPr>
           <w:sz w:val="20"/>
@@ -31389,7 +31693,15 @@
         </m:sSub>
       </m:oMath>
       <w:r>
-        <w:t xml:space="preserve"> em função das indução magnética </w:t>
+        <w:t xml:space="preserve"> em função </w:t>
+      </w:r>
+      <w:proofErr w:type="gramStart"/>
+      <w:r>
+        <w:t>das indução magnética</w:t>
+      </w:r>
+      <w:proofErr w:type="gramEnd"/>
+      <w:r>
+        <w:t xml:space="preserve"> </w:t>
       </w:r>
       <m:oMath>
         <m:r>
@@ -34521,13 +34833,8 @@
       <w:r>
         <w:t xml:space="preserve"> é a for</w:t>
       </w:r>
-      <w:proofErr w:type="spellStart"/>
-      <w:r>
-        <w:t>ça</w:t>
-      </w:r>
-      <w:proofErr w:type="spellEnd"/>
-      <w:r>
-        <w:t xml:space="preserve"> eletromotriz na culatra [</w:t>
+      <w:r>
+        <w:t>ça eletromotriz na culatra [</w:t>
       </w:r>
       <w:proofErr w:type="spellStart"/>
       <w:r>
@@ -34706,8 +35013,13 @@
       <w:r>
         <w:t xml:space="preserve">no funcionamento do transformador dois efeitos: queda de tensão ôhmica </w:t>
       </w:r>
-      <w:r>
-        <w:t>nos enrolamento de alta e baixa tensão e</w:t>
+      <w:proofErr w:type="gramStart"/>
+      <w:r>
+        <w:t>nos enrolamento</w:t>
+      </w:r>
+      <w:proofErr w:type="gramEnd"/>
+      <w:r>
+        <w:t xml:space="preserve"> de alta e baixa tensão e</w:t>
       </w:r>
       <w:r>
         <w:t xml:space="preserve"> perda de energia devido </w:t>
@@ -36885,19 +37197,11 @@
         </w:rPr>
         <w:t xml:space="preserve"> é a re</w:t>
       </w:r>
-      <w:proofErr w:type="spellStart"/>
       <w:r>
         <w:rPr>
           <w:rFonts w:cs="Arial"/>
         </w:rPr>
-        <w:t>sistividade</w:t>
-      </w:r>
-      <w:proofErr w:type="spellEnd"/>
-      <w:r>
-        <w:rPr>
-          <w:rFonts w:cs="Arial"/>
-        </w:rPr>
-        <w:t xml:space="preserve"> dos condutores [</w:t>
+        <w:t>sistividade dos condutores [</w:t>
       </w:r>
       <m:oMath>
         <m:r>
@@ -38300,7 +38604,7 @@
         </w:rPr>
       </w:pPr>
       <w:bookmarkStart w:id="94" w:name="_Ref90848965"/>
-      <w:bookmarkStart w:id="95" w:name="_Toc90346955"/>
+      <w:bookmarkStart w:id="95" w:name="_Toc170006531"/>
       <w:r>
         <w:rPr>
           <w:sz w:val="20"/>
@@ -40347,13 +40651,8 @@
       <w:r>
         <w:t xml:space="preserve"> é o diâmetro da seção circu</w:t>
       </w:r>
-      <w:proofErr w:type="spellStart"/>
-      <w:r>
-        <w:t>nscrita</w:t>
-      </w:r>
-      <w:proofErr w:type="spellEnd"/>
-      <w:r>
-        <w:t xml:space="preserve"> da coluna do núcleo [m];</w:t>
+      <w:r>
+        <w:t>nscrita da coluna do núcleo [m];</w:t>
       </w:r>
     </w:p>
     <w:p>
@@ -46658,13 +46957,8 @@
       <w:r>
         <w:t>, é possí</w:t>
       </w:r>
-      <w:proofErr w:type="spellStart"/>
-      <w:r>
-        <w:t>vel</w:t>
-      </w:r>
-      <w:proofErr w:type="spellEnd"/>
-      <w:r>
-        <w:t xml:space="preserve"> calcular a relação entre o pico máximo da corrente </w:t>
+      <w:r>
+        <w:t xml:space="preserve">vel calcular a relação entre o pico máximo da corrente </w:t>
       </w:r>
       <w:proofErr w:type="spellStart"/>
       <w:r>
@@ -47038,15 +47332,7 @@
         </m:sSub>
       </m:oMath>
       <w:r>
-        <w:t xml:space="preserve"> é o pico máximo da corrente de energizaç</w:t>
-      </w:r>
-      <w:proofErr w:type="spellStart"/>
-      <w:r>
-        <w:t>ão</w:t>
-      </w:r>
-      <w:proofErr w:type="spellEnd"/>
-      <w:r>
-        <w:t xml:space="preserve"> (</w:t>
+        <w:t xml:space="preserve"> é o pico máximo da corrente de energização (</w:t>
       </w:r>
       <w:proofErr w:type="spellStart"/>
       <w:r>
@@ -50430,15 +50716,7 @@
         </m:sSub>
       </m:oMath>
       <w:r>
-        <w:t xml:space="preserve"> é o instante em que a corrente de magnetização transitória atinja seu valor máxi</w:t>
-      </w:r>
-      <w:proofErr w:type="spellStart"/>
-      <w:r>
-        <w:t>mo</w:t>
-      </w:r>
-      <w:proofErr w:type="spellEnd"/>
-      <w:r>
-        <w:t xml:space="preserve"> [s];</w:t>
+        <w:t xml:space="preserve"> é o instante em que a corrente de magnetização transitória atinja seu valor máximo [s];</w:t>
       </w:r>
     </w:p>
     <w:p>
@@ -50537,7 +50815,15 @@
         <w:pStyle w:val="TCC-Texto"/>
       </w:pPr>
       <w:r>
-        <w:t xml:space="preserve">Ao expandir as equações em séries de Taylor de segunda ordem, as equações ficam mais complexas. Por outro lado o erro diminui. Como o objetivo dessa </w:t>
+        <w:t xml:space="preserve">Ao expandir as equações em séries de Taylor de segunda ordem, as equações ficam mais complexas. </w:t>
+      </w:r>
+      <w:proofErr w:type="gramStart"/>
+      <w:r>
+        <w:t>Por outro lado</w:t>
+      </w:r>
+      <w:proofErr w:type="gramEnd"/>
+      <w:r>
+        <w:t xml:space="preserve"> o erro diminui. Como o objetivo dessa </w:t>
       </w:r>
       <w:r>
         <w:t>monografia</w:t>
@@ -52268,15 +52554,7 @@
         </m:sSubSup>
       </m:oMath>
       <w:r>
-        <w:t xml:space="preserve"> limite inferior para o val</w:t>
-      </w:r>
-      <w:proofErr w:type="spellStart"/>
-      <w:r>
-        <w:t>or</w:t>
-      </w:r>
-      <w:proofErr w:type="spellEnd"/>
-      <w:r>
-        <w:t xml:space="preserve"> da variável </w:t>
+        <w:t xml:space="preserve"> limite inferior para o valor da variável </w:t>
       </w:r>
       <m:oMath>
         <m:sSub>
@@ -55383,7 +55661,7 @@
         </w:rPr>
       </w:pPr>
       <w:bookmarkStart w:id="128" w:name="_Ref90848966"/>
-      <w:bookmarkStart w:id="129" w:name="_Toc90346956"/>
+      <w:bookmarkStart w:id="129" w:name="_Toc170006532"/>
       <w:r>
         <w:rPr>
           <w:sz w:val="20"/>
@@ -56177,15 +56455,7 @@
         </m:r>
       </m:oMath>
       <w:r>
-        <w:t>: O ve</w:t>
-      </w:r>
-      <w:proofErr w:type="spellStart"/>
-      <w:r>
-        <w:t>tor</w:t>
-      </w:r>
-      <w:proofErr w:type="spellEnd"/>
-      <w:r>
-        <w:t xml:space="preserve"> objetivo </w:t>
+        <w:t xml:space="preserve">: O vetor objetivo </w:t>
       </w:r>
       <m:oMath>
         <m:sSub>
@@ -56814,7 +57084,15 @@
         <w:ind w:left="0" w:firstLine="1008"/>
       </w:pPr>
       <w:r>
-        <w:t>Qualquer solução do conjunto não-dominado deve ser não-dominado em relação a outra solução desse mesmo conjunto;</w:t>
+        <w:t xml:space="preserve">Qualquer solução do conjunto não-dominado deve ser </w:t>
+      </w:r>
+      <w:proofErr w:type="gramStart"/>
+      <w:r>
+        <w:t>não-dominado</w:t>
+      </w:r>
+      <w:proofErr w:type="gramEnd"/>
+      <w:r>
+        <w:t xml:space="preserve"> em relação a outra solução desse mesmo conjunto;</w:t>
       </w:r>
     </w:p>
     <w:p>
@@ -56827,7 +57105,15 @@
         <w:ind w:left="0" w:firstLine="1008"/>
       </w:pPr>
       <w:r>
-        <w:t>Qualquer solução não contida no conjunto não-dominado deve ser dominado, no mínimo, por uma solução do conjunto não-dominado.</w:t>
+        <w:t xml:space="preserve">Qualquer solução não contida no conjunto não-dominado deve ser </w:t>
+      </w:r>
+      <w:proofErr w:type="gramStart"/>
+      <w:r>
+        <w:t>dominado</w:t>
+      </w:r>
+      <w:proofErr w:type="gramEnd"/>
+      <w:r>
+        <w:t>, no mínimo, por uma solução do conjunto não-dominado.</w:t>
       </w:r>
     </w:p>
     <w:p>
@@ -56921,7 +57207,7 @@
         </w:rPr>
       </w:pPr>
       <w:bookmarkStart w:id="131" w:name="_Ref90848967"/>
-      <w:bookmarkStart w:id="132" w:name="_Toc90346957"/>
+      <w:bookmarkStart w:id="132" w:name="_Toc170006533"/>
       <w:r>
         <w:rPr>
           <w:sz w:val="20"/>
@@ -57333,7 +57619,7 @@
         </w:rPr>
       </w:pPr>
       <w:bookmarkStart w:id="134" w:name="_Ref90848968"/>
-      <w:bookmarkStart w:id="135" w:name="_Toc90346958"/>
+      <w:bookmarkStart w:id="135" w:name="_Toc170006534"/>
       <w:r>
         <w:rPr>
           <w:sz w:val="20"/>
@@ -58070,7 +58356,7 @@
         </w:rPr>
       </w:pPr>
       <w:bookmarkStart w:id="137" w:name="_Ref90848969"/>
-      <w:bookmarkStart w:id="138" w:name="_Toc90346959"/>
+      <w:bookmarkStart w:id="138" w:name="_Toc170006535"/>
       <w:r>
         <w:rPr>
           <w:sz w:val="20"/>
@@ -58120,7 +58406,7 @@
           <w:sz w:val="20"/>
           <w:szCs w:val="20"/>
         </w:rPr>
-        <w:t xml:space="preserve"> Analogia entre a terminologia do AE e de um problema computacional.</w:t>
+        <w:t xml:space="preserve"> Analogia entre terminologia do AE e de problema computacional.</w:t>
       </w:r>
       <w:bookmarkEnd w:id="138"/>
     </w:p>
@@ -59965,6 +60251,7 @@
         </w:numPr>
         <w:ind w:left="0" w:firstLine="1008"/>
       </w:pPr>
+      <w:proofErr w:type="gramStart"/>
       <w:r>
         <w:rPr>
           <w:b/>
@@ -59975,7 +60262,14 @@
         <w:rPr>
           <w:b/>
         </w:rPr>
-        <w:t xml:space="preserve"> Objetivos </w:t>
+        <w:t xml:space="preserve"> Objetivos</w:t>
+      </w:r>
+      <w:proofErr w:type="gramEnd"/>
+      <w:r>
+        <w:rPr>
+          <w:b/>
+        </w:rPr>
+        <w:t xml:space="preserve"> </w:t>
       </w:r>
       <w:r>
         <w:t>(</w:t>
@@ -60207,11 +60501,6 @@
       <w:pPr>
         <w:pStyle w:val="TCC-Texto"/>
       </w:pPr>
-    </w:p>
-    <w:p>
-      <w:pPr>
-        <w:pStyle w:val="TCC-Texto"/>
-      </w:pPr>
       <w:r>
         <w:t xml:space="preserve">Para melhor entendimento, </w:t>
       </w:r>
@@ -60286,11 +60575,6 @@
       <w:r>
         <w:t>a população segundo o critério de dominância através do ordenamento das soluções não dominadas por meio de rank e do truncamento dessas soluções.</w:t>
       </w:r>
-    </w:p>
-    <w:p>
-      <w:pPr>
-        <w:pStyle w:val="TCC-Texto"/>
-      </w:pPr>
     </w:p>
     <w:p>
       <w:pPr>
@@ -60358,14 +60642,31 @@
         <w:ind w:left="0" w:firstLine="1008"/>
       </w:pPr>
       <w:r>
-        <w:t xml:space="preserve">Então essa população é classificada segundo o critério de dominância através do ordenamento por rank. Em seguida essa população é submetida a um operador de truncamento para manter a diversidade, e reduzir o tamanho da população para N indivíduos. Essa população atualizada é armazenada para que a cada geração não se perca as soluções não dominadas. </w:t>
+        <w:t>Então essa população é classificada segundo o critério de dominância através do ordenamento por rank. Em seguida essa população é submetida a um operador de truncamento para manter a diversidade, e reduzir o tamanho da população para N indivíduos. Essa população atualizada é armazenada para que a cada geração não se perca as soluções não dominadas.</w:t>
       </w:r>
     </w:p>
     <w:p>
       <w:pPr>
         <w:pStyle w:val="TCC-Texto"/>
       </w:pPr>
-      <w:r>
+    </w:p>
+    <w:p>
+      <w:pPr>
+        <w:pStyle w:val="TCC-Texto"/>
+      </w:pPr>
+    </w:p>
+    <w:p>
+      <w:pPr>
+        <w:pStyle w:val="TCC-Texto"/>
+        <w:ind w:firstLine="0"/>
+      </w:pPr>
+    </w:p>
+    <w:p>
+      <w:pPr>
+        <w:pStyle w:val="TCC-Texto"/>
+      </w:pPr>
+      <w:r>
+        <w:lastRenderedPageBreak/>
         <w:t xml:space="preserve">A resposta encontrada pelo algoritmo MODE é um conjunto de soluções não dominadas </w:t>
       </w:r>
       <w:sdt>
@@ -60414,18 +60715,17 @@
         <w:pStyle w:val="11Ttulo2"/>
       </w:pPr>
       <w:bookmarkStart w:id="148" w:name="_Toc169044064"/>
+      <w:bookmarkStart w:id="149" w:name="_Ref169997935"/>
+      <w:bookmarkStart w:id="150" w:name="_Ref169997942"/>
       <w:r>
         <w:t>Desenvolvimento de a</w:t>
       </w:r>
       <w:r>
-        <w:t xml:space="preserve">plicação web com </w:t>
-      </w:r>
-      <w:proofErr w:type="spellStart"/>
-      <w:r>
-        <w:t>python</w:t>
+        <w:t>plicação web com python</w:t>
       </w:r>
       <w:bookmarkEnd w:id="148"/>
-      <w:proofErr w:type="spellEnd"/>
+      <w:bookmarkEnd w:id="149"/>
+      <w:bookmarkEnd w:id="150"/>
     </w:p>
     <w:p>
       <w:pPr>
@@ -60738,14 +61038,14 @@
         <w:t xml:space="preserve">. </w:t>
       </w:r>
       <w:r>
-        <w:t xml:space="preserve">Framework é um conjunto de bibliotecas </w:t>
-      </w:r>
-      <w:r>
-        <w:t xml:space="preserve">que possibilitam ao desenvolvedor criar uma estrutura </w:t>
+        <w:t xml:space="preserve">Framework </w:t>
       </w:r>
       <w:r>
         <w:lastRenderedPageBreak/>
-        <w:t xml:space="preserve">para melhor manutenção do código. </w:t>
+        <w:t xml:space="preserve">é um conjunto de bibliotecas </w:t>
+      </w:r>
+      <w:r>
+        <w:t xml:space="preserve">que possibilitam ao desenvolvedor criar uma estrutura para melhor manutenção do código. </w:t>
       </w:r>
       <w:r>
         <w:t xml:space="preserve">Dentre os frameworks </w:t>
@@ -60948,7 +61248,6 @@
       <w:r>
         <w:t xml:space="preserve">monografia é desenvolver uma interface WEB para o algoritmo desenvolvido em </w:t>
       </w:r>
-      <w:proofErr w:type="spellStart"/>
       <w:r>
         <w:rPr>
           <w:i/>
@@ -60956,54 +61255,29 @@
         </w:rPr>
         <w:t>python</w:t>
       </w:r>
+      <w:r>
+        <w:t xml:space="preserve">. As </w:t>
+      </w:r>
+      <w:r>
+        <w:t>bibliotecas</w:t>
+      </w:r>
+      <w:r>
+        <w:t xml:space="preserve"> Gradio, </w:t>
+      </w:r>
+      <w:proofErr w:type="spellStart"/>
+      <w:r>
+        <w:t>Streamlit</w:t>
+      </w:r>
       <w:proofErr w:type="spellEnd"/>
       <w:r>
-        <w:t xml:space="preserve">. As </w:t>
-      </w:r>
-      <w:r>
-        <w:t>bibliotecas</w:t>
+        <w:t xml:space="preserve"> e Dash</w:t>
+      </w:r>
+      <w:r>
+        <w:t xml:space="preserve"> possuem integração nativa com o python, por isso foi escolhido o gradio.</w:t>
       </w:r>
       <w:r>
         <w:t xml:space="preserve"> </w:t>
       </w:r>
-      <w:proofErr w:type="spellStart"/>
-      <w:r>
-        <w:t>Gradio</w:t>
-      </w:r>
-      <w:proofErr w:type="spellEnd"/>
-      <w:r>
-        <w:t xml:space="preserve">, </w:t>
-      </w:r>
-      <w:proofErr w:type="spellStart"/>
-      <w:r>
-        <w:t>Streamlit</w:t>
-      </w:r>
-      <w:proofErr w:type="spellEnd"/>
-      <w:r>
-        <w:t xml:space="preserve"> e Dash</w:t>
-      </w:r>
-      <w:r>
-        <w:t xml:space="preserve"> possuem integração nativa com o </w:t>
-      </w:r>
-      <w:proofErr w:type="spellStart"/>
-      <w:r>
-        <w:t>python</w:t>
-      </w:r>
-      <w:proofErr w:type="spellEnd"/>
-      <w:r>
-        <w:t xml:space="preserve">, por isso foi escolhido o </w:t>
-      </w:r>
-      <w:proofErr w:type="spellStart"/>
-      <w:r>
-        <w:t>gradio</w:t>
-      </w:r>
-      <w:proofErr w:type="spellEnd"/>
-      <w:r>
-        <w:t>.</w:t>
-      </w:r>
-      <w:r>
-        <w:t xml:space="preserve"> </w:t>
-      </w:r>
       <w:r>
         <w:t>Segund</w:t>
       </w:r>
@@ -61011,15 +61285,7 @@
         <w:t>o</w:t>
       </w:r>
       <w:r>
-        <w:t xml:space="preserve"> a documentação, </w:t>
-      </w:r>
-      <w:proofErr w:type="spellStart"/>
-      <w:r>
-        <w:t>gradio</w:t>
-      </w:r>
-      <w:proofErr w:type="spellEnd"/>
-      <w:r>
-        <w:t xml:space="preserve"> é a maneira mais rápida de demonstrar um modelo com WUI amigável </w:t>
+        <w:t xml:space="preserve"> a documentação, gradio é a maneira mais rápida de demonstrar um modelo com WUI amigável </w:t>
       </w:r>
       <w:r>
         <w:t xml:space="preserve">para que qualquer pessoa possa usá-lo, de qualquer lugar </w:t>
@@ -61054,11 +61320,232 @@
       <w:r>
         <w:t>.</w:t>
       </w:r>
+      <w:r>
+        <w:t xml:space="preserve"> </w:t>
+      </w:r>
     </w:p>
     <w:p>
       <w:pPr>
         <w:pStyle w:val="TCC-Texto"/>
       </w:pPr>
+      <w:r>
+        <w:t xml:space="preserve">Conforme a documentação do gradio </w:t>
+      </w:r>
+      <w:sdt>
+        <w:sdtPr>
+          <w:id w:val="529380976"/>
+          <w:citation/>
+        </w:sdtPr>
+        <w:sdtContent>
+          <w:r>
+            <w:fldChar w:fldCharType="begin"/>
+          </w:r>
+          <w:r>
+            <w:instrText xml:space="preserve"> CITATION Gra \l 1033 </w:instrText>
+          </w:r>
+          <w:r>
+            <w:fldChar w:fldCharType="separate"/>
+          </w:r>
+          <w:r>
+            <w:rPr>
+              <w:noProof/>
+            </w:rPr>
+            <w:t>(Gradio, 2024)</w:t>
+          </w:r>
+          <w:r>
+            <w:fldChar w:fldCharType="end"/>
+          </w:r>
+        </w:sdtContent>
+      </w:sdt>
+      <w:r>
+        <w:t xml:space="preserve">, essa biblioteca usa </w:t>
+      </w:r>
+      <w:proofErr w:type="spellStart"/>
+      <w:r>
+        <w:t>pré</w:t>
+      </w:r>
+      <w:proofErr w:type="spellEnd"/>
+      <w:r>
+        <w:t xml:space="preserve"> e pós processadores para conversão e tratamentos de dados. Sendo assim fica a cargo do desenvolvedor definir os componentes (de entrada e saída) e criar a uma função os processe.</w:t>
+      </w:r>
+    </w:p>
+    <w:p>
+      <w:pPr>
+        <w:pStyle w:val="TCC-Texto"/>
+      </w:pPr>
+    </w:p>
+    <w:p>
+      <w:pPr>
+        <w:pStyle w:val="Legenda"/>
+        <w:keepNext/>
+        <w:jc w:val="center"/>
+      </w:pPr>
+      <w:bookmarkStart w:id="151" w:name="_Toc170006536"/>
+      <w:r>
+        <w:rPr>
+          <w:sz w:val="20"/>
+          <w:szCs w:val="20"/>
+        </w:rPr>
+        <w:t xml:space="preserve">Figura </w:t>
+      </w:r>
+      <w:r>
+        <w:rPr>
+          <w:sz w:val="20"/>
+          <w:szCs w:val="20"/>
+        </w:rPr>
+        <w:fldChar w:fldCharType="begin"/>
+      </w:r>
+      <w:r>
+        <w:rPr>
+          <w:sz w:val="20"/>
+          <w:szCs w:val="20"/>
+        </w:rPr>
+        <w:instrText xml:space="preserve"> SEQ Figura \* ARABIC </w:instrText>
+      </w:r>
+      <w:r>
+        <w:rPr>
+          <w:sz w:val="20"/>
+          <w:szCs w:val="20"/>
+        </w:rPr>
+        <w:fldChar w:fldCharType="separate"/>
+      </w:r>
+      <w:r>
+        <w:rPr>
+          <w:noProof/>
+          <w:sz w:val="20"/>
+          <w:szCs w:val="20"/>
+        </w:rPr>
+        <w:t>13</w:t>
+      </w:r>
+      <w:r>
+        <w:rPr>
+          <w:sz w:val="20"/>
+          <w:szCs w:val="20"/>
+        </w:rPr>
+        <w:fldChar w:fldCharType="end"/>
+      </w:r>
+      <w:r>
+        <w:rPr>
+          <w:sz w:val="20"/>
+          <w:szCs w:val="20"/>
+        </w:rPr>
+        <w:t xml:space="preserve"> </w:t>
+      </w:r>
+      <w:r>
+        <w:rPr>
+          <w:sz w:val="20"/>
+          <w:szCs w:val="20"/>
+        </w:rPr>
+        <w:t>Pré-processamento e pós-processamento do gradio</w:t>
+      </w:r>
+      <w:bookmarkEnd w:id="151"/>
+    </w:p>
+    <w:p>
+      <w:pPr>
+        <w:pStyle w:val="TCC-Texto"/>
+        <w:ind w:left="-540" w:firstLine="360"/>
+        <w:jc w:val="center"/>
+      </w:pPr>
+      <w:r>
+        <w:rPr>
+          <w:noProof/>
+        </w:rPr>
+        <w:drawing>
+          <wp:inline distT="0" distB="0" distL="0" distR="0" wp14:anchorId="0C2A49CF" wp14:editId="4D5E4B16">
+            <wp:extent cx="5978003" cy="1362386"/>
+            <wp:effectExtent l="0" t="0" r="3810" b="9525"/>
+            <wp:docPr id="15" name="Imagem 15"/>
+            <wp:cNvGraphicFramePr>
+              <a:graphicFrameLocks xmlns:a="http://schemas.openxmlformats.org/drawingml/2006/main" noChangeAspect="1"/>
+            </wp:cNvGraphicFramePr>
+            <a:graphic xmlns:a="http://schemas.openxmlformats.org/drawingml/2006/main">
+              <a:graphicData uri="http://schemas.openxmlformats.org/drawingml/2006/picture">
+                <pic:pic xmlns:pic="http://schemas.openxmlformats.org/drawingml/2006/picture">
+                  <pic:nvPicPr>
+                    <pic:cNvPr id="0" name="Picture 3"/>
+                    <pic:cNvPicPr>
+                      <a:picLocks noChangeAspect="1" noChangeArrowheads="1"/>
+                    </pic:cNvPicPr>
+                  </pic:nvPicPr>
+                  <pic:blipFill>
+                    <a:blip r:embed="rId27" cstate="print">
+                      <a:extLst>
+                        <a:ext uri="{28A0092B-C50C-407E-A947-70E740481C1C}">
+                          <a14:useLocalDpi xmlns:a14="http://schemas.microsoft.com/office/drawing/2010/main" val="0"/>
+                        </a:ext>
+                      </a:extLst>
+                    </a:blip>
+                    <a:srcRect/>
+                    <a:stretch>
+                      <a:fillRect/>
+                    </a:stretch>
+                  </pic:blipFill>
+                  <pic:spPr bwMode="auto">
+                    <a:xfrm>
+                      <a:off x="0" y="0"/>
+                      <a:ext cx="6034168" cy="1375186"/>
+                    </a:xfrm>
+                    <a:prstGeom prst="rect">
+                      <a:avLst/>
+                    </a:prstGeom>
+                    <a:noFill/>
+                    <a:ln>
+                      <a:noFill/>
+                    </a:ln>
+                  </pic:spPr>
+                </pic:pic>
+              </a:graphicData>
+            </a:graphic>
+          </wp:inline>
+        </w:drawing>
+      </w:r>
+    </w:p>
+    <w:p>
+      <w:pPr>
+        <w:pStyle w:val="EstiloLegendaABNT"/>
+      </w:pPr>
+      <w:r>
+        <w:t xml:space="preserve">Fonte: </w:t>
+      </w:r>
+      <w:r>
+        <w:t xml:space="preserve">Reproduzido de </w:t>
+      </w:r>
+      <w:sdt>
+        <w:sdtPr>
+          <w:id w:val="1349993724"/>
+          <w:citation/>
+        </w:sdtPr>
+        <w:sdtContent>
+          <w:r>
+            <w:fldChar w:fldCharType="begin"/>
+          </w:r>
+          <w:r>
+            <w:instrText xml:space="preserve"> CITATION Gra \l 1033 </w:instrText>
+          </w:r>
+          <w:r>
+            <w:fldChar w:fldCharType="separate"/>
+          </w:r>
+          <w:r>
+            <w:rPr>
+              <w:noProof/>
+            </w:rPr>
+            <w:t>(Gradio, 2024)</w:t>
+          </w:r>
+          <w:r>
+            <w:fldChar w:fldCharType="end"/>
+          </w:r>
+        </w:sdtContent>
+      </w:sdt>
+    </w:p>
+    <w:p>
+      <w:pPr>
+        <w:pStyle w:val="TCC-Texto"/>
+      </w:pPr>
+    </w:p>
+    <w:p>
+      <w:pPr>
+        <w:pStyle w:val="TCC-Texto"/>
+      </w:pPr>
     </w:p>
     <w:p>
       <w:pPr>
@@ -61066,7 +61553,7 @@
           <w:b/>
         </w:rPr>
       </w:pPr>
-      <w:bookmarkStart w:id="149" w:name="_Toc169044065"/>
+      <w:bookmarkStart w:id="152" w:name="_Toc169044065"/>
       <w:r>
         <w:rPr>
           <w:caps/>
@@ -61096,7 +61583,7 @@
         </w:rPr>
         <w:t>CONCLUSÕES</w:t>
       </w:r>
-      <w:bookmarkEnd w:id="149"/>
+      <w:bookmarkEnd w:id="152"/>
     </w:p>
     <w:p>
       <w:pPr>
@@ -61128,18 +61615,18 @@
           <w:vanish/>
         </w:rPr>
       </w:pPr>
-      <w:bookmarkStart w:id="150" w:name="_Toc169044066"/>
-      <w:bookmarkEnd w:id="150"/>
+      <w:bookmarkStart w:id="153" w:name="_Toc169044066"/>
+      <w:bookmarkEnd w:id="153"/>
     </w:p>
     <w:p>
       <w:pPr>
         <w:pStyle w:val="11Ttulo2"/>
       </w:pPr>
-      <w:bookmarkStart w:id="151" w:name="_Toc169044067"/>
+      <w:bookmarkStart w:id="154" w:name="_Toc169044067"/>
       <w:r>
         <w:t>Algoritmo Evolucionário desenvolvido</w:t>
       </w:r>
-      <w:bookmarkEnd w:id="151"/>
+      <w:bookmarkEnd w:id="154"/>
     </w:p>
     <w:p>
       <w:pPr>
@@ -61309,7 +61796,75 @@
         <w:ind w:left="0" w:firstLine="1008"/>
       </w:pPr>
       <w:r>
-        <w:t xml:space="preserve">Restrições: são expressões matemáticas que dependem das variáveis de projeto e limitam os valores da função objetivo a certas regiões do espaço de busca de projeto. As restrições podem ser classificadas como: restrições de igualdade, desigualdade e laterais; </w:t>
+        <w:t>Restrições: são expressões matemáticas que dependem das variáveis de projeto e limitam os valores da função objetivo a certas regiões do espaço de busca de projeto. As restrições podem ser classificadas como: restrições de igualdade, desigualdade e laterais;</w:t>
+      </w:r>
+    </w:p>
+    <w:p>
+      <w:pPr>
+        <w:pStyle w:val="TCC-Texto"/>
+        <w:numPr>
+          <w:ilvl w:val="0"/>
+          <w:numId w:val="20"/>
+        </w:numPr>
+        <w:ind w:left="0" w:firstLine="1008"/>
+      </w:pPr>
+      <w:r>
+        <w:t>Dados inerentes ao transformador, como tipo de conexão, potencia, numero de fases, frequência, tensão no primário e secundário, e detalhes construtivos.</w:t>
+      </w:r>
+    </w:p>
+    <w:p>
+      <w:pPr>
+        <w:pStyle w:val="TCC-Texto"/>
+      </w:pPr>
+      <w:r>
+        <w:t xml:space="preserve">O algoritmo MODE foi implementado conforme a </w:t>
+      </w:r>
+      <w:r>
+        <w:fldChar w:fldCharType="begin"/>
+      </w:r>
+      <w:r>
+        <w:instrText xml:space="preserve"> REF _Ref170002789 \h </w:instrText>
+      </w:r>
+      <w:r>
+        <w:fldChar w:fldCharType="separate"/>
+      </w:r>
+      <w:r>
+        <w:rPr>
+          <w:sz w:val="20"/>
+          <w:szCs w:val="20"/>
+        </w:rPr>
+        <w:t>Figu</w:t>
+      </w:r>
+      <w:r>
+        <w:rPr>
+          <w:sz w:val="20"/>
+          <w:szCs w:val="20"/>
+        </w:rPr>
+        <w:t>r</w:t>
+      </w:r>
+      <w:r>
+        <w:rPr>
+          <w:sz w:val="20"/>
+          <w:szCs w:val="20"/>
+        </w:rPr>
+        <w:t xml:space="preserve">a </w:t>
+      </w:r>
+      <w:r>
+        <w:rPr>
+          <w:noProof/>
+          <w:sz w:val="20"/>
+          <w:szCs w:val="20"/>
+        </w:rPr>
+        <w:t>14</w:t>
+      </w:r>
+      <w:r>
+        <w:fldChar w:fldCharType="end"/>
+      </w:r>
+      <w:r>
+        <w:t xml:space="preserve">. Tudo começa com os dados de entrada que são processados para criar primeira população, denominada de população inicial. Em seguida são criadas N (dado de entrada do usuário) </w:t>
+      </w:r>
+      <w:r>
+        <w:t>gerações em que para cada geração é aplicado cruzamento, mutação e seleção para formar uma nova população.</w:t>
       </w:r>
     </w:p>
     <w:p>
@@ -61320,19 +61875,159 @@
     </w:p>
     <w:p>
       <w:pPr>
+        <w:pStyle w:val="Legenda"/>
+        <w:keepNext/>
+        <w:jc w:val="center"/>
+        <w:rPr>
+          <w:sz w:val="20"/>
+          <w:szCs w:val="20"/>
+        </w:rPr>
+      </w:pPr>
+      <w:bookmarkStart w:id="155" w:name="_Ref170002789"/>
+      <w:bookmarkStart w:id="156" w:name="_Toc170006537"/>
+      <w:r>
+        <w:rPr>
+          <w:sz w:val="20"/>
+          <w:szCs w:val="20"/>
+        </w:rPr>
+        <w:lastRenderedPageBreak/>
+        <w:t xml:space="preserve">Figura </w:t>
+      </w:r>
+      <w:r>
+        <w:rPr>
+          <w:sz w:val="20"/>
+          <w:szCs w:val="20"/>
+        </w:rPr>
+        <w:fldChar w:fldCharType="begin"/>
+      </w:r>
+      <w:r>
+        <w:rPr>
+          <w:sz w:val="20"/>
+          <w:szCs w:val="20"/>
+        </w:rPr>
+        <w:instrText xml:space="preserve"> SEQ Figura \* ARABIC </w:instrText>
+      </w:r>
+      <w:r>
+        <w:rPr>
+          <w:sz w:val="20"/>
+          <w:szCs w:val="20"/>
+        </w:rPr>
+        <w:fldChar w:fldCharType="separate"/>
+      </w:r>
+      <w:r>
+        <w:rPr>
+          <w:noProof/>
+          <w:sz w:val="20"/>
+          <w:szCs w:val="20"/>
+        </w:rPr>
+        <w:t>14</w:t>
+      </w:r>
+      <w:r>
+        <w:rPr>
+          <w:sz w:val="20"/>
+          <w:szCs w:val="20"/>
+        </w:rPr>
+        <w:fldChar w:fldCharType="end"/>
+      </w:r>
+      <w:bookmarkEnd w:id="155"/>
+      <w:r>
+        <w:rPr>
+          <w:sz w:val="20"/>
+          <w:szCs w:val="20"/>
+        </w:rPr>
+        <w:t xml:space="preserve"> </w:t>
+      </w:r>
+      <w:r>
+        <w:t>diagrama do algoritmo genético</w:t>
+      </w:r>
+      <w:r>
+        <w:rPr>
+          <w:sz w:val="20"/>
+          <w:szCs w:val="20"/>
+        </w:rPr>
+        <w:t>.</w:t>
+      </w:r>
+      <w:bookmarkEnd w:id="156"/>
+    </w:p>
+    <w:p>
+      <w:pPr>
+        <w:pStyle w:val="TCC-Texto"/>
+        <w:jc w:val="center"/>
+      </w:pPr>
+      <w:r>
+        <w:rPr>
+          <w:noProof/>
+        </w:rPr>
+        <w:drawing>
+          <wp:inline distT="0" distB="0" distL="0" distR="0" wp14:anchorId="3328D955" wp14:editId="41266054">
+            <wp:extent cx="3912235" cy="6504305"/>
+            <wp:effectExtent l="0" t="0" r="0" b="0"/>
+            <wp:docPr id="19" name="Imagem 19"/>
+            <wp:cNvGraphicFramePr>
+              <a:graphicFrameLocks xmlns:a="http://schemas.openxmlformats.org/drawingml/2006/main" noChangeAspect="1"/>
+            </wp:cNvGraphicFramePr>
+            <a:graphic xmlns:a="http://schemas.openxmlformats.org/drawingml/2006/main">
+              <a:graphicData uri="http://schemas.openxmlformats.org/drawingml/2006/picture">
+                <pic:pic xmlns:pic="http://schemas.openxmlformats.org/drawingml/2006/picture">
+                  <pic:nvPicPr>
+                    <pic:cNvPr id="0" name="Picture 5"/>
+                    <pic:cNvPicPr>
+                      <a:picLocks noChangeAspect="1" noChangeArrowheads="1"/>
+                    </pic:cNvPicPr>
+                  </pic:nvPicPr>
+                  <pic:blipFill>
+                    <a:blip r:embed="rId28">
+                      <a:extLst>
+                        <a:ext uri="{28A0092B-C50C-407E-A947-70E740481C1C}">
+                          <a14:useLocalDpi xmlns:a14="http://schemas.microsoft.com/office/drawing/2010/main" val="0"/>
+                        </a:ext>
+                      </a:extLst>
+                    </a:blip>
+                    <a:srcRect/>
+                    <a:stretch>
+                      <a:fillRect/>
+                    </a:stretch>
+                  </pic:blipFill>
+                  <pic:spPr bwMode="auto">
+                    <a:xfrm>
+                      <a:off x="0" y="0"/>
+                      <a:ext cx="3912235" cy="6504305"/>
+                    </a:xfrm>
+                    <a:prstGeom prst="rect">
+                      <a:avLst/>
+                    </a:prstGeom>
+                    <a:noFill/>
+                    <a:ln w="76200">
+                      <a:noFill/>
+                    </a:ln>
+                  </pic:spPr>
+                </pic:pic>
+              </a:graphicData>
+            </a:graphic>
+          </wp:inline>
+        </w:drawing>
+      </w:r>
+    </w:p>
+    <w:p>
+      <w:pPr>
         <w:pStyle w:val="TCC-Texto"/>
         <w:ind w:firstLine="0"/>
       </w:pPr>
     </w:p>
     <w:p>
       <w:pPr>
+        <w:pStyle w:val="TCC-Texto"/>
+        <w:ind w:firstLine="0"/>
+      </w:pPr>
+    </w:p>
+    <w:p>
+      <w:pPr>
         <w:pStyle w:val="11Ttulo2"/>
       </w:pPr>
-      <w:bookmarkStart w:id="152" w:name="_Toc169044068"/>
+      <w:bookmarkStart w:id="157" w:name="_Toc169044068"/>
       <w:r>
         <w:t xml:space="preserve">Uso do </w:t>
       </w:r>
-      <w:proofErr w:type="spellStart"/>
       <w:r>
         <w:rPr>
           <w:i/>
@@ -61340,11 +62035,391 @@
         </w:rPr>
         <w:t>python</w:t>
       </w:r>
-      <w:proofErr w:type="spellEnd"/>
       <w:r>
         <w:t xml:space="preserve"> para o desenvolvimento de WUI</w:t>
       </w:r>
-      <w:bookmarkEnd w:id="152"/>
+      <w:bookmarkEnd w:id="157"/>
+    </w:p>
+    <w:p>
+      <w:pPr>
+        <w:pStyle w:val="TCC-Texto"/>
+      </w:pPr>
+      <w:r>
+        <w:t xml:space="preserve">Como descrito na seção </w:t>
+      </w:r>
+      <w:r>
+        <w:fldChar w:fldCharType="begin"/>
+      </w:r>
+      <w:r>
+        <w:instrText xml:space="preserve"> REF _Ref169997942 \r \h </w:instrText>
+      </w:r>
+      <w:r>
+        <w:fldChar w:fldCharType="separate"/>
+      </w:r>
+      <w:r>
+        <w:t>3.4</w:t>
+      </w:r>
+      <w:r>
+        <w:fldChar w:fldCharType="end"/>
+      </w:r>
+      <w:r>
+        <w:t>, acima, foi escolhido a biblioteca gradio por sua facilidade e agilidade em criar aplicações WEB para demonstrar um modelo.</w:t>
+      </w:r>
+      <w:r>
+        <w:t xml:space="preserve"> A </w:t>
+      </w:r>
+      <w:r>
+        <w:fldChar w:fldCharType="begin"/>
+      </w:r>
+      <w:r>
+        <w:instrText xml:space="preserve"> REF _Ref170003971 \h </w:instrText>
+      </w:r>
+      <w:r>
+        <w:fldChar w:fldCharType="separate"/>
+      </w:r>
+      <w:r>
+        <w:rPr>
+          <w:sz w:val="20"/>
+          <w:szCs w:val="20"/>
+        </w:rPr>
+        <w:t>Fig</w:t>
+      </w:r>
+      <w:r>
+        <w:rPr>
+          <w:sz w:val="20"/>
+          <w:szCs w:val="20"/>
+        </w:rPr>
+        <w:t>u</w:t>
+      </w:r>
+      <w:r>
+        <w:rPr>
+          <w:sz w:val="20"/>
+          <w:szCs w:val="20"/>
+        </w:rPr>
+        <w:t xml:space="preserve">ra </w:t>
+      </w:r>
+      <w:r>
+        <w:rPr>
+          <w:noProof/>
+          <w:sz w:val="20"/>
+          <w:szCs w:val="20"/>
+        </w:rPr>
+        <w:t>15</w:t>
+      </w:r>
+      <w:r>
+        <w:fldChar w:fldCharType="end"/>
+      </w:r>
+      <w:r>
+        <w:t xml:space="preserve"> apresenta todos os campos de entrada de dados para inicializar o algoritmo. </w:t>
+      </w:r>
+    </w:p>
+    <w:p>
+      <w:pPr>
+        <w:pStyle w:val="TCC-Texto"/>
+      </w:pPr>
+    </w:p>
+    <w:p>
+      <w:pPr>
+        <w:pStyle w:val="TCC-Texto"/>
+      </w:pPr>
+    </w:p>
+    <w:p>
+      <w:pPr>
+        <w:pStyle w:val="Legenda"/>
+        <w:keepNext/>
+        <w:jc w:val="center"/>
+        <w:rPr>
+          <w:sz w:val="20"/>
+          <w:szCs w:val="20"/>
+        </w:rPr>
+      </w:pPr>
+      <w:bookmarkStart w:id="158" w:name="_Ref170003971"/>
+      <w:bookmarkStart w:id="159" w:name="_Toc170006538"/>
+      <w:r>
+        <w:rPr>
+          <w:sz w:val="20"/>
+          <w:szCs w:val="20"/>
+        </w:rPr>
+        <w:t xml:space="preserve">Figura </w:t>
+      </w:r>
+      <w:r>
+        <w:rPr>
+          <w:sz w:val="20"/>
+          <w:szCs w:val="20"/>
+        </w:rPr>
+        <w:fldChar w:fldCharType="begin"/>
+      </w:r>
+      <w:r>
+        <w:rPr>
+          <w:sz w:val="20"/>
+          <w:szCs w:val="20"/>
+        </w:rPr>
+        <w:instrText xml:space="preserve"> SEQ Figura \* ARABIC </w:instrText>
+      </w:r>
+      <w:r>
+        <w:rPr>
+          <w:sz w:val="20"/>
+          <w:szCs w:val="20"/>
+        </w:rPr>
+        <w:fldChar w:fldCharType="separate"/>
+      </w:r>
+      <w:r>
+        <w:rPr>
+          <w:noProof/>
+          <w:sz w:val="20"/>
+          <w:szCs w:val="20"/>
+        </w:rPr>
+        <w:t>15</w:t>
+      </w:r>
+      <w:r>
+        <w:rPr>
+          <w:sz w:val="20"/>
+          <w:szCs w:val="20"/>
+        </w:rPr>
+        <w:fldChar w:fldCharType="end"/>
+      </w:r>
+      <w:bookmarkEnd w:id="158"/>
+      <w:r>
+        <w:rPr>
+          <w:sz w:val="20"/>
+          <w:szCs w:val="20"/>
+        </w:rPr>
+        <w:t xml:space="preserve"> </w:t>
+      </w:r>
+      <w:r>
+        <w:t>campo</w:t>
+      </w:r>
+      <w:r>
+        <w:t>s</w:t>
+      </w:r>
+      <w:r>
+        <w:t xml:space="preserve"> para entrada</w:t>
+      </w:r>
+      <w:r>
+        <w:t xml:space="preserve"> de dados</w:t>
+      </w:r>
+      <w:r>
+        <w:t xml:space="preserve"> na aplicação web</w:t>
+      </w:r>
+      <w:bookmarkEnd w:id="159"/>
+    </w:p>
+    <w:p>
+      <w:pPr>
+        <w:pStyle w:val="TCC-Texto"/>
+        <w:jc w:val="center"/>
+      </w:pPr>
+      <w:r>
+        <w:drawing>
+          <wp:inline distT="0" distB="0" distL="0" distR="0" wp14:anchorId="2400FA54" wp14:editId="54901E3D">
+            <wp:extent cx="5057775" cy="6115050"/>
+            <wp:effectExtent l="0" t="0" r="9525" b="0"/>
+            <wp:docPr id="22" name="Imagem 22"/>
+            <wp:cNvGraphicFramePr>
+              <a:graphicFrameLocks xmlns:a="http://schemas.openxmlformats.org/drawingml/2006/main" noChangeAspect="1"/>
+            </wp:cNvGraphicFramePr>
+            <a:graphic xmlns:a="http://schemas.openxmlformats.org/drawingml/2006/main">
+              <a:graphicData uri="http://schemas.openxmlformats.org/drawingml/2006/picture">
+                <pic:pic xmlns:pic="http://schemas.openxmlformats.org/drawingml/2006/picture">
+                  <pic:nvPicPr>
+                    <pic:cNvPr id="1" name=""/>
+                    <pic:cNvPicPr/>
+                  </pic:nvPicPr>
+                  <pic:blipFill>
+                    <a:blip r:embed="rId29"/>
+                    <a:stretch>
+                      <a:fillRect/>
+                    </a:stretch>
+                  </pic:blipFill>
+                  <pic:spPr>
+                    <a:xfrm>
+                      <a:off x="0" y="0"/>
+                      <a:ext cx="5057775" cy="6115050"/>
+                    </a:xfrm>
+                    <a:prstGeom prst="rect">
+                      <a:avLst/>
+                    </a:prstGeom>
+                  </pic:spPr>
+                </pic:pic>
+              </a:graphicData>
+            </a:graphic>
+          </wp:inline>
+        </w:drawing>
+      </w:r>
+    </w:p>
+    <w:p>
+      <w:pPr>
+        <w:pStyle w:val="TCC-Texto"/>
+      </w:pPr>
+    </w:p>
+    <w:p>
+      <w:pPr>
+        <w:pStyle w:val="TCC-Texto"/>
+      </w:pPr>
+    </w:p>
+    <w:p>
+      <w:pPr>
+        <w:pStyle w:val="Legenda"/>
+        <w:keepNext/>
+        <w:jc w:val="center"/>
+        <w:rPr>
+          <w:sz w:val="20"/>
+          <w:szCs w:val="20"/>
+        </w:rPr>
+      </w:pPr>
+      <w:bookmarkStart w:id="160" w:name="_Ref170005932"/>
+      <w:bookmarkStart w:id="161" w:name="_Toc170006539"/>
+      <w:r>
+        <w:rPr>
+          <w:sz w:val="20"/>
+          <w:szCs w:val="20"/>
+        </w:rPr>
+        <w:lastRenderedPageBreak/>
+        <w:t xml:space="preserve">Figura </w:t>
+      </w:r>
+      <w:r>
+        <w:rPr>
+          <w:sz w:val="20"/>
+          <w:szCs w:val="20"/>
+        </w:rPr>
+        <w:fldChar w:fldCharType="begin"/>
+      </w:r>
+      <w:r>
+        <w:rPr>
+          <w:sz w:val="20"/>
+          <w:szCs w:val="20"/>
+        </w:rPr>
+        <w:instrText xml:space="preserve"> SEQ Figura \* ARABIC </w:instrText>
+      </w:r>
+      <w:r>
+        <w:rPr>
+          <w:sz w:val="20"/>
+          <w:szCs w:val="20"/>
+        </w:rPr>
+        <w:fldChar w:fldCharType="separate"/>
+      </w:r>
+      <w:r>
+        <w:rPr>
+          <w:noProof/>
+          <w:sz w:val="20"/>
+          <w:szCs w:val="20"/>
+        </w:rPr>
+        <w:t>16</w:t>
+      </w:r>
+      <w:r>
+        <w:rPr>
+          <w:sz w:val="20"/>
+          <w:szCs w:val="20"/>
+        </w:rPr>
+        <w:fldChar w:fldCharType="end"/>
+      </w:r>
+      <w:bookmarkEnd w:id="160"/>
+      <w:r>
+        <w:rPr>
+          <w:sz w:val="20"/>
+          <w:szCs w:val="20"/>
+        </w:rPr>
+        <w:t xml:space="preserve"> </w:t>
+      </w:r>
+      <w:r>
+        <w:t>campo</w:t>
+      </w:r>
+      <w:r>
+        <w:t>s</w:t>
+      </w:r>
+      <w:r>
+        <w:t xml:space="preserve"> para </w:t>
+      </w:r>
+      <w:r>
+        <w:t>apresentação das respostas</w:t>
+      </w:r>
+      <w:bookmarkEnd w:id="161"/>
+    </w:p>
+    <w:p>
+      <w:pPr>
+        <w:pStyle w:val="TCC-Texto"/>
+        <w:ind w:firstLine="0"/>
+        <w:jc w:val="center"/>
+      </w:pPr>
+      <w:r>
+        <w:drawing>
+          <wp:inline distT="0" distB="0" distL="0" distR="0" wp14:anchorId="5C027FFF" wp14:editId="544D455E">
+            <wp:extent cx="5984535" cy="3204375"/>
+            <wp:effectExtent l="0" t="0" r="0" b="0"/>
+            <wp:docPr id="25" name="Imagem 25"/>
+            <wp:cNvGraphicFramePr>
+              <a:graphicFrameLocks xmlns:a="http://schemas.openxmlformats.org/drawingml/2006/main" noChangeAspect="1"/>
+            </wp:cNvGraphicFramePr>
+            <a:graphic xmlns:a="http://schemas.openxmlformats.org/drawingml/2006/main">
+              <a:graphicData uri="http://schemas.openxmlformats.org/drawingml/2006/picture">
+                <pic:pic xmlns:pic="http://schemas.openxmlformats.org/drawingml/2006/picture">
+                  <pic:nvPicPr>
+                    <pic:cNvPr id="1" name=""/>
+                    <pic:cNvPicPr/>
+                  </pic:nvPicPr>
+                  <pic:blipFill>
+                    <a:blip r:embed="rId30"/>
+                    <a:stretch>
+                      <a:fillRect/>
+                    </a:stretch>
+                  </pic:blipFill>
+                  <pic:spPr>
+                    <a:xfrm>
+                      <a:off x="0" y="0"/>
+                      <a:ext cx="6002697" cy="3214100"/>
+                    </a:xfrm>
+                    <a:prstGeom prst="rect">
+                      <a:avLst/>
+                    </a:prstGeom>
+                  </pic:spPr>
+                </pic:pic>
+              </a:graphicData>
+            </a:graphic>
+          </wp:inline>
+        </w:drawing>
+      </w:r>
+    </w:p>
+    <w:p>
+      <w:pPr>
+        <w:pStyle w:val="TCC-Texto"/>
+      </w:pPr>
+    </w:p>
+    <w:p>
+      <w:pPr>
+        <w:pStyle w:val="TCC-Texto"/>
+      </w:pPr>
+      <w:r>
+        <w:t xml:space="preserve">Na </w:t>
+      </w:r>
+      <w:r>
+        <w:fldChar w:fldCharType="begin"/>
+      </w:r>
+      <w:r>
+        <w:instrText xml:space="preserve"> REF _Ref170005932 \h </w:instrText>
+      </w:r>
+      <w:r>
+        <w:fldChar w:fldCharType="separate"/>
+      </w:r>
+      <w:r>
+        <w:rPr>
+          <w:sz w:val="20"/>
+          <w:szCs w:val="20"/>
+        </w:rPr>
+        <w:t xml:space="preserve">Figura </w:t>
+      </w:r>
+      <w:r>
+        <w:rPr>
+          <w:noProof/>
+          <w:sz w:val="20"/>
+          <w:szCs w:val="20"/>
+        </w:rPr>
+        <w:t>16</w:t>
+      </w:r>
+      <w:r>
+        <w:fldChar w:fldCharType="end"/>
+      </w:r>
+      <w:r>
+        <w:t xml:space="preserve"> são apresentadas as respostas do algoritmo. </w:t>
+      </w:r>
     </w:p>
     <w:p>
       <w:pPr>
@@ -61385,7 +62460,7 @@
         <w:spacing w:after="400"/>
         <w:jc w:val="center"/>
         <w:sectPr>
-          <w:headerReference w:type="default" r:id="rId27"/>
+          <w:headerReference w:type="default" r:id="rId31"/>
           <w:pgSz w:w="11906" w:h="16838"/>
           <w:pgMar w:top="1701" w:right="1134" w:bottom="1134" w:left="1701" w:header="709" w:footer="709" w:gutter="0"/>
           <w:cols w:space="708"/>
@@ -61403,12 +62478,12 @@
         <w:spacing w:after="400"/>
         <w:jc w:val="center"/>
       </w:pPr>
-      <w:bookmarkStart w:id="153" w:name="_Toc169044069"/>
+      <w:bookmarkStart w:id="162" w:name="_Toc169044069"/>
       <w:r>
         <w:lastRenderedPageBreak/>
         <w:t>REFERÊNCIAS</w:t>
       </w:r>
-      <w:bookmarkEnd w:id="153"/>
+      <w:bookmarkEnd w:id="162"/>
     </w:p>
     <w:sdt>
       <w:sdtPr>
@@ -61632,6 +62707,44 @@
                   <w:noProof/>
                 </w:rPr>
                 <w:t>. Acesso em 13 de Ago. de 2021, disponível em https://repositorio.ufu.br/handle/123456789/14677</w:t>
+              </w:r>
+            </w:p>
+            <w:p>
+              <w:pPr>
+                <w:pStyle w:val="Bibliografia"/>
+                <w:ind w:left="720" w:hanging="720"/>
+                <w:rPr>
+                  <w:noProof/>
+                </w:rPr>
+              </w:pPr>
+              <w:r>
+                <w:rPr>
+                  <w:noProof/>
+                  <w:lang w:val="en-US"/>
+                </w:rPr>
+                <w:t xml:space="preserve">Gradio. (2024). </w:t>
+              </w:r>
+              <w:r>
+                <w:rPr>
+                  <w:i/>
+                  <w:iCs/>
+                  <w:noProof/>
+                  <w:lang w:val="en-US"/>
+                </w:rPr>
+                <w:t>Build &amp; Share Delightful Machine Learning Apps</w:t>
+              </w:r>
+              <w:r>
+                <w:rPr>
+                  <w:noProof/>
+                  <w:lang w:val="en-US"/>
+                </w:rPr>
+                <w:t xml:space="preserve">. </w:t>
+              </w:r>
+              <w:r>
+                <w:rPr>
+                  <w:noProof/>
+                </w:rPr>
+                <w:t>Fonte: Gradio.</w:t>
               </w:r>
             </w:p>
             <w:p>
@@ -62210,7 +63323,7 @@
       </w:pPr>
     </w:p>
     <w:sectPr>
-      <w:headerReference w:type="default" r:id="rId28"/>
+      <w:headerReference w:type="default" r:id="rId32"/>
       <w:pgSz w:w="11906" w:h="16838"/>
       <w:pgMar w:top="1701" w:right="1134" w:bottom="1134" w:left="1701" w:header="709" w:footer="709" w:gutter="0"/>
       <w:cols w:space="708"/>
@@ -66389,6 +67502,17 @@
       <w:jc w:val="left"/>
     </w:pPr>
   </w:style>
+  <w:style w:type="character" w:styleId="HiperlinkVisitado">
+    <w:name w:val="FollowedHyperlink"/>
+    <w:basedOn w:val="Fontepargpadro"/>
+    <w:uiPriority w:val="99"/>
+    <w:semiHidden/>
+    <w:rsid w:val="00854AB8"/>
+    <w:rPr>
+      <w:color w:val="954F72" w:themeColor="followedHyperlink"/>
+      <w:u w:val="single"/>
+    </w:rPr>
+  </w:style>
 </w:styles>
 </file>
 

</xml_diff>